<commit_message>
added date modified and additional version information
</commit_message>
<xml_diff>
--- a/doc/Ra for Android.docx
+++ b/doc/Ra for Android.docx
@@ -11,14 +11,35 @@
       </w:r>
     </w:p>
     <w:p>
-      <w:r>
-        <w:t xml:space="preserve">By Benjamin </w:t>
-      </w:r>
-      <w:proofErr w:type="spellStart"/>
-      <w:r>
-        <w:t>Sklar</w:t>
-      </w:r>
-      <w:proofErr w:type="spellEnd"/>
+      <w:pPr>
+        <w:pStyle w:val="NoSpacing"/>
+      </w:pPr>
+      <w:r>
+        <w:t>By Benjamin Sklar</w:t>
+      </w:r>
+    </w:p>
+    <w:p>
+      <w:r>
+        <w:t xml:space="preserve">Last Modified: </w:t>
+      </w:r>
+      <w:r>
+        <w:fldChar w:fldCharType="begin"/>
+      </w:r>
+      <w:r>
+        <w:instrText xml:space="preserve"> DATE \@ "yyyy-MM-dd" </w:instrText>
+      </w:r>
+      <w:r>
+        <w:fldChar w:fldCharType="separate"/>
+      </w:r>
+      <w:r>
+        <w:rPr>
+          <w:noProof/>
+        </w:rPr>
+        <w:t>2017-01-04</w:t>
+      </w:r>
+      <w:r>
+        <w:fldChar w:fldCharType="end"/>
+      </w:r>
     </w:p>
     <w:p>
       <w:pPr>
@@ -106,7 +127,10 @@
         <w:pStyle w:val="Heading2"/>
       </w:pPr>
       <w:r>
-        <w:t>Version 1.0</w:t>
+        <w:t xml:space="preserve">Version </w:t>
+      </w:r>
+      <w:r>
+        <w:t>0.1</w:t>
       </w:r>
     </w:p>
     <w:p>
@@ -285,15 +309,54 @@
         <w:pStyle w:val="Heading2"/>
       </w:pPr>
       <w:r>
-        <w:t>Version 2.0</w:t>
-      </w:r>
-    </w:p>
-    <w:p>
-      <w:r>
-        <w:t>The second version was my project for Winter quarter 2017. The object is to greatly improve the visual interface using graphics and other UI functionality that will be taught in the class for the winter quarter.</w:t>
+        <w:t xml:space="preserve">Version </w:t>
+      </w:r>
+      <w:r>
+        <w:t>0.2</w:t>
+      </w:r>
+    </w:p>
+    <w:p>
+      <w:r>
+        <w:t xml:space="preserve">The second version </w:t>
+      </w:r>
+      <w:r>
+        <w:t>will/</w:t>
+      </w:r>
+      <w:r>
+        <w:t>was my project for Winter quarter 2017. The object is to greatly improve the visual interface using graphics and other UI functionality that will be taught in the class for the winter quarter.</w:t>
+      </w:r>
+    </w:p>
+    <w:p>
+      <w:pPr>
+        <w:pStyle w:val="Heading2"/>
+      </w:pPr>
+      <w:r>
+        <w:t>Version 0.3</w:t>
+      </w:r>
+    </w:p>
+    <w:p>
+      <w:r>
+        <w:t xml:space="preserve">The third version will/did use </w:t>
+      </w:r>
+    </w:p>
+    <w:p>
+      <w:pPr>
+        <w:pStyle w:val="Heading2"/>
+      </w:pPr>
+      <w:r>
+        <w:lastRenderedPageBreak/>
+        <w:t>Version 1.0</w:t>
+      </w:r>
+    </w:p>
+    <w:p>
+      <w:r>
+        <w:t>The first major version will be to make a commercial quality app, to be placed online for download. May charge for app, but will at least be</w:t>
       </w:r>
       <w:bookmarkStart w:id="0" w:name="_GoBack"/>
       <w:bookmarkEnd w:id="0"/>
+      <w:r>
+        <w:t xml:space="preserve"> a demonstration of my work to potential employers.</w:t>
+      </w:r>
     </w:p>
     <w:p/>
     <w:sectPr>
@@ -976,6 +1039,15 @@
       <w:contextualSpacing/>
     </w:pPr>
   </w:style>
+  <w:style w:type="paragraph" w:styleId="NoSpacing">
+    <w:name w:val="No Spacing"/>
+    <w:uiPriority w:val="1"/>
+    <w:qFormat/>
+    <w:rsid w:val="00E1517F"/>
+    <w:pPr>
+      <w:spacing w:after="0" w:line="240" w:lineRule="auto"/>
+    </w:pPr>
+  </w:style>
 </w:styles>
 </file>
 

</xml_diff>

<commit_message>
added additonal information for v0.1
</commit_message>
<xml_diff>
--- a/doc/Ra for Android.docx
+++ b/doc/Ra for Android.docx
@@ -40,7 +40,7 @@
         <w:rPr>
           <w:noProof/>
         </w:rPr>
-        <w:t>2017-01-07</w:t>
+        <w:t>2017-01-22</w:t>
       </w:r>
       <w:r>
         <w:fldChar w:fldCharType="end"/>
@@ -208,174 +208,376 @@
       <w:r>
         <w:t>??? from Spring quarter 2017.</w:t>
       </w:r>
+    </w:p>
+    <w:p>
+      <w:pPr>
+        <w:pStyle w:val="Heading2"/>
+      </w:pPr>
+      <w:r>
+        <w:t>Version 1.0</w:t>
+      </w:r>
+    </w:p>
+    <w:p>
+      <w:r>
+        <w:t>The first major version will be to make a commercial quality app, to be placed online for download. May charge for app, but will at least be a demonstration of my work to potential employers.</w:t>
+      </w:r>
+    </w:p>
+    <w:p>
+      <w:pPr>
+        <w:pStyle w:val="Heading1"/>
+      </w:pPr>
+      <w:r>
+        <w:t>Detail</w:t>
+      </w:r>
+    </w:p>
+    <w:p>
+      <w:pPr>
+        <w:pStyle w:val="Heading2"/>
+      </w:pPr>
+      <w:r>
+        <w:t>Version 0.1</w:t>
+      </w:r>
+    </w:p>
+    <w:p>
+      <w:pPr>
+        <w:pStyle w:val="Heading3"/>
+      </w:pPr>
+      <w:r>
+        <w:t>Overview</w:t>
+      </w:r>
+    </w:p>
+    <w:p>
+      <w:r>
+        <w:t>Ra for Android, v0.1 provides a textual interface with player actions occurring via buttons and dialogs. Full game functionality covering all the rules of the game. There is no networking, but multiple human can play on the same device. All game state is contained in the ‘Game’ class singleton object. The AI is very simplistic</w:t>
+      </w:r>
+      <w:r>
+        <w:t>,</w:t>
+      </w:r>
+      <w:r>
+        <w:t xml:space="preserve"> more for testing purposes than actual game-play. </w:t>
+      </w:r>
+    </w:p>
+    <w:p>
+      <w:pPr>
+        <w:pStyle w:val="Heading3"/>
+      </w:pPr>
+      <w:r>
+        <w:lastRenderedPageBreak/>
+        <w:t>Text abbreviations for the various tiles:</w:t>
+      </w:r>
+    </w:p>
+    <w:p>
+      <w:pPr>
+        <w:pStyle w:val="ListParagraph"/>
+        <w:numPr>
+          <w:ilvl w:val="0"/>
+          <w:numId w:val="1"/>
+        </w:numPr>
+      </w:pPr>
+      <w:r>
+        <w:t>DP: disaster – pharaoh</w:t>
+      </w:r>
+    </w:p>
+    <w:p>
+      <w:pPr>
+        <w:pStyle w:val="ListParagraph"/>
+        <w:numPr>
+          <w:ilvl w:val="0"/>
+          <w:numId w:val="1"/>
+        </w:numPr>
+      </w:pPr>
+      <w:r>
+        <w:t>DN: disaster – Nile</w:t>
+      </w:r>
+    </w:p>
+    <w:p>
+      <w:pPr>
+        <w:pStyle w:val="ListParagraph"/>
+        <w:numPr>
+          <w:ilvl w:val="0"/>
+          <w:numId w:val="1"/>
+        </w:numPr>
+      </w:pPr>
+      <w:r>
+        <w:t>DC: disaster – civilization</w:t>
+      </w:r>
+    </w:p>
+    <w:p>
+      <w:pPr>
+        <w:pStyle w:val="ListParagraph"/>
+        <w:numPr>
+          <w:ilvl w:val="0"/>
+          <w:numId w:val="1"/>
+        </w:numPr>
+      </w:pPr>
+      <w:r>
+        <w:t>DM: disaster – monuments</w:t>
+      </w:r>
+    </w:p>
+    <w:p>
+      <w:pPr>
+        <w:pStyle w:val="ListParagraph"/>
+        <w:numPr>
+          <w:ilvl w:val="0"/>
+          <w:numId w:val="1"/>
+        </w:numPr>
+      </w:pPr>
+      <w:r>
+        <w:t>M1-M8: Monuments, 8 types</w:t>
+      </w:r>
+    </w:p>
+    <w:p>
+      <w:pPr>
+        <w:pStyle w:val="ListParagraph"/>
+        <w:numPr>
+          <w:ilvl w:val="0"/>
+          <w:numId w:val="1"/>
+        </w:numPr>
+      </w:pPr>
+      <w:r>
+        <w:t xml:space="preserve">C1-C5: Civilization, 5 types </w:t>
+      </w:r>
+    </w:p>
+    <w:p>
+      <w:pPr>
+        <w:pStyle w:val="ListParagraph"/>
+        <w:numPr>
+          <w:ilvl w:val="0"/>
+          <w:numId w:val="1"/>
+        </w:numPr>
+      </w:pPr>
+      <w:r>
+        <w:t>P: Pharaoh</w:t>
+      </w:r>
+    </w:p>
+    <w:p>
+      <w:pPr>
+        <w:pStyle w:val="ListParagraph"/>
+        <w:numPr>
+          <w:ilvl w:val="0"/>
+          <w:numId w:val="1"/>
+        </w:numPr>
+      </w:pPr>
+      <w:r>
+        <w:t>N: Nile, NF: Nile Flood</w:t>
+      </w:r>
+    </w:p>
+    <w:p>
+      <w:pPr>
+        <w:pStyle w:val="ListParagraph"/>
+        <w:numPr>
+          <w:ilvl w:val="0"/>
+          <w:numId w:val="1"/>
+        </w:numPr>
+      </w:pPr>
+      <w:r>
+        <w:t>Au: Gold</w:t>
+      </w:r>
+    </w:p>
+    <w:p>
+      <w:pPr>
+        <w:pStyle w:val="ListParagraph"/>
+        <w:numPr>
+          <w:ilvl w:val="0"/>
+          <w:numId w:val="1"/>
+        </w:numPr>
+      </w:pPr>
+      <w:r>
+        <w:t>G: God</w:t>
+      </w:r>
+    </w:p>
+    <w:p>
+      <w:pPr>
+        <w:pStyle w:val="ListParagraph"/>
+        <w:numPr>
+          <w:ilvl w:val="0"/>
+          <w:numId w:val="1"/>
+        </w:numPr>
+      </w:pPr>
+      <w:r>
+        <w:t>R: RA</w:t>
+      </w:r>
+    </w:p>
+    <w:p>
+      <w:pPr>
+        <w:pStyle w:val="Heading3"/>
+      </w:pPr>
+      <w:r>
+        <w:t>Activities</w:t>
+      </w:r>
+    </w:p>
+    <w:p>
+      <w:pPr>
+        <w:pStyle w:val="ListParagraph"/>
+        <w:numPr>
+          <w:ilvl w:val="0"/>
+          <w:numId w:val="2"/>
+        </w:numPr>
+      </w:pPr>
+      <w:proofErr w:type="spellStart"/>
+      <w:r>
+        <w:t>MainActivity</w:t>
+      </w:r>
+      <w:proofErr w:type="spellEnd"/>
+      <w:r>
+        <w:t xml:space="preserve"> – Initial activity providing player option to start a new game, resume an old game, or quit</w:t>
+      </w:r>
+    </w:p>
+    <w:p>
+      <w:pPr>
+        <w:pStyle w:val="ListParagraph"/>
+        <w:numPr>
+          <w:ilvl w:val="0"/>
+          <w:numId w:val="2"/>
+        </w:numPr>
+      </w:pPr>
+      <w:proofErr w:type="spellStart"/>
+      <w:r>
+        <w:t>NewGameActivity</w:t>
+      </w:r>
+      <w:proofErr w:type="spellEnd"/>
+      <w:r>
+        <w:t xml:space="preserve"> – provides options to setup a new game including, number of players, name, and if player is AI or not. Currently there is no selection for AI player, and there is no mechanism for remote players.</w:t>
+      </w:r>
+    </w:p>
+    <w:p>
+      <w:pPr>
+        <w:pStyle w:val="ListParagraph"/>
+        <w:numPr>
+          <w:ilvl w:val="0"/>
+          <w:numId w:val="2"/>
+        </w:numPr>
+      </w:pPr>
+      <w:proofErr w:type="spellStart"/>
+      <w:r>
+        <w:t>GameActivity</w:t>
+      </w:r>
+      <w:proofErr w:type="spellEnd"/>
+      <w:r>
+        <w:t xml:space="preserve"> – main game screen with action buttons. Shows Epoch #, # of Ra tiles, player’s Sun tokens, and current tiles available for auction. It does not show tiles each player has.</w:t>
+      </w:r>
+    </w:p>
+    <w:p>
+      <w:pPr>
+        <w:pStyle w:val="ListParagraph"/>
+        <w:numPr>
+          <w:ilvl w:val="0"/>
+          <w:numId w:val="2"/>
+        </w:numPr>
+      </w:pPr>
+      <w:proofErr w:type="spellStart"/>
+      <w:r>
+        <w:t>TilesActivity</w:t>
+      </w:r>
+      <w:proofErr w:type="spellEnd"/>
+      <w:r>
+        <w:t xml:space="preserve"> – shows number of tiles each player currently has.</w:t>
+      </w:r>
+    </w:p>
+    <w:p>
+      <w:pPr>
+        <w:pStyle w:val="ListParagraph"/>
+        <w:numPr>
+          <w:ilvl w:val="0"/>
+          <w:numId w:val="2"/>
+        </w:numPr>
+      </w:pPr>
+      <w:proofErr w:type="spellStart"/>
+      <w:r>
+        <w:t>ScoreActivity</w:t>
+      </w:r>
+      <w:proofErr w:type="spellEnd"/>
+      <w:r>
+        <w:t xml:space="preserve"> – shows score for each player if epoch ended at this point.</w:t>
+      </w:r>
+    </w:p>
+    <w:p>
+      <w:pPr>
+        <w:pStyle w:val="Heading3"/>
+      </w:pPr>
+      <w:r>
+        <w:t>Classes</w:t>
+      </w:r>
+    </w:p>
+    <w:p>
+      <w:proofErr w:type="spellStart"/>
+      <w:r>
+        <w:t>Additonal</w:t>
+      </w:r>
+      <w:proofErr w:type="spellEnd"/>
+      <w:r>
+        <w:t xml:space="preserve"> classes other than activities</w:t>
+      </w:r>
+    </w:p>
+    <w:p>
+      <w:pPr>
+        <w:pStyle w:val="ListParagraph"/>
+        <w:numPr>
+          <w:ilvl w:val="0"/>
+          <w:numId w:val="3"/>
+        </w:numPr>
+      </w:pPr>
+      <w:r>
+        <w:t>Game – Contains all game state including player information using the ‘Player’ class</w:t>
+      </w:r>
       <w:bookmarkStart w:id="0" w:name="_GoBack"/>
       <w:bookmarkEnd w:id="0"/>
     </w:p>
     <w:p>
       <w:pPr>
-        <w:pStyle w:val="Heading2"/>
-      </w:pPr>
-      <w:r>
-        <w:t>Version 1.0</w:t>
-      </w:r>
-    </w:p>
-    <w:p>
-      <w:r>
-        <w:t>The first major version will be to make a commercial quality app, to be placed online for download. May charge for app, but will at least be a demonstration of my work to potential employers.</w:t>
-      </w:r>
-    </w:p>
-    <w:p>
-      <w:pPr>
-        <w:pStyle w:val="Heading1"/>
-      </w:pPr>
-      <w:r>
-        <w:t>Detail</w:t>
-      </w:r>
-    </w:p>
-    <w:p>
-      <w:pPr>
-        <w:pStyle w:val="Heading2"/>
-      </w:pPr>
-      <w:r>
-        <w:t>Version 0.1</w:t>
-      </w:r>
-    </w:p>
-    <w:p>
-      <w:r>
-        <w:t>Text abbreviations for the various tiles:</w:t>
-      </w:r>
-    </w:p>
-    <w:p>
-      <w:pPr>
         <w:pStyle w:val="ListParagraph"/>
         <w:numPr>
           <w:ilvl w:val="0"/>
-          <w:numId w:val="1"/>
-        </w:numPr>
-      </w:pPr>
-      <w:r>
-        <w:t>DP: disaster – pharaoh</w:t>
-      </w:r>
+          <w:numId w:val="3"/>
+        </w:numPr>
+      </w:pPr>
+      <w:r>
+        <w:t>Player – contains player information with 2 sub-classes</w:t>
+      </w:r>
+    </w:p>
+    <w:p>
+      <w:pPr>
+        <w:pStyle w:val="ListParagraph"/>
+        <w:numPr>
+          <w:ilvl w:val="1"/>
+          <w:numId w:val="3"/>
+        </w:numPr>
+      </w:pPr>
+      <w:proofErr w:type="spellStart"/>
+      <w:r>
+        <w:t>PlayerHuman</w:t>
+      </w:r>
+      <w:proofErr w:type="spellEnd"/>
+    </w:p>
+    <w:p>
+      <w:pPr>
+        <w:pStyle w:val="ListParagraph"/>
+        <w:numPr>
+          <w:ilvl w:val="1"/>
+          <w:numId w:val="3"/>
+        </w:numPr>
+      </w:pPr>
+      <w:proofErr w:type="spellStart"/>
+      <w:r>
+        <w:t>PlayerAI</w:t>
+      </w:r>
+      <w:proofErr w:type="spellEnd"/>
     </w:p>
     <w:p>
       <w:pPr>
         <w:pStyle w:val="ListParagraph"/>
         <w:numPr>
           <w:ilvl w:val="0"/>
-          <w:numId w:val="1"/>
-        </w:numPr>
-      </w:pPr>
-      <w:r>
-        <w:t>DN: disaster – Nile</w:t>
-      </w:r>
-    </w:p>
-    <w:p>
-      <w:pPr>
-        <w:pStyle w:val="ListParagraph"/>
-        <w:numPr>
-          <w:ilvl w:val="0"/>
-          <w:numId w:val="1"/>
-        </w:numPr>
-      </w:pPr>
-      <w:r>
-        <w:t>DC: disaster – civilization</w:t>
-      </w:r>
-    </w:p>
-    <w:p>
-      <w:pPr>
-        <w:pStyle w:val="ListParagraph"/>
-        <w:numPr>
-          <w:ilvl w:val="0"/>
-          <w:numId w:val="1"/>
-        </w:numPr>
-      </w:pPr>
-      <w:r>
-        <w:t>DM: disaster – monuments</w:t>
-      </w:r>
-    </w:p>
-    <w:p>
-      <w:pPr>
-        <w:pStyle w:val="ListParagraph"/>
-        <w:numPr>
-          <w:ilvl w:val="0"/>
-          <w:numId w:val="1"/>
-        </w:numPr>
-      </w:pPr>
-      <w:r>
-        <w:t>M1-M8: Monuments, 8 types</w:t>
-      </w:r>
-    </w:p>
-    <w:p>
-      <w:pPr>
-        <w:pStyle w:val="ListParagraph"/>
-        <w:numPr>
-          <w:ilvl w:val="0"/>
-          <w:numId w:val="1"/>
-        </w:numPr>
-      </w:pPr>
-      <w:r>
-        <w:lastRenderedPageBreak/>
-        <w:t xml:space="preserve">C1-C5: Civilization, 5 types </w:t>
-      </w:r>
-    </w:p>
-    <w:p>
-      <w:pPr>
-        <w:pStyle w:val="ListParagraph"/>
-        <w:numPr>
-          <w:ilvl w:val="0"/>
-          <w:numId w:val="1"/>
-        </w:numPr>
-      </w:pPr>
-      <w:r>
-        <w:t>P: Pharaoh</w:t>
-      </w:r>
-    </w:p>
-    <w:p>
-      <w:pPr>
-        <w:pStyle w:val="ListParagraph"/>
-        <w:numPr>
-          <w:ilvl w:val="0"/>
-          <w:numId w:val="1"/>
-        </w:numPr>
-      </w:pPr>
-      <w:r>
-        <w:t>N: Nile, NF: Nile Flood</w:t>
-      </w:r>
-    </w:p>
-    <w:p>
-      <w:pPr>
-        <w:pStyle w:val="ListParagraph"/>
-        <w:numPr>
-          <w:ilvl w:val="0"/>
-          <w:numId w:val="1"/>
-        </w:numPr>
-      </w:pPr>
-      <w:r>
-        <w:t>Au: Gold</w:t>
-      </w:r>
-    </w:p>
-    <w:p>
-      <w:pPr>
-        <w:pStyle w:val="ListParagraph"/>
-        <w:numPr>
-          <w:ilvl w:val="0"/>
-          <w:numId w:val="1"/>
-        </w:numPr>
-      </w:pPr>
-      <w:r>
-        <w:t>G: God</w:t>
-      </w:r>
-    </w:p>
-    <w:p>
-      <w:pPr>
-        <w:pStyle w:val="ListParagraph"/>
-        <w:numPr>
-          <w:ilvl w:val="0"/>
-          <w:numId w:val="1"/>
-        </w:numPr>
-      </w:pPr>
-      <w:r>
-        <w:t>R: RA</w:t>
+          <w:numId w:val="3"/>
+        </w:numPr>
+      </w:pPr>
+      <w:proofErr w:type="spellStart"/>
+      <w:r>
+        <w:t>MyRandom</w:t>
+      </w:r>
+      <w:proofErr w:type="spellEnd"/>
+      <w:r>
+        <w:t xml:space="preserve"> – wrapper for pseudo-random number generator.</w:t>
       </w:r>
     </w:p>
     <w:p/>
@@ -392,6 +594,119 @@
 <file path=word/numbering.xml><?xml version="1.0" encoding="utf-8"?>
 <w:numbering xmlns:wpc="http://schemas.microsoft.com/office/word/2010/wordprocessingCanvas" xmlns:cx="http://schemas.microsoft.com/office/drawing/2014/chartex" xmlns:cx1="http://schemas.microsoft.com/office/drawing/2015/9/8/chartex" xmlns:cx2="http://schemas.microsoft.com/office/drawing/2015/10/21/chartex" xmlns:cx3="http://schemas.microsoft.com/office/drawing/2016/5/9/chartex" xmlns:cx4="http://schemas.microsoft.com/office/drawing/2016/5/10/chartex" xmlns:cx5="http://schemas.microsoft.com/office/drawing/2016/5/11/chartex" xmlns:mc="http://schemas.openxmlformats.org/markup-compatibility/2006" xmlns:o="urn:schemas-microsoft-com:office:office" xmlns:r="http://schemas.openxmlformats.org/officeDocument/2006/relationships" xmlns:m="http://schemas.openxmlformats.org/officeDocument/2006/math" xmlns:v="urn:schemas-microsoft-com:vml" xmlns:wp14="http://schemas.microsoft.com/office/word/2010/wordprocessingDrawing" xmlns:wp="http://schemas.openxmlformats.org/drawingml/2006/wordprocessingDrawing" xmlns:w10="urn:schemas-microsoft-com:office:word" xmlns:w="http://schemas.openxmlformats.org/wordprocessingml/2006/main" xmlns:w14="http://schemas.microsoft.com/office/word/2010/wordml" xmlns:w15="http://schemas.microsoft.com/office/word/2012/wordml" xmlns:w16se="http://schemas.microsoft.com/office/word/2015/wordml/symex" xmlns:wpg="http://schemas.microsoft.com/office/word/2010/wordprocessingGroup" xmlns:wpi="http://schemas.microsoft.com/office/word/2010/wordprocessingInk" xmlns:wne="http://schemas.microsoft.com/office/word/2006/wordml" xmlns:wps="http://schemas.microsoft.com/office/word/2010/wordprocessingShape" mc:Ignorable="w14 w15 w16se wp14">
   <w:abstractNum w:abstractNumId="0" w15:restartNumberingAfterBreak="0">
+    <w:nsid w:val="29A313DC"/>
+    <w:multiLevelType w:val="hybridMultilevel"/>
+    <w:tmpl w:val="325A1FF0"/>
+    <w:lvl w:ilvl="0" w:tplc="04090001">
+      <w:start w:val="1"/>
+      <w:numFmt w:val="bullet"/>
+      <w:lvlText w:val=""/>
+      <w:lvlJc w:val="left"/>
+      <w:pPr>
+        <w:ind w:left="720" w:hanging="360"/>
+      </w:pPr>
+      <w:rPr>
+        <w:rFonts w:ascii="Symbol" w:hAnsi="Symbol" w:hint="default"/>
+      </w:rPr>
+    </w:lvl>
+    <w:lvl w:ilvl="1" w:tplc="04090003">
+      <w:start w:val="1"/>
+      <w:numFmt w:val="bullet"/>
+      <w:lvlText w:val="o"/>
+      <w:lvlJc w:val="left"/>
+      <w:pPr>
+        <w:ind w:left="1440" w:hanging="360"/>
+      </w:pPr>
+      <w:rPr>
+        <w:rFonts w:ascii="Courier New" w:hAnsi="Courier New" w:cs="Courier New" w:hint="default"/>
+      </w:rPr>
+    </w:lvl>
+    <w:lvl w:ilvl="2" w:tplc="04090005" w:tentative="1">
+      <w:start w:val="1"/>
+      <w:numFmt w:val="bullet"/>
+      <w:lvlText w:val=""/>
+      <w:lvlJc w:val="left"/>
+      <w:pPr>
+        <w:ind w:left="2160" w:hanging="360"/>
+      </w:pPr>
+      <w:rPr>
+        <w:rFonts w:ascii="Wingdings" w:hAnsi="Wingdings" w:hint="default"/>
+      </w:rPr>
+    </w:lvl>
+    <w:lvl w:ilvl="3" w:tplc="04090001" w:tentative="1">
+      <w:start w:val="1"/>
+      <w:numFmt w:val="bullet"/>
+      <w:lvlText w:val=""/>
+      <w:lvlJc w:val="left"/>
+      <w:pPr>
+        <w:ind w:left="2880" w:hanging="360"/>
+      </w:pPr>
+      <w:rPr>
+        <w:rFonts w:ascii="Symbol" w:hAnsi="Symbol" w:hint="default"/>
+      </w:rPr>
+    </w:lvl>
+    <w:lvl w:ilvl="4" w:tplc="04090003" w:tentative="1">
+      <w:start w:val="1"/>
+      <w:numFmt w:val="bullet"/>
+      <w:lvlText w:val="o"/>
+      <w:lvlJc w:val="left"/>
+      <w:pPr>
+        <w:ind w:left="3600" w:hanging="360"/>
+      </w:pPr>
+      <w:rPr>
+        <w:rFonts w:ascii="Courier New" w:hAnsi="Courier New" w:cs="Courier New" w:hint="default"/>
+      </w:rPr>
+    </w:lvl>
+    <w:lvl w:ilvl="5" w:tplc="04090005" w:tentative="1">
+      <w:start w:val="1"/>
+      <w:numFmt w:val="bullet"/>
+      <w:lvlText w:val=""/>
+      <w:lvlJc w:val="left"/>
+      <w:pPr>
+        <w:ind w:left="4320" w:hanging="360"/>
+      </w:pPr>
+      <w:rPr>
+        <w:rFonts w:ascii="Wingdings" w:hAnsi="Wingdings" w:hint="default"/>
+      </w:rPr>
+    </w:lvl>
+    <w:lvl w:ilvl="6" w:tplc="04090001" w:tentative="1">
+      <w:start w:val="1"/>
+      <w:numFmt w:val="bullet"/>
+      <w:lvlText w:val=""/>
+      <w:lvlJc w:val="left"/>
+      <w:pPr>
+        <w:ind w:left="5040" w:hanging="360"/>
+      </w:pPr>
+      <w:rPr>
+        <w:rFonts w:ascii="Symbol" w:hAnsi="Symbol" w:hint="default"/>
+      </w:rPr>
+    </w:lvl>
+    <w:lvl w:ilvl="7" w:tplc="04090003" w:tentative="1">
+      <w:start w:val="1"/>
+      <w:numFmt w:val="bullet"/>
+      <w:lvlText w:val="o"/>
+      <w:lvlJc w:val="left"/>
+      <w:pPr>
+        <w:ind w:left="5760" w:hanging="360"/>
+      </w:pPr>
+      <w:rPr>
+        <w:rFonts w:ascii="Courier New" w:hAnsi="Courier New" w:cs="Courier New" w:hint="default"/>
+      </w:rPr>
+    </w:lvl>
+    <w:lvl w:ilvl="8" w:tplc="04090005" w:tentative="1">
+      <w:start w:val="1"/>
+      <w:numFmt w:val="bullet"/>
+      <w:lvlText w:val=""/>
+      <w:lvlJc w:val="left"/>
+      <w:pPr>
+        <w:ind w:left="6480" w:hanging="360"/>
+      </w:pPr>
+      <w:rPr>
+        <w:rFonts w:ascii="Wingdings" w:hAnsi="Wingdings" w:hint="default"/>
+      </w:rPr>
+    </w:lvl>
+  </w:abstractNum>
+  <w:abstractNum w:abstractNumId="1" w15:restartNumberingAfterBreak="0">
     <w:nsid w:val="673B1474"/>
     <w:multiLevelType w:val="hybridMultilevel"/>
     <w:tmpl w:val="D9B2399C"/>
@@ -504,7 +819,126 @@
       </w:rPr>
     </w:lvl>
   </w:abstractNum>
+  <w:abstractNum w:abstractNumId="2" w15:restartNumberingAfterBreak="0">
+    <w:nsid w:val="6E5E6421"/>
+    <w:multiLevelType w:val="hybridMultilevel"/>
+    <w:tmpl w:val="1AB2A4E8"/>
+    <w:lvl w:ilvl="0" w:tplc="04090001">
+      <w:start w:val="1"/>
+      <w:numFmt w:val="bullet"/>
+      <w:lvlText w:val=""/>
+      <w:lvlJc w:val="left"/>
+      <w:pPr>
+        <w:ind w:left="720" w:hanging="360"/>
+      </w:pPr>
+      <w:rPr>
+        <w:rFonts w:ascii="Symbol" w:hAnsi="Symbol" w:hint="default"/>
+      </w:rPr>
+    </w:lvl>
+    <w:lvl w:ilvl="1" w:tplc="04090003" w:tentative="1">
+      <w:start w:val="1"/>
+      <w:numFmt w:val="bullet"/>
+      <w:lvlText w:val="o"/>
+      <w:lvlJc w:val="left"/>
+      <w:pPr>
+        <w:ind w:left="1440" w:hanging="360"/>
+      </w:pPr>
+      <w:rPr>
+        <w:rFonts w:ascii="Courier New" w:hAnsi="Courier New" w:cs="Courier New" w:hint="default"/>
+      </w:rPr>
+    </w:lvl>
+    <w:lvl w:ilvl="2" w:tplc="04090005" w:tentative="1">
+      <w:start w:val="1"/>
+      <w:numFmt w:val="bullet"/>
+      <w:lvlText w:val=""/>
+      <w:lvlJc w:val="left"/>
+      <w:pPr>
+        <w:ind w:left="2160" w:hanging="360"/>
+      </w:pPr>
+      <w:rPr>
+        <w:rFonts w:ascii="Wingdings" w:hAnsi="Wingdings" w:hint="default"/>
+      </w:rPr>
+    </w:lvl>
+    <w:lvl w:ilvl="3" w:tplc="04090001" w:tentative="1">
+      <w:start w:val="1"/>
+      <w:numFmt w:val="bullet"/>
+      <w:lvlText w:val=""/>
+      <w:lvlJc w:val="left"/>
+      <w:pPr>
+        <w:ind w:left="2880" w:hanging="360"/>
+      </w:pPr>
+      <w:rPr>
+        <w:rFonts w:ascii="Symbol" w:hAnsi="Symbol" w:hint="default"/>
+      </w:rPr>
+    </w:lvl>
+    <w:lvl w:ilvl="4" w:tplc="04090003" w:tentative="1">
+      <w:start w:val="1"/>
+      <w:numFmt w:val="bullet"/>
+      <w:lvlText w:val="o"/>
+      <w:lvlJc w:val="left"/>
+      <w:pPr>
+        <w:ind w:left="3600" w:hanging="360"/>
+      </w:pPr>
+      <w:rPr>
+        <w:rFonts w:ascii="Courier New" w:hAnsi="Courier New" w:cs="Courier New" w:hint="default"/>
+      </w:rPr>
+    </w:lvl>
+    <w:lvl w:ilvl="5" w:tplc="04090005" w:tentative="1">
+      <w:start w:val="1"/>
+      <w:numFmt w:val="bullet"/>
+      <w:lvlText w:val=""/>
+      <w:lvlJc w:val="left"/>
+      <w:pPr>
+        <w:ind w:left="4320" w:hanging="360"/>
+      </w:pPr>
+      <w:rPr>
+        <w:rFonts w:ascii="Wingdings" w:hAnsi="Wingdings" w:hint="default"/>
+      </w:rPr>
+    </w:lvl>
+    <w:lvl w:ilvl="6" w:tplc="04090001" w:tentative="1">
+      <w:start w:val="1"/>
+      <w:numFmt w:val="bullet"/>
+      <w:lvlText w:val=""/>
+      <w:lvlJc w:val="left"/>
+      <w:pPr>
+        <w:ind w:left="5040" w:hanging="360"/>
+      </w:pPr>
+      <w:rPr>
+        <w:rFonts w:ascii="Symbol" w:hAnsi="Symbol" w:hint="default"/>
+      </w:rPr>
+    </w:lvl>
+    <w:lvl w:ilvl="7" w:tplc="04090003" w:tentative="1">
+      <w:start w:val="1"/>
+      <w:numFmt w:val="bullet"/>
+      <w:lvlText w:val="o"/>
+      <w:lvlJc w:val="left"/>
+      <w:pPr>
+        <w:ind w:left="5760" w:hanging="360"/>
+      </w:pPr>
+      <w:rPr>
+        <w:rFonts w:ascii="Courier New" w:hAnsi="Courier New" w:cs="Courier New" w:hint="default"/>
+      </w:rPr>
+    </w:lvl>
+    <w:lvl w:ilvl="8" w:tplc="04090005" w:tentative="1">
+      <w:start w:val="1"/>
+      <w:numFmt w:val="bullet"/>
+      <w:lvlText w:val=""/>
+      <w:lvlJc w:val="left"/>
+      <w:pPr>
+        <w:ind w:left="6480" w:hanging="360"/>
+      </w:pPr>
+      <w:rPr>
+        <w:rFonts w:ascii="Wingdings" w:hAnsi="Wingdings" w:hint="default"/>
+      </w:rPr>
+    </w:lvl>
+  </w:abstractNum>
   <w:num w:numId="1">
+    <w:abstractNumId w:val="1"/>
+  </w:num>
+  <w:num w:numId="2">
+    <w:abstractNumId w:val="2"/>
+  </w:num>
+  <w:num w:numId="3">
     <w:abstractNumId w:val="0"/>
   </w:num>
 </w:numbering>
@@ -950,6 +1384,28 @@
       <w:szCs w:val="26"/>
     </w:rPr>
   </w:style>
+  <w:style w:type="paragraph" w:styleId="Heading3">
+    <w:name w:val="heading 3"/>
+    <w:basedOn w:val="Normal"/>
+    <w:next w:val="Normal"/>
+    <w:link w:val="Heading3Char"/>
+    <w:uiPriority w:val="9"/>
+    <w:unhideWhenUsed/>
+    <w:qFormat/>
+    <w:rsid w:val="008F1EA5"/>
+    <w:pPr>
+      <w:keepNext/>
+      <w:keepLines/>
+      <w:spacing w:before="40" w:after="0"/>
+      <w:outlineLvl w:val="2"/>
+    </w:pPr>
+    <w:rPr>
+      <w:rFonts w:asciiTheme="majorHAnsi" w:eastAsiaTheme="majorEastAsia" w:hAnsiTheme="majorHAnsi" w:cstheme="majorBidi"/>
+      <w:color w:val="1F3763" w:themeColor="accent1" w:themeShade="7F"/>
+      <w:sz w:val="24"/>
+      <w:szCs w:val="24"/>
+    </w:rPr>
+  </w:style>
   <w:style w:type="character" w:default="1" w:styleId="DefaultParagraphFont">
     <w:name w:val="Default Paragraph Font"/>
     <w:uiPriority w:val="1"/>
@@ -1067,6 +1523,19 @@
     <w:pPr>
       <w:spacing w:after="0" w:line="240" w:lineRule="auto"/>
     </w:pPr>
+  </w:style>
+  <w:style w:type="character" w:customStyle="1" w:styleId="Heading3Char">
+    <w:name w:val="Heading 3 Char"/>
+    <w:basedOn w:val="DefaultParagraphFont"/>
+    <w:link w:val="Heading3"/>
+    <w:uiPriority w:val="9"/>
+    <w:rsid w:val="008F1EA5"/>
+    <w:rPr>
+      <w:rFonts w:asciiTheme="majorHAnsi" w:eastAsiaTheme="majorEastAsia" w:hAnsiTheme="majorHAnsi" w:cstheme="majorBidi"/>
+      <w:color w:val="1F3763" w:themeColor="accent1" w:themeShade="7F"/>
+      <w:sz w:val="24"/>
+      <w:szCs w:val="24"/>
+    </w:rPr>
   </w:style>
 </w:styles>
 </file>

</xml_diff>

<commit_message>
Added ideas to doc
</commit_message>
<xml_diff>
--- a/doc/Ra for Android.docx
+++ b/doc/Ra for Android.docx
@@ -40,7 +40,7 @@
         <w:rPr>
           <w:noProof/>
         </w:rPr>
-        <w:t>2017-01-22</w:t>
+        <w:t>2017-01-24</w:t>
       </w:r>
       <w:r>
         <w:fldChar w:fldCharType="end"/>
@@ -520,66 +520,215 @@
       <w:r>
         <w:t>Game – Contains all game state including player information using the ‘Player’ class</w:t>
       </w:r>
+    </w:p>
+    <w:p>
+      <w:pPr>
+        <w:pStyle w:val="ListParagraph"/>
+        <w:numPr>
+          <w:ilvl w:val="0"/>
+          <w:numId w:val="3"/>
+        </w:numPr>
+      </w:pPr>
+      <w:r>
+        <w:t>Player – contains player information with 2 sub-classes</w:t>
+      </w:r>
+    </w:p>
+    <w:p>
+      <w:pPr>
+        <w:pStyle w:val="ListParagraph"/>
+        <w:numPr>
+          <w:ilvl w:val="1"/>
+          <w:numId w:val="3"/>
+        </w:numPr>
+      </w:pPr>
+      <w:proofErr w:type="spellStart"/>
+      <w:r>
+        <w:t>PlayerHuman</w:t>
+      </w:r>
+      <w:proofErr w:type="spellEnd"/>
+    </w:p>
+    <w:p>
+      <w:pPr>
+        <w:pStyle w:val="ListParagraph"/>
+        <w:numPr>
+          <w:ilvl w:val="1"/>
+          <w:numId w:val="3"/>
+        </w:numPr>
+      </w:pPr>
+      <w:proofErr w:type="spellStart"/>
+      <w:r>
+        <w:t>PlayerAI</w:t>
+      </w:r>
+      <w:proofErr w:type="spellEnd"/>
+    </w:p>
+    <w:p>
+      <w:pPr>
+        <w:pStyle w:val="ListParagraph"/>
+        <w:numPr>
+          <w:ilvl w:val="0"/>
+          <w:numId w:val="3"/>
+        </w:numPr>
+      </w:pPr>
+      <w:proofErr w:type="spellStart"/>
+      <w:r>
+        <w:t>MyRandom</w:t>
+      </w:r>
+      <w:proofErr w:type="spellEnd"/>
+      <w:r>
+        <w:t xml:space="preserve"> – wrapper for pseudo-random number generator.</w:t>
+      </w:r>
+    </w:p>
+    <w:p>
+      <w:pPr>
+        <w:pStyle w:val="Heading3"/>
+      </w:pPr>
+      <w:r>
+        <w:t>Ideas</w:t>
+      </w:r>
+    </w:p>
+    <w:p>
+      <w:pPr>
+        <w:pStyle w:val="ListParagraph"/>
+        <w:numPr>
+          <w:ilvl w:val="0"/>
+          <w:numId w:val="4"/>
+        </w:numPr>
+      </w:pPr>
+      <w:r>
+        <w:t xml:space="preserve">Add ‘Ok’ button to </w:t>
+      </w:r>
+      <w:proofErr w:type="spellStart"/>
+      <w:r>
+        <w:t>ScoreActivity</w:t>
+      </w:r>
+      <w:proofErr w:type="spellEnd"/>
+      <w:r>
+        <w:t xml:space="preserve"> and </w:t>
+      </w:r>
+      <w:proofErr w:type="spellStart"/>
+      <w:r>
+        <w:t>TilesActivity</w:t>
+      </w:r>
+      <w:proofErr w:type="spellEnd"/>
+      <w:r>
+        <w:t xml:space="preserve"> to return to </w:t>
+      </w:r>
+      <w:proofErr w:type="spellStart"/>
+      <w:r>
+        <w:t>GameActivity</w:t>
+      </w:r>
+      <w:proofErr w:type="spellEnd"/>
+    </w:p>
+    <w:p>
+      <w:pPr>
+        <w:pStyle w:val="ListParagraph"/>
+        <w:numPr>
+          <w:ilvl w:val="0"/>
+          <w:numId w:val="4"/>
+        </w:numPr>
+      </w:pPr>
+      <w:r>
+        <w:t xml:space="preserve">Make </w:t>
+      </w:r>
+      <w:proofErr w:type="spellStart"/>
+      <w:r>
+        <w:t>TilesActivity</w:t>
+      </w:r>
+      <w:proofErr w:type="spellEnd"/>
+      <w:r>
+        <w:t xml:space="preserve"> and </w:t>
+      </w:r>
+      <w:proofErr w:type="spellStart"/>
+      <w:r>
+        <w:t>ScoreActivity</w:t>
+      </w:r>
+      <w:proofErr w:type="spellEnd"/>
+      <w:r>
+        <w:t xml:space="preserve"> have ‘</w:t>
+      </w:r>
+      <w:proofErr w:type="spellStart"/>
+      <w:r>
+        <w:t>ActionBar</w:t>
+      </w:r>
+      <w:proofErr w:type="spellEnd"/>
+      <w:r>
+        <w:t xml:space="preserve">, Up button’ as a different way to return to </w:t>
+      </w:r>
+      <w:proofErr w:type="spellStart"/>
+      <w:r>
+        <w:t>GameActivity</w:t>
+      </w:r>
+      <w:proofErr w:type="spellEnd"/>
+    </w:p>
+    <w:p>
+      <w:pPr>
+        <w:pStyle w:val="ListParagraph"/>
+        <w:numPr>
+          <w:ilvl w:val="0"/>
+          <w:numId w:val="4"/>
+        </w:numPr>
+      </w:pPr>
+      <w:r>
+        <w:t xml:space="preserve">Add </w:t>
+      </w:r>
+      <w:proofErr w:type="spellStart"/>
+      <w:r>
+        <w:t>NavigationDrawer</w:t>
+      </w:r>
+      <w:proofErr w:type="spellEnd"/>
+      <w:r>
+        <w:t xml:space="preserve"> (see 1/24/2017 class notes) to </w:t>
+      </w:r>
+      <w:proofErr w:type="spellStart"/>
+      <w:r>
+        <w:t>GameActivity</w:t>
+      </w:r>
+      <w:proofErr w:type="spellEnd"/>
+      <w:r>
+        <w:t xml:space="preserve"> to move to </w:t>
+      </w:r>
+      <w:proofErr w:type="spellStart"/>
+      <w:r>
+        <w:t>ScoreActivity</w:t>
+      </w:r>
+      <w:proofErr w:type="spellEnd"/>
+      <w:r>
+        <w:t xml:space="preserve"> and </w:t>
+      </w:r>
+      <w:proofErr w:type="spellStart"/>
+      <w:r>
+        <w:t>Tiles</w:t>
+      </w:r>
+      <w:r>
+        <w:t>Activity</w:t>
+      </w:r>
+      <w:proofErr w:type="spellEnd"/>
+      <w:r>
+        <w:t xml:space="preserve"> instead of buttons.</w:t>
+      </w:r>
+    </w:p>
+    <w:p>
+      <w:pPr>
+        <w:pStyle w:val="ListParagraph"/>
+        <w:numPr>
+          <w:ilvl w:val="0"/>
+          <w:numId w:val="4"/>
+        </w:numPr>
+      </w:pPr>
+      <w:r>
+        <w:t>After API 23, android asks for permission at run-time not install time.</w:t>
+      </w:r>
+      <w:r>
+        <w:br/>
+        <w:t>Can this be used</w:t>
+      </w:r>
       <w:bookmarkStart w:id="0" w:name="_GoBack"/>
       <w:bookmarkEnd w:id="0"/>
-    </w:p>
-    <w:p>
-      <w:pPr>
-        <w:pStyle w:val="ListParagraph"/>
-        <w:numPr>
-          <w:ilvl w:val="0"/>
-          <w:numId w:val="3"/>
-        </w:numPr>
-      </w:pPr>
-      <w:r>
-        <w:t>Player – contains player information with 2 sub-classes</w:t>
-      </w:r>
-    </w:p>
-    <w:p>
-      <w:pPr>
-        <w:pStyle w:val="ListParagraph"/>
-        <w:numPr>
-          <w:ilvl w:val="1"/>
-          <w:numId w:val="3"/>
-        </w:numPr>
-      </w:pPr>
-      <w:proofErr w:type="spellStart"/>
-      <w:r>
-        <w:t>PlayerHuman</w:t>
-      </w:r>
-      <w:proofErr w:type="spellEnd"/>
-    </w:p>
-    <w:p>
-      <w:pPr>
-        <w:pStyle w:val="ListParagraph"/>
-        <w:numPr>
-          <w:ilvl w:val="1"/>
-          <w:numId w:val="3"/>
-        </w:numPr>
-      </w:pPr>
-      <w:proofErr w:type="spellStart"/>
-      <w:r>
-        <w:t>PlayerAI</w:t>
-      </w:r>
-      <w:proofErr w:type="spellEnd"/>
-    </w:p>
-    <w:p>
-      <w:pPr>
-        <w:pStyle w:val="ListParagraph"/>
-        <w:numPr>
-          <w:ilvl w:val="0"/>
-          <w:numId w:val="3"/>
-        </w:numPr>
-      </w:pPr>
-      <w:proofErr w:type="spellStart"/>
-      <w:r>
-        <w:t>MyRandom</w:t>
-      </w:r>
-      <w:proofErr w:type="spellEnd"/>
-      <w:r>
-        <w:t xml:space="preserve"> – wrapper for pseudo-random number generator.</w:t>
-      </w:r>
-    </w:p>
+      <w:r>
+        <w:t xml:space="preserve"> to make app work only locally if permission is denied. Permission can be revoked in Android settings.</w:t>
+      </w:r>
+    </w:p>
+    <w:p/>
     <w:p/>
     <w:sectPr>
       <w:pgSz w:w="12240" w:h="15840"/>
@@ -820,6 +969,119 @@
     </w:lvl>
   </w:abstractNum>
   <w:abstractNum w:abstractNumId="2" w15:restartNumberingAfterBreak="0">
+    <w:nsid w:val="69EC4E64"/>
+    <w:multiLevelType w:val="hybridMultilevel"/>
+    <w:tmpl w:val="34980A26"/>
+    <w:lvl w:ilvl="0" w:tplc="04090001">
+      <w:start w:val="1"/>
+      <w:numFmt w:val="bullet"/>
+      <w:lvlText w:val=""/>
+      <w:lvlJc w:val="left"/>
+      <w:pPr>
+        <w:ind w:left="720" w:hanging="360"/>
+      </w:pPr>
+      <w:rPr>
+        <w:rFonts w:ascii="Symbol" w:hAnsi="Symbol" w:hint="default"/>
+      </w:rPr>
+    </w:lvl>
+    <w:lvl w:ilvl="1" w:tplc="04090003" w:tentative="1">
+      <w:start w:val="1"/>
+      <w:numFmt w:val="bullet"/>
+      <w:lvlText w:val="o"/>
+      <w:lvlJc w:val="left"/>
+      <w:pPr>
+        <w:ind w:left="1440" w:hanging="360"/>
+      </w:pPr>
+      <w:rPr>
+        <w:rFonts w:ascii="Courier New" w:hAnsi="Courier New" w:cs="Courier New" w:hint="default"/>
+      </w:rPr>
+    </w:lvl>
+    <w:lvl w:ilvl="2" w:tplc="04090005" w:tentative="1">
+      <w:start w:val="1"/>
+      <w:numFmt w:val="bullet"/>
+      <w:lvlText w:val=""/>
+      <w:lvlJc w:val="left"/>
+      <w:pPr>
+        <w:ind w:left="2160" w:hanging="360"/>
+      </w:pPr>
+      <w:rPr>
+        <w:rFonts w:ascii="Wingdings" w:hAnsi="Wingdings" w:hint="default"/>
+      </w:rPr>
+    </w:lvl>
+    <w:lvl w:ilvl="3" w:tplc="04090001" w:tentative="1">
+      <w:start w:val="1"/>
+      <w:numFmt w:val="bullet"/>
+      <w:lvlText w:val=""/>
+      <w:lvlJc w:val="left"/>
+      <w:pPr>
+        <w:ind w:left="2880" w:hanging="360"/>
+      </w:pPr>
+      <w:rPr>
+        <w:rFonts w:ascii="Symbol" w:hAnsi="Symbol" w:hint="default"/>
+      </w:rPr>
+    </w:lvl>
+    <w:lvl w:ilvl="4" w:tplc="04090003" w:tentative="1">
+      <w:start w:val="1"/>
+      <w:numFmt w:val="bullet"/>
+      <w:lvlText w:val="o"/>
+      <w:lvlJc w:val="left"/>
+      <w:pPr>
+        <w:ind w:left="3600" w:hanging="360"/>
+      </w:pPr>
+      <w:rPr>
+        <w:rFonts w:ascii="Courier New" w:hAnsi="Courier New" w:cs="Courier New" w:hint="default"/>
+      </w:rPr>
+    </w:lvl>
+    <w:lvl w:ilvl="5" w:tplc="04090005" w:tentative="1">
+      <w:start w:val="1"/>
+      <w:numFmt w:val="bullet"/>
+      <w:lvlText w:val=""/>
+      <w:lvlJc w:val="left"/>
+      <w:pPr>
+        <w:ind w:left="4320" w:hanging="360"/>
+      </w:pPr>
+      <w:rPr>
+        <w:rFonts w:ascii="Wingdings" w:hAnsi="Wingdings" w:hint="default"/>
+      </w:rPr>
+    </w:lvl>
+    <w:lvl w:ilvl="6" w:tplc="04090001" w:tentative="1">
+      <w:start w:val="1"/>
+      <w:numFmt w:val="bullet"/>
+      <w:lvlText w:val=""/>
+      <w:lvlJc w:val="left"/>
+      <w:pPr>
+        <w:ind w:left="5040" w:hanging="360"/>
+      </w:pPr>
+      <w:rPr>
+        <w:rFonts w:ascii="Symbol" w:hAnsi="Symbol" w:hint="default"/>
+      </w:rPr>
+    </w:lvl>
+    <w:lvl w:ilvl="7" w:tplc="04090003" w:tentative="1">
+      <w:start w:val="1"/>
+      <w:numFmt w:val="bullet"/>
+      <w:lvlText w:val="o"/>
+      <w:lvlJc w:val="left"/>
+      <w:pPr>
+        <w:ind w:left="5760" w:hanging="360"/>
+      </w:pPr>
+      <w:rPr>
+        <w:rFonts w:ascii="Courier New" w:hAnsi="Courier New" w:cs="Courier New" w:hint="default"/>
+      </w:rPr>
+    </w:lvl>
+    <w:lvl w:ilvl="8" w:tplc="04090005" w:tentative="1">
+      <w:start w:val="1"/>
+      <w:numFmt w:val="bullet"/>
+      <w:lvlText w:val=""/>
+      <w:lvlJc w:val="left"/>
+      <w:pPr>
+        <w:ind w:left="6480" w:hanging="360"/>
+      </w:pPr>
+      <w:rPr>
+        <w:rFonts w:ascii="Wingdings" w:hAnsi="Wingdings" w:hint="default"/>
+      </w:rPr>
+    </w:lvl>
+  </w:abstractNum>
+  <w:abstractNum w:abstractNumId="3" w15:restartNumberingAfterBreak="0">
     <w:nsid w:val="6E5E6421"/>
     <w:multiLevelType w:val="hybridMultilevel"/>
     <w:tmpl w:val="1AB2A4E8"/>
@@ -936,10 +1198,13 @@
     <w:abstractNumId w:val="1"/>
   </w:num>
   <w:num w:numId="2">
-    <w:abstractNumId w:val="2"/>
+    <w:abstractNumId w:val="3"/>
   </w:num>
   <w:num w:numId="3">
     <w:abstractNumId w:val="0"/>
+  </w:num>
+  <w:num w:numId="4">
+    <w:abstractNumId w:val="2"/>
   </w:num>
 </w:numbering>
 </file>

</xml_diff>

<commit_message>
Added ideas for version 0.2
</commit_message>
<xml_diff>
--- a/doc/Ra for Android.docx
+++ b/doc/Ra for Android.docx
@@ -40,7 +40,7 @@
         <w:rPr>
           <w:noProof/>
         </w:rPr>
-        <w:t>2017-01-24</w:t>
+        <w:t>2017-02-26</w:t>
       </w:r>
       <w:r>
         <w:fldChar w:fldCharType="end"/>
@@ -720,16 +720,148 @@
       </w:r>
       <w:r>
         <w:br/>
-        <w:t>Can this be used</w:t>
+        <w:t>Can this be used to make app work only locally if permission is denied. Permission can be revoked in Android settings.</w:t>
+      </w:r>
+    </w:p>
+    <w:p/>
+    <w:p>
+      <w:pPr>
+        <w:pStyle w:val="Heading2"/>
+      </w:pPr>
+      <w:r>
+        <w:lastRenderedPageBreak/>
+        <w:t>Version 0.2</w:t>
+      </w:r>
+    </w:p>
+    <w:p>
+      <w:pPr>
+        <w:pStyle w:val="Heading3"/>
+      </w:pPr>
+      <w:r>
+        <w:t>Overview</w:t>
+      </w:r>
+    </w:p>
+    <w:p>
+      <w:r>
+        <w:t>Ra for Android, v0.2 implements various features taught during the winter quarter 2017. These include:</w:t>
+      </w:r>
+    </w:p>
+    <w:p>
+      <w:pPr>
+        <w:pStyle w:val="ListParagraph"/>
+        <w:numPr>
+          <w:ilvl w:val="0"/>
+          <w:numId w:val="5"/>
+        </w:numPr>
+      </w:pPr>
+      <w:r>
+        <w:t>Multiple layouts &amp; Fragments: Provide different layouts for different devices and for orientation Portrait vs. Landscape</w:t>
+      </w:r>
+    </w:p>
+    <w:p>
+      <w:pPr>
+        <w:pStyle w:val="ListParagraph"/>
+        <w:numPr>
+          <w:ilvl w:val="0"/>
+          <w:numId w:val="5"/>
+        </w:numPr>
+      </w:pPr>
+      <w:r>
+        <w:t>Graphics: replace game elements that are currently tex</w:t>
+      </w:r>
+      <w:r>
+        <w:t xml:space="preserve">t with graphics. Various types of </w:t>
+      </w:r>
+      <w:proofErr w:type="spellStart"/>
+      <w:r>
+        <w:t>drawables</w:t>
+      </w:r>
+      <w:proofErr w:type="spellEnd"/>
+      <w:r>
+        <w:t xml:space="preserve"> will be used.</w:t>
+      </w:r>
+    </w:p>
+    <w:p>
+      <w:pPr>
+        <w:pStyle w:val="ListParagraph"/>
+        <w:numPr>
+          <w:ilvl w:val="0"/>
+          <w:numId w:val="5"/>
+        </w:numPr>
+      </w:pPr>
+      <w:r>
+        <w:t>Strings: Make use of ‘Plural’ resources and provide Spanish (ES) and French (FR)</w:t>
+      </w:r>
+    </w:p>
+    <w:p>
+      <w:pPr>
+        <w:pStyle w:val="ListParagraph"/>
+        <w:numPr>
+          <w:ilvl w:val="0"/>
+          <w:numId w:val="5"/>
+        </w:numPr>
+      </w:pPr>
+      <w:r>
+        <w:t>‘Up’ n</w:t>
+      </w:r>
+      <w:r>
+        <w:t xml:space="preserve">avigation from ‘Score’ and ‘Tiles’ views </w:t>
+      </w:r>
+      <w:r>
+        <w:rPr>
+          <w:i/>
+        </w:rPr>
+        <w:t>up</w:t>
+      </w:r>
+      <w:r>
+        <w:t xml:space="preserve"> to main game activity.</w:t>
+      </w:r>
+      <w:r>
+        <w:t xml:space="preserve"> </w:t>
+      </w:r>
+      <w:r>
+        <w:br/>
+        <w:t>Add ‘swiping’ between detail views of individual players scores and tiles.</w:t>
+      </w:r>
+    </w:p>
+    <w:p>
+      <w:pPr>
+        <w:pStyle w:val="ListParagraph"/>
+        <w:numPr>
+          <w:ilvl w:val="0"/>
+          <w:numId w:val="5"/>
+        </w:numPr>
+      </w:pPr>
+      <w:r>
+        <w:t>Saving of game state.</w:t>
+      </w:r>
+    </w:p>
+    <w:p>
+      <w:pPr>
+        <w:pStyle w:val="ListParagraph"/>
+        <w:numPr>
+          <w:ilvl w:val="0"/>
+          <w:numId w:val="5"/>
+        </w:numPr>
+      </w:pPr>
+      <w:r>
+        <w:t>Some basic animation in movement of game elements</w:t>
+      </w:r>
+    </w:p>
+    <w:p>
+      <w:pPr>
+        <w:pStyle w:val="ListParagraph"/>
+        <w:numPr>
+          <w:ilvl w:val="0"/>
+          <w:numId w:val="5"/>
+        </w:numPr>
+      </w:pPr>
+      <w:r>
+        <w:t>Consider making use of ‘Application’ class</w:t>
       </w:r>
       <w:bookmarkStart w:id="0" w:name="_GoBack"/>
       <w:bookmarkEnd w:id="0"/>
-      <w:r>
-        <w:t xml:space="preserve"> to make app work only locally if permission is denied. Permission can be revoked in Android settings.</w:t>
-      </w:r>
-    </w:p>
-    <w:p/>
-    <w:p/>
+    </w:p>
     <w:sectPr>
       <w:pgSz w:w="12240" w:h="15840"/>
       <w:pgMar w:top="1440" w:right="1440" w:bottom="1440" w:left="1440" w:header="720" w:footer="720" w:gutter="0"/>
@@ -743,6 +875,119 @@
 <file path=word/numbering.xml><?xml version="1.0" encoding="utf-8"?>
 <w:numbering xmlns:wpc="http://schemas.microsoft.com/office/word/2010/wordprocessingCanvas" xmlns:cx="http://schemas.microsoft.com/office/drawing/2014/chartex" xmlns:cx1="http://schemas.microsoft.com/office/drawing/2015/9/8/chartex" xmlns:cx2="http://schemas.microsoft.com/office/drawing/2015/10/21/chartex" xmlns:cx3="http://schemas.microsoft.com/office/drawing/2016/5/9/chartex" xmlns:cx4="http://schemas.microsoft.com/office/drawing/2016/5/10/chartex" xmlns:cx5="http://schemas.microsoft.com/office/drawing/2016/5/11/chartex" xmlns:mc="http://schemas.openxmlformats.org/markup-compatibility/2006" xmlns:o="urn:schemas-microsoft-com:office:office" xmlns:r="http://schemas.openxmlformats.org/officeDocument/2006/relationships" xmlns:m="http://schemas.openxmlformats.org/officeDocument/2006/math" xmlns:v="urn:schemas-microsoft-com:vml" xmlns:wp14="http://schemas.microsoft.com/office/word/2010/wordprocessingDrawing" xmlns:wp="http://schemas.openxmlformats.org/drawingml/2006/wordprocessingDrawing" xmlns:w10="urn:schemas-microsoft-com:office:word" xmlns:w="http://schemas.openxmlformats.org/wordprocessingml/2006/main" xmlns:w14="http://schemas.microsoft.com/office/word/2010/wordml" xmlns:w15="http://schemas.microsoft.com/office/word/2012/wordml" xmlns:w16se="http://schemas.microsoft.com/office/word/2015/wordml/symex" xmlns:wpg="http://schemas.microsoft.com/office/word/2010/wordprocessingGroup" xmlns:wpi="http://schemas.microsoft.com/office/word/2010/wordprocessingInk" xmlns:wne="http://schemas.microsoft.com/office/word/2006/wordml" xmlns:wps="http://schemas.microsoft.com/office/word/2010/wordprocessingShape" mc:Ignorable="w14 w15 w16se wp14">
   <w:abstractNum w:abstractNumId="0" w15:restartNumberingAfterBreak="0">
+    <w:nsid w:val="01682DEC"/>
+    <w:multiLevelType w:val="hybridMultilevel"/>
+    <w:tmpl w:val="D7F2124C"/>
+    <w:lvl w:ilvl="0" w:tplc="04090001">
+      <w:start w:val="1"/>
+      <w:numFmt w:val="bullet"/>
+      <w:lvlText w:val=""/>
+      <w:lvlJc w:val="left"/>
+      <w:pPr>
+        <w:ind w:left="720" w:hanging="360"/>
+      </w:pPr>
+      <w:rPr>
+        <w:rFonts w:ascii="Symbol" w:hAnsi="Symbol" w:hint="default"/>
+      </w:rPr>
+    </w:lvl>
+    <w:lvl w:ilvl="1" w:tplc="04090003" w:tentative="1">
+      <w:start w:val="1"/>
+      <w:numFmt w:val="bullet"/>
+      <w:lvlText w:val="o"/>
+      <w:lvlJc w:val="left"/>
+      <w:pPr>
+        <w:ind w:left="1440" w:hanging="360"/>
+      </w:pPr>
+      <w:rPr>
+        <w:rFonts w:ascii="Courier New" w:hAnsi="Courier New" w:cs="Courier New" w:hint="default"/>
+      </w:rPr>
+    </w:lvl>
+    <w:lvl w:ilvl="2" w:tplc="04090005" w:tentative="1">
+      <w:start w:val="1"/>
+      <w:numFmt w:val="bullet"/>
+      <w:lvlText w:val=""/>
+      <w:lvlJc w:val="left"/>
+      <w:pPr>
+        <w:ind w:left="2160" w:hanging="360"/>
+      </w:pPr>
+      <w:rPr>
+        <w:rFonts w:ascii="Wingdings" w:hAnsi="Wingdings" w:hint="default"/>
+      </w:rPr>
+    </w:lvl>
+    <w:lvl w:ilvl="3" w:tplc="04090001" w:tentative="1">
+      <w:start w:val="1"/>
+      <w:numFmt w:val="bullet"/>
+      <w:lvlText w:val=""/>
+      <w:lvlJc w:val="left"/>
+      <w:pPr>
+        <w:ind w:left="2880" w:hanging="360"/>
+      </w:pPr>
+      <w:rPr>
+        <w:rFonts w:ascii="Symbol" w:hAnsi="Symbol" w:hint="default"/>
+      </w:rPr>
+    </w:lvl>
+    <w:lvl w:ilvl="4" w:tplc="04090003" w:tentative="1">
+      <w:start w:val="1"/>
+      <w:numFmt w:val="bullet"/>
+      <w:lvlText w:val="o"/>
+      <w:lvlJc w:val="left"/>
+      <w:pPr>
+        <w:ind w:left="3600" w:hanging="360"/>
+      </w:pPr>
+      <w:rPr>
+        <w:rFonts w:ascii="Courier New" w:hAnsi="Courier New" w:cs="Courier New" w:hint="default"/>
+      </w:rPr>
+    </w:lvl>
+    <w:lvl w:ilvl="5" w:tplc="04090005" w:tentative="1">
+      <w:start w:val="1"/>
+      <w:numFmt w:val="bullet"/>
+      <w:lvlText w:val=""/>
+      <w:lvlJc w:val="left"/>
+      <w:pPr>
+        <w:ind w:left="4320" w:hanging="360"/>
+      </w:pPr>
+      <w:rPr>
+        <w:rFonts w:ascii="Wingdings" w:hAnsi="Wingdings" w:hint="default"/>
+      </w:rPr>
+    </w:lvl>
+    <w:lvl w:ilvl="6" w:tplc="04090001" w:tentative="1">
+      <w:start w:val="1"/>
+      <w:numFmt w:val="bullet"/>
+      <w:lvlText w:val=""/>
+      <w:lvlJc w:val="left"/>
+      <w:pPr>
+        <w:ind w:left="5040" w:hanging="360"/>
+      </w:pPr>
+      <w:rPr>
+        <w:rFonts w:ascii="Symbol" w:hAnsi="Symbol" w:hint="default"/>
+      </w:rPr>
+    </w:lvl>
+    <w:lvl w:ilvl="7" w:tplc="04090003" w:tentative="1">
+      <w:start w:val="1"/>
+      <w:numFmt w:val="bullet"/>
+      <w:lvlText w:val="o"/>
+      <w:lvlJc w:val="left"/>
+      <w:pPr>
+        <w:ind w:left="5760" w:hanging="360"/>
+      </w:pPr>
+      <w:rPr>
+        <w:rFonts w:ascii="Courier New" w:hAnsi="Courier New" w:cs="Courier New" w:hint="default"/>
+      </w:rPr>
+    </w:lvl>
+    <w:lvl w:ilvl="8" w:tplc="04090005" w:tentative="1">
+      <w:start w:val="1"/>
+      <w:numFmt w:val="bullet"/>
+      <w:lvlText w:val=""/>
+      <w:lvlJc w:val="left"/>
+      <w:pPr>
+        <w:ind w:left="6480" w:hanging="360"/>
+      </w:pPr>
+      <w:rPr>
+        <w:rFonts w:ascii="Wingdings" w:hAnsi="Wingdings" w:hint="default"/>
+      </w:rPr>
+    </w:lvl>
+  </w:abstractNum>
+  <w:abstractNum w:abstractNumId="1" w15:restartNumberingAfterBreak="0">
     <w:nsid w:val="29A313DC"/>
     <w:multiLevelType w:val="hybridMultilevel"/>
     <w:tmpl w:val="325A1FF0"/>
@@ -855,7 +1100,7 @@
       </w:rPr>
     </w:lvl>
   </w:abstractNum>
-  <w:abstractNum w:abstractNumId="1" w15:restartNumberingAfterBreak="0">
+  <w:abstractNum w:abstractNumId="2" w15:restartNumberingAfterBreak="0">
     <w:nsid w:val="673B1474"/>
     <w:multiLevelType w:val="hybridMultilevel"/>
     <w:tmpl w:val="D9B2399C"/>
@@ -968,7 +1213,7 @@
       </w:rPr>
     </w:lvl>
   </w:abstractNum>
-  <w:abstractNum w:abstractNumId="2" w15:restartNumberingAfterBreak="0">
+  <w:abstractNum w:abstractNumId="3" w15:restartNumberingAfterBreak="0">
     <w:nsid w:val="69EC4E64"/>
     <w:multiLevelType w:val="hybridMultilevel"/>
     <w:tmpl w:val="34980A26"/>
@@ -1081,7 +1326,7 @@
       </w:rPr>
     </w:lvl>
   </w:abstractNum>
-  <w:abstractNum w:abstractNumId="3" w15:restartNumberingAfterBreak="0">
+  <w:abstractNum w:abstractNumId="4" w15:restartNumberingAfterBreak="0">
     <w:nsid w:val="6E5E6421"/>
     <w:multiLevelType w:val="hybridMultilevel"/>
     <w:tmpl w:val="1AB2A4E8"/>
@@ -1195,16 +1440,19 @@
     </w:lvl>
   </w:abstractNum>
   <w:num w:numId="1">
+    <w:abstractNumId w:val="2"/>
+  </w:num>
+  <w:num w:numId="2">
+    <w:abstractNumId w:val="4"/>
+  </w:num>
+  <w:num w:numId="3">
     <w:abstractNumId w:val="1"/>
   </w:num>
-  <w:num w:numId="2">
+  <w:num w:numId="4">
     <w:abstractNumId w:val="3"/>
   </w:num>
-  <w:num w:numId="3">
+  <w:num w:numId="5">
     <w:abstractNumId w:val="0"/>
-  </w:num>
-  <w:num w:numId="4">
-    <w:abstractNumId w:val="2"/>
   </w:num>
 </w:numbering>
 </file>

</xml_diff>

<commit_message>
added animation of splash image in MainActivity
</commit_message>
<xml_diff>
--- a/doc/Ra for Android.docx
+++ b/doc/Ra for Android.docx
@@ -15,13 +15,8 @@
         <w:pStyle w:val="NoSpacing"/>
       </w:pPr>
       <w:r>
-        <w:t xml:space="preserve">By Benjamin </w:t>
-      </w:r>
-      <w:proofErr w:type="spellStart"/>
-      <w:r>
-        <w:t>Sklar</w:t>
-      </w:r>
-      <w:proofErr w:type="spellEnd"/>
+        <w:t>By Benjamin Sklar</w:t>
+      </w:r>
     </w:p>
     <w:p>
       <w:r>
@@ -427,13 +422,8 @@
           <w:numId w:val="2"/>
         </w:numPr>
       </w:pPr>
-      <w:proofErr w:type="spellStart"/>
-      <w:r>
-        <w:t>MainActivity</w:t>
-      </w:r>
-      <w:proofErr w:type="spellEnd"/>
-      <w:r>
-        <w:t xml:space="preserve"> – Initial activity providing player option to start a new game, resume an old game, or quit</w:t>
+      <w:r>
+        <w:t>MainActivity – Initial activity providing player option to start a new game, resume an old game, or quit</w:t>
       </w:r>
     </w:p>
     <w:p>
@@ -444,13 +434,8 @@
           <w:numId w:val="2"/>
         </w:numPr>
       </w:pPr>
-      <w:proofErr w:type="spellStart"/>
-      <w:r>
-        <w:t>NewGameActivity</w:t>
-      </w:r>
-      <w:proofErr w:type="spellEnd"/>
-      <w:r>
-        <w:t xml:space="preserve"> – provides options to setup a new game including, number of players, name, and if player is AI or not. Currently there is no selection for AI player, and there is no mechanism for remote players.</w:t>
+      <w:r>
+        <w:t>NewGameActivity – provides options to setup a new game including, number of players, name, and if player is AI or not. Currently there is no selection for AI player, and there is no mechanism for remote players.</w:t>
       </w:r>
     </w:p>
     <w:p>
@@ -461,13 +446,8 @@
           <w:numId w:val="2"/>
         </w:numPr>
       </w:pPr>
-      <w:proofErr w:type="spellStart"/>
-      <w:r>
-        <w:t>GameActivity</w:t>
-      </w:r>
-      <w:proofErr w:type="spellEnd"/>
-      <w:r>
-        <w:t xml:space="preserve"> – main game screen with action buttons. Shows Epoch #, # of Ra tiles, player’s Sun tokens, and current tiles available for auction. It does not show tiles each player has.</w:t>
+      <w:r>
+        <w:t>GameActivity – main game screen with action buttons. Shows Epoch #, # of Ra tiles, player’s Sun tokens, and current tiles available for auction. It does not show tiles each player has.</w:t>
       </w:r>
     </w:p>
     <w:p>
@@ -478,13 +458,8 @@
           <w:numId w:val="2"/>
         </w:numPr>
       </w:pPr>
-      <w:proofErr w:type="spellStart"/>
-      <w:r>
-        <w:t>TilesActivity</w:t>
-      </w:r>
-      <w:proofErr w:type="spellEnd"/>
-      <w:r>
-        <w:t xml:space="preserve"> – shows number of tiles each player currently has.</w:t>
+      <w:r>
+        <w:t>TilesActivity – shows number of tiles each player currently has.</w:t>
       </w:r>
     </w:p>
     <w:p>
@@ -495,13 +470,8 @@
           <w:numId w:val="2"/>
         </w:numPr>
       </w:pPr>
-      <w:proofErr w:type="spellStart"/>
-      <w:r>
-        <w:t>ScoreActivity</w:t>
-      </w:r>
-      <w:proofErr w:type="spellEnd"/>
-      <w:r>
-        <w:t xml:space="preserve"> – shows score for each player if epoch ended at this point.</w:t>
+      <w:r>
+        <w:t>ScoreActivity – shows score for each player if epoch ended at this point.</w:t>
       </w:r>
     </w:p>
     <w:p>
@@ -513,13 +483,8 @@
       </w:r>
     </w:p>
     <w:p>
-      <w:proofErr w:type="spellStart"/>
-      <w:r>
-        <w:t>Additonal</w:t>
-      </w:r>
-      <w:proofErr w:type="spellEnd"/>
-      <w:r>
-        <w:t xml:space="preserve"> classes other than activities</w:t>
+      <w:r>
+        <w:t>Additonal classes other than activities</w:t>
       </w:r>
     </w:p>
     <w:p>
@@ -554,11 +519,9 @@
           <w:numId w:val="3"/>
         </w:numPr>
       </w:pPr>
-      <w:proofErr w:type="spellStart"/>
       <w:r>
         <w:t>PlayerHuman</w:t>
       </w:r>
-      <w:proofErr w:type="spellEnd"/>
     </w:p>
     <w:p>
       <w:pPr>
@@ -568,11 +531,9 @@
           <w:numId w:val="3"/>
         </w:numPr>
       </w:pPr>
-      <w:proofErr w:type="spellStart"/>
       <w:r>
         <w:t>PlayerAI</w:t>
       </w:r>
-      <w:proofErr w:type="spellEnd"/>
     </w:p>
     <w:p>
       <w:pPr>
@@ -582,13 +543,8 @@
           <w:numId w:val="3"/>
         </w:numPr>
       </w:pPr>
-      <w:proofErr w:type="spellStart"/>
-      <w:r>
-        <w:t>MyRandom</w:t>
-      </w:r>
-      <w:proofErr w:type="spellEnd"/>
-      <w:r>
-        <w:t xml:space="preserve"> – wrapper for pseudo-random number generator.</w:t>
+      <w:r>
+        <w:t>MyRandom – wrapper for pseudo-random number generator.</w:t>
       </w:r>
     </w:p>
     <w:p>
@@ -608,29 +564,8 @@
         </w:numPr>
       </w:pPr>
       <w:r>
-        <w:t xml:space="preserve">Add ‘Ok’ button to </w:t>
-      </w:r>
-      <w:proofErr w:type="spellStart"/>
-      <w:r>
-        <w:t>ScoreActivity</w:t>
-      </w:r>
-      <w:proofErr w:type="spellEnd"/>
-      <w:r>
-        <w:t xml:space="preserve"> and </w:t>
-      </w:r>
-      <w:proofErr w:type="spellStart"/>
-      <w:r>
-        <w:t>TilesActivity</w:t>
-      </w:r>
-      <w:proofErr w:type="spellEnd"/>
-      <w:r>
-        <w:t xml:space="preserve"> to return to </w:t>
-      </w:r>
-      <w:proofErr w:type="spellStart"/>
-      <w:r>
-        <w:t>GameActivity</w:t>
-      </w:r>
-      <w:proofErr w:type="spellEnd"/>
+        <w:t>Add ‘Ok’ button to ScoreActivity and TilesActivity to return to GameActivity</w:t>
+      </w:r>
     </w:p>
     <w:p>
       <w:pPr>
@@ -641,37 +576,8 @@
         </w:numPr>
       </w:pPr>
       <w:r>
-        <w:t xml:space="preserve">Make </w:t>
-      </w:r>
-      <w:proofErr w:type="spellStart"/>
-      <w:r>
-        <w:t>TilesActivity</w:t>
-      </w:r>
-      <w:proofErr w:type="spellEnd"/>
-      <w:r>
-        <w:t xml:space="preserve"> and </w:t>
-      </w:r>
-      <w:proofErr w:type="spellStart"/>
-      <w:r>
-        <w:t>ScoreActivity</w:t>
-      </w:r>
-      <w:proofErr w:type="spellEnd"/>
-      <w:r>
-        <w:t xml:space="preserve"> have ‘</w:t>
-      </w:r>
-      <w:proofErr w:type="spellStart"/>
-      <w:r>
-        <w:t>ActionBar</w:t>
-      </w:r>
-      <w:proofErr w:type="spellEnd"/>
-      <w:r>
-        <w:t xml:space="preserve">, Up button’ as a different way to return to </w:t>
-      </w:r>
-      <w:proofErr w:type="spellStart"/>
-      <w:r>
-        <w:t>GameActivity</w:t>
-      </w:r>
-      <w:proofErr w:type="spellEnd"/>
+        <w:t>Make TilesActivity and ScoreActivity have ‘ActionBar, Up button’ as a different way to return to GameActivity</w:t>
+      </w:r>
     </w:p>
     <w:p>
       <w:pPr>
@@ -682,42 +588,13 @@
         </w:numPr>
       </w:pPr>
       <w:r>
-        <w:t xml:space="preserve">Add </w:t>
-      </w:r>
-      <w:proofErr w:type="spellStart"/>
-      <w:r>
-        <w:t>NavigationDrawer</w:t>
-      </w:r>
-      <w:proofErr w:type="spellEnd"/>
-      <w:r>
-        <w:t xml:space="preserve"> (see 1/24/2017 class notes) to </w:t>
-      </w:r>
-      <w:proofErr w:type="spellStart"/>
-      <w:r>
-        <w:t>GameActivity</w:t>
-      </w:r>
-      <w:proofErr w:type="spellEnd"/>
-      <w:r>
-        <w:t xml:space="preserve"> to move to </w:t>
-      </w:r>
-      <w:proofErr w:type="spellStart"/>
-      <w:r>
-        <w:t>ScoreActivity</w:t>
-      </w:r>
-      <w:proofErr w:type="spellEnd"/>
-      <w:r>
-        <w:t xml:space="preserve"> and </w:t>
-      </w:r>
-      <w:proofErr w:type="spellStart"/>
-      <w:r>
-        <w:t>Tiles</w:t>
-      </w:r>
-      <w:r>
-        <w:t>Activity</w:t>
-      </w:r>
-      <w:proofErr w:type="spellEnd"/>
-      <w:r>
-        <w:t xml:space="preserve"> instead of buttons.</w:t>
+        <w:t xml:space="preserve">Add NavigationDrawer (see 1/24/2017 class notes) to GameActivity to move to </w:t>
+      </w:r>
+      <w:r>
+        <w:t>ScoreActivity and Tiles</w:t>
+      </w:r>
+      <w:r>
+        <w:t>Activity instead of buttons.</w:t>
       </w:r>
     </w:p>
     <w:p>
@@ -783,15 +660,7 @@
         <w:t>Graphics: replace game elements that are currently tex</w:t>
       </w:r>
       <w:r>
-        <w:t xml:space="preserve">t with graphics. Various types of </w:t>
-      </w:r>
-      <w:proofErr w:type="spellStart"/>
-      <w:r>
-        <w:t>drawables</w:t>
-      </w:r>
-      <w:proofErr w:type="spellEnd"/>
-      <w:r>
-        <w:t xml:space="preserve"> will be used.</w:t>
+        <w:t>t with graphics. Various types of drawables will be used.</w:t>
       </w:r>
     </w:p>
     <w:p>
@@ -946,6 +815,18 @@
       <w:r>
         <w:t>Saving of game state by saving ‘Game’ singleton from GameActivity</w:t>
       </w:r>
+    </w:p>
+    <w:p>
+      <w:pPr>
+        <w:pStyle w:val="ListParagraph"/>
+        <w:numPr>
+          <w:ilvl w:val="0"/>
+          <w:numId w:val="7"/>
+        </w:numPr>
+      </w:pPr>
+      <w:r>
+        <w:t>Splash image that animates (alpha 0.0-&gt;1.0) on launch</w:t>
+      </w:r>
       <w:bookmarkStart w:id="0" w:name="_GoBack"/>
       <w:bookmarkEnd w:id="0"/>
     </w:p>
@@ -1005,15 +886,7 @@
         </w:numPr>
       </w:pPr>
       <w:r>
-        <w:t xml:space="preserve">Score and Tiles - ??? Use </w:t>
-      </w:r>
-      <w:proofErr w:type="spellStart"/>
-      <w:r>
-        <w:t>nav</w:t>
-      </w:r>
-      <w:proofErr w:type="spellEnd"/>
-      <w:r>
-        <w:t xml:space="preserve"> menu </w:t>
+        <w:t xml:space="preserve">Score and Tiles - ??? Use nav menu </w:t>
       </w:r>
       <w:r>
         <w:t>or action bar</w:t>

</xml_diff>

<commit_message>
updated doc for Score/Tiles layout using images
</commit_message>
<xml_diff>
--- a/doc/Ra for Android.docx
+++ b/doc/Ra for Android.docx
@@ -35,7 +35,7 @@
         <w:rPr>
           <w:noProof/>
         </w:rPr>
-        <w:t>2017-03-04</w:t>
+        <w:t>2017-03-05</w:t>
       </w:r>
       <w:r>
         <w:fldChar w:fldCharType="end"/>
@@ -850,6 +850,22 @@
       </w:r>
       <w:r>
         <w:t xml:space="preserve"> in MainActivity</w:t>
+      </w:r>
+    </w:p>
+    <w:p>
+      <w:pPr>
+        <w:pStyle w:val="ListParagraph"/>
+        <w:numPr>
+          <w:ilvl w:val="0"/>
+          <w:numId w:val="7"/>
+        </w:numPr>
+      </w:pPr>
+      <w:r>
+        <w:t>Updated ‘Score’ and ‘Tiles’ activity layouts to use images in header row.</w:t>
+      </w:r>
+      <w:r>
+        <w:br/>
+        <w:t>(TODO: want to transpose row/column for portrait mode but haven’t been able to find a way to do this)</w:t>
       </w:r>
       <w:bookmarkStart w:id="0" w:name="_GoBack"/>
       <w:bookmarkEnd w:id="0"/>

</xml_diff>

<commit_message>
different layouts (portrait/landscape) for Score & Tiles
</commit_message>
<xml_diff>
--- a/doc/Ra for Android.docx
+++ b/doc/Ra for Android.docx
@@ -866,6 +866,18 @@
       <w:r>
         <w:br/>
         <w:t>(TODO: want to transpose row/column for portrait mode but haven’t been able to find a way to do this)</w:t>
+      </w:r>
+    </w:p>
+    <w:p>
+      <w:pPr>
+        <w:pStyle w:val="ListParagraph"/>
+        <w:numPr>
+          <w:ilvl w:val="0"/>
+          <w:numId w:val="7"/>
+        </w:numPr>
+      </w:pPr>
+      <w:r>
+        <w:t>Different layouts for ‘Score’ and ‘Tiles’ for portrait/landscape (just use bigger images in landscape, want to change table orientation, see previous item)</w:t>
       </w:r>
       <w:bookmarkStart w:id="0" w:name="_GoBack"/>
       <w:bookmarkEnd w:id="0"/>

</xml_diff>

<commit_message>
replaced auction item TextView with LinearLayout of ImageView's TODO: update current sun in auction. Get more PNG for all tile types
</commit_message>
<xml_diff>
--- a/doc/Ra for Android.docx
+++ b/doc/Ra for Android.docx
@@ -15,8 +15,13 @@
         <w:pStyle w:val="NoSpacing"/>
       </w:pPr>
       <w:r>
-        <w:t>By Benjamin Sklar</w:t>
-      </w:r>
+        <w:t xml:space="preserve">By Benjamin </w:t>
+      </w:r>
+      <w:proofErr w:type="spellStart"/>
+      <w:r>
+        <w:t>Sklar</w:t>
+      </w:r>
+      <w:proofErr w:type="spellEnd"/>
     </w:p>
     <w:p>
       <w:r>
@@ -422,8 +427,13 @@
           <w:numId w:val="2"/>
         </w:numPr>
       </w:pPr>
-      <w:r>
-        <w:t>MainActivity – Initial activity providing player option to start a new game, resume an old game, or quit</w:t>
+      <w:proofErr w:type="spellStart"/>
+      <w:r>
+        <w:t>MainActivity</w:t>
+      </w:r>
+      <w:proofErr w:type="spellEnd"/>
+      <w:r>
+        <w:t xml:space="preserve"> – Initial activity providing player option to start a new game, resume an old game, or quit</w:t>
       </w:r>
     </w:p>
     <w:p>
@@ -434,8 +444,13 @@
           <w:numId w:val="2"/>
         </w:numPr>
       </w:pPr>
-      <w:r>
-        <w:t>NewGameActivity – provides options to setup a new game including, number of players, name, and if player is AI or not. Currently there is no selection for AI player, and there is no mechanism for remote players.</w:t>
+      <w:proofErr w:type="spellStart"/>
+      <w:r>
+        <w:t>NewGameActivity</w:t>
+      </w:r>
+      <w:proofErr w:type="spellEnd"/>
+      <w:r>
+        <w:t xml:space="preserve"> – provides options to setup a new game including, number of players, name, and if player is AI or not. Currently there is no selection for AI player, and there is no mechanism for remote players.</w:t>
       </w:r>
     </w:p>
     <w:p>
@@ -446,8 +461,13 @@
           <w:numId w:val="2"/>
         </w:numPr>
       </w:pPr>
-      <w:r>
-        <w:t>GameActivity – main game screen with action buttons. Shows Epoch #, # of Ra tiles, player’s Sun tokens, and current tiles available for auction. It does not show tiles each player has.</w:t>
+      <w:proofErr w:type="spellStart"/>
+      <w:r>
+        <w:t>GameActivity</w:t>
+      </w:r>
+      <w:proofErr w:type="spellEnd"/>
+      <w:r>
+        <w:t xml:space="preserve"> – main game screen with action buttons. Shows Epoch #, # of Ra tiles, player’s Sun tokens, and current tiles available for auction. It does not show tiles each player has.</w:t>
       </w:r>
     </w:p>
     <w:p>
@@ -458,8 +478,13 @@
           <w:numId w:val="2"/>
         </w:numPr>
       </w:pPr>
-      <w:r>
-        <w:t>TilesActivity – shows number of tiles each player currently has.</w:t>
+      <w:proofErr w:type="spellStart"/>
+      <w:r>
+        <w:t>TilesActivity</w:t>
+      </w:r>
+      <w:proofErr w:type="spellEnd"/>
+      <w:r>
+        <w:t xml:space="preserve"> – shows number of tiles each player currently has.</w:t>
       </w:r>
     </w:p>
     <w:p>
@@ -470,8 +495,13 @@
           <w:numId w:val="2"/>
         </w:numPr>
       </w:pPr>
-      <w:r>
-        <w:t>ScoreActivity – shows score for each player if epoch ended at this point.</w:t>
+      <w:proofErr w:type="spellStart"/>
+      <w:r>
+        <w:t>ScoreActivity</w:t>
+      </w:r>
+      <w:proofErr w:type="spellEnd"/>
+      <w:r>
+        <w:t xml:space="preserve"> – shows score for each player if epoch ended at this point.</w:t>
       </w:r>
     </w:p>
     <w:p>
@@ -483,8 +513,13 @@
       </w:r>
     </w:p>
     <w:p>
-      <w:r>
-        <w:t>Additonal classes other than activities</w:t>
+      <w:proofErr w:type="spellStart"/>
+      <w:r>
+        <w:t>Additonal</w:t>
+      </w:r>
+      <w:proofErr w:type="spellEnd"/>
+      <w:r>
+        <w:t xml:space="preserve"> classes other than activities</w:t>
       </w:r>
     </w:p>
     <w:p>
@@ -519,9 +554,11 @@
           <w:numId w:val="3"/>
         </w:numPr>
       </w:pPr>
+      <w:proofErr w:type="spellStart"/>
       <w:r>
         <w:t>PlayerHuman</w:t>
       </w:r>
+      <w:proofErr w:type="spellEnd"/>
     </w:p>
     <w:p>
       <w:pPr>
@@ -531,9 +568,11 @@
           <w:numId w:val="3"/>
         </w:numPr>
       </w:pPr>
+      <w:proofErr w:type="spellStart"/>
       <w:r>
         <w:t>PlayerAI</w:t>
       </w:r>
+      <w:proofErr w:type="spellEnd"/>
     </w:p>
     <w:p>
       <w:pPr>
@@ -543,8 +582,13 @@
           <w:numId w:val="3"/>
         </w:numPr>
       </w:pPr>
-      <w:r>
-        <w:t>MyRandom – wrapper for pseudo-random number generator.</w:t>
+      <w:proofErr w:type="spellStart"/>
+      <w:r>
+        <w:t>MyRandom</w:t>
+      </w:r>
+      <w:proofErr w:type="spellEnd"/>
+      <w:r>
+        <w:t xml:space="preserve"> – wrapper for pseudo-random number generator.</w:t>
       </w:r>
     </w:p>
     <w:p>
@@ -564,8 +608,29 @@
         </w:numPr>
       </w:pPr>
       <w:r>
-        <w:t>Add ‘Ok’ button to ScoreActivity and TilesActivity to return to GameActivity</w:t>
-      </w:r>
+        <w:t xml:space="preserve">Add ‘Ok’ button to </w:t>
+      </w:r>
+      <w:proofErr w:type="spellStart"/>
+      <w:r>
+        <w:t>ScoreActivity</w:t>
+      </w:r>
+      <w:proofErr w:type="spellEnd"/>
+      <w:r>
+        <w:t xml:space="preserve"> and </w:t>
+      </w:r>
+      <w:proofErr w:type="spellStart"/>
+      <w:r>
+        <w:t>TilesActivity</w:t>
+      </w:r>
+      <w:proofErr w:type="spellEnd"/>
+      <w:r>
+        <w:t xml:space="preserve"> to return to </w:t>
+      </w:r>
+      <w:proofErr w:type="spellStart"/>
+      <w:r>
+        <w:t>GameActivity</w:t>
+      </w:r>
+      <w:proofErr w:type="spellEnd"/>
     </w:p>
     <w:p>
       <w:pPr>
@@ -576,8 +641,37 @@
         </w:numPr>
       </w:pPr>
       <w:r>
-        <w:t>Make TilesActivity and ScoreActivity have ‘ActionBar, Up button’ as a different way to return to GameActivity</w:t>
-      </w:r>
+        <w:t xml:space="preserve">Make </w:t>
+      </w:r>
+      <w:proofErr w:type="spellStart"/>
+      <w:r>
+        <w:t>TilesActivity</w:t>
+      </w:r>
+      <w:proofErr w:type="spellEnd"/>
+      <w:r>
+        <w:t xml:space="preserve"> and </w:t>
+      </w:r>
+      <w:proofErr w:type="spellStart"/>
+      <w:r>
+        <w:t>ScoreActivity</w:t>
+      </w:r>
+      <w:proofErr w:type="spellEnd"/>
+      <w:r>
+        <w:t xml:space="preserve"> have ‘</w:t>
+      </w:r>
+      <w:proofErr w:type="spellStart"/>
+      <w:r>
+        <w:t>ActionBar</w:t>
+      </w:r>
+      <w:proofErr w:type="spellEnd"/>
+      <w:r>
+        <w:t xml:space="preserve">, Up button’ as a different way to return to </w:t>
+      </w:r>
+      <w:proofErr w:type="spellStart"/>
+      <w:r>
+        <w:t>GameActivity</w:t>
+      </w:r>
+      <w:proofErr w:type="spellEnd"/>
     </w:p>
     <w:p>
       <w:pPr>
@@ -588,13 +682,42 @@
         </w:numPr>
       </w:pPr>
       <w:r>
-        <w:t xml:space="preserve">Add NavigationDrawer (see 1/24/2017 class notes) to GameActivity to move to </w:t>
-      </w:r>
-      <w:r>
-        <w:t>ScoreActivity and Tiles</w:t>
-      </w:r>
-      <w:r>
-        <w:t>Activity instead of buttons.</w:t>
+        <w:t xml:space="preserve">Add </w:t>
+      </w:r>
+      <w:proofErr w:type="spellStart"/>
+      <w:r>
+        <w:t>NavigationDrawer</w:t>
+      </w:r>
+      <w:proofErr w:type="spellEnd"/>
+      <w:r>
+        <w:t xml:space="preserve"> (see 1/24/2017 class notes) to </w:t>
+      </w:r>
+      <w:proofErr w:type="spellStart"/>
+      <w:r>
+        <w:t>GameActivity</w:t>
+      </w:r>
+      <w:proofErr w:type="spellEnd"/>
+      <w:r>
+        <w:t xml:space="preserve"> to move to </w:t>
+      </w:r>
+      <w:proofErr w:type="spellStart"/>
+      <w:r>
+        <w:t>ScoreActivity</w:t>
+      </w:r>
+      <w:proofErr w:type="spellEnd"/>
+      <w:r>
+        <w:t xml:space="preserve"> and </w:t>
+      </w:r>
+      <w:proofErr w:type="spellStart"/>
+      <w:r>
+        <w:t>Tiles</w:t>
+      </w:r>
+      <w:r>
+        <w:t>Activity</w:t>
+      </w:r>
+      <w:proofErr w:type="spellEnd"/>
+      <w:r>
+        <w:t xml:space="preserve"> instead of buttons.</w:t>
       </w:r>
     </w:p>
     <w:p>
@@ -660,7 +783,15 @@
         <w:t>Graphics: replace game elements that are currently tex</w:t>
       </w:r>
       <w:r>
-        <w:t>t with graphics. Various types of drawables will be used.</w:t>
+        <w:t xml:space="preserve">t with graphics. Various types of </w:t>
+      </w:r>
+      <w:proofErr w:type="spellStart"/>
+      <w:r>
+        <w:t>drawables</w:t>
+      </w:r>
+      <w:proofErr w:type="spellEnd"/>
+      <w:r>
+        <w:t xml:space="preserve"> will be used.</w:t>
       </w:r>
     </w:p>
     <w:p>
@@ -834,8 +965,13 @@
         </w:numPr>
       </w:pPr>
       <w:r>
-        <w:t>Saving of game state by saving ‘Game’ singleton from GameActivity</w:t>
-      </w:r>
+        <w:t xml:space="preserve">Saving of game state by saving ‘Game’ singleton from </w:t>
+      </w:r>
+      <w:proofErr w:type="spellStart"/>
+      <w:r>
+        <w:t>GameActivity</w:t>
+      </w:r>
+      <w:proofErr w:type="spellEnd"/>
     </w:p>
     <w:p>
       <w:pPr>
@@ -849,8 +985,13 @@
         <w:t>Splash image that animates (alpha 0.0-&gt;1.0) on launch</w:t>
       </w:r>
       <w:r>
-        <w:t xml:space="preserve"> in MainActivity</w:t>
-      </w:r>
+        <w:t xml:space="preserve"> in </w:t>
+      </w:r>
+      <w:proofErr w:type="spellStart"/>
+      <w:r>
+        <w:t>MainActivity</w:t>
+      </w:r>
+      <w:proofErr w:type="spellEnd"/>
     </w:p>
     <w:p>
       <w:pPr>
@@ -879,6 +1020,34 @@
       <w:r>
         <w:t>Different layouts for ‘Score’ and ‘Tiles’ for portrait/landscape (just use bigger images in landscape, want to change table orientation, see previous item)</w:t>
       </w:r>
+    </w:p>
+    <w:p>
+      <w:pPr>
+        <w:pStyle w:val="ListParagraph"/>
+        <w:numPr>
+          <w:ilvl w:val="0"/>
+          <w:numId w:val="7"/>
+        </w:numPr>
+      </w:pPr>
+      <w:r>
+        <w:t xml:space="preserve">Game activity, auction items: replaced text with </w:t>
+      </w:r>
+      <w:proofErr w:type="spellStart"/>
+      <w:r>
+        <w:t>LinearLayout</w:t>
+      </w:r>
+      <w:proofErr w:type="spellEnd"/>
+      <w:r>
+        <w:t xml:space="preserve"> of </w:t>
+      </w:r>
+      <w:proofErr w:type="spellStart"/>
+      <w:r>
+        <w:t>ImageViews</w:t>
+      </w:r>
+      <w:proofErr w:type="spellEnd"/>
+      <w:r>
+        <w:t xml:space="preserve"> that show PNGs of tiles. </w:t>
+      </w:r>
       <w:bookmarkStart w:id="0" w:name="_GoBack"/>
       <w:bookmarkEnd w:id="0"/>
     </w:p>
@@ -938,7 +1107,15 @@
         </w:numPr>
       </w:pPr>
       <w:r>
-        <w:t xml:space="preserve">Score and Tiles - ??? Use nav menu </w:t>
+        <w:t xml:space="preserve">Score and Tiles - ??? Use </w:t>
+      </w:r>
+      <w:proofErr w:type="spellStart"/>
+      <w:r>
+        <w:t>nav</w:t>
+      </w:r>
+      <w:proofErr w:type="spellEnd"/>
+      <w:r>
+        <w:t xml:space="preserve"> menu </w:t>
       </w:r>
       <w:r>
         <w:t>or action bar</w:t>

</xml_diff>

<commit_message>
draw text in middle of sun tile, using custom class SunImageView
</commit_message>
<xml_diff>
--- a/doc/Ra for Android.docx
+++ b/doc/Ra for Android.docx
@@ -1047,6 +1047,34 @@
       <w:proofErr w:type="spellEnd"/>
       <w:r>
         <w:t xml:space="preserve"> that show PNGs of tiles. </w:t>
+      </w:r>
+    </w:p>
+    <w:p>
+      <w:pPr>
+        <w:pStyle w:val="ListParagraph"/>
+        <w:numPr>
+          <w:ilvl w:val="0"/>
+          <w:numId w:val="7"/>
+        </w:numPr>
+      </w:pPr>
+      <w:r>
+        <w:t xml:space="preserve">Created custom </w:t>
+      </w:r>
+      <w:proofErr w:type="spellStart"/>
+      <w:r>
+        <w:t>ImageView</w:t>
+      </w:r>
+      <w:proofErr w:type="spellEnd"/>
+      <w:r>
+        <w:t xml:space="preserve"> class to </w:t>
+      </w:r>
+      <w:proofErr w:type="spellStart"/>
+      <w:r>
+        <w:t>drawText</w:t>
+      </w:r>
+      <w:proofErr w:type="spellEnd"/>
+      <w:r>
+        <w:t xml:space="preserve"> a number on top of a Sun Tile</w:t>
       </w:r>
       <w:bookmarkStart w:id="0" w:name="_GoBack"/>
       <w:bookmarkEnd w:id="0"/>

</xml_diff>

<commit_message>
display player's suns using SunImageView
</commit_message>
<xml_diff>
--- a/doc/Ra for Android.docx
+++ b/doc/Ra for Android.docx
@@ -1062,11 +1062,28 @@
       </w:r>
       <w:proofErr w:type="spellStart"/>
       <w:r>
+        <w:t>Sun</w:t>
+      </w:r>
+      <w:r>
         <w:t>ImageView</w:t>
       </w:r>
       <w:proofErr w:type="spellEnd"/>
       <w:r>
-        <w:t xml:space="preserve"> class to </w:t>
+        <w:t xml:space="preserve"> </w:t>
+      </w:r>
+      <w:r>
+        <w:t xml:space="preserve">(extends </w:t>
+      </w:r>
+      <w:proofErr w:type="spellStart"/>
+      <w:r>
+        <w:t>ImageView</w:t>
+      </w:r>
+      <w:proofErr w:type="spellEnd"/>
+      <w:r>
+        <w:t xml:space="preserve">) </w:t>
+      </w:r>
+      <w:r>
+        <w:t xml:space="preserve">class to </w:t>
       </w:r>
       <w:proofErr w:type="spellStart"/>
       <w:r>
@@ -1075,6 +1092,26 @@
       <w:proofErr w:type="spellEnd"/>
       <w:r>
         <w:t xml:space="preserve"> a number on top of a Sun Tile</w:t>
+      </w:r>
+    </w:p>
+    <w:p>
+      <w:pPr>
+        <w:pStyle w:val="ListParagraph"/>
+        <w:numPr>
+          <w:ilvl w:val="0"/>
+          <w:numId w:val="7"/>
+        </w:numPr>
+      </w:pPr>
+      <w:r>
+        <w:t xml:space="preserve">Use </w:t>
+      </w:r>
+      <w:proofErr w:type="spellStart"/>
+      <w:r>
+        <w:t>SunImageView</w:t>
+      </w:r>
+      <w:proofErr w:type="spellEnd"/>
+      <w:r>
+        <w:t xml:space="preserve"> to display player’s suns and sun in auction.</w:t>
       </w:r>
       <w:bookmarkStart w:id="0" w:name="_GoBack"/>
       <w:bookmarkEnd w:id="0"/>

</xml_diff>

<commit_message>
Added TODO's for version 0.2
</commit_message>
<xml_diff>
--- a/doc/Ra for Android.docx
+++ b/doc/Ra for Android.docx
@@ -1113,80 +1113,141 @@
       <w:r>
         <w:t xml:space="preserve"> to display player’s suns and sun in auction.</w:t>
       </w:r>
+    </w:p>
+    <w:p>
+      <w:pPr>
+        <w:pStyle w:val="Heading3"/>
+      </w:pPr>
+      <w:r>
+        <w:t>TODO</w:t>
+      </w:r>
+    </w:p>
+    <w:p>
+      <w:pPr>
+        <w:pStyle w:val="ListParagraph"/>
+        <w:numPr>
+          <w:ilvl w:val="0"/>
+          <w:numId w:val="8"/>
+        </w:numPr>
+      </w:pPr>
+      <w:r>
+        <w:t xml:space="preserve">See if there is a better way to do ‘Sun tiles’ instead of a custom </w:t>
+      </w:r>
+      <w:proofErr w:type="spellStart"/>
+      <w:r>
+        <w:t>ImageView</w:t>
+      </w:r>
+      <w:proofErr w:type="spellEnd"/>
+      <w:r>
+        <w:t xml:space="preserve"> class, perhaps using </w:t>
+      </w:r>
+      <w:proofErr w:type="spellStart"/>
+      <w:r>
+        <w:t>LayerDrawable</w:t>
+      </w:r>
+      <w:proofErr w:type="spellEnd"/>
+    </w:p>
+    <w:p>
+      <w:pPr>
+        <w:pStyle w:val="ListParagraph"/>
+        <w:numPr>
+          <w:ilvl w:val="0"/>
+          <w:numId w:val="8"/>
+        </w:numPr>
+      </w:pPr>
+      <w:r>
+        <w:t>Get better artwork for PNG files and make in several resolutions</w:t>
+      </w:r>
+    </w:p>
+    <w:p>
+      <w:pPr>
+        <w:pStyle w:val="ListParagraph"/>
+        <w:numPr>
+          <w:ilvl w:val="0"/>
+          <w:numId w:val="8"/>
+        </w:numPr>
+      </w:pPr>
+      <w:r>
+        <w:t>Make additional layouts for different resolution devices, including tablets</w:t>
+      </w:r>
+    </w:p>
+    <w:p>
+      <w:pPr>
+        <w:pStyle w:val="ListParagraph"/>
+        <w:numPr>
+          <w:ilvl w:val="0"/>
+          <w:numId w:val="8"/>
+        </w:numPr>
+      </w:pPr>
+      <w:r>
+        <w:t>Make ‘Score’ and ‘Tiles’ activities into fragments</w:t>
+      </w:r>
+    </w:p>
+    <w:p>
+      <w:pPr>
+        <w:pStyle w:val="ListParagraph"/>
+        <w:numPr>
+          <w:ilvl w:val="0"/>
+          <w:numId w:val="8"/>
+        </w:numPr>
+      </w:pPr>
+      <w:r>
+        <w:t>Replace ‘Draw’ button with ‘bag’ image that somehow indicates it is enabled when player can draw</w:t>
+      </w:r>
+    </w:p>
+    <w:p>
+      <w:pPr>
+        <w:pStyle w:val="ListParagraph"/>
+        <w:numPr>
+          <w:ilvl w:val="0"/>
+          <w:numId w:val="8"/>
+        </w:numPr>
+      </w:pPr>
+      <w:r>
+        <w:t>Replace ‘Auction’ button with ‘Ra’ tile image.</w:t>
+      </w:r>
+    </w:p>
+    <w:p>
+      <w:pPr>
+        <w:pStyle w:val="ListParagraph"/>
+        <w:numPr>
+          <w:ilvl w:val="0"/>
+          <w:numId w:val="8"/>
+        </w:numPr>
+      </w:pPr>
+      <w:r>
+        <w:lastRenderedPageBreak/>
+        <w:t>Add animations for various board-piece movement such as: draw tile from bag, acquire tiles won at auction.</w:t>
+      </w:r>
+    </w:p>
+    <w:p>
+      <w:pPr>
+        <w:pStyle w:val="ListParagraph"/>
+        <w:numPr>
+          <w:ilvl w:val="0"/>
+          <w:numId w:val="8"/>
+        </w:numPr>
+      </w:pPr>
+      <w:r>
+        <w:t xml:space="preserve">Add setting so that user can but does not have to press ‘OK’, ‘OK’, ‘OK’ when AI does something, have it move automatically with some amount of delay </w:t>
+      </w:r>
+    </w:p>
+    <w:p>
+      <w:pPr>
+        <w:pStyle w:val="ListParagraph"/>
+        <w:numPr>
+          <w:ilvl w:val="0"/>
+          <w:numId w:val="8"/>
+        </w:numPr>
+      </w:pPr>
+      <w:r>
+        <w:t>Add more detail to Tiles activity so that tiles for each individual player can be seen graphically</w:t>
+      </w:r>
+    </w:p>
+    <w:p>
       <w:bookmarkStart w:id="0" w:name="_GoBack"/>
       <w:bookmarkEnd w:id="0"/>
     </w:p>
-    <w:p/>
-    <w:p>
-      <w:r>
-        <w:t>Notes (REMOVE)</w:t>
-      </w:r>
-    </w:p>
-    <w:p>
-      <w:r>
-        <w:t>Buttons:</w:t>
-      </w:r>
-    </w:p>
-    <w:p>
-      <w:pPr>
-        <w:pStyle w:val="ListParagraph"/>
-        <w:numPr>
-          <w:ilvl w:val="0"/>
-          <w:numId w:val="6"/>
-        </w:numPr>
-      </w:pPr>
-      <w:r>
-        <w:t>Draw – replace with touching image of tile-bag. Have tile-bag highlighted when possible</w:t>
-      </w:r>
-    </w:p>
-    <w:p>
-      <w:pPr>
-        <w:pStyle w:val="ListParagraph"/>
-        <w:numPr>
-          <w:ilvl w:val="0"/>
-          <w:numId w:val="6"/>
-        </w:numPr>
-      </w:pPr>
-      <w:r>
-        <w:t>Auction – Have ‘Ra’ image that is highlighted when available or when Ra tile is drawn</w:t>
-      </w:r>
-    </w:p>
-    <w:p>
-      <w:pPr>
-        <w:pStyle w:val="ListParagraph"/>
-        <w:numPr>
-          <w:ilvl w:val="0"/>
-          <w:numId w:val="6"/>
-        </w:numPr>
-      </w:pPr>
-      <w:r>
-        <w:t>God - ????</w:t>
-      </w:r>
-    </w:p>
-    <w:p>
-      <w:pPr>
-        <w:pStyle w:val="ListParagraph"/>
-        <w:numPr>
-          <w:ilvl w:val="0"/>
-          <w:numId w:val="6"/>
-        </w:numPr>
-      </w:pPr>
-      <w:r>
-        <w:t xml:space="preserve">Score and Tiles - ??? Use </w:t>
-      </w:r>
-      <w:proofErr w:type="spellStart"/>
-      <w:r>
-        <w:t>nav</w:t>
-      </w:r>
-      <w:proofErr w:type="spellEnd"/>
-      <w:r>
-        <w:t xml:space="preserve"> menu </w:t>
-      </w:r>
-      <w:r>
-        <w:t>or action bar</w:t>
-      </w:r>
-    </w:p>
-    <w:p/>
     <w:sectPr>
       <w:pgSz w:w="12240" w:h="15840"/>
       <w:pgMar w:top="1440" w:right="1440" w:bottom="1440" w:left="1440" w:header="720" w:footer="720" w:gutter="0"/>
@@ -1313,6 +1374,119 @@
     </w:lvl>
   </w:abstractNum>
   <w:abstractNum w:abstractNumId="1" w15:restartNumberingAfterBreak="0">
+    <w:nsid w:val="0AA333E9"/>
+    <w:multiLevelType w:val="hybridMultilevel"/>
+    <w:tmpl w:val="3FAE8414"/>
+    <w:lvl w:ilvl="0" w:tplc="04090001">
+      <w:start w:val="1"/>
+      <w:numFmt w:val="bullet"/>
+      <w:lvlText w:val=""/>
+      <w:lvlJc w:val="left"/>
+      <w:pPr>
+        <w:ind w:left="720" w:hanging="360"/>
+      </w:pPr>
+      <w:rPr>
+        <w:rFonts w:ascii="Symbol" w:hAnsi="Symbol" w:hint="default"/>
+      </w:rPr>
+    </w:lvl>
+    <w:lvl w:ilvl="1" w:tplc="04090003" w:tentative="1">
+      <w:start w:val="1"/>
+      <w:numFmt w:val="bullet"/>
+      <w:lvlText w:val="o"/>
+      <w:lvlJc w:val="left"/>
+      <w:pPr>
+        <w:ind w:left="1440" w:hanging="360"/>
+      </w:pPr>
+      <w:rPr>
+        <w:rFonts w:ascii="Courier New" w:hAnsi="Courier New" w:cs="Courier New" w:hint="default"/>
+      </w:rPr>
+    </w:lvl>
+    <w:lvl w:ilvl="2" w:tplc="04090005" w:tentative="1">
+      <w:start w:val="1"/>
+      <w:numFmt w:val="bullet"/>
+      <w:lvlText w:val=""/>
+      <w:lvlJc w:val="left"/>
+      <w:pPr>
+        <w:ind w:left="2160" w:hanging="360"/>
+      </w:pPr>
+      <w:rPr>
+        <w:rFonts w:ascii="Wingdings" w:hAnsi="Wingdings" w:hint="default"/>
+      </w:rPr>
+    </w:lvl>
+    <w:lvl w:ilvl="3" w:tplc="04090001" w:tentative="1">
+      <w:start w:val="1"/>
+      <w:numFmt w:val="bullet"/>
+      <w:lvlText w:val=""/>
+      <w:lvlJc w:val="left"/>
+      <w:pPr>
+        <w:ind w:left="2880" w:hanging="360"/>
+      </w:pPr>
+      <w:rPr>
+        <w:rFonts w:ascii="Symbol" w:hAnsi="Symbol" w:hint="default"/>
+      </w:rPr>
+    </w:lvl>
+    <w:lvl w:ilvl="4" w:tplc="04090003" w:tentative="1">
+      <w:start w:val="1"/>
+      <w:numFmt w:val="bullet"/>
+      <w:lvlText w:val="o"/>
+      <w:lvlJc w:val="left"/>
+      <w:pPr>
+        <w:ind w:left="3600" w:hanging="360"/>
+      </w:pPr>
+      <w:rPr>
+        <w:rFonts w:ascii="Courier New" w:hAnsi="Courier New" w:cs="Courier New" w:hint="default"/>
+      </w:rPr>
+    </w:lvl>
+    <w:lvl w:ilvl="5" w:tplc="04090005" w:tentative="1">
+      <w:start w:val="1"/>
+      <w:numFmt w:val="bullet"/>
+      <w:lvlText w:val=""/>
+      <w:lvlJc w:val="left"/>
+      <w:pPr>
+        <w:ind w:left="4320" w:hanging="360"/>
+      </w:pPr>
+      <w:rPr>
+        <w:rFonts w:ascii="Wingdings" w:hAnsi="Wingdings" w:hint="default"/>
+      </w:rPr>
+    </w:lvl>
+    <w:lvl w:ilvl="6" w:tplc="04090001" w:tentative="1">
+      <w:start w:val="1"/>
+      <w:numFmt w:val="bullet"/>
+      <w:lvlText w:val=""/>
+      <w:lvlJc w:val="left"/>
+      <w:pPr>
+        <w:ind w:left="5040" w:hanging="360"/>
+      </w:pPr>
+      <w:rPr>
+        <w:rFonts w:ascii="Symbol" w:hAnsi="Symbol" w:hint="default"/>
+      </w:rPr>
+    </w:lvl>
+    <w:lvl w:ilvl="7" w:tplc="04090003" w:tentative="1">
+      <w:start w:val="1"/>
+      <w:numFmt w:val="bullet"/>
+      <w:lvlText w:val="o"/>
+      <w:lvlJc w:val="left"/>
+      <w:pPr>
+        <w:ind w:left="5760" w:hanging="360"/>
+      </w:pPr>
+      <w:rPr>
+        <w:rFonts w:ascii="Courier New" w:hAnsi="Courier New" w:cs="Courier New" w:hint="default"/>
+      </w:rPr>
+    </w:lvl>
+    <w:lvl w:ilvl="8" w:tplc="04090005" w:tentative="1">
+      <w:start w:val="1"/>
+      <w:numFmt w:val="bullet"/>
+      <w:lvlText w:val=""/>
+      <w:lvlJc w:val="left"/>
+      <w:pPr>
+        <w:ind w:left="6480" w:hanging="360"/>
+      </w:pPr>
+      <w:rPr>
+        <w:rFonts w:ascii="Wingdings" w:hAnsi="Wingdings" w:hint="default"/>
+      </w:rPr>
+    </w:lvl>
+  </w:abstractNum>
+  <w:abstractNum w:abstractNumId="2" w15:restartNumberingAfterBreak="0">
     <w:nsid w:val="29A313DC"/>
     <w:multiLevelType w:val="hybridMultilevel"/>
     <w:tmpl w:val="325A1FF0"/>
@@ -1425,7 +1599,7 @@
       </w:rPr>
     </w:lvl>
   </w:abstractNum>
-  <w:abstractNum w:abstractNumId="2" w15:restartNumberingAfterBreak="0">
+  <w:abstractNum w:abstractNumId="3" w15:restartNumberingAfterBreak="0">
     <w:nsid w:val="453F34DD"/>
     <w:multiLevelType w:val="hybridMultilevel"/>
     <w:tmpl w:val="767ABFDA"/>
@@ -1538,7 +1712,7 @@
       </w:rPr>
     </w:lvl>
   </w:abstractNum>
-  <w:abstractNum w:abstractNumId="3" w15:restartNumberingAfterBreak="0">
+  <w:abstractNum w:abstractNumId="4" w15:restartNumberingAfterBreak="0">
     <w:nsid w:val="45C25CB6"/>
     <w:multiLevelType w:val="hybridMultilevel"/>
     <w:tmpl w:val="F692FD16"/>
@@ -1651,7 +1825,7 @@
       </w:rPr>
     </w:lvl>
   </w:abstractNum>
-  <w:abstractNum w:abstractNumId="4" w15:restartNumberingAfterBreak="0">
+  <w:abstractNum w:abstractNumId="5" w15:restartNumberingAfterBreak="0">
     <w:nsid w:val="673B1474"/>
     <w:multiLevelType w:val="hybridMultilevel"/>
     <w:tmpl w:val="D9B2399C"/>
@@ -1764,7 +1938,7 @@
       </w:rPr>
     </w:lvl>
   </w:abstractNum>
-  <w:abstractNum w:abstractNumId="5" w15:restartNumberingAfterBreak="0">
+  <w:abstractNum w:abstractNumId="6" w15:restartNumberingAfterBreak="0">
     <w:nsid w:val="69EC4E64"/>
     <w:multiLevelType w:val="hybridMultilevel"/>
     <w:tmpl w:val="34980A26"/>
@@ -1877,7 +2051,7 @@
       </w:rPr>
     </w:lvl>
   </w:abstractNum>
-  <w:abstractNum w:abstractNumId="6" w15:restartNumberingAfterBreak="0">
+  <w:abstractNum w:abstractNumId="7" w15:restartNumberingAfterBreak="0">
     <w:nsid w:val="6E5E6421"/>
     <w:multiLevelType w:val="hybridMultilevel"/>
     <w:tmpl w:val="1AB2A4E8"/>
@@ -1991,25 +2165,28 @@
     </w:lvl>
   </w:abstractNum>
   <w:num w:numId="1">
-    <w:abstractNumId w:val="4"/>
+    <w:abstractNumId w:val="5"/>
   </w:num>
   <w:num w:numId="2">
-    <w:abstractNumId w:val="6"/>
+    <w:abstractNumId w:val="7"/>
   </w:num>
   <w:num w:numId="3">
-    <w:abstractNumId w:val="1"/>
+    <w:abstractNumId w:val="2"/>
   </w:num>
   <w:num w:numId="4">
-    <w:abstractNumId w:val="5"/>
+    <w:abstractNumId w:val="6"/>
   </w:num>
   <w:num w:numId="5">
     <w:abstractNumId w:val="0"/>
   </w:num>
   <w:num w:numId="6">
-    <w:abstractNumId w:val="2"/>
+    <w:abstractNumId w:val="3"/>
   </w:num>
   <w:num w:numId="7">
-    <w:abstractNumId w:val="3"/>
+    <w:abstractNumId w:val="4"/>
+  </w:num>
+  <w:num w:numId="8">
+    <w:abstractNumId w:val="1"/>
   </w:num>
 </w:numbering>
 </file>

</xml_diff>

<commit_message>
added list of target devices
</commit_message>
<xml_diff>
--- a/doc/Ra for Android.docx
+++ b/doc/Ra for Android.docx
@@ -15,8 +15,13 @@
         <w:pStyle w:val="NoSpacing"/>
       </w:pPr>
       <w:r>
-        <w:t>By Benjamin Sklar</w:t>
-      </w:r>
+        <w:t xml:space="preserve">By Benjamin </w:t>
+      </w:r>
+      <w:proofErr w:type="spellStart"/>
+      <w:r>
+        <w:t>Sklar</w:t>
+      </w:r>
+      <w:proofErr w:type="spellEnd"/>
     </w:p>
     <w:p>
       <w:r>
@@ -35,7 +40,7 @@
         <w:rPr>
           <w:noProof/>
         </w:rPr>
-        <w:t>2017-03-07</w:t>
+        <w:t>2017-03-11</w:t>
       </w:r>
       <w:r>
         <w:fldChar w:fldCharType="end"/>
@@ -422,8 +427,13 @@
           <w:numId w:val="2"/>
         </w:numPr>
       </w:pPr>
-      <w:r>
-        <w:t>MainActivity – Initial activity providing player option to start a new game, resume an old game, or quit</w:t>
+      <w:proofErr w:type="spellStart"/>
+      <w:r>
+        <w:t>MainActivity</w:t>
+      </w:r>
+      <w:proofErr w:type="spellEnd"/>
+      <w:r>
+        <w:t xml:space="preserve"> – Initial activity providing player option to start a new game, resume an old game, or quit</w:t>
       </w:r>
     </w:p>
     <w:p>
@@ -434,8 +444,13 @@
           <w:numId w:val="2"/>
         </w:numPr>
       </w:pPr>
-      <w:r>
-        <w:t>NewGameActivity – provides options to setup a new game including, number of players, name, and if player is AI or not. Currently there is no selection for AI player, and there is no mechanism for remote players.</w:t>
+      <w:proofErr w:type="spellStart"/>
+      <w:r>
+        <w:t>NewGameActivity</w:t>
+      </w:r>
+      <w:proofErr w:type="spellEnd"/>
+      <w:r>
+        <w:t xml:space="preserve"> – provides options to setup a new game including, number of players, name, and if player is AI or not. Currently there is no selection for AI player, and there is no mechanism for remote players.</w:t>
       </w:r>
     </w:p>
     <w:p>
@@ -446,8 +461,13 @@
           <w:numId w:val="2"/>
         </w:numPr>
       </w:pPr>
-      <w:r>
-        <w:t>GameActivity – main game screen with action buttons. Shows Epoch #, # of Ra tiles, player’s Sun tokens, and current tiles available for auction. It does not show tiles each player has.</w:t>
+      <w:proofErr w:type="spellStart"/>
+      <w:r>
+        <w:t>GameActivity</w:t>
+      </w:r>
+      <w:proofErr w:type="spellEnd"/>
+      <w:r>
+        <w:t xml:space="preserve"> – main game screen with action buttons. Shows Epoch #, # of Ra tiles, player’s Sun tokens, and current tiles available for auction. It does not show tiles each player has.</w:t>
       </w:r>
     </w:p>
     <w:p>
@@ -458,8 +478,13 @@
           <w:numId w:val="2"/>
         </w:numPr>
       </w:pPr>
-      <w:r>
-        <w:t>TilesActivity – shows number of tiles each player currently has.</w:t>
+      <w:proofErr w:type="spellStart"/>
+      <w:r>
+        <w:t>TilesActivity</w:t>
+      </w:r>
+      <w:proofErr w:type="spellEnd"/>
+      <w:r>
+        <w:t xml:space="preserve"> – shows number of tiles each player currently has.</w:t>
       </w:r>
     </w:p>
     <w:p>
@@ -470,8 +495,13 @@
           <w:numId w:val="2"/>
         </w:numPr>
       </w:pPr>
-      <w:r>
-        <w:t>ScoreActivity – shows score for each player if epoch ended at this point.</w:t>
+      <w:proofErr w:type="spellStart"/>
+      <w:r>
+        <w:t>ScoreActivity</w:t>
+      </w:r>
+      <w:proofErr w:type="spellEnd"/>
+      <w:r>
+        <w:t xml:space="preserve"> – shows score for each player if epoch ended at this point.</w:t>
       </w:r>
     </w:p>
     <w:p>
@@ -483,8 +513,13 @@
       </w:r>
     </w:p>
     <w:p>
-      <w:r>
-        <w:t>Additonal classes other than activities</w:t>
+      <w:proofErr w:type="spellStart"/>
+      <w:r>
+        <w:t>Additonal</w:t>
+      </w:r>
+      <w:proofErr w:type="spellEnd"/>
+      <w:r>
+        <w:t xml:space="preserve"> classes other than activities</w:t>
       </w:r>
     </w:p>
     <w:p>
@@ -519,9 +554,11 @@
           <w:numId w:val="3"/>
         </w:numPr>
       </w:pPr>
+      <w:proofErr w:type="spellStart"/>
       <w:r>
         <w:t>PlayerHuman</w:t>
       </w:r>
+      <w:proofErr w:type="spellEnd"/>
     </w:p>
     <w:p>
       <w:pPr>
@@ -531,9 +568,11 @@
           <w:numId w:val="3"/>
         </w:numPr>
       </w:pPr>
+      <w:proofErr w:type="spellStart"/>
       <w:r>
         <w:t>PlayerAI</w:t>
       </w:r>
+      <w:proofErr w:type="spellEnd"/>
     </w:p>
     <w:p>
       <w:pPr>
@@ -543,8 +582,13 @@
           <w:numId w:val="3"/>
         </w:numPr>
       </w:pPr>
-      <w:r>
-        <w:t>MyRandom – wrapper for pseudo-random number generator.</w:t>
+      <w:proofErr w:type="spellStart"/>
+      <w:r>
+        <w:t>MyRandom</w:t>
+      </w:r>
+      <w:proofErr w:type="spellEnd"/>
+      <w:r>
+        <w:t xml:space="preserve"> – wrapper for pseudo-random number generator.</w:t>
       </w:r>
     </w:p>
     <w:p>
@@ -564,8 +608,29 @@
         </w:numPr>
       </w:pPr>
       <w:r>
-        <w:t>Add ‘Ok’ button to ScoreActivity and TilesActivity to return to GameActivity</w:t>
-      </w:r>
+        <w:t xml:space="preserve">Add ‘Ok’ button to </w:t>
+      </w:r>
+      <w:proofErr w:type="spellStart"/>
+      <w:r>
+        <w:t>ScoreActivity</w:t>
+      </w:r>
+      <w:proofErr w:type="spellEnd"/>
+      <w:r>
+        <w:t xml:space="preserve"> and </w:t>
+      </w:r>
+      <w:proofErr w:type="spellStart"/>
+      <w:r>
+        <w:t>TilesActivity</w:t>
+      </w:r>
+      <w:proofErr w:type="spellEnd"/>
+      <w:r>
+        <w:t xml:space="preserve"> to return to </w:t>
+      </w:r>
+      <w:proofErr w:type="spellStart"/>
+      <w:r>
+        <w:t>GameActivity</w:t>
+      </w:r>
+      <w:proofErr w:type="spellEnd"/>
     </w:p>
     <w:p>
       <w:pPr>
@@ -576,8 +641,37 @@
         </w:numPr>
       </w:pPr>
       <w:r>
-        <w:t>Make TilesActivity and ScoreActivity have ‘ActionBar, Up button’ as a different way to return to GameActivity</w:t>
-      </w:r>
+        <w:t xml:space="preserve">Make </w:t>
+      </w:r>
+      <w:proofErr w:type="spellStart"/>
+      <w:r>
+        <w:t>TilesActivity</w:t>
+      </w:r>
+      <w:proofErr w:type="spellEnd"/>
+      <w:r>
+        <w:t xml:space="preserve"> and </w:t>
+      </w:r>
+      <w:proofErr w:type="spellStart"/>
+      <w:r>
+        <w:t>ScoreActivity</w:t>
+      </w:r>
+      <w:proofErr w:type="spellEnd"/>
+      <w:r>
+        <w:t xml:space="preserve"> have ‘</w:t>
+      </w:r>
+      <w:proofErr w:type="spellStart"/>
+      <w:r>
+        <w:t>ActionBar</w:t>
+      </w:r>
+      <w:proofErr w:type="spellEnd"/>
+      <w:r>
+        <w:t xml:space="preserve">, Up button’ as a different way to return to </w:t>
+      </w:r>
+      <w:proofErr w:type="spellStart"/>
+      <w:r>
+        <w:t>GameActivity</w:t>
+      </w:r>
+      <w:proofErr w:type="spellEnd"/>
     </w:p>
     <w:p>
       <w:pPr>
@@ -588,13 +682,42 @@
         </w:numPr>
       </w:pPr>
       <w:r>
-        <w:t xml:space="preserve">Add NavigationDrawer (see 1/24/2017 class notes) to GameActivity to move to </w:t>
-      </w:r>
-      <w:r>
-        <w:t>ScoreActivity and Tiles</w:t>
-      </w:r>
-      <w:r>
-        <w:t>Activity instead of buttons.</w:t>
+        <w:t xml:space="preserve">Add </w:t>
+      </w:r>
+      <w:proofErr w:type="spellStart"/>
+      <w:r>
+        <w:t>NavigationDrawer</w:t>
+      </w:r>
+      <w:proofErr w:type="spellEnd"/>
+      <w:r>
+        <w:t xml:space="preserve"> (see 1/24/2017 class notes) to </w:t>
+      </w:r>
+      <w:proofErr w:type="spellStart"/>
+      <w:r>
+        <w:t>GameActivity</w:t>
+      </w:r>
+      <w:proofErr w:type="spellEnd"/>
+      <w:r>
+        <w:t xml:space="preserve"> to move to </w:t>
+      </w:r>
+      <w:proofErr w:type="spellStart"/>
+      <w:r>
+        <w:t>ScoreActivity</w:t>
+      </w:r>
+      <w:proofErr w:type="spellEnd"/>
+      <w:r>
+        <w:t xml:space="preserve"> and </w:t>
+      </w:r>
+      <w:proofErr w:type="spellStart"/>
+      <w:r>
+        <w:t>Tiles</w:t>
+      </w:r>
+      <w:r>
+        <w:t>Activity</w:t>
+      </w:r>
+      <w:proofErr w:type="spellEnd"/>
+      <w:r>
+        <w:t xml:space="preserve"> instead of buttons.</w:t>
       </w:r>
     </w:p>
     <w:p>
@@ -633,7 +756,13 @@
     </w:p>
     <w:p>
       <w:r>
-        <w:t>Ra for Android, v0.2 implements various features taught during the winter quarter 2017. These include:</w:t>
+        <w:t>Ra for Android, v0.2 implements various features taugh</w:t>
+      </w:r>
+      <w:r>
+        <w:t>t during the winter quarter 2016</w:t>
+      </w:r>
+      <w:r>
+        <w:t>. These include:</w:t>
       </w:r>
     </w:p>
     <w:p>
@@ -660,7 +789,15 @@
         <w:t>Graphics: replace game elements that are currently tex</w:t>
       </w:r>
       <w:r>
-        <w:t>t with graphics. Various types of drawables will be used.</w:t>
+        <w:t xml:space="preserve">t with graphics. Various types of </w:t>
+      </w:r>
+      <w:proofErr w:type="spellStart"/>
+      <w:r>
+        <w:t>drawables</w:t>
+      </w:r>
+      <w:proofErr w:type="spellEnd"/>
+      <w:r>
+        <w:t xml:space="preserve"> will be used.</w:t>
       </w:r>
     </w:p>
     <w:p>
@@ -834,8 +971,13 @@
         </w:numPr>
       </w:pPr>
       <w:r>
-        <w:t>Saving of game state by saving ‘Game’ singleton from GameActivity</w:t>
-      </w:r>
+        <w:t xml:space="preserve">Saving of game state by saving ‘Game’ singleton from </w:t>
+      </w:r>
+      <w:proofErr w:type="spellStart"/>
+      <w:r>
+        <w:t>GameActivity</w:t>
+      </w:r>
+      <w:proofErr w:type="spellEnd"/>
     </w:p>
     <w:p>
       <w:pPr>
@@ -849,8 +991,13 @@
         <w:t>Splash image that animates (alpha 0.0-&gt;1.0) on launch</w:t>
       </w:r>
       <w:r>
-        <w:t xml:space="preserve"> in MainActivity</w:t>
-      </w:r>
+        <w:t xml:space="preserve"> in </w:t>
+      </w:r>
+      <w:proofErr w:type="spellStart"/>
+      <w:r>
+        <w:t>MainActivity</w:t>
+      </w:r>
+      <w:proofErr w:type="spellEnd"/>
     </w:p>
     <w:p>
       <w:pPr>
@@ -889,7 +1036,23 @@
         </w:numPr>
       </w:pPr>
       <w:r>
-        <w:t xml:space="preserve">Game activity, auction items: replaced text with LinearLayout of ImageViews that show PNGs of tiles. </w:t>
+        <w:t xml:space="preserve">Game activity, auction items: replaced text with </w:t>
+      </w:r>
+      <w:proofErr w:type="spellStart"/>
+      <w:r>
+        <w:t>LinearLayout</w:t>
+      </w:r>
+      <w:proofErr w:type="spellEnd"/>
+      <w:r>
+        <w:t xml:space="preserve"> of </w:t>
+      </w:r>
+      <w:proofErr w:type="spellStart"/>
+      <w:r>
+        <w:t>ImageViews</w:t>
+      </w:r>
+      <w:proofErr w:type="spellEnd"/>
+      <w:r>
+        <w:t xml:space="preserve"> that show PNGs of tiles. </w:t>
       </w:r>
     </w:p>
     <w:p>
@@ -903,17 +1066,38 @@
       <w:r>
         <w:t xml:space="preserve">Created custom </w:t>
       </w:r>
+      <w:proofErr w:type="spellStart"/>
       <w:r>
         <w:t>Sun</w:t>
       </w:r>
       <w:r>
-        <w:t xml:space="preserve">ImageView </w:t>
-      </w:r>
-      <w:r>
-        <w:t xml:space="preserve">(extends ImageView) </w:t>
-      </w:r>
-      <w:r>
-        <w:t>class to drawText a number on top of a Sun Tile</w:t>
+        <w:t>ImageView</w:t>
+      </w:r>
+      <w:proofErr w:type="spellEnd"/>
+      <w:r>
+        <w:t xml:space="preserve"> </w:t>
+      </w:r>
+      <w:r>
+        <w:t xml:space="preserve">(extends </w:t>
+      </w:r>
+      <w:proofErr w:type="spellStart"/>
+      <w:r>
+        <w:t>ImageView</w:t>
+      </w:r>
+      <w:proofErr w:type="spellEnd"/>
+      <w:r>
+        <w:t xml:space="preserve">) </w:t>
+      </w:r>
+      <w:r>
+        <w:t xml:space="preserve">class to </w:t>
+      </w:r>
+      <w:proofErr w:type="spellStart"/>
+      <w:r>
+        <w:t>drawText</w:t>
+      </w:r>
+      <w:proofErr w:type="spellEnd"/>
+      <w:r>
+        <w:t xml:space="preserve"> a number on top of a Sun Tile</w:t>
       </w:r>
       <w:r>
         <w:t xml:space="preserve"> and use in Auction display</w:t>
@@ -928,7 +1112,15 @@
         </w:numPr>
       </w:pPr>
       <w:r>
-        <w:t>Use SunImageView to display player’s suns and sun in auction.</w:t>
+        <w:t xml:space="preserve">Use </w:t>
+      </w:r>
+      <w:proofErr w:type="spellStart"/>
+      <w:r>
+        <w:t>SunImageView</w:t>
+      </w:r>
+      <w:proofErr w:type="spellEnd"/>
+      <w:r>
+        <w:t xml:space="preserve"> to display player’s suns and sun in auction.</w:t>
       </w:r>
     </w:p>
     <w:p>
@@ -948,8 +1140,21 @@
         </w:numPr>
       </w:pPr>
       <w:r>
-        <w:t>See if there is a better way to do ‘Sun tiles’ instead of a custom ImageView class, perhaps using LayerDrawable</w:t>
-      </w:r>
+        <w:t xml:space="preserve">See if there is a better way to do ‘Sun tiles’ instead of a custom </w:t>
+      </w:r>
+      <w:proofErr w:type="spellStart"/>
+      <w:r>
+        <w:t>ImageView</w:t>
+      </w:r>
+      <w:proofErr w:type="spellEnd"/>
+      <w:r>
+        <w:t xml:space="preserve"> class, perhaps using </w:t>
+      </w:r>
+      <w:proofErr w:type="spellStart"/>
+      <w:r>
+        <w:t>LayerDrawable</w:t>
+      </w:r>
+      <w:proofErr w:type="spellEnd"/>
     </w:p>
     <w:p>
       <w:pPr>
@@ -1111,7 +1316,15 @@
         </w:numPr>
       </w:pPr>
       <w:r>
-        <w:t>Make first activity a splash screen only and have it launch MainActivity with ‘New’, ‘Resume’, ‘Quit’ button.</w:t>
+        <w:t xml:space="preserve">Make first activity a splash screen only and have it launch </w:t>
+      </w:r>
+      <w:proofErr w:type="spellStart"/>
+      <w:r>
+        <w:t>MainActivity</w:t>
+      </w:r>
+      <w:proofErr w:type="spellEnd"/>
+      <w:r>
+        <w:t xml:space="preserve"> with ‘New’, ‘Resume’, ‘Quit’ button.</w:t>
       </w:r>
     </w:p>
     <w:p>
@@ -1135,15 +1348,712 @@
         </w:numPr>
       </w:pPr>
       <w:r>
-        <w:t>Add ‘About me’ or ‘Credits’</w:t>
-      </w:r>
+        <w:t>Add ‘About me’ or ‘Credits’. Give credits to any art/icon/sounds I grab.</w:t>
+      </w:r>
+    </w:p>
+    <w:p>
+      <w:pPr>
+        <w:pStyle w:val="Heading2"/>
+      </w:pPr>
+      <w:r>
+        <w:t>Version 0.3</w:t>
+      </w:r>
+    </w:p>
+    <w:p>
+      <w:pPr>
+        <w:pStyle w:val="Heading3"/>
+      </w:pPr>
+      <w:r>
+        <w:t>Overview</w:t>
+      </w:r>
+    </w:p>
+    <w:p>
+      <w:r>
+        <w:t>Ra for Android, v0.3</w:t>
+      </w:r>
+      <w:r>
+        <w:t xml:space="preserve"> implements various features taught during the </w:t>
+      </w:r>
+      <w:r>
+        <w:t>spring</w:t>
+      </w:r>
+      <w:r>
+        <w:t xml:space="preserve"> quarter 2017. These include</w:t>
+      </w:r>
+      <w:r>
+        <w:t>:</w:t>
+      </w:r>
+    </w:p>
+    <w:p>
+      <w:pPr>
+        <w:pStyle w:val="ListParagraph"/>
+        <w:numPr>
+          <w:ilvl w:val="0"/>
+          <w:numId w:val="9"/>
+        </w:numPr>
+      </w:pPr>
+      <w:r>
+        <w:t>Layout for various devices</w:t>
+      </w:r>
+    </w:p>
+    <w:p>
+      <w:pPr>
+        <w:pStyle w:val="Heading3"/>
+      </w:pPr>
+      <w:r>
+        <w:t>Layout</w:t>
+      </w:r>
+    </w:p>
+    <w:p>
+      <w:r>
+        <w:t xml:space="preserve">An important feature of the app is to work on various devices. The layouts targeted will be important not just for the activity layouts but also </w:t>
+      </w:r>
+      <w:proofErr w:type="spellStart"/>
+      <w:r>
+        <w:t>drawables</w:t>
+      </w:r>
+      <w:proofErr w:type="spellEnd"/>
+      <w:r>
+        <w:t xml:space="preserve"> size and resolution. The devices to be targeted will be limited to </w:t>
+      </w:r>
+      <w:proofErr w:type="spellStart"/>
+      <w:r>
+        <w:t>SmartPhones</w:t>
+      </w:r>
+      <w:proofErr w:type="spellEnd"/>
+      <w:r>
+        <w:t xml:space="preserve"> and Tablets; Wearables are too small and TV not the primary use-case. The initial list of devices to be targeted will include a range of ‘Density’ and ‘Size’ values. The emulators</w:t>
+      </w:r>
+      <w:r>
+        <w:t xml:space="preserve"> to be tested on</w:t>
+      </w:r>
+      <w:r>
+        <w:t xml:space="preserve"> from Android Studio AVD will include</w:t>
+      </w:r>
+      <w:r>
+        <w:t xml:space="preserve"> (Try to find density </w:t>
+      </w:r>
+      <w:proofErr w:type="spellStart"/>
+      <w:r>
+        <w:t>xxhdpi</w:t>
+      </w:r>
+      <w:proofErr w:type="spellEnd"/>
+      <w:r>
+        <w:t xml:space="preserve"> and </w:t>
+      </w:r>
+      <w:proofErr w:type="spellStart"/>
+      <w:r>
+        <w:t>xxxhdpi</w:t>
+      </w:r>
+      <w:proofErr w:type="spellEnd"/>
+      <w:r>
+        <w:t>)</w:t>
+      </w:r>
+      <w:r>
+        <w:t xml:space="preserve">: </w:t>
+      </w:r>
+    </w:p>
+    <w:tbl>
+      <w:tblPr>
+        <w:tblStyle w:val="PlainTable5"/>
+        <w:tblW w:w="0" w:type="auto"/>
+        <w:tblLook w:val="04A0" w:firstRow="1" w:lastRow="0" w:firstColumn="1" w:lastColumn="0" w:noHBand="0" w:noVBand="1"/>
+      </w:tblPr>
+      <w:tblGrid>
+        <w:gridCol w:w="1800"/>
+        <w:gridCol w:w="1316"/>
+        <w:gridCol w:w="1558"/>
+        <w:gridCol w:w="1266"/>
+        <w:gridCol w:w="1851"/>
+        <w:gridCol w:w="1559"/>
+      </w:tblGrid>
+      <w:tr>
+        <w:trPr>
+          <w:cnfStyle w:val="100000000000" w:firstRow="1" w:lastRow="0" w:firstColumn="0" w:lastColumn="0" w:oddVBand="0" w:evenVBand="0" w:oddHBand="0" w:evenHBand="0" w:firstRowFirstColumn="0" w:firstRowLastColumn="0" w:lastRowFirstColumn="0" w:lastRowLastColumn="0"/>
+        </w:trPr>
+        <w:tc>
+          <w:tcPr>
+            <w:cnfStyle w:val="001000000100" w:firstRow="0" w:lastRow="0" w:firstColumn="1" w:lastColumn="0" w:oddVBand="0" w:evenVBand="0" w:oddHBand="0" w:evenHBand="0" w:firstRowFirstColumn="1" w:firstRowLastColumn="0" w:lastRowFirstColumn="0" w:lastRowLastColumn="0"/>
+            <w:tcW w:w="1800" w:type="dxa"/>
+          </w:tcPr>
+          <w:p>
+            <w:r>
+              <w:t>Name</w:t>
+            </w:r>
+          </w:p>
+        </w:tc>
+        <w:tc>
+          <w:tcPr>
+            <w:tcW w:w="1316" w:type="dxa"/>
+          </w:tcPr>
+          <w:p>
+            <w:pPr>
+              <w:cnfStyle w:val="100000000000" w:firstRow="1" w:lastRow="0" w:firstColumn="0" w:lastColumn="0" w:oddVBand="0" w:evenVBand="0" w:oddHBand="0" w:evenHBand="0" w:firstRowFirstColumn="0" w:firstRowLastColumn="0" w:lastRowFirstColumn="0" w:lastRowLastColumn="0"/>
+            </w:pPr>
+            <w:r>
+              <w:t>Category</w:t>
+            </w:r>
+          </w:p>
+        </w:tc>
+        <w:tc>
+          <w:tcPr>
+            <w:tcW w:w="1558" w:type="dxa"/>
+          </w:tcPr>
+          <w:p>
+            <w:pPr>
+              <w:cnfStyle w:val="100000000000" w:firstRow="1" w:lastRow="0" w:firstColumn="0" w:lastColumn="0" w:oddVBand="0" w:evenVBand="0" w:oddHBand="0" w:evenHBand="0" w:firstRowFirstColumn="0" w:firstRowLastColumn="0" w:lastRowFirstColumn="0" w:lastRowLastColumn="0"/>
+            </w:pPr>
+            <w:r>
+              <w:t>Resolution</w:t>
+            </w:r>
+          </w:p>
+        </w:tc>
+        <w:tc>
+          <w:tcPr>
+            <w:tcW w:w="1266" w:type="dxa"/>
+          </w:tcPr>
+          <w:p>
+            <w:pPr>
+              <w:cnfStyle w:val="100000000000" w:firstRow="1" w:lastRow="0" w:firstColumn="0" w:lastColumn="0" w:oddVBand="0" w:evenVBand="0" w:oddHBand="0" w:evenHBand="0" w:firstRowFirstColumn="0" w:firstRowLastColumn="0" w:lastRowFirstColumn="0" w:lastRowLastColumn="0"/>
+            </w:pPr>
+            <w:r>
+              <w:t>Density</w:t>
+            </w:r>
+          </w:p>
+        </w:tc>
+        <w:tc>
+          <w:tcPr>
+            <w:tcW w:w="1851" w:type="dxa"/>
+          </w:tcPr>
+          <w:p>
+            <w:pPr>
+              <w:cnfStyle w:val="100000000000" w:firstRow="1" w:lastRow="0" w:firstColumn="0" w:lastColumn="0" w:oddVBand="0" w:evenVBand="0" w:oddHBand="0" w:evenHBand="0" w:firstRowFirstColumn="0" w:firstRowLastColumn="0" w:lastRowFirstColumn="0" w:lastRowLastColumn="0"/>
+            </w:pPr>
+            <w:r>
+              <w:t>Physical size</w:t>
+            </w:r>
+          </w:p>
+        </w:tc>
+        <w:tc>
+          <w:tcPr>
+            <w:tcW w:w="1559" w:type="dxa"/>
+          </w:tcPr>
+          <w:p>
+            <w:pPr>
+              <w:cnfStyle w:val="100000000000" w:firstRow="1" w:lastRow="0" w:firstColumn="0" w:lastColumn="0" w:oddVBand="0" w:evenVBand="0" w:oddHBand="0" w:evenHBand="0" w:firstRowFirstColumn="0" w:firstRowLastColumn="0" w:lastRowFirstColumn="0" w:lastRowLastColumn="0"/>
+            </w:pPr>
+            <w:r>
+              <w:t>size</w:t>
+            </w:r>
+          </w:p>
+        </w:tc>
+      </w:tr>
+      <w:tr>
+        <w:trPr>
+          <w:cnfStyle w:val="000000100000" w:firstRow="0" w:lastRow="0" w:firstColumn="0" w:lastColumn="0" w:oddVBand="0" w:evenVBand="0" w:oddHBand="1" w:evenHBand="0" w:firstRowFirstColumn="0" w:firstRowLastColumn="0" w:lastRowFirstColumn="0" w:lastRowLastColumn="0"/>
+        </w:trPr>
+        <w:tc>
+          <w:tcPr>
+            <w:cnfStyle w:val="001000000000" w:firstRow="0" w:lastRow="0" w:firstColumn="1" w:lastColumn="0" w:oddVBand="0" w:evenVBand="0" w:oddHBand="0" w:evenHBand="0" w:firstRowFirstColumn="0" w:firstRowLastColumn="0" w:lastRowFirstColumn="0" w:lastRowLastColumn="0"/>
+            <w:tcW w:w="1800" w:type="dxa"/>
+          </w:tcPr>
+          <w:p>
+            <w:r>
+              <w:t>Nexus 10</w:t>
+            </w:r>
+          </w:p>
+        </w:tc>
+        <w:tc>
+          <w:tcPr>
+            <w:tcW w:w="1316" w:type="dxa"/>
+          </w:tcPr>
+          <w:p>
+            <w:pPr>
+              <w:cnfStyle w:val="000000100000" w:firstRow="0" w:lastRow="0" w:firstColumn="0" w:lastColumn="0" w:oddVBand="0" w:evenVBand="0" w:oddHBand="1" w:evenHBand="0" w:firstRowFirstColumn="0" w:firstRowLastColumn="0" w:lastRowFirstColumn="0" w:lastRowLastColumn="0"/>
+            </w:pPr>
+            <w:r>
+              <w:t>Tablet</w:t>
+            </w:r>
+          </w:p>
+        </w:tc>
+        <w:tc>
+          <w:tcPr>
+            <w:tcW w:w="1558" w:type="dxa"/>
+          </w:tcPr>
+          <w:p>
+            <w:pPr>
+              <w:cnfStyle w:val="000000100000" w:firstRow="0" w:lastRow="0" w:firstColumn="0" w:lastColumn="0" w:oddVBand="0" w:evenVBand="0" w:oddHBand="1" w:evenHBand="0" w:firstRowFirstColumn="0" w:firstRowLastColumn="0" w:lastRowFirstColumn="0" w:lastRowLastColumn="0"/>
+            </w:pPr>
+            <w:r>
+              <w:t>2560x1600</w:t>
+            </w:r>
+          </w:p>
+        </w:tc>
+        <w:tc>
+          <w:tcPr>
+            <w:tcW w:w="1266" w:type="dxa"/>
+          </w:tcPr>
+          <w:p>
+            <w:pPr>
+              <w:cnfStyle w:val="000000100000" w:firstRow="0" w:lastRow="0" w:firstColumn="0" w:lastColumn="0" w:oddVBand="0" w:evenVBand="0" w:oddHBand="1" w:evenHBand="0" w:firstRowFirstColumn="0" w:firstRowLastColumn="0" w:lastRowFirstColumn="0" w:lastRowLastColumn="0"/>
+            </w:pPr>
+            <w:proofErr w:type="spellStart"/>
+            <w:r>
+              <w:t>xhdpi</w:t>
+            </w:r>
+            <w:proofErr w:type="spellEnd"/>
+          </w:p>
+        </w:tc>
+        <w:tc>
+          <w:tcPr>
+            <w:tcW w:w="1851" w:type="dxa"/>
+          </w:tcPr>
+          <w:p>
+            <w:pPr>
+              <w:cnfStyle w:val="000000100000" w:firstRow="0" w:lastRow="0" w:firstColumn="0" w:lastColumn="0" w:oddVBand="0" w:evenVBand="0" w:oddHBand="1" w:evenHBand="0" w:firstRowFirstColumn="0" w:firstRowLastColumn="0" w:lastRowFirstColumn="0" w:lastRowLastColumn="0"/>
+            </w:pPr>
+            <w:r>
+              <w:t>10.</w:t>
+            </w:r>
+            <w:r>
+              <w:t>0</w:t>
+            </w:r>
+            <w:r>
+              <w:t>5”</w:t>
+            </w:r>
+          </w:p>
+        </w:tc>
+        <w:tc>
+          <w:tcPr>
+            <w:tcW w:w="1559" w:type="dxa"/>
+          </w:tcPr>
+          <w:p>
+            <w:pPr>
+              <w:cnfStyle w:val="000000100000" w:firstRow="0" w:lastRow="0" w:firstColumn="0" w:lastColumn="0" w:oddVBand="0" w:evenVBand="0" w:oddHBand="1" w:evenHBand="0" w:firstRowFirstColumn="0" w:firstRowLastColumn="0" w:lastRowFirstColumn="0" w:lastRowLastColumn="0"/>
+            </w:pPr>
+            <w:proofErr w:type="spellStart"/>
+            <w:r>
+              <w:t>xlarge</w:t>
+            </w:r>
+            <w:proofErr w:type="spellEnd"/>
+          </w:p>
+        </w:tc>
+      </w:tr>
+      <w:tr>
+        <w:tc>
+          <w:tcPr>
+            <w:cnfStyle w:val="001000000000" w:firstRow="0" w:lastRow="0" w:firstColumn="1" w:lastColumn="0" w:oddVBand="0" w:evenVBand="0" w:oddHBand="0" w:evenHBand="0" w:firstRowFirstColumn="0" w:firstRowLastColumn="0" w:lastRowFirstColumn="0" w:lastRowLastColumn="0"/>
+            <w:tcW w:w="1800" w:type="dxa"/>
+          </w:tcPr>
+          <w:p>
+            <w:r>
+              <w:t>Nexus 7</w:t>
+            </w:r>
+          </w:p>
+        </w:tc>
+        <w:tc>
+          <w:tcPr>
+            <w:tcW w:w="1316" w:type="dxa"/>
+          </w:tcPr>
+          <w:p>
+            <w:pPr>
+              <w:cnfStyle w:val="000000000000" w:firstRow="0" w:lastRow="0" w:firstColumn="0" w:lastColumn="0" w:oddVBand="0" w:evenVBand="0" w:oddHBand="0" w:evenHBand="0" w:firstRowFirstColumn="0" w:firstRowLastColumn="0" w:lastRowFirstColumn="0" w:lastRowLastColumn="0"/>
+            </w:pPr>
+            <w:r>
+              <w:t>Tablet</w:t>
+            </w:r>
+          </w:p>
+        </w:tc>
+        <w:tc>
+          <w:tcPr>
+            <w:tcW w:w="1558" w:type="dxa"/>
+          </w:tcPr>
+          <w:p>
+            <w:pPr>
+              <w:cnfStyle w:val="000000000000" w:firstRow="0" w:lastRow="0" w:firstColumn="0" w:lastColumn="0" w:oddVBand="0" w:evenVBand="0" w:oddHBand="0" w:evenHBand="0" w:firstRowFirstColumn="0" w:firstRowLastColumn="0" w:lastRowFirstColumn="0" w:lastRowLastColumn="0"/>
+            </w:pPr>
+            <w:r>
+              <w:t>1200x1920</w:t>
+            </w:r>
+          </w:p>
+        </w:tc>
+        <w:tc>
+          <w:tcPr>
+            <w:tcW w:w="1266" w:type="dxa"/>
+          </w:tcPr>
+          <w:p>
+            <w:pPr>
+              <w:cnfStyle w:val="000000000000" w:firstRow="0" w:lastRow="0" w:firstColumn="0" w:lastColumn="0" w:oddVBand="0" w:evenVBand="0" w:oddHBand="0" w:evenHBand="0" w:firstRowFirstColumn="0" w:firstRowLastColumn="0" w:lastRowFirstColumn="0" w:lastRowLastColumn="0"/>
+            </w:pPr>
+            <w:proofErr w:type="spellStart"/>
+            <w:r>
+              <w:t>Xhdpi</w:t>
+            </w:r>
+            <w:proofErr w:type="spellEnd"/>
+          </w:p>
+        </w:tc>
+        <w:tc>
+          <w:tcPr>
+            <w:tcW w:w="1851" w:type="dxa"/>
+          </w:tcPr>
+          <w:p>
+            <w:pPr>
+              <w:cnfStyle w:val="000000000000" w:firstRow="0" w:lastRow="0" w:firstColumn="0" w:lastColumn="0" w:oddVBand="0" w:evenVBand="0" w:oddHBand="0" w:evenHBand="0" w:firstRowFirstColumn="0" w:firstRowLastColumn="0" w:lastRowFirstColumn="0" w:lastRowLastColumn="0"/>
+            </w:pPr>
+            <w:r>
+              <w:t>7.02”</w:t>
+            </w:r>
+          </w:p>
+        </w:tc>
+        <w:tc>
+          <w:tcPr>
+            <w:tcW w:w="1559" w:type="dxa"/>
+          </w:tcPr>
+          <w:p>
+            <w:pPr>
+              <w:cnfStyle w:val="000000000000" w:firstRow="0" w:lastRow="0" w:firstColumn="0" w:lastColumn="0" w:oddVBand="0" w:evenVBand="0" w:oddHBand="0" w:evenHBand="0" w:firstRowFirstColumn="0" w:firstRowLastColumn="0" w:lastRowFirstColumn="0" w:lastRowLastColumn="0"/>
+            </w:pPr>
+            <w:r>
+              <w:t>Large</w:t>
+            </w:r>
+          </w:p>
+        </w:tc>
+      </w:tr>
+      <w:tr>
+        <w:trPr>
+          <w:cnfStyle w:val="000000100000" w:firstRow="0" w:lastRow="0" w:firstColumn="0" w:lastColumn="0" w:oddVBand="0" w:evenVBand="0" w:oddHBand="1" w:evenHBand="0" w:firstRowFirstColumn="0" w:firstRowLastColumn="0" w:lastRowFirstColumn="0" w:lastRowLastColumn="0"/>
+        </w:trPr>
+        <w:tc>
+          <w:tcPr>
+            <w:cnfStyle w:val="001000000000" w:firstRow="0" w:lastRow="0" w:firstColumn="1" w:lastColumn="0" w:oddVBand="0" w:evenVBand="0" w:oddHBand="0" w:evenHBand="0" w:firstRowFirstColumn="0" w:firstRowLastColumn="0" w:lastRowFirstColumn="0" w:lastRowLastColumn="0"/>
+            <w:tcW w:w="1800" w:type="dxa"/>
+          </w:tcPr>
+          <w:p>
+            <w:r>
+              <w:t>Nexus 4</w:t>
+            </w:r>
+          </w:p>
+        </w:tc>
+        <w:tc>
+          <w:tcPr>
+            <w:tcW w:w="1316" w:type="dxa"/>
+          </w:tcPr>
+          <w:p>
+            <w:pPr>
+              <w:cnfStyle w:val="000000100000" w:firstRow="0" w:lastRow="0" w:firstColumn="0" w:lastColumn="0" w:oddVBand="0" w:evenVBand="0" w:oddHBand="1" w:evenHBand="0" w:firstRowFirstColumn="0" w:firstRowLastColumn="0" w:lastRowFirstColumn="0" w:lastRowLastColumn="0"/>
+            </w:pPr>
+            <w:r>
+              <w:t>Phone</w:t>
+            </w:r>
+          </w:p>
+        </w:tc>
+        <w:tc>
+          <w:tcPr>
+            <w:tcW w:w="1558" w:type="dxa"/>
+          </w:tcPr>
+          <w:p>
+            <w:pPr>
+              <w:cnfStyle w:val="000000100000" w:firstRow="0" w:lastRow="0" w:firstColumn="0" w:lastColumn="0" w:oddVBand="0" w:evenVBand="0" w:oddHBand="1" w:evenHBand="0" w:firstRowFirstColumn="0" w:firstRowLastColumn="0" w:lastRowFirstColumn="0" w:lastRowLastColumn="0"/>
+            </w:pPr>
+            <w:r>
+              <w:t>768x1280</w:t>
+            </w:r>
+          </w:p>
+        </w:tc>
+        <w:tc>
+          <w:tcPr>
+            <w:tcW w:w="1266" w:type="dxa"/>
+          </w:tcPr>
+          <w:p>
+            <w:pPr>
+              <w:cnfStyle w:val="000000100000" w:firstRow="0" w:lastRow="0" w:firstColumn="0" w:lastColumn="0" w:oddVBand="0" w:evenVBand="0" w:oddHBand="1" w:evenHBand="0" w:firstRowFirstColumn="0" w:firstRowLastColumn="0" w:lastRowFirstColumn="0" w:lastRowLastColumn="0"/>
+            </w:pPr>
+            <w:proofErr w:type="spellStart"/>
+            <w:r>
+              <w:t>Xhdpi</w:t>
+            </w:r>
+            <w:proofErr w:type="spellEnd"/>
+          </w:p>
+        </w:tc>
+        <w:tc>
+          <w:tcPr>
+            <w:tcW w:w="1851" w:type="dxa"/>
+          </w:tcPr>
+          <w:p>
+            <w:pPr>
+              <w:cnfStyle w:val="000000100000" w:firstRow="0" w:lastRow="0" w:firstColumn="0" w:lastColumn="0" w:oddVBand="0" w:evenVBand="0" w:oddHBand="1" w:evenHBand="0" w:firstRowFirstColumn="0" w:firstRowLastColumn="0" w:lastRowFirstColumn="0" w:lastRowLastColumn="0"/>
+            </w:pPr>
+            <w:r>
+              <w:t>4.7”</w:t>
+            </w:r>
+          </w:p>
+        </w:tc>
+        <w:tc>
+          <w:tcPr>
+            <w:tcW w:w="1559" w:type="dxa"/>
+          </w:tcPr>
+          <w:p>
+            <w:pPr>
+              <w:cnfStyle w:val="000000100000" w:firstRow="0" w:lastRow="0" w:firstColumn="0" w:lastColumn="0" w:oddVBand="0" w:evenVBand="0" w:oddHBand="1" w:evenHBand="0" w:firstRowFirstColumn="0" w:firstRowLastColumn="0" w:lastRowFirstColumn="0" w:lastRowLastColumn="0"/>
+            </w:pPr>
+            <w:r>
+              <w:t>Normal</w:t>
+            </w:r>
+          </w:p>
+        </w:tc>
+      </w:tr>
+      <w:tr>
+        <w:tc>
+          <w:tcPr>
+            <w:cnfStyle w:val="001000000000" w:firstRow="0" w:lastRow="0" w:firstColumn="1" w:lastColumn="0" w:oddVBand="0" w:evenVBand="0" w:oddHBand="0" w:evenHBand="0" w:firstRowFirstColumn="0" w:firstRowLastColumn="0" w:lastRowFirstColumn="0" w:lastRowLastColumn="0"/>
+            <w:tcW w:w="1800" w:type="dxa"/>
+          </w:tcPr>
+          <w:p>
+            <w:r>
+              <w:t>Nexus One</w:t>
+            </w:r>
+          </w:p>
+        </w:tc>
+        <w:tc>
+          <w:tcPr>
+            <w:tcW w:w="1316" w:type="dxa"/>
+          </w:tcPr>
+          <w:p>
+            <w:pPr>
+              <w:cnfStyle w:val="000000000000" w:firstRow="0" w:lastRow="0" w:firstColumn="0" w:lastColumn="0" w:oddVBand="0" w:evenVBand="0" w:oddHBand="0" w:evenHBand="0" w:firstRowFirstColumn="0" w:firstRowLastColumn="0" w:lastRowFirstColumn="0" w:lastRowLastColumn="0"/>
+            </w:pPr>
+            <w:r>
+              <w:t>Phone</w:t>
+            </w:r>
+          </w:p>
+        </w:tc>
+        <w:tc>
+          <w:tcPr>
+            <w:tcW w:w="1558" w:type="dxa"/>
+          </w:tcPr>
+          <w:p>
+            <w:pPr>
+              <w:cnfStyle w:val="000000000000" w:firstRow="0" w:lastRow="0" w:firstColumn="0" w:lastColumn="0" w:oddVBand="0" w:evenVBand="0" w:oddHBand="0" w:evenHBand="0" w:firstRowFirstColumn="0" w:firstRowLastColumn="0" w:lastRowFirstColumn="0" w:lastRowLastColumn="0"/>
+            </w:pPr>
+            <w:r>
+              <w:t>480x800</w:t>
+            </w:r>
+          </w:p>
+        </w:tc>
+        <w:tc>
+          <w:tcPr>
+            <w:tcW w:w="1266" w:type="dxa"/>
+          </w:tcPr>
+          <w:p>
+            <w:pPr>
+              <w:cnfStyle w:val="000000000000" w:firstRow="0" w:lastRow="0" w:firstColumn="0" w:lastColumn="0" w:oddVBand="0" w:evenVBand="0" w:oddHBand="0" w:evenHBand="0" w:firstRowFirstColumn="0" w:firstRowLastColumn="0" w:lastRowFirstColumn="0" w:lastRowLastColumn="0"/>
+            </w:pPr>
+            <w:proofErr w:type="spellStart"/>
+            <w:r>
+              <w:t>Hdpi</w:t>
+            </w:r>
+            <w:proofErr w:type="spellEnd"/>
+          </w:p>
+        </w:tc>
+        <w:tc>
+          <w:tcPr>
+            <w:tcW w:w="1851" w:type="dxa"/>
+          </w:tcPr>
+          <w:p>
+            <w:pPr>
+              <w:cnfStyle w:val="000000000000" w:firstRow="0" w:lastRow="0" w:firstColumn="0" w:lastColumn="0" w:oddVBand="0" w:evenVBand="0" w:oddHBand="0" w:evenHBand="0" w:firstRowFirstColumn="0" w:firstRowLastColumn="0" w:lastRowFirstColumn="0" w:lastRowLastColumn="0"/>
+            </w:pPr>
+            <w:r>
+              <w:t>3.7”</w:t>
+            </w:r>
+          </w:p>
+        </w:tc>
+        <w:tc>
+          <w:tcPr>
+            <w:tcW w:w="1559" w:type="dxa"/>
+          </w:tcPr>
+          <w:p>
+            <w:pPr>
+              <w:cnfStyle w:val="000000000000" w:firstRow="0" w:lastRow="0" w:firstColumn="0" w:lastColumn="0" w:oddVBand="0" w:evenVBand="0" w:oddHBand="0" w:evenHBand="0" w:firstRowFirstColumn="0" w:firstRowLastColumn="0" w:lastRowFirstColumn="0" w:lastRowLastColumn="0"/>
+            </w:pPr>
+            <w:r>
+              <w:t>Normal</w:t>
+            </w:r>
+          </w:p>
+        </w:tc>
+      </w:tr>
+      <w:tr>
+        <w:trPr>
+          <w:cnfStyle w:val="000000100000" w:firstRow="0" w:lastRow="0" w:firstColumn="0" w:lastColumn="0" w:oddVBand="0" w:evenVBand="0" w:oddHBand="1" w:evenHBand="0" w:firstRowFirstColumn="0" w:firstRowLastColumn="0" w:lastRowFirstColumn="0" w:lastRowLastColumn="0"/>
+        </w:trPr>
+        <w:tc>
+          <w:tcPr>
+            <w:cnfStyle w:val="001000000000" w:firstRow="0" w:lastRow="0" w:firstColumn="1" w:lastColumn="0" w:oddVBand="0" w:evenVBand="0" w:oddHBand="0" w:evenHBand="0" w:firstRowFirstColumn="0" w:firstRowLastColumn="0" w:lastRowFirstColumn="0" w:lastRowLastColumn="0"/>
+            <w:tcW w:w="1800" w:type="dxa"/>
+          </w:tcPr>
+          <w:p>
+            <w:r>
+              <w:t>3.4” WQVGA</w:t>
+            </w:r>
+          </w:p>
+        </w:tc>
+        <w:tc>
+          <w:tcPr>
+            <w:tcW w:w="1316" w:type="dxa"/>
+          </w:tcPr>
+          <w:p>
+            <w:pPr>
+              <w:cnfStyle w:val="000000100000" w:firstRow="0" w:lastRow="0" w:firstColumn="0" w:lastColumn="0" w:oddVBand="0" w:evenVBand="0" w:oddHBand="1" w:evenHBand="0" w:firstRowFirstColumn="0" w:firstRowLastColumn="0" w:lastRowFirstColumn="0" w:lastRowLastColumn="0"/>
+            </w:pPr>
+            <w:r>
+              <w:t>Phone</w:t>
+            </w:r>
+          </w:p>
+        </w:tc>
+        <w:tc>
+          <w:tcPr>
+            <w:tcW w:w="1558" w:type="dxa"/>
+          </w:tcPr>
+          <w:p>
+            <w:pPr>
+              <w:cnfStyle w:val="000000100000" w:firstRow="0" w:lastRow="0" w:firstColumn="0" w:lastColumn="0" w:oddVBand="0" w:evenVBand="0" w:oddHBand="1" w:evenHBand="0" w:firstRowFirstColumn="0" w:firstRowLastColumn="0" w:lastRowFirstColumn="0" w:lastRowLastColumn="0"/>
+            </w:pPr>
+            <w:r>
+              <w:t>240x432</w:t>
+            </w:r>
+          </w:p>
+        </w:tc>
+        <w:tc>
+          <w:tcPr>
+            <w:tcW w:w="1266" w:type="dxa"/>
+          </w:tcPr>
+          <w:p>
+            <w:pPr>
+              <w:cnfStyle w:val="000000100000" w:firstRow="0" w:lastRow="0" w:firstColumn="0" w:lastColumn="0" w:oddVBand="0" w:evenVBand="0" w:oddHBand="1" w:evenHBand="0" w:firstRowFirstColumn="0" w:firstRowLastColumn="0" w:lastRowFirstColumn="0" w:lastRowLastColumn="0"/>
+            </w:pPr>
+            <w:proofErr w:type="spellStart"/>
+            <w:r>
+              <w:t>Ldpi</w:t>
+            </w:r>
+            <w:proofErr w:type="spellEnd"/>
+          </w:p>
+        </w:tc>
+        <w:tc>
+          <w:tcPr>
+            <w:tcW w:w="1851" w:type="dxa"/>
+          </w:tcPr>
+          <w:p>
+            <w:pPr>
+              <w:cnfStyle w:val="000000100000" w:firstRow="0" w:lastRow="0" w:firstColumn="0" w:lastColumn="0" w:oddVBand="0" w:evenVBand="0" w:oddHBand="1" w:evenHBand="0" w:firstRowFirstColumn="0" w:firstRowLastColumn="0" w:lastRowFirstColumn="0" w:lastRowLastColumn="0"/>
+            </w:pPr>
+            <w:r>
+              <w:t>3.4”</w:t>
+            </w:r>
+          </w:p>
+        </w:tc>
+        <w:tc>
+          <w:tcPr>
+            <w:tcW w:w="1559" w:type="dxa"/>
+          </w:tcPr>
+          <w:p>
+            <w:pPr>
+              <w:cnfStyle w:val="000000100000" w:firstRow="0" w:lastRow="0" w:firstColumn="0" w:lastColumn="0" w:oddVBand="0" w:evenVBand="0" w:oddHBand="1" w:evenHBand="0" w:firstRowFirstColumn="0" w:firstRowLastColumn="0" w:lastRowFirstColumn="0" w:lastRowLastColumn="0"/>
+            </w:pPr>
+            <w:r>
+              <w:t>S</w:t>
+            </w:r>
+            <w:r>
+              <w:t>mall</w:t>
+            </w:r>
+          </w:p>
+        </w:tc>
+      </w:tr>
+      <w:tr>
+        <w:tc>
+          <w:tcPr>
+            <w:cnfStyle w:val="001000000000" w:firstRow="0" w:lastRow="0" w:firstColumn="1" w:lastColumn="0" w:oddVBand="0" w:evenVBand="0" w:oddHBand="0" w:evenHBand="0" w:firstRowFirstColumn="0" w:firstRowLastColumn="0" w:lastRowFirstColumn="0" w:lastRowLastColumn="0"/>
+            <w:tcW w:w="1800" w:type="dxa"/>
+          </w:tcPr>
+          <w:p>
+            <w:r>
+              <w:t>5.1” WVGA</w:t>
+            </w:r>
+          </w:p>
+        </w:tc>
+        <w:tc>
+          <w:tcPr>
+            <w:tcW w:w="1316" w:type="dxa"/>
+          </w:tcPr>
+          <w:p>
+            <w:pPr>
+              <w:cnfStyle w:val="000000000000" w:firstRow="0" w:lastRow="0" w:firstColumn="0" w:lastColumn="0" w:oddVBand="0" w:evenVBand="0" w:oddHBand="0" w:evenHBand="0" w:firstRowFirstColumn="0" w:firstRowLastColumn="0" w:lastRowFirstColumn="0" w:lastRowLastColumn="0"/>
+            </w:pPr>
+            <w:r>
+              <w:t>Phone</w:t>
+            </w:r>
+          </w:p>
+        </w:tc>
+        <w:tc>
+          <w:tcPr>
+            <w:tcW w:w="1558" w:type="dxa"/>
+          </w:tcPr>
+          <w:p>
+            <w:pPr>
+              <w:cnfStyle w:val="000000000000" w:firstRow="0" w:lastRow="0" w:firstColumn="0" w:lastColumn="0" w:oddVBand="0" w:evenVBand="0" w:oddHBand="0" w:evenHBand="0" w:firstRowFirstColumn="0" w:firstRowLastColumn="0" w:lastRowFirstColumn="0" w:lastRowLastColumn="0"/>
+            </w:pPr>
+            <w:r>
+              <w:t>480x800</w:t>
+            </w:r>
+          </w:p>
+        </w:tc>
+        <w:tc>
+          <w:tcPr>
+            <w:tcW w:w="1266" w:type="dxa"/>
+          </w:tcPr>
+          <w:p>
+            <w:pPr>
+              <w:cnfStyle w:val="000000000000" w:firstRow="0" w:lastRow="0" w:firstColumn="0" w:lastColumn="0" w:oddVBand="0" w:evenVBand="0" w:oddHBand="0" w:evenHBand="0" w:firstRowFirstColumn="0" w:firstRowLastColumn="0" w:lastRowFirstColumn="0" w:lastRowLastColumn="0"/>
+            </w:pPr>
+            <w:proofErr w:type="spellStart"/>
+            <w:r>
+              <w:t>Mdpi</w:t>
+            </w:r>
+            <w:proofErr w:type="spellEnd"/>
+          </w:p>
+        </w:tc>
+        <w:tc>
+          <w:tcPr>
+            <w:tcW w:w="1851" w:type="dxa"/>
+          </w:tcPr>
+          <w:p>
+            <w:pPr>
+              <w:cnfStyle w:val="000000000000" w:firstRow="0" w:lastRow="0" w:firstColumn="0" w:lastColumn="0" w:oddVBand="0" w:evenVBand="0" w:oddHBand="0" w:evenHBand="0" w:firstRowFirstColumn="0" w:firstRowLastColumn="0" w:lastRowFirstColumn="0" w:lastRowLastColumn="0"/>
+            </w:pPr>
+            <w:r>
+              <w:t>5.1”</w:t>
+            </w:r>
+          </w:p>
+        </w:tc>
+        <w:tc>
+          <w:tcPr>
+            <w:tcW w:w="1559" w:type="dxa"/>
+          </w:tcPr>
+          <w:p>
+            <w:pPr>
+              <w:cnfStyle w:val="000000000000" w:firstRow="0" w:lastRow="0" w:firstColumn="0" w:lastColumn="0" w:oddVBand="0" w:evenVBand="0" w:oddHBand="0" w:evenHBand="0" w:firstRowFirstColumn="0" w:firstRowLastColumn="0" w:lastRowFirstColumn="0" w:lastRowLastColumn="0"/>
+            </w:pPr>
+            <w:r>
+              <w:t>large</w:t>
+            </w:r>
+          </w:p>
+        </w:tc>
+      </w:tr>
+    </w:tbl>
+    <w:p/>
+    <w:p>
       <w:bookmarkStart w:id="0" w:name="_GoBack"/>
       <w:bookmarkEnd w:id="0"/>
-      <w:r>
-        <w:t>. Give credits to any art/icon/sounds I grab.</w:t>
-      </w:r>
-    </w:p>
-    <w:p/>
+    </w:p>
     <w:sectPr>
       <w:pgSz w:w="12240" w:h="15840"/>
       <w:pgMar w:top="1440" w:right="1440" w:bottom="1440" w:left="1440" w:header="720" w:footer="720" w:gutter="0"/>
@@ -1383,6 +2293,119 @@
     </w:lvl>
   </w:abstractNum>
   <w:abstractNum w:abstractNumId="2" w15:restartNumberingAfterBreak="0">
+    <w:nsid w:val="24940A6D"/>
+    <w:multiLevelType w:val="hybridMultilevel"/>
+    <w:tmpl w:val="927ADF6C"/>
+    <w:lvl w:ilvl="0" w:tplc="04090001">
+      <w:start w:val="1"/>
+      <w:numFmt w:val="bullet"/>
+      <w:lvlText w:val=""/>
+      <w:lvlJc w:val="left"/>
+      <w:pPr>
+        <w:ind w:left="720" w:hanging="360"/>
+      </w:pPr>
+      <w:rPr>
+        <w:rFonts w:ascii="Symbol" w:hAnsi="Symbol" w:hint="default"/>
+      </w:rPr>
+    </w:lvl>
+    <w:lvl w:ilvl="1" w:tplc="04090003" w:tentative="1">
+      <w:start w:val="1"/>
+      <w:numFmt w:val="bullet"/>
+      <w:lvlText w:val="o"/>
+      <w:lvlJc w:val="left"/>
+      <w:pPr>
+        <w:ind w:left="1440" w:hanging="360"/>
+      </w:pPr>
+      <w:rPr>
+        <w:rFonts w:ascii="Courier New" w:hAnsi="Courier New" w:cs="Courier New" w:hint="default"/>
+      </w:rPr>
+    </w:lvl>
+    <w:lvl w:ilvl="2" w:tplc="04090005" w:tentative="1">
+      <w:start w:val="1"/>
+      <w:numFmt w:val="bullet"/>
+      <w:lvlText w:val=""/>
+      <w:lvlJc w:val="left"/>
+      <w:pPr>
+        <w:ind w:left="2160" w:hanging="360"/>
+      </w:pPr>
+      <w:rPr>
+        <w:rFonts w:ascii="Wingdings" w:hAnsi="Wingdings" w:hint="default"/>
+      </w:rPr>
+    </w:lvl>
+    <w:lvl w:ilvl="3" w:tplc="04090001" w:tentative="1">
+      <w:start w:val="1"/>
+      <w:numFmt w:val="bullet"/>
+      <w:lvlText w:val=""/>
+      <w:lvlJc w:val="left"/>
+      <w:pPr>
+        <w:ind w:left="2880" w:hanging="360"/>
+      </w:pPr>
+      <w:rPr>
+        <w:rFonts w:ascii="Symbol" w:hAnsi="Symbol" w:hint="default"/>
+      </w:rPr>
+    </w:lvl>
+    <w:lvl w:ilvl="4" w:tplc="04090003" w:tentative="1">
+      <w:start w:val="1"/>
+      <w:numFmt w:val="bullet"/>
+      <w:lvlText w:val="o"/>
+      <w:lvlJc w:val="left"/>
+      <w:pPr>
+        <w:ind w:left="3600" w:hanging="360"/>
+      </w:pPr>
+      <w:rPr>
+        <w:rFonts w:ascii="Courier New" w:hAnsi="Courier New" w:cs="Courier New" w:hint="default"/>
+      </w:rPr>
+    </w:lvl>
+    <w:lvl w:ilvl="5" w:tplc="04090005" w:tentative="1">
+      <w:start w:val="1"/>
+      <w:numFmt w:val="bullet"/>
+      <w:lvlText w:val=""/>
+      <w:lvlJc w:val="left"/>
+      <w:pPr>
+        <w:ind w:left="4320" w:hanging="360"/>
+      </w:pPr>
+      <w:rPr>
+        <w:rFonts w:ascii="Wingdings" w:hAnsi="Wingdings" w:hint="default"/>
+      </w:rPr>
+    </w:lvl>
+    <w:lvl w:ilvl="6" w:tplc="04090001" w:tentative="1">
+      <w:start w:val="1"/>
+      <w:numFmt w:val="bullet"/>
+      <w:lvlText w:val=""/>
+      <w:lvlJc w:val="left"/>
+      <w:pPr>
+        <w:ind w:left="5040" w:hanging="360"/>
+      </w:pPr>
+      <w:rPr>
+        <w:rFonts w:ascii="Symbol" w:hAnsi="Symbol" w:hint="default"/>
+      </w:rPr>
+    </w:lvl>
+    <w:lvl w:ilvl="7" w:tplc="04090003" w:tentative="1">
+      <w:start w:val="1"/>
+      <w:numFmt w:val="bullet"/>
+      <w:lvlText w:val="o"/>
+      <w:lvlJc w:val="left"/>
+      <w:pPr>
+        <w:ind w:left="5760" w:hanging="360"/>
+      </w:pPr>
+      <w:rPr>
+        <w:rFonts w:ascii="Courier New" w:hAnsi="Courier New" w:cs="Courier New" w:hint="default"/>
+      </w:rPr>
+    </w:lvl>
+    <w:lvl w:ilvl="8" w:tplc="04090005" w:tentative="1">
+      <w:start w:val="1"/>
+      <w:numFmt w:val="bullet"/>
+      <w:lvlText w:val=""/>
+      <w:lvlJc w:val="left"/>
+      <w:pPr>
+        <w:ind w:left="6480" w:hanging="360"/>
+      </w:pPr>
+      <w:rPr>
+        <w:rFonts w:ascii="Wingdings" w:hAnsi="Wingdings" w:hint="default"/>
+      </w:rPr>
+    </w:lvl>
+  </w:abstractNum>
+  <w:abstractNum w:abstractNumId="3" w15:restartNumberingAfterBreak="0">
     <w:nsid w:val="29A313DC"/>
     <w:multiLevelType w:val="hybridMultilevel"/>
     <w:tmpl w:val="325A1FF0"/>
@@ -1495,7 +2518,7 @@
       </w:rPr>
     </w:lvl>
   </w:abstractNum>
-  <w:abstractNum w:abstractNumId="3" w15:restartNumberingAfterBreak="0">
+  <w:abstractNum w:abstractNumId="4" w15:restartNumberingAfterBreak="0">
     <w:nsid w:val="453F34DD"/>
     <w:multiLevelType w:val="hybridMultilevel"/>
     <w:tmpl w:val="767ABFDA"/>
@@ -1608,7 +2631,7 @@
       </w:rPr>
     </w:lvl>
   </w:abstractNum>
-  <w:abstractNum w:abstractNumId="4" w15:restartNumberingAfterBreak="0">
+  <w:abstractNum w:abstractNumId="5" w15:restartNumberingAfterBreak="0">
     <w:nsid w:val="45C25CB6"/>
     <w:multiLevelType w:val="hybridMultilevel"/>
     <w:tmpl w:val="F692FD16"/>
@@ -1721,7 +2744,7 @@
       </w:rPr>
     </w:lvl>
   </w:abstractNum>
-  <w:abstractNum w:abstractNumId="5" w15:restartNumberingAfterBreak="0">
+  <w:abstractNum w:abstractNumId="6" w15:restartNumberingAfterBreak="0">
     <w:nsid w:val="673B1474"/>
     <w:multiLevelType w:val="hybridMultilevel"/>
     <w:tmpl w:val="D9B2399C"/>
@@ -1834,7 +2857,7 @@
       </w:rPr>
     </w:lvl>
   </w:abstractNum>
-  <w:abstractNum w:abstractNumId="6" w15:restartNumberingAfterBreak="0">
+  <w:abstractNum w:abstractNumId="7" w15:restartNumberingAfterBreak="0">
     <w:nsid w:val="69EC4E64"/>
     <w:multiLevelType w:val="hybridMultilevel"/>
     <w:tmpl w:val="34980A26"/>
@@ -1947,7 +2970,7 @@
       </w:rPr>
     </w:lvl>
   </w:abstractNum>
-  <w:abstractNum w:abstractNumId="7" w15:restartNumberingAfterBreak="0">
+  <w:abstractNum w:abstractNumId="8" w15:restartNumberingAfterBreak="0">
     <w:nsid w:val="6E5E6421"/>
     <w:multiLevelType w:val="hybridMultilevel"/>
     <w:tmpl w:val="1AB2A4E8"/>
@@ -2061,28 +3084,31 @@
     </w:lvl>
   </w:abstractNum>
   <w:num w:numId="1">
-    <w:abstractNumId w:val="5"/>
+    <w:abstractNumId w:val="6"/>
   </w:num>
   <w:num w:numId="2">
-    <w:abstractNumId w:val="7"/>
+    <w:abstractNumId w:val="8"/>
   </w:num>
   <w:num w:numId="3">
-    <w:abstractNumId w:val="2"/>
+    <w:abstractNumId w:val="3"/>
   </w:num>
   <w:num w:numId="4">
-    <w:abstractNumId w:val="6"/>
+    <w:abstractNumId w:val="7"/>
   </w:num>
   <w:num w:numId="5">
     <w:abstractNumId w:val="0"/>
   </w:num>
   <w:num w:numId="6">
-    <w:abstractNumId w:val="3"/>
+    <w:abstractNumId w:val="4"/>
   </w:num>
   <w:num w:numId="7">
-    <w:abstractNumId w:val="4"/>
+    <w:abstractNumId w:val="5"/>
   </w:num>
   <w:num w:numId="8">
     <w:abstractNumId w:val="1"/>
+  </w:num>
+  <w:num w:numId="9">
+    <w:abstractNumId w:val="2"/>
   </w:num>
 </w:numbering>
 </file>
@@ -2680,6 +3706,145 @@
       <w:szCs w:val="24"/>
     </w:rPr>
   </w:style>
+  <w:style w:type="table" w:styleId="TableGrid">
+    <w:name w:val="Table Grid"/>
+    <w:basedOn w:val="TableNormal"/>
+    <w:uiPriority w:val="39"/>
+    <w:rsid w:val="003971D2"/>
+    <w:pPr>
+      <w:spacing w:after="0" w:line="240" w:lineRule="auto"/>
+    </w:pPr>
+    <w:tblPr>
+      <w:tblBorders>
+        <w:top w:val="single" w:sz="4" w:space="0" w:color="auto"/>
+        <w:left w:val="single" w:sz="4" w:space="0" w:color="auto"/>
+        <w:bottom w:val="single" w:sz="4" w:space="0" w:color="auto"/>
+        <w:right w:val="single" w:sz="4" w:space="0" w:color="auto"/>
+        <w:insideH w:val="single" w:sz="4" w:space="0" w:color="auto"/>
+        <w:insideV w:val="single" w:sz="4" w:space="0" w:color="auto"/>
+      </w:tblBorders>
+    </w:tblPr>
+  </w:style>
+  <w:style w:type="table" w:styleId="PlainTable5">
+    <w:name w:val="Plain Table 5"/>
+    <w:basedOn w:val="TableNormal"/>
+    <w:uiPriority w:val="45"/>
+    <w:rsid w:val="003971D2"/>
+    <w:pPr>
+      <w:spacing w:after="0" w:line="240" w:lineRule="auto"/>
+    </w:pPr>
+    <w:tblPr>
+      <w:tblStyleRowBandSize w:val="1"/>
+      <w:tblStyleColBandSize w:val="1"/>
+    </w:tblPr>
+    <w:tblStylePr w:type="firstRow">
+      <w:rPr>
+        <w:rFonts w:asciiTheme="majorHAnsi" w:eastAsiaTheme="majorEastAsia" w:hAnsiTheme="majorHAnsi" w:cstheme="majorBidi"/>
+        <w:i/>
+        <w:iCs/>
+        <w:sz w:val="26"/>
+      </w:rPr>
+      <w:tblPr/>
+      <w:tcPr>
+        <w:tcBorders>
+          <w:bottom w:val="single" w:sz="4" w:space="0" w:color="7F7F7F" w:themeColor="text1" w:themeTint="80"/>
+        </w:tcBorders>
+        <w:shd w:val="clear" w:color="auto" w:fill="FFFFFF" w:themeFill="background1"/>
+      </w:tcPr>
+    </w:tblStylePr>
+    <w:tblStylePr w:type="lastRow">
+      <w:rPr>
+        <w:rFonts w:asciiTheme="majorHAnsi" w:eastAsiaTheme="majorEastAsia" w:hAnsiTheme="majorHAnsi" w:cstheme="majorBidi"/>
+        <w:i/>
+        <w:iCs/>
+        <w:sz w:val="26"/>
+      </w:rPr>
+      <w:tblPr/>
+      <w:tcPr>
+        <w:tcBorders>
+          <w:top w:val="single" w:sz="4" w:space="0" w:color="7F7F7F" w:themeColor="text1" w:themeTint="80"/>
+        </w:tcBorders>
+        <w:shd w:val="clear" w:color="auto" w:fill="FFFFFF" w:themeFill="background1"/>
+      </w:tcPr>
+    </w:tblStylePr>
+    <w:tblStylePr w:type="firstCol">
+      <w:pPr>
+        <w:jc w:val="right"/>
+      </w:pPr>
+      <w:rPr>
+        <w:rFonts w:asciiTheme="majorHAnsi" w:eastAsiaTheme="majorEastAsia" w:hAnsiTheme="majorHAnsi" w:cstheme="majorBidi"/>
+        <w:i/>
+        <w:iCs/>
+        <w:sz w:val="26"/>
+      </w:rPr>
+      <w:tblPr/>
+      <w:tcPr>
+        <w:tcBorders>
+          <w:right w:val="single" w:sz="4" w:space="0" w:color="7F7F7F" w:themeColor="text1" w:themeTint="80"/>
+        </w:tcBorders>
+        <w:shd w:val="clear" w:color="auto" w:fill="FFFFFF" w:themeFill="background1"/>
+      </w:tcPr>
+    </w:tblStylePr>
+    <w:tblStylePr w:type="lastCol">
+      <w:rPr>
+        <w:rFonts w:asciiTheme="majorHAnsi" w:eastAsiaTheme="majorEastAsia" w:hAnsiTheme="majorHAnsi" w:cstheme="majorBidi"/>
+        <w:i/>
+        <w:iCs/>
+        <w:sz w:val="26"/>
+      </w:rPr>
+      <w:tblPr/>
+      <w:tcPr>
+        <w:tcBorders>
+          <w:left w:val="single" w:sz="4" w:space="0" w:color="7F7F7F" w:themeColor="text1" w:themeTint="80"/>
+        </w:tcBorders>
+        <w:shd w:val="clear" w:color="auto" w:fill="FFFFFF" w:themeFill="background1"/>
+      </w:tcPr>
+    </w:tblStylePr>
+    <w:tblStylePr w:type="band1Vert">
+      <w:tblPr/>
+      <w:tcPr>
+        <w:shd w:val="clear" w:color="auto" w:fill="F2F2F2" w:themeFill="background1" w:themeFillShade="F2"/>
+      </w:tcPr>
+    </w:tblStylePr>
+    <w:tblStylePr w:type="band1Horz">
+      <w:tblPr/>
+      <w:tcPr>
+        <w:shd w:val="clear" w:color="auto" w:fill="F2F2F2" w:themeFill="background1" w:themeFillShade="F2"/>
+      </w:tcPr>
+    </w:tblStylePr>
+    <w:tblStylePr w:type="neCell">
+      <w:tblPr/>
+      <w:tcPr>
+        <w:tcBorders>
+          <w:left w:val="nil"/>
+        </w:tcBorders>
+      </w:tcPr>
+    </w:tblStylePr>
+    <w:tblStylePr w:type="nwCell">
+      <w:tblPr/>
+      <w:tcPr>
+        <w:tcBorders>
+          <w:right w:val="nil"/>
+        </w:tcBorders>
+      </w:tcPr>
+    </w:tblStylePr>
+    <w:tblStylePr w:type="seCell">
+      <w:tblPr/>
+      <w:tcPr>
+        <w:tcBorders>
+          <w:left w:val="nil"/>
+        </w:tcBorders>
+      </w:tcPr>
+    </w:tblStylePr>
+    <w:tblStylePr w:type="swCell">
+      <w:tblPr/>
+      <w:tcPr>
+        <w:tcBorders>
+          <w:right w:val="nil"/>
+        </w:tcBorders>
+      </w:tcPr>
+    </w:tblStylePr>
+  </w:style>
 </w:styles>
 </file>
 

</xml_diff>

<commit_message>
added link to Itunes store page for iOS Ra
</commit_message>
<xml_diff>
--- a/doc/Ra for Android.docx
+++ b/doc/Ra for Android.docx
@@ -15,13 +15,8 @@
         <w:pStyle w:val="NoSpacing"/>
       </w:pPr>
       <w:r>
-        <w:t xml:space="preserve">By Benjamin </w:t>
-      </w:r>
-      <w:proofErr w:type="spellStart"/>
-      <w:r>
-        <w:t>Sklar</w:t>
-      </w:r>
-      <w:proofErr w:type="spellEnd"/>
+        <w:t>By Benjamin Sklar</w:t>
+      </w:r>
     </w:p>
     <w:p>
       <w:r>
@@ -40,7 +35,7 @@
         <w:rPr>
           <w:noProof/>
         </w:rPr>
-        <w:t>2017-03-11</w:t>
+        <w:t>2017-03-12</w:t>
       </w:r>
       <w:r>
         <w:fldChar w:fldCharType="end"/>
@@ -116,7 +111,10 @@
     </w:p>
     <w:p>
       <w:r>
-        <w:t xml:space="preserve">Ra iOS version: </w:t>
+        <w:t>Ra iOS version:</w:t>
+      </w:r>
+      <w:r>
+        <w:tab/>
       </w:r>
       <w:hyperlink r:id="rId8" w:history="1">
         <w:r>
@@ -126,12 +124,31 @@
           <w:t>https://videogamegeek.com/videogame/86774/reiner-knizias-ra</w:t>
         </w:r>
       </w:hyperlink>
+      <w:r>
+        <w:br/>
+      </w:r>
+      <w:r>
+        <w:tab/>
+      </w:r>
+      <w:r>
+        <w:tab/>
+      </w:r>
+      <w:hyperlink r:id="rId9" w:history="1">
+        <w:r>
+          <w:rPr>
+            <w:rStyle w:val="Hyperlink"/>
+          </w:rPr>
+          <w:t>https://itunes.apple.com/us/app/reiner-knizias-ra/id400213892?mt=8</w:t>
+        </w:r>
+      </w:hyperlink>
+      <w:bookmarkStart w:id="0" w:name="_GoBack"/>
+      <w:bookmarkEnd w:id="0"/>
     </w:p>
     <w:p>
       <w:r>
         <w:t xml:space="preserve">GIT repository: </w:t>
       </w:r>
-      <w:hyperlink r:id="rId9" w:history="1">
+      <w:hyperlink r:id="rId10" w:history="1">
         <w:r>
           <w:rPr>
             <w:rStyle w:val="Hyperlink"/>
@@ -261,7 +278,11 @@
     </w:p>
     <w:p>
       <w:r>
-        <w:t>Ra for Android, v0.1 provides a textual interface with player actions occurring via buttons and dialogs. Full game functionality covering all the rules of the game. There is no networking, but multiple human can play on the same device. All game state is contained in the ‘Game’ class singleton object. The AI is very simplistic</w:t>
+        <w:t xml:space="preserve">Ra for Android, v0.1 provides a textual interface with player actions occurring via buttons and dialogs. Full game functionality covering all the rules of the game. There is no networking, but multiple human </w:t>
+      </w:r>
+      <w:r>
+        <w:lastRenderedPageBreak/>
+        <w:t>can play on the same device. All game state is contained in the ‘Game’ class singleton object. The AI is very simplistic</w:t>
       </w:r>
       <w:r>
         <w:t>,</w:t>
@@ -275,7 +296,6 @@
         <w:pStyle w:val="Heading3"/>
       </w:pPr>
       <w:r>
-        <w:lastRenderedPageBreak/>
         <w:t>Text abbreviations for the various tiles:</w:t>
       </w:r>
     </w:p>
@@ -427,13 +447,8 @@
           <w:numId w:val="2"/>
         </w:numPr>
       </w:pPr>
-      <w:proofErr w:type="spellStart"/>
-      <w:r>
-        <w:t>MainActivity</w:t>
-      </w:r>
-      <w:proofErr w:type="spellEnd"/>
-      <w:r>
-        <w:t xml:space="preserve"> – Initial activity providing player option to start a new game, resume an old game, or quit</w:t>
+      <w:r>
+        <w:t>MainActivity – Initial activity providing player option to start a new game, resume an old game, or quit</w:t>
       </w:r>
     </w:p>
     <w:p>
@@ -444,13 +459,8 @@
           <w:numId w:val="2"/>
         </w:numPr>
       </w:pPr>
-      <w:proofErr w:type="spellStart"/>
-      <w:r>
-        <w:t>NewGameActivity</w:t>
-      </w:r>
-      <w:proofErr w:type="spellEnd"/>
-      <w:r>
-        <w:t xml:space="preserve"> – provides options to setup a new game including, number of players, name, and if player is AI or not. Currently there is no selection for AI player, and there is no mechanism for remote players.</w:t>
+      <w:r>
+        <w:t>NewGameActivity – provides options to setup a new game including, number of players, name, and if player is AI or not. Currently there is no selection for AI player, and there is no mechanism for remote players.</w:t>
       </w:r>
     </w:p>
     <w:p>
@@ -461,13 +471,8 @@
           <w:numId w:val="2"/>
         </w:numPr>
       </w:pPr>
-      <w:proofErr w:type="spellStart"/>
-      <w:r>
-        <w:t>GameActivity</w:t>
-      </w:r>
-      <w:proofErr w:type="spellEnd"/>
-      <w:r>
-        <w:t xml:space="preserve"> – main game screen with action buttons. Shows Epoch #, # of Ra tiles, player’s Sun tokens, and current tiles available for auction. It does not show tiles each player has.</w:t>
+      <w:r>
+        <w:t>GameActivity – main game screen with action buttons. Shows Epoch #, # of Ra tiles, player’s Sun tokens, and current tiles available for auction. It does not show tiles each player has.</w:t>
       </w:r>
     </w:p>
     <w:p>
@@ -478,13 +483,8 @@
           <w:numId w:val="2"/>
         </w:numPr>
       </w:pPr>
-      <w:proofErr w:type="spellStart"/>
-      <w:r>
-        <w:t>TilesActivity</w:t>
-      </w:r>
-      <w:proofErr w:type="spellEnd"/>
-      <w:r>
-        <w:t xml:space="preserve"> – shows number of tiles each player currently has.</w:t>
+      <w:r>
+        <w:t>TilesActivity – shows number of tiles each player currently has.</w:t>
       </w:r>
     </w:p>
     <w:p>
@@ -495,13 +495,8 @@
           <w:numId w:val="2"/>
         </w:numPr>
       </w:pPr>
-      <w:proofErr w:type="spellStart"/>
-      <w:r>
-        <w:t>ScoreActivity</w:t>
-      </w:r>
-      <w:proofErr w:type="spellEnd"/>
-      <w:r>
-        <w:t xml:space="preserve"> – shows score for each player if epoch ended at this point.</w:t>
+      <w:r>
+        <w:t>ScoreActivity – shows score for each player if epoch ended at this point.</w:t>
       </w:r>
     </w:p>
     <w:p>
@@ -513,13 +508,8 @@
       </w:r>
     </w:p>
     <w:p>
-      <w:proofErr w:type="spellStart"/>
-      <w:r>
-        <w:t>Additonal</w:t>
-      </w:r>
-      <w:proofErr w:type="spellEnd"/>
-      <w:r>
-        <w:t xml:space="preserve"> classes other than activities</w:t>
+      <w:r>
+        <w:t>Additonal classes other than activities</w:t>
       </w:r>
     </w:p>
     <w:p>
@@ -554,11 +544,9 @@
           <w:numId w:val="3"/>
         </w:numPr>
       </w:pPr>
-      <w:proofErr w:type="spellStart"/>
       <w:r>
         <w:t>PlayerHuman</w:t>
       </w:r>
-      <w:proofErr w:type="spellEnd"/>
     </w:p>
     <w:p>
       <w:pPr>
@@ -568,11 +556,9 @@
           <w:numId w:val="3"/>
         </w:numPr>
       </w:pPr>
-      <w:proofErr w:type="spellStart"/>
       <w:r>
         <w:t>PlayerAI</w:t>
       </w:r>
-      <w:proofErr w:type="spellEnd"/>
     </w:p>
     <w:p>
       <w:pPr>
@@ -582,13 +568,8 @@
           <w:numId w:val="3"/>
         </w:numPr>
       </w:pPr>
-      <w:proofErr w:type="spellStart"/>
-      <w:r>
-        <w:t>MyRandom</w:t>
-      </w:r>
-      <w:proofErr w:type="spellEnd"/>
-      <w:r>
-        <w:t xml:space="preserve"> – wrapper for pseudo-random number generator.</w:t>
+      <w:r>
+        <w:t>MyRandom – wrapper for pseudo-random number generator.</w:t>
       </w:r>
     </w:p>
     <w:p>
@@ -608,29 +589,8 @@
         </w:numPr>
       </w:pPr>
       <w:r>
-        <w:t xml:space="preserve">Add ‘Ok’ button to </w:t>
-      </w:r>
-      <w:proofErr w:type="spellStart"/>
-      <w:r>
-        <w:t>ScoreActivity</w:t>
-      </w:r>
-      <w:proofErr w:type="spellEnd"/>
-      <w:r>
-        <w:t xml:space="preserve"> and </w:t>
-      </w:r>
-      <w:proofErr w:type="spellStart"/>
-      <w:r>
-        <w:t>TilesActivity</w:t>
-      </w:r>
-      <w:proofErr w:type="spellEnd"/>
-      <w:r>
-        <w:t xml:space="preserve"> to return to </w:t>
-      </w:r>
-      <w:proofErr w:type="spellStart"/>
-      <w:r>
-        <w:t>GameActivity</w:t>
-      </w:r>
-      <w:proofErr w:type="spellEnd"/>
+        <w:t>Add ‘Ok’ button to ScoreActivity and TilesActivity to return to GameActivity</w:t>
+      </w:r>
     </w:p>
     <w:p>
       <w:pPr>
@@ -641,37 +601,8 @@
         </w:numPr>
       </w:pPr>
       <w:r>
-        <w:t xml:space="preserve">Make </w:t>
-      </w:r>
-      <w:proofErr w:type="spellStart"/>
-      <w:r>
-        <w:t>TilesActivity</w:t>
-      </w:r>
-      <w:proofErr w:type="spellEnd"/>
-      <w:r>
-        <w:t xml:space="preserve"> and </w:t>
-      </w:r>
-      <w:proofErr w:type="spellStart"/>
-      <w:r>
-        <w:t>ScoreActivity</w:t>
-      </w:r>
-      <w:proofErr w:type="spellEnd"/>
-      <w:r>
-        <w:t xml:space="preserve"> have ‘</w:t>
-      </w:r>
-      <w:proofErr w:type="spellStart"/>
-      <w:r>
-        <w:t>ActionBar</w:t>
-      </w:r>
-      <w:proofErr w:type="spellEnd"/>
-      <w:r>
-        <w:t xml:space="preserve">, Up button’ as a different way to return to </w:t>
-      </w:r>
-      <w:proofErr w:type="spellStart"/>
-      <w:r>
-        <w:t>GameActivity</w:t>
-      </w:r>
-      <w:proofErr w:type="spellEnd"/>
+        <w:t>Make TilesActivity and ScoreActivity have ‘ActionBar, Up button’ as a different way to return to GameActivity</w:t>
+      </w:r>
     </w:p>
     <w:p>
       <w:pPr>
@@ -682,42 +613,13 @@
         </w:numPr>
       </w:pPr>
       <w:r>
-        <w:t xml:space="preserve">Add </w:t>
-      </w:r>
-      <w:proofErr w:type="spellStart"/>
-      <w:r>
-        <w:t>NavigationDrawer</w:t>
-      </w:r>
-      <w:proofErr w:type="spellEnd"/>
-      <w:r>
-        <w:t xml:space="preserve"> (see 1/24/2017 class notes) to </w:t>
-      </w:r>
-      <w:proofErr w:type="spellStart"/>
-      <w:r>
-        <w:t>GameActivity</w:t>
-      </w:r>
-      <w:proofErr w:type="spellEnd"/>
-      <w:r>
-        <w:t xml:space="preserve"> to move to </w:t>
-      </w:r>
-      <w:proofErr w:type="spellStart"/>
-      <w:r>
-        <w:t>ScoreActivity</w:t>
-      </w:r>
-      <w:proofErr w:type="spellEnd"/>
-      <w:r>
-        <w:t xml:space="preserve"> and </w:t>
-      </w:r>
-      <w:proofErr w:type="spellStart"/>
-      <w:r>
-        <w:t>Tiles</w:t>
-      </w:r>
-      <w:r>
-        <w:t>Activity</w:t>
-      </w:r>
-      <w:proofErr w:type="spellEnd"/>
-      <w:r>
-        <w:t xml:space="preserve"> instead of buttons.</w:t>
+        <w:t xml:space="preserve">Add NavigationDrawer (see 1/24/2017 class notes) to GameActivity to move to </w:t>
+      </w:r>
+      <w:r>
+        <w:t>ScoreActivity and Tiles</w:t>
+      </w:r>
+      <w:r>
+        <w:t>Activity instead of buttons.</w:t>
       </w:r>
     </w:p>
     <w:p>
@@ -742,7 +644,6 @@
         <w:pStyle w:val="Heading2"/>
       </w:pPr>
       <w:r>
-        <w:lastRenderedPageBreak/>
         <w:t>Version 0.2</w:t>
       </w:r>
     </w:p>
@@ -789,15 +690,7 @@
         <w:t>Graphics: replace game elements that are currently tex</w:t>
       </w:r>
       <w:r>
-        <w:t xml:space="preserve">t with graphics. Various types of </w:t>
-      </w:r>
-      <w:proofErr w:type="spellStart"/>
-      <w:r>
-        <w:t>drawables</w:t>
-      </w:r>
-      <w:proofErr w:type="spellEnd"/>
-      <w:r>
-        <w:t xml:space="preserve"> will be used.</w:t>
+        <w:t>t with graphics. Various types of drawables will be used.</w:t>
       </w:r>
     </w:p>
     <w:p>
@@ -971,13 +864,8 @@
         </w:numPr>
       </w:pPr>
       <w:r>
-        <w:t xml:space="preserve">Saving of game state by saving ‘Game’ singleton from </w:t>
-      </w:r>
-      <w:proofErr w:type="spellStart"/>
-      <w:r>
-        <w:t>GameActivity</w:t>
-      </w:r>
-      <w:proofErr w:type="spellEnd"/>
+        <w:t>Saving of game state by saving ‘Game’ singleton from GameActivity</w:t>
+      </w:r>
     </w:p>
     <w:p>
       <w:pPr>
@@ -991,13 +879,8 @@
         <w:t>Splash image that animates (alpha 0.0-&gt;1.0) on launch</w:t>
       </w:r>
       <w:r>
-        <w:t xml:space="preserve"> in </w:t>
-      </w:r>
-      <w:proofErr w:type="spellStart"/>
-      <w:r>
-        <w:t>MainActivity</w:t>
-      </w:r>
-      <w:proofErr w:type="spellEnd"/>
+        <w:t xml:space="preserve"> in MainActivity</w:t>
+      </w:r>
     </w:p>
     <w:p>
       <w:pPr>
@@ -1036,23 +919,7 @@
         </w:numPr>
       </w:pPr>
       <w:r>
-        <w:t xml:space="preserve">Game activity, auction items: replaced text with </w:t>
-      </w:r>
-      <w:proofErr w:type="spellStart"/>
-      <w:r>
-        <w:t>LinearLayout</w:t>
-      </w:r>
-      <w:proofErr w:type="spellEnd"/>
-      <w:r>
-        <w:t xml:space="preserve"> of </w:t>
-      </w:r>
-      <w:proofErr w:type="spellStart"/>
-      <w:r>
-        <w:t>ImageViews</w:t>
-      </w:r>
-      <w:proofErr w:type="spellEnd"/>
-      <w:r>
-        <w:t xml:space="preserve"> that show PNGs of tiles. </w:t>
+        <w:t xml:space="preserve">Game activity, auction items: replaced text with LinearLayout of ImageViews that show PNGs of tiles. </w:t>
       </w:r>
     </w:p>
     <w:p>
@@ -1066,38 +933,17 @@
       <w:r>
         <w:t xml:space="preserve">Created custom </w:t>
       </w:r>
-      <w:proofErr w:type="spellStart"/>
       <w:r>
         <w:t>Sun</w:t>
       </w:r>
       <w:r>
-        <w:t>ImageView</w:t>
-      </w:r>
-      <w:proofErr w:type="spellEnd"/>
-      <w:r>
-        <w:t xml:space="preserve"> </w:t>
-      </w:r>
-      <w:r>
-        <w:t xml:space="preserve">(extends </w:t>
-      </w:r>
-      <w:proofErr w:type="spellStart"/>
-      <w:r>
-        <w:t>ImageView</w:t>
-      </w:r>
-      <w:proofErr w:type="spellEnd"/>
-      <w:r>
-        <w:t xml:space="preserve">) </w:t>
-      </w:r>
-      <w:r>
-        <w:t xml:space="preserve">class to </w:t>
-      </w:r>
-      <w:proofErr w:type="spellStart"/>
-      <w:r>
-        <w:t>drawText</w:t>
-      </w:r>
-      <w:proofErr w:type="spellEnd"/>
-      <w:r>
-        <w:t xml:space="preserve"> a number on top of a Sun Tile</w:t>
+        <w:t xml:space="preserve">ImageView </w:t>
+      </w:r>
+      <w:r>
+        <w:t xml:space="preserve">(extends ImageView) </w:t>
+      </w:r>
+      <w:r>
+        <w:t>class to drawText a number on top of a Sun Tile</w:t>
       </w:r>
       <w:r>
         <w:t xml:space="preserve"> and use in Auction display</w:t>
@@ -1112,15 +958,7 @@
         </w:numPr>
       </w:pPr>
       <w:r>
-        <w:t xml:space="preserve">Use </w:t>
-      </w:r>
-      <w:proofErr w:type="spellStart"/>
-      <w:r>
-        <w:t>SunImageView</w:t>
-      </w:r>
-      <w:proofErr w:type="spellEnd"/>
-      <w:r>
-        <w:t xml:space="preserve"> to display player’s suns and sun in auction.</w:t>
+        <w:t>Use SunImageView to display player’s suns and sun in auction.</w:t>
       </w:r>
     </w:p>
     <w:p>
@@ -1140,21 +978,8 @@
         </w:numPr>
       </w:pPr>
       <w:r>
-        <w:t xml:space="preserve">See if there is a better way to do ‘Sun tiles’ instead of a custom </w:t>
-      </w:r>
-      <w:proofErr w:type="spellStart"/>
-      <w:r>
-        <w:t>ImageView</w:t>
-      </w:r>
-      <w:proofErr w:type="spellEnd"/>
-      <w:r>
-        <w:t xml:space="preserve"> class, perhaps using </w:t>
-      </w:r>
-      <w:proofErr w:type="spellStart"/>
-      <w:r>
-        <w:t>LayerDrawable</w:t>
-      </w:r>
-      <w:proofErr w:type="spellEnd"/>
+        <w:t>See if there is a better way to do ‘Sun tiles’ instead of a custom ImageView class, perhaps using LayerDrawable</w:t>
+      </w:r>
     </w:p>
     <w:p>
       <w:pPr>
@@ -1213,6 +1038,7 @@
         </w:numPr>
       </w:pPr>
       <w:r>
+        <w:lastRenderedPageBreak/>
         <w:t>Replace ‘Auction’ button with ‘Ra’ tile image.</w:t>
       </w:r>
     </w:p>
@@ -1237,7 +1063,6 @@
         </w:numPr>
       </w:pPr>
       <w:r>
-        <w:lastRenderedPageBreak/>
         <w:t>Sounds for various game events</w:t>
       </w:r>
     </w:p>
@@ -1316,15 +1141,7 @@
         </w:numPr>
       </w:pPr>
       <w:r>
-        <w:t xml:space="preserve">Make first activity a splash screen only and have it launch </w:t>
-      </w:r>
-      <w:proofErr w:type="spellStart"/>
-      <w:r>
-        <w:t>MainActivity</w:t>
-      </w:r>
-      <w:proofErr w:type="spellEnd"/>
-      <w:r>
-        <w:t xml:space="preserve"> with ‘New’, ‘Resume’, ‘Quit’ button.</w:t>
+        <w:t>Make first activity a splash screen only and have it launch MainActivity with ‘New’, ‘Resume’, ‘Quit’ button.</w:t>
       </w:r>
     </w:p>
     <w:p>
@@ -1369,19 +1186,7 @@
     </w:p>
     <w:p>
       <w:r>
-        <w:t>Ra for Android, v0.3</w:t>
-      </w:r>
-      <w:r>
-        <w:t xml:space="preserve"> implements various features taught during the </w:t>
-      </w:r>
-      <w:r>
-        <w:t>spring</w:t>
-      </w:r>
-      <w:r>
-        <w:t xml:space="preserve"> quarter 2017. These include</w:t>
-      </w:r>
-      <w:r>
-        <w:t>:</w:t>
+        <w:t>Ra for Android, v0.3 implements various features taught during the spring quarter 2017. These include:</w:t>
       </w:r>
     </w:p>
     <w:p>
@@ -1406,23 +1211,7 @@
     </w:p>
     <w:p>
       <w:r>
-        <w:t xml:space="preserve">An important feature of the app is to work on various devices. The layouts targeted will be important not just for the activity layouts but also </w:t>
-      </w:r>
-      <w:proofErr w:type="spellStart"/>
-      <w:r>
-        <w:t>drawables</w:t>
-      </w:r>
-      <w:proofErr w:type="spellEnd"/>
-      <w:r>
-        <w:t xml:space="preserve"> size and resolution. The devices to be targeted will be limited to </w:t>
-      </w:r>
-      <w:proofErr w:type="spellStart"/>
-      <w:r>
-        <w:t>SmartPhones</w:t>
-      </w:r>
-      <w:proofErr w:type="spellEnd"/>
-      <w:r>
-        <w:t xml:space="preserve"> and Tablets; Wearables are too small and TV not the primary use-case. The initial list of devices to be targeted will include a range of ‘Density’ and ‘Size’ values. The emulators</w:t>
+        <w:t>An important feature of the app is to work on various devices. The layouts targeted will be important not just for the activity layouts but also drawables size and resolution. The devices to be targeted will be limited to SmartPhones and Tablets; Wearables are too small and TV not the primary use-case. The initial list of devices to be targeted will include a range of ‘Density’ and ‘Size’ values. The emulators</w:t>
       </w:r>
       <w:r>
         <w:t xml:space="preserve"> to be tested on</w:t>
@@ -1431,23 +1220,7 @@
         <w:t xml:space="preserve"> from Android Studio AVD will include</w:t>
       </w:r>
       <w:r>
-        <w:t xml:space="preserve"> (Try to find density </w:t>
-      </w:r>
-      <w:proofErr w:type="spellStart"/>
-      <w:r>
-        <w:t>xxhdpi</w:t>
-      </w:r>
-      <w:proofErr w:type="spellEnd"/>
-      <w:r>
-        <w:t xml:space="preserve"> and </w:t>
-      </w:r>
-      <w:proofErr w:type="spellStart"/>
-      <w:r>
-        <w:t>xxxhdpi</w:t>
-      </w:r>
-      <w:proofErr w:type="spellEnd"/>
-      <w:r>
-        <w:t>)</w:t>
+        <w:t xml:space="preserve"> (Try to find density xxhdpi and xxxhdpi)</w:t>
       </w:r>
       <w:r>
         <w:t xml:space="preserve">: </w:t>
@@ -1597,11 +1370,9 @@
             <w:pPr>
               <w:cnfStyle w:val="000000100000" w:firstRow="0" w:lastRow="0" w:firstColumn="0" w:lastColumn="0" w:oddVBand="0" w:evenVBand="0" w:oddHBand="1" w:evenHBand="0" w:firstRowFirstColumn="0" w:firstRowLastColumn="0" w:lastRowFirstColumn="0" w:lastRowLastColumn="0"/>
             </w:pPr>
-            <w:proofErr w:type="spellStart"/>
             <w:r>
               <w:t>xhdpi</w:t>
             </w:r>
-            <w:proofErr w:type="spellEnd"/>
           </w:p>
         </w:tc>
         <w:tc>
@@ -1631,11 +1402,9 @@
             <w:pPr>
               <w:cnfStyle w:val="000000100000" w:firstRow="0" w:lastRow="0" w:firstColumn="0" w:lastColumn="0" w:oddVBand="0" w:evenVBand="0" w:oddHBand="1" w:evenHBand="0" w:firstRowFirstColumn="0" w:firstRowLastColumn="0" w:lastRowFirstColumn="0" w:lastRowLastColumn="0"/>
             </w:pPr>
-            <w:proofErr w:type="spellStart"/>
             <w:r>
               <w:t>xlarge</w:t>
             </w:r>
-            <w:proofErr w:type="spellEnd"/>
           </w:p>
         </w:tc>
       </w:tr>
@@ -1685,11 +1454,9 @@
             <w:pPr>
               <w:cnfStyle w:val="000000000000" w:firstRow="0" w:lastRow="0" w:firstColumn="0" w:lastColumn="0" w:oddVBand="0" w:evenVBand="0" w:oddHBand="0" w:evenHBand="0" w:firstRowFirstColumn="0" w:firstRowLastColumn="0" w:lastRowFirstColumn="0" w:lastRowLastColumn="0"/>
             </w:pPr>
-            <w:proofErr w:type="spellStart"/>
             <w:r>
               <w:t>Xhdpi</w:t>
             </w:r>
-            <w:proofErr w:type="spellEnd"/>
           </w:p>
         </w:tc>
         <w:tc>
@@ -1768,11 +1535,9 @@
             <w:pPr>
               <w:cnfStyle w:val="000000100000" w:firstRow="0" w:lastRow="0" w:firstColumn="0" w:lastColumn="0" w:oddVBand="0" w:evenVBand="0" w:oddHBand="1" w:evenHBand="0" w:firstRowFirstColumn="0" w:firstRowLastColumn="0" w:lastRowFirstColumn="0" w:lastRowLastColumn="0"/>
             </w:pPr>
-            <w:proofErr w:type="spellStart"/>
             <w:r>
               <w:t>Xhdpi</w:t>
             </w:r>
-            <w:proofErr w:type="spellEnd"/>
           </w:p>
         </w:tc>
         <w:tc>
@@ -1848,11 +1613,9 @@
             <w:pPr>
               <w:cnfStyle w:val="000000000000" w:firstRow="0" w:lastRow="0" w:firstColumn="0" w:lastColumn="0" w:oddVBand="0" w:evenVBand="0" w:oddHBand="0" w:evenHBand="0" w:firstRowFirstColumn="0" w:firstRowLastColumn="0" w:lastRowFirstColumn="0" w:lastRowLastColumn="0"/>
             </w:pPr>
-            <w:proofErr w:type="spellStart"/>
             <w:r>
               <w:t>Hdpi</w:t>
             </w:r>
-            <w:proofErr w:type="spellEnd"/>
           </w:p>
         </w:tc>
         <w:tc>
@@ -1931,11 +1694,9 @@
             <w:pPr>
               <w:cnfStyle w:val="000000100000" w:firstRow="0" w:lastRow="0" w:firstColumn="0" w:lastColumn="0" w:oddVBand="0" w:evenVBand="0" w:oddHBand="1" w:evenHBand="0" w:firstRowFirstColumn="0" w:firstRowLastColumn="0" w:lastRowFirstColumn="0" w:lastRowLastColumn="0"/>
             </w:pPr>
-            <w:proofErr w:type="spellStart"/>
             <w:r>
               <w:t>Ldpi</w:t>
             </w:r>
-            <w:proofErr w:type="spellEnd"/>
           </w:p>
         </w:tc>
         <w:tc>
@@ -2014,11 +1775,9 @@
             <w:pPr>
               <w:cnfStyle w:val="000000000000" w:firstRow="0" w:lastRow="0" w:firstColumn="0" w:lastColumn="0" w:oddVBand="0" w:evenVBand="0" w:oddHBand="0" w:evenHBand="0" w:firstRowFirstColumn="0" w:firstRowLastColumn="0" w:lastRowFirstColumn="0" w:lastRowLastColumn="0"/>
             </w:pPr>
-            <w:proofErr w:type="spellStart"/>
             <w:r>
               <w:t>Mdpi</w:t>
             </w:r>
-            <w:proofErr w:type="spellEnd"/>
           </w:p>
         </w:tc>
         <w:tc>
@@ -2051,9 +1810,19 @@
     </w:tbl>
     <w:p/>
     <w:p>
-      <w:bookmarkStart w:id="0" w:name="_GoBack"/>
-      <w:bookmarkEnd w:id="0"/>
-    </w:p>
+      <w:r>
+        <w:t xml:space="preserve">See: </w:t>
+      </w:r>
+      <w:hyperlink r:id="rId11" w:history="1">
+        <w:r>
+          <w:rPr>
+            <w:rStyle w:val="Hyperlink"/>
+          </w:rPr>
+          <w:t>https://developer.android.com/guide/practices/screens_support.html</w:t>
+        </w:r>
+      </w:hyperlink>
+    </w:p>
+    <w:p/>
     <w:sectPr>
       <w:pgSz w:w="12240" w:h="15840"/>
       <w:pgMar w:top="1440" w:right="1440" w:bottom="1440" w:left="1440" w:header="720" w:footer="720" w:gutter="0"/>
@@ -3845,6 +3614,18 @@
       </w:tcPr>
     </w:tblStylePr>
   </w:style>
+  <w:style w:type="character" w:styleId="Mention">
+    <w:name w:val="Mention"/>
+    <w:basedOn w:val="DefaultParagraphFont"/>
+    <w:uiPriority w:val="99"/>
+    <w:semiHidden/>
+    <w:unhideWhenUsed/>
+    <w:rsid w:val="00C35CCF"/>
+    <w:rPr>
+      <w:color w:val="2B579A"/>
+      <w:shd w:val="clear" w:color="auto" w:fill="E6E6E6"/>
+    </w:rPr>
+  </w:style>
 </w:styles>
 </file>
 

</xml_diff>

<commit_message>
added more to Drawable section
</commit_message>
<xml_diff>
--- a/doc/Ra for Android.docx
+++ b/doc/Ra for Android.docx
@@ -15,8 +15,13 @@
         <w:pStyle w:val="NoSpacing"/>
       </w:pPr>
       <w:r>
-        <w:t>By Benjamin Sklar</w:t>
-      </w:r>
+        <w:t xml:space="preserve">By Benjamin </w:t>
+      </w:r>
+      <w:proofErr w:type="spellStart"/>
+      <w:r>
+        <w:t>Sklar</w:t>
+      </w:r>
+      <w:proofErr w:type="spellEnd"/>
     </w:p>
     <w:p>
       <w:r>
@@ -231,7 +236,15 @@
     </w:p>
     <w:p>
       <w:r>
-        <w:t>This minor update is to significantly improve the graphics of the application. This includes: modifying the layout to work on various tablet devices in landscape orientation, adding more drawables in various resolutions, and add animation</w:t>
+        <w:t xml:space="preserve">This minor update is to significantly improve the graphics of the application. This includes: modifying the layout to work on various tablet devices in landscape orientation, adding more </w:t>
+      </w:r>
+      <w:proofErr w:type="spellStart"/>
+      <w:r>
+        <w:t>drawables</w:t>
+      </w:r>
+      <w:proofErr w:type="spellEnd"/>
+      <w:r>
+        <w:t xml:space="preserve"> in various resolutions, and add animation</w:t>
       </w:r>
     </w:p>
     <w:p>
@@ -455,8 +468,13 @@
           <w:numId w:val="2"/>
         </w:numPr>
       </w:pPr>
-      <w:r>
-        <w:t>MainActivity – Initial activity providing player option to start a new game, resume an old game, or quit</w:t>
+      <w:proofErr w:type="spellStart"/>
+      <w:r>
+        <w:t>MainActivity</w:t>
+      </w:r>
+      <w:proofErr w:type="spellEnd"/>
+      <w:r>
+        <w:t xml:space="preserve"> – Initial activity providing player option to start a new game, resume an old game, or quit</w:t>
       </w:r>
     </w:p>
     <w:p>
@@ -467,8 +485,13 @@
           <w:numId w:val="2"/>
         </w:numPr>
       </w:pPr>
-      <w:r>
-        <w:t>NewGameActivity – provides options to setup a new game including, number of players, name, and if player is AI or not. Currently there is no selection for AI player, and there is no mechanism for remote players.</w:t>
+      <w:proofErr w:type="spellStart"/>
+      <w:r>
+        <w:t>NewGameActivity</w:t>
+      </w:r>
+      <w:proofErr w:type="spellEnd"/>
+      <w:r>
+        <w:t xml:space="preserve"> – provides options to setup a new game including, number of players, name, and if player is AI or not. Currently there is no selection for AI player, and there is no mechanism for remote players.</w:t>
       </w:r>
     </w:p>
     <w:p>
@@ -479,8 +502,13 @@
           <w:numId w:val="2"/>
         </w:numPr>
       </w:pPr>
-      <w:r>
-        <w:t>GameActivity – main game screen with action buttons. Shows Epoch #, # of Ra tiles, player’s Sun tokens, and current tiles available for auction. It does not show tiles each player has.</w:t>
+      <w:proofErr w:type="spellStart"/>
+      <w:r>
+        <w:t>GameActivity</w:t>
+      </w:r>
+      <w:proofErr w:type="spellEnd"/>
+      <w:r>
+        <w:t xml:space="preserve"> – main game screen with action buttons. Shows Epoch #, # of Ra tiles, player’s Sun tokens, and current tiles available for auction. It does not show tiles each player has.</w:t>
       </w:r>
     </w:p>
     <w:p>
@@ -491,8 +519,13 @@
           <w:numId w:val="2"/>
         </w:numPr>
       </w:pPr>
-      <w:r>
-        <w:t>TilesActivity – shows number of tiles each player currently has.</w:t>
+      <w:proofErr w:type="spellStart"/>
+      <w:r>
+        <w:t>TilesActivity</w:t>
+      </w:r>
+      <w:proofErr w:type="spellEnd"/>
+      <w:r>
+        <w:t xml:space="preserve"> – shows number of tiles each player currently has.</w:t>
       </w:r>
     </w:p>
     <w:p>
@@ -503,8 +536,13 @@
           <w:numId w:val="2"/>
         </w:numPr>
       </w:pPr>
-      <w:r>
-        <w:t>ScoreActivity – shows score for each player if epoch ended at this point.</w:t>
+      <w:proofErr w:type="spellStart"/>
+      <w:r>
+        <w:t>ScoreActivity</w:t>
+      </w:r>
+      <w:proofErr w:type="spellEnd"/>
+      <w:r>
+        <w:t xml:space="preserve"> – shows score for each player if epoch ended at this point.</w:t>
       </w:r>
     </w:p>
     <w:p>
@@ -516,8 +554,13 @@
       </w:r>
     </w:p>
     <w:p>
-      <w:r>
-        <w:t>Additonal classes other than activities</w:t>
+      <w:proofErr w:type="spellStart"/>
+      <w:r>
+        <w:t>Additonal</w:t>
+      </w:r>
+      <w:proofErr w:type="spellEnd"/>
+      <w:r>
+        <w:t xml:space="preserve"> classes other than activities</w:t>
       </w:r>
     </w:p>
     <w:p>
@@ -552,9 +595,11 @@
           <w:numId w:val="3"/>
         </w:numPr>
       </w:pPr>
+      <w:proofErr w:type="spellStart"/>
       <w:r>
         <w:t>PlayerHuman</w:t>
       </w:r>
+      <w:proofErr w:type="spellEnd"/>
     </w:p>
     <w:p>
       <w:pPr>
@@ -564,9 +609,11 @@
           <w:numId w:val="3"/>
         </w:numPr>
       </w:pPr>
+      <w:proofErr w:type="spellStart"/>
       <w:r>
         <w:t>PlayerAI</w:t>
       </w:r>
+      <w:proofErr w:type="spellEnd"/>
     </w:p>
     <w:p>
       <w:pPr>
@@ -576,8 +623,13 @@
           <w:numId w:val="3"/>
         </w:numPr>
       </w:pPr>
-      <w:r>
-        <w:t>MyRandom – wrapper for pseudo-random number generator.</w:t>
+      <w:proofErr w:type="spellStart"/>
+      <w:r>
+        <w:t>MyRandom</w:t>
+      </w:r>
+      <w:proofErr w:type="spellEnd"/>
+      <w:r>
+        <w:t xml:space="preserve"> – wrapper for pseudo-random number generator.</w:t>
       </w:r>
     </w:p>
     <w:p>
@@ -597,8 +649,29 @@
         </w:numPr>
       </w:pPr>
       <w:r>
-        <w:t>Add ‘Ok’ button to ScoreActivity and TilesActivity to return to GameActivity</w:t>
-      </w:r>
+        <w:t xml:space="preserve">Add ‘Ok’ button to </w:t>
+      </w:r>
+      <w:proofErr w:type="spellStart"/>
+      <w:r>
+        <w:t>ScoreActivity</w:t>
+      </w:r>
+      <w:proofErr w:type="spellEnd"/>
+      <w:r>
+        <w:t xml:space="preserve"> and </w:t>
+      </w:r>
+      <w:proofErr w:type="spellStart"/>
+      <w:r>
+        <w:t>TilesActivity</w:t>
+      </w:r>
+      <w:proofErr w:type="spellEnd"/>
+      <w:r>
+        <w:t xml:space="preserve"> to return to </w:t>
+      </w:r>
+      <w:proofErr w:type="spellStart"/>
+      <w:r>
+        <w:t>GameActivity</w:t>
+      </w:r>
+      <w:proofErr w:type="spellEnd"/>
     </w:p>
     <w:p>
       <w:pPr>
@@ -610,8 +683,37 @@
       </w:pPr>
       <w:r>
         <w:lastRenderedPageBreak/>
-        <w:t>Make TilesActivity and ScoreActivity have ‘ActionBar, Up button’ as a different way to return to GameActivity</w:t>
-      </w:r>
+        <w:t xml:space="preserve">Make </w:t>
+      </w:r>
+      <w:proofErr w:type="spellStart"/>
+      <w:r>
+        <w:t>TilesActivity</w:t>
+      </w:r>
+      <w:proofErr w:type="spellEnd"/>
+      <w:r>
+        <w:t xml:space="preserve"> and </w:t>
+      </w:r>
+      <w:proofErr w:type="spellStart"/>
+      <w:r>
+        <w:t>ScoreActivity</w:t>
+      </w:r>
+      <w:proofErr w:type="spellEnd"/>
+      <w:r>
+        <w:t xml:space="preserve"> have ‘</w:t>
+      </w:r>
+      <w:proofErr w:type="spellStart"/>
+      <w:r>
+        <w:t>ActionBar</w:t>
+      </w:r>
+      <w:proofErr w:type="spellEnd"/>
+      <w:r>
+        <w:t xml:space="preserve">, Up button’ as a different way to return to </w:t>
+      </w:r>
+      <w:proofErr w:type="spellStart"/>
+      <w:r>
+        <w:t>GameActivity</w:t>
+      </w:r>
+      <w:proofErr w:type="spellEnd"/>
     </w:p>
     <w:p>
       <w:pPr>
@@ -622,13 +724,42 @@
         </w:numPr>
       </w:pPr>
       <w:r>
-        <w:t xml:space="preserve">Add NavigationDrawer (see 1/24/2017 class notes) to GameActivity to move to </w:t>
-      </w:r>
-      <w:r>
-        <w:t>ScoreActivity and Tiles</w:t>
-      </w:r>
-      <w:r>
-        <w:t>Activity instead of buttons.</w:t>
+        <w:t xml:space="preserve">Add </w:t>
+      </w:r>
+      <w:proofErr w:type="spellStart"/>
+      <w:r>
+        <w:t>NavigationDrawer</w:t>
+      </w:r>
+      <w:proofErr w:type="spellEnd"/>
+      <w:r>
+        <w:t xml:space="preserve"> (see 1/24/2017 class notes) to </w:t>
+      </w:r>
+      <w:proofErr w:type="spellStart"/>
+      <w:r>
+        <w:t>GameActivity</w:t>
+      </w:r>
+      <w:proofErr w:type="spellEnd"/>
+      <w:r>
+        <w:t xml:space="preserve"> to move to </w:t>
+      </w:r>
+      <w:proofErr w:type="spellStart"/>
+      <w:r>
+        <w:t>ScoreActivity</w:t>
+      </w:r>
+      <w:proofErr w:type="spellEnd"/>
+      <w:r>
+        <w:t xml:space="preserve"> and </w:t>
+      </w:r>
+      <w:proofErr w:type="spellStart"/>
+      <w:r>
+        <w:t>Tiles</w:t>
+      </w:r>
+      <w:r>
+        <w:t>Activity</w:t>
+      </w:r>
+      <w:proofErr w:type="spellEnd"/>
+      <w:r>
+        <w:t xml:space="preserve"> instead of buttons.</w:t>
       </w:r>
     </w:p>
     <w:p>
@@ -699,7 +830,15 @@
         <w:t>Graphics: replace game elements that are currently tex</w:t>
       </w:r>
       <w:r>
-        <w:t>t with graphics. Various types of drawables will be used.</w:t>
+        <w:t xml:space="preserve">t with graphics. Various types of </w:t>
+      </w:r>
+      <w:proofErr w:type="spellStart"/>
+      <w:r>
+        <w:t>drawables</w:t>
+      </w:r>
+      <w:proofErr w:type="spellEnd"/>
+      <w:r>
+        <w:t xml:space="preserve"> will be used.</w:t>
       </w:r>
     </w:p>
     <w:p>
@@ -873,8 +1012,13 @@
         </w:numPr>
       </w:pPr>
       <w:r>
-        <w:t>Saving of game state by saving ‘Game’ singleton from GameActivity</w:t>
-      </w:r>
+        <w:t xml:space="preserve">Saving of game state by saving ‘Game’ singleton from </w:t>
+      </w:r>
+      <w:proofErr w:type="spellStart"/>
+      <w:r>
+        <w:t>GameActivity</w:t>
+      </w:r>
+      <w:proofErr w:type="spellEnd"/>
     </w:p>
     <w:p>
       <w:pPr>
@@ -888,8 +1032,13 @@
         <w:t>Splash image that animates (alpha 0.0-&gt;1.0) on launch</w:t>
       </w:r>
       <w:r>
-        <w:t xml:space="preserve"> in MainActivity</w:t>
-      </w:r>
+        <w:t xml:space="preserve"> in </w:t>
+      </w:r>
+      <w:proofErr w:type="spellStart"/>
+      <w:r>
+        <w:t>MainActivity</w:t>
+      </w:r>
+      <w:proofErr w:type="spellEnd"/>
     </w:p>
     <w:p>
       <w:pPr>
@@ -928,7 +1077,23 @@
         </w:numPr>
       </w:pPr>
       <w:r>
-        <w:t xml:space="preserve">Game activity, auction items: replaced text with LinearLayout of ImageViews that show PNGs of tiles. </w:t>
+        <w:t xml:space="preserve">Game activity, auction items: replaced text with </w:t>
+      </w:r>
+      <w:proofErr w:type="spellStart"/>
+      <w:r>
+        <w:t>LinearLayout</w:t>
+      </w:r>
+      <w:proofErr w:type="spellEnd"/>
+      <w:r>
+        <w:t xml:space="preserve"> of </w:t>
+      </w:r>
+      <w:proofErr w:type="spellStart"/>
+      <w:r>
+        <w:t>ImageViews</w:t>
+      </w:r>
+      <w:proofErr w:type="spellEnd"/>
+      <w:r>
+        <w:t xml:space="preserve"> that show PNGs of tiles. </w:t>
       </w:r>
     </w:p>
     <w:p>
@@ -942,17 +1107,38 @@
       <w:r>
         <w:t xml:space="preserve">Created custom </w:t>
       </w:r>
+      <w:proofErr w:type="spellStart"/>
       <w:r>
         <w:t>Sun</w:t>
       </w:r>
       <w:r>
-        <w:t xml:space="preserve">ImageView </w:t>
-      </w:r>
-      <w:r>
-        <w:t xml:space="preserve">(extends ImageView) </w:t>
-      </w:r>
-      <w:r>
-        <w:t>class to drawText a number on top of a Sun Tile</w:t>
+        <w:t>ImageView</w:t>
+      </w:r>
+      <w:proofErr w:type="spellEnd"/>
+      <w:r>
+        <w:t xml:space="preserve"> </w:t>
+      </w:r>
+      <w:r>
+        <w:t xml:space="preserve">(extends </w:t>
+      </w:r>
+      <w:proofErr w:type="spellStart"/>
+      <w:r>
+        <w:t>ImageView</w:t>
+      </w:r>
+      <w:proofErr w:type="spellEnd"/>
+      <w:r>
+        <w:t xml:space="preserve">) </w:t>
+      </w:r>
+      <w:r>
+        <w:t xml:space="preserve">class to </w:t>
+      </w:r>
+      <w:proofErr w:type="spellStart"/>
+      <w:r>
+        <w:t>drawText</w:t>
+      </w:r>
+      <w:proofErr w:type="spellEnd"/>
+      <w:r>
+        <w:t xml:space="preserve"> a number on top of a Sun Tile</w:t>
       </w:r>
       <w:r>
         <w:t xml:space="preserve"> and use in Auction display</w:t>
@@ -967,7 +1153,15 @@
         </w:numPr>
       </w:pPr>
       <w:r>
-        <w:t>Use SunImageView to display player’s suns and sun in auction.</w:t>
+        <w:t xml:space="preserve">Use </w:t>
+      </w:r>
+      <w:proofErr w:type="spellStart"/>
+      <w:r>
+        <w:t>SunImageView</w:t>
+      </w:r>
+      <w:proofErr w:type="spellEnd"/>
+      <w:r>
+        <w:t xml:space="preserve"> to display player’s suns and sun in auction.</w:t>
       </w:r>
     </w:p>
     <w:p>
@@ -988,8 +1182,21 @@
         </w:numPr>
       </w:pPr>
       <w:r>
-        <w:t>See if there is a better way to do ‘Sun tiles’ instead of a custom ImageView class, perhaps using LayerDrawable</w:t>
-      </w:r>
+        <w:t xml:space="preserve">See if there is a better way to do ‘Sun tiles’ instead of a custom </w:t>
+      </w:r>
+      <w:proofErr w:type="spellStart"/>
+      <w:r>
+        <w:t>ImageView</w:t>
+      </w:r>
+      <w:proofErr w:type="spellEnd"/>
+      <w:r>
+        <w:t xml:space="preserve"> class, perhaps using </w:t>
+      </w:r>
+      <w:proofErr w:type="spellStart"/>
+      <w:r>
+        <w:t>LayerDrawable</w:t>
+      </w:r>
+      <w:proofErr w:type="spellEnd"/>
     </w:p>
     <w:p>
       <w:pPr>
@@ -1150,7 +1357,15 @@
         </w:numPr>
       </w:pPr>
       <w:r>
-        <w:t>Make first activity a splash screen only and have it launch MainActivity with ‘New’, ‘Resume’, ‘Quit’ button.</w:t>
+        <w:t xml:space="preserve">Make first activity a splash screen only and have it launch </w:t>
+      </w:r>
+      <w:proofErr w:type="spellStart"/>
+      <w:r>
+        <w:t>MainActivity</w:t>
+      </w:r>
+      <w:proofErr w:type="spellEnd"/>
+      <w:r>
+        <w:t xml:space="preserve"> with ‘New’, ‘Resume’, ‘Quit’ button.</w:t>
       </w:r>
     </w:p>
     <w:p>
@@ -1228,7 +1443,15 @@
         </w:numPr>
       </w:pPr>
       <w:r>
-        <w:t>Improved drawables in various resolutions</w:t>
+        <w:t xml:space="preserve">Improved </w:t>
+      </w:r>
+      <w:proofErr w:type="spellStart"/>
+      <w:r>
+        <w:t>drawables</w:t>
+      </w:r>
+      <w:proofErr w:type="spellEnd"/>
+      <w:r>
+        <w:t xml:space="preserve"> in various resolutions</w:t>
       </w:r>
     </w:p>
     <w:p>
@@ -1253,7 +1476,23 @@
     </w:p>
     <w:p>
       <w:r>
-        <w:t>An important feature of the app is to work on various devices. The layouts targeted will be important not just for the activity layouts but also drawables size and resolution. The devices to be targeted will be limited to SmartPhones and Tablets; Wearables are too small and TV not the primary use-case. The initial list of devices to be targeted will include a range of ‘Density’ and ‘Size’ values. The emulators</w:t>
+        <w:t xml:space="preserve">An important feature of the app is to work on various devices. The layouts targeted will be important not just for the activity layouts but also </w:t>
+      </w:r>
+      <w:proofErr w:type="spellStart"/>
+      <w:r>
+        <w:t>drawables</w:t>
+      </w:r>
+      <w:proofErr w:type="spellEnd"/>
+      <w:r>
+        <w:t xml:space="preserve"> size and resolution. The devices to be targeted will be limited to </w:t>
+      </w:r>
+      <w:proofErr w:type="spellStart"/>
+      <w:r>
+        <w:t>SmartPhones</w:t>
+      </w:r>
+      <w:proofErr w:type="spellEnd"/>
+      <w:r>
+        <w:t xml:space="preserve"> and Tablets; Wearables are too small and TV not the primary use-case. The initial list of devices to be targeted will include a range of ‘Density’ and ‘Size’ values. The emulators</w:t>
       </w:r>
       <w:r>
         <w:t xml:space="preserve"> to be tested on</w:t>
@@ -1262,7 +1501,23 @@
         <w:t xml:space="preserve"> from Android Studio AVD will include</w:t>
       </w:r>
       <w:r>
-        <w:t xml:space="preserve"> (Try to find density xxhdpi and xxxhdpi)</w:t>
+        <w:t xml:space="preserve"> (Try to find density </w:t>
+      </w:r>
+      <w:proofErr w:type="spellStart"/>
+      <w:r>
+        <w:t>xxhdpi</w:t>
+      </w:r>
+      <w:proofErr w:type="spellEnd"/>
+      <w:r>
+        <w:t xml:space="preserve"> and </w:t>
+      </w:r>
+      <w:proofErr w:type="spellStart"/>
+      <w:r>
+        <w:t>xxxhdpi</w:t>
+      </w:r>
+      <w:proofErr w:type="spellEnd"/>
+      <w:r>
+        <w:t>)</w:t>
       </w:r>
       <w:r>
         <w:t xml:space="preserve">: </w:t>
@@ -1412,9 +1667,11 @@
             <w:pPr>
               <w:cnfStyle w:val="000000100000" w:firstRow="0" w:lastRow="0" w:firstColumn="0" w:lastColumn="0" w:oddVBand="0" w:evenVBand="0" w:oddHBand="1" w:evenHBand="0" w:firstRowFirstColumn="0" w:firstRowLastColumn="0" w:lastRowFirstColumn="0" w:lastRowLastColumn="0"/>
             </w:pPr>
+            <w:proofErr w:type="spellStart"/>
             <w:r>
               <w:t>xhdpi</w:t>
             </w:r>
+            <w:proofErr w:type="spellEnd"/>
           </w:p>
         </w:tc>
         <w:tc>
@@ -1444,9 +1701,11 @@
             <w:pPr>
               <w:cnfStyle w:val="000000100000" w:firstRow="0" w:lastRow="0" w:firstColumn="0" w:lastColumn="0" w:oddVBand="0" w:evenVBand="0" w:oddHBand="1" w:evenHBand="0" w:firstRowFirstColumn="0" w:firstRowLastColumn="0" w:lastRowFirstColumn="0" w:lastRowLastColumn="0"/>
             </w:pPr>
+            <w:proofErr w:type="spellStart"/>
             <w:r>
               <w:t>xlarge</w:t>
             </w:r>
+            <w:proofErr w:type="spellEnd"/>
           </w:p>
         </w:tc>
       </w:tr>
@@ -1496,9 +1755,11 @@
             <w:pPr>
               <w:cnfStyle w:val="000000000000" w:firstRow="0" w:lastRow="0" w:firstColumn="0" w:lastColumn="0" w:oddVBand="0" w:evenVBand="0" w:oddHBand="0" w:evenHBand="0" w:firstRowFirstColumn="0" w:firstRowLastColumn="0" w:lastRowFirstColumn="0" w:lastRowLastColumn="0"/>
             </w:pPr>
+            <w:proofErr w:type="spellStart"/>
             <w:r>
               <w:t>Xhdpi</w:t>
             </w:r>
+            <w:proofErr w:type="spellEnd"/>
           </w:p>
         </w:tc>
         <w:tc>
@@ -1577,9 +1838,11 @@
             <w:pPr>
               <w:cnfStyle w:val="000000100000" w:firstRow="0" w:lastRow="0" w:firstColumn="0" w:lastColumn="0" w:oddVBand="0" w:evenVBand="0" w:oddHBand="1" w:evenHBand="0" w:firstRowFirstColumn="0" w:firstRowLastColumn="0" w:lastRowFirstColumn="0" w:lastRowLastColumn="0"/>
             </w:pPr>
+            <w:proofErr w:type="spellStart"/>
             <w:r>
               <w:t>Xhdpi</w:t>
             </w:r>
+            <w:proofErr w:type="spellEnd"/>
           </w:p>
         </w:tc>
         <w:tc>
@@ -1655,9 +1918,11 @@
             <w:pPr>
               <w:cnfStyle w:val="000000000000" w:firstRow="0" w:lastRow="0" w:firstColumn="0" w:lastColumn="0" w:oddVBand="0" w:evenVBand="0" w:oddHBand="0" w:evenHBand="0" w:firstRowFirstColumn="0" w:firstRowLastColumn="0" w:lastRowFirstColumn="0" w:lastRowLastColumn="0"/>
             </w:pPr>
+            <w:proofErr w:type="spellStart"/>
             <w:r>
               <w:t>Hdpi</w:t>
             </w:r>
+            <w:proofErr w:type="spellEnd"/>
           </w:p>
         </w:tc>
         <w:tc>
@@ -1737,9 +2002,11 @@
             <w:pPr>
               <w:cnfStyle w:val="000000100000" w:firstRow="0" w:lastRow="0" w:firstColumn="0" w:lastColumn="0" w:oddVBand="0" w:evenVBand="0" w:oddHBand="1" w:evenHBand="0" w:firstRowFirstColumn="0" w:firstRowLastColumn="0" w:lastRowFirstColumn="0" w:lastRowLastColumn="0"/>
             </w:pPr>
+            <w:proofErr w:type="spellStart"/>
             <w:r>
               <w:t>Ldpi</w:t>
             </w:r>
+            <w:proofErr w:type="spellEnd"/>
           </w:p>
         </w:tc>
         <w:tc>
@@ -1818,9 +2085,11 @@
             <w:pPr>
               <w:cnfStyle w:val="000000000000" w:firstRow="0" w:lastRow="0" w:firstColumn="0" w:lastColumn="0" w:oddVBand="0" w:evenVBand="0" w:oddHBand="0" w:evenHBand="0" w:firstRowFirstColumn="0" w:firstRowLastColumn="0" w:lastRowFirstColumn="0" w:lastRowLastColumn="0"/>
             </w:pPr>
+            <w:proofErr w:type="spellStart"/>
             <w:r>
               <w:t>Mdpi</w:t>
             </w:r>
+            <w:proofErr w:type="spellEnd"/>
           </w:p>
         </w:tc>
         <w:tc>
@@ -1869,14 +2138,25 @@
       <w:pPr>
         <w:pStyle w:val="Heading3"/>
       </w:pPr>
+      <w:proofErr w:type="spellStart"/>
       <w:r>
         <w:t>Drawables</w:t>
       </w:r>
-    </w:p>
-    <w:p>
-      <w:r>
-        <w:t xml:space="preserve">Need to determine what the size of drawables in </w:t>
-      </w:r>
+      <w:proofErr w:type="spellEnd"/>
+    </w:p>
+    <w:p>
+      <w:r>
+        <w:t xml:space="preserve">Need to determine what the size of </w:t>
+      </w:r>
+      <w:proofErr w:type="spellStart"/>
+      <w:r>
+        <w:t>drawables</w:t>
+      </w:r>
+      <w:proofErr w:type="spellEnd"/>
+      <w:r>
+        <w:t xml:space="preserve"> in </w:t>
+      </w:r>
+      <w:proofErr w:type="spellStart"/>
       <w:r>
         <w:rPr>
           <w:b/>
@@ -1884,16 +2164,77 @@
         </w:rPr>
         <w:t>dp</w:t>
       </w:r>
-      <w:r>
-        <w:t xml:space="preserve"> units will be in the various layouts so as to specify layout_width and layout_height correctly. Initially for the ImageViews using specific dp values, but need to change to “wrap_content” and have drawables in various sizes and resolutions based in screen size, density, and possibly smallest-screen-width.</w:t>
-      </w:r>
-    </w:p>
-    <w:p>
-      <w:r>
-        <w:t>Additional images are needed for the various tiles not available in v0.2. This includes Ra-tile, and differentiation of god-tiles (maybe), civilization-tiles, and monument-tiles. Also the ‘Draw’ button should be replaced with an image of a bag.</w:t>
+      <w:proofErr w:type="spellEnd"/>
+      <w:r>
+        <w:t xml:space="preserve"> units will be in the various layouts so as to specify </w:t>
+      </w:r>
+      <w:proofErr w:type="spellStart"/>
+      <w:r>
+        <w:t>layout_width</w:t>
+      </w:r>
+      <w:proofErr w:type="spellEnd"/>
+      <w:r>
+        <w:t xml:space="preserve"> and </w:t>
+      </w:r>
+      <w:proofErr w:type="spellStart"/>
+      <w:r>
+        <w:t>layout_height</w:t>
+      </w:r>
+      <w:proofErr w:type="spellEnd"/>
+      <w:r>
+        <w:t xml:space="preserve"> correctly. Initially for the </w:t>
+      </w:r>
+      <w:proofErr w:type="spellStart"/>
+      <w:r>
+        <w:t>ImageViews</w:t>
+      </w:r>
+      <w:proofErr w:type="spellEnd"/>
+      <w:r>
+        <w:t xml:space="preserve"> using specific </w:t>
+      </w:r>
+      <w:proofErr w:type="spellStart"/>
+      <w:r>
+        <w:t>dp</w:t>
+      </w:r>
+      <w:proofErr w:type="spellEnd"/>
+      <w:r>
+        <w:t xml:space="preserve"> values, but need to change to “</w:t>
+      </w:r>
+      <w:proofErr w:type="spellStart"/>
+      <w:r>
+        <w:t>wrap_content</w:t>
+      </w:r>
+      <w:proofErr w:type="spellEnd"/>
+      <w:r>
+        <w:t xml:space="preserve">” and have </w:t>
+      </w:r>
+      <w:proofErr w:type="spellStart"/>
+      <w:r>
+        <w:t>drawables</w:t>
+      </w:r>
+      <w:proofErr w:type="spellEnd"/>
+      <w:r>
+        <w:t xml:space="preserve"> in various sizes and resolutions based in screen size, density, and possibly smallest-screen-width.</w:t>
+      </w:r>
+      <w:r>
+        <w:br/>
+        <w:t xml:space="preserve">Note: Sun-tiles and auction tiles have a background border so that the border is visible when empty; should the image be the full </w:t>
+      </w:r>
+      <w:proofErr w:type="spellStart"/>
+      <w:r>
+        <w:t>imageView</w:t>
+      </w:r>
+      <w:proofErr w:type="spellEnd"/>
+      <w:r>
+        <w:t xml:space="preserve"> so as to cover the border, or within the 1dp border</w:t>
       </w:r>
       <w:bookmarkStart w:id="0" w:name="_GoBack"/>
       <w:bookmarkEnd w:id="0"/>
+    </w:p>
+    <w:p>
+      <w:r>
+        <w:t>Additional images are needed for the various tiles not available in v0.2. This includes Ra-tile, and differentiation of god-tiles (maybe), civilization-tiles, and monument-tiles. Also the ‘Draw’ button should be replaced with an image of a bag.</w:t>
+      </w:r>
     </w:p>
     <w:p>
       <w:pPr>

</xml_diff>

<commit_message>
added to animation section
</commit_message>
<xml_diff>
--- a/doc/Ra for Android.docx
+++ b/doc/Ra for Android.docx
@@ -15,13 +15,8 @@
         <w:pStyle w:val="NoSpacing"/>
       </w:pPr>
       <w:r>
-        <w:t xml:space="preserve">By Benjamin </w:t>
-      </w:r>
-      <w:proofErr w:type="spellStart"/>
-      <w:r>
-        <w:t>Sklar</w:t>
-      </w:r>
-      <w:proofErr w:type="spellEnd"/>
+        <w:t>By Benjamin Sklar</w:t>
+      </w:r>
     </w:p>
     <w:p>
       <w:r>
@@ -236,15 +231,7 @@
     </w:p>
     <w:p>
       <w:r>
-        <w:t xml:space="preserve">This minor update is to significantly improve the graphics of the application. This includes: modifying the layout to work on various tablet devices in landscape orientation, adding more </w:t>
-      </w:r>
-      <w:proofErr w:type="spellStart"/>
-      <w:r>
-        <w:t>drawables</w:t>
-      </w:r>
-      <w:proofErr w:type="spellEnd"/>
-      <w:r>
-        <w:t xml:space="preserve"> in various resolutions, and add animation</w:t>
+        <w:t>This minor update is to significantly improve the graphics of the application. This includes: modifying the layout to work on various tablet devices in landscape orientation, adding more drawables in various resolutions, and add animation</w:t>
       </w:r>
     </w:p>
     <w:p>
@@ -468,13 +455,8 @@
           <w:numId w:val="2"/>
         </w:numPr>
       </w:pPr>
-      <w:proofErr w:type="spellStart"/>
-      <w:r>
-        <w:t>MainActivity</w:t>
-      </w:r>
-      <w:proofErr w:type="spellEnd"/>
-      <w:r>
-        <w:t xml:space="preserve"> – Initial activity providing player option to start a new game, resume an old game, or quit</w:t>
+      <w:r>
+        <w:t>MainActivity – Initial activity providing player option to start a new game, resume an old game, or quit</w:t>
       </w:r>
     </w:p>
     <w:p>
@@ -485,13 +467,8 @@
           <w:numId w:val="2"/>
         </w:numPr>
       </w:pPr>
-      <w:proofErr w:type="spellStart"/>
-      <w:r>
-        <w:t>NewGameActivity</w:t>
-      </w:r>
-      <w:proofErr w:type="spellEnd"/>
-      <w:r>
-        <w:t xml:space="preserve"> – provides options to setup a new game including, number of players, name, and if player is AI or not. Currently there is no selection for AI player, and there is no mechanism for remote players.</w:t>
+      <w:r>
+        <w:t>NewGameActivity – provides options to setup a new game including, number of players, name, and if player is AI or not. Currently there is no selection for AI player, and there is no mechanism for remote players.</w:t>
       </w:r>
     </w:p>
     <w:p>
@@ -502,13 +479,8 @@
           <w:numId w:val="2"/>
         </w:numPr>
       </w:pPr>
-      <w:proofErr w:type="spellStart"/>
-      <w:r>
-        <w:t>GameActivity</w:t>
-      </w:r>
-      <w:proofErr w:type="spellEnd"/>
-      <w:r>
-        <w:t xml:space="preserve"> – main game screen with action buttons. Shows Epoch #, # of Ra tiles, player’s Sun tokens, and current tiles available for auction. It does not show tiles each player has.</w:t>
+      <w:r>
+        <w:t>GameActivity – main game screen with action buttons. Shows Epoch #, # of Ra tiles, player’s Sun tokens, and current tiles available for auction. It does not show tiles each player has.</w:t>
       </w:r>
     </w:p>
     <w:p>
@@ -519,13 +491,8 @@
           <w:numId w:val="2"/>
         </w:numPr>
       </w:pPr>
-      <w:proofErr w:type="spellStart"/>
-      <w:r>
-        <w:t>TilesActivity</w:t>
-      </w:r>
-      <w:proofErr w:type="spellEnd"/>
-      <w:r>
-        <w:t xml:space="preserve"> – shows number of tiles each player currently has.</w:t>
+      <w:r>
+        <w:t>TilesActivity – shows number of tiles each player currently has.</w:t>
       </w:r>
     </w:p>
     <w:p>
@@ -536,13 +503,8 @@
           <w:numId w:val="2"/>
         </w:numPr>
       </w:pPr>
-      <w:proofErr w:type="spellStart"/>
-      <w:r>
-        <w:t>ScoreActivity</w:t>
-      </w:r>
-      <w:proofErr w:type="spellEnd"/>
-      <w:r>
-        <w:t xml:space="preserve"> – shows score for each player if epoch ended at this point.</w:t>
+      <w:r>
+        <w:t>ScoreActivity – shows score for each player if epoch ended at this point.</w:t>
       </w:r>
     </w:p>
     <w:p>
@@ -554,13 +516,8 @@
       </w:r>
     </w:p>
     <w:p>
-      <w:proofErr w:type="spellStart"/>
-      <w:r>
-        <w:t>Additonal</w:t>
-      </w:r>
-      <w:proofErr w:type="spellEnd"/>
-      <w:r>
-        <w:t xml:space="preserve"> classes other than activities</w:t>
+      <w:r>
+        <w:t>Additonal classes other than activities</w:t>
       </w:r>
     </w:p>
     <w:p>
@@ -595,11 +552,9 @@
           <w:numId w:val="3"/>
         </w:numPr>
       </w:pPr>
-      <w:proofErr w:type="spellStart"/>
       <w:r>
         <w:t>PlayerHuman</w:t>
       </w:r>
-      <w:proofErr w:type="spellEnd"/>
     </w:p>
     <w:p>
       <w:pPr>
@@ -609,11 +564,9 @@
           <w:numId w:val="3"/>
         </w:numPr>
       </w:pPr>
-      <w:proofErr w:type="spellStart"/>
       <w:r>
         <w:t>PlayerAI</w:t>
       </w:r>
-      <w:proofErr w:type="spellEnd"/>
     </w:p>
     <w:p>
       <w:pPr>
@@ -623,13 +576,8 @@
           <w:numId w:val="3"/>
         </w:numPr>
       </w:pPr>
-      <w:proofErr w:type="spellStart"/>
-      <w:r>
-        <w:t>MyRandom</w:t>
-      </w:r>
-      <w:proofErr w:type="spellEnd"/>
-      <w:r>
-        <w:t xml:space="preserve"> – wrapper for pseudo-random number generator.</w:t>
+      <w:r>
+        <w:t>MyRandom – wrapper for pseudo-random number generator.</w:t>
       </w:r>
     </w:p>
     <w:p>
@@ -649,29 +597,8 @@
         </w:numPr>
       </w:pPr>
       <w:r>
-        <w:t xml:space="preserve">Add ‘Ok’ button to </w:t>
-      </w:r>
-      <w:proofErr w:type="spellStart"/>
-      <w:r>
-        <w:t>ScoreActivity</w:t>
-      </w:r>
-      <w:proofErr w:type="spellEnd"/>
-      <w:r>
-        <w:t xml:space="preserve"> and </w:t>
-      </w:r>
-      <w:proofErr w:type="spellStart"/>
-      <w:r>
-        <w:t>TilesActivity</w:t>
-      </w:r>
-      <w:proofErr w:type="spellEnd"/>
-      <w:r>
-        <w:t xml:space="preserve"> to return to </w:t>
-      </w:r>
-      <w:proofErr w:type="spellStart"/>
-      <w:r>
-        <w:t>GameActivity</w:t>
-      </w:r>
-      <w:proofErr w:type="spellEnd"/>
+        <w:t>Add ‘Ok’ button to ScoreActivity and TilesActivity to return to GameActivity</w:t>
+      </w:r>
     </w:p>
     <w:p>
       <w:pPr>
@@ -683,37 +610,8 @@
       </w:pPr>
       <w:r>
         <w:lastRenderedPageBreak/>
-        <w:t xml:space="preserve">Make </w:t>
-      </w:r>
-      <w:proofErr w:type="spellStart"/>
-      <w:r>
-        <w:t>TilesActivity</w:t>
-      </w:r>
-      <w:proofErr w:type="spellEnd"/>
-      <w:r>
-        <w:t xml:space="preserve"> and </w:t>
-      </w:r>
-      <w:proofErr w:type="spellStart"/>
-      <w:r>
-        <w:t>ScoreActivity</w:t>
-      </w:r>
-      <w:proofErr w:type="spellEnd"/>
-      <w:r>
-        <w:t xml:space="preserve"> have ‘</w:t>
-      </w:r>
-      <w:proofErr w:type="spellStart"/>
-      <w:r>
-        <w:t>ActionBar</w:t>
-      </w:r>
-      <w:proofErr w:type="spellEnd"/>
-      <w:r>
-        <w:t xml:space="preserve">, Up button’ as a different way to return to </w:t>
-      </w:r>
-      <w:proofErr w:type="spellStart"/>
-      <w:r>
-        <w:t>GameActivity</w:t>
-      </w:r>
-      <w:proofErr w:type="spellEnd"/>
+        <w:t>Make TilesActivity and ScoreActivity have ‘ActionBar, Up button’ as a different way to return to GameActivity</w:t>
+      </w:r>
     </w:p>
     <w:p>
       <w:pPr>
@@ -724,42 +622,13 @@
         </w:numPr>
       </w:pPr>
       <w:r>
-        <w:t xml:space="preserve">Add </w:t>
-      </w:r>
-      <w:proofErr w:type="spellStart"/>
-      <w:r>
-        <w:t>NavigationDrawer</w:t>
-      </w:r>
-      <w:proofErr w:type="spellEnd"/>
-      <w:r>
-        <w:t xml:space="preserve"> (see 1/24/2017 class notes) to </w:t>
-      </w:r>
-      <w:proofErr w:type="spellStart"/>
-      <w:r>
-        <w:t>GameActivity</w:t>
-      </w:r>
-      <w:proofErr w:type="spellEnd"/>
-      <w:r>
-        <w:t xml:space="preserve"> to move to </w:t>
-      </w:r>
-      <w:proofErr w:type="spellStart"/>
-      <w:r>
-        <w:t>ScoreActivity</w:t>
-      </w:r>
-      <w:proofErr w:type="spellEnd"/>
-      <w:r>
-        <w:t xml:space="preserve"> and </w:t>
-      </w:r>
-      <w:proofErr w:type="spellStart"/>
-      <w:r>
-        <w:t>Tiles</w:t>
-      </w:r>
-      <w:r>
-        <w:t>Activity</w:t>
-      </w:r>
-      <w:proofErr w:type="spellEnd"/>
-      <w:r>
-        <w:t xml:space="preserve"> instead of buttons.</w:t>
+        <w:t xml:space="preserve">Add NavigationDrawer (see 1/24/2017 class notes) to GameActivity to move to </w:t>
+      </w:r>
+      <w:r>
+        <w:t>ScoreActivity and Tiles</w:t>
+      </w:r>
+      <w:r>
+        <w:t>Activity instead of buttons.</w:t>
       </w:r>
     </w:p>
     <w:p>
@@ -830,15 +699,7 @@
         <w:t>Graphics: replace game elements that are currently tex</w:t>
       </w:r>
       <w:r>
-        <w:t xml:space="preserve">t with graphics. Various types of </w:t>
-      </w:r>
-      <w:proofErr w:type="spellStart"/>
-      <w:r>
-        <w:t>drawables</w:t>
-      </w:r>
-      <w:proofErr w:type="spellEnd"/>
-      <w:r>
-        <w:t xml:space="preserve"> will be used.</w:t>
+        <w:t>t with graphics. Various types of drawables will be used.</w:t>
       </w:r>
     </w:p>
     <w:p>
@@ -1012,13 +873,8 @@
         </w:numPr>
       </w:pPr>
       <w:r>
-        <w:t xml:space="preserve">Saving of game state by saving ‘Game’ singleton from </w:t>
-      </w:r>
-      <w:proofErr w:type="spellStart"/>
-      <w:r>
-        <w:t>GameActivity</w:t>
-      </w:r>
-      <w:proofErr w:type="spellEnd"/>
+        <w:t>Saving of game state by saving ‘Game’ singleton from GameActivity</w:t>
+      </w:r>
     </w:p>
     <w:p>
       <w:pPr>
@@ -1032,13 +888,8 @@
         <w:t>Splash image that animates (alpha 0.0-&gt;1.0) on launch</w:t>
       </w:r>
       <w:r>
-        <w:t xml:space="preserve"> in </w:t>
-      </w:r>
-      <w:proofErr w:type="spellStart"/>
-      <w:r>
-        <w:t>MainActivity</w:t>
-      </w:r>
-      <w:proofErr w:type="spellEnd"/>
+        <w:t xml:space="preserve"> in MainActivity</w:t>
+      </w:r>
     </w:p>
     <w:p>
       <w:pPr>
@@ -1077,23 +928,7 @@
         </w:numPr>
       </w:pPr>
       <w:r>
-        <w:t xml:space="preserve">Game activity, auction items: replaced text with </w:t>
-      </w:r>
-      <w:proofErr w:type="spellStart"/>
-      <w:r>
-        <w:t>LinearLayout</w:t>
-      </w:r>
-      <w:proofErr w:type="spellEnd"/>
-      <w:r>
-        <w:t xml:space="preserve"> of </w:t>
-      </w:r>
-      <w:proofErr w:type="spellStart"/>
-      <w:r>
-        <w:t>ImageViews</w:t>
-      </w:r>
-      <w:proofErr w:type="spellEnd"/>
-      <w:r>
-        <w:t xml:space="preserve"> that show PNGs of tiles. </w:t>
+        <w:t xml:space="preserve">Game activity, auction items: replaced text with LinearLayout of ImageViews that show PNGs of tiles. </w:t>
       </w:r>
     </w:p>
     <w:p>
@@ -1107,38 +942,17 @@
       <w:r>
         <w:t xml:space="preserve">Created custom </w:t>
       </w:r>
-      <w:proofErr w:type="spellStart"/>
       <w:r>
         <w:t>Sun</w:t>
       </w:r>
       <w:r>
-        <w:t>ImageView</w:t>
-      </w:r>
-      <w:proofErr w:type="spellEnd"/>
-      <w:r>
-        <w:t xml:space="preserve"> </w:t>
-      </w:r>
-      <w:r>
-        <w:t xml:space="preserve">(extends </w:t>
-      </w:r>
-      <w:proofErr w:type="spellStart"/>
-      <w:r>
-        <w:t>ImageView</w:t>
-      </w:r>
-      <w:proofErr w:type="spellEnd"/>
-      <w:r>
-        <w:t xml:space="preserve">) </w:t>
-      </w:r>
-      <w:r>
-        <w:t xml:space="preserve">class to </w:t>
-      </w:r>
-      <w:proofErr w:type="spellStart"/>
-      <w:r>
-        <w:t>drawText</w:t>
-      </w:r>
-      <w:proofErr w:type="spellEnd"/>
-      <w:r>
-        <w:t xml:space="preserve"> a number on top of a Sun Tile</w:t>
+        <w:t xml:space="preserve">ImageView </w:t>
+      </w:r>
+      <w:r>
+        <w:t xml:space="preserve">(extends ImageView) </w:t>
+      </w:r>
+      <w:r>
+        <w:t>class to drawText a number on top of a Sun Tile</w:t>
       </w:r>
       <w:r>
         <w:t xml:space="preserve"> and use in Auction display</w:t>
@@ -1153,15 +967,7 @@
         </w:numPr>
       </w:pPr>
       <w:r>
-        <w:t xml:space="preserve">Use </w:t>
-      </w:r>
-      <w:proofErr w:type="spellStart"/>
-      <w:r>
-        <w:t>SunImageView</w:t>
-      </w:r>
-      <w:proofErr w:type="spellEnd"/>
-      <w:r>
-        <w:t xml:space="preserve"> to display player’s suns and sun in auction.</w:t>
+        <w:t>Use SunImageView to display player’s suns and sun in auction.</w:t>
       </w:r>
     </w:p>
     <w:p>
@@ -1182,21 +988,8 @@
         </w:numPr>
       </w:pPr>
       <w:r>
-        <w:t xml:space="preserve">See if there is a better way to do ‘Sun tiles’ instead of a custom </w:t>
-      </w:r>
-      <w:proofErr w:type="spellStart"/>
-      <w:r>
-        <w:t>ImageView</w:t>
-      </w:r>
-      <w:proofErr w:type="spellEnd"/>
-      <w:r>
-        <w:t xml:space="preserve"> class, perhaps using </w:t>
-      </w:r>
-      <w:proofErr w:type="spellStart"/>
-      <w:r>
-        <w:t>LayerDrawable</w:t>
-      </w:r>
-      <w:proofErr w:type="spellEnd"/>
+        <w:t>See if there is a better way to do ‘Sun tiles’ instead of a custom ImageView class, perhaps using LayerDrawable</w:t>
+      </w:r>
     </w:p>
     <w:p>
       <w:pPr>
@@ -1357,15 +1150,7 @@
         </w:numPr>
       </w:pPr>
       <w:r>
-        <w:t xml:space="preserve">Make first activity a splash screen only and have it launch </w:t>
-      </w:r>
-      <w:proofErr w:type="spellStart"/>
-      <w:r>
-        <w:t>MainActivity</w:t>
-      </w:r>
-      <w:proofErr w:type="spellEnd"/>
-      <w:r>
-        <w:t xml:space="preserve"> with ‘New’, ‘Resume’, ‘Quit’ button.</w:t>
+        <w:t>Make first activity a splash screen only and have it launch MainActivity with ‘New’, ‘Resume’, ‘Quit’ button.</w:t>
       </w:r>
     </w:p>
     <w:p>
@@ -1443,15 +1228,7 @@
         </w:numPr>
       </w:pPr>
       <w:r>
-        <w:t xml:space="preserve">Improved </w:t>
-      </w:r>
-      <w:proofErr w:type="spellStart"/>
-      <w:r>
-        <w:t>drawables</w:t>
-      </w:r>
-      <w:proofErr w:type="spellEnd"/>
-      <w:r>
-        <w:t xml:space="preserve"> in various resolutions</w:t>
+        <w:t>Improved drawables in various resolutions</w:t>
       </w:r>
     </w:p>
     <w:p>
@@ -1476,23 +1253,7 @@
     </w:p>
     <w:p>
       <w:r>
-        <w:t xml:space="preserve">An important feature of the app is to work on various devices. The layouts targeted will be important not just for the activity layouts but also </w:t>
-      </w:r>
-      <w:proofErr w:type="spellStart"/>
-      <w:r>
-        <w:t>drawables</w:t>
-      </w:r>
-      <w:proofErr w:type="spellEnd"/>
-      <w:r>
-        <w:t xml:space="preserve"> size and resolution. The devices to be targeted will be limited to </w:t>
-      </w:r>
-      <w:proofErr w:type="spellStart"/>
-      <w:r>
-        <w:t>SmartPhones</w:t>
-      </w:r>
-      <w:proofErr w:type="spellEnd"/>
-      <w:r>
-        <w:t xml:space="preserve"> and Tablets; Wearables are too small and TV not the primary use-case. The initial list of devices to be targeted will include a range of ‘Density’ and ‘Size’ values. The emulators</w:t>
+        <w:t>An important feature of the app is to work on various devices. The layouts targeted will be important not just for the activity layouts but also drawables size and resolution. The devices to be targeted will be limited to SmartPhones and Tablets; Wearables are too small and TV not the primary use-case. The initial list of devices to be targeted will include a range of ‘Density’ and ‘Size’ values. The emulators</w:t>
       </w:r>
       <w:r>
         <w:t xml:space="preserve"> to be tested on</w:t>
@@ -1501,23 +1262,7 @@
         <w:t xml:space="preserve"> from Android Studio AVD will include</w:t>
       </w:r>
       <w:r>
-        <w:t xml:space="preserve"> (Try to find density </w:t>
-      </w:r>
-      <w:proofErr w:type="spellStart"/>
-      <w:r>
-        <w:t>xxhdpi</w:t>
-      </w:r>
-      <w:proofErr w:type="spellEnd"/>
-      <w:r>
-        <w:t xml:space="preserve"> and </w:t>
-      </w:r>
-      <w:proofErr w:type="spellStart"/>
-      <w:r>
-        <w:t>xxxhdpi</w:t>
-      </w:r>
-      <w:proofErr w:type="spellEnd"/>
-      <w:r>
-        <w:t>)</w:t>
+        <w:t xml:space="preserve"> (Try to find density xxhdpi and xxxhdpi)</w:t>
       </w:r>
       <w:r>
         <w:t xml:space="preserve">: </w:t>
@@ -1667,11 +1412,9 @@
             <w:pPr>
               <w:cnfStyle w:val="000000100000" w:firstRow="0" w:lastRow="0" w:firstColumn="0" w:lastColumn="0" w:oddVBand="0" w:evenVBand="0" w:oddHBand="1" w:evenHBand="0" w:firstRowFirstColumn="0" w:firstRowLastColumn="0" w:lastRowFirstColumn="0" w:lastRowLastColumn="0"/>
             </w:pPr>
-            <w:proofErr w:type="spellStart"/>
             <w:r>
               <w:t>xhdpi</w:t>
             </w:r>
-            <w:proofErr w:type="spellEnd"/>
           </w:p>
         </w:tc>
         <w:tc>
@@ -1701,11 +1444,9 @@
             <w:pPr>
               <w:cnfStyle w:val="000000100000" w:firstRow="0" w:lastRow="0" w:firstColumn="0" w:lastColumn="0" w:oddVBand="0" w:evenVBand="0" w:oddHBand="1" w:evenHBand="0" w:firstRowFirstColumn="0" w:firstRowLastColumn="0" w:lastRowFirstColumn="0" w:lastRowLastColumn="0"/>
             </w:pPr>
-            <w:proofErr w:type="spellStart"/>
             <w:r>
               <w:t>xlarge</w:t>
             </w:r>
-            <w:proofErr w:type="spellEnd"/>
           </w:p>
         </w:tc>
       </w:tr>
@@ -1755,11 +1496,9 @@
             <w:pPr>
               <w:cnfStyle w:val="000000000000" w:firstRow="0" w:lastRow="0" w:firstColumn="0" w:lastColumn="0" w:oddVBand="0" w:evenVBand="0" w:oddHBand="0" w:evenHBand="0" w:firstRowFirstColumn="0" w:firstRowLastColumn="0" w:lastRowFirstColumn="0" w:lastRowLastColumn="0"/>
             </w:pPr>
-            <w:proofErr w:type="spellStart"/>
             <w:r>
               <w:t>Xhdpi</w:t>
             </w:r>
-            <w:proofErr w:type="spellEnd"/>
           </w:p>
         </w:tc>
         <w:tc>
@@ -1838,11 +1577,9 @@
             <w:pPr>
               <w:cnfStyle w:val="000000100000" w:firstRow="0" w:lastRow="0" w:firstColumn="0" w:lastColumn="0" w:oddVBand="0" w:evenVBand="0" w:oddHBand="1" w:evenHBand="0" w:firstRowFirstColumn="0" w:firstRowLastColumn="0" w:lastRowFirstColumn="0" w:lastRowLastColumn="0"/>
             </w:pPr>
-            <w:proofErr w:type="spellStart"/>
             <w:r>
               <w:t>Xhdpi</w:t>
             </w:r>
-            <w:proofErr w:type="spellEnd"/>
           </w:p>
         </w:tc>
         <w:tc>
@@ -1918,11 +1655,9 @@
             <w:pPr>
               <w:cnfStyle w:val="000000000000" w:firstRow="0" w:lastRow="0" w:firstColumn="0" w:lastColumn="0" w:oddVBand="0" w:evenVBand="0" w:oddHBand="0" w:evenHBand="0" w:firstRowFirstColumn="0" w:firstRowLastColumn="0" w:lastRowFirstColumn="0" w:lastRowLastColumn="0"/>
             </w:pPr>
-            <w:proofErr w:type="spellStart"/>
             <w:r>
               <w:t>Hdpi</w:t>
             </w:r>
-            <w:proofErr w:type="spellEnd"/>
           </w:p>
         </w:tc>
         <w:tc>
@@ -2002,11 +1737,9 @@
             <w:pPr>
               <w:cnfStyle w:val="000000100000" w:firstRow="0" w:lastRow="0" w:firstColumn="0" w:lastColumn="0" w:oddVBand="0" w:evenVBand="0" w:oddHBand="1" w:evenHBand="0" w:firstRowFirstColumn="0" w:firstRowLastColumn="0" w:lastRowFirstColumn="0" w:lastRowLastColumn="0"/>
             </w:pPr>
-            <w:proofErr w:type="spellStart"/>
             <w:r>
               <w:t>Ldpi</w:t>
             </w:r>
-            <w:proofErr w:type="spellEnd"/>
           </w:p>
         </w:tc>
         <w:tc>
@@ -2085,11 +1818,9 @@
             <w:pPr>
               <w:cnfStyle w:val="000000000000" w:firstRow="0" w:lastRow="0" w:firstColumn="0" w:lastColumn="0" w:oddVBand="0" w:evenVBand="0" w:oddHBand="0" w:evenHBand="0" w:firstRowFirstColumn="0" w:firstRowLastColumn="0" w:lastRowFirstColumn="0" w:lastRowLastColumn="0"/>
             </w:pPr>
-            <w:proofErr w:type="spellStart"/>
             <w:r>
               <w:t>Mdpi</w:t>
             </w:r>
-            <w:proofErr w:type="spellEnd"/>
           </w:p>
         </w:tc>
         <w:tc>
@@ -2138,25 +1869,14 @@
       <w:pPr>
         <w:pStyle w:val="Heading3"/>
       </w:pPr>
-      <w:proofErr w:type="spellStart"/>
       <w:r>
         <w:t>Drawables</w:t>
       </w:r>
-      <w:proofErr w:type="spellEnd"/>
-    </w:p>
-    <w:p>
-      <w:r>
-        <w:t xml:space="preserve">Need to determine what the size of </w:t>
-      </w:r>
-      <w:proofErr w:type="spellStart"/>
-      <w:r>
-        <w:t>drawables</w:t>
-      </w:r>
-      <w:proofErr w:type="spellEnd"/>
-      <w:r>
-        <w:t xml:space="preserve"> in </w:t>
-      </w:r>
-      <w:proofErr w:type="spellStart"/>
+    </w:p>
+    <w:p>
+      <w:r>
+        <w:t xml:space="preserve">Need to determine what the size of drawables in </w:t>
+      </w:r>
       <w:r>
         <w:rPr>
           <w:b/>
@@ -2164,85 +1884,67 @@
         </w:rPr>
         <w:t>dp</w:t>
       </w:r>
-      <w:proofErr w:type="spellEnd"/>
-      <w:r>
-        <w:t xml:space="preserve"> units will be in the various layouts so as to specify </w:t>
-      </w:r>
-      <w:proofErr w:type="spellStart"/>
-      <w:r>
-        <w:t>layout_width</w:t>
-      </w:r>
-      <w:proofErr w:type="spellEnd"/>
-      <w:r>
-        <w:t xml:space="preserve"> and </w:t>
-      </w:r>
-      <w:proofErr w:type="spellStart"/>
-      <w:r>
-        <w:t>layout_height</w:t>
-      </w:r>
-      <w:proofErr w:type="spellEnd"/>
-      <w:r>
-        <w:t xml:space="preserve"> correctly. Initially for the </w:t>
-      </w:r>
-      <w:proofErr w:type="spellStart"/>
-      <w:r>
-        <w:t>ImageViews</w:t>
-      </w:r>
-      <w:proofErr w:type="spellEnd"/>
-      <w:r>
-        <w:t xml:space="preserve"> using specific </w:t>
-      </w:r>
-      <w:proofErr w:type="spellStart"/>
-      <w:r>
-        <w:t>dp</w:t>
-      </w:r>
-      <w:proofErr w:type="spellEnd"/>
-      <w:r>
-        <w:t xml:space="preserve"> values, but need to change to “</w:t>
-      </w:r>
-      <w:proofErr w:type="spellStart"/>
-      <w:r>
-        <w:t>wrap_content</w:t>
-      </w:r>
-      <w:proofErr w:type="spellEnd"/>
-      <w:r>
-        <w:t xml:space="preserve">” and have </w:t>
-      </w:r>
-      <w:proofErr w:type="spellStart"/>
-      <w:r>
-        <w:t>drawables</w:t>
-      </w:r>
-      <w:proofErr w:type="spellEnd"/>
-      <w:r>
-        <w:t xml:space="preserve"> in various sizes and resolutions based in screen size, density, and possibly smallest-screen-width.</w:t>
+      <w:r>
+        <w:t xml:space="preserve"> units will be in the various layouts so as to specify layout_width and layout_height correctly. Initially for the ImageViews using specific dp values, but need to change to “wrap_content” and have drawables in various sizes and resolutions based in screen size, density, and possibly smallest-screen-width.</w:t>
       </w:r>
       <w:r>
         <w:br/>
-        <w:t xml:space="preserve">Note: Sun-tiles and auction tiles have a background border so that the border is visible when empty; should the image be the full </w:t>
-      </w:r>
-      <w:proofErr w:type="spellStart"/>
-      <w:r>
-        <w:t>imageView</w:t>
-      </w:r>
-      <w:proofErr w:type="spellEnd"/>
-      <w:r>
-        <w:t xml:space="preserve"> so as to cover the border, or within the 1dp border</w:t>
+        <w:t>Note: Sun-tiles and auction tiles have a background border so that the border is visible when empty; should the image be the full imageView so as to cover the border, or within the 1dp border</w:t>
+      </w:r>
+    </w:p>
+    <w:p>
+      <w:r>
+        <w:t>Additional images are needed for the various tiles not available in v0.2. This includes Ra-tile, and differentiation of god-tiles (maybe), civilization-tiles, and monument-tiles. Also the ‘Draw’ button should be replaced with an image of a bag.</w:t>
+      </w:r>
+    </w:p>
+    <w:p>
+      <w:pPr>
+        <w:pStyle w:val="Heading3"/>
+      </w:pPr>
+      <w:r>
+        <w:t>Animation</w:t>
+      </w:r>
+    </w:p>
+    <w:p>
+      <w:pPr>
+        <w:pStyle w:val="ListParagraph"/>
+        <w:numPr>
+          <w:ilvl w:val="0"/>
+          <w:numId w:val="10"/>
+        </w:numPr>
+      </w:pPr>
+      <w:r>
+        <w:t>On ‘Draw’ tiles fly from bag to appropriate location</w:t>
+      </w:r>
+    </w:p>
+    <w:p>
+      <w:pPr>
+        <w:pStyle w:val="ListParagraph"/>
+        <w:numPr>
+          <w:ilvl w:val="0"/>
+          <w:numId w:val="10"/>
+        </w:numPr>
+      </w:pPr>
+      <w:r>
+        <w:t>On auction won, winning sun-tile fly to auction, and auction tiles move to winning player</w:t>
+      </w:r>
+    </w:p>
+    <w:p>
+      <w:pPr>
+        <w:pStyle w:val="ListParagraph"/>
+        <w:numPr>
+          <w:ilvl w:val="0"/>
+          <w:numId w:val="10"/>
+        </w:numPr>
+      </w:pPr>
+      <w:r>
+        <w:t>On bid, s</w:t>
+      </w:r>
+      <w:r>
+        <w:t>un-tile used becomes prominent.</w:t>
       </w:r>
       <w:bookmarkStart w:id="0" w:name="_GoBack"/>
       <w:bookmarkEnd w:id="0"/>
-    </w:p>
-    <w:p>
-      <w:r>
-        <w:t>Additional images are needed for the various tiles not available in v0.2. This includes Ra-tile, and differentiation of god-tiles (maybe), civilization-tiles, and monument-tiles. Also the ‘Draw’ button should be replaced with an image of a bag.</w:t>
-      </w:r>
-    </w:p>
-    <w:p>
-      <w:pPr>
-        <w:pStyle w:val="Heading3"/>
-      </w:pPr>
-      <w:r>
-        <w:t>Animation</w:t>
-      </w:r>
     </w:p>
     <w:p>
       <w:pPr>
@@ -2730,6 +2432,119 @@
     </w:lvl>
   </w:abstractNum>
   <w:abstractNum w:abstractNumId="4" w15:restartNumberingAfterBreak="0">
+    <w:nsid w:val="363B3B57"/>
+    <w:multiLevelType w:val="hybridMultilevel"/>
+    <w:tmpl w:val="90A22142"/>
+    <w:lvl w:ilvl="0" w:tplc="04090001">
+      <w:start w:val="1"/>
+      <w:numFmt w:val="bullet"/>
+      <w:lvlText w:val=""/>
+      <w:lvlJc w:val="left"/>
+      <w:pPr>
+        <w:ind w:left="720" w:hanging="360"/>
+      </w:pPr>
+      <w:rPr>
+        <w:rFonts w:ascii="Symbol" w:hAnsi="Symbol" w:hint="default"/>
+      </w:rPr>
+    </w:lvl>
+    <w:lvl w:ilvl="1" w:tplc="04090003" w:tentative="1">
+      <w:start w:val="1"/>
+      <w:numFmt w:val="bullet"/>
+      <w:lvlText w:val="o"/>
+      <w:lvlJc w:val="left"/>
+      <w:pPr>
+        <w:ind w:left="1440" w:hanging="360"/>
+      </w:pPr>
+      <w:rPr>
+        <w:rFonts w:ascii="Courier New" w:hAnsi="Courier New" w:cs="Courier New" w:hint="default"/>
+      </w:rPr>
+    </w:lvl>
+    <w:lvl w:ilvl="2" w:tplc="04090005" w:tentative="1">
+      <w:start w:val="1"/>
+      <w:numFmt w:val="bullet"/>
+      <w:lvlText w:val=""/>
+      <w:lvlJc w:val="left"/>
+      <w:pPr>
+        <w:ind w:left="2160" w:hanging="360"/>
+      </w:pPr>
+      <w:rPr>
+        <w:rFonts w:ascii="Wingdings" w:hAnsi="Wingdings" w:hint="default"/>
+      </w:rPr>
+    </w:lvl>
+    <w:lvl w:ilvl="3" w:tplc="04090001" w:tentative="1">
+      <w:start w:val="1"/>
+      <w:numFmt w:val="bullet"/>
+      <w:lvlText w:val=""/>
+      <w:lvlJc w:val="left"/>
+      <w:pPr>
+        <w:ind w:left="2880" w:hanging="360"/>
+      </w:pPr>
+      <w:rPr>
+        <w:rFonts w:ascii="Symbol" w:hAnsi="Symbol" w:hint="default"/>
+      </w:rPr>
+    </w:lvl>
+    <w:lvl w:ilvl="4" w:tplc="04090003" w:tentative="1">
+      <w:start w:val="1"/>
+      <w:numFmt w:val="bullet"/>
+      <w:lvlText w:val="o"/>
+      <w:lvlJc w:val="left"/>
+      <w:pPr>
+        <w:ind w:left="3600" w:hanging="360"/>
+      </w:pPr>
+      <w:rPr>
+        <w:rFonts w:ascii="Courier New" w:hAnsi="Courier New" w:cs="Courier New" w:hint="default"/>
+      </w:rPr>
+    </w:lvl>
+    <w:lvl w:ilvl="5" w:tplc="04090005" w:tentative="1">
+      <w:start w:val="1"/>
+      <w:numFmt w:val="bullet"/>
+      <w:lvlText w:val=""/>
+      <w:lvlJc w:val="left"/>
+      <w:pPr>
+        <w:ind w:left="4320" w:hanging="360"/>
+      </w:pPr>
+      <w:rPr>
+        <w:rFonts w:ascii="Wingdings" w:hAnsi="Wingdings" w:hint="default"/>
+      </w:rPr>
+    </w:lvl>
+    <w:lvl w:ilvl="6" w:tplc="04090001" w:tentative="1">
+      <w:start w:val="1"/>
+      <w:numFmt w:val="bullet"/>
+      <w:lvlText w:val=""/>
+      <w:lvlJc w:val="left"/>
+      <w:pPr>
+        <w:ind w:left="5040" w:hanging="360"/>
+      </w:pPr>
+      <w:rPr>
+        <w:rFonts w:ascii="Symbol" w:hAnsi="Symbol" w:hint="default"/>
+      </w:rPr>
+    </w:lvl>
+    <w:lvl w:ilvl="7" w:tplc="04090003" w:tentative="1">
+      <w:start w:val="1"/>
+      <w:numFmt w:val="bullet"/>
+      <w:lvlText w:val="o"/>
+      <w:lvlJc w:val="left"/>
+      <w:pPr>
+        <w:ind w:left="5760" w:hanging="360"/>
+      </w:pPr>
+      <w:rPr>
+        <w:rFonts w:ascii="Courier New" w:hAnsi="Courier New" w:cs="Courier New" w:hint="default"/>
+      </w:rPr>
+    </w:lvl>
+    <w:lvl w:ilvl="8" w:tplc="04090005" w:tentative="1">
+      <w:start w:val="1"/>
+      <w:numFmt w:val="bullet"/>
+      <w:lvlText w:val=""/>
+      <w:lvlJc w:val="left"/>
+      <w:pPr>
+        <w:ind w:left="6480" w:hanging="360"/>
+      </w:pPr>
+      <w:rPr>
+        <w:rFonts w:ascii="Wingdings" w:hAnsi="Wingdings" w:hint="default"/>
+      </w:rPr>
+    </w:lvl>
+  </w:abstractNum>
+  <w:abstractNum w:abstractNumId="5" w15:restartNumberingAfterBreak="0">
     <w:nsid w:val="453F34DD"/>
     <w:multiLevelType w:val="hybridMultilevel"/>
     <w:tmpl w:val="767ABFDA"/>
@@ -2842,7 +2657,7 @@
       </w:rPr>
     </w:lvl>
   </w:abstractNum>
-  <w:abstractNum w:abstractNumId="5" w15:restartNumberingAfterBreak="0">
+  <w:abstractNum w:abstractNumId="6" w15:restartNumberingAfterBreak="0">
     <w:nsid w:val="45C25CB6"/>
     <w:multiLevelType w:val="hybridMultilevel"/>
     <w:tmpl w:val="F692FD16"/>
@@ -2955,7 +2770,7 @@
       </w:rPr>
     </w:lvl>
   </w:abstractNum>
-  <w:abstractNum w:abstractNumId="6" w15:restartNumberingAfterBreak="0">
+  <w:abstractNum w:abstractNumId="7" w15:restartNumberingAfterBreak="0">
     <w:nsid w:val="673B1474"/>
     <w:multiLevelType w:val="hybridMultilevel"/>
     <w:tmpl w:val="D9B2399C"/>
@@ -3068,7 +2883,7 @@
       </w:rPr>
     </w:lvl>
   </w:abstractNum>
-  <w:abstractNum w:abstractNumId="7" w15:restartNumberingAfterBreak="0">
+  <w:abstractNum w:abstractNumId="8" w15:restartNumberingAfterBreak="0">
     <w:nsid w:val="69EC4E64"/>
     <w:multiLevelType w:val="hybridMultilevel"/>
     <w:tmpl w:val="34980A26"/>
@@ -3181,7 +2996,7 @@
       </w:rPr>
     </w:lvl>
   </w:abstractNum>
-  <w:abstractNum w:abstractNumId="8" w15:restartNumberingAfterBreak="0">
+  <w:abstractNum w:abstractNumId="9" w15:restartNumberingAfterBreak="0">
     <w:nsid w:val="6E5E6421"/>
     <w:multiLevelType w:val="hybridMultilevel"/>
     <w:tmpl w:val="1AB2A4E8"/>
@@ -3295,31 +3110,34 @@
     </w:lvl>
   </w:abstractNum>
   <w:num w:numId="1">
-    <w:abstractNumId w:val="6"/>
+    <w:abstractNumId w:val="7"/>
   </w:num>
   <w:num w:numId="2">
-    <w:abstractNumId w:val="8"/>
+    <w:abstractNumId w:val="9"/>
   </w:num>
   <w:num w:numId="3">
     <w:abstractNumId w:val="3"/>
   </w:num>
   <w:num w:numId="4">
-    <w:abstractNumId w:val="7"/>
+    <w:abstractNumId w:val="8"/>
   </w:num>
   <w:num w:numId="5">
     <w:abstractNumId w:val="0"/>
   </w:num>
   <w:num w:numId="6">
-    <w:abstractNumId w:val="4"/>
+    <w:abstractNumId w:val="5"/>
   </w:num>
   <w:num w:numId="7">
-    <w:abstractNumId w:val="5"/>
+    <w:abstractNumId w:val="6"/>
   </w:num>
   <w:num w:numId="8">
     <w:abstractNumId w:val="1"/>
   </w:num>
   <w:num w:numId="9">
     <w:abstractNumId w:val="2"/>
+  </w:num>
+  <w:num w:numId="10">
+    <w:abstractNumId w:val="4"/>
   </w:num>
 </w:numbering>
 </file>

</xml_diff>

<commit_message>
added more to drawables
</commit_message>
<xml_diff>
--- a/doc/Ra for Android.docx
+++ b/doc/Ra for Android.docx
@@ -1888,14 +1888,29 @@
         <w:t xml:space="preserve"> units will be in the various layouts so as to specify layout_width and layout_height correctly. Initially for the ImageViews using specific dp values, but need to change to “wrap_content” and have drawables in various sizes and resolutions based in screen size, density, and possibly smallest-screen-width.</w:t>
       </w:r>
       <w:r>
+        <w:t xml:space="preserve"> Advantage of using “wrap_content” is that the layout can remain the same while there are different drawables which there needs to be anyway.</w:t>
+      </w:r>
+      <w:bookmarkStart w:id="0" w:name="_GoBack"/>
+      <w:bookmarkEnd w:id="0"/>
+      <w:r>
         <w:br/>
         <w:t>Note: Sun-tiles and auction tiles have a background border so that the border is visible when empty; should the image be the full imageView so as to cover the border, or within the 1dp border</w:t>
       </w:r>
       <w:r>
         <w:t>?</w:t>
       </w:r>
-      <w:bookmarkStart w:id="0" w:name="_GoBack"/>
-      <w:bookmarkEnd w:id="0"/>
+      <w:r>
+        <w:t xml:space="preserve"> Also if “wrap_content” is used and no image</w:t>
+      </w:r>
+      <w:r>
+        <w:t xml:space="preserve"> is set</w:t>
+      </w:r>
+      <w:r>
+        <w:t>, the Ima</w:t>
+      </w:r>
+      <w:r>
+        <w:t>geView is shrunk to a 0x0 or 1x1 box, but resizes correctly when image resource is set. May need to have ‘border’ drawable that is a PNG rather than a shape XML file.</w:t>
+      </w:r>
     </w:p>
     <w:p>
       <w:r>

</xml_diff>

<commit_message>
reordered sections of v0.2.1 added some more detail for what is to be implemented in v0.3
</commit_message>
<xml_diff>
--- a/doc/Ra for Android.docx
+++ b/doc/Ra for Android.docx
@@ -15,8 +15,13 @@
         <w:pStyle w:val="NoSpacing"/>
       </w:pPr>
       <w:r>
-        <w:t>By Benjamin Sklar</w:t>
-      </w:r>
+        <w:t xml:space="preserve">By Benjamin </w:t>
+      </w:r>
+      <w:proofErr w:type="spellStart"/>
+      <w:r>
+        <w:t>Sklar</w:t>
+      </w:r>
+      <w:proofErr w:type="spellEnd"/>
     </w:p>
     <w:p>
       <w:r>
@@ -35,7 +40,7 @@
         <w:rPr>
           <w:noProof/>
         </w:rPr>
-        <w:t>2017-04-10</w:t>
+        <w:t>2017-04-18</w:t>
       </w:r>
       <w:r>
         <w:fldChar w:fldCharType="end"/>
@@ -231,7 +236,18 @@
     </w:p>
     <w:p>
       <w:r>
-        <w:t>This minor update is to significantly improve the graphics of the application. This includes: modifying the layout to work on various tablet devices in landscape orientation, adding more drawables in various resolutions, and add animation</w:t>
+        <w:t xml:space="preserve">This minor update is to significantly improve the graphics of the application. This includes: modifying the layout to work on various tablet devices in landscape orientation, adding more </w:t>
+      </w:r>
+      <w:proofErr w:type="spellStart"/>
+      <w:r>
+        <w:t>drawables</w:t>
+      </w:r>
+      <w:proofErr w:type="spellEnd"/>
+      <w:r>
+        <w:t xml:space="preserve"> in various resolutions, and add animation</w:t>
+      </w:r>
+      <w:r>
+        <w:t>.</w:t>
       </w:r>
     </w:p>
     <w:p>
@@ -244,10 +260,30 @@
     </w:p>
     <w:p>
       <w:r>
-        <w:t xml:space="preserve">The third version will/did use </w:t>
-      </w:r>
-      <w:r>
-        <w:t>??? from Spring quarter 2017.</w:t>
+        <w:t xml:space="preserve">The third version will/did </w:t>
+      </w:r>
+      <w:r>
+        <w:t>primarily add</w:t>
+      </w:r>
+      <w:r>
+        <w:t xml:space="preserve"> </w:t>
+      </w:r>
+      <w:r>
+        <w:t>networking/connectivity for multi-device play</w:t>
+      </w:r>
+      <w:r>
+        <w:t xml:space="preserve"> from Spring quarter 2017.</w:t>
+      </w:r>
+      <w:r>
+        <w:t xml:space="preserve"> Additionally posting to leaderboard (probably an AWS </w:t>
+      </w:r>
+      <w:proofErr w:type="spellStart"/>
+      <w:r>
+        <w:t>DynamoDB</w:t>
+      </w:r>
+      <w:proofErr w:type="spellEnd"/>
+      <w:r>
+        <w:t>) and sharing of the final score will be added.</w:t>
       </w:r>
     </w:p>
     <w:p>
@@ -455,8 +491,13 @@
           <w:numId w:val="2"/>
         </w:numPr>
       </w:pPr>
-      <w:r>
-        <w:t>MainActivity – Initial activity providing player option to start a new game, resume an old game, or quit</w:t>
+      <w:proofErr w:type="spellStart"/>
+      <w:r>
+        <w:t>MainActivity</w:t>
+      </w:r>
+      <w:proofErr w:type="spellEnd"/>
+      <w:r>
+        <w:t xml:space="preserve"> – Initial activity providing player option to start a new game, resume an old game, or quit</w:t>
       </w:r>
     </w:p>
     <w:p>
@@ -467,8 +508,13 @@
           <w:numId w:val="2"/>
         </w:numPr>
       </w:pPr>
-      <w:r>
-        <w:t>NewGameActivity – provides options to setup a new game including, number of players, name, and if player is AI or not. Currently there is no selection for AI player, and there is no mechanism for remote players.</w:t>
+      <w:proofErr w:type="spellStart"/>
+      <w:r>
+        <w:t>NewGameActivity</w:t>
+      </w:r>
+      <w:proofErr w:type="spellEnd"/>
+      <w:r>
+        <w:t xml:space="preserve"> – provides options to setup a new game including, number of players, name, and if player is AI or not. Currently there is no selection for AI player, and there is no mechanism for remote players.</w:t>
       </w:r>
     </w:p>
     <w:p>
@@ -479,8 +525,13 @@
           <w:numId w:val="2"/>
         </w:numPr>
       </w:pPr>
-      <w:r>
-        <w:t>GameActivity – main game screen with action buttons. Shows Epoch #, # of Ra tiles, player’s Sun tokens, and current tiles available for auction. It does not show tiles each player has.</w:t>
+      <w:proofErr w:type="spellStart"/>
+      <w:r>
+        <w:t>GameActivity</w:t>
+      </w:r>
+      <w:proofErr w:type="spellEnd"/>
+      <w:r>
+        <w:t xml:space="preserve"> – main game screen with action buttons. Shows Epoch #, # of Ra tiles, player’s Sun tokens, and current tiles available for auction. It does not show tiles each player has.</w:t>
       </w:r>
     </w:p>
     <w:p>
@@ -491,8 +542,13 @@
           <w:numId w:val="2"/>
         </w:numPr>
       </w:pPr>
-      <w:r>
-        <w:t>TilesActivity – shows number of tiles each player currently has.</w:t>
+      <w:proofErr w:type="spellStart"/>
+      <w:r>
+        <w:t>TilesActivity</w:t>
+      </w:r>
+      <w:proofErr w:type="spellEnd"/>
+      <w:r>
+        <w:t xml:space="preserve"> – shows number of tiles each player currently has.</w:t>
       </w:r>
     </w:p>
     <w:p>
@@ -503,8 +559,13 @@
           <w:numId w:val="2"/>
         </w:numPr>
       </w:pPr>
-      <w:r>
-        <w:t>ScoreActivity – shows score for each player if epoch ended at this point.</w:t>
+      <w:proofErr w:type="spellStart"/>
+      <w:r>
+        <w:t>ScoreActivity</w:t>
+      </w:r>
+      <w:proofErr w:type="spellEnd"/>
+      <w:r>
+        <w:t xml:space="preserve"> – shows score for each player if epoch ended at this point.</w:t>
       </w:r>
     </w:p>
     <w:p>
@@ -516,8 +577,13 @@
       </w:r>
     </w:p>
     <w:p>
-      <w:r>
-        <w:t>Additonal classes other than activities</w:t>
+      <w:proofErr w:type="spellStart"/>
+      <w:r>
+        <w:t>Additonal</w:t>
+      </w:r>
+      <w:proofErr w:type="spellEnd"/>
+      <w:r>
+        <w:t xml:space="preserve"> classes other than activities</w:t>
       </w:r>
     </w:p>
     <w:p>
@@ -552,9 +618,11 @@
           <w:numId w:val="3"/>
         </w:numPr>
       </w:pPr>
+      <w:proofErr w:type="spellStart"/>
       <w:r>
         <w:t>PlayerHuman</w:t>
       </w:r>
+      <w:proofErr w:type="spellEnd"/>
     </w:p>
     <w:p>
       <w:pPr>
@@ -564,9 +632,11 @@
           <w:numId w:val="3"/>
         </w:numPr>
       </w:pPr>
+      <w:proofErr w:type="spellStart"/>
       <w:r>
         <w:t>PlayerAI</w:t>
       </w:r>
+      <w:proofErr w:type="spellEnd"/>
     </w:p>
     <w:p>
       <w:pPr>
@@ -576,8 +646,13 @@
           <w:numId w:val="3"/>
         </w:numPr>
       </w:pPr>
-      <w:r>
-        <w:t>MyRandom – wrapper for pseudo-random number generator.</w:t>
+      <w:proofErr w:type="spellStart"/>
+      <w:r>
+        <w:t>MyRandom</w:t>
+      </w:r>
+      <w:proofErr w:type="spellEnd"/>
+      <w:r>
+        <w:t xml:space="preserve"> – wrapper for pseudo-random number generator.</w:t>
       </w:r>
     </w:p>
     <w:p>
@@ -597,8 +672,29 @@
         </w:numPr>
       </w:pPr>
       <w:r>
-        <w:t>Add ‘Ok’ button to ScoreActivity and TilesActivity to return to GameActivity</w:t>
-      </w:r>
+        <w:t xml:space="preserve">Add ‘Ok’ button to </w:t>
+      </w:r>
+      <w:proofErr w:type="spellStart"/>
+      <w:r>
+        <w:t>ScoreActivity</w:t>
+      </w:r>
+      <w:proofErr w:type="spellEnd"/>
+      <w:r>
+        <w:t xml:space="preserve"> and </w:t>
+      </w:r>
+      <w:proofErr w:type="spellStart"/>
+      <w:r>
+        <w:t>TilesActivity</w:t>
+      </w:r>
+      <w:proofErr w:type="spellEnd"/>
+      <w:r>
+        <w:t xml:space="preserve"> to return to </w:t>
+      </w:r>
+      <w:proofErr w:type="spellStart"/>
+      <w:r>
+        <w:t>GameActivity</w:t>
+      </w:r>
+      <w:proofErr w:type="spellEnd"/>
     </w:p>
     <w:p>
       <w:pPr>
@@ -610,8 +706,37 @@
       </w:pPr>
       <w:r>
         <w:lastRenderedPageBreak/>
-        <w:t>Make TilesActivity and ScoreActivity have ‘ActionBar, Up button’ as a different way to return to GameActivity</w:t>
-      </w:r>
+        <w:t xml:space="preserve">Make </w:t>
+      </w:r>
+      <w:proofErr w:type="spellStart"/>
+      <w:r>
+        <w:t>TilesActivity</w:t>
+      </w:r>
+      <w:proofErr w:type="spellEnd"/>
+      <w:r>
+        <w:t xml:space="preserve"> and </w:t>
+      </w:r>
+      <w:proofErr w:type="spellStart"/>
+      <w:r>
+        <w:t>ScoreActivity</w:t>
+      </w:r>
+      <w:proofErr w:type="spellEnd"/>
+      <w:r>
+        <w:t xml:space="preserve"> have ‘</w:t>
+      </w:r>
+      <w:proofErr w:type="spellStart"/>
+      <w:r>
+        <w:t>ActionBar</w:t>
+      </w:r>
+      <w:proofErr w:type="spellEnd"/>
+      <w:r>
+        <w:t xml:space="preserve">, Up button’ as a different way to return to </w:t>
+      </w:r>
+      <w:proofErr w:type="spellStart"/>
+      <w:r>
+        <w:t>GameActivity</w:t>
+      </w:r>
+      <w:proofErr w:type="spellEnd"/>
     </w:p>
     <w:p>
       <w:pPr>
@@ -622,13 +747,42 @@
         </w:numPr>
       </w:pPr>
       <w:r>
-        <w:t xml:space="preserve">Add NavigationDrawer (see 1/24/2017 class notes) to GameActivity to move to </w:t>
-      </w:r>
-      <w:r>
-        <w:t>ScoreActivity and Tiles</w:t>
-      </w:r>
-      <w:r>
-        <w:t>Activity instead of buttons.</w:t>
+        <w:t xml:space="preserve">Add </w:t>
+      </w:r>
+      <w:proofErr w:type="spellStart"/>
+      <w:r>
+        <w:t>NavigationDrawer</w:t>
+      </w:r>
+      <w:proofErr w:type="spellEnd"/>
+      <w:r>
+        <w:t xml:space="preserve"> (see 1/24/2017 class notes) to </w:t>
+      </w:r>
+      <w:proofErr w:type="spellStart"/>
+      <w:r>
+        <w:t>GameActivity</w:t>
+      </w:r>
+      <w:proofErr w:type="spellEnd"/>
+      <w:r>
+        <w:t xml:space="preserve"> to move to </w:t>
+      </w:r>
+      <w:proofErr w:type="spellStart"/>
+      <w:r>
+        <w:t>ScoreActivity</w:t>
+      </w:r>
+      <w:proofErr w:type="spellEnd"/>
+      <w:r>
+        <w:t xml:space="preserve"> and </w:t>
+      </w:r>
+      <w:proofErr w:type="spellStart"/>
+      <w:r>
+        <w:t>Tiles</w:t>
+      </w:r>
+      <w:r>
+        <w:t>Activity</w:t>
+      </w:r>
+      <w:proofErr w:type="spellEnd"/>
+      <w:r>
+        <w:t xml:space="preserve"> instead of buttons.</w:t>
       </w:r>
     </w:p>
     <w:p>
@@ -699,7 +853,15 @@
         <w:t>Graphics: replace game elements that are currently tex</w:t>
       </w:r>
       <w:r>
-        <w:t>t with graphics. Various types of drawables will be used.</w:t>
+        <w:t xml:space="preserve">t with graphics. Various types of </w:t>
+      </w:r>
+      <w:proofErr w:type="spellStart"/>
+      <w:r>
+        <w:t>drawables</w:t>
+      </w:r>
+      <w:proofErr w:type="spellEnd"/>
+      <w:r>
+        <w:t xml:space="preserve"> will be used.</w:t>
       </w:r>
     </w:p>
     <w:p>
@@ -873,8 +1035,13 @@
         </w:numPr>
       </w:pPr>
       <w:r>
-        <w:t>Saving of game state by saving ‘Game’ singleton from GameActivity</w:t>
-      </w:r>
+        <w:t xml:space="preserve">Saving of game state by saving ‘Game’ singleton from </w:t>
+      </w:r>
+      <w:proofErr w:type="spellStart"/>
+      <w:r>
+        <w:t>GameActivity</w:t>
+      </w:r>
+      <w:proofErr w:type="spellEnd"/>
     </w:p>
     <w:p>
       <w:pPr>
@@ -888,8 +1055,13 @@
         <w:t>Splash image that animates (alpha 0.0-&gt;1.0) on launch</w:t>
       </w:r>
       <w:r>
-        <w:t xml:space="preserve"> in MainActivity</w:t>
-      </w:r>
+        <w:t xml:space="preserve"> in </w:t>
+      </w:r>
+      <w:proofErr w:type="spellStart"/>
+      <w:r>
+        <w:t>MainActivity</w:t>
+      </w:r>
+      <w:proofErr w:type="spellEnd"/>
     </w:p>
     <w:p>
       <w:pPr>
@@ -928,7 +1100,23 @@
         </w:numPr>
       </w:pPr>
       <w:r>
-        <w:t xml:space="preserve">Game activity, auction items: replaced text with LinearLayout of ImageViews that show PNGs of tiles. </w:t>
+        <w:t xml:space="preserve">Game activity, auction items: replaced text with </w:t>
+      </w:r>
+      <w:proofErr w:type="spellStart"/>
+      <w:r>
+        <w:t>LinearLayout</w:t>
+      </w:r>
+      <w:proofErr w:type="spellEnd"/>
+      <w:r>
+        <w:t xml:space="preserve"> of </w:t>
+      </w:r>
+      <w:proofErr w:type="spellStart"/>
+      <w:r>
+        <w:t>ImageViews</w:t>
+      </w:r>
+      <w:proofErr w:type="spellEnd"/>
+      <w:r>
+        <w:t xml:space="preserve"> that show PNGs of tiles. </w:t>
       </w:r>
     </w:p>
     <w:p>
@@ -942,17 +1130,38 @@
       <w:r>
         <w:t xml:space="preserve">Created custom </w:t>
       </w:r>
+      <w:proofErr w:type="spellStart"/>
       <w:r>
         <w:t>Sun</w:t>
       </w:r>
       <w:r>
-        <w:t xml:space="preserve">ImageView </w:t>
-      </w:r>
-      <w:r>
-        <w:t xml:space="preserve">(extends ImageView) </w:t>
-      </w:r>
-      <w:r>
-        <w:t>class to drawText a number on top of a Sun Tile</w:t>
+        <w:t>ImageView</w:t>
+      </w:r>
+      <w:proofErr w:type="spellEnd"/>
+      <w:r>
+        <w:t xml:space="preserve"> </w:t>
+      </w:r>
+      <w:r>
+        <w:t xml:space="preserve">(extends </w:t>
+      </w:r>
+      <w:proofErr w:type="spellStart"/>
+      <w:r>
+        <w:t>ImageView</w:t>
+      </w:r>
+      <w:proofErr w:type="spellEnd"/>
+      <w:r>
+        <w:t xml:space="preserve">) </w:t>
+      </w:r>
+      <w:r>
+        <w:t xml:space="preserve">class to </w:t>
+      </w:r>
+      <w:proofErr w:type="spellStart"/>
+      <w:r>
+        <w:t>drawText</w:t>
+      </w:r>
+      <w:proofErr w:type="spellEnd"/>
+      <w:r>
+        <w:t xml:space="preserve"> a number on top of a Sun Tile</w:t>
       </w:r>
       <w:r>
         <w:t xml:space="preserve"> and use in Auction display</w:t>
@@ -967,12 +1176,20 @@
         </w:numPr>
       </w:pPr>
       <w:r>
-        <w:t>Use SunImageView to display player’s suns and sun in auction.</w:t>
-      </w:r>
-    </w:p>
-    <w:p>
-      <w:pPr>
-        <w:pStyle w:val="Heading3"/>
+        <w:t xml:space="preserve">Use </w:t>
+      </w:r>
+      <w:proofErr w:type="spellStart"/>
+      <w:r>
+        <w:t>SunImageView</w:t>
+      </w:r>
+      <w:proofErr w:type="spellEnd"/>
+      <w:r>
+        <w:t xml:space="preserve"> to display player’s suns and sun in auction.</w:t>
+      </w:r>
+    </w:p>
+    <w:p>
+      <w:pPr>
+        <w:pStyle w:val="Heading2"/>
       </w:pPr>
       <w:r>
         <w:lastRenderedPageBreak/>
@@ -984,51 +1201,59 @@
         <w:pStyle w:val="Heading3"/>
       </w:pPr>
       <w:r>
-        <w:t>Implemented</w:t>
-      </w:r>
-    </w:p>
-    <w:p>
-      <w:pPr>
-        <w:pStyle w:val="ListParagraph"/>
-        <w:numPr>
-          <w:ilvl w:val="0"/>
-          <w:numId w:val="11"/>
-        </w:numPr>
-      </w:pPr>
-      <w:r>
-        <w:t>Using same layout file for different screen sizes, but use @dimen values in various places and have multiple dimen.xml files for various minimum smaller screen width values; currently have default (</w:t>
-      </w:r>
-      <w:r>
-        <w:t>sw</w:t>
-      </w:r>
-      <w:r>
-        <w:t>320dp), sw360dp, sw600dp,</w:t>
-      </w:r>
-      <w:r>
-        <w:t xml:space="preserve"> </w:t>
-      </w:r>
-      <w:r>
-        <w:t>sw</w:t>
-      </w:r>
-      <w:bookmarkStart w:id="0" w:name="_GoBack"/>
-      <w:bookmarkEnd w:id="0"/>
-      <w:r>
-        <w:t>800dp</w:t>
-      </w:r>
-      <w:r>
-        <w:t>.</w:t>
-      </w:r>
-    </w:p>
-    <w:p>
-      <w:pPr>
-        <w:pStyle w:val="ListParagraph"/>
-        <w:numPr>
-          <w:ilvl w:val="0"/>
-          <w:numId w:val="11"/>
-        </w:numPr>
-      </w:pPr>
-      <w:r>
-        <w:t>Replaced ‘Draw’ button with Image button.</w:t>
+        <w:t>Overview</w:t>
+      </w:r>
+    </w:p>
+    <w:p>
+      <w:r>
+        <w:t>Ra for Android, v0.2.1 implements improved graphics</w:t>
+      </w:r>
+      <w:r>
+        <w:t>:</w:t>
+      </w:r>
+    </w:p>
+    <w:p>
+      <w:pPr>
+        <w:pStyle w:val="ListParagraph"/>
+        <w:numPr>
+          <w:ilvl w:val="0"/>
+          <w:numId w:val="12"/>
+        </w:numPr>
+      </w:pPr>
+      <w:r>
+        <w:t>Improved layouts for various devices</w:t>
+      </w:r>
+    </w:p>
+    <w:p>
+      <w:pPr>
+        <w:pStyle w:val="ListParagraph"/>
+        <w:numPr>
+          <w:ilvl w:val="0"/>
+          <w:numId w:val="12"/>
+        </w:numPr>
+      </w:pPr>
+      <w:r>
+        <w:t xml:space="preserve">Improved </w:t>
+      </w:r>
+      <w:proofErr w:type="spellStart"/>
+      <w:r>
+        <w:t>drawables</w:t>
+      </w:r>
+      <w:proofErr w:type="spellEnd"/>
+      <w:r>
+        <w:t xml:space="preserve"> for various DPI density values</w:t>
+      </w:r>
+    </w:p>
+    <w:p>
+      <w:pPr>
+        <w:pStyle w:val="ListParagraph"/>
+        <w:numPr>
+          <w:ilvl w:val="0"/>
+          <w:numId w:val="12"/>
+        </w:numPr>
+      </w:pPr>
+      <w:r>
+        <w:t>Animation during game play.</w:t>
       </w:r>
     </w:p>
     <w:p>
@@ -1036,284 +1261,44 @@
         <w:pStyle w:val="Heading3"/>
       </w:pPr>
       <w:r>
-        <w:t>TODO</w:t>
-      </w:r>
-    </w:p>
-    <w:p>
-      <w:pPr>
-        <w:pStyle w:val="ListParagraph"/>
-        <w:numPr>
-          <w:ilvl w:val="0"/>
-          <w:numId w:val="8"/>
-        </w:numPr>
-      </w:pPr>
-      <w:r>
-        <w:t>See if there is a better way to do ‘Sun tiles’ instead of a custom ImageView class, perhaps using LayerDrawable</w:t>
-      </w:r>
-    </w:p>
-    <w:p>
-      <w:pPr>
-        <w:pStyle w:val="ListParagraph"/>
-        <w:numPr>
-          <w:ilvl w:val="0"/>
-          <w:numId w:val="8"/>
-        </w:numPr>
-      </w:pPr>
-      <w:r>
-        <w:t>Get better artwork for PNG files and make in several resolutions</w:t>
-      </w:r>
-    </w:p>
-    <w:p>
-      <w:pPr>
-        <w:pStyle w:val="ListParagraph"/>
-        <w:numPr>
-          <w:ilvl w:val="0"/>
-          <w:numId w:val="8"/>
-        </w:numPr>
-      </w:pPr>
-      <w:r>
-        <w:t>Make additional layouts for different resolution devices, including tablets</w:t>
-      </w:r>
-    </w:p>
-    <w:p>
-      <w:pPr>
-        <w:pStyle w:val="ListParagraph"/>
-        <w:numPr>
-          <w:ilvl w:val="0"/>
-          <w:numId w:val="8"/>
-        </w:numPr>
-      </w:pPr>
-      <w:r>
-        <w:t>Make ‘Score’ and ‘Tiles’ activities into fragments</w:t>
-      </w:r>
-    </w:p>
-    <w:p>
-      <w:pPr>
-        <w:pStyle w:val="ListParagraph"/>
-        <w:numPr>
-          <w:ilvl w:val="0"/>
-          <w:numId w:val="8"/>
-        </w:numPr>
-      </w:pPr>
-      <w:r>
-        <w:t>Replace ‘Auction’ button with ‘Ra’ tile image.</w:t>
-      </w:r>
-    </w:p>
-    <w:p>
-      <w:pPr>
-        <w:pStyle w:val="ListParagraph"/>
-        <w:numPr>
-          <w:ilvl w:val="0"/>
-          <w:numId w:val="8"/>
-        </w:numPr>
-      </w:pPr>
-      <w:r>
-        <w:t>Write a game log file (different from Android Log() method for debugging)</w:t>
-      </w:r>
-    </w:p>
-    <w:p>
-      <w:pPr>
-        <w:pStyle w:val="ListParagraph"/>
-        <w:numPr>
-          <w:ilvl w:val="0"/>
-          <w:numId w:val="8"/>
-        </w:numPr>
-      </w:pPr>
-      <w:r>
-        <w:t>Sounds for various game events</w:t>
-      </w:r>
-    </w:p>
-    <w:p>
-      <w:pPr>
-        <w:pStyle w:val="ListParagraph"/>
-        <w:numPr>
-          <w:ilvl w:val="0"/>
-          <w:numId w:val="8"/>
-        </w:numPr>
-      </w:pPr>
-      <w:r>
-        <w:t>Add animations for various board-piece movement such as: draw tile from bag, acquire tiles won at auction.</w:t>
-      </w:r>
-    </w:p>
-    <w:p>
-      <w:pPr>
-        <w:pStyle w:val="ListParagraph"/>
-        <w:numPr>
-          <w:ilvl w:val="0"/>
-          <w:numId w:val="8"/>
-        </w:numPr>
-      </w:pPr>
-      <w:r>
-        <w:t xml:space="preserve">Add setting so that user can but does not have to press ‘OK’, ‘OK’, ‘OK’ when AI does something, have it move automatically with some amount of delay </w:t>
-      </w:r>
-    </w:p>
-    <w:p>
-      <w:pPr>
-        <w:pStyle w:val="ListParagraph"/>
-        <w:numPr>
-          <w:ilvl w:val="0"/>
-          <w:numId w:val="8"/>
-        </w:numPr>
-      </w:pPr>
-      <w:r>
-        <w:t>Add more detail to Tiles activity so that tiles for each individual player can be seen graphically</w:t>
-      </w:r>
-    </w:p>
-    <w:p>
-      <w:pPr>
-        <w:pStyle w:val="ListParagraph"/>
-        <w:numPr>
-          <w:ilvl w:val="0"/>
-          <w:numId w:val="8"/>
-        </w:numPr>
-      </w:pPr>
-      <w:r>
-        <w:t xml:space="preserve">Investigate ways to </w:t>
-      </w:r>
-      <w:r>
-        <w:t>replace</w:t>
-      </w:r>
-      <w:r>
-        <w:t xml:space="preserve"> ‘Bid’ and ‘Resolve Disaster’ dialogs with clicking tiles on an activity</w:t>
-      </w:r>
-    </w:p>
-    <w:p>
-      <w:pPr>
-        <w:pStyle w:val="ListParagraph"/>
-        <w:numPr>
-          <w:ilvl w:val="0"/>
-          <w:numId w:val="8"/>
-        </w:numPr>
-      </w:pPr>
-      <w:r>
-        <w:t>Added settings/preferences screen, current settings: ‘use random seed’ checkbox, something for skipping ‘OK’ button for AI actions.</w:t>
-      </w:r>
-    </w:p>
-    <w:p>
-      <w:pPr>
-        <w:pStyle w:val="ListParagraph"/>
-        <w:numPr>
-          <w:ilvl w:val="0"/>
-          <w:numId w:val="8"/>
-        </w:numPr>
-      </w:pPr>
-      <w:r>
-        <w:t>Make first activity a splash screen only and have it launch MainActivity with ‘New’, ‘Resume’, ‘Quit’ button.</w:t>
-      </w:r>
-    </w:p>
-    <w:p>
-      <w:pPr>
-        <w:pStyle w:val="ListParagraph"/>
-        <w:numPr>
-          <w:ilvl w:val="0"/>
-          <w:numId w:val="8"/>
-        </w:numPr>
-      </w:pPr>
-      <w:r>
-        <w:t>Add ‘Help’ information</w:t>
-      </w:r>
-    </w:p>
-    <w:p>
-      <w:pPr>
-        <w:pStyle w:val="ListParagraph"/>
-        <w:numPr>
-          <w:ilvl w:val="0"/>
-          <w:numId w:val="8"/>
-        </w:numPr>
-      </w:pPr>
-      <w:r>
-        <w:t>Add ‘About me’ or ‘Credits’. Give credits to any art/icon/sounds I grab.</w:t>
-      </w:r>
-    </w:p>
-    <w:p>
-      <w:pPr>
-        <w:pStyle w:val="Heading2"/>
-      </w:pPr>
-      <w:r>
-        <w:t>Version 0.2.1</w:t>
-      </w:r>
-    </w:p>
-    <w:p>
-      <w:pPr>
-        <w:pStyle w:val="Heading3"/>
-      </w:pPr>
-      <w:r>
-        <w:t>Overview</w:t>
-      </w:r>
-    </w:p>
-    <w:p>
-      <w:r>
-        <w:t>Ra for Android, v0.2.1</w:t>
-      </w:r>
-      <w:r>
-        <w:t xml:space="preserve"> implements </w:t>
-      </w:r>
-      <w:r>
-        <w:t>improved graphics</w:t>
-      </w:r>
-    </w:p>
-    <w:p>
-      <w:pPr>
-        <w:pStyle w:val="ListParagraph"/>
-        <w:numPr>
-          <w:ilvl w:val="0"/>
-          <w:numId w:val="9"/>
-        </w:numPr>
-      </w:pPr>
-      <w:r>
-        <w:t>Layout for various devices</w:t>
-      </w:r>
-      <w:r>
-        <w:t>, primarily table in landscape orientation</w:t>
-      </w:r>
-    </w:p>
-    <w:p>
-      <w:pPr>
-        <w:pStyle w:val="ListParagraph"/>
-        <w:numPr>
-          <w:ilvl w:val="0"/>
-          <w:numId w:val="9"/>
-        </w:numPr>
-      </w:pPr>
-      <w:r>
-        <w:t>Improved drawables in various resolutions</w:t>
-      </w:r>
-    </w:p>
-    <w:p>
-      <w:pPr>
-        <w:pStyle w:val="ListParagraph"/>
-        <w:numPr>
-          <w:ilvl w:val="0"/>
-          <w:numId w:val="9"/>
-        </w:numPr>
-      </w:pPr>
-      <w:r>
-        <w:t>Animation during game play.</w:t>
-      </w:r>
-    </w:p>
-    <w:p>
-      <w:pPr>
-        <w:pStyle w:val="Heading3"/>
-      </w:pPr>
-      <w:r>
         <w:t>Layout</w:t>
       </w:r>
     </w:p>
     <w:p>
       <w:r>
-        <w:t>An important feature of the app is to work on various devices. The layouts targeted will be important not just for the activity layouts but also drawables size and resolution. The devices to be targeted will be limited to SmartPhones and Tablets; Wearables are too small and TV not the primary use-case. The initial list of devices to be targeted will include a range of ‘Density’ and ‘Size’ values. The emulators</w:t>
-      </w:r>
-      <w:r>
-        <w:t xml:space="preserve"> to be tested on</w:t>
-      </w:r>
-      <w:r>
-        <w:t xml:space="preserve"> from Android Studio AVD will include</w:t>
-      </w:r>
-      <w:r>
-        <w:t xml:space="preserve"> (Try to find density xxhdpi and xxxhdpi)</w:t>
-      </w:r>
-      <w:r>
-        <w:t xml:space="preserve">: </w:t>
+        <w:t xml:space="preserve">An important feature of the app is to work on various devices. The layouts targeted will be important not just for the activity layouts but also </w:t>
+      </w:r>
+      <w:proofErr w:type="spellStart"/>
+      <w:r>
+        <w:t>drawables</w:t>
+      </w:r>
+      <w:proofErr w:type="spellEnd"/>
+      <w:r>
+        <w:t xml:space="preserve"> size and resolution. The devices to be targeted will be limited to </w:t>
+      </w:r>
+      <w:proofErr w:type="spellStart"/>
+      <w:r>
+        <w:t>SmartPhones</w:t>
+      </w:r>
+      <w:proofErr w:type="spellEnd"/>
+      <w:r>
+        <w:t xml:space="preserve"> and Tablets; Wearables are too small and TV not the primary use-case. The initial list of devices to be targeted will include a range of ‘Density’ and ‘Size’ values. The emulators to be tested on from Android Studio AVD will include (Try to find density </w:t>
+      </w:r>
+      <w:proofErr w:type="spellStart"/>
+      <w:r>
+        <w:t>xxhdpi</w:t>
+      </w:r>
+      <w:proofErr w:type="spellEnd"/>
+      <w:r>
+        <w:t xml:space="preserve"> and </w:t>
+      </w:r>
+      <w:proofErr w:type="spellStart"/>
+      <w:r>
+        <w:t>xxxhdpi</w:t>
+      </w:r>
+      <w:proofErr w:type="spellEnd"/>
+      <w:r>
+        <w:t>):</w:t>
       </w:r>
     </w:p>
     <w:tbl>
@@ -1422,7 +1407,6 @@
           </w:tcPr>
           <w:p>
             <w:r>
-              <w:lastRenderedPageBreak/>
               <w:t>Nexus 10</w:t>
             </w:r>
           </w:p>
@@ -1461,9 +1445,11 @@
             <w:pPr>
               <w:cnfStyle w:val="000000100000" w:firstRow="0" w:lastRow="0" w:firstColumn="0" w:lastColumn="0" w:oddVBand="0" w:evenVBand="0" w:oddHBand="1" w:evenHBand="0" w:firstRowFirstColumn="0" w:firstRowLastColumn="0" w:lastRowFirstColumn="0" w:lastRowLastColumn="0"/>
             </w:pPr>
+            <w:proofErr w:type="spellStart"/>
             <w:r>
               <w:t>xhdpi</w:t>
             </w:r>
+            <w:proofErr w:type="spellEnd"/>
           </w:p>
         </w:tc>
         <w:tc>
@@ -1493,9 +1479,11 @@
             <w:pPr>
               <w:cnfStyle w:val="000000100000" w:firstRow="0" w:lastRow="0" w:firstColumn="0" w:lastColumn="0" w:oddVBand="0" w:evenVBand="0" w:oddHBand="1" w:evenHBand="0" w:firstRowFirstColumn="0" w:firstRowLastColumn="0" w:lastRowFirstColumn="0" w:lastRowLastColumn="0"/>
             </w:pPr>
+            <w:proofErr w:type="spellStart"/>
             <w:r>
               <w:t>xlarge</w:t>
             </w:r>
+            <w:proofErr w:type="spellEnd"/>
           </w:p>
         </w:tc>
       </w:tr>
@@ -1545,9 +1533,11 @@
             <w:pPr>
               <w:cnfStyle w:val="000000000000" w:firstRow="0" w:lastRow="0" w:firstColumn="0" w:lastColumn="0" w:oddVBand="0" w:evenVBand="0" w:oddHBand="0" w:evenHBand="0" w:firstRowFirstColumn="0" w:firstRowLastColumn="0" w:lastRowFirstColumn="0" w:lastRowLastColumn="0"/>
             </w:pPr>
+            <w:proofErr w:type="spellStart"/>
             <w:r>
               <w:t>Xhdpi</w:t>
             </w:r>
+            <w:proofErr w:type="spellEnd"/>
           </w:p>
         </w:tc>
         <w:tc>
@@ -1626,9 +1616,11 @@
             <w:pPr>
               <w:cnfStyle w:val="000000100000" w:firstRow="0" w:lastRow="0" w:firstColumn="0" w:lastColumn="0" w:oddVBand="0" w:evenVBand="0" w:oddHBand="1" w:evenHBand="0" w:firstRowFirstColumn="0" w:firstRowLastColumn="0" w:lastRowFirstColumn="0" w:lastRowLastColumn="0"/>
             </w:pPr>
+            <w:proofErr w:type="spellStart"/>
             <w:r>
               <w:t>Xhdpi</w:t>
             </w:r>
+            <w:proofErr w:type="spellEnd"/>
           </w:p>
         </w:tc>
         <w:tc>
@@ -1704,9 +1696,11 @@
             <w:pPr>
               <w:cnfStyle w:val="000000000000" w:firstRow="0" w:lastRow="0" w:firstColumn="0" w:lastColumn="0" w:oddVBand="0" w:evenVBand="0" w:oddHBand="0" w:evenHBand="0" w:firstRowFirstColumn="0" w:firstRowLastColumn="0" w:lastRowFirstColumn="0" w:lastRowLastColumn="0"/>
             </w:pPr>
+            <w:proofErr w:type="spellStart"/>
             <w:r>
               <w:t>Hdpi</w:t>
             </w:r>
+            <w:proofErr w:type="spellEnd"/>
           </w:p>
         </w:tc>
         <w:tc>
@@ -1785,9 +1779,11 @@
             <w:pPr>
               <w:cnfStyle w:val="000000100000" w:firstRow="0" w:lastRow="0" w:firstColumn="0" w:lastColumn="0" w:oddVBand="0" w:evenVBand="0" w:oddHBand="1" w:evenHBand="0" w:firstRowFirstColumn="0" w:firstRowLastColumn="0" w:lastRowFirstColumn="0" w:lastRowLastColumn="0"/>
             </w:pPr>
+            <w:proofErr w:type="spellStart"/>
             <w:r>
               <w:t>Ldpi</w:t>
             </w:r>
+            <w:proofErr w:type="spellEnd"/>
           </w:p>
         </w:tc>
         <w:tc>
@@ -1812,10 +1808,7 @@
               <w:cnfStyle w:val="000000100000" w:firstRow="0" w:lastRow="0" w:firstColumn="0" w:lastColumn="0" w:oddVBand="0" w:evenVBand="0" w:oddHBand="1" w:evenHBand="0" w:firstRowFirstColumn="0" w:firstRowLastColumn="0" w:lastRowFirstColumn="0" w:lastRowLastColumn="0"/>
             </w:pPr>
             <w:r>
-              <w:t>S</w:t>
-            </w:r>
-            <w:r>
-              <w:t>mall</w:t>
+              <w:t>Small</w:t>
             </w:r>
           </w:p>
         </w:tc>
@@ -1866,9 +1859,11 @@
             <w:pPr>
               <w:cnfStyle w:val="000000000000" w:firstRow="0" w:lastRow="0" w:firstColumn="0" w:lastColumn="0" w:oddVBand="0" w:evenVBand="0" w:oddHBand="0" w:evenHBand="0" w:firstRowFirstColumn="0" w:firstRowLastColumn="0" w:lastRowFirstColumn="0" w:lastRowLastColumn="0"/>
             </w:pPr>
+            <w:proofErr w:type="spellStart"/>
             <w:r>
               <w:t>Mdpi</w:t>
             </w:r>
+            <w:proofErr w:type="spellEnd"/>
           </w:p>
         </w:tc>
         <w:tc>
@@ -1917,14 +1912,25 @@
       <w:pPr>
         <w:pStyle w:val="Heading3"/>
       </w:pPr>
+      <w:proofErr w:type="spellStart"/>
       <w:r>
         <w:t>Drawables</w:t>
       </w:r>
-    </w:p>
-    <w:p>
-      <w:r>
-        <w:t xml:space="preserve">Need to determine what the size of drawables in </w:t>
-      </w:r>
+      <w:proofErr w:type="spellEnd"/>
+    </w:p>
+    <w:p>
+      <w:r>
+        <w:t xml:space="preserve">Need to determine what the size of </w:t>
+      </w:r>
+      <w:proofErr w:type="spellStart"/>
+      <w:r>
+        <w:t>drawables</w:t>
+      </w:r>
+      <w:proofErr w:type="spellEnd"/>
+      <w:r>
+        <w:t xml:space="preserve"> in </w:t>
+      </w:r>
+      <w:proofErr w:type="spellStart"/>
       <w:r>
         <w:rPr>
           <w:b/>
@@ -1932,30 +1938,101 @@
         </w:rPr>
         <w:t>dp</w:t>
       </w:r>
-      <w:r>
-        <w:t xml:space="preserve"> units will be in the various layouts so as to specify layout_width and layout_height correctly. Initially for the ImageViews using specific dp values, but need to change to “wrap_content” and have drawables in various sizes and resolutions based in screen size, density, and possibly smallest-screen-width.</w:t>
-      </w:r>
-      <w:r>
-        <w:t xml:space="preserve"> Advantage of using “wrap_content” is that the layout can remain the same while there are different drawables which there needs to be anyway.</w:t>
+      <w:proofErr w:type="spellEnd"/>
+      <w:r>
+        <w:t xml:space="preserve"> units will be in the various layouts so as to specify </w:t>
+      </w:r>
+      <w:proofErr w:type="spellStart"/>
+      <w:r>
+        <w:t>layout_width</w:t>
+      </w:r>
+      <w:proofErr w:type="spellEnd"/>
+      <w:r>
+        <w:t xml:space="preserve"> and </w:t>
+      </w:r>
+      <w:proofErr w:type="spellStart"/>
+      <w:r>
+        <w:t>layout_height</w:t>
+      </w:r>
+      <w:proofErr w:type="spellEnd"/>
+      <w:r>
+        <w:t xml:space="preserve"> correctly. Initially for the </w:t>
+      </w:r>
+      <w:proofErr w:type="spellStart"/>
+      <w:r>
+        <w:t>ImageViews</w:t>
+      </w:r>
+      <w:proofErr w:type="spellEnd"/>
+      <w:r>
+        <w:t xml:space="preserve"> using specific </w:t>
+      </w:r>
+      <w:proofErr w:type="spellStart"/>
+      <w:r>
+        <w:t>dp</w:t>
+      </w:r>
+      <w:proofErr w:type="spellEnd"/>
+      <w:r>
+        <w:t xml:space="preserve"> values, but need to change to “</w:t>
+      </w:r>
+      <w:proofErr w:type="spellStart"/>
+      <w:r>
+        <w:t>wrap_content</w:t>
+      </w:r>
+      <w:proofErr w:type="spellEnd"/>
+      <w:r>
+        <w:t xml:space="preserve">” and have </w:t>
+      </w:r>
+      <w:proofErr w:type="spellStart"/>
+      <w:r>
+        <w:t>drawables</w:t>
+      </w:r>
+      <w:proofErr w:type="spellEnd"/>
+      <w:r>
+        <w:t xml:space="preserve"> in various sizes and resolutions based in screen size, density, and possibly smallest-screen-width. Advantage of using “</w:t>
+      </w:r>
+      <w:proofErr w:type="spellStart"/>
+      <w:r>
+        <w:t>wrap_content</w:t>
+      </w:r>
+      <w:proofErr w:type="spellEnd"/>
+      <w:r>
+        <w:t xml:space="preserve">” is that the layout can remain the same while there are different </w:t>
+      </w:r>
+      <w:proofErr w:type="spellStart"/>
+      <w:r>
+        <w:t>drawables</w:t>
+      </w:r>
+      <w:proofErr w:type="spellEnd"/>
+      <w:r>
+        <w:t xml:space="preserve"> which there needs to be anyway.</w:t>
       </w:r>
       <w:r>
         <w:br/>
-        <w:t>Note: Sun-tiles and auction tiles have a background border so that the border is visible when empty; should the image be the full imageView so as to cover the border, or within the 1dp border</w:t>
-      </w:r>
-      <w:r>
-        <w:t>?</w:t>
-      </w:r>
-      <w:r>
-        <w:t xml:space="preserve"> Also if “wrap_content” is used and no image</w:t>
-      </w:r>
-      <w:r>
-        <w:t xml:space="preserve"> is set</w:t>
-      </w:r>
-      <w:r>
-        <w:t>, the Ima</w:t>
-      </w:r>
-      <w:r>
-        <w:t>geView is shrunk to a 0x0 or 1x1 box, but resizes correctly when image resource is set. May need to have ‘border’ drawable that is a PNG rather than a shape XML file.</w:t>
+        <w:t xml:space="preserve">Note: Sun-tiles and auction tiles have a background border so that the border is visible when empty; should the image be the full </w:t>
+      </w:r>
+      <w:proofErr w:type="spellStart"/>
+      <w:r>
+        <w:t>imageView</w:t>
+      </w:r>
+      <w:proofErr w:type="spellEnd"/>
+      <w:r>
+        <w:t xml:space="preserve"> so as to cover the border, or within the 1dp border? Also if “</w:t>
+      </w:r>
+      <w:proofErr w:type="spellStart"/>
+      <w:r>
+        <w:t>wrap_content</w:t>
+      </w:r>
+      <w:proofErr w:type="spellEnd"/>
+      <w:r>
+        <w:t xml:space="preserve">” is used and no image is set, the </w:t>
+      </w:r>
+      <w:proofErr w:type="spellStart"/>
+      <w:r>
+        <w:t>ImageView</w:t>
+      </w:r>
+      <w:proofErr w:type="spellEnd"/>
+      <w:r>
+        <w:t xml:space="preserve"> is shrunk to a 0x0 or 1x1 box, but resizes correctly when image resource is set. May need to have ‘border’ drawable that is a PNG rather than a shape XML file.</w:t>
       </w:r>
     </w:p>
     <w:p>
@@ -2004,10 +2081,313 @@
         </w:numPr>
       </w:pPr>
       <w:r>
-        <w:t>On bid, s</w:t>
-      </w:r>
-      <w:r>
-        <w:t>un-tile used becomes prominent.</w:t>
+        <w:t>On bid, sun-tile used becomes prominent.</w:t>
+      </w:r>
+    </w:p>
+    <w:p>
+      <w:pPr>
+        <w:pStyle w:val="Heading3"/>
+      </w:pPr>
+      <w:r>
+        <w:lastRenderedPageBreak/>
+        <w:t>Implemented</w:t>
+      </w:r>
+    </w:p>
+    <w:p>
+      <w:pPr>
+        <w:pStyle w:val="ListParagraph"/>
+        <w:numPr>
+          <w:ilvl w:val="0"/>
+          <w:numId w:val="11"/>
+        </w:numPr>
+      </w:pPr>
+      <w:r>
+        <w:t>Using same layout file for different screen sizes, but use @</w:t>
+      </w:r>
+      <w:proofErr w:type="spellStart"/>
+      <w:r>
+        <w:t>dimen</w:t>
+      </w:r>
+      <w:proofErr w:type="spellEnd"/>
+      <w:r>
+        <w:t xml:space="preserve"> values in various places and have multiple dimen.xml files for various minimum smaller screen width values; currently have default (</w:t>
+      </w:r>
+      <w:r>
+        <w:t>sw</w:t>
+      </w:r>
+      <w:r>
+        <w:t>320dp), sw360dp, sw600dp,</w:t>
+      </w:r>
+      <w:r>
+        <w:t xml:space="preserve"> </w:t>
+      </w:r>
+      <w:r>
+        <w:t>sw800dp</w:t>
+      </w:r>
+      <w:r>
+        <w:t>.</w:t>
+      </w:r>
+      <w:r>
+        <w:br/>
+        <w:t>In addition the layout has been greatly rearranged (landscape orientation only) to better represent the Ra game board.</w:t>
+      </w:r>
+    </w:p>
+    <w:p>
+      <w:pPr>
+        <w:pStyle w:val="ListParagraph"/>
+        <w:numPr>
+          <w:ilvl w:val="0"/>
+          <w:numId w:val="11"/>
+        </w:numPr>
+      </w:pPr>
+      <w:r>
+        <w:t>Replaced ‘Draw’ button with Image button.</w:t>
+      </w:r>
+    </w:p>
+    <w:p>
+      <w:pPr>
+        <w:pStyle w:val="ListParagraph"/>
+        <w:numPr>
+          <w:ilvl w:val="0"/>
+          <w:numId w:val="11"/>
+        </w:numPr>
+      </w:pPr>
+      <w:r>
+        <w:t>Added image for ‘Ra’ tile.</w:t>
+      </w:r>
+    </w:p>
+    <w:p>
+      <w:pPr>
+        <w:pStyle w:val="Heading3"/>
+      </w:pPr>
+      <w:r>
+        <w:t>TODO</w:t>
+      </w:r>
+    </w:p>
+    <w:p>
+      <w:pPr>
+        <w:pStyle w:val="ListParagraph"/>
+        <w:numPr>
+          <w:ilvl w:val="0"/>
+          <w:numId w:val="8"/>
+        </w:numPr>
+      </w:pPr>
+      <w:r>
+        <w:t xml:space="preserve">Improved </w:t>
+      </w:r>
+      <w:proofErr w:type="spellStart"/>
+      <w:r>
+        <w:t>drawables</w:t>
+      </w:r>
+      <w:proofErr w:type="spellEnd"/>
+      <w:r>
+        <w:t xml:space="preserve"> in various </w:t>
+      </w:r>
+      <w:r>
+        <w:t xml:space="preserve">DPI </w:t>
+      </w:r>
+      <w:r>
+        <w:t>resolutions</w:t>
+      </w:r>
+    </w:p>
+    <w:p>
+      <w:pPr>
+        <w:pStyle w:val="ListParagraph"/>
+        <w:numPr>
+          <w:ilvl w:val="0"/>
+          <w:numId w:val="8"/>
+        </w:numPr>
+      </w:pPr>
+      <w:r>
+        <w:t xml:space="preserve">See if there is a better way to do ‘Sun tiles’ instead of a custom </w:t>
+      </w:r>
+      <w:proofErr w:type="spellStart"/>
+      <w:r>
+        <w:t>ImageView</w:t>
+      </w:r>
+      <w:proofErr w:type="spellEnd"/>
+      <w:r>
+        <w:t xml:space="preserve"> class, perhaps using </w:t>
+      </w:r>
+      <w:proofErr w:type="spellStart"/>
+      <w:r>
+        <w:t>LayerDrawable</w:t>
+      </w:r>
+      <w:proofErr w:type="spellEnd"/>
+    </w:p>
+    <w:p>
+      <w:pPr>
+        <w:pStyle w:val="ListParagraph"/>
+        <w:numPr>
+          <w:ilvl w:val="0"/>
+          <w:numId w:val="8"/>
+        </w:numPr>
+      </w:pPr>
+      <w:r>
+        <w:t>Get better artwork for PNG files and make in several resolutions</w:t>
+      </w:r>
+    </w:p>
+    <w:p>
+      <w:pPr>
+        <w:pStyle w:val="ListParagraph"/>
+        <w:numPr>
+          <w:ilvl w:val="0"/>
+          <w:numId w:val="8"/>
+        </w:numPr>
+      </w:pPr>
+      <w:r>
+        <w:t>Make ‘Score’ and ‘Tiles’ activities into fragments</w:t>
+      </w:r>
+    </w:p>
+    <w:p>
+      <w:pPr>
+        <w:pStyle w:val="ListParagraph"/>
+        <w:numPr>
+          <w:ilvl w:val="0"/>
+          <w:numId w:val="8"/>
+        </w:numPr>
+      </w:pPr>
+      <w:r>
+        <w:t>Replace ‘Auction’ button with ‘Ra’ tile image.</w:t>
+      </w:r>
+    </w:p>
+    <w:p>
+      <w:pPr>
+        <w:pStyle w:val="ListParagraph"/>
+        <w:numPr>
+          <w:ilvl w:val="0"/>
+          <w:numId w:val="8"/>
+        </w:numPr>
+      </w:pPr>
+      <w:r>
+        <w:t>Write a game log file (different from Android Log() method for debugging)</w:t>
+      </w:r>
+    </w:p>
+    <w:p>
+      <w:pPr>
+        <w:pStyle w:val="ListParagraph"/>
+        <w:numPr>
+          <w:ilvl w:val="0"/>
+          <w:numId w:val="8"/>
+        </w:numPr>
+      </w:pPr>
+      <w:r>
+        <w:t>Sounds for various game events</w:t>
+      </w:r>
+    </w:p>
+    <w:p>
+      <w:pPr>
+        <w:pStyle w:val="ListParagraph"/>
+        <w:numPr>
+          <w:ilvl w:val="0"/>
+          <w:numId w:val="8"/>
+        </w:numPr>
+      </w:pPr>
+      <w:r>
+        <w:t>Add animations for various board-piece movement such as: draw tile from bag, acquire tiles won at auction.</w:t>
+      </w:r>
+    </w:p>
+    <w:p>
+      <w:pPr>
+        <w:pStyle w:val="ListParagraph"/>
+        <w:numPr>
+          <w:ilvl w:val="0"/>
+          <w:numId w:val="8"/>
+        </w:numPr>
+      </w:pPr>
+      <w:r>
+        <w:t xml:space="preserve">Add setting so that user can but does not have to press ‘OK’, ‘OK’, ‘OK’ when AI does something, have it move automatically with some amount of delay </w:t>
+      </w:r>
+    </w:p>
+    <w:p>
+      <w:pPr>
+        <w:pStyle w:val="ListParagraph"/>
+        <w:numPr>
+          <w:ilvl w:val="0"/>
+          <w:numId w:val="8"/>
+        </w:numPr>
+      </w:pPr>
+      <w:r>
+        <w:t>Add more detail to Tiles activity so</w:t>
+      </w:r>
+      <w:bookmarkStart w:id="0" w:name="_GoBack"/>
+      <w:bookmarkEnd w:id="0"/>
+      <w:r>
+        <w:t xml:space="preserve"> that tiles for each individual player can be seen graphically</w:t>
+      </w:r>
+    </w:p>
+    <w:p>
+      <w:pPr>
+        <w:pStyle w:val="ListParagraph"/>
+        <w:numPr>
+          <w:ilvl w:val="0"/>
+          <w:numId w:val="8"/>
+        </w:numPr>
+      </w:pPr>
+      <w:r>
+        <w:t xml:space="preserve">Investigate ways to </w:t>
+      </w:r>
+      <w:r>
+        <w:t>replace</w:t>
+      </w:r>
+      <w:r>
+        <w:t xml:space="preserve"> ‘Bid’ and ‘Resolve Disaster’ dialogs with clicking tiles on an activity</w:t>
+      </w:r>
+    </w:p>
+    <w:p>
+      <w:pPr>
+        <w:pStyle w:val="ListParagraph"/>
+        <w:numPr>
+          <w:ilvl w:val="0"/>
+          <w:numId w:val="8"/>
+        </w:numPr>
+      </w:pPr>
+      <w:r>
+        <w:t>Added settings/preferences screen, current settings: ‘use random seed’ checkbox, something for skipping ‘OK’ button for AI actions.</w:t>
+      </w:r>
+    </w:p>
+    <w:p>
+      <w:pPr>
+        <w:pStyle w:val="ListParagraph"/>
+        <w:numPr>
+          <w:ilvl w:val="0"/>
+          <w:numId w:val="8"/>
+        </w:numPr>
+      </w:pPr>
+      <w:r>
+        <w:t xml:space="preserve">Make first activity a splash screen only and have it launch </w:t>
+      </w:r>
+      <w:proofErr w:type="spellStart"/>
+      <w:r>
+        <w:t>MainActivity</w:t>
+      </w:r>
+      <w:proofErr w:type="spellEnd"/>
+      <w:r>
+        <w:t xml:space="preserve"> with ‘New’, ‘Resume’, ‘Quit’ button.</w:t>
+      </w:r>
+    </w:p>
+    <w:p>
+      <w:pPr>
+        <w:pStyle w:val="ListParagraph"/>
+        <w:numPr>
+          <w:ilvl w:val="0"/>
+          <w:numId w:val="8"/>
+        </w:numPr>
+      </w:pPr>
+      <w:r>
+        <w:t>Add ‘Help’ information</w:t>
+      </w:r>
+    </w:p>
+    <w:p>
+      <w:pPr>
+        <w:pStyle w:val="ListParagraph"/>
+        <w:numPr>
+          <w:ilvl w:val="0"/>
+          <w:numId w:val="8"/>
+        </w:numPr>
+      </w:pPr>
+      <w:r>
+        <w:t>Add ‘About me’ or ‘Credits’. Give credits to any art/icon/sounds I grab.</w:t>
       </w:r>
     </w:p>
     <w:p>
@@ -2028,7 +2408,70 @@
     </w:p>
     <w:p>
       <w:r>
-        <w:t>Ra for Android, v0.3 implements various features taught during the spring quarter 2017.</w:t>
+        <w:t>Ra for Android, v0.3 implements various features taught</w:t>
+      </w:r>
+      <w:r>
+        <w:t xml:space="preserve"> during the spring quarter 2017:</w:t>
+      </w:r>
+    </w:p>
+    <w:p>
+      <w:pPr>
+        <w:pStyle w:val="ListParagraph"/>
+        <w:numPr>
+          <w:ilvl w:val="0"/>
+          <w:numId w:val="13"/>
+        </w:numPr>
+      </w:pPr>
+      <w:r>
+        <w:t xml:space="preserve">Connectivity and multi-device play, both ‘nearby’ via </w:t>
+      </w:r>
+      <w:proofErr w:type="spellStart"/>
+      <w:r>
+        <w:t>BlueTooth</w:t>
+      </w:r>
+      <w:proofErr w:type="spellEnd"/>
+      <w:r>
+        <w:t xml:space="preserve"> &amp; </w:t>
+      </w:r>
+      <w:proofErr w:type="spellStart"/>
+      <w:r>
+        <w:t>WiFi</w:t>
+      </w:r>
+      <w:proofErr w:type="spellEnd"/>
+      <w:r>
+        <w:t>, and far via Internet.</w:t>
+      </w:r>
+      <w:r>
+        <w:br/>
+        <w:t>This is the primary new feature.</w:t>
+      </w:r>
+    </w:p>
+    <w:p>
+      <w:pPr>
+        <w:pStyle w:val="ListParagraph"/>
+        <w:numPr>
+          <w:ilvl w:val="0"/>
+          <w:numId w:val="13"/>
+        </w:numPr>
+      </w:pPr>
+      <w:r>
+        <w:t xml:space="preserve">Final score: sharing and posting to leaderboard (probably AWS </w:t>
+      </w:r>
+      <w:proofErr w:type="spellStart"/>
+      <w:r>
+        <w:t>DynamoDB</w:t>
+      </w:r>
+      <w:proofErr w:type="spellEnd"/>
+      <w:r>
+        <w:t xml:space="preserve"> with static website).</w:t>
+      </w:r>
+    </w:p>
+    <w:p>
+      <w:pPr>
+        <w:pStyle w:val="Heading2"/>
+      </w:pPr>
+      <w:r>
+        <w:t>Version 1.0</w:t>
       </w:r>
     </w:p>
     <w:sectPr>
@@ -2609,6 +3052,119 @@
     </w:lvl>
   </w:abstractNum>
   <w:abstractNum w:abstractNumId="5" w15:restartNumberingAfterBreak="0">
+    <w:nsid w:val="38EF78A6"/>
+    <w:multiLevelType w:val="hybridMultilevel"/>
+    <w:tmpl w:val="8766FC8A"/>
+    <w:lvl w:ilvl="0" w:tplc="04090001">
+      <w:start w:val="1"/>
+      <w:numFmt w:val="bullet"/>
+      <w:lvlText w:val=""/>
+      <w:lvlJc w:val="left"/>
+      <w:pPr>
+        <w:ind w:left="720" w:hanging="360"/>
+      </w:pPr>
+      <w:rPr>
+        <w:rFonts w:ascii="Symbol" w:hAnsi="Symbol" w:hint="default"/>
+      </w:rPr>
+    </w:lvl>
+    <w:lvl w:ilvl="1" w:tplc="04090003" w:tentative="1">
+      <w:start w:val="1"/>
+      <w:numFmt w:val="bullet"/>
+      <w:lvlText w:val="o"/>
+      <w:lvlJc w:val="left"/>
+      <w:pPr>
+        <w:ind w:left="1440" w:hanging="360"/>
+      </w:pPr>
+      <w:rPr>
+        <w:rFonts w:ascii="Courier New" w:hAnsi="Courier New" w:cs="Courier New" w:hint="default"/>
+      </w:rPr>
+    </w:lvl>
+    <w:lvl w:ilvl="2" w:tplc="04090005" w:tentative="1">
+      <w:start w:val="1"/>
+      <w:numFmt w:val="bullet"/>
+      <w:lvlText w:val=""/>
+      <w:lvlJc w:val="left"/>
+      <w:pPr>
+        <w:ind w:left="2160" w:hanging="360"/>
+      </w:pPr>
+      <w:rPr>
+        <w:rFonts w:ascii="Wingdings" w:hAnsi="Wingdings" w:hint="default"/>
+      </w:rPr>
+    </w:lvl>
+    <w:lvl w:ilvl="3" w:tplc="04090001" w:tentative="1">
+      <w:start w:val="1"/>
+      <w:numFmt w:val="bullet"/>
+      <w:lvlText w:val=""/>
+      <w:lvlJc w:val="left"/>
+      <w:pPr>
+        <w:ind w:left="2880" w:hanging="360"/>
+      </w:pPr>
+      <w:rPr>
+        <w:rFonts w:ascii="Symbol" w:hAnsi="Symbol" w:hint="default"/>
+      </w:rPr>
+    </w:lvl>
+    <w:lvl w:ilvl="4" w:tplc="04090003" w:tentative="1">
+      <w:start w:val="1"/>
+      <w:numFmt w:val="bullet"/>
+      <w:lvlText w:val="o"/>
+      <w:lvlJc w:val="left"/>
+      <w:pPr>
+        <w:ind w:left="3600" w:hanging="360"/>
+      </w:pPr>
+      <w:rPr>
+        <w:rFonts w:ascii="Courier New" w:hAnsi="Courier New" w:cs="Courier New" w:hint="default"/>
+      </w:rPr>
+    </w:lvl>
+    <w:lvl w:ilvl="5" w:tplc="04090005" w:tentative="1">
+      <w:start w:val="1"/>
+      <w:numFmt w:val="bullet"/>
+      <w:lvlText w:val=""/>
+      <w:lvlJc w:val="left"/>
+      <w:pPr>
+        <w:ind w:left="4320" w:hanging="360"/>
+      </w:pPr>
+      <w:rPr>
+        <w:rFonts w:ascii="Wingdings" w:hAnsi="Wingdings" w:hint="default"/>
+      </w:rPr>
+    </w:lvl>
+    <w:lvl w:ilvl="6" w:tplc="04090001" w:tentative="1">
+      <w:start w:val="1"/>
+      <w:numFmt w:val="bullet"/>
+      <w:lvlText w:val=""/>
+      <w:lvlJc w:val="left"/>
+      <w:pPr>
+        <w:ind w:left="5040" w:hanging="360"/>
+      </w:pPr>
+      <w:rPr>
+        <w:rFonts w:ascii="Symbol" w:hAnsi="Symbol" w:hint="default"/>
+      </w:rPr>
+    </w:lvl>
+    <w:lvl w:ilvl="7" w:tplc="04090003" w:tentative="1">
+      <w:start w:val="1"/>
+      <w:numFmt w:val="bullet"/>
+      <w:lvlText w:val="o"/>
+      <w:lvlJc w:val="left"/>
+      <w:pPr>
+        <w:ind w:left="5760" w:hanging="360"/>
+      </w:pPr>
+      <w:rPr>
+        <w:rFonts w:ascii="Courier New" w:hAnsi="Courier New" w:cs="Courier New" w:hint="default"/>
+      </w:rPr>
+    </w:lvl>
+    <w:lvl w:ilvl="8" w:tplc="04090005" w:tentative="1">
+      <w:start w:val="1"/>
+      <w:numFmt w:val="bullet"/>
+      <w:lvlText w:val=""/>
+      <w:lvlJc w:val="left"/>
+      <w:pPr>
+        <w:ind w:left="6480" w:hanging="360"/>
+      </w:pPr>
+      <w:rPr>
+        <w:rFonts w:ascii="Wingdings" w:hAnsi="Wingdings" w:hint="default"/>
+      </w:rPr>
+    </w:lvl>
+  </w:abstractNum>
+  <w:abstractNum w:abstractNumId="6" w15:restartNumberingAfterBreak="0">
     <w:nsid w:val="40412EAB"/>
     <w:multiLevelType w:val="hybridMultilevel"/>
     <w:tmpl w:val="3190DE4E"/>
@@ -2721,7 +3277,7 @@
       </w:rPr>
     </w:lvl>
   </w:abstractNum>
-  <w:abstractNum w:abstractNumId="6" w15:restartNumberingAfterBreak="0">
+  <w:abstractNum w:abstractNumId="7" w15:restartNumberingAfterBreak="0">
     <w:nsid w:val="453F34DD"/>
     <w:multiLevelType w:val="hybridMultilevel"/>
     <w:tmpl w:val="767ABFDA"/>
@@ -2834,7 +3390,7 @@
       </w:rPr>
     </w:lvl>
   </w:abstractNum>
-  <w:abstractNum w:abstractNumId="7" w15:restartNumberingAfterBreak="0">
+  <w:abstractNum w:abstractNumId="8" w15:restartNumberingAfterBreak="0">
     <w:nsid w:val="45C25CB6"/>
     <w:multiLevelType w:val="hybridMultilevel"/>
     <w:tmpl w:val="F692FD16"/>
@@ -2947,7 +3503,120 @@
       </w:rPr>
     </w:lvl>
   </w:abstractNum>
-  <w:abstractNum w:abstractNumId="8" w15:restartNumberingAfterBreak="0">
+  <w:abstractNum w:abstractNumId="9" w15:restartNumberingAfterBreak="0">
+    <w:nsid w:val="51EA31AC"/>
+    <w:multiLevelType w:val="hybridMultilevel"/>
+    <w:tmpl w:val="A1DE49BC"/>
+    <w:lvl w:ilvl="0" w:tplc="04090001">
+      <w:start w:val="1"/>
+      <w:numFmt w:val="bullet"/>
+      <w:lvlText w:val=""/>
+      <w:lvlJc w:val="left"/>
+      <w:pPr>
+        <w:ind w:left="720" w:hanging="360"/>
+      </w:pPr>
+      <w:rPr>
+        <w:rFonts w:ascii="Symbol" w:hAnsi="Symbol" w:hint="default"/>
+      </w:rPr>
+    </w:lvl>
+    <w:lvl w:ilvl="1" w:tplc="04090003" w:tentative="1">
+      <w:start w:val="1"/>
+      <w:numFmt w:val="bullet"/>
+      <w:lvlText w:val="o"/>
+      <w:lvlJc w:val="left"/>
+      <w:pPr>
+        <w:ind w:left="1440" w:hanging="360"/>
+      </w:pPr>
+      <w:rPr>
+        <w:rFonts w:ascii="Courier New" w:hAnsi="Courier New" w:cs="Courier New" w:hint="default"/>
+      </w:rPr>
+    </w:lvl>
+    <w:lvl w:ilvl="2" w:tplc="04090005" w:tentative="1">
+      <w:start w:val="1"/>
+      <w:numFmt w:val="bullet"/>
+      <w:lvlText w:val=""/>
+      <w:lvlJc w:val="left"/>
+      <w:pPr>
+        <w:ind w:left="2160" w:hanging="360"/>
+      </w:pPr>
+      <w:rPr>
+        <w:rFonts w:ascii="Wingdings" w:hAnsi="Wingdings" w:hint="default"/>
+      </w:rPr>
+    </w:lvl>
+    <w:lvl w:ilvl="3" w:tplc="04090001" w:tentative="1">
+      <w:start w:val="1"/>
+      <w:numFmt w:val="bullet"/>
+      <w:lvlText w:val=""/>
+      <w:lvlJc w:val="left"/>
+      <w:pPr>
+        <w:ind w:left="2880" w:hanging="360"/>
+      </w:pPr>
+      <w:rPr>
+        <w:rFonts w:ascii="Symbol" w:hAnsi="Symbol" w:hint="default"/>
+      </w:rPr>
+    </w:lvl>
+    <w:lvl w:ilvl="4" w:tplc="04090003" w:tentative="1">
+      <w:start w:val="1"/>
+      <w:numFmt w:val="bullet"/>
+      <w:lvlText w:val="o"/>
+      <w:lvlJc w:val="left"/>
+      <w:pPr>
+        <w:ind w:left="3600" w:hanging="360"/>
+      </w:pPr>
+      <w:rPr>
+        <w:rFonts w:ascii="Courier New" w:hAnsi="Courier New" w:cs="Courier New" w:hint="default"/>
+      </w:rPr>
+    </w:lvl>
+    <w:lvl w:ilvl="5" w:tplc="04090005" w:tentative="1">
+      <w:start w:val="1"/>
+      <w:numFmt w:val="bullet"/>
+      <w:lvlText w:val=""/>
+      <w:lvlJc w:val="left"/>
+      <w:pPr>
+        <w:ind w:left="4320" w:hanging="360"/>
+      </w:pPr>
+      <w:rPr>
+        <w:rFonts w:ascii="Wingdings" w:hAnsi="Wingdings" w:hint="default"/>
+      </w:rPr>
+    </w:lvl>
+    <w:lvl w:ilvl="6" w:tplc="04090001" w:tentative="1">
+      <w:start w:val="1"/>
+      <w:numFmt w:val="bullet"/>
+      <w:lvlText w:val=""/>
+      <w:lvlJc w:val="left"/>
+      <w:pPr>
+        <w:ind w:left="5040" w:hanging="360"/>
+      </w:pPr>
+      <w:rPr>
+        <w:rFonts w:ascii="Symbol" w:hAnsi="Symbol" w:hint="default"/>
+      </w:rPr>
+    </w:lvl>
+    <w:lvl w:ilvl="7" w:tplc="04090003" w:tentative="1">
+      <w:start w:val="1"/>
+      <w:numFmt w:val="bullet"/>
+      <w:lvlText w:val="o"/>
+      <w:lvlJc w:val="left"/>
+      <w:pPr>
+        <w:ind w:left="5760" w:hanging="360"/>
+      </w:pPr>
+      <w:rPr>
+        <w:rFonts w:ascii="Courier New" w:hAnsi="Courier New" w:cs="Courier New" w:hint="default"/>
+      </w:rPr>
+    </w:lvl>
+    <w:lvl w:ilvl="8" w:tplc="04090005" w:tentative="1">
+      <w:start w:val="1"/>
+      <w:numFmt w:val="bullet"/>
+      <w:lvlText w:val=""/>
+      <w:lvlJc w:val="left"/>
+      <w:pPr>
+        <w:ind w:left="6480" w:hanging="360"/>
+      </w:pPr>
+      <w:rPr>
+        <w:rFonts w:ascii="Wingdings" w:hAnsi="Wingdings" w:hint="default"/>
+      </w:rPr>
+    </w:lvl>
+  </w:abstractNum>
+  <w:abstractNum w:abstractNumId="10" w15:restartNumberingAfterBreak="0">
     <w:nsid w:val="673B1474"/>
     <w:multiLevelType w:val="hybridMultilevel"/>
     <w:tmpl w:val="D9B2399C"/>
@@ -3060,7 +3729,7 @@
       </w:rPr>
     </w:lvl>
   </w:abstractNum>
-  <w:abstractNum w:abstractNumId="9" w15:restartNumberingAfterBreak="0">
+  <w:abstractNum w:abstractNumId="11" w15:restartNumberingAfterBreak="0">
     <w:nsid w:val="69EC4E64"/>
     <w:multiLevelType w:val="hybridMultilevel"/>
     <w:tmpl w:val="34980A26"/>
@@ -3173,7 +3842,7 @@
       </w:rPr>
     </w:lvl>
   </w:abstractNum>
-  <w:abstractNum w:abstractNumId="10" w15:restartNumberingAfterBreak="0">
+  <w:abstractNum w:abstractNumId="12" w15:restartNumberingAfterBreak="0">
     <w:nsid w:val="6E5E6421"/>
     <w:multiLevelType w:val="hybridMultilevel"/>
     <w:tmpl w:val="1AB2A4E8"/>
@@ -3287,25 +3956,25 @@
     </w:lvl>
   </w:abstractNum>
   <w:num w:numId="1">
-    <w:abstractNumId w:val="8"/>
+    <w:abstractNumId w:val="10"/>
   </w:num>
   <w:num w:numId="2">
-    <w:abstractNumId w:val="10"/>
+    <w:abstractNumId w:val="12"/>
   </w:num>
   <w:num w:numId="3">
     <w:abstractNumId w:val="3"/>
   </w:num>
   <w:num w:numId="4">
-    <w:abstractNumId w:val="9"/>
+    <w:abstractNumId w:val="11"/>
   </w:num>
   <w:num w:numId="5">
     <w:abstractNumId w:val="0"/>
   </w:num>
   <w:num w:numId="6">
-    <w:abstractNumId w:val="6"/>
+    <w:abstractNumId w:val="7"/>
   </w:num>
   <w:num w:numId="7">
-    <w:abstractNumId w:val="7"/>
+    <w:abstractNumId w:val="8"/>
   </w:num>
   <w:num w:numId="8">
     <w:abstractNumId w:val="1"/>
@@ -3317,7 +3986,13 @@
     <w:abstractNumId w:val="4"/>
   </w:num>
   <w:num w:numId="11">
+    <w:abstractNumId w:val="6"/>
+  </w:num>
+  <w:num w:numId="12">
     <w:abstractNumId w:val="5"/>
+  </w:num>
+  <w:num w:numId="13">
+    <w:abstractNumId w:val="9"/>
   </w:num>
 </w:numbering>
 </file>

</xml_diff>

<commit_message>
updated with 'Settings' implemented
</commit_message>
<xml_diff>
--- a/doc/Ra for Android.docx
+++ b/doc/Ra for Android.docx
@@ -15,8 +15,13 @@
         <w:pStyle w:val="NoSpacing"/>
       </w:pPr>
       <w:r>
-        <w:t>By Benjamin Sklar</w:t>
-      </w:r>
+        <w:t xml:space="preserve">By Benjamin </w:t>
+      </w:r>
+      <w:proofErr w:type="spellStart"/>
+      <w:r>
+        <w:t>Sklar</w:t>
+      </w:r>
+      <w:proofErr w:type="spellEnd"/>
     </w:p>
     <w:p>
       <w:r>
@@ -35,7 +40,7 @@
         <w:rPr>
           <w:noProof/>
         </w:rPr>
-        <w:t>2017-04-18</w:t>
+        <w:t>2017-04-22</w:t>
       </w:r>
       <w:r>
         <w:fldChar w:fldCharType="end"/>
@@ -231,7 +236,15 @@
     </w:p>
     <w:p>
       <w:r>
-        <w:t>This minor update is to significantly improve the graphics of the application. This includes: modifying the layout to work on various tablet devices in landscape orientation, adding more drawables in various resolutions, and add animation</w:t>
+        <w:t xml:space="preserve">This minor update is to significantly improve the graphics of the application. This includes: modifying the layout to work on various tablet devices in landscape orientation, adding more </w:t>
+      </w:r>
+      <w:proofErr w:type="spellStart"/>
+      <w:r>
+        <w:t>drawables</w:t>
+      </w:r>
+      <w:proofErr w:type="spellEnd"/>
+      <w:r>
+        <w:t xml:space="preserve"> in various resolutions, and add animation</w:t>
       </w:r>
       <w:r>
         <w:t>.</w:t>
@@ -262,7 +275,15 @@
         <w:t xml:space="preserve"> from Spring quarter 2017.</w:t>
       </w:r>
       <w:r>
-        <w:t xml:space="preserve"> Additionally posting to leaderboard (probably an AWS DynamoDB) and sharing of the final score will be added.</w:t>
+        <w:t xml:space="preserve"> Additionally posting to leaderboard (probably an AWS </w:t>
+      </w:r>
+      <w:proofErr w:type="spellStart"/>
+      <w:r>
+        <w:t>DynamoDB</w:t>
+      </w:r>
+      <w:proofErr w:type="spellEnd"/>
+      <w:r>
+        <w:t>) and sharing of the final score will be added.</w:t>
       </w:r>
     </w:p>
     <w:p>
@@ -470,8 +491,13 @@
           <w:numId w:val="2"/>
         </w:numPr>
       </w:pPr>
-      <w:r>
-        <w:t>MainActivity – Initial activity providing player option to start a new game, resume an old game, or quit</w:t>
+      <w:proofErr w:type="spellStart"/>
+      <w:r>
+        <w:t>MainActivity</w:t>
+      </w:r>
+      <w:proofErr w:type="spellEnd"/>
+      <w:r>
+        <w:t xml:space="preserve"> – Initial activity providing player option to start a new game, resume an old game, or quit</w:t>
       </w:r>
     </w:p>
     <w:p>
@@ -482,8 +508,13 @@
           <w:numId w:val="2"/>
         </w:numPr>
       </w:pPr>
-      <w:r>
-        <w:t>NewGameActivity – provides options to setup a new game including, number of players, name, and if player is AI or not. Currently there is no selection for AI player, and there is no mechanism for remote players.</w:t>
+      <w:proofErr w:type="spellStart"/>
+      <w:r>
+        <w:t>NewGameActivity</w:t>
+      </w:r>
+      <w:proofErr w:type="spellEnd"/>
+      <w:r>
+        <w:t xml:space="preserve"> – provides options to setup a new game including, number of players, name, and if player is AI or not. Currently there is no selection for AI player, and there is no mechanism for remote players.</w:t>
       </w:r>
     </w:p>
     <w:p>
@@ -494,8 +525,13 @@
           <w:numId w:val="2"/>
         </w:numPr>
       </w:pPr>
-      <w:r>
-        <w:t>GameActivity – main game screen with action buttons. Shows Epoch #, # of Ra tiles, player’s Sun tokens, and current tiles available for auction. It does not show tiles each player has.</w:t>
+      <w:proofErr w:type="spellStart"/>
+      <w:r>
+        <w:t>GameActivity</w:t>
+      </w:r>
+      <w:proofErr w:type="spellEnd"/>
+      <w:r>
+        <w:t xml:space="preserve"> – main game screen with action buttons. Shows Epoch #, # of Ra tiles, player’s Sun tokens, and current tiles available for auction. It does not show tiles each player has.</w:t>
       </w:r>
     </w:p>
     <w:p>
@@ -506,8 +542,13 @@
           <w:numId w:val="2"/>
         </w:numPr>
       </w:pPr>
-      <w:r>
-        <w:t>TilesActivity – shows number of tiles each player currently has.</w:t>
+      <w:proofErr w:type="spellStart"/>
+      <w:r>
+        <w:t>TilesActivity</w:t>
+      </w:r>
+      <w:proofErr w:type="spellEnd"/>
+      <w:r>
+        <w:t xml:space="preserve"> – shows number of tiles each player currently has.</w:t>
       </w:r>
     </w:p>
     <w:p>
@@ -518,8 +559,13 @@
           <w:numId w:val="2"/>
         </w:numPr>
       </w:pPr>
-      <w:r>
-        <w:t>ScoreActivity – shows score for each player if epoch ended at this point.</w:t>
+      <w:proofErr w:type="spellStart"/>
+      <w:r>
+        <w:t>ScoreActivity</w:t>
+      </w:r>
+      <w:proofErr w:type="spellEnd"/>
+      <w:r>
+        <w:t xml:space="preserve"> – shows score for each player if epoch ended at this point.</w:t>
       </w:r>
     </w:p>
     <w:p>
@@ -531,8 +577,13 @@
       </w:r>
     </w:p>
     <w:p>
-      <w:r>
-        <w:t>Additonal classes other than activities</w:t>
+      <w:proofErr w:type="spellStart"/>
+      <w:r>
+        <w:t>Additonal</w:t>
+      </w:r>
+      <w:proofErr w:type="spellEnd"/>
+      <w:r>
+        <w:t xml:space="preserve"> classes other than activities</w:t>
       </w:r>
     </w:p>
     <w:p>
@@ -567,9 +618,11 @@
           <w:numId w:val="3"/>
         </w:numPr>
       </w:pPr>
+      <w:proofErr w:type="spellStart"/>
       <w:r>
         <w:t>PlayerHuman</w:t>
       </w:r>
+      <w:proofErr w:type="spellEnd"/>
     </w:p>
     <w:p>
       <w:pPr>
@@ -579,9 +632,11 @@
           <w:numId w:val="3"/>
         </w:numPr>
       </w:pPr>
+      <w:proofErr w:type="spellStart"/>
       <w:r>
         <w:t>PlayerAI</w:t>
       </w:r>
+      <w:proofErr w:type="spellEnd"/>
     </w:p>
     <w:p>
       <w:pPr>
@@ -591,8 +646,13 @@
           <w:numId w:val="3"/>
         </w:numPr>
       </w:pPr>
-      <w:r>
-        <w:t>MyRandom – wrapper for pseudo-random number generator.</w:t>
+      <w:proofErr w:type="spellStart"/>
+      <w:r>
+        <w:t>MyRandom</w:t>
+      </w:r>
+      <w:proofErr w:type="spellEnd"/>
+      <w:r>
+        <w:t xml:space="preserve"> – wrapper for pseudo-random number generator.</w:t>
       </w:r>
     </w:p>
     <w:p>
@@ -612,8 +672,29 @@
         </w:numPr>
       </w:pPr>
       <w:r>
-        <w:t>Add ‘Ok’ button to ScoreActivity and TilesActivity to return to GameActivity</w:t>
-      </w:r>
+        <w:t xml:space="preserve">Add ‘Ok’ button to </w:t>
+      </w:r>
+      <w:proofErr w:type="spellStart"/>
+      <w:r>
+        <w:t>ScoreActivity</w:t>
+      </w:r>
+      <w:proofErr w:type="spellEnd"/>
+      <w:r>
+        <w:t xml:space="preserve"> and </w:t>
+      </w:r>
+      <w:proofErr w:type="spellStart"/>
+      <w:r>
+        <w:t>TilesActivity</w:t>
+      </w:r>
+      <w:proofErr w:type="spellEnd"/>
+      <w:r>
+        <w:t xml:space="preserve"> to return to </w:t>
+      </w:r>
+      <w:proofErr w:type="spellStart"/>
+      <w:r>
+        <w:t>GameActivity</w:t>
+      </w:r>
+      <w:proofErr w:type="spellEnd"/>
     </w:p>
     <w:p>
       <w:pPr>
@@ -625,8 +706,37 @@
       </w:pPr>
       <w:r>
         <w:lastRenderedPageBreak/>
-        <w:t>Make TilesActivity and ScoreActivity have ‘ActionBar, Up button’ as a different way to return to GameActivity</w:t>
-      </w:r>
+        <w:t xml:space="preserve">Make </w:t>
+      </w:r>
+      <w:proofErr w:type="spellStart"/>
+      <w:r>
+        <w:t>TilesActivity</w:t>
+      </w:r>
+      <w:proofErr w:type="spellEnd"/>
+      <w:r>
+        <w:t xml:space="preserve"> and </w:t>
+      </w:r>
+      <w:proofErr w:type="spellStart"/>
+      <w:r>
+        <w:t>ScoreActivity</w:t>
+      </w:r>
+      <w:proofErr w:type="spellEnd"/>
+      <w:r>
+        <w:t xml:space="preserve"> have ‘</w:t>
+      </w:r>
+      <w:proofErr w:type="spellStart"/>
+      <w:r>
+        <w:t>ActionBar</w:t>
+      </w:r>
+      <w:proofErr w:type="spellEnd"/>
+      <w:r>
+        <w:t xml:space="preserve">, Up button’ as a different way to return to </w:t>
+      </w:r>
+      <w:proofErr w:type="spellStart"/>
+      <w:r>
+        <w:t>GameActivity</w:t>
+      </w:r>
+      <w:proofErr w:type="spellEnd"/>
     </w:p>
     <w:p>
       <w:pPr>
@@ -637,13 +747,42 @@
         </w:numPr>
       </w:pPr>
       <w:r>
-        <w:t xml:space="preserve">Add NavigationDrawer (see 1/24/2017 class notes) to GameActivity to move to </w:t>
-      </w:r>
-      <w:r>
-        <w:t>ScoreActivity and Tiles</w:t>
-      </w:r>
-      <w:r>
-        <w:t>Activity instead of buttons.</w:t>
+        <w:t xml:space="preserve">Add </w:t>
+      </w:r>
+      <w:proofErr w:type="spellStart"/>
+      <w:r>
+        <w:t>NavigationDrawer</w:t>
+      </w:r>
+      <w:proofErr w:type="spellEnd"/>
+      <w:r>
+        <w:t xml:space="preserve"> (see 1/24/2017 class notes) to </w:t>
+      </w:r>
+      <w:proofErr w:type="spellStart"/>
+      <w:r>
+        <w:t>GameActivity</w:t>
+      </w:r>
+      <w:proofErr w:type="spellEnd"/>
+      <w:r>
+        <w:t xml:space="preserve"> to move to </w:t>
+      </w:r>
+      <w:proofErr w:type="spellStart"/>
+      <w:r>
+        <w:t>ScoreActivity</w:t>
+      </w:r>
+      <w:proofErr w:type="spellEnd"/>
+      <w:r>
+        <w:t xml:space="preserve"> and </w:t>
+      </w:r>
+      <w:proofErr w:type="spellStart"/>
+      <w:r>
+        <w:t>Tiles</w:t>
+      </w:r>
+      <w:r>
+        <w:t>Activity</w:t>
+      </w:r>
+      <w:proofErr w:type="spellEnd"/>
+      <w:r>
+        <w:t xml:space="preserve"> instead of buttons.</w:t>
       </w:r>
     </w:p>
     <w:p>
@@ -714,7 +853,15 @@
         <w:t>Graphics: replace game elements that are currently tex</w:t>
       </w:r>
       <w:r>
-        <w:t>t with graphics. Various types of drawables will be used.</w:t>
+        <w:t xml:space="preserve">t with graphics. Various types of </w:t>
+      </w:r>
+      <w:proofErr w:type="spellStart"/>
+      <w:r>
+        <w:t>drawables</w:t>
+      </w:r>
+      <w:proofErr w:type="spellEnd"/>
+      <w:r>
+        <w:t xml:space="preserve"> will be used.</w:t>
       </w:r>
     </w:p>
     <w:p>
@@ -888,8 +1035,13 @@
         </w:numPr>
       </w:pPr>
       <w:r>
-        <w:t>Saving of game state by saving ‘Game’ singleton from GameActivity</w:t>
-      </w:r>
+        <w:t xml:space="preserve">Saving of game state by saving ‘Game’ singleton from </w:t>
+      </w:r>
+      <w:proofErr w:type="spellStart"/>
+      <w:r>
+        <w:t>GameActivity</w:t>
+      </w:r>
+      <w:proofErr w:type="spellEnd"/>
     </w:p>
     <w:p>
       <w:pPr>
@@ -903,8 +1055,13 @@
         <w:t>Splash image that animates (alpha 0.0-&gt;1.0) on launch</w:t>
       </w:r>
       <w:r>
-        <w:t xml:space="preserve"> in MainActivity</w:t>
-      </w:r>
+        <w:t xml:space="preserve"> in </w:t>
+      </w:r>
+      <w:proofErr w:type="spellStart"/>
+      <w:r>
+        <w:t>MainActivity</w:t>
+      </w:r>
+      <w:proofErr w:type="spellEnd"/>
     </w:p>
     <w:p>
       <w:pPr>
@@ -943,7 +1100,23 @@
         </w:numPr>
       </w:pPr>
       <w:r>
-        <w:t xml:space="preserve">Game activity, auction items: replaced text with LinearLayout of ImageViews that show PNGs of tiles. </w:t>
+        <w:t xml:space="preserve">Game activity, auction items: replaced text with </w:t>
+      </w:r>
+      <w:proofErr w:type="spellStart"/>
+      <w:r>
+        <w:t>LinearLayout</w:t>
+      </w:r>
+      <w:proofErr w:type="spellEnd"/>
+      <w:r>
+        <w:t xml:space="preserve"> of </w:t>
+      </w:r>
+      <w:proofErr w:type="spellStart"/>
+      <w:r>
+        <w:t>ImageViews</w:t>
+      </w:r>
+      <w:proofErr w:type="spellEnd"/>
+      <w:r>
+        <w:t xml:space="preserve"> that show PNGs of tiles. </w:t>
       </w:r>
     </w:p>
     <w:p>
@@ -957,17 +1130,38 @@
       <w:r>
         <w:t xml:space="preserve">Created custom </w:t>
       </w:r>
+      <w:proofErr w:type="spellStart"/>
       <w:r>
         <w:t>Sun</w:t>
       </w:r>
       <w:r>
-        <w:t xml:space="preserve">ImageView </w:t>
-      </w:r>
-      <w:r>
-        <w:t xml:space="preserve">(extends ImageView) </w:t>
-      </w:r>
-      <w:r>
-        <w:t>class to drawText a number on top of a Sun Tile</w:t>
+        <w:t>ImageView</w:t>
+      </w:r>
+      <w:proofErr w:type="spellEnd"/>
+      <w:r>
+        <w:t xml:space="preserve"> </w:t>
+      </w:r>
+      <w:r>
+        <w:t xml:space="preserve">(extends </w:t>
+      </w:r>
+      <w:proofErr w:type="spellStart"/>
+      <w:r>
+        <w:t>ImageView</w:t>
+      </w:r>
+      <w:proofErr w:type="spellEnd"/>
+      <w:r>
+        <w:t xml:space="preserve">) </w:t>
+      </w:r>
+      <w:r>
+        <w:t xml:space="preserve">class to </w:t>
+      </w:r>
+      <w:proofErr w:type="spellStart"/>
+      <w:r>
+        <w:t>drawText</w:t>
+      </w:r>
+      <w:proofErr w:type="spellEnd"/>
+      <w:r>
+        <w:t xml:space="preserve"> a number on top of a Sun Tile</w:t>
       </w:r>
       <w:r>
         <w:t xml:space="preserve"> and use in Auction display</w:t>
@@ -982,7 +1176,15 @@
         </w:numPr>
       </w:pPr>
       <w:r>
-        <w:t>Use SunImageView to display player’s suns and sun in auction.</w:t>
+        <w:t xml:space="preserve">Use </w:t>
+      </w:r>
+      <w:proofErr w:type="spellStart"/>
+      <w:r>
+        <w:t>SunImageView</w:t>
+      </w:r>
+      <w:proofErr w:type="spellEnd"/>
+      <w:r>
+        <w:t xml:space="preserve"> to display player’s suns and sun in auction.</w:t>
       </w:r>
     </w:p>
     <w:p>
@@ -1028,7 +1230,15 @@
         </w:numPr>
       </w:pPr>
       <w:r>
-        <w:t>Improved drawables for various DPI density values</w:t>
+        <w:t xml:space="preserve">Improved </w:t>
+      </w:r>
+      <w:proofErr w:type="spellStart"/>
+      <w:r>
+        <w:t>drawables</w:t>
+      </w:r>
+      <w:proofErr w:type="spellEnd"/>
+      <w:r>
+        <w:t xml:space="preserve"> for various DPI density values</w:t>
       </w:r>
     </w:p>
     <w:p>
@@ -1053,7 +1263,39 @@
     </w:p>
     <w:p>
       <w:r>
-        <w:t>An important feature of the app is to work on various devices. The layouts targeted will be important not just for the activity layouts but also drawables size and resolution. The devices to be targeted will be limited to SmartPhones and Tablets; Wearables are too small and TV not the primary use-case. The initial list of devices to be targeted will include a range of ‘Density’ and ‘Size’ values. The emulators to be tested on from Android Studio AVD will include (Try to find density xxhdpi and xxxhdpi):</w:t>
+        <w:t xml:space="preserve">An important feature of the app is to work on various devices. The layouts targeted will be important not just for the activity layouts but also </w:t>
+      </w:r>
+      <w:proofErr w:type="spellStart"/>
+      <w:r>
+        <w:t>drawables</w:t>
+      </w:r>
+      <w:proofErr w:type="spellEnd"/>
+      <w:r>
+        <w:t xml:space="preserve"> size and resolution. The devices to be targeted will be limited to </w:t>
+      </w:r>
+      <w:proofErr w:type="spellStart"/>
+      <w:r>
+        <w:t>SmartPhones</w:t>
+      </w:r>
+      <w:proofErr w:type="spellEnd"/>
+      <w:r>
+        <w:t xml:space="preserve"> and Tablets; Wearables are too small and TV not the primary use-case. The initial list of devices to be targeted will include a range of ‘Density’ and ‘Size’ values. The emulators to be tested on from Android Studio AVD will include (Try to find density </w:t>
+      </w:r>
+      <w:proofErr w:type="spellStart"/>
+      <w:r>
+        <w:t>xxhdpi</w:t>
+      </w:r>
+      <w:proofErr w:type="spellEnd"/>
+      <w:r>
+        <w:t xml:space="preserve"> and </w:t>
+      </w:r>
+      <w:proofErr w:type="spellStart"/>
+      <w:r>
+        <w:t>xxxhdpi</w:t>
+      </w:r>
+      <w:proofErr w:type="spellEnd"/>
+      <w:r>
+        <w:t>):</w:t>
       </w:r>
     </w:p>
     <w:tbl>
@@ -1200,9 +1442,11 @@
             <w:pPr>
               <w:cnfStyle w:val="000000100000" w:firstRow="0" w:lastRow="0" w:firstColumn="0" w:lastColumn="0" w:oddVBand="0" w:evenVBand="0" w:oddHBand="1" w:evenHBand="0" w:firstRowFirstColumn="0" w:firstRowLastColumn="0" w:lastRowFirstColumn="0" w:lastRowLastColumn="0"/>
             </w:pPr>
+            <w:proofErr w:type="spellStart"/>
             <w:r>
               <w:t>xhdpi</w:t>
             </w:r>
+            <w:proofErr w:type="spellEnd"/>
           </w:p>
         </w:tc>
         <w:tc>
@@ -1232,9 +1476,11 @@
             <w:pPr>
               <w:cnfStyle w:val="000000100000" w:firstRow="0" w:lastRow="0" w:firstColumn="0" w:lastColumn="0" w:oddVBand="0" w:evenVBand="0" w:oddHBand="1" w:evenHBand="0" w:firstRowFirstColumn="0" w:firstRowLastColumn="0" w:lastRowFirstColumn="0" w:lastRowLastColumn="0"/>
             </w:pPr>
+            <w:proofErr w:type="spellStart"/>
             <w:r>
               <w:t>xlarge</w:t>
             </w:r>
+            <w:proofErr w:type="spellEnd"/>
           </w:p>
         </w:tc>
       </w:tr>
@@ -1284,9 +1530,11 @@
             <w:pPr>
               <w:cnfStyle w:val="000000000000" w:firstRow="0" w:lastRow="0" w:firstColumn="0" w:lastColumn="0" w:oddVBand="0" w:evenVBand="0" w:oddHBand="0" w:evenHBand="0" w:firstRowFirstColumn="0" w:firstRowLastColumn="0" w:lastRowFirstColumn="0" w:lastRowLastColumn="0"/>
             </w:pPr>
+            <w:proofErr w:type="spellStart"/>
             <w:r>
               <w:t>Xhdpi</w:t>
             </w:r>
+            <w:proofErr w:type="spellEnd"/>
           </w:p>
         </w:tc>
         <w:tc>
@@ -1365,9 +1613,11 @@
             <w:pPr>
               <w:cnfStyle w:val="000000100000" w:firstRow="0" w:lastRow="0" w:firstColumn="0" w:lastColumn="0" w:oddVBand="0" w:evenVBand="0" w:oddHBand="1" w:evenHBand="0" w:firstRowFirstColumn="0" w:firstRowLastColumn="0" w:lastRowFirstColumn="0" w:lastRowLastColumn="0"/>
             </w:pPr>
+            <w:proofErr w:type="spellStart"/>
             <w:r>
               <w:t>Xhdpi</w:t>
             </w:r>
+            <w:proofErr w:type="spellEnd"/>
           </w:p>
         </w:tc>
         <w:tc>
@@ -1443,9 +1693,11 @@
             <w:pPr>
               <w:cnfStyle w:val="000000000000" w:firstRow="0" w:lastRow="0" w:firstColumn="0" w:lastColumn="0" w:oddVBand="0" w:evenVBand="0" w:oddHBand="0" w:evenHBand="0" w:firstRowFirstColumn="0" w:firstRowLastColumn="0" w:lastRowFirstColumn="0" w:lastRowLastColumn="0"/>
             </w:pPr>
+            <w:proofErr w:type="spellStart"/>
             <w:r>
               <w:t>Hdpi</w:t>
             </w:r>
+            <w:proofErr w:type="spellEnd"/>
           </w:p>
         </w:tc>
         <w:tc>
@@ -1524,9 +1776,11 @@
             <w:pPr>
               <w:cnfStyle w:val="000000100000" w:firstRow="0" w:lastRow="0" w:firstColumn="0" w:lastColumn="0" w:oddVBand="0" w:evenVBand="0" w:oddHBand="1" w:evenHBand="0" w:firstRowFirstColumn="0" w:firstRowLastColumn="0" w:lastRowFirstColumn="0" w:lastRowLastColumn="0"/>
             </w:pPr>
+            <w:proofErr w:type="spellStart"/>
             <w:r>
               <w:t>Ldpi</w:t>
             </w:r>
+            <w:proofErr w:type="spellEnd"/>
           </w:p>
         </w:tc>
         <w:tc>
@@ -1602,9 +1856,11 @@
             <w:pPr>
               <w:cnfStyle w:val="000000000000" w:firstRow="0" w:lastRow="0" w:firstColumn="0" w:lastColumn="0" w:oddVBand="0" w:evenVBand="0" w:oddHBand="0" w:evenHBand="0" w:firstRowFirstColumn="0" w:firstRowLastColumn="0" w:lastRowFirstColumn="0" w:lastRowLastColumn="0"/>
             </w:pPr>
+            <w:proofErr w:type="spellStart"/>
             <w:r>
               <w:t>Mdpi</w:t>
             </w:r>
+            <w:proofErr w:type="spellEnd"/>
           </w:p>
         </w:tc>
         <w:tc>
@@ -1653,14 +1909,25 @@
       <w:pPr>
         <w:pStyle w:val="Heading3"/>
       </w:pPr>
+      <w:proofErr w:type="spellStart"/>
       <w:r>
         <w:t>Drawables</w:t>
       </w:r>
-    </w:p>
-    <w:p>
-      <w:r>
-        <w:t xml:space="preserve">Need to determine what the size of drawables in </w:t>
-      </w:r>
+      <w:proofErr w:type="spellEnd"/>
+    </w:p>
+    <w:p>
+      <w:r>
+        <w:t xml:space="preserve">Need to determine what the size of </w:t>
+      </w:r>
+      <w:proofErr w:type="spellStart"/>
+      <w:r>
+        <w:t>drawables</w:t>
+      </w:r>
+      <w:proofErr w:type="spellEnd"/>
+      <w:r>
+        <w:t xml:space="preserve"> in </w:t>
+      </w:r>
+      <w:proofErr w:type="spellStart"/>
       <w:r>
         <w:rPr>
           <w:b/>
@@ -1668,12 +1935,101 @@
         </w:rPr>
         <w:t>dp</w:t>
       </w:r>
-      <w:r>
-        <w:t xml:space="preserve"> units will be in the various layouts so as to specify layout_width and layout_height correctly. Initially for the ImageViews using specific dp values, but need to change to “wrap_content” and have drawables in various sizes and resolutions based in screen size, density, and possibly smallest-screen-width. Advantage of using “wrap_content” is that the layout can remain the same while there are different drawables which there needs to be anyway.</w:t>
+      <w:proofErr w:type="spellEnd"/>
+      <w:r>
+        <w:t xml:space="preserve"> units will be in the various layouts so as to specify </w:t>
+      </w:r>
+      <w:proofErr w:type="spellStart"/>
+      <w:r>
+        <w:t>layout_width</w:t>
+      </w:r>
+      <w:proofErr w:type="spellEnd"/>
+      <w:r>
+        <w:t xml:space="preserve"> and </w:t>
+      </w:r>
+      <w:proofErr w:type="spellStart"/>
+      <w:r>
+        <w:t>layout_height</w:t>
+      </w:r>
+      <w:proofErr w:type="spellEnd"/>
+      <w:r>
+        <w:t xml:space="preserve"> correctly. Initially for the </w:t>
+      </w:r>
+      <w:proofErr w:type="spellStart"/>
+      <w:r>
+        <w:t>ImageViews</w:t>
+      </w:r>
+      <w:proofErr w:type="spellEnd"/>
+      <w:r>
+        <w:t xml:space="preserve"> using specific </w:t>
+      </w:r>
+      <w:proofErr w:type="spellStart"/>
+      <w:r>
+        <w:t>dp</w:t>
+      </w:r>
+      <w:proofErr w:type="spellEnd"/>
+      <w:r>
+        <w:t xml:space="preserve"> values, but need to change to “</w:t>
+      </w:r>
+      <w:proofErr w:type="spellStart"/>
+      <w:r>
+        <w:t>wrap_content</w:t>
+      </w:r>
+      <w:proofErr w:type="spellEnd"/>
+      <w:r>
+        <w:t xml:space="preserve">” and have </w:t>
+      </w:r>
+      <w:proofErr w:type="spellStart"/>
+      <w:r>
+        <w:t>drawables</w:t>
+      </w:r>
+      <w:proofErr w:type="spellEnd"/>
+      <w:r>
+        <w:t xml:space="preserve"> in various sizes and resolutions based in screen size, density, and possibly smallest-screen-width. Advantage of using “</w:t>
+      </w:r>
+      <w:proofErr w:type="spellStart"/>
+      <w:r>
+        <w:t>wrap_content</w:t>
+      </w:r>
+      <w:proofErr w:type="spellEnd"/>
+      <w:r>
+        <w:t xml:space="preserve">” is that the layout can remain the same while there are different </w:t>
+      </w:r>
+      <w:proofErr w:type="spellStart"/>
+      <w:r>
+        <w:t>drawables</w:t>
+      </w:r>
+      <w:proofErr w:type="spellEnd"/>
+      <w:r>
+        <w:t xml:space="preserve"> which there needs to be anyway.</w:t>
       </w:r>
       <w:r>
         <w:br/>
-        <w:t>Note: Sun-tiles and auction tiles have a background border so that the border is visible when empty; should the image be the full imageView so as to cover the border, or within the 1dp border? Also if “wrap_content” is used and no image is set, the ImageView is shrunk to a 0x0 or 1x1 box, but resizes correctly when image resource is set. May need to have ‘border’ drawable that is a PNG rather than a shape XML file.</w:t>
+        <w:t xml:space="preserve">Note: Sun-tiles and auction tiles have a background border so that the border is visible when empty; should the image be the full </w:t>
+      </w:r>
+      <w:proofErr w:type="spellStart"/>
+      <w:r>
+        <w:t>imageView</w:t>
+      </w:r>
+      <w:proofErr w:type="spellEnd"/>
+      <w:r>
+        <w:t xml:space="preserve"> so as to cover the border, or within the 1dp border? Also if “</w:t>
+      </w:r>
+      <w:proofErr w:type="spellStart"/>
+      <w:r>
+        <w:t>wrap_content</w:t>
+      </w:r>
+      <w:proofErr w:type="spellEnd"/>
+      <w:r>
+        <w:t xml:space="preserve">” is used and no image is set, the </w:t>
+      </w:r>
+      <w:proofErr w:type="spellStart"/>
+      <w:r>
+        <w:t>ImageView</w:t>
+      </w:r>
+      <w:proofErr w:type="spellEnd"/>
+      <w:r>
+        <w:t xml:space="preserve"> is shrunk to a 0x0 or 1x1 box, but resizes correctly when image resource is set. May need to have ‘border’ drawable that is a PNG rather than a shape XML file.</w:t>
       </w:r>
     </w:p>
     <w:p>
@@ -1743,7 +2099,15 @@
         </w:numPr>
       </w:pPr>
       <w:r>
-        <w:t>Using same layout file for different screen sizes, but use @dimen values in various places and have multiple dimen.xml files for various minimum smaller screen width values; currently have default (</w:t>
+        <w:t>Using same layout file for different screen sizes, but use @</w:t>
+      </w:r>
+      <w:proofErr w:type="spellStart"/>
+      <w:r>
+        <w:t>dimen</w:t>
+      </w:r>
+      <w:proofErr w:type="spellEnd"/>
+      <w:r>
+        <w:t xml:space="preserve"> values in various places and have multiple dimen.xml files for various minimum smaller screen width values; currently have default (</w:t>
       </w:r>
       <w:r>
         <w:t>sw</w:t>
@@ -1791,6 +2155,18 @@
     </w:p>
     <w:p>
       <w:pPr>
+        <w:pStyle w:val="ListParagraph"/>
+        <w:numPr>
+          <w:ilvl w:val="0"/>
+          <w:numId w:val="11"/>
+        </w:numPr>
+      </w:pPr>
+      <w:r>
+        <w:t>Settings activity added (currently just has ‘Random Seed’ but more will be added)</w:t>
+      </w:r>
+    </w:p>
+    <w:p>
+      <w:pPr>
         <w:pStyle w:val="Heading3"/>
       </w:pPr>
       <w:r>
@@ -1806,8 +2182,21 @@
         </w:numPr>
       </w:pPr>
       <w:r>
-        <w:t>See if there is a better way to do ‘Sun tiles’ instead of a custom ImageView class, perhaps using LayerDrawable</w:t>
-      </w:r>
+        <w:t xml:space="preserve">See if there is a better way to do ‘Sun tiles’ instead of a custom </w:t>
+      </w:r>
+      <w:proofErr w:type="spellStart"/>
+      <w:r>
+        <w:t>ImageView</w:t>
+      </w:r>
+      <w:proofErr w:type="spellEnd"/>
+      <w:r>
+        <w:t xml:space="preserve"> class, perhaps using </w:t>
+      </w:r>
+      <w:proofErr w:type="spellStart"/>
+      <w:r>
+        <w:t>LayerDrawable</w:t>
+      </w:r>
+      <w:proofErr w:type="spellEnd"/>
     </w:p>
     <w:p>
       <w:pPr>
@@ -1834,9 +2223,15 @@
       </w:r>
       <w:r>
         <w:br/>
-      </w:r>
-      <w:r>
-        <w:t>Improved drawables in various DPI resolutions</w:t>
+        <w:t xml:space="preserve">Improved </w:t>
+      </w:r>
+      <w:proofErr w:type="spellStart"/>
+      <w:r>
+        <w:t>drawables</w:t>
+      </w:r>
+      <w:proofErr w:type="spellEnd"/>
+      <w:r>
+        <w:t xml:space="preserve"> in various DPI resolutions</w:t>
       </w:r>
     </w:p>
     <w:p>
@@ -1874,8 +2269,106 @@
       <w:r>
         <w:t>Replace ‘God’ button with ‘God’ tile image.</w:t>
       </w:r>
+    </w:p>
+    <w:p>
+      <w:pPr>
+        <w:pStyle w:val="ListParagraph"/>
+        <w:numPr>
+          <w:ilvl w:val="0"/>
+          <w:numId w:val="8"/>
+        </w:numPr>
+      </w:pPr>
+      <w:r>
+        <w:t>Write a game log file (different from Android Log() method for debugging)</w:t>
+      </w:r>
+    </w:p>
+    <w:p>
+      <w:pPr>
+        <w:pStyle w:val="ListParagraph"/>
+        <w:numPr>
+          <w:ilvl w:val="0"/>
+          <w:numId w:val="8"/>
+        </w:numPr>
+      </w:pPr>
+      <w:r>
+        <w:t>Sounds for various game events</w:t>
+      </w:r>
+    </w:p>
+    <w:p>
+      <w:pPr>
+        <w:pStyle w:val="ListParagraph"/>
+        <w:numPr>
+          <w:ilvl w:val="0"/>
+          <w:numId w:val="8"/>
+        </w:numPr>
+      </w:pPr>
+      <w:r>
+        <w:t>Add animations for various board-piece movement such as: draw tile from bag, acquire tiles won at auction.</w:t>
+      </w:r>
+    </w:p>
+    <w:p>
+      <w:pPr>
+        <w:pStyle w:val="ListParagraph"/>
+        <w:numPr>
+          <w:ilvl w:val="0"/>
+          <w:numId w:val="8"/>
+        </w:numPr>
+      </w:pPr>
+      <w:r>
+        <w:t xml:space="preserve">Add setting so that user can but does not have to press ‘OK’, ‘OK’, ‘OK’ when AI does something, have it move automatically with some amount of delay </w:t>
+      </w:r>
+    </w:p>
+    <w:p>
+      <w:pPr>
+        <w:pStyle w:val="ListParagraph"/>
+        <w:numPr>
+          <w:ilvl w:val="0"/>
+          <w:numId w:val="8"/>
+        </w:numPr>
+      </w:pPr>
+      <w:r>
+        <w:t>Add more detail to Tiles activity so that tiles for each individual player can be seen graphically</w:t>
+      </w:r>
+    </w:p>
+    <w:p>
+      <w:pPr>
+        <w:pStyle w:val="ListParagraph"/>
+        <w:numPr>
+          <w:ilvl w:val="0"/>
+          <w:numId w:val="8"/>
+        </w:numPr>
+      </w:pPr>
+      <w:r>
+        <w:t xml:space="preserve">Investigate ways to </w:t>
+      </w:r>
+      <w:r>
+        <w:t>replace</w:t>
+      </w:r>
+      <w:r>
+        <w:t xml:space="preserve"> ‘Bid’ and ‘Resolve Disaster’ dialogs with clicking tiles on an activity</w:t>
+      </w:r>
+    </w:p>
+    <w:p>
+      <w:pPr>
+        <w:pStyle w:val="ListParagraph"/>
+        <w:numPr>
+          <w:ilvl w:val="0"/>
+          <w:numId w:val="8"/>
+        </w:numPr>
+      </w:pPr>
       <w:bookmarkStart w:id="0" w:name="_GoBack"/>
       <w:bookmarkEnd w:id="0"/>
+      <w:r>
+        <w:t xml:space="preserve">Make first activity a splash screen only and have it launch </w:t>
+      </w:r>
+      <w:proofErr w:type="spellStart"/>
+      <w:r>
+        <w:t>MainActivity</w:t>
+      </w:r>
+      <w:proofErr w:type="spellEnd"/>
+      <w:r>
+        <w:t xml:space="preserve"> with ‘New’, ‘Resume’, ‘Quit’ button.</w:t>
+      </w:r>
     </w:p>
     <w:p>
       <w:pPr>
@@ -1886,7 +2379,7 @@
         </w:numPr>
       </w:pPr>
       <w:r>
-        <w:t>Write a game log file (different from Android Log() method for debugging)</w:t>
+        <w:t>Add ‘Help’ information</w:t>
       </w:r>
     </w:p>
     <w:p>
@@ -1898,108 +2391,6 @@
         </w:numPr>
       </w:pPr>
       <w:r>
-        <w:t>Sounds for various game events</w:t>
-      </w:r>
-    </w:p>
-    <w:p>
-      <w:pPr>
-        <w:pStyle w:val="ListParagraph"/>
-        <w:numPr>
-          <w:ilvl w:val="0"/>
-          <w:numId w:val="8"/>
-        </w:numPr>
-      </w:pPr>
-      <w:r>
-        <w:t>Add animations for various board-piece movement such as: draw tile from bag, acquire tiles won at auction.</w:t>
-      </w:r>
-    </w:p>
-    <w:p>
-      <w:pPr>
-        <w:pStyle w:val="ListParagraph"/>
-        <w:numPr>
-          <w:ilvl w:val="0"/>
-          <w:numId w:val="8"/>
-        </w:numPr>
-      </w:pPr>
-      <w:r>
-        <w:t xml:space="preserve">Add setting so that user can but does not have to press ‘OK’, ‘OK’, ‘OK’ when AI does something, have it move automatically with some amount of delay </w:t>
-      </w:r>
-    </w:p>
-    <w:p>
-      <w:pPr>
-        <w:pStyle w:val="ListParagraph"/>
-        <w:numPr>
-          <w:ilvl w:val="0"/>
-          <w:numId w:val="8"/>
-        </w:numPr>
-      </w:pPr>
-      <w:r>
-        <w:t>Add more detail to Tiles activity so that tiles for each individual player can be seen graphically</w:t>
-      </w:r>
-    </w:p>
-    <w:p>
-      <w:pPr>
-        <w:pStyle w:val="ListParagraph"/>
-        <w:numPr>
-          <w:ilvl w:val="0"/>
-          <w:numId w:val="8"/>
-        </w:numPr>
-      </w:pPr>
-      <w:r>
-        <w:t xml:space="preserve">Investigate ways to </w:t>
-      </w:r>
-      <w:r>
-        <w:t>replace</w:t>
-      </w:r>
-      <w:r>
-        <w:t xml:space="preserve"> ‘Bid’ and ‘Resolve Disaster’ dialogs with clicking tiles on an activity</w:t>
-      </w:r>
-    </w:p>
-    <w:p>
-      <w:pPr>
-        <w:pStyle w:val="ListParagraph"/>
-        <w:numPr>
-          <w:ilvl w:val="0"/>
-          <w:numId w:val="8"/>
-        </w:numPr>
-      </w:pPr>
-      <w:r>
-        <w:t>Added settings/preferences screen, current settings: ‘use random seed’ checkbox, something for skipping ‘OK’ button for AI actions.</w:t>
-      </w:r>
-    </w:p>
-    <w:p>
-      <w:pPr>
-        <w:pStyle w:val="ListParagraph"/>
-        <w:numPr>
-          <w:ilvl w:val="0"/>
-          <w:numId w:val="8"/>
-        </w:numPr>
-      </w:pPr>
-      <w:r>
-        <w:t>Make first activity a splash screen only and have it launch MainActivity with ‘New’, ‘Resume’, ‘Quit’ button.</w:t>
-      </w:r>
-    </w:p>
-    <w:p>
-      <w:pPr>
-        <w:pStyle w:val="ListParagraph"/>
-        <w:numPr>
-          <w:ilvl w:val="0"/>
-          <w:numId w:val="8"/>
-        </w:numPr>
-      </w:pPr>
-      <w:r>
-        <w:t>Add ‘Help’ information</w:t>
-      </w:r>
-    </w:p>
-    <w:p>
-      <w:pPr>
-        <w:pStyle w:val="ListParagraph"/>
-        <w:numPr>
-          <w:ilvl w:val="0"/>
-          <w:numId w:val="8"/>
-        </w:numPr>
-      </w:pPr>
-      <w:r>
         <w:t>Add ‘About me’ or ‘Credits’. Give credits to any art/icon/sounds I grab.</w:t>
       </w:r>
     </w:p>
@@ -2036,7 +2427,23 @@
         </w:numPr>
       </w:pPr>
       <w:r>
-        <w:t>Connectivity and multi-device play, both ‘nearby’ via BlueTooth &amp; WiFi, and far via Internet.</w:t>
+        <w:t xml:space="preserve">Connectivity and multi-device play, both ‘nearby’ via </w:t>
+      </w:r>
+      <w:proofErr w:type="spellStart"/>
+      <w:r>
+        <w:t>BlueTooth</w:t>
+      </w:r>
+      <w:proofErr w:type="spellEnd"/>
+      <w:r>
+        <w:t xml:space="preserve"> &amp; </w:t>
+      </w:r>
+      <w:proofErr w:type="spellStart"/>
+      <w:r>
+        <w:t>WiFi</w:t>
+      </w:r>
+      <w:proofErr w:type="spellEnd"/>
+      <w:r>
+        <w:t>, and far via Internet.</w:t>
       </w:r>
       <w:r>
         <w:br/>
@@ -2052,7 +2459,15 @@
         </w:numPr>
       </w:pPr>
       <w:r>
-        <w:t>Final score: sharing and posting to leaderboard (probably AWS DynamoDB with static website).</w:t>
+        <w:t xml:space="preserve">Final score: sharing and posting to leaderboard (probably AWS </w:t>
+      </w:r>
+      <w:proofErr w:type="spellStart"/>
+      <w:r>
+        <w:t>DynamoDB</w:t>
+      </w:r>
+      <w:proofErr w:type="spellEnd"/>
+      <w:r>
+        <w:t xml:space="preserve"> with static website).</w:t>
       </w:r>
     </w:p>
     <w:p>

</xml_diff>

<commit_message>
added Animation listener TODO: test cancelling animation more, add for more buttons
</commit_message>
<xml_diff>
--- a/doc/Ra for Android.docx
+++ b/doc/Ra for Android.docx
@@ -1,6 +1,6 @@
 
 <file path=word/document.xml><?xml version="1.0" encoding="utf-8"?>
-<w:document xmlns:wpc="http://schemas.microsoft.com/office/word/2010/wordprocessingCanvas" xmlns:cx="http://schemas.microsoft.com/office/drawing/2014/chartex" xmlns:cx1="http://schemas.microsoft.com/office/drawing/2015/9/8/chartex" xmlns:cx2="http://schemas.microsoft.com/office/drawing/2015/10/21/chartex" xmlns:cx3="http://schemas.microsoft.com/office/drawing/2016/5/9/chartex" xmlns:cx4="http://schemas.microsoft.com/office/drawing/2016/5/10/chartex" xmlns:cx5="http://schemas.microsoft.com/office/drawing/2016/5/11/chartex" xmlns:cx6="http://schemas.microsoft.com/office/drawing/2016/5/12/chartex" xmlns:cx7="http://schemas.microsoft.com/office/drawing/2016/5/13/chartex" xmlns:cx8="http://schemas.microsoft.com/office/drawing/2016/5/14/chartex" xmlns:mc="http://schemas.openxmlformats.org/markup-compatibility/2006" xmlns:o="urn:schemas-microsoft-com:office:office" xmlns:r="http://schemas.openxmlformats.org/officeDocument/2006/relationships" xmlns:m="http://schemas.openxmlformats.org/officeDocument/2006/math" xmlns:v="urn:schemas-microsoft-com:vml" xmlns:wp14="http://schemas.microsoft.com/office/word/2010/wordprocessingDrawing" xmlns:wp="http://schemas.openxmlformats.org/drawingml/2006/wordprocessingDrawing" xmlns:w10="urn:schemas-microsoft-com:office:word" xmlns:w="http://schemas.openxmlformats.org/wordprocessingml/2006/main" xmlns:w14="http://schemas.microsoft.com/office/word/2010/wordml" xmlns:w15="http://schemas.microsoft.com/office/word/2012/wordml" xmlns:w16se="http://schemas.microsoft.com/office/word/2015/wordml/symex" xmlns:wpg="http://schemas.microsoft.com/office/word/2010/wordprocessingGroup" xmlns:wpi="http://schemas.microsoft.com/office/word/2010/wordprocessingInk" xmlns:wne="http://schemas.microsoft.com/office/word/2006/wordml" xmlns:wps="http://schemas.microsoft.com/office/word/2010/wordprocessingShape" mc:Ignorable="w14 w15 w16se wp14">
+<w:document xmlns:wpc="http://schemas.microsoft.com/office/word/2010/wordprocessingCanvas" xmlns:cx="http://schemas.microsoft.com/office/drawing/2014/chartex" xmlns:cx1="http://schemas.microsoft.com/office/drawing/2015/9/8/chartex" xmlns:cx2="http://schemas.microsoft.com/office/drawing/2015/10/21/chartex" xmlns:cx3="http://schemas.microsoft.com/office/drawing/2016/5/9/chartex" xmlns:cx4="http://schemas.microsoft.com/office/drawing/2016/5/10/chartex" xmlns:cx5="http://schemas.microsoft.com/office/drawing/2016/5/11/chartex" xmlns:cx6="http://schemas.microsoft.com/office/drawing/2016/5/12/chartex" xmlns:cx7="http://schemas.microsoft.com/office/drawing/2016/5/13/chartex" xmlns:cx8="http://schemas.microsoft.com/office/drawing/2016/5/14/chartex" xmlns:mc="http://schemas.openxmlformats.org/markup-compatibility/2006" xmlns:aink="http://schemas.microsoft.com/office/drawing/2016/ink" xmlns:o="urn:schemas-microsoft-com:office:office" xmlns:r="http://schemas.openxmlformats.org/officeDocument/2006/relationships" xmlns:m="http://schemas.openxmlformats.org/officeDocument/2006/math" xmlns:v="urn:schemas-microsoft-com:vml" xmlns:wp14="http://schemas.microsoft.com/office/word/2010/wordprocessingDrawing" xmlns:wp="http://schemas.openxmlformats.org/drawingml/2006/wordprocessingDrawing" xmlns:w10="urn:schemas-microsoft-com:office:word" xmlns:w="http://schemas.openxmlformats.org/wordprocessingml/2006/main" xmlns:w14="http://schemas.microsoft.com/office/word/2010/wordml" xmlns:w15="http://schemas.microsoft.com/office/word/2012/wordml" xmlns:w16se="http://schemas.microsoft.com/office/word/2015/wordml/symex" xmlns:wpg="http://schemas.microsoft.com/office/word/2010/wordprocessingGroup" xmlns:wpi="http://schemas.microsoft.com/office/word/2010/wordprocessingInk" xmlns:wne="http://schemas.microsoft.com/office/word/2006/wordml" xmlns:wps="http://schemas.microsoft.com/office/word/2010/wordprocessingShape" mc:Ignorable="w14 w15 w16se wp14">
   <w:body>
     <w:p>
       <w:pPr>
@@ -15,13 +15,8 @@
         <w:pStyle w:val="NoSpacing"/>
       </w:pPr>
       <w:r>
-        <w:t xml:space="preserve">By Benjamin </w:t>
-      </w:r>
-      <w:proofErr w:type="spellStart"/>
-      <w:r>
-        <w:t>Sklar</w:t>
-      </w:r>
-      <w:proofErr w:type="spellEnd"/>
+        <w:t>By Benjamin Sklar</w:t>
+      </w:r>
     </w:p>
     <w:p>
       <w:r>
@@ -40,7 +35,7 @@
         <w:rPr>
           <w:noProof/>
         </w:rPr>
-        <w:t>2017-04-22</w:t>
+        <w:t>2017-05-28</w:t>
       </w:r>
       <w:r>
         <w:fldChar w:fldCharType="end"/>
@@ -236,15 +231,7 @@
     </w:p>
     <w:p>
       <w:r>
-        <w:t xml:space="preserve">This minor update is to significantly improve the graphics of the application. This includes: modifying the layout to work on various tablet devices in landscape orientation, adding more </w:t>
-      </w:r>
-      <w:proofErr w:type="spellStart"/>
-      <w:r>
-        <w:t>drawables</w:t>
-      </w:r>
-      <w:proofErr w:type="spellEnd"/>
-      <w:r>
-        <w:t xml:space="preserve"> in various resolutions, and add animation</w:t>
+        <w:t>This minor update is to significantly improve the graphics of the application. This includes: modifying the layout to work on various tablet devices in landscape orientation, adding more drawables in various resolutions, and add animation</w:t>
       </w:r>
       <w:r>
         <w:t>.</w:t>
@@ -275,15 +262,7 @@
         <w:t xml:space="preserve"> from Spring quarter 2017.</w:t>
       </w:r>
       <w:r>
-        <w:t xml:space="preserve"> Additionally posting to leaderboard (probably an AWS </w:t>
-      </w:r>
-      <w:proofErr w:type="spellStart"/>
-      <w:r>
-        <w:t>DynamoDB</w:t>
-      </w:r>
-      <w:proofErr w:type="spellEnd"/>
-      <w:r>
-        <w:t>) and sharing of the final score will be added.</w:t>
+        <w:t xml:space="preserve"> Additionally posting to leaderboard (probably an AWS DynamoDB) and sharing of the final score will be added.</w:t>
       </w:r>
     </w:p>
     <w:p>
@@ -491,13 +470,8 @@
           <w:numId w:val="2"/>
         </w:numPr>
       </w:pPr>
-      <w:proofErr w:type="spellStart"/>
-      <w:r>
-        <w:t>MainActivity</w:t>
-      </w:r>
-      <w:proofErr w:type="spellEnd"/>
-      <w:r>
-        <w:t xml:space="preserve"> – Initial activity providing player option to start a new game, resume an old game, or quit</w:t>
+      <w:r>
+        <w:t>MainActivity – Initial activity providing player option to start a new game, resume an old game, or quit</w:t>
       </w:r>
     </w:p>
     <w:p>
@@ -508,13 +482,8 @@
           <w:numId w:val="2"/>
         </w:numPr>
       </w:pPr>
-      <w:proofErr w:type="spellStart"/>
-      <w:r>
-        <w:t>NewGameActivity</w:t>
-      </w:r>
-      <w:proofErr w:type="spellEnd"/>
-      <w:r>
-        <w:t xml:space="preserve"> – provides options to setup a new game including, number of players, name, and if player is AI or not. Currently there is no selection for AI player, and there is no mechanism for remote players.</w:t>
+      <w:r>
+        <w:t>NewGameActivity – provides options to setup a new game including, number of players, name, and if player is AI or not. Currently there is no selection for AI player, and there is no mechanism for remote players.</w:t>
       </w:r>
     </w:p>
     <w:p>
@@ -525,13 +494,8 @@
           <w:numId w:val="2"/>
         </w:numPr>
       </w:pPr>
-      <w:proofErr w:type="spellStart"/>
-      <w:r>
-        <w:t>GameActivity</w:t>
-      </w:r>
-      <w:proofErr w:type="spellEnd"/>
-      <w:r>
-        <w:t xml:space="preserve"> – main game screen with action buttons. Shows Epoch #, # of Ra tiles, player’s Sun tokens, and current tiles available for auction. It does not show tiles each player has.</w:t>
+      <w:r>
+        <w:t>GameActivity – main game screen with action buttons. Shows Epoch #, # of Ra tiles, player’s Sun tokens, and current tiles available for auction. It does not show tiles each player has.</w:t>
       </w:r>
     </w:p>
     <w:p>
@@ -542,13 +506,8 @@
           <w:numId w:val="2"/>
         </w:numPr>
       </w:pPr>
-      <w:proofErr w:type="spellStart"/>
-      <w:r>
-        <w:t>TilesActivity</w:t>
-      </w:r>
-      <w:proofErr w:type="spellEnd"/>
-      <w:r>
-        <w:t xml:space="preserve"> – shows number of tiles each player currently has.</w:t>
+      <w:r>
+        <w:t>TilesActivity – shows number of tiles each player currently has.</w:t>
       </w:r>
     </w:p>
     <w:p>
@@ -559,13 +518,8 @@
           <w:numId w:val="2"/>
         </w:numPr>
       </w:pPr>
-      <w:proofErr w:type="spellStart"/>
-      <w:r>
-        <w:t>ScoreActivity</w:t>
-      </w:r>
-      <w:proofErr w:type="spellEnd"/>
-      <w:r>
-        <w:t xml:space="preserve"> – shows score for each player if epoch ended at this point.</w:t>
+      <w:r>
+        <w:t>ScoreActivity – shows score for each player if epoch ended at this point.</w:t>
       </w:r>
     </w:p>
     <w:p>
@@ -577,13 +531,8 @@
       </w:r>
     </w:p>
     <w:p>
-      <w:proofErr w:type="spellStart"/>
-      <w:r>
-        <w:t>Additonal</w:t>
-      </w:r>
-      <w:proofErr w:type="spellEnd"/>
-      <w:r>
-        <w:t xml:space="preserve"> classes other than activities</w:t>
+      <w:r>
+        <w:t>Additonal classes other than activities</w:t>
       </w:r>
     </w:p>
     <w:p>
@@ -618,11 +567,9 @@
           <w:numId w:val="3"/>
         </w:numPr>
       </w:pPr>
-      <w:proofErr w:type="spellStart"/>
       <w:r>
         <w:t>PlayerHuman</w:t>
       </w:r>
-      <w:proofErr w:type="spellEnd"/>
     </w:p>
     <w:p>
       <w:pPr>
@@ -632,11 +579,9 @@
           <w:numId w:val="3"/>
         </w:numPr>
       </w:pPr>
-      <w:proofErr w:type="spellStart"/>
       <w:r>
         <w:t>PlayerAI</w:t>
       </w:r>
-      <w:proofErr w:type="spellEnd"/>
     </w:p>
     <w:p>
       <w:pPr>
@@ -646,13 +591,8 @@
           <w:numId w:val="3"/>
         </w:numPr>
       </w:pPr>
-      <w:proofErr w:type="spellStart"/>
-      <w:r>
-        <w:t>MyRandom</w:t>
-      </w:r>
-      <w:proofErr w:type="spellEnd"/>
-      <w:r>
-        <w:t xml:space="preserve"> – wrapper for pseudo-random number generator.</w:t>
+      <w:r>
+        <w:t>MyRandom – wrapper for pseudo-random number generator.</w:t>
       </w:r>
     </w:p>
     <w:p>
@@ -672,29 +612,8 @@
         </w:numPr>
       </w:pPr>
       <w:r>
-        <w:t xml:space="preserve">Add ‘Ok’ button to </w:t>
-      </w:r>
-      <w:proofErr w:type="spellStart"/>
-      <w:r>
-        <w:t>ScoreActivity</w:t>
-      </w:r>
-      <w:proofErr w:type="spellEnd"/>
-      <w:r>
-        <w:t xml:space="preserve"> and </w:t>
-      </w:r>
-      <w:proofErr w:type="spellStart"/>
-      <w:r>
-        <w:t>TilesActivity</w:t>
-      </w:r>
-      <w:proofErr w:type="spellEnd"/>
-      <w:r>
-        <w:t xml:space="preserve"> to return to </w:t>
-      </w:r>
-      <w:proofErr w:type="spellStart"/>
-      <w:r>
-        <w:t>GameActivity</w:t>
-      </w:r>
-      <w:proofErr w:type="spellEnd"/>
+        <w:t>Add ‘Ok’ button to ScoreActivity and TilesActivity to return to GameActivity</w:t>
+      </w:r>
     </w:p>
     <w:p>
       <w:pPr>
@@ -706,37 +625,8 @@
       </w:pPr>
       <w:r>
         <w:lastRenderedPageBreak/>
-        <w:t xml:space="preserve">Make </w:t>
-      </w:r>
-      <w:proofErr w:type="spellStart"/>
-      <w:r>
-        <w:t>TilesActivity</w:t>
-      </w:r>
-      <w:proofErr w:type="spellEnd"/>
-      <w:r>
-        <w:t xml:space="preserve"> and </w:t>
-      </w:r>
-      <w:proofErr w:type="spellStart"/>
-      <w:r>
-        <w:t>ScoreActivity</w:t>
-      </w:r>
-      <w:proofErr w:type="spellEnd"/>
-      <w:r>
-        <w:t xml:space="preserve"> have ‘</w:t>
-      </w:r>
-      <w:proofErr w:type="spellStart"/>
-      <w:r>
-        <w:t>ActionBar</w:t>
-      </w:r>
-      <w:proofErr w:type="spellEnd"/>
-      <w:r>
-        <w:t xml:space="preserve">, Up button’ as a different way to return to </w:t>
-      </w:r>
-      <w:proofErr w:type="spellStart"/>
-      <w:r>
-        <w:t>GameActivity</w:t>
-      </w:r>
-      <w:proofErr w:type="spellEnd"/>
+        <w:t>Make TilesActivity and ScoreActivity have ‘ActionBar, Up button’ as a different way to return to GameActivity</w:t>
+      </w:r>
     </w:p>
     <w:p>
       <w:pPr>
@@ -747,42 +637,13 @@
         </w:numPr>
       </w:pPr>
       <w:r>
-        <w:t xml:space="preserve">Add </w:t>
-      </w:r>
-      <w:proofErr w:type="spellStart"/>
-      <w:r>
-        <w:t>NavigationDrawer</w:t>
-      </w:r>
-      <w:proofErr w:type="spellEnd"/>
-      <w:r>
-        <w:t xml:space="preserve"> (see 1/24/2017 class notes) to </w:t>
-      </w:r>
-      <w:proofErr w:type="spellStart"/>
-      <w:r>
-        <w:t>GameActivity</w:t>
-      </w:r>
-      <w:proofErr w:type="spellEnd"/>
-      <w:r>
-        <w:t xml:space="preserve"> to move to </w:t>
-      </w:r>
-      <w:proofErr w:type="spellStart"/>
-      <w:r>
-        <w:t>ScoreActivity</w:t>
-      </w:r>
-      <w:proofErr w:type="spellEnd"/>
-      <w:r>
-        <w:t xml:space="preserve"> and </w:t>
-      </w:r>
-      <w:proofErr w:type="spellStart"/>
-      <w:r>
-        <w:t>Tiles</w:t>
-      </w:r>
-      <w:r>
-        <w:t>Activity</w:t>
-      </w:r>
-      <w:proofErr w:type="spellEnd"/>
-      <w:r>
-        <w:t xml:space="preserve"> instead of buttons.</w:t>
+        <w:t xml:space="preserve">Add NavigationDrawer (see 1/24/2017 class notes) to GameActivity to move to </w:t>
+      </w:r>
+      <w:r>
+        <w:t>ScoreActivity and Tiles</w:t>
+      </w:r>
+      <w:r>
+        <w:t>Activity instead of buttons.</w:t>
       </w:r>
     </w:p>
     <w:p>
@@ -853,15 +714,7 @@
         <w:t>Graphics: replace game elements that are currently tex</w:t>
       </w:r>
       <w:r>
-        <w:t xml:space="preserve">t with graphics. Various types of </w:t>
-      </w:r>
-      <w:proofErr w:type="spellStart"/>
-      <w:r>
-        <w:t>drawables</w:t>
-      </w:r>
-      <w:proofErr w:type="spellEnd"/>
-      <w:r>
-        <w:t xml:space="preserve"> will be used.</w:t>
+        <w:t>t with graphics. Various types of drawables will be used.</w:t>
       </w:r>
     </w:p>
     <w:p>
@@ -1035,13 +888,8 @@
         </w:numPr>
       </w:pPr>
       <w:r>
-        <w:t xml:space="preserve">Saving of game state by saving ‘Game’ singleton from </w:t>
-      </w:r>
-      <w:proofErr w:type="spellStart"/>
-      <w:r>
-        <w:t>GameActivity</w:t>
-      </w:r>
-      <w:proofErr w:type="spellEnd"/>
+        <w:t>Saving of game state by saving ‘Game’ singleton from GameActivity</w:t>
+      </w:r>
     </w:p>
     <w:p>
       <w:pPr>
@@ -1055,13 +903,8 @@
         <w:t>Splash image that animates (alpha 0.0-&gt;1.0) on launch</w:t>
       </w:r>
       <w:r>
-        <w:t xml:space="preserve"> in </w:t>
-      </w:r>
-      <w:proofErr w:type="spellStart"/>
-      <w:r>
-        <w:t>MainActivity</w:t>
-      </w:r>
-      <w:proofErr w:type="spellEnd"/>
+        <w:t xml:space="preserve"> in MainActivity</w:t>
+      </w:r>
     </w:p>
     <w:p>
       <w:pPr>
@@ -1100,23 +943,7 @@
         </w:numPr>
       </w:pPr>
       <w:r>
-        <w:t xml:space="preserve">Game activity, auction items: replaced text with </w:t>
-      </w:r>
-      <w:proofErr w:type="spellStart"/>
-      <w:r>
-        <w:t>LinearLayout</w:t>
-      </w:r>
-      <w:proofErr w:type="spellEnd"/>
-      <w:r>
-        <w:t xml:space="preserve"> of </w:t>
-      </w:r>
-      <w:proofErr w:type="spellStart"/>
-      <w:r>
-        <w:t>ImageViews</w:t>
-      </w:r>
-      <w:proofErr w:type="spellEnd"/>
-      <w:r>
-        <w:t xml:space="preserve"> that show PNGs of tiles. </w:t>
+        <w:t xml:space="preserve">Game activity, auction items: replaced text with LinearLayout of ImageViews that show PNGs of tiles. </w:t>
       </w:r>
     </w:p>
     <w:p>
@@ -1130,38 +957,17 @@
       <w:r>
         <w:t xml:space="preserve">Created custom </w:t>
       </w:r>
-      <w:proofErr w:type="spellStart"/>
       <w:r>
         <w:t>Sun</w:t>
       </w:r>
       <w:r>
-        <w:t>ImageView</w:t>
-      </w:r>
-      <w:proofErr w:type="spellEnd"/>
-      <w:r>
-        <w:t xml:space="preserve"> </w:t>
-      </w:r>
-      <w:r>
-        <w:t xml:space="preserve">(extends </w:t>
-      </w:r>
-      <w:proofErr w:type="spellStart"/>
-      <w:r>
-        <w:t>ImageView</w:t>
-      </w:r>
-      <w:proofErr w:type="spellEnd"/>
-      <w:r>
-        <w:t xml:space="preserve">) </w:t>
-      </w:r>
-      <w:r>
-        <w:t xml:space="preserve">class to </w:t>
-      </w:r>
-      <w:proofErr w:type="spellStart"/>
-      <w:r>
-        <w:t>drawText</w:t>
-      </w:r>
-      <w:proofErr w:type="spellEnd"/>
-      <w:r>
-        <w:t xml:space="preserve"> a number on top of a Sun Tile</w:t>
+        <w:t xml:space="preserve">ImageView </w:t>
+      </w:r>
+      <w:r>
+        <w:t xml:space="preserve">(extends ImageView) </w:t>
+      </w:r>
+      <w:r>
+        <w:t>class to drawText a number on top of a Sun Tile</w:t>
       </w:r>
       <w:r>
         <w:t xml:space="preserve"> and use in Auction display</w:t>
@@ -1176,15 +982,7 @@
         </w:numPr>
       </w:pPr>
       <w:r>
-        <w:t xml:space="preserve">Use </w:t>
-      </w:r>
-      <w:proofErr w:type="spellStart"/>
-      <w:r>
-        <w:t>SunImageView</w:t>
-      </w:r>
-      <w:proofErr w:type="spellEnd"/>
-      <w:r>
-        <w:t xml:space="preserve"> to display player’s suns and sun in auction.</w:t>
+        <w:t>Use SunImageView to display player’s suns and sun in auction.</w:t>
       </w:r>
     </w:p>
     <w:p>
@@ -1230,15 +1028,7 @@
         </w:numPr>
       </w:pPr>
       <w:r>
-        <w:t xml:space="preserve">Improved </w:t>
-      </w:r>
-      <w:proofErr w:type="spellStart"/>
-      <w:r>
-        <w:t>drawables</w:t>
-      </w:r>
-      <w:proofErr w:type="spellEnd"/>
-      <w:r>
-        <w:t xml:space="preserve"> for various DPI density values</w:t>
+        <w:t>Improved drawables for various DPI density values</w:t>
       </w:r>
     </w:p>
     <w:p>
@@ -1263,39 +1053,7 @@
     </w:p>
     <w:p>
       <w:r>
-        <w:t xml:space="preserve">An important feature of the app is to work on various devices. The layouts targeted will be important not just for the activity layouts but also </w:t>
-      </w:r>
-      <w:proofErr w:type="spellStart"/>
-      <w:r>
-        <w:t>drawables</w:t>
-      </w:r>
-      <w:proofErr w:type="spellEnd"/>
-      <w:r>
-        <w:t xml:space="preserve"> size and resolution. The devices to be targeted will be limited to </w:t>
-      </w:r>
-      <w:proofErr w:type="spellStart"/>
-      <w:r>
-        <w:t>SmartPhones</w:t>
-      </w:r>
-      <w:proofErr w:type="spellEnd"/>
-      <w:r>
-        <w:t xml:space="preserve"> and Tablets; Wearables are too small and TV not the primary use-case. The initial list of devices to be targeted will include a range of ‘Density’ and ‘Size’ values. The emulators to be tested on from Android Studio AVD will include (Try to find density </w:t>
-      </w:r>
-      <w:proofErr w:type="spellStart"/>
-      <w:r>
-        <w:t>xxhdpi</w:t>
-      </w:r>
-      <w:proofErr w:type="spellEnd"/>
-      <w:r>
-        <w:t xml:space="preserve"> and </w:t>
-      </w:r>
-      <w:proofErr w:type="spellStart"/>
-      <w:r>
-        <w:t>xxxhdpi</w:t>
-      </w:r>
-      <w:proofErr w:type="spellEnd"/>
-      <w:r>
-        <w:t>):</w:t>
+        <w:t>An important feature of the app is to work on various devices. The layouts targeted will be important not just for the activity layouts but also drawables size and resolution. The devices to be targeted will be limited to SmartPhones and Tablets; Wearables are too small and TV not the primary use-case. The initial list of devices to be targeted will include a range of ‘Density’ and ‘Size’ values. The emulators to be tested on from Android Studio AVD will include (Try to find density xxhdpi and xxxhdpi):</w:t>
       </w:r>
     </w:p>
     <w:tbl>
@@ -1442,11 +1200,9 @@
             <w:pPr>
               <w:cnfStyle w:val="000000100000" w:firstRow="0" w:lastRow="0" w:firstColumn="0" w:lastColumn="0" w:oddVBand="0" w:evenVBand="0" w:oddHBand="1" w:evenHBand="0" w:firstRowFirstColumn="0" w:firstRowLastColumn="0" w:lastRowFirstColumn="0" w:lastRowLastColumn="0"/>
             </w:pPr>
-            <w:proofErr w:type="spellStart"/>
             <w:r>
               <w:t>xhdpi</w:t>
             </w:r>
-            <w:proofErr w:type="spellEnd"/>
           </w:p>
         </w:tc>
         <w:tc>
@@ -1476,11 +1232,9 @@
             <w:pPr>
               <w:cnfStyle w:val="000000100000" w:firstRow="0" w:lastRow="0" w:firstColumn="0" w:lastColumn="0" w:oddVBand="0" w:evenVBand="0" w:oddHBand="1" w:evenHBand="0" w:firstRowFirstColumn="0" w:firstRowLastColumn="0" w:lastRowFirstColumn="0" w:lastRowLastColumn="0"/>
             </w:pPr>
-            <w:proofErr w:type="spellStart"/>
             <w:r>
               <w:t>xlarge</w:t>
             </w:r>
-            <w:proofErr w:type="spellEnd"/>
           </w:p>
         </w:tc>
       </w:tr>
@@ -1530,11 +1284,9 @@
             <w:pPr>
               <w:cnfStyle w:val="000000000000" w:firstRow="0" w:lastRow="0" w:firstColumn="0" w:lastColumn="0" w:oddVBand="0" w:evenVBand="0" w:oddHBand="0" w:evenHBand="0" w:firstRowFirstColumn="0" w:firstRowLastColumn="0" w:lastRowFirstColumn="0" w:lastRowLastColumn="0"/>
             </w:pPr>
-            <w:proofErr w:type="spellStart"/>
             <w:r>
               <w:t>Xhdpi</w:t>
             </w:r>
-            <w:proofErr w:type="spellEnd"/>
           </w:p>
         </w:tc>
         <w:tc>
@@ -1613,11 +1365,9 @@
             <w:pPr>
               <w:cnfStyle w:val="000000100000" w:firstRow="0" w:lastRow="0" w:firstColumn="0" w:lastColumn="0" w:oddVBand="0" w:evenVBand="0" w:oddHBand="1" w:evenHBand="0" w:firstRowFirstColumn="0" w:firstRowLastColumn="0" w:lastRowFirstColumn="0" w:lastRowLastColumn="0"/>
             </w:pPr>
-            <w:proofErr w:type="spellStart"/>
             <w:r>
               <w:t>Xhdpi</w:t>
             </w:r>
-            <w:proofErr w:type="spellEnd"/>
           </w:p>
         </w:tc>
         <w:tc>
@@ -1693,11 +1443,9 @@
             <w:pPr>
               <w:cnfStyle w:val="000000000000" w:firstRow="0" w:lastRow="0" w:firstColumn="0" w:lastColumn="0" w:oddVBand="0" w:evenVBand="0" w:oddHBand="0" w:evenHBand="0" w:firstRowFirstColumn="0" w:firstRowLastColumn="0" w:lastRowFirstColumn="0" w:lastRowLastColumn="0"/>
             </w:pPr>
-            <w:proofErr w:type="spellStart"/>
             <w:r>
               <w:t>Hdpi</w:t>
             </w:r>
-            <w:proofErr w:type="spellEnd"/>
           </w:p>
         </w:tc>
         <w:tc>
@@ -1776,11 +1524,9 @@
             <w:pPr>
               <w:cnfStyle w:val="000000100000" w:firstRow="0" w:lastRow="0" w:firstColumn="0" w:lastColumn="0" w:oddVBand="0" w:evenVBand="0" w:oddHBand="1" w:evenHBand="0" w:firstRowFirstColumn="0" w:firstRowLastColumn="0" w:lastRowFirstColumn="0" w:lastRowLastColumn="0"/>
             </w:pPr>
-            <w:proofErr w:type="spellStart"/>
             <w:r>
               <w:t>Ldpi</w:t>
             </w:r>
-            <w:proofErr w:type="spellEnd"/>
           </w:p>
         </w:tc>
         <w:tc>
@@ -1856,11 +1602,9 @@
             <w:pPr>
               <w:cnfStyle w:val="000000000000" w:firstRow="0" w:lastRow="0" w:firstColumn="0" w:lastColumn="0" w:oddVBand="0" w:evenVBand="0" w:oddHBand="0" w:evenHBand="0" w:firstRowFirstColumn="0" w:firstRowLastColumn="0" w:lastRowFirstColumn="0" w:lastRowLastColumn="0"/>
             </w:pPr>
-            <w:proofErr w:type="spellStart"/>
             <w:r>
               <w:t>Mdpi</w:t>
             </w:r>
-            <w:proofErr w:type="spellEnd"/>
           </w:p>
         </w:tc>
         <w:tc>
@@ -1909,25 +1653,14 @@
       <w:pPr>
         <w:pStyle w:val="Heading3"/>
       </w:pPr>
-      <w:proofErr w:type="spellStart"/>
       <w:r>
         <w:t>Drawables</w:t>
       </w:r>
-      <w:proofErr w:type="spellEnd"/>
-    </w:p>
-    <w:p>
-      <w:r>
-        <w:t xml:space="preserve">Need to determine what the size of </w:t>
-      </w:r>
-      <w:proofErr w:type="spellStart"/>
-      <w:r>
-        <w:t>drawables</w:t>
-      </w:r>
-      <w:proofErr w:type="spellEnd"/>
-      <w:r>
-        <w:t xml:space="preserve"> in </w:t>
-      </w:r>
-      <w:proofErr w:type="spellStart"/>
+    </w:p>
+    <w:p>
+      <w:r>
+        <w:t xml:space="preserve">Need to determine what the size of drawables in </w:t>
+      </w:r>
       <w:r>
         <w:rPr>
           <w:b/>
@@ -1935,101 +1668,12 @@
         </w:rPr>
         <w:t>dp</w:t>
       </w:r>
-      <w:proofErr w:type="spellEnd"/>
-      <w:r>
-        <w:t xml:space="preserve"> units will be in the various layouts so as to specify </w:t>
-      </w:r>
-      <w:proofErr w:type="spellStart"/>
-      <w:r>
-        <w:t>layout_width</w:t>
-      </w:r>
-      <w:proofErr w:type="spellEnd"/>
-      <w:r>
-        <w:t xml:space="preserve"> and </w:t>
-      </w:r>
-      <w:proofErr w:type="spellStart"/>
-      <w:r>
-        <w:t>layout_height</w:t>
-      </w:r>
-      <w:proofErr w:type="spellEnd"/>
-      <w:r>
-        <w:t xml:space="preserve"> correctly. Initially for the </w:t>
-      </w:r>
-      <w:proofErr w:type="spellStart"/>
-      <w:r>
-        <w:t>ImageViews</w:t>
-      </w:r>
-      <w:proofErr w:type="spellEnd"/>
-      <w:r>
-        <w:t xml:space="preserve"> using specific </w:t>
-      </w:r>
-      <w:proofErr w:type="spellStart"/>
-      <w:r>
-        <w:t>dp</w:t>
-      </w:r>
-      <w:proofErr w:type="spellEnd"/>
-      <w:r>
-        <w:t xml:space="preserve"> values, but need to change to “</w:t>
-      </w:r>
-      <w:proofErr w:type="spellStart"/>
-      <w:r>
-        <w:t>wrap_content</w:t>
-      </w:r>
-      <w:proofErr w:type="spellEnd"/>
-      <w:r>
-        <w:t xml:space="preserve">” and have </w:t>
-      </w:r>
-      <w:proofErr w:type="spellStart"/>
-      <w:r>
-        <w:t>drawables</w:t>
-      </w:r>
-      <w:proofErr w:type="spellEnd"/>
-      <w:r>
-        <w:t xml:space="preserve"> in various sizes and resolutions based in screen size, density, and possibly smallest-screen-width. Advantage of using “</w:t>
-      </w:r>
-      <w:proofErr w:type="spellStart"/>
-      <w:r>
-        <w:t>wrap_content</w:t>
-      </w:r>
-      <w:proofErr w:type="spellEnd"/>
-      <w:r>
-        <w:t xml:space="preserve">” is that the layout can remain the same while there are different </w:t>
-      </w:r>
-      <w:proofErr w:type="spellStart"/>
-      <w:r>
-        <w:t>drawables</w:t>
-      </w:r>
-      <w:proofErr w:type="spellEnd"/>
-      <w:r>
-        <w:t xml:space="preserve"> which there needs to be anyway.</w:t>
+      <w:r>
+        <w:t xml:space="preserve"> units will be in the various layouts so as to specify layout_width and layout_height correctly. Initially for the ImageViews using specific dp values, but need to change to “wrap_content” and have drawables in various sizes and resolutions based in screen size, density, and possibly smallest-screen-width. Advantage of using “wrap_content” is that the layout can remain the same while there are different drawables which there needs to be anyway.</w:t>
       </w:r>
       <w:r>
         <w:br/>
-        <w:t xml:space="preserve">Note: Sun-tiles and auction tiles have a background border so that the border is visible when empty; should the image be the full </w:t>
-      </w:r>
-      <w:proofErr w:type="spellStart"/>
-      <w:r>
-        <w:t>imageView</w:t>
-      </w:r>
-      <w:proofErr w:type="spellEnd"/>
-      <w:r>
-        <w:t xml:space="preserve"> so as to cover the border, or within the 1dp border? Also if “</w:t>
-      </w:r>
-      <w:proofErr w:type="spellStart"/>
-      <w:r>
-        <w:t>wrap_content</w:t>
-      </w:r>
-      <w:proofErr w:type="spellEnd"/>
-      <w:r>
-        <w:t xml:space="preserve">” is used and no image is set, the </w:t>
-      </w:r>
-      <w:proofErr w:type="spellStart"/>
-      <w:r>
-        <w:t>ImageView</w:t>
-      </w:r>
-      <w:proofErr w:type="spellEnd"/>
-      <w:r>
-        <w:t xml:space="preserve"> is shrunk to a 0x0 or 1x1 box, but resizes correctly when image resource is set. May need to have ‘border’ drawable that is a PNG rather than a shape XML file.</w:t>
+        <w:t>Note: Sun-tiles and auction tiles have a background border so that the border is visible when empty; should the image be the full imageView so as to cover the border, or within the 1dp border? Also if “wrap_content” is used and no image is set, the ImageView is shrunk to a 0x0 or 1x1 box, but resizes correctly when image resource is set. May need to have ‘border’ drawable that is a PNG rather than a shape XML file.</w:t>
       </w:r>
     </w:p>
     <w:p>
@@ -2099,15 +1743,7 @@
         </w:numPr>
       </w:pPr>
       <w:r>
-        <w:t>Using same layout file for different screen sizes, but use @</w:t>
-      </w:r>
-      <w:proofErr w:type="spellStart"/>
-      <w:r>
-        <w:t>dimen</w:t>
-      </w:r>
-      <w:proofErr w:type="spellEnd"/>
-      <w:r>
-        <w:t xml:space="preserve"> values in various places and have multiple dimen.xml files for various minimum smaller screen width values; currently have default (</w:t>
+        <w:t>Using same layout file for different screen sizes, but use @dimen values in various places and have multiple dimen.xml files for various minimum smaller screen width values; currently have default (</w:t>
       </w:r>
       <w:r>
         <w:t>sw</w:t>
@@ -2167,207 +1803,24 @@
     </w:p>
     <w:p>
       <w:pPr>
-        <w:pStyle w:val="Heading3"/>
-      </w:pPr>
-      <w:r>
-        <w:t>TODO</w:t>
-      </w:r>
-    </w:p>
-    <w:p>
-      <w:pPr>
-        <w:pStyle w:val="ListParagraph"/>
-        <w:numPr>
-          <w:ilvl w:val="0"/>
-          <w:numId w:val="8"/>
-        </w:numPr>
-      </w:pPr>
-      <w:r>
-        <w:t xml:space="preserve">See if there is a better way to do ‘Sun tiles’ instead of a custom </w:t>
-      </w:r>
-      <w:proofErr w:type="spellStart"/>
-      <w:r>
-        <w:t>ImageView</w:t>
-      </w:r>
-      <w:proofErr w:type="spellEnd"/>
-      <w:r>
-        <w:t xml:space="preserve"> class, perhaps using </w:t>
-      </w:r>
-      <w:proofErr w:type="spellStart"/>
-      <w:r>
-        <w:t>LayerDrawable</w:t>
-      </w:r>
-      <w:proofErr w:type="spellEnd"/>
-    </w:p>
-    <w:p>
-      <w:pPr>
-        <w:pStyle w:val="ListParagraph"/>
-        <w:numPr>
-          <w:ilvl w:val="0"/>
-          <w:numId w:val="8"/>
-        </w:numPr>
-      </w:pPr>
-      <w:r>
-        <w:t>Make player Sun tiles look a bit different between available and used tiles.</w:t>
-      </w:r>
-    </w:p>
-    <w:p>
-      <w:pPr>
-        <w:pStyle w:val="ListParagraph"/>
-        <w:numPr>
-          <w:ilvl w:val="0"/>
-          <w:numId w:val="8"/>
-        </w:numPr>
-      </w:pPr>
-      <w:r>
-        <w:t>Get better artwork for PNG files and make in several resolutions</w:t>
-      </w:r>
-      <w:r>
-        <w:br/>
-        <w:t xml:space="preserve">Improved </w:t>
-      </w:r>
-      <w:proofErr w:type="spellStart"/>
-      <w:r>
-        <w:t>drawables</w:t>
-      </w:r>
-      <w:proofErr w:type="spellEnd"/>
-      <w:r>
-        <w:t xml:space="preserve"> in various DPI resolutions</w:t>
-      </w:r>
-    </w:p>
-    <w:p>
-      <w:pPr>
-        <w:pStyle w:val="ListParagraph"/>
-        <w:numPr>
-          <w:ilvl w:val="0"/>
-          <w:numId w:val="8"/>
-        </w:numPr>
-      </w:pPr>
-      <w:r>
-        <w:t>Make ‘Score’ and ‘Tiles’ activities into fragments</w:t>
-      </w:r>
-    </w:p>
-    <w:p>
-      <w:pPr>
-        <w:pStyle w:val="ListParagraph"/>
-        <w:numPr>
-          <w:ilvl w:val="0"/>
-          <w:numId w:val="8"/>
-        </w:numPr>
-      </w:pPr>
-      <w:r>
-        <w:t>Replace ‘Auction’ button with ‘Ra’ tile image.</w:t>
-      </w:r>
-    </w:p>
-    <w:p>
-      <w:pPr>
-        <w:pStyle w:val="ListParagraph"/>
-        <w:numPr>
-          <w:ilvl w:val="0"/>
-          <w:numId w:val="8"/>
-        </w:numPr>
-      </w:pPr>
-      <w:r>
-        <w:t>Replace ‘God’ button with ‘God’ tile image.</w:t>
-      </w:r>
-    </w:p>
-    <w:p>
-      <w:pPr>
-        <w:pStyle w:val="ListParagraph"/>
-        <w:numPr>
-          <w:ilvl w:val="0"/>
-          <w:numId w:val="8"/>
-        </w:numPr>
-      </w:pPr>
-      <w:r>
-        <w:t>Write a game log file (different from Android Log() method for debugging)</w:t>
-      </w:r>
-    </w:p>
-    <w:p>
-      <w:pPr>
-        <w:pStyle w:val="ListParagraph"/>
-        <w:numPr>
-          <w:ilvl w:val="0"/>
-          <w:numId w:val="8"/>
-        </w:numPr>
-      </w:pPr>
-      <w:r>
-        <w:t>Sounds for various game events</w:t>
-      </w:r>
-    </w:p>
-    <w:p>
-      <w:pPr>
-        <w:pStyle w:val="ListParagraph"/>
-        <w:numPr>
-          <w:ilvl w:val="0"/>
-          <w:numId w:val="8"/>
-        </w:numPr>
-      </w:pPr>
-      <w:r>
-        <w:t>Add animations for various board-piece movement such as: draw tile from bag, acquire tiles won at auction.</w:t>
-      </w:r>
-    </w:p>
-    <w:p>
-      <w:pPr>
-        <w:pStyle w:val="ListParagraph"/>
-        <w:numPr>
-          <w:ilvl w:val="0"/>
-          <w:numId w:val="8"/>
-        </w:numPr>
-      </w:pPr>
-      <w:r>
-        <w:t xml:space="preserve">Add setting so that user can but does not have to press ‘OK’, ‘OK’, ‘OK’ when AI does something, have it move automatically with some amount of delay </w:t>
-      </w:r>
-    </w:p>
-    <w:p>
-      <w:pPr>
-        <w:pStyle w:val="ListParagraph"/>
-        <w:numPr>
-          <w:ilvl w:val="0"/>
-          <w:numId w:val="8"/>
-        </w:numPr>
-      </w:pPr>
-      <w:r>
-        <w:t>Add more detail to Tiles activity so that tiles for each individual player can be seen graphically</w:t>
-      </w:r>
-    </w:p>
-    <w:p>
-      <w:pPr>
-        <w:pStyle w:val="ListParagraph"/>
-        <w:numPr>
-          <w:ilvl w:val="0"/>
-          <w:numId w:val="8"/>
-        </w:numPr>
-      </w:pPr>
-      <w:r>
-        <w:t xml:space="preserve">Investigate ways to </w:t>
-      </w:r>
-      <w:r>
-        <w:t>replace</w:t>
-      </w:r>
-      <w:r>
-        <w:t xml:space="preserve"> ‘Bid’ and ‘Resolve Disaster’ dialogs with clicking tiles on an activity</w:t>
-      </w:r>
-    </w:p>
-    <w:p>
-      <w:pPr>
-        <w:pStyle w:val="ListParagraph"/>
-        <w:numPr>
-          <w:ilvl w:val="0"/>
-          <w:numId w:val="8"/>
-        </w:numPr>
-      </w:pPr>
+        <w:pStyle w:val="ListParagraph"/>
+        <w:numPr>
+          <w:ilvl w:val="0"/>
+          <w:numId w:val="11"/>
+        </w:numPr>
+      </w:pPr>
+      <w:r>
+        <w:t>Animation, when drawn tile moves from ‘bag’ image to center to location on board</w:t>
+      </w:r>
       <w:bookmarkStart w:id="0" w:name="_GoBack"/>
       <w:bookmarkEnd w:id="0"/>
-      <w:r>
-        <w:t xml:space="preserve">Make first activity a splash screen only and have it launch </w:t>
-      </w:r>
-      <w:proofErr w:type="spellStart"/>
-      <w:r>
-        <w:t>MainActivity</w:t>
-      </w:r>
-      <w:proofErr w:type="spellEnd"/>
-      <w:r>
-        <w:t xml:space="preserve"> with ‘New’, ‘Resume’, ‘Quit’ button.</w:t>
+    </w:p>
+    <w:p>
+      <w:pPr>
+        <w:pStyle w:val="Heading3"/>
+      </w:pPr>
+      <w:r>
+        <w:t>TODO</w:t>
       </w:r>
     </w:p>
     <w:p>
@@ -2379,6 +1832,172 @@
         </w:numPr>
       </w:pPr>
       <w:r>
+        <w:t>See if there is a better way to do ‘Sun tiles’ instead of a custom ImageView class, perhaps using LayerDrawable</w:t>
+      </w:r>
+    </w:p>
+    <w:p>
+      <w:pPr>
+        <w:pStyle w:val="ListParagraph"/>
+        <w:numPr>
+          <w:ilvl w:val="0"/>
+          <w:numId w:val="8"/>
+        </w:numPr>
+      </w:pPr>
+      <w:r>
+        <w:t>Make player Sun tiles look a bit different between available and used tiles.</w:t>
+      </w:r>
+    </w:p>
+    <w:p>
+      <w:pPr>
+        <w:pStyle w:val="ListParagraph"/>
+        <w:numPr>
+          <w:ilvl w:val="0"/>
+          <w:numId w:val="8"/>
+        </w:numPr>
+      </w:pPr>
+      <w:r>
+        <w:t>Get better artwork for PNG files and make in several resolutions</w:t>
+      </w:r>
+      <w:r>
+        <w:br/>
+        <w:t>Improved drawables in various DPI resolutions</w:t>
+      </w:r>
+    </w:p>
+    <w:p>
+      <w:pPr>
+        <w:pStyle w:val="ListParagraph"/>
+        <w:numPr>
+          <w:ilvl w:val="0"/>
+          <w:numId w:val="8"/>
+        </w:numPr>
+      </w:pPr>
+      <w:r>
+        <w:t>Make ‘Score’ and ‘Tiles’ activities into fragments</w:t>
+      </w:r>
+    </w:p>
+    <w:p>
+      <w:pPr>
+        <w:pStyle w:val="ListParagraph"/>
+        <w:numPr>
+          <w:ilvl w:val="0"/>
+          <w:numId w:val="8"/>
+        </w:numPr>
+      </w:pPr>
+      <w:r>
+        <w:t>Replace ‘Auction’ button with ‘Ra’ tile image.</w:t>
+      </w:r>
+    </w:p>
+    <w:p>
+      <w:pPr>
+        <w:pStyle w:val="ListParagraph"/>
+        <w:numPr>
+          <w:ilvl w:val="0"/>
+          <w:numId w:val="8"/>
+        </w:numPr>
+      </w:pPr>
+      <w:r>
+        <w:t>Replace ‘God’ button with ‘God’ tile image.</w:t>
+      </w:r>
+    </w:p>
+    <w:p>
+      <w:pPr>
+        <w:pStyle w:val="ListParagraph"/>
+        <w:numPr>
+          <w:ilvl w:val="0"/>
+          <w:numId w:val="8"/>
+        </w:numPr>
+      </w:pPr>
+      <w:r>
+        <w:t>Write a game log file (different from Android Log() method for debugging)</w:t>
+      </w:r>
+    </w:p>
+    <w:p>
+      <w:pPr>
+        <w:pStyle w:val="ListParagraph"/>
+        <w:numPr>
+          <w:ilvl w:val="0"/>
+          <w:numId w:val="8"/>
+        </w:numPr>
+      </w:pPr>
+      <w:r>
+        <w:t>Sounds for various game events</w:t>
+      </w:r>
+    </w:p>
+    <w:p>
+      <w:pPr>
+        <w:pStyle w:val="ListParagraph"/>
+        <w:numPr>
+          <w:ilvl w:val="0"/>
+          <w:numId w:val="8"/>
+        </w:numPr>
+      </w:pPr>
+      <w:r>
+        <w:t>Add animations for various board-piece movement such as: draw tile from bag, acquire tiles won at auction.</w:t>
+      </w:r>
+    </w:p>
+    <w:p>
+      <w:pPr>
+        <w:pStyle w:val="ListParagraph"/>
+        <w:numPr>
+          <w:ilvl w:val="0"/>
+          <w:numId w:val="8"/>
+        </w:numPr>
+      </w:pPr>
+      <w:r>
+        <w:t xml:space="preserve">Add setting so that user can but does not have to press ‘OK’, ‘OK’, ‘OK’ when AI does something, have it move automatically with some amount of delay </w:t>
+      </w:r>
+    </w:p>
+    <w:p>
+      <w:pPr>
+        <w:pStyle w:val="ListParagraph"/>
+        <w:numPr>
+          <w:ilvl w:val="0"/>
+          <w:numId w:val="8"/>
+        </w:numPr>
+      </w:pPr>
+      <w:r>
+        <w:t>Add more detail to Tiles activity so that tiles for each individual player can be seen graphically</w:t>
+      </w:r>
+    </w:p>
+    <w:p>
+      <w:pPr>
+        <w:pStyle w:val="ListParagraph"/>
+        <w:numPr>
+          <w:ilvl w:val="0"/>
+          <w:numId w:val="8"/>
+        </w:numPr>
+      </w:pPr>
+      <w:r>
+        <w:t xml:space="preserve">Investigate ways to </w:t>
+      </w:r>
+      <w:r>
+        <w:t>replace</w:t>
+      </w:r>
+      <w:r>
+        <w:t xml:space="preserve"> ‘Bid’ and ‘Resolve Disaster’ dialogs with clicking tiles on an activity</w:t>
+      </w:r>
+    </w:p>
+    <w:p>
+      <w:pPr>
+        <w:pStyle w:val="ListParagraph"/>
+        <w:numPr>
+          <w:ilvl w:val="0"/>
+          <w:numId w:val="8"/>
+        </w:numPr>
+      </w:pPr>
+      <w:r>
+        <w:t>Make first activity a splash screen only and have it launch MainActivity with ‘New’, ‘Resume’, ‘Quit’ button.</w:t>
+      </w:r>
+    </w:p>
+    <w:p>
+      <w:pPr>
+        <w:pStyle w:val="ListParagraph"/>
+        <w:numPr>
+          <w:ilvl w:val="0"/>
+          <w:numId w:val="8"/>
+        </w:numPr>
+      </w:pPr>
+      <w:r>
         <w:t>Add ‘Help’ information</w:t>
       </w:r>
     </w:p>
@@ -2427,23 +2046,7 @@
         </w:numPr>
       </w:pPr>
       <w:r>
-        <w:t xml:space="preserve">Connectivity and multi-device play, both ‘nearby’ via </w:t>
-      </w:r>
-      <w:proofErr w:type="spellStart"/>
-      <w:r>
-        <w:t>BlueTooth</w:t>
-      </w:r>
-      <w:proofErr w:type="spellEnd"/>
-      <w:r>
-        <w:t xml:space="preserve"> &amp; </w:t>
-      </w:r>
-      <w:proofErr w:type="spellStart"/>
-      <w:r>
-        <w:t>WiFi</w:t>
-      </w:r>
-      <w:proofErr w:type="spellEnd"/>
-      <w:r>
-        <w:t>, and far via Internet.</w:t>
+        <w:t>Connectivity and multi-device play, both ‘nearby’ via BlueTooth &amp; WiFi, and far via Internet.</w:t>
       </w:r>
       <w:r>
         <w:br/>
@@ -2459,15 +2062,7 @@
         </w:numPr>
       </w:pPr>
       <w:r>
-        <w:t xml:space="preserve">Final score: sharing and posting to leaderboard (probably AWS </w:t>
-      </w:r>
-      <w:proofErr w:type="spellStart"/>
-      <w:r>
-        <w:t>DynamoDB</w:t>
-      </w:r>
-      <w:proofErr w:type="spellEnd"/>
-      <w:r>
-        <w:t xml:space="preserve"> with static website).</w:t>
+        <w:t>Final score: sharing and posting to leaderboard (probably AWS DynamoDB with static website).</w:t>
       </w:r>
     </w:p>
     <w:p>
@@ -2489,7 +2084,7 @@
 </file>
 
 <file path=word/numbering.xml><?xml version="1.0" encoding="utf-8"?>
-<w:numbering xmlns:wpc="http://schemas.microsoft.com/office/word/2010/wordprocessingCanvas" xmlns:cx="http://schemas.microsoft.com/office/drawing/2014/chartex" xmlns:cx1="http://schemas.microsoft.com/office/drawing/2015/9/8/chartex" xmlns:cx2="http://schemas.microsoft.com/office/drawing/2015/10/21/chartex" xmlns:cx3="http://schemas.microsoft.com/office/drawing/2016/5/9/chartex" xmlns:cx4="http://schemas.microsoft.com/office/drawing/2016/5/10/chartex" xmlns:cx5="http://schemas.microsoft.com/office/drawing/2016/5/11/chartex" xmlns:cx6="http://schemas.microsoft.com/office/drawing/2016/5/12/chartex" xmlns:cx7="http://schemas.microsoft.com/office/drawing/2016/5/13/chartex" xmlns:cx8="http://schemas.microsoft.com/office/drawing/2016/5/14/chartex" xmlns:mc="http://schemas.openxmlformats.org/markup-compatibility/2006" xmlns:o="urn:schemas-microsoft-com:office:office" xmlns:r="http://schemas.openxmlformats.org/officeDocument/2006/relationships" xmlns:m="http://schemas.openxmlformats.org/officeDocument/2006/math" xmlns:v="urn:schemas-microsoft-com:vml" xmlns:wp14="http://schemas.microsoft.com/office/word/2010/wordprocessingDrawing" xmlns:wp="http://schemas.openxmlformats.org/drawingml/2006/wordprocessingDrawing" xmlns:w10="urn:schemas-microsoft-com:office:word" xmlns:w="http://schemas.openxmlformats.org/wordprocessingml/2006/main" xmlns:w14="http://schemas.microsoft.com/office/word/2010/wordml" xmlns:w15="http://schemas.microsoft.com/office/word/2012/wordml" xmlns:w16se="http://schemas.microsoft.com/office/word/2015/wordml/symex" xmlns:wpg="http://schemas.microsoft.com/office/word/2010/wordprocessingGroup" xmlns:wpi="http://schemas.microsoft.com/office/word/2010/wordprocessingInk" xmlns:wne="http://schemas.microsoft.com/office/word/2006/wordml" xmlns:wps="http://schemas.microsoft.com/office/word/2010/wordprocessingShape" mc:Ignorable="w14 w15 w16se wp14">
+<w:numbering xmlns:wpc="http://schemas.microsoft.com/office/word/2010/wordprocessingCanvas" xmlns:cx="http://schemas.microsoft.com/office/drawing/2014/chartex" xmlns:cx1="http://schemas.microsoft.com/office/drawing/2015/9/8/chartex" xmlns:cx2="http://schemas.microsoft.com/office/drawing/2015/10/21/chartex" xmlns:cx3="http://schemas.microsoft.com/office/drawing/2016/5/9/chartex" xmlns:cx4="http://schemas.microsoft.com/office/drawing/2016/5/10/chartex" xmlns:cx5="http://schemas.microsoft.com/office/drawing/2016/5/11/chartex" xmlns:cx6="http://schemas.microsoft.com/office/drawing/2016/5/12/chartex" xmlns:cx7="http://schemas.microsoft.com/office/drawing/2016/5/13/chartex" xmlns:cx8="http://schemas.microsoft.com/office/drawing/2016/5/14/chartex" xmlns:mc="http://schemas.openxmlformats.org/markup-compatibility/2006" xmlns:aink="http://schemas.microsoft.com/office/drawing/2016/ink" xmlns:o="urn:schemas-microsoft-com:office:office" xmlns:r="http://schemas.openxmlformats.org/officeDocument/2006/relationships" xmlns:m="http://schemas.openxmlformats.org/officeDocument/2006/math" xmlns:v="urn:schemas-microsoft-com:vml" xmlns:wp14="http://schemas.microsoft.com/office/word/2010/wordprocessingDrawing" xmlns:wp="http://schemas.openxmlformats.org/drawingml/2006/wordprocessingDrawing" xmlns:w10="urn:schemas-microsoft-com:office:word" xmlns:w="http://schemas.openxmlformats.org/wordprocessingml/2006/main" xmlns:w14="http://schemas.microsoft.com/office/word/2010/wordml" xmlns:w15="http://schemas.microsoft.com/office/word/2012/wordml" xmlns:w16se="http://schemas.microsoft.com/office/word/2015/wordml/symex" xmlns:wpg="http://schemas.microsoft.com/office/word/2010/wordprocessingGroup" xmlns:wpi="http://schemas.microsoft.com/office/word/2010/wordprocessingInk" xmlns:wne="http://schemas.microsoft.com/office/word/2006/wordml" xmlns:wps="http://schemas.microsoft.com/office/word/2010/wordprocessingShape" mc:Ignorable="w14 w15 w16se wp14">
   <w:abstractNum w:abstractNumId="0" w15:restartNumberingAfterBreak="0">
     <w:nsid w:val="01682DEC"/>
     <w:multiLevelType w:val="hybridMultilevel"/>

</xml_diff>

<commit_message>
added animation of tiles moving to player. TODO: needs work: not hitting onAnimationEnd, translation offset is correct but start is not.
</commit_message>
<xml_diff>
--- a/doc/Ra for Android.docx
+++ b/doc/Ra for Android.docx
@@ -1811,6 +1811,18 @@
       </w:pPr>
       <w:r>
         <w:t>Animation, when drawn tile moves from ‘bag’ image to center to location on board</w:t>
+      </w:r>
+    </w:p>
+    <w:p>
+      <w:pPr>
+        <w:pStyle w:val="ListParagraph"/>
+        <w:numPr>
+          <w:ilvl w:val="0"/>
+          <w:numId w:val="11"/>
+        </w:numPr>
+      </w:pPr>
+      <w:r>
+        <w:t>Animation, when auction is won, tiles move from center to player center (&amp; TODO: fade)</w:t>
       </w:r>
       <w:bookmarkStart w:id="0" w:name="_GoBack"/>
       <w:bookmarkEnd w:id="0"/>

</xml_diff>

<commit_message>
added alpha 1.0->0.0 for won auction tiles animation
</commit_message>
<xml_diff>
--- a/doc/Ra for Android.docx
+++ b/doc/Ra for Android.docx
@@ -1822,10 +1822,19 @@
         </w:numPr>
       </w:pPr>
       <w:r>
-        <w:t>Animation, when auction is won, tiles move from center to player center (&amp; TODO: fade)</w:t>
+        <w:t>Animation, when auction is won, tiles move from center</w:t>
+      </w:r>
+      <w:r>
+        <w:t xml:space="preserve"> to player center &amp;</w:t>
+      </w:r>
+      <w:r>
+        <w:t xml:space="preserve"> </w:t>
       </w:r>
       <w:bookmarkStart w:id="0" w:name="_GoBack"/>
       <w:bookmarkEnd w:id="0"/>
+      <w:r>
+        <w:t>fade</w:t>
+      </w:r>
     </w:p>
     <w:p>
       <w:pPr>

</xml_diff>

<commit_message>
added notes about animation issue
</commit_message>
<xml_diff>
--- a/doc/Ra for Android.docx
+++ b/doc/Ra for Android.docx
@@ -15,13 +15,8 @@
         <w:pStyle w:val="NoSpacing"/>
       </w:pPr>
       <w:r>
-        <w:t xml:space="preserve">By Benjamin </w:t>
-      </w:r>
-      <w:proofErr w:type="spellStart"/>
-      <w:r>
-        <w:t>Sklar</w:t>
-      </w:r>
-      <w:proofErr w:type="spellEnd"/>
+        <w:t>By Benjamin Sklar</w:t>
+      </w:r>
     </w:p>
     <w:p>
       <w:r>
@@ -236,15 +231,7 @@
     </w:p>
     <w:p>
       <w:r>
-        <w:t xml:space="preserve">This minor update is to significantly improve the graphics of the application. This includes: modifying the layout to work on various tablet devices in landscape orientation, adding more </w:t>
-      </w:r>
-      <w:proofErr w:type="spellStart"/>
-      <w:r>
-        <w:t>drawables</w:t>
-      </w:r>
-      <w:proofErr w:type="spellEnd"/>
-      <w:r>
-        <w:t xml:space="preserve"> in various resolutions, and add animation</w:t>
+        <w:t>This minor update is to significantly improve the graphics of the application. This includes: modifying the layout to work on various tablet devices in landscape orientation, adding more drawables in various resolutions, and add animation</w:t>
       </w:r>
       <w:r>
         <w:t>.</w:t>
@@ -275,15 +262,7 @@
         <w:t xml:space="preserve"> from Spring quarter 2017.</w:t>
       </w:r>
       <w:r>
-        <w:t xml:space="preserve"> </w:t>
-      </w:r>
-      <w:proofErr w:type="gramStart"/>
-      <w:r>
-        <w:t>Additionally</w:t>
-      </w:r>
-      <w:proofErr w:type="gramEnd"/>
-      <w:r>
-        <w:t xml:space="preserve"> posting to leaderboard (probably an AWS DynamoDB) and sharing of the final score will be added.</w:t>
+        <w:t xml:space="preserve"> Additionally posting to leaderboard (probably an AWS DynamoDB) and sharing of the final score will be added.</w:t>
       </w:r>
     </w:p>
     <w:p>
@@ -491,13 +470,8 @@
           <w:numId w:val="2"/>
         </w:numPr>
       </w:pPr>
-      <w:proofErr w:type="spellStart"/>
-      <w:r>
-        <w:t>MainActivity</w:t>
-      </w:r>
-      <w:proofErr w:type="spellEnd"/>
-      <w:r>
-        <w:t xml:space="preserve"> – Initial activity providing player option to start a new game, resume an old game, or quit</w:t>
+      <w:r>
+        <w:t>MainActivity – Initial activity providing player option to start a new game, resume an old game, or quit</w:t>
       </w:r>
     </w:p>
     <w:p>
@@ -508,13 +482,8 @@
           <w:numId w:val="2"/>
         </w:numPr>
       </w:pPr>
-      <w:proofErr w:type="spellStart"/>
-      <w:r>
-        <w:t>NewGameActivity</w:t>
-      </w:r>
-      <w:proofErr w:type="spellEnd"/>
-      <w:r>
-        <w:t xml:space="preserve"> – provides options to setup a new game including, number of players, name, and if player is AI or not. Currently there is no selection for AI player, and there is no mechanism for remote players.</w:t>
+      <w:r>
+        <w:t>NewGameActivity – provides options to setup a new game including, number of players, name, and if player is AI or not. Currently there is no selection for AI player, and there is no mechanism for remote players.</w:t>
       </w:r>
     </w:p>
     <w:p>
@@ -525,13 +494,8 @@
           <w:numId w:val="2"/>
         </w:numPr>
       </w:pPr>
-      <w:proofErr w:type="spellStart"/>
-      <w:r>
-        <w:t>GameActivity</w:t>
-      </w:r>
-      <w:proofErr w:type="spellEnd"/>
-      <w:r>
-        <w:t xml:space="preserve"> – main game screen with action buttons. Shows Epoch #, # of Ra tiles, player’s Sun tokens, and current tiles available for auction. It does not show tiles each player has.</w:t>
+      <w:r>
+        <w:t>GameActivity – main game screen with action buttons. Shows Epoch #, # of Ra tiles, player’s Sun tokens, and current tiles available for auction. It does not show tiles each player has.</w:t>
       </w:r>
     </w:p>
     <w:p>
@@ -542,13 +506,8 @@
           <w:numId w:val="2"/>
         </w:numPr>
       </w:pPr>
-      <w:proofErr w:type="spellStart"/>
-      <w:r>
-        <w:t>TilesActivity</w:t>
-      </w:r>
-      <w:proofErr w:type="spellEnd"/>
-      <w:r>
-        <w:t xml:space="preserve"> – shows number of tiles each player currently has.</w:t>
+      <w:r>
+        <w:t>TilesActivity – shows number of tiles each player currently has.</w:t>
       </w:r>
     </w:p>
     <w:p>
@@ -559,13 +518,8 @@
           <w:numId w:val="2"/>
         </w:numPr>
       </w:pPr>
-      <w:proofErr w:type="spellStart"/>
-      <w:r>
-        <w:t>ScoreActivity</w:t>
-      </w:r>
-      <w:proofErr w:type="spellEnd"/>
-      <w:r>
-        <w:t xml:space="preserve"> – shows score for each player if epoch ended at this point.</w:t>
+      <w:r>
+        <w:t>ScoreActivity – shows score for each player if epoch ended at this point.</w:t>
       </w:r>
     </w:p>
     <w:p>
@@ -577,13 +531,8 @@
       </w:r>
     </w:p>
     <w:p>
-      <w:proofErr w:type="spellStart"/>
-      <w:r>
-        <w:t>Additonal</w:t>
-      </w:r>
-      <w:proofErr w:type="spellEnd"/>
-      <w:r>
-        <w:t xml:space="preserve"> classes other than activities</w:t>
+      <w:r>
+        <w:t>Additonal classes other than activities</w:t>
       </w:r>
     </w:p>
     <w:p>
@@ -618,11 +567,9 @@
           <w:numId w:val="3"/>
         </w:numPr>
       </w:pPr>
-      <w:proofErr w:type="spellStart"/>
       <w:r>
         <w:t>PlayerHuman</w:t>
       </w:r>
-      <w:proofErr w:type="spellEnd"/>
     </w:p>
     <w:p>
       <w:pPr>
@@ -632,11 +579,9 @@
           <w:numId w:val="3"/>
         </w:numPr>
       </w:pPr>
-      <w:proofErr w:type="spellStart"/>
       <w:r>
         <w:t>PlayerAI</w:t>
       </w:r>
-      <w:proofErr w:type="spellEnd"/>
     </w:p>
     <w:p>
       <w:pPr>
@@ -646,13 +591,8 @@
           <w:numId w:val="3"/>
         </w:numPr>
       </w:pPr>
-      <w:proofErr w:type="spellStart"/>
-      <w:r>
-        <w:t>MyRandom</w:t>
-      </w:r>
-      <w:proofErr w:type="spellEnd"/>
-      <w:r>
-        <w:t xml:space="preserve"> – wrapper for pseudo-random number generator.</w:t>
+      <w:r>
+        <w:t>MyRandom – wrapper for pseudo-random number generator.</w:t>
       </w:r>
     </w:p>
     <w:p>
@@ -672,29 +612,8 @@
         </w:numPr>
       </w:pPr>
       <w:r>
-        <w:t xml:space="preserve">Add ‘Ok’ button to </w:t>
-      </w:r>
-      <w:proofErr w:type="spellStart"/>
-      <w:r>
-        <w:t>ScoreActivity</w:t>
-      </w:r>
-      <w:proofErr w:type="spellEnd"/>
-      <w:r>
-        <w:t xml:space="preserve"> and </w:t>
-      </w:r>
-      <w:proofErr w:type="spellStart"/>
-      <w:r>
-        <w:t>TilesActivity</w:t>
-      </w:r>
-      <w:proofErr w:type="spellEnd"/>
-      <w:r>
-        <w:t xml:space="preserve"> to return to </w:t>
-      </w:r>
-      <w:proofErr w:type="spellStart"/>
-      <w:r>
-        <w:t>GameActivity</w:t>
-      </w:r>
-      <w:proofErr w:type="spellEnd"/>
+        <w:t>Add ‘Ok’ button to ScoreActivity and TilesActivity to return to GameActivity</w:t>
+      </w:r>
     </w:p>
     <w:p>
       <w:pPr>
@@ -706,37 +625,8 @@
       </w:pPr>
       <w:r>
         <w:lastRenderedPageBreak/>
-        <w:t xml:space="preserve">Make </w:t>
-      </w:r>
-      <w:proofErr w:type="spellStart"/>
-      <w:r>
-        <w:t>TilesActivity</w:t>
-      </w:r>
-      <w:proofErr w:type="spellEnd"/>
-      <w:r>
-        <w:t xml:space="preserve"> and </w:t>
-      </w:r>
-      <w:proofErr w:type="spellStart"/>
-      <w:r>
-        <w:t>ScoreActivity</w:t>
-      </w:r>
-      <w:proofErr w:type="spellEnd"/>
-      <w:r>
-        <w:t xml:space="preserve"> have ‘</w:t>
-      </w:r>
-      <w:proofErr w:type="spellStart"/>
-      <w:r>
-        <w:t>ActionBar</w:t>
-      </w:r>
-      <w:proofErr w:type="spellEnd"/>
-      <w:r>
-        <w:t xml:space="preserve">, Up button’ as a different way to return to </w:t>
-      </w:r>
-      <w:proofErr w:type="spellStart"/>
-      <w:r>
-        <w:t>GameActivity</w:t>
-      </w:r>
-      <w:proofErr w:type="spellEnd"/>
+        <w:t>Make TilesActivity and ScoreActivity have ‘ActionBar, Up button’ as a different way to return to GameActivity</w:t>
+      </w:r>
     </w:p>
     <w:p>
       <w:pPr>
@@ -747,42 +637,13 @@
         </w:numPr>
       </w:pPr>
       <w:r>
-        <w:t xml:space="preserve">Add </w:t>
-      </w:r>
-      <w:proofErr w:type="spellStart"/>
-      <w:r>
-        <w:t>NavigationDrawer</w:t>
-      </w:r>
-      <w:proofErr w:type="spellEnd"/>
-      <w:r>
-        <w:t xml:space="preserve"> (see 1/24/2017 class notes) to </w:t>
-      </w:r>
-      <w:proofErr w:type="spellStart"/>
-      <w:r>
-        <w:t>GameActivity</w:t>
-      </w:r>
-      <w:proofErr w:type="spellEnd"/>
-      <w:r>
-        <w:t xml:space="preserve"> to move to </w:t>
-      </w:r>
-      <w:proofErr w:type="spellStart"/>
-      <w:r>
-        <w:t>ScoreActivity</w:t>
-      </w:r>
-      <w:proofErr w:type="spellEnd"/>
-      <w:r>
-        <w:t xml:space="preserve"> and </w:t>
-      </w:r>
-      <w:proofErr w:type="spellStart"/>
-      <w:r>
-        <w:t>Tiles</w:t>
-      </w:r>
-      <w:r>
-        <w:t>Activity</w:t>
-      </w:r>
-      <w:proofErr w:type="spellEnd"/>
-      <w:r>
-        <w:t xml:space="preserve"> instead of buttons.</w:t>
+        <w:t xml:space="preserve">Add NavigationDrawer (see 1/24/2017 class notes) to GameActivity to move to </w:t>
+      </w:r>
+      <w:r>
+        <w:t>ScoreActivity and Tiles</w:t>
+      </w:r>
+      <w:r>
+        <w:t>Activity instead of buttons.</w:t>
       </w:r>
     </w:p>
     <w:p>
@@ -853,15 +714,7 @@
         <w:t>Graphics: replace game elements that are currently tex</w:t>
       </w:r>
       <w:r>
-        <w:t xml:space="preserve">t with graphics. Various types of </w:t>
-      </w:r>
-      <w:proofErr w:type="spellStart"/>
-      <w:r>
-        <w:t>drawables</w:t>
-      </w:r>
-      <w:proofErr w:type="spellEnd"/>
-      <w:r>
-        <w:t xml:space="preserve"> will be used.</w:t>
+        <w:t>t with graphics. Various types of drawables will be used.</w:t>
       </w:r>
     </w:p>
     <w:p>
@@ -1035,13 +888,8 @@
         </w:numPr>
       </w:pPr>
       <w:r>
-        <w:t xml:space="preserve">Saving of game state by saving ‘Game’ singleton from </w:t>
-      </w:r>
-      <w:proofErr w:type="spellStart"/>
-      <w:r>
-        <w:t>GameActivity</w:t>
-      </w:r>
-      <w:proofErr w:type="spellEnd"/>
+        <w:t>Saving of game state by saving ‘Game’ singleton from GameActivity</w:t>
+      </w:r>
     </w:p>
     <w:p>
       <w:pPr>
@@ -1055,13 +903,8 @@
         <w:t>Splash image that animates (alpha 0.0-&gt;1.0) on launch</w:t>
       </w:r>
       <w:r>
-        <w:t xml:space="preserve"> in </w:t>
-      </w:r>
-      <w:proofErr w:type="spellStart"/>
-      <w:r>
-        <w:t>MainActivity</w:t>
-      </w:r>
-      <w:proofErr w:type="spellEnd"/>
+        <w:t xml:space="preserve"> in MainActivity</w:t>
+      </w:r>
     </w:p>
     <w:p>
       <w:pPr>
@@ -1100,23 +943,7 @@
         </w:numPr>
       </w:pPr>
       <w:r>
-        <w:t xml:space="preserve">Game activity, auction items: replaced text with </w:t>
-      </w:r>
-      <w:proofErr w:type="spellStart"/>
-      <w:r>
-        <w:t>LinearLayout</w:t>
-      </w:r>
-      <w:proofErr w:type="spellEnd"/>
-      <w:r>
-        <w:t xml:space="preserve"> of </w:t>
-      </w:r>
-      <w:proofErr w:type="spellStart"/>
-      <w:r>
-        <w:t>ImageViews</w:t>
-      </w:r>
-      <w:proofErr w:type="spellEnd"/>
-      <w:r>
-        <w:t xml:space="preserve"> that show PNGs of tiles. </w:t>
+        <w:t xml:space="preserve">Game activity, auction items: replaced text with LinearLayout of ImageViews that show PNGs of tiles. </w:t>
       </w:r>
     </w:p>
     <w:p>
@@ -1130,38 +957,17 @@
       <w:r>
         <w:t xml:space="preserve">Created custom </w:t>
       </w:r>
-      <w:proofErr w:type="spellStart"/>
       <w:r>
         <w:t>Sun</w:t>
       </w:r>
       <w:r>
-        <w:t>ImageView</w:t>
-      </w:r>
-      <w:proofErr w:type="spellEnd"/>
-      <w:r>
-        <w:t xml:space="preserve"> </w:t>
-      </w:r>
-      <w:r>
-        <w:t xml:space="preserve">(extends </w:t>
-      </w:r>
-      <w:proofErr w:type="spellStart"/>
-      <w:r>
-        <w:t>ImageView</w:t>
-      </w:r>
-      <w:proofErr w:type="spellEnd"/>
-      <w:r>
-        <w:t xml:space="preserve">) </w:t>
-      </w:r>
-      <w:r>
-        <w:t xml:space="preserve">class to </w:t>
-      </w:r>
-      <w:proofErr w:type="spellStart"/>
-      <w:r>
-        <w:t>drawText</w:t>
-      </w:r>
-      <w:proofErr w:type="spellEnd"/>
-      <w:r>
-        <w:t xml:space="preserve"> a number on top of a Sun Tile</w:t>
+        <w:t xml:space="preserve">ImageView </w:t>
+      </w:r>
+      <w:r>
+        <w:t xml:space="preserve">(extends ImageView) </w:t>
+      </w:r>
+      <w:r>
+        <w:t>class to drawText a number on top of a Sun Tile</w:t>
       </w:r>
       <w:r>
         <w:t xml:space="preserve"> and use in Auction display</w:t>
@@ -1176,15 +982,7 @@
         </w:numPr>
       </w:pPr>
       <w:r>
-        <w:t xml:space="preserve">Use </w:t>
-      </w:r>
-      <w:proofErr w:type="spellStart"/>
-      <w:r>
-        <w:t>SunImageView</w:t>
-      </w:r>
-      <w:proofErr w:type="spellEnd"/>
-      <w:r>
-        <w:t xml:space="preserve"> to display player’s suns and sun in auction.</w:t>
+        <w:t>Use SunImageView to display player’s suns and sun in auction.</w:t>
       </w:r>
     </w:p>
     <w:p>
@@ -1230,15 +1028,7 @@
         </w:numPr>
       </w:pPr>
       <w:r>
-        <w:t xml:space="preserve">Improved </w:t>
-      </w:r>
-      <w:proofErr w:type="spellStart"/>
-      <w:r>
-        <w:t>drawables</w:t>
-      </w:r>
-      <w:proofErr w:type="spellEnd"/>
-      <w:r>
-        <w:t xml:space="preserve"> for various DPI density values</w:t>
+        <w:t>Improved drawables for various DPI density values</w:t>
       </w:r>
     </w:p>
     <w:p>
@@ -1263,39 +1053,7 @@
     </w:p>
     <w:p>
       <w:r>
-        <w:t xml:space="preserve">An important feature of the app is to work on various devices. The layouts targeted will be important not just for the activity layouts but also </w:t>
-      </w:r>
-      <w:proofErr w:type="spellStart"/>
-      <w:r>
-        <w:t>drawables</w:t>
-      </w:r>
-      <w:proofErr w:type="spellEnd"/>
-      <w:r>
-        <w:t xml:space="preserve"> size and resolution. The devices to be targeted will be limited to </w:t>
-      </w:r>
-      <w:proofErr w:type="spellStart"/>
-      <w:r>
-        <w:t>SmartPhones</w:t>
-      </w:r>
-      <w:proofErr w:type="spellEnd"/>
-      <w:r>
-        <w:t xml:space="preserve"> and Tablets; Wearables are too small and TV not the primary use-case. The initial list of devices to be targeted will include a range of ‘Density’ and ‘Size’ values. The emulators to be tested on from Android Studio AVD will include (Try to find density </w:t>
-      </w:r>
-      <w:proofErr w:type="spellStart"/>
-      <w:r>
-        <w:t>xxhdpi</w:t>
-      </w:r>
-      <w:proofErr w:type="spellEnd"/>
-      <w:r>
-        <w:t xml:space="preserve"> and </w:t>
-      </w:r>
-      <w:proofErr w:type="spellStart"/>
-      <w:r>
-        <w:t>xxxhdpi</w:t>
-      </w:r>
-      <w:proofErr w:type="spellEnd"/>
-      <w:r>
-        <w:t>):</w:t>
+        <w:t>An important feature of the app is to work on various devices. The layouts targeted will be important not just for the activity layouts but also drawables size and resolution. The devices to be targeted will be limited to SmartPhones and Tablets; Wearables are too small and TV not the primary use-case. The initial list of devices to be targeted will include a range of ‘Density’ and ‘Size’ values. The emulators to be tested on from Android Studio AVD will include (Try to find density xxhdpi and xxxhdpi):</w:t>
       </w:r>
     </w:p>
     <w:tbl>
@@ -1442,11 +1200,9 @@
             <w:pPr>
               <w:cnfStyle w:val="000000100000" w:firstRow="0" w:lastRow="0" w:firstColumn="0" w:lastColumn="0" w:oddVBand="0" w:evenVBand="0" w:oddHBand="1" w:evenHBand="0" w:firstRowFirstColumn="0" w:firstRowLastColumn="0" w:lastRowFirstColumn="0" w:lastRowLastColumn="0"/>
             </w:pPr>
-            <w:proofErr w:type="spellStart"/>
             <w:r>
               <w:t>xhdpi</w:t>
             </w:r>
-            <w:proofErr w:type="spellEnd"/>
           </w:p>
         </w:tc>
         <w:tc>
@@ -1476,11 +1232,9 @@
             <w:pPr>
               <w:cnfStyle w:val="000000100000" w:firstRow="0" w:lastRow="0" w:firstColumn="0" w:lastColumn="0" w:oddVBand="0" w:evenVBand="0" w:oddHBand="1" w:evenHBand="0" w:firstRowFirstColumn="0" w:firstRowLastColumn="0" w:lastRowFirstColumn="0" w:lastRowLastColumn="0"/>
             </w:pPr>
-            <w:proofErr w:type="spellStart"/>
             <w:r>
               <w:t>xlarge</w:t>
             </w:r>
-            <w:proofErr w:type="spellEnd"/>
           </w:p>
         </w:tc>
       </w:tr>
@@ -1530,11 +1284,9 @@
             <w:pPr>
               <w:cnfStyle w:val="000000000000" w:firstRow="0" w:lastRow="0" w:firstColumn="0" w:lastColumn="0" w:oddVBand="0" w:evenVBand="0" w:oddHBand="0" w:evenHBand="0" w:firstRowFirstColumn="0" w:firstRowLastColumn="0" w:lastRowFirstColumn="0" w:lastRowLastColumn="0"/>
             </w:pPr>
-            <w:proofErr w:type="spellStart"/>
             <w:r>
               <w:t>Xhdpi</w:t>
             </w:r>
-            <w:proofErr w:type="spellEnd"/>
           </w:p>
         </w:tc>
         <w:tc>
@@ -1613,11 +1365,9 @@
             <w:pPr>
               <w:cnfStyle w:val="000000100000" w:firstRow="0" w:lastRow="0" w:firstColumn="0" w:lastColumn="0" w:oddVBand="0" w:evenVBand="0" w:oddHBand="1" w:evenHBand="0" w:firstRowFirstColumn="0" w:firstRowLastColumn="0" w:lastRowFirstColumn="0" w:lastRowLastColumn="0"/>
             </w:pPr>
-            <w:proofErr w:type="spellStart"/>
             <w:r>
               <w:t>Xhdpi</w:t>
             </w:r>
-            <w:proofErr w:type="spellEnd"/>
           </w:p>
         </w:tc>
         <w:tc>
@@ -1693,11 +1443,9 @@
             <w:pPr>
               <w:cnfStyle w:val="000000000000" w:firstRow="0" w:lastRow="0" w:firstColumn="0" w:lastColumn="0" w:oddVBand="0" w:evenVBand="0" w:oddHBand="0" w:evenHBand="0" w:firstRowFirstColumn="0" w:firstRowLastColumn="0" w:lastRowFirstColumn="0" w:lastRowLastColumn="0"/>
             </w:pPr>
-            <w:proofErr w:type="spellStart"/>
             <w:r>
               <w:t>Hdpi</w:t>
             </w:r>
-            <w:proofErr w:type="spellEnd"/>
           </w:p>
         </w:tc>
         <w:tc>
@@ -1776,11 +1524,9 @@
             <w:pPr>
               <w:cnfStyle w:val="000000100000" w:firstRow="0" w:lastRow="0" w:firstColumn="0" w:lastColumn="0" w:oddVBand="0" w:evenVBand="0" w:oddHBand="1" w:evenHBand="0" w:firstRowFirstColumn="0" w:firstRowLastColumn="0" w:lastRowFirstColumn="0" w:lastRowLastColumn="0"/>
             </w:pPr>
-            <w:proofErr w:type="spellStart"/>
             <w:r>
               <w:t>Ldpi</w:t>
             </w:r>
-            <w:proofErr w:type="spellEnd"/>
           </w:p>
         </w:tc>
         <w:tc>
@@ -1856,11 +1602,9 @@
             <w:pPr>
               <w:cnfStyle w:val="000000000000" w:firstRow="0" w:lastRow="0" w:firstColumn="0" w:lastColumn="0" w:oddVBand="0" w:evenVBand="0" w:oddHBand="0" w:evenHBand="0" w:firstRowFirstColumn="0" w:firstRowLastColumn="0" w:lastRowFirstColumn="0" w:lastRowLastColumn="0"/>
             </w:pPr>
-            <w:proofErr w:type="spellStart"/>
             <w:r>
               <w:t>Mdpi</w:t>
             </w:r>
-            <w:proofErr w:type="spellEnd"/>
           </w:p>
         </w:tc>
         <w:tc>
@@ -1909,25 +1653,14 @@
       <w:pPr>
         <w:pStyle w:val="Heading3"/>
       </w:pPr>
-      <w:proofErr w:type="spellStart"/>
       <w:r>
         <w:t>Drawables</w:t>
       </w:r>
-      <w:proofErr w:type="spellEnd"/>
-    </w:p>
-    <w:p>
-      <w:r>
-        <w:t xml:space="preserve">Need to determine what the size of </w:t>
-      </w:r>
-      <w:proofErr w:type="spellStart"/>
-      <w:r>
-        <w:t>drawables</w:t>
-      </w:r>
-      <w:proofErr w:type="spellEnd"/>
-      <w:r>
-        <w:t xml:space="preserve"> in </w:t>
-      </w:r>
-      <w:proofErr w:type="spellStart"/>
+    </w:p>
+    <w:p>
+      <w:r>
+        <w:t xml:space="preserve">Need to determine what the size of drawables in </w:t>
+      </w:r>
       <w:r>
         <w:rPr>
           <w:b/>
@@ -1935,122 +1668,17 @@
         </w:rPr>
         <w:t>dp</w:t>
       </w:r>
-      <w:proofErr w:type="spellEnd"/>
-      <w:r>
-        <w:t xml:space="preserve"> units will be in the various layouts so as to specify </w:t>
-      </w:r>
-      <w:proofErr w:type="spellStart"/>
-      <w:r>
-        <w:t>layout_width</w:t>
-      </w:r>
-      <w:proofErr w:type="spellEnd"/>
-      <w:r>
-        <w:t xml:space="preserve"> and </w:t>
-      </w:r>
-      <w:proofErr w:type="spellStart"/>
-      <w:r>
-        <w:t>layout_height</w:t>
-      </w:r>
-      <w:proofErr w:type="spellEnd"/>
-      <w:r>
-        <w:t xml:space="preserve"> correctly. Initially for the </w:t>
-      </w:r>
-      <w:proofErr w:type="spellStart"/>
-      <w:r>
-        <w:t>ImageViews</w:t>
-      </w:r>
-      <w:proofErr w:type="spellEnd"/>
-      <w:r>
-        <w:t xml:space="preserve"> using specific </w:t>
-      </w:r>
-      <w:proofErr w:type="spellStart"/>
-      <w:r>
-        <w:t>dp</w:t>
-      </w:r>
-      <w:proofErr w:type="spellEnd"/>
-      <w:r>
-        <w:t xml:space="preserve"> values, but need to change to “</w:t>
-      </w:r>
-      <w:proofErr w:type="spellStart"/>
-      <w:r>
-        <w:t>wrap_content</w:t>
-      </w:r>
-      <w:proofErr w:type="spellEnd"/>
-      <w:r>
-        <w:t xml:space="preserve">” and have </w:t>
-      </w:r>
-      <w:proofErr w:type="spellStart"/>
-      <w:r>
-        <w:t>drawables</w:t>
-      </w:r>
-      <w:proofErr w:type="spellEnd"/>
-      <w:r>
-        <w:t xml:space="preserve"> in various sizes and resolutions based in screen size, density, and possibly smallest-screen-width. Advantage of using “</w:t>
-      </w:r>
-      <w:proofErr w:type="spellStart"/>
-      <w:r>
-        <w:t>wrap_content</w:t>
-      </w:r>
-      <w:proofErr w:type="spellEnd"/>
-      <w:r>
-        <w:t xml:space="preserve">” is that the layout can remain the same while there are different </w:t>
-      </w:r>
-      <w:proofErr w:type="spellStart"/>
-      <w:r>
-        <w:t>drawables</w:t>
-      </w:r>
-      <w:proofErr w:type="spellEnd"/>
-      <w:r>
-        <w:t xml:space="preserve"> which there needs to be anyway.</w:t>
+      <w:r>
+        <w:t xml:space="preserve"> units will be in the various layouts so as to specify layout_width and layout_height correctly. Initially for the ImageViews using specific dp values, but need to change to “wrap_content” and have drawables in various sizes and resolutions based in screen size, density, and possibly smallest-screen-width. Advantage of using “wrap_content” is that the layout can remain the same while there are different drawables which there needs to be anyway.</w:t>
       </w:r>
       <w:r>
         <w:br/>
-        <w:t xml:space="preserve">Note: Sun-tiles and auction tiles have a background border so that the border is visible when empty; should the image be the full </w:t>
-      </w:r>
-      <w:proofErr w:type="spellStart"/>
-      <w:r>
-        <w:t>imageView</w:t>
-      </w:r>
-      <w:proofErr w:type="spellEnd"/>
-      <w:r>
-        <w:t xml:space="preserve"> so as to cover the border, or within the 1dp border? </w:t>
-      </w:r>
-      <w:proofErr w:type="gramStart"/>
-      <w:r>
-        <w:t>Also</w:t>
-      </w:r>
-      <w:proofErr w:type="gramEnd"/>
-      <w:r>
-        <w:t xml:space="preserve"> if “</w:t>
-      </w:r>
-      <w:proofErr w:type="spellStart"/>
-      <w:r>
-        <w:t>wrap_content</w:t>
-      </w:r>
-      <w:proofErr w:type="spellEnd"/>
-      <w:r>
-        <w:t xml:space="preserve">” is used and no image is set, the </w:t>
-      </w:r>
-      <w:proofErr w:type="spellStart"/>
-      <w:r>
-        <w:t>ImageView</w:t>
-      </w:r>
-      <w:proofErr w:type="spellEnd"/>
-      <w:r>
-        <w:t xml:space="preserve"> is shrunk to a 0x0 or 1x1 box, but resizes correctly when image resource is set. May need to have ‘border’ drawable that is a PNG rather than a shape XML file.</w:t>
-      </w:r>
-    </w:p>
-    <w:p>
-      <w:r>
-        <w:t xml:space="preserve">Additional images are needed for the various tiles not available in v0.2. This includes Ra-tile, and differentiation of god-tiles (maybe), civilization-tiles, and monument-tiles. </w:t>
-      </w:r>
-      <w:proofErr w:type="gramStart"/>
-      <w:r>
-        <w:t>Also</w:t>
-      </w:r>
-      <w:proofErr w:type="gramEnd"/>
-      <w:r>
-        <w:t xml:space="preserve"> the ‘Draw’ button should be replaced with an image of a bag.</w:t>
+        <w:t>Note: Sun-tiles and auction tiles have a background border so that the border is visible when empty; should the image be the full imageView so as to cover the border, or within the 1dp border? Also if “wrap_content” is used and no image is set, the ImageView is shrunk to a 0x0 or 1x1 box, but resizes correctly when image resource is set. May need to have ‘border’ drawable that is a PNG rather than a shape XML file.</w:t>
+      </w:r>
+    </w:p>
+    <w:p>
+      <w:r>
+        <w:t>Additional images are needed for the various tiles not available in v0.2. This includes Ra-tile, and differentiation of god-tiles (maybe), civilization-tiles, and monument-tiles. Also the ‘Draw’ button should be replaced with an image of a bag.</w:t>
       </w:r>
     </w:p>
     <w:p>
@@ -2115,15 +1743,7 @@
         </w:numPr>
       </w:pPr>
       <w:r>
-        <w:t>Using same layout file for different screen sizes, but use @</w:t>
-      </w:r>
-      <w:proofErr w:type="spellStart"/>
-      <w:r>
-        <w:t>dimen</w:t>
-      </w:r>
-      <w:proofErr w:type="spellEnd"/>
-      <w:r>
-        <w:t xml:space="preserve"> values in various places and have multiple dimen.xml files for various minimum smaller screen width values; currently have default (</w:t>
+        <w:t>Using same layout file for different screen sizes, but use @dimen values in various places and have multiple dimen.xml files for various minimum smaller screen width values; currently have default (</w:t>
       </w:r>
       <w:r>
         <w:t>sw</w:t>
@@ -2241,120 +1861,24 @@
           <w:ilvl w:val="0"/>
           <w:numId w:val="8"/>
         </w:numPr>
-      </w:pPr>
-      <w:r>
-        <w:t xml:space="preserve">See if there is a better way to do ‘Sun tiles’ instead of a custom </w:t>
-      </w:r>
-      <w:proofErr w:type="spellStart"/>
-      <w:r>
-        <w:t>ImageView</w:t>
-      </w:r>
-      <w:proofErr w:type="spellEnd"/>
-      <w:r>
-        <w:t xml:space="preserve"> class, perhaps using </w:t>
-      </w:r>
-      <w:proofErr w:type="spellStart"/>
-      <w:r>
-        <w:t>LayerDrawable</w:t>
-      </w:r>
-      <w:proofErr w:type="spellEnd"/>
-    </w:p>
-    <w:p>
-      <w:pPr>
-        <w:pStyle w:val="ListParagraph"/>
-        <w:numPr>
-          <w:ilvl w:val="0"/>
-          <w:numId w:val="8"/>
-        </w:numPr>
-      </w:pPr>
-      <w:r>
-        <w:t>Make player Sun tiles look a bit different between available and used tiles.</w:t>
-      </w:r>
-    </w:p>
-    <w:p>
-      <w:pPr>
-        <w:pStyle w:val="ListParagraph"/>
-        <w:numPr>
-          <w:ilvl w:val="0"/>
-          <w:numId w:val="8"/>
-        </w:numPr>
-      </w:pPr>
-      <w:r>
-        <w:t>Get better artwork for PNG files and make in several resolutions</w:t>
-      </w:r>
-      <w:r>
-        <w:br/>
-        <w:t xml:space="preserve">Improved </w:t>
-      </w:r>
-      <w:proofErr w:type="spellStart"/>
-      <w:r>
-        <w:t>drawables</w:t>
-      </w:r>
-      <w:proofErr w:type="spellEnd"/>
-      <w:r>
-        <w:t xml:space="preserve"> in various DPI resolutions</w:t>
-      </w:r>
-    </w:p>
-    <w:p>
-      <w:pPr>
-        <w:pStyle w:val="ListParagraph"/>
-        <w:numPr>
-          <w:ilvl w:val="0"/>
-          <w:numId w:val="8"/>
-        </w:numPr>
-      </w:pPr>
-      <w:r>
-        <w:t>Make ‘Score’ and ‘Tiles’ activities into fragments</w:t>
-      </w:r>
-    </w:p>
-    <w:p>
-      <w:pPr>
-        <w:pStyle w:val="ListParagraph"/>
-        <w:numPr>
-          <w:ilvl w:val="0"/>
-          <w:numId w:val="8"/>
-        </w:numPr>
-      </w:pPr>
-      <w:r>
-        <w:t>Replace ‘Auction’ button with ‘Ra’ tile image.</w:t>
-      </w:r>
-    </w:p>
-    <w:p>
-      <w:pPr>
-        <w:pStyle w:val="ListParagraph"/>
-        <w:numPr>
-          <w:ilvl w:val="0"/>
-          <w:numId w:val="8"/>
-        </w:numPr>
-      </w:pPr>
-      <w:r>
-        <w:t>Replace ‘God’ button with ‘God’ tile image.</w:t>
-      </w:r>
-    </w:p>
-    <w:p>
-      <w:pPr>
-        <w:pStyle w:val="ListParagraph"/>
-        <w:numPr>
-          <w:ilvl w:val="0"/>
-          <w:numId w:val="8"/>
-        </w:numPr>
-      </w:pPr>
-      <w:r>
-        <w:t xml:space="preserve">Write a game log file (different from Android </w:t>
-      </w:r>
-      <w:proofErr w:type="gramStart"/>
-      <w:r>
-        <w:t>Log(</w:t>
-      </w:r>
-      <w:proofErr w:type="gramEnd"/>
-      <w:r>
-        <w:t>) meth</w:t>
+        <w:rPr>
+          <w:highlight w:val="yellow"/>
+        </w:rPr>
+      </w:pPr>
+      <w:r>
+        <w:rPr>
+          <w:highlight w:val="yellow"/>
+        </w:rPr>
+        <w:t>Animation issue: currently problem with animating multiple tiles, need to remove each imageView, but problem doing so from parent AnimationSet or from individual tiles smaller AnimationSet. Keep working on it. Currently when auction won, each tile has an imageView and an AnimationSet with a Translate&amp;AlphaAnimation; these individual AnimationSets are combined (with later tiles having a delay) into a parent AnimationSet.</w:t>
+      </w:r>
+      <w:r>
+        <w:rPr>
+          <w:highlight w:val="yellow"/>
+        </w:rPr>
+        <w:t xml:space="preserve"> Try with no delay between individual tile animations so all end at the same time.</w:t>
       </w:r>
       <w:bookmarkStart w:id="0" w:name="_GoBack"/>
       <w:bookmarkEnd w:id="0"/>
-      <w:r>
-        <w:t>od for debugging)</w:t>
-      </w:r>
     </w:p>
     <w:p>
       <w:pPr>
@@ -2365,6 +1889,94 @@
         </w:numPr>
       </w:pPr>
       <w:r>
+        <w:t>See if there is a better way to do ‘Sun tiles’ instead of a custom ImageView class, perhaps using LayerDrawable</w:t>
+      </w:r>
+    </w:p>
+    <w:p>
+      <w:pPr>
+        <w:pStyle w:val="ListParagraph"/>
+        <w:numPr>
+          <w:ilvl w:val="0"/>
+          <w:numId w:val="8"/>
+        </w:numPr>
+      </w:pPr>
+      <w:r>
+        <w:t>Make player Sun tiles look a bit different between available and used tiles.</w:t>
+      </w:r>
+    </w:p>
+    <w:p>
+      <w:pPr>
+        <w:pStyle w:val="ListParagraph"/>
+        <w:numPr>
+          <w:ilvl w:val="0"/>
+          <w:numId w:val="8"/>
+        </w:numPr>
+      </w:pPr>
+      <w:r>
+        <w:t>Get better artwork for PNG files and make in several resolutions</w:t>
+      </w:r>
+      <w:r>
+        <w:br/>
+        <w:t>Improved drawables in various DPI resolutions</w:t>
+      </w:r>
+    </w:p>
+    <w:p>
+      <w:pPr>
+        <w:pStyle w:val="ListParagraph"/>
+        <w:numPr>
+          <w:ilvl w:val="0"/>
+          <w:numId w:val="8"/>
+        </w:numPr>
+      </w:pPr>
+      <w:r>
+        <w:t>Make ‘Score’ and ‘Tiles’ activities into fragments</w:t>
+      </w:r>
+    </w:p>
+    <w:p>
+      <w:pPr>
+        <w:pStyle w:val="ListParagraph"/>
+        <w:numPr>
+          <w:ilvl w:val="0"/>
+          <w:numId w:val="8"/>
+        </w:numPr>
+      </w:pPr>
+      <w:r>
+        <w:t>Replace ‘Auction’ button with ‘Ra’ tile image.</w:t>
+      </w:r>
+    </w:p>
+    <w:p>
+      <w:pPr>
+        <w:pStyle w:val="ListParagraph"/>
+        <w:numPr>
+          <w:ilvl w:val="0"/>
+          <w:numId w:val="8"/>
+        </w:numPr>
+      </w:pPr>
+      <w:r>
+        <w:t>Replace ‘God’ button with ‘God’ tile image.</w:t>
+      </w:r>
+    </w:p>
+    <w:p>
+      <w:pPr>
+        <w:pStyle w:val="ListParagraph"/>
+        <w:numPr>
+          <w:ilvl w:val="0"/>
+          <w:numId w:val="8"/>
+        </w:numPr>
+      </w:pPr>
+      <w:r>
+        <w:t>Write a game log file (different from Android Log() method for debugging)</w:t>
+      </w:r>
+    </w:p>
+    <w:p>
+      <w:pPr>
+        <w:pStyle w:val="ListParagraph"/>
+        <w:numPr>
+          <w:ilvl w:val="0"/>
+          <w:numId w:val="8"/>
+        </w:numPr>
+      </w:pPr>
+      <w:r>
         <w:t>Sounds for various game events</w:t>
       </w:r>
     </w:p>
@@ -2431,15 +2043,7 @@
         </w:numPr>
       </w:pPr>
       <w:r>
-        <w:t xml:space="preserve">Make first activity a splash screen only and have it launch </w:t>
-      </w:r>
-      <w:proofErr w:type="spellStart"/>
-      <w:r>
-        <w:t>MainActivity</w:t>
-      </w:r>
-      <w:proofErr w:type="spellEnd"/>
-      <w:r>
-        <w:t xml:space="preserve"> with ‘New’, ‘Resume’, ‘Quit’ button.</w:t>
+        <w:t>Make first activity a splash screen only and have it launch MainActivity with ‘New’, ‘Resume’, ‘Quit’ button.</w:t>
       </w:r>
     </w:p>
     <w:p>
@@ -2499,23 +2103,8 @@
         </w:numPr>
       </w:pPr>
       <w:r>
-        <w:t xml:space="preserve">Connectivity and multi-device play, both ‘nearby’ via </w:t>
-      </w:r>
-      <w:proofErr w:type="spellStart"/>
-      <w:r>
-        <w:t>BlueTooth</w:t>
-      </w:r>
-      <w:proofErr w:type="spellEnd"/>
-      <w:r>
-        <w:t xml:space="preserve"> &amp; </w:t>
-      </w:r>
-      <w:proofErr w:type="spellStart"/>
-      <w:r>
-        <w:t>WiFi</w:t>
-      </w:r>
-      <w:proofErr w:type="spellEnd"/>
-      <w:r>
-        <w:t>, and far via Internet.</w:t>
+        <w:lastRenderedPageBreak/>
+        <w:t>Connectivity and multi-device play, both ‘nearby’ via BlueTooth &amp; WiFi, and far via Internet.</w:t>
       </w:r>
       <w:r>
         <w:br/>

</xml_diff>

<commit_message>
Added text for v0.3
</commit_message>
<xml_diff>
--- a/doc/Ra for Android.docx
+++ b/doc/Ra for Android.docx
@@ -15,8 +15,13 @@
         <w:pStyle w:val="NoSpacing"/>
       </w:pPr>
       <w:r>
-        <w:t>By Benjamin Sklar</w:t>
-      </w:r>
+        <w:t xml:space="preserve">By Benjamin </w:t>
+      </w:r>
+      <w:proofErr w:type="spellStart"/>
+      <w:r>
+        <w:t>Sklar</w:t>
+      </w:r>
+      <w:proofErr w:type="spellEnd"/>
     </w:p>
     <w:p>
       <w:r>
@@ -35,7 +40,7 @@
         <w:rPr>
           <w:noProof/>
         </w:rPr>
-        <w:t>2017-05-28</w:t>
+        <w:t>2017-05-29</w:t>
       </w:r>
       <w:r>
         <w:fldChar w:fldCharType="end"/>
@@ -231,7 +236,15 @@
     </w:p>
     <w:p>
       <w:r>
-        <w:t>This minor update is to significantly improve the graphics of the application. This includes: modifying the layout to work on various tablet devices in landscape orientation, adding more drawables in various resolutions, and add animation</w:t>
+        <w:t xml:space="preserve">This minor update is to significantly improve the graphics of the application. This includes: modifying the layout to work on various tablet devices in landscape orientation, adding more </w:t>
+      </w:r>
+      <w:proofErr w:type="spellStart"/>
+      <w:r>
+        <w:t>drawables</w:t>
+      </w:r>
+      <w:proofErr w:type="spellEnd"/>
+      <w:r>
+        <w:t xml:space="preserve"> in various resolutions, and add animation</w:t>
       </w:r>
       <w:r>
         <w:t>.</w:t>
@@ -262,7 +275,15 @@
         <w:t xml:space="preserve"> from Spring quarter 2017.</w:t>
       </w:r>
       <w:r>
-        <w:t xml:space="preserve"> Additionally posting to leaderboard (probably an AWS DynamoDB) and sharing of the final score will be added.</w:t>
+        <w:t xml:space="preserve"> </w:t>
+      </w:r>
+      <w:proofErr w:type="gramStart"/>
+      <w:r>
+        <w:t>Additionally</w:t>
+      </w:r>
+      <w:proofErr w:type="gramEnd"/>
+      <w:r>
+        <w:t xml:space="preserve"> posting to leaderboard (probably an AWS DynamoDB) and sharing of the final score will be added.</w:t>
       </w:r>
     </w:p>
     <w:p>
@@ -470,8 +491,13 @@
           <w:numId w:val="2"/>
         </w:numPr>
       </w:pPr>
-      <w:r>
-        <w:t>MainActivity – Initial activity providing player option to start a new game, resume an old game, or quit</w:t>
+      <w:proofErr w:type="spellStart"/>
+      <w:r>
+        <w:t>MainActivity</w:t>
+      </w:r>
+      <w:proofErr w:type="spellEnd"/>
+      <w:r>
+        <w:t xml:space="preserve"> – Initial activity providing player option to start a new game, resume an old game, or quit</w:t>
       </w:r>
     </w:p>
     <w:p>
@@ -482,8 +508,13 @@
           <w:numId w:val="2"/>
         </w:numPr>
       </w:pPr>
-      <w:r>
-        <w:t>NewGameActivity – provides options to setup a new game including, number of players, name, and if player is AI or not. Currently there is no selection for AI player, and there is no mechanism for remote players.</w:t>
+      <w:proofErr w:type="spellStart"/>
+      <w:r>
+        <w:t>NewGameActivity</w:t>
+      </w:r>
+      <w:proofErr w:type="spellEnd"/>
+      <w:r>
+        <w:t xml:space="preserve"> – provides options to setup a new game including, number of players, name, and if player is AI or not. Currently there is no selection for AI player, and there is no mechanism for remote players.</w:t>
       </w:r>
     </w:p>
     <w:p>
@@ -494,8 +525,13 @@
           <w:numId w:val="2"/>
         </w:numPr>
       </w:pPr>
-      <w:r>
-        <w:t>GameActivity – main game screen with action buttons. Shows Epoch #, # of Ra tiles, player’s Sun tokens, and current tiles available for auction. It does not show tiles each player has.</w:t>
+      <w:proofErr w:type="spellStart"/>
+      <w:r>
+        <w:t>GameActivity</w:t>
+      </w:r>
+      <w:proofErr w:type="spellEnd"/>
+      <w:r>
+        <w:t xml:space="preserve"> – main game screen with action buttons. Shows Epoch #, # of Ra tiles, player’s Sun tokens, and current tiles available for auction. It does not show tiles each player has.</w:t>
       </w:r>
     </w:p>
     <w:p>
@@ -506,8 +542,13 @@
           <w:numId w:val="2"/>
         </w:numPr>
       </w:pPr>
-      <w:r>
-        <w:t>TilesActivity – shows number of tiles each player currently has.</w:t>
+      <w:proofErr w:type="spellStart"/>
+      <w:r>
+        <w:t>TilesActivity</w:t>
+      </w:r>
+      <w:proofErr w:type="spellEnd"/>
+      <w:r>
+        <w:t xml:space="preserve"> – shows number of tiles each player currently has.</w:t>
       </w:r>
     </w:p>
     <w:p>
@@ -518,8 +559,13 @@
           <w:numId w:val="2"/>
         </w:numPr>
       </w:pPr>
-      <w:r>
-        <w:t>ScoreActivity – shows score for each player if epoch ended at this point.</w:t>
+      <w:proofErr w:type="spellStart"/>
+      <w:r>
+        <w:t>ScoreActivity</w:t>
+      </w:r>
+      <w:proofErr w:type="spellEnd"/>
+      <w:r>
+        <w:t xml:space="preserve"> – shows score for each player if epoch ended at this point.</w:t>
       </w:r>
     </w:p>
     <w:p>
@@ -531,8 +577,13 @@
       </w:r>
     </w:p>
     <w:p>
-      <w:r>
-        <w:t>Additonal classes other than activities</w:t>
+      <w:proofErr w:type="spellStart"/>
+      <w:r>
+        <w:t>Additonal</w:t>
+      </w:r>
+      <w:proofErr w:type="spellEnd"/>
+      <w:r>
+        <w:t xml:space="preserve"> classes other than activities</w:t>
       </w:r>
     </w:p>
     <w:p>
@@ -567,9 +618,11 @@
           <w:numId w:val="3"/>
         </w:numPr>
       </w:pPr>
+      <w:proofErr w:type="spellStart"/>
       <w:r>
         <w:t>PlayerHuman</w:t>
       </w:r>
+      <w:proofErr w:type="spellEnd"/>
     </w:p>
     <w:p>
       <w:pPr>
@@ -579,9 +632,11 @@
           <w:numId w:val="3"/>
         </w:numPr>
       </w:pPr>
+      <w:proofErr w:type="spellStart"/>
       <w:r>
         <w:t>PlayerAI</w:t>
       </w:r>
+      <w:proofErr w:type="spellEnd"/>
     </w:p>
     <w:p>
       <w:pPr>
@@ -591,8 +646,13 @@
           <w:numId w:val="3"/>
         </w:numPr>
       </w:pPr>
-      <w:r>
-        <w:t>MyRandom – wrapper for pseudo-random number generator.</w:t>
+      <w:proofErr w:type="spellStart"/>
+      <w:r>
+        <w:t>MyRandom</w:t>
+      </w:r>
+      <w:proofErr w:type="spellEnd"/>
+      <w:r>
+        <w:t xml:space="preserve"> – wrapper for pseudo-random number generator.</w:t>
       </w:r>
     </w:p>
     <w:p>
@@ -612,8 +672,29 @@
         </w:numPr>
       </w:pPr>
       <w:r>
-        <w:t>Add ‘Ok’ button to ScoreActivity and TilesActivity to return to GameActivity</w:t>
-      </w:r>
+        <w:t xml:space="preserve">Add ‘Ok’ button to </w:t>
+      </w:r>
+      <w:proofErr w:type="spellStart"/>
+      <w:r>
+        <w:t>ScoreActivity</w:t>
+      </w:r>
+      <w:proofErr w:type="spellEnd"/>
+      <w:r>
+        <w:t xml:space="preserve"> and </w:t>
+      </w:r>
+      <w:proofErr w:type="spellStart"/>
+      <w:r>
+        <w:t>TilesActivity</w:t>
+      </w:r>
+      <w:proofErr w:type="spellEnd"/>
+      <w:r>
+        <w:t xml:space="preserve"> to return to </w:t>
+      </w:r>
+      <w:proofErr w:type="spellStart"/>
+      <w:r>
+        <w:t>GameActivity</w:t>
+      </w:r>
+      <w:proofErr w:type="spellEnd"/>
     </w:p>
     <w:p>
       <w:pPr>
@@ -625,8 +706,37 @@
       </w:pPr>
       <w:r>
         <w:lastRenderedPageBreak/>
-        <w:t>Make TilesActivity and ScoreActivity have ‘ActionBar, Up button’ as a different way to return to GameActivity</w:t>
-      </w:r>
+        <w:t xml:space="preserve">Make </w:t>
+      </w:r>
+      <w:proofErr w:type="spellStart"/>
+      <w:r>
+        <w:t>TilesActivity</w:t>
+      </w:r>
+      <w:proofErr w:type="spellEnd"/>
+      <w:r>
+        <w:t xml:space="preserve"> and </w:t>
+      </w:r>
+      <w:proofErr w:type="spellStart"/>
+      <w:r>
+        <w:t>ScoreActivity</w:t>
+      </w:r>
+      <w:proofErr w:type="spellEnd"/>
+      <w:r>
+        <w:t xml:space="preserve"> have ‘</w:t>
+      </w:r>
+      <w:proofErr w:type="spellStart"/>
+      <w:r>
+        <w:t>ActionBar</w:t>
+      </w:r>
+      <w:proofErr w:type="spellEnd"/>
+      <w:r>
+        <w:t xml:space="preserve">, Up button’ as a different way to return to </w:t>
+      </w:r>
+      <w:proofErr w:type="spellStart"/>
+      <w:r>
+        <w:t>GameActivity</w:t>
+      </w:r>
+      <w:proofErr w:type="spellEnd"/>
     </w:p>
     <w:p>
       <w:pPr>
@@ -637,13 +747,42 @@
         </w:numPr>
       </w:pPr>
       <w:r>
-        <w:t xml:space="preserve">Add NavigationDrawer (see 1/24/2017 class notes) to GameActivity to move to </w:t>
-      </w:r>
-      <w:r>
-        <w:t>ScoreActivity and Tiles</w:t>
-      </w:r>
-      <w:r>
-        <w:t>Activity instead of buttons.</w:t>
+        <w:t xml:space="preserve">Add </w:t>
+      </w:r>
+      <w:proofErr w:type="spellStart"/>
+      <w:r>
+        <w:t>NavigationDrawer</w:t>
+      </w:r>
+      <w:proofErr w:type="spellEnd"/>
+      <w:r>
+        <w:t xml:space="preserve"> (see 1/24/2017 class notes) to </w:t>
+      </w:r>
+      <w:proofErr w:type="spellStart"/>
+      <w:r>
+        <w:t>GameActivity</w:t>
+      </w:r>
+      <w:proofErr w:type="spellEnd"/>
+      <w:r>
+        <w:t xml:space="preserve"> to move to </w:t>
+      </w:r>
+      <w:proofErr w:type="spellStart"/>
+      <w:r>
+        <w:t>ScoreActivity</w:t>
+      </w:r>
+      <w:proofErr w:type="spellEnd"/>
+      <w:r>
+        <w:t xml:space="preserve"> and </w:t>
+      </w:r>
+      <w:proofErr w:type="spellStart"/>
+      <w:r>
+        <w:t>Tiles</w:t>
+      </w:r>
+      <w:r>
+        <w:t>Activity</w:t>
+      </w:r>
+      <w:proofErr w:type="spellEnd"/>
+      <w:r>
+        <w:t xml:space="preserve"> instead of buttons.</w:t>
       </w:r>
     </w:p>
     <w:p>
@@ -714,7 +853,15 @@
         <w:t>Graphics: replace game elements that are currently tex</w:t>
       </w:r>
       <w:r>
-        <w:t>t with graphics. Various types of drawables will be used.</w:t>
+        <w:t xml:space="preserve">t with graphics. Various types of </w:t>
+      </w:r>
+      <w:proofErr w:type="spellStart"/>
+      <w:r>
+        <w:t>drawables</w:t>
+      </w:r>
+      <w:proofErr w:type="spellEnd"/>
+      <w:r>
+        <w:t xml:space="preserve"> will be used.</w:t>
       </w:r>
     </w:p>
     <w:p>
@@ -888,8 +1035,13 @@
         </w:numPr>
       </w:pPr>
       <w:r>
-        <w:t>Saving of game state by saving ‘Game’ singleton from GameActivity</w:t>
-      </w:r>
+        <w:t xml:space="preserve">Saving of game state by saving ‘Game’ singleton from </w:t>
+      </w:r>
+      <w:proofErr w:type="spellStart"/>
+      <w:r>
+        <w:t>GameActivity</w:t>
+      </w:r>
+      <w:proofErr w:type="spellEnd"/>
     </w:p>
     <w:p>
       <w:pPr>
@@ -903,8 +1055,13 @@
         <w:t>Splash image that animates (alpha 0.0-&gt;1.0) on launch</w:t>
       </w:r>
       <w:r>
-        <w:t xml:space="preserve"> in MainActivity</w:t>
-      </w:r>
+        <w:t xml:space="preserve"> in </w:t>
+      </w:r>
+      <w:proofErr w:type="spellStart"/>
+      <w:r>
+        <w:t>MainActivity</w:t>
+      </w:r>
+      <w:proofErr w:type="spellEnd"/>
     </w:p>
     <w:p>
       <w:pPr>
@@ -943,7 +1100,23 @@
         </w:numPr>
       </w:pPr>
       <w:r>
-        <w:t xml:space="preserve">Game activity, auction items: replaced text with LinearLayout of ImageViews that show PNGs of tiles. </w:t>
+        <w:t xml:space="preserve">Game activity, auction items: replaced text with </w:t>
+      </w:r>
+      <w:proofErr w:type="spellStart"/>
+      <w:r>
+        <w:t>LinearLayout</w:t>
+      </w:r>
+      <w:proofErr w:type="spellEnd"/>
+      <w:r>
+        <w:t xml:space="preserve"> of </w:t>
+      </w:r>
+      <w:proofErr w:type="spellStart"/>
+      <w:r>
+        <w:t>ImageViews</w:t>
+      </w:r>
+      <w:proofErr w:type="spellEnd"/>
+      <w:r>
+        <w:t xml:space="preserve"> that show PNGs of tiles. </w:t>
       </w:r>
     </w:p>
     <w:p>
@@ -957,17 +1130,38 @@
       <w:r>
         <w:t xml:space="preserve">Created custom </w:t>
       </w:r>
+      <w:proofErr w:type="spellStart"/>
       <w:r>
         <w:t>Sun</w:t>
       </w:r>
       <w:r>
-        <w:t xml:space="preserve">ImageView </w:t>
-      </w:r>
-      <w:r>
-        <w:t xml:space="preserve">(extends ImageView) </w:t>
-      </w:r>
-      <w:r>
-        <w:t>class to drawText a number on top of a Sun Tile</w:t>
+        <w:t>ImageView</w:t>
+      </w:r>
+      <w:proofErr w:type="spellEnd"/>
+      <w:r>
+        <w:t xml:space="preserve"> </w:t>
+      </w:r>
+      <w:r>
+        <w:t xml:space="preserve">(extends </w:t>
+      </w:r>
+      <w:proofErr w:type="spellStart"/>
+      <w:r>
+        <w:t>ImageView</w:t>
+      </w:r>
+      <w:proofErr w:type="spellEnd"/>
+      <w:r>
+        <w:t xml:space="preserve">) </w:t>
+      </w:r>
+      <w:r>
+        <w:t xml:space="preserve">class to </w:t>
+      </w:r>
+      <w:proofErr w:type="spellStart"/>
+      <w:r>
+        <w:t>drawText</w:t>
+      </w:r>
+      <w:proofErr w:type="spellEnd"/>
+      <w:r>
+        <w:t xml:space="preserve"> a number on top of a Sun Tile</w:t>
       </w:r>
       <w:r>
         <w:t xml:space="preserve"> and use in Auction display</w:t>
@@ -982,7 +1176,15 @@
         </w:numPr>
       </w:pPr>
       <w:r>
-        <w:t>Use SunImageView to display player’s suns and sun in auction.</w:t>
+        <w:t xml:space="preserve">Use </w:t>
+      </w:r>
+      <w:proofErr w:type="spellStart"/>
+      <w:r>
+        <w:t>SunImageView</w:t>
+      </w:r>
+      <w:proofErr w:type="spellEnd"/>
+      <w:r>
+        <w:t xml:space="preserve"> to display player’s suns and sun in auction.</w:t>
       </w:r>
     </w:p>
     <w:p>
@@ -1028,7 +1230,15 @@
         </w:numPr>
       </w:pPr>
       <w:r>
-        <w:t>Improved drawables for various DPI density values</w:t>
+        <w:t xml:space="preserve">Improved </w:t>
+      </w:r>
+      <w:proofErr w:type="spellStart"/>
+      <w:r>
+        <w:t>drawables</w:t>
+      </w:r>
+      <w:proofErr w:type="spellEnd"/>
+      <w:r>
+        <w:t xml:space="preserve"> for various DPI density values</w:t>
       </w:r>
     </w:p>
     <w:p>
@@ -1053,7 +1263,39 @@
     </w:p>
     <w:p>
       <w:r>
-        <w:t>An important feature of the app is to work on various devices. The layouts targeted will be important not just for the activity layouts but also drawables size and resolution. The devices to be targeted will be limited to SmartPhones and Tablets; Wearables are too small and TV not the primary use-case. The initial list of devices to be targeted will include a range of ‘Density’ and ‘Size’ values. The emulators to be tested on from Android Studio AVD will include (Try to find density xxhdpi and xxxhdpi):</w:t>
+        <w:t xml:space="preserve">An important feature of the app is to work on various devices. The layouts targeted will be important not just for the activity layouts but also </w:t>
+      </w:r>
+      <w:proofErr w:type="spellStart"/>
+      <w:r>
+        <w:t>drawables</w:t>
+      </w:r>
+      <w:proofErr w:type="spellEnd"/>
+      <w:r>
+        <w:t xml:space="preserve"> size and resolution. The devices to be targeted will be limited to </w:t>
+      </w:r>
+      <w:proofErr w:type="spellStart"/>
+      <w:r>
+        <w:t>SmartPhones</w:t>
+      </w:r>
+      <w:proofErr w:type="spellEnd"/>
+      <w:r>
+        <w:t xml:space="preserve"> and Tablets; Wearables are too small and TV not the primary use-case. The initial list of devices to be targeted will include a range of ‘Density’ and ‘Size’ values. The emulators to be tested on from Android Studio AVD will include (Try to find density </w:t>
+      </w:r>
+      <w:proofErr w:type="spellStart"/>
+      <w:r>
+        <w:t>xxhdpi</w:t>
+      </w:r>
+      <w:proofErr w:type="spellEnd"/>
+      <w:r>
+        <w:t xml:space="preserve"> and </w:t>
+      </w:r>
+      <w:proofErr w:type="spellStart"/>
+      <w:r>
+        <w:t>xxxhdpi</w:t>
+      </w:r>
+      <w:proofErr w:type="spellEnd"/>
+      <w:r>
+        <w:t>):</w:t>
       </w:r>
     </w:p>
     <w:tbl>
@@ -1200,9 +1442,11 @@
             <w:pPr>
               <w:cnfStyle w:val="000000100000" w:firstRow="0" w:lastRow="0" w:firstColumn="0" w:lastColumn="0" w:oddVBand="0" w:evenVBand="0" w:oddHBand="1" w:evenHBand="0" w:firstRowFirstColumn="0" w:firstRowLastColumn="0" w:lastRowFirstColumn="0" w:lastRowLastColumn="0"/>
             </w:pPr>
+            <w:proofErr w:type="spellStart"/>
             <w:r>
               <w:t>xhdpi</w:t>
             </w:r>
+            <w:proofErr w:type="spellEnd"/>
           </w:p>
         </w:tc>
         <w:tc>
@@ -1232,9 +1476,11 @@
             <w:pPr>
               <w:cnfStyle w:val="000000100000" w:firstRow="0" w:lastRow="0" w:firstColumn="0" w:lastColumn="0" w:oddVBand="0" w:evenVBand="0" w:oddHBand="1" w:evenHBand="0" w:firstRowFirstColumn="0" w:firstRowLastColumn="0" w:lastRowFirstColumn="0" w:lastRowLastColumn="0"/>
             </w:pPr>
+            <w:proofErr w:type="spellStart"/>
             <w:r>
               <w:t>xlarge</w:t>
             </w:r>
+            <w:proofErr w:type="spellEnd"/>
           </w:p>
         </w:tc>
       </w:tr>
@@ -1284,9 +1530,11 @@
             <w:pPr>
               <w:cnfStyle w:val="000000000000" w:firstRow="0" w:lastRow="0" w:firstColumn="0" w:lastColumn="0" w:oddVBand="0" w:evenVBand="0" w:oddHBand="0" w:evenHBand="0" w:firstRowFirstColumn="0" w:firstRowLastColumn="0" w:lastRowFirstColumn="0" w:lastRowLastColumn="0"/>
             </w:pPr>
+            <w:proofErr w:type="spellStart"/>
             <w:r>
               <w:t>Xhdpi</w:t>
             </w:r>
+            <w:proofErr w:type="spellEnd"/>
           </w:p>
         </w:tc>
         <w:tc>
@@ -1365,9 +1613,11 @@
             <w:pPr>
               <w:cnfStyle w:val="000000100000" w:firstRow="0" w:lastRow="0" w:firstColumn="0" w:lastColumn="0" w:oddVBand="0" w:evenVBand="0" w:oddHBand="1" w:evenHBand="0" w:firstRowFirstColumn="0" w:firstRowLastColumn="0" w:lastRowFirstColumn="0" w:lastRowLastColumn="0"/>
             </w:pPr>
+            <w:proofErr w:type="spellStart"/>
             <w:r>
               <w:t>Xhdpi</w:t>
             </w:r>
+            <w:proofErr w:type="spellEnd"/>
           </w:p>
         </w:tc>
         <w:tc>
@@ -1443,9 +1693,11 @@
             <w:pPr>
               <w:cnfStyle w:val="000000000000" w:firstRow="0" w:lastRow="0" w:firstColumn="0" w:lastColumn="0" w:oddVBand="0" w:evenVBand="0" w:oddHBand="0" w:evenHBand="0" w:firstRowFirstColumn="0" w:firstRowLastColumn="0" w:lastRowFirstColumn="0" w:lastRowLastColumn="0"/>
             </w:pPr>
+            <w:proofErr w:type="spellStart"/>
             <w:r>
               <w:t>Hdpi</w:t>
             </w:r>
+            <w:proofErr w:type="spellEnd"/>
           </w:p>
         </w:tc>
         <w:tc>
@@ -1524,9 +1776,11 @@
             <w:pPr>
               <w:cnfStyle w:val="000000100000" w:firstRow="0" w:lastRow="0" w:firstColumn="0" w:lastColumn="0" w:oddVBand="0" w:evenVBand="0" w:oddHBand="1" w:evenHBand="0" w:firstRowFirstColumn="0" w:firstRowLastColumn="0" w:lastRowFirstColumn="0" w:lastRowLastColumn="0"/>
             </w:pPr>
+            <w:proofErr w:type="spellStart"/>
             <w:r>
               <w:t>Ldpi</w:t>
             </w:r>
+            <w:proofErr w:type="spellEnd"/>
           </w:p>
         </w:tc>
         <w:tc>
@@ -1602,9 +1856,11 @@
             <w:pPr>
               <w:cnfStyle w:val="000000000000" w:firstRow="0" w:lastRow="0" w:firstColumn="0" w:lastColumn="0" w:oddVBand="0" w:evenVBand="0" w:oddHBand="0" w:evenHBand="0" w:firstRowFirstColumn="0" w:firstRowLastColumn="0" w:lastRowFirstColumn="0" w:lastRowLastColumn="0"/>
             </w:pPr>
+            <w:proofErr w:type="spellStart"/>
             <w:r>
               <w:t>Mdpi</w:t>
             </w:r>
+            <w:proofErr w:type="spellEnd"/>
           </w:p>
         </w:tc>
         <w:tc>
@@ -1653,14 +1909,25 @@
       <w:pPr>
         <w:pStyle w:val="Heading3"/>
       </w:pPr>
+      <w:proofErr w:type="spellStart"/>
       <w:r>
         <w:t>Drawables</w:t>
       </w:r>
-    </w:p>
-    <w:p>
-      <w:r>
-        <w:t xml:space="preserve">Need to determine what the size of drawables in </w:t>
-      </w:r>
+      <w:proofErr w:type="spellEnd"/>
+    </w:p>
+    <w:p>
+      <w:r>
+        <w:t xml:space="preserve">Need to determine what the size of </w:t>
+      </w:r>
+      <w:proofErr w:type="spellStart"/>
+      <w:r>
+        <w:t>drawables</w:t>
+      </w:r>
+      <w:proofErr w:type="spellEnd"/>
+      <w:r>
+        <w:t xml:space="preserve"> in </w:t>
+      </w:r>
+      <w:proofErr w:type="spellStart"/>
       <w:r>
         <w:rPr>
           <w:b/>
@@ -1668,17 +1935,122 @@
         </w:rPr>
         <w:t>dp</w:t>
       </w:r>
-      <w:r>
-        <w:t xml:space="preserve"> units will be in the various layouts so as to specify layout_width and layout_height correctly. Initially for the ImageViews using specific dp values, but need to change to “wrap_content” and have drawables in various sizes and resolutions based in screen size, density, and possibly smallest-screen-width. Advantage of using “wrap_content” is that the layout can remain the same while there are different drawables which there needs to be anyway.</w:t>
+      <w:proofErr w:type="spellEnd"/>
+      <w:r>
+        <w:t xml:space="preserve"> units will be in the various layouts so as to specify </w:t>
+      </w:r>
+      <w:proofErr w:type="spellStart"/>
+      <w:r>
+        <w:t>layout_width</w:t>
+      </w:r>
+      <w:proofErr w:type="spellEnd"/>
+      <w:r>
+        <w:t xml:space="preserve"> and </w:t>
+      </w:r>
+      <w:proofErr w:type="spellStart"/>
+      <w:r>
+        <w:t>layout_height</w:t>
+      </w:r>
+      <w:proofErr w:type="spellEnd"/>
+      <w:r>
+        <w:t xml:space="preserve"> correctly. Initially for the </w:t>
+      </w:r>
+      <w:proofErr w:type="spellStart"/>
+      <w:r>
+        <w:t>ImageViews</w:t>
+      </w:r>
+      <w:proofErr w:type="spellEnd"/>
+      <w:r>
+        <w:t xml:space="preserve"> using specific </w:t>
+      </w:r>
+      <w:proofErr w:type="spellStart"/>
+      <w:r>
+        <w:t>dp</w:t>
+      </w:r>
+      <w:proofErr w:type="spellEnd"/>
+      <w:r>
+        <w:t xml:space="preserve"> values, but need to change to “</w:t>
+      </w:r>
+      <w:proofErr w:type="spellStart"/>
+      <w:r>
+        <w:t>wrap_content</w:t>
+      </w:r>
+      <w:proofErr w:type="spellEnd"/>
+      <w:r>
+        <w:t xml:space="preserve">” and have </w:t>
+      </w:r>
+      <w:proofErr w:type="spellStart"/>
+      <w:r>
+        <w:t>drawables</w:t>
+      </w:r>
+      <w:proofErr w:type="spellEnd"/>
+      <w:r>
+        <w:t xml:space="preserve"> in various sizes and resolutions based in screen size, density, and possibly smallest-screen-width. Advantage of using “</w:t>
+      </w:r>
+      <w:proofErr w:type="spellStart"/>
+      <w:r>
+        <w:t>wrap_content</w:t>
+      </w:r>
+      <w:proofErr w:type="spellEnd"/>
+      <w:r>
+        <w:t xml:space="preserve">” is that the layout can remain the same while there are different </w:t>
+      </w:r>
+      <w:proofErr w:type="spellStart"/>
+      <w:r>
+        <w:t>drawables</w:t>
+      </w:r>
+      <w:proofErr w:type="spellEnd"/>
+      <w:r>
+        <w:t xml:space="preserve"> which there needs to be anyway.</w:t>
       </w:r>
       <w:r>
         <w:br/>
-        <w:t>Note: Sun-tiles and auction tiles have a background border so that the border is visible when empty; should the image be the full imageView so as to cover the border, or within the 1dp border? Also if “wrap_content” is used and no image is set, the ImageView is shrunk to a 0x0 or 1x1 box, but resizes correctly when image resource is set. May need to have ‘border’ drawable that is a PNG rather than a shape XML file.</w:t>
-      </w:r>
-    </w:p>
-    <w:p>
-      <w:r>
-        <w:t>Additional images are needed for the various tiles not available in v0.2. This includes Ra-tile, and differentiation of god-tiles (maybe), civilization-tiles, and monument-tiles. Also the ‘Draw’ button should be replaced with an image of a bag.</w:t>
+        <w:t xml:space="preserve">Note: Sun-tiles and auction tiles have a background border so that the border is visible when empty; should the image be the full </w:t>
+      </w:r>
+      <w:proofErr w:type="spellStart"/>
+      <w:r>
+        <w:t>imageView</w:t>
+      </w:r>
+      <w:proofErr w:type="spellEnd"/>
+      <w:r>
+        <w:t xml:space="preserve"> so as to cover the border, or within the 1dp border? </w:t>
+      </w:r>
+      <w:proofErr w:type="gramStart"/>
+      <w:r>
+        <w:t>Also</w:t>
+      </w:r>
+      <w:proofErr w:type="gramEnd"/>
+      <w:r>
+        <w:t xml:space="preserve"> if “</w:t>
+      </w:r>
+      <w:proofErr w:type="spellStart"/>
+      <w:r>
+        <w:t>wrap_content</w:t>
+      </w:r>
+      <w:proofErr w:type="spellEnd"/>
+      <w:r>
+        <w:t xml:space="preserve">” is used and no image is set, the </w:t>
+      </w:r>
+      <w:proofErr w:type="spellStart"/>
+      <w:r>
+        <w:t>ImageView</w:t>
+      </w:r>
+      <w:proofErr w:type="spellEnd"/>
+      <w:r>
+        <w:t xml:space="preserve"> is shrunk to a 0x0 or 1x1 box, but resizes correctly when image resource is set. May need to have ‘border’ drawable that is a PNG rather than a shape XML file.</w:t>
+      </w:r>
+    </w:p>
+    <w:p>
+      <w:r>
+        <w:t xml:space="preserve">Additional images are needed for the various tiles not available in v0.2. This includes Ra-tile, and differentiation of god-tiles (maybe), civilization-tiles, and monument-tiles. </w:t>
+      </w:r>
+      <w:proofErr w:type="gramStart"/>
+      <w:r>
+        <w:t>Also</w:t>
+      </w:r>
+      <w:proofErr w:type="gramEnd"/>
+      <w:r>
+        <w:t xml:space="preserve"> the ‘Draw’ button should be replaced with an image of a bag.</w:t>
       </w:r>
     </w:p>
     <w:p>
@@ -1743,7 +2115,15 @@
         </w:numPr>
       </w:pPr>
       <w:r>
-        <w:t>Using same layout file for different screen sizes, but use @dimen values in various places and have multiple dimen.xml files for various minimum smaller screen width values; currently have default (</w:t>
+        <w:t>Using same layout file for different screen sizes, but use @</w:t>
+      </w:r>
+      <w:proofErr w:type="spellStart"/>
+      <w:r>
+        <w:t>dimen</w:t>
+      </w:r>
+      <w:proofErr w:type="spellEnd"/>
+      <w:r>
+        <w:t xml:space="preserve"> values in various places and have multiple dimen.xml files for various minimum smaller screen width values; currently have default (</w:t>
       </w:r>
       <w:r>
         <w:t>sw</w:t>
@@ -1869,7 +2249,119 @@
         <w:rPr>
           <w:highlight w:val="yellow"/>
         </w:rPr>
-        <w:t>Animation issue: currently problem with animating multiple tiles, need to remove each imageView, but problem doing so from parent AnimationSet or from individual tiles smaller AnimationSet. Keep working on it. Currently when auction won, each tile has an imageView and an AnimationSet with a Translate&amp;AlphaAnimation; these individual AnimationSets are combined (with later tiles having a delay) into a parent AnimationSet.</w:t>
+        <w:t xml:space="preserve">Animation issue: currently problem with animating multiple tiles, need to remove each </w:t>
+      </w:r>
+      <w:proofErr w:type="spellStart"/>
+      <w:r>
+        <w:rPr>
+          <w:highlight w:val="yellow"/>
+        </w:rPr>
+        <w:t>imageView</w:t>
+      </w:r>
+      <w:proofErr w:type="spellEnd"/>
+      <w:r>
+        <w:rPr>
+          <w:highlight w:val="yellow"/>
+        </w:rPr>
+        <w:t xml:space="preserve">, but problem doing so from parent </w:t>
+      </w:r>
+      <w:proofErr w:type="spellStart"/>
+      <w:r>
+        <w:rPr>
+          <w:highlight w:val="yellow"/>
+        </w:rPr>
+        <w:t>AnimationSet</w:t>
+      </w:r>
+      <w:proofErr w:type="spellEnd"/>
+      <w:r>
+        <w:rPr>
+          <w:highlight w:val="yellow"/>
+        </w:rPr>
+        <w:t xml:space="preserve"> or from individual tiles smaller </w:t>
+      </w:r>
+      <w:proofErr w:type="spellStart"/>
+      <w:r>
+        <w:rPr>
+          <w:highlight w:val="yellow"/>
+        </w:rPr>
+        <w:t>AnimationSet</w:t>
+      </w:r>
+      <w:proofErr w:type="spellEnd"/>
+      <w:r>
+        <w:rPr>
+          <w:highlight w:val="yellow"/>
+        </w:rPr>
+        <w:t xml:space="preserve">. Keep working on it. Currently when auction won, each tile has an </w:t>
+      </w:r>
+      <w:proofErr w:type="spellStart"/>
+      <w:r>
+        <w:rPr>
+          <w:highlight w:val="yellow"/>
+        </w:rPr>
+        <w:t>imageView</w:t>
+      </w:r>
+      <w:proofErr w:type="spellEnd"/>
+      <w:r>
+        <w:rPr>
+          <w:highlight w:val="yellow"/>
+        </w:rPr>
+        <w:t xml:space="preserve"> and an </w:t>
+      </w:r>
+      <w:proofErr w:type="spellStart"/>
+      <w:r>
+        <w:rPr>
+          <w:highlight w:val="yellow"/>
+        </w:rPr>
+        <w:t>AnimationSet</w:t>
+      </w:r>
+      <w:proofErr w:type="spellEnd"/>
+      <w:r>
+        <w:rPr>
+          <w:highlight w:val="yellow"/>
+        </w:rPr>
+        <w:t xml:space="preserve"> with a </w:t>
+      </w:r>
+      <w:proofErr w:type="spellStart"/>
+      <w:r>
+        <w:rPr>
+          <w:highlight w:val="yellow"/>
+        </w:rPr>
+        <w:t>Translate&amp;AlphaAnimation</w:t>
+      </w:r>
+      <w:proofErr w:type="spellEnd"/>
+      <w:r>
+        <w:rPr>
+          <w:highlight w:val="yellow"/>
+        </w:rPr>
+        <w:t xml:space="preserve">; these individual </w:t>
+      </w:r>
+      <w:proofErr w:type="spellStart"/>
+      <w:r>
+        <w:rPr>
+          <w:highlight w:val="yellow"/>
+        </w:rPr>
+        <w:t>AnimationSets</w:t>
+      </w:r>
+      <w:proofErr w:type="spellEnd"/>
+      <w:r>
+        <w:rPr>
+          <w:highlight w:val="yellow"/>
+        </w:rPr>
+        <w:t xml:space="preserve"> are combined (with later tiles having a delay) into a parent </w:t>
+      </w:r>
+      <w:proofErr w:type="spellStart"/>
+      <w:r>
+        <w:rPr>
+          <w:highlight w:val="yellow"/>
+        </w:rPr>
+        <w:t>AnimationSet</w:t>
+      </w:r>
+      <w:proofErr w:type="spellEnd"/>
+      <w:r>
+        <w:rPr>
+          <w:highlight w:val="yellow"/>
+        </w:rPr>
+        <w:t>.</w:t>
       </w:r>
       <w:r>
         <w:rPr>
@@ -1877,251 +2369,341 @@
         </w:rPr>
         <w:t xml:space="preserve"> Try with no delay between individual tile animations so all end at the same time.</w:t>
       </w:r>
+    </w:p>
+    <w:p>
+      <w:pPr>
+        <w:pStyle w:val="ListParagraph"/>
+        <w:numPr>
+          <w:ilvl w:val="0"/>
+          <w:numId w:val="8"/>
+        </w:numPr>
+      </w:pPr>
+      <w:r>
+        <w:t xml:space="preserve">See if there is a better way to do ‘Sun tiles’ instead of a custom </w:t>
+      </w:r>
+      <w:proofErr w:type="spellStart"/>
+      <w:r>
+        <w:t>ImageView</w:t>
+      </w:r>
+      <w:proofErr w:type="spellEnd"/>
+      <w:r>
+        <w:t xml:space="preserve"> class, perhaps using </w:t>
+      </w:r>
+      <w:proofErr w:type="spellStart"/>
+      <w:r>
+        <w:t>LayerDrawable</w:t>
+      </w:r>
+      <w:proofErr w:type="spellEnd"/>
+    </w:p>
+    <w:p>
+      <w:pPr>
+        <w:pStyle w:val="ListParagraph"/>
+        <w:numPr>
+          <w:ilvl w:val="0"/>
+          <w:numId w:val="8"/>
+        </w:numPr>
+      </w:pPr>
+      <w:r>
+        <w:t>Make player Sun tiles look a bit different between available and used tiles.</w:t>
+      </w:r>
+    </w:p>
+    <w:p>
+      <w:pPr>
+        <w:pStyle w:val="ListParagraph"/>
+        <w:numPr>
+          <w:ilvl w:val="0"/>
+          <w:numId w:val="8"/>
+        </w:numPr>
+      </w:pPr>
+      <w:r>
+        <w:t>Get better artwork for PNG files and make in several resolutions</w:t>
+      </w:r>
+      <w:r>
+        <w:br/>
+        <w:t xml:space="preserve">Improved </w:t>
+      </w:r>
+      <w:proofErr w:type="spellStart"/>
+      <w:r>
+        <w:t>drawables</w:t>
+      </w:r>
+      <w:proofErr w:type="spellEnd"/>
+      <w:r>
+        <w:t xml:space="preserve"> in various DPI resolutions</w:t>
+      </w:r>
+    </w:p>
+    <w:p>
+      <w:pPr>
+        <w:pStyle w:val="ListParagraph"/>
+        <w:numPr>
+          <w:ilvl w:val="0"/>
+          <w:numId w:val="8"/>
+        </w:numPr>
+      </w:pPr>
+      <w:r>
+        <w:t>Make ‘Score’ and ‘Tiles’ activities into fragments</w:t>
+      </w:r>
+    </w:p>
+    <w:p>
+      <w:pPr>
+        <w:pStyle w:val="ListParagraph"/>
+        <w:numPr>
+          <w:ilvl w:val="0"/>
+          <w:numId w:val="8"/>
+        </w:numPr>
+      </w:pPr>
+      <w:r>
+        <w:t>Replace ‘Auction’ button with ‘Ra’ tile image.</w:t>
+      </w:r>
+    </w:p>
+    <w:p>
+      <w:pPr>
+        <w:pStyle w:val="ListParagraph"/>
+        <w:numPr>
+          <w:ilvl w:val="0"/>
+          <w:numId w:val="8"/>
+        </w:numPr>
+      </w:pPr>
+      <w:r>
+        <w:t>Replace ‘God’ button with ‘God’ tile image.</w:t>
+      </w:r>
+    </w:p>
+    <w:p>
+      <w:pPr>
+        <w:pStyle w:val="ListParagraph"/>
+        <w:numPr>
+          <w:ilvl w:val="0"/>
+          <w:numId w:val="8"/>
+        </w:numPr>
+      </w:pPr>
+      <w:r>
+        <w:t xml:space="preserve">Write a game log file (different from Android </w:t>
+      </w:r>
+      <w:proofErr w:type="gramStart"/>
+      <w:r>
+        <w:t>Log(</w:t>
+      </w:r>
+      <w:proofErr w:type="gramEnd"/>
+      <w:r>
+        <w:t>) method for debugging)</w:t>
+      </w:r>
+    </w:p>
+    <w:p>
+      <w:pPr>
+        <w:pStyle w:val="ListParagraph"/>
+        <w:numPr>
+          <w:ilvl w:val="0"/>
+          <w:numId w:val="8"/>
+        </w:numPr>
+      </w:pPr>
+      <w:r>
+        <w:t>Sounds for various game events</w:t>
+      </w:r>
+    </w:p>
+    <w:p>
+      <w:pPr>
+        <w:pStyle w:val="ListParagraph"/>
+        <w:numPr>
+          <w:ilvl w:val="0"/>
+          <w:numId w:val="8"/>
+        </w:numPr>
+      </w:pPr>
+      <w:r>
+        <w:t>Add animations for various board-piece movement such as: draw tile from bag, acquire tiles won at auction.</w:t>
+      </w:r>
+    </w:p>
+    <w:p>
+      <w:pPr>
+        <w:pStyle w:val="ListParagraph"/>
+        <w:numPr>
+          <w:ilvl w:val="0"/>
+          <w:numId w:val="8"/>
+        </w:numPr>
+      </w:pPr>
+      <w:r>
+        <w:t xml:space="preserve">Add setting so that user can but does not have to press ‘OK’, ‘OK’, ‘OK’ when AI does something, have it move automatically with some amount of delay </w:t>
+      </w:r>
+    </w:p>
+    <w:p>
+      <w:pPr>
+        <w:pStyle w:val="ListParagraph"/>
+        <w:numPr>
+          <w:ilvl w:val="0"/>
+          <w:numId w:val="8"/>
+        </w:numPr>
+      </w:pPr>
+      <w:r>
+        <w:t>Add more detail to Tiles activity so that tiles for each individual player can be seen graphically</w:t>
+      </w:r>
+    </w:p>
+    <w:p>
+      <w:pPr>
+        <w:pStyle w:val="ListParagraph"/>
+        <w:numPr>
+          <w:ilvl w:val="0"/>
+          <w:numId w:val="8"/>
+        </w:numPr>
+      </w:pPr>
+      <w:r>
+        <w:t xml:space="preserve">Investigate ways to </w:t>
+      </w:r>
+      <w:r>
+        <w:t>replace</w:t>
+      </w:r>
+      <w:r>
+        <w:t xml:space="preserve"> ‘Bid’ and ‘Resolve Disaster’ dialogs with clicking tiles on an activity</w:t>
+      </w:r>
+    </w:p>
+    <w:p>
+      <w:pPr>
+        <w:pStyle w:val="ListParagraph"/>
+        <w:numPr>
+          <w:ilvl w:val="0"/>
+          <w:numId w:val="8"/>
+        </w:numPr>
+      </w:pPr>
+      <w:r>
+        <w:t xml:space="preserve">Make first activity a splash screen only and have it launch </w:t>
+      </w:r>
+      <w:proofErr w:type="spellStart"/>
+      <w:r>
+        <w:t>MainActivity</w:t>
+      </w:r>
+      <w:proofErr w:type="spellEnd"/>
+      <w:r>
+        <w:t xml:space="preserve"> with ‘New’, ‘Resume’, ‘Quit’ button.</w:t>
+      </w:r>
+    </w:p>
+    <w:p>
+      <w:pPr>
+        <w:pStyle w:val="ListParagraph"/>
+        <w:numPr>
+          <w:ilvl w:val="0"/>
+          <w:numId w:val="8"/>
+        </w:numPr>
+      </w:pPr>
+      <w:r>
+        <w:t>Add ‘Help’ information</w:t>
+      </w:r>
+    </w:p>
+    <w:p>
+      <w:pPr>
+        <w:pStyle w:val="ListParagraph"/>
+        <w:numPr>
+          <w:ilvl w:val="0"/>
+          <w:numId w:val="8"/>
+        </w:numPr>
+      </w:pPr>
+      <w:r>
+        <w:t>Add ‘About me’ or ‘Credits’. Give credits to any art/icon/sounds I grab.</w:t>
+      </w:r>
+    </w:p>
+    <w:p>
+      <w:pPr>
+        <w:pStyle w:val="Heading2"/>
+      </w:pPr>
+      <w:r>
+        <w:t>Version 0.3</w:t>
+      </w:r>
+    </w:p>
+    <w:p>
+      <w:pPr>
+        <w:pStyle w:val="Heading3"/>
+      </w:pPr>
+      <w:r>
+        <w:t>Overview</w:t>
+      </w:r>
+    </w:p>
+    <w:p>
+      <w:r>
+        <w:t>Ra for Android, v0.3 implements various features taught</w:t>
+      </w:r>
+      <w:r>
+        <w:t xml:space="preserve"> during the spring quarter 2017:</w:t>
+      </w:r>
+    </w:p>
+    <w:p>
+      <w:pPr>
+        <w:pStyle w:val="ListParagraph"/>
+        <w:numPr>
+          <w:ilvl w:val="0"/>
+          <w:numId w:val="13"/>
+        </w:numPr>
+      </w:pPr>
+      <w:r>
+        <w:lastRenderedPageBreak/>
+        <w:t xml:space="preserve">Connectivity and multi-device play, both ‘nearby’ via </w:t>
+      </w:r>
+      <w:proofErr w:type="spellStart"/>
+      <w:r>
+        <w:t>BlueTooth</w:t>
+      </w:r>
+      <w:proofErr w:type="spellEnd"/>
+      <w:r>
+        <w:t xml:space="preserve"> &amp; </w:t>
+      </w:r>
+      <w:proofErr w:type="spellStart"/>
+      <w:r>
+        <w:t>WiFi</w:t>
+      </w:r>
+      <w:proofErr w:type="spellEnd"/>
+      <w:r>
+        <w:t>, and far via Internet.</w:t>
+      </w:r>
+      <w:r>
+        <w:br/>
+        <w:t>This is the primary new feature.</w:t>
+      </w:r>
+    </w:p>
+    <w:p>
+      <w:pPr>
+        <w:pStyle w:val="ListParagraph"/>
+        <w:numPr>
+          <w:ilvl w:val="0"/>
+          <w:numId w:val="13"/>
+        </w:numPr>
+      </w:pPr>
+      <w:r>
+        <w:t>Final score: sharing and posting to leaderboard (probably AWS DynamoDB with static website).</w:t>
+      </w:r>
+    </w:p>
+    <w:p>
+      <w:pPr>
+        <w:pStyle w:val="ListParagraph"/>
+        <w:numPr>
+          <w:ilvl w:val="0"/>
+          <w:numId w:val="13"/>
+        </w:numPr>
+      </w:pPr>
+      <w:r>
+        <w:t xml:space="preserve">Continued improvement of UI: better animation, </w:t>
+      </w:r>
+      <w:proofErr w:type="spellStart"/>
+      <w:r>
+        <w:t>drawables</w:t>
+      </w:r>
+      <w:proofErr w:type="spellEnd"/>
+      <w:r>
+        <w:t>, improvement of layouts</w:t>
+      </w:r>
+    </w:p>
+    <w:p>
+      <w:pPr>
+        <w:pStyle w:val="Heading3"/>
+      </w:pPr>
+      <w:r>
+        <w:t>Implemented</w:t>
+      </w:r>
+    </w:p>
+    <w:p>
+      <w:pPr>
+        <w:pStyle w:val="ListParagraph"/>
+        <w:numPr>
+          <w:ilvl w:val="0"/>
+          <w:numId w:val="15"/>
+        </w:numPr>
+      </w:pPr>
       <w:bookmarkStart w:id="0" w:name="_GoBack"/>
       <w:bookmarkEnd w:id="0"/>
-    </w:p>
-    <w:p>
-      <w:pPr>
-        <w:pStyle w:val="ListParagraph"/>
-        <w:numPr>
-          <w:ilvl w:val="0"/>
-          <w:numId w:val="8"/>
-        </w:numPr>
-      </w:pPr>
-      <w:r>
-        <w:t>See if there is a better way to do ‘Sun tiles’ instead of a custom ImageView class, perhaps using LayerDrawable</w:t>
-      </w:r>
-    </w:p>
-    <w:p>
-      <w:pPr>
-        <w:pStyle w:val="ListParagraph"/>
-        <w:numPr>
-          <w:ilvl w:val="0"/>
-          <w:numId w:val="8"/>
-        </w:numPr>
-      </w:pPr>
-      <w:r>
-        <w:t>Make player Sun tiles look a bit different between available and used tiles.</w:t>
-      </w:r>
-    </w:p>
-    <w:p>
-      <w:pPr>
-        <w:pStyle w:val="ListParagraph"/>
-        <w:numPr>
-          <w:ilvl w:val="0"/>
-          <w:numId w:val="8"/>
-        </w:numPr>
-      </w:pPr>
-      <w:r>
-        <w:t>Get better artwork for PNG files and make in several resolutions</w:t>
-      </w:r>
-      <w:r>
-        <w:br/>
-        <w:t>Improved drawables in various DPI resolutions</w:t>
-      </w:r>
-    </w:p>
-    <w:p>
-      <w:pPr>
-        <w:pStyle w:val="ListParagraph"/>
-        <w:numPr>
-          <w:ilvl w:val="0"/>
-          <w:numId w:val="8"/>
-        </w:numPr>
-      </w:pPr>
-      <w:r>
-        <w:t>Make ‘Score’ and ‘Tiles’ activities into fragments</w:t>
-      </w:r>
-    </w:p>
-    <w:p>
-      <w:pPr>
-        <w:pStyle w:val="ListParagraph"/>
-        <w:numPr>
-          <w:ilvl w:val="0"/>
-          <w:numId w:val="8"/>
-        </w:numPr>
-      </w:pPr>
-      <w:r>
-        <w:t>Replace ‘Auction’ button with ‘Ra’ tile image.</w:t>
-      </w:r>
-    </w:p>
-    <w:p>
-      <w:pPr>
-        <w:pStyle w:val="ListParagraph"/>
-        <w:numPr>
-          <w:ilvl w:val="0"/>
-          <w:numId w:val="8"/>
-        </w:numPr>
-      </w:pPr>
-      <w:r>
-        <w:t>Replace ‘God’ button with ‘God’ tile image.</w:t>
-      </w:r>
-    </w:p>
-    <w:p>
-      <w:pPr>
-        <w:pStyle w:val="ListParagraph"/>
-        <w:numPr>
-          <w:ilvl w:val="0"/>
-          <w:numId w:val="8"/>
-        </w:numPr>
-      </w:pPr>
-      <w:r>
-        <w:t>Write a game log file (different from Android Log() method for debugging)</w:t>
-      </w:r>
-    </w:p>
-    <w:p>
-      <w:pPr>
-        <w:pStyle w:val="ListParagraph"/>
-        <w:numPr>
-          <w:ilvl w:val="0"/>
-          <w:numId w:val="8"/>
-        </w:numPr>
-      </w:pPr>
-      <w:r>
-        <w:t>Sounds for various game events</w:t>
-      </w:r>
-    </w:p>
-    <w:p>
-      <w:pPr>
-        <w:pStyle w:val="ListParagraph"/>
-        <w:numPr>
-          <w:ilvl w:val="0"/>
-          <w:numId w:val="8"/>
-        </w:numPr>
-      </w:pPr>
-      <w:r>
-        <w:t>Add animations for various board-piece movement such as: draw tile from bag, acquire tiles won at auction.</w:t>
-      </w:r>
-    </w:p>
-    <w:p>
-      <w:pPr>
-        <w:pStyle w:val="ListParagraph"/>
-        <w:numPr>
-          <w:ilvl w:val="0"/>
-          <w:numId w:val="8"/>
-        </w:numPr>
-      </w:pPr>
-      <w:r>
-        <w:t xml:space="preserve">Add setting so that user can but does not have to press ‘OK’, ‘OK’, ‘OK’ when AI does something, have it move automatically with some amount of delay </w:t>
-      </w:r>
-    </w:p>
-    <w:p>
-      <w:pPr>
-        <w:pStyle w:val="ListParagraph"/>
-        <w:numPr>
-          <w:ilvl w:val="0"/>
-          <w:numId w:val="8"/>
-        </w:numPr>
-      </w:pPr>
-      <w:r>
-        <w:t>Add more detail to Tiles activity so that tiles for each individual player can be seen graphically</w:t>
-      </w:r>
-    </w:p>
-    <w:p>
-      <w:pPr>
-        <w:pStyle w:val="ListParagraph"/>
-        <w:numPr>
-          <w:ilvl w:val="0"/>
-          <w:numId w:val="8"/>
-        </w:numPr>
-      </w:pPr>
-      <w:r>
-        <w:t xml:space="preserve">Investigate ways to </w:t>
-      </w:r>
-      <w:r>
-        <w:t>replace</w:t>
-      </w:r>
-      <w:r>
-        <w:t xml:space="preserve"> ‘Bid’ and ‘Resolve Disaster’ dialogs with clicking tiles on an activity</w:t>
-      </w:r>
-    </w:p>
-    <w:p>
-      <w:pPr>
-        <w:pStyle w:val="ListParagraph"/>
-        <w:numPr>
-          <w:ilvl w:val="0"/>
-          <w:numId w:val="8"/>
-        </w:numPr>
-      </w:pPr>
-      <w:r>
-        <w:t>Make first activity a splash screen only and have it launch MainActivity with ‘New’, ‘Resume’, ‘Quit’ button.</w:t>
-      </w:r>
-    </w:p>
-    <w:p>
-      <w:pPr>
-        <w:pStyle w:val="ListParagraph"/>
-        <w:numPr>
-          <w:ilvl w:val="0"/>
-          <w:numId w:val="8"/>
-        </w:numPr>
-      </w:pPr>
-      <w:r>
-        <w:t>Add ‘Help’ information</w:t>
-      </w:r>
-    </w:p>
-    <w:p>
-      <w:pPr>
-        <w:pStyle w:val="ListParagraph"/>
-        <w:numPr>
-          <w:ilvl w:val="0"/>
-          <w:numId w:val="8"/>
-        </w:numPr>
-      </w:pPr>
-      <w:r>
-        <w:t>Add ‘About me’ or ‘Credits’. Give credits to any art/icon/sounds I grab.</w:t>
-      </w:r>
-    </w:p>
-    <w:p>
-      <w:pPr>
-        <w:pStyle w:val="Heading2"/>
-      </w:pPr>
-      <w:r>
-        <w:t>Version 0.3</w:t>
-      </w:r>
-    </w:p>
-    <w:p>
-      <w:pPr>
-        <w:pStyle w:val="Heading3"/>
-      </w:pPr>
-      <w:r>
-        <w:t>Overview</w:t>
-      </w:r>
-    </w:p>
-    <w:p>
-      <w:r>
-        <w:t>Ra for Android, v0.3 implements various features taught</w:t>
-      </w:r>
-      <w:r>
-        <w:t xml:space="preserve"> during the spring quarter 2017:</w:t>
-      </w:r>
-    </w:p>
-    <w:p>
-      <w:pPr>
-        <w:pStyle w:val="ListParagraph"/>
-        <w:numPr>
-          <w:ilvl w:val="0"/>
-          <w:numId w:val="13"/>
-        </w:numPr>
-      </w:pPr>
-      <w:r>
-        <w:lastRenderedPageBreak/>
-        <w:t>Connectivity and multi-device play, both ‘nearby’ via BlueTooth &amp; WiFi, and far via Internet.</w:t>
-      </w:r>
-      <w:r>
-        <w:br/>
-        <w:t>This is the primary new feature.</w:t>
-      </w:r>
-    </w:p>
-    <w:p>
-      <w:pPr>
-        <w:pStyle w:val="ListParagraph"/>
-        <w:numPr>
-          <w:ilvl w:val="0"/>
-          <w:numId w:val="13"/>
-        </w:numPr>
-      </w:pPr>
-      <w:r>
-        <w:t>Final score: sharing and posting to leaderboard (probably AWS DynamoDB with static website).</w:t>
-      </w:r>
     </w:p>
     <w:p>
       <w:pPr>
@@ -3161,6 +3743,119 @@
     </w:lvl>
   </w:abstractNum>
   <w:abstractNum w:abstractNumId="9" w15:restartNumberingAfterBreak="0">
+    <w:nsid w:val="4F5D79FD"/>
+    <w:multiLevelType w:val="hybridMultilevel"/>
+    <w:tmpl w:val="7556BEC2"/>
+    <w:lvl w:ilvl="0" w:tplc="04090001">
+      <w:start w:val="1"/>
+      <w:numFmt w:val="bullet"/>
+      <w:lvlText w:val=""/>
+      <w:lvlJc w:val="left"/>
+      <w:pPr>
+        <w:ind w:left="360" w:hanging="360"/>
+      </w:pPr>
+      <w:rPr>
+        <w:rFonts w:ascii="Symbol" w:hAnsi="Symbol" w:hint="default"/>
+      </w:rPr>
+    </w:lvl>
+    <w:lvl w:ilvl="1" w:tplc="04090003" w:tentative="1">
+      <w:start w:val="1"/>
+      <w:numFmt w:val="bullet"/>
+      <w:lvlText w:val="o"/>
+      <w:lvlJc w:val="left"/>
+      <w:pPr>
+        <w:ind w:left="1080" w:hanging="360"/>
+      </w:pPr>
+      <w:rPr>
+        <w:rFonts w:ascii="Courier New" w:hAnsi="Courier New" w:cs="Courier New" w:hint="default"/>
+      </w:rPr>
+    </w:lvl>
+    <w:lvl w:ilvl="2" w:tplc="04090005" w:tentative="1">
+      <w:start w:val="1"/>
+      <w:numFmt w:val="bullet"/>
+      <w:lvlText w:val=""/>
+      <w:lvlJc w:val="left"/>
+      <w:pPr>
+        <w:ind w:left="1800" w:hanging="360"/>
+      </w:pPr>
+      <w:rPr>
+        <w:rFonts w:ascii="Wingdings" w:hAnsi="Wingdings" w:hint="default"/>
+      </w:rPr>
+    </w:lvl>
+    <w:lvl w:ilvl="3" w:tplc="04090001" w:tentative="1">
+      <w:start w:val="1"/>
+      <w:numFmt w:val="bullet"/>
+      <w:lvlText w:val=""/>
+      <w:lvlJc w:val="left"/>
+      <w:pPr>
+        <w:ind w:left="2520" w:hanging="360"/>
+      </w:pPr>
+      <w:rPr>
+        <w:rFonts w:ascii="Symbol" w:hAnsi="Symbol" w:hint="default"/>
+      </w:rPr>
+    </w:lvl>
+    <w:lvl w:ilvl="4" w:tplc="04090003" w:tentative="1">
+      <w:start w:val="1"/>
+      <w:numFmt w:val="bullet"/>
+      <w:lvlText w:val="o"/>
+      <w:lvlJc w:val="left"/>
+      <w:pPr>
+        <w:ind w:left="3240" w:hanging="360"/>
+      </w:pPr>
+      <w:rPr>
+        <w:rFonts w:ascii="Courier New" w:hAnsi="Courier New" w:cs="Courier New" w:hint="default"/>
+      </w:rPr>
+    </w:lvl>
+    <w:lvl w:ilvl="5" w:tplc="04090005" w:tentative="1">
+      <w:start w:val="1"/>
+      <w:numFmt w:val="bullet"/>
+      <w:lvlText w:val=""/>
+      <w:lvlJc w:val="left"/>
+      <w:pPr>
+        <w:ind w:left="3960" w:hanging="360"/>
+      </w:pPr>
+      <w:rPr>
+        <w:rFonts w:ascii="Wingdings" w:hAnsi="Wingdings" w:hint="default"/>
+      </w:rPr>
+    </w:lvl>
+    <w:lvl w:ilvl="6" w:tplc="04090001" w:tentative="1">
+      <w:start w:val="1"/>
+      <w:numFmt w:val="bullet"/>
+      <w:lvlText w:val=""/>
+      <w:lvlJc w:val="left"/>
+      <w:pPr>
+        <w:ind w:left="4680" w:hanging="360"/>
+      </w:pPr>
+      <w:rPr>
+        <w:rFonts w:ascii="Symbol" w:hAnsi="Symbol" w:hint="default"/>
+      </w:rPr>
+    </w:lvl>
+    <w:lvl w:ilvl="7" w:tplc="04090003" w:tentative="1">
+      <w:start w:val="1"/>
+      <w:numFmt w:val="bullet"/>
+      <w:lvlText w:val="o"/>
+      <w:lvlJc w:val="left"/>
+      <w:pPr>
+        <w:ind w:left="5400" w:hanging="360"/>
+      </w:pPr>
+      <w:rPr>
+        <w:rFonts w:ascii="Courier New" w:hAnsi="Courier New" w:cs="Courier New" w:hint="default"/>
+      </w:rPr>
+    </w:lvl>
+    <w:lvl w:ilvl="8" w:tplc="04090005" w:tentative="1">
+      <w:start w:val="1"/>
+      <w:numFmt w:val="bullet"/>
+      <w:lvlText w:val=""/>
+      <w:lvlJc w:val="left"/>
+      <w:pPr>
+        <w:ind w:left="6120" w:hanging="360"/>
+      </w:pPr>
+      <w:rPr>
+        <w:rFonts w:ascii="Wingdings" w:hAnsi="Wingdings" w:hint="default"/>
+      </w:rPr>
+    </w:lvl>
+  </w:abstractNum>
+  <w:abstractNum w:abstractNumId="10" w15:restartNumberingAfterBreak="0">
     <w:nsid w:val="51EA31AC"/>
     <w:multiLevelType w:val="hybridMultilevel"/>
     <w:tmpl w:val="A1DE49BC"/>
@@ -3273,7 +3968,7 @@
       </w:rPr>
     </w:lvl>
   </w:abstractNum>
-  <w:abstractNum w:abstractNumId="10" w15:restartNumberingAfterBreak="0">
+  <w:abstractNum w:abstractNumId="11" w15:restartNumberingAfterBreak="0">
     <w:nsid w:val="673B1474"/>
     <w:multiLevelType w:val="hybridMultilevel"/>
     <w:tmpl w:val="D9B2399C"/>
@@ -3386,7 +4081,7 @@
       </w:rPr>
     </w:lvl>
   </w:abstractNum>
-  <w:abstractNum w:abstractNumId="11" w15:restartNumberingAfterBreak="0">
+  <w:abstractNum w:abstractNumId="12" w15:restartNumberingAfterBreak="0">
     <w:nsid w:val="69EC4E64"/>
     <w:multiLevelType w:val="hybridMultilevel"/>
     <w:tmpl w:val="34980A26"/>
@@ -3499,7 +4194,7 @@
       </w:rPr>
     </w:lvl>
   </w:abstractNum>
-  <w:abstractNum w:abstractNumId="12" w15:restartNumberingAfterBreak="0">
+  <w:abstractNum w:abstractNumId="13" w15:restartNumberingAfterBreak="0">
     <w:nsid w:val="6E5E6421"/>
     <w:multiLevelType w:val="hybridMultilevel"/>
     <w:tmpl w:val="1AB2A4E8"/>
@@ -3612,17 +4307,130 @@
       </w:rPr>
     </w:lvl>
   </w:abstractNum>
+  <w:abstractNum w:abstractNumId="14" w15:restartNumberingAfterBreak="0">
+    <w:nsid w:val="77A95236"/>
+    <w:multiLevelType w:val="hybridMultilevel"/>
+    <w:tmpl w:val="47306744"/>
+    <w:lvl w:ilvl="0" w:tplc="04090001">
+      <w:start w:val="1"/>
+      <w:numFmt w:val="bullet"/>
+      <w:lvlText w:val=""/>
+      <w:lvlJc w:val="left"/>
+      <w:pPr>
+        <w:ind w:left="720" w:hanging="360"/>
+      </w:pPr>
+      <w:rPr>
+        <w:rFonts w:ascii="Symbol" w:hAnsi="Symbol" w:hint="default"/>
+      </w:rPr>
+    </w:lvl>
+    <w:lvl w:ilvl="1" w:tplc="04090003" w:tentative="1">
+      <w:start w:val="1"/>
+      <w:numFmt w:val="bullet"/>
+      <w:lvlText w:val="o"/>
+      <w:lvlJc w:val="left"/>
+      <w:pPr>
+        <w:ind w:left="1440" w:hanging="360"/>
+      </w:pPr>
+      <w:rPr>
+        <w:rFonts w:ascii="Courier New" w:hAnsi="Courier New" w:cs="Courier New" w:hint="default"/>
+      </w:rPr>
+    </w:lvl>
+    <w:lvl w:ilvl="2" w:tplc="04090005" w:tentative="1">
+      <w:start w:val="1"/>
+      <w:numFmt w:val="bullet"/>
+      <w:lvlText w:val=""/>
+      <w:lvlJc w:val="left"/>
+      <w:pPr>
+        <w:ind w:left="2160" w:hanging="360"/>
+      </w:pPr>
+      <w:rPr>
+        <w:rFonts w:ascii="Wingdings" w:hAnsi="Wingdings" w:hint="default"/>
+      </w:rPr>
+    </w:lvl>
+    <w:lvl w:ilvl="3" w:tplc="04090001" w:tentative="1">
+      <w:start w:val="1"/>
+      <w:numFmt w:val="bullet"/>
+      <w:lvlText w:val=""/>
+      <w:lvlJc w:val="left"/>
+      <w:pPr>
+        <w:ind w:left="2880" w:hanging="360"/>
+      </w:pPr>
+      <w:rPr>
+        <w:rFonts w:ascii="Symbol" w:hAnsi="Symbol" w:hint="default"/>
+      </w:rPr>
+    </w:lvl>
+    <w:lvl w:ilvl="4" w:tplc="04090003" w:tentative="1">
+      <w:start w:val="1"/>
+      <w:numFmt w:val="bullet"/>
+      <w:lvlText w:val="o"/>
+      <w:lvlJc w:val="left"/>
+      <w:pPr>
+        <w:ind w:left="3600" w:hanging="360"/>
+      </w:pPr>
+      <w:rPr>
+        <w:rFonts w:ascii="Courier New" w:hAnsi="Courier New" w:cs="Courier New" w:hint="default"/>
+      </w:rPr>
+    </w:lvl>
+    <w:lvl w:ilvl="5" w:tplc="04090005" w:tentative="1">
+      <w:start w:val="1"/>
+      <w:numFmt w:val="bullet"/>
+      <w:lvlText w:val=""/>
+      <w:lvlJc w:val="left"/>
+      <w:pPr>
+        <w:ind w:left="4320" w:hanging="360"/>
+      </w:pPr>
+      <w:rPr>
+        <w:rFonts w:ascii="Wingdings" w:hAnsi="Wingdings" w:hint="default"/>
+      </w:rPr>
+    </w:lvl>
+    <w:lvl w:ilvl="6" w:tplc="04090001" w:tentative="1">
+      <w:start w:val="1"/>
+      <w:numFmt w:val="bullet"/>
+      <w:lvlText w:val=""/>
+      <w:lvlJc w:val="left"/>
+      <w:pPr>
+        <w:ind w:left="5040" w:hanging="360"/>
+      </w:pPr>
+      <w:rPr>
+        <w:rFonts w:ascii="Symbol" w:hAnsi="Symbol" w:hint="default"/>
+      </w:rPr>
+    </w:lvl>
+    <w:lvl w:ilvl="7" w:tplc="04090003" w:tentative="1">
+      <w:start w:val="1"/>
+      <w:numFmt w:val="bullet"/>
+      <w:lvlText w:val="o"/>
+      <w:lvlJc w:val="left"/>
+      <w:pPr>
+        <w:ind w:left="5760" w:hanging="360"/>
+      </w:pPr>
+      <w:rPr>
+        <w:rFonts w:ascii="Courier New" w:hAnsi="Courier New" w:cs="Courier New" w:hint="default"/>
+      </w:rPr>
+    </w:lvl>
+    <w:lvl w:ilvl="8" w:tplc="04090005" w:tentative="1">
+      <w:start w:val="1"/>
+      <w:numFmt w:val="bullet"/>
+      <w:lvlText w:val=""/>
+      <w:lvlJc w:val="left"/>
+      <w:pPr>
+        <w:ind w:left="6480" w:hanging="360"/>
+      </w:pPr>
+      <w:rPr>
+        <w:rFonts w:ascii="Wingdings" w:hAnsi="Wingdings" w:hint="default"/>
+      </w:rPr>
+    </w:lvl>
+  </w:abstractNum>
   <w:num w:numId="1">
-    <w:abstractNumId w:val="10"/>
+    <w:abstractNumId w:val="11"/>
   </w:num>
   <w:num w:numId="2">
-    <w:abstractNumId w:val="12"/>
+    <w:abstractNumId w:val="13"/>
   </w:num>
   <w:num w:numId="3">
     <w:abstractNumId w:val="3"/>
   </w:num>
   <w:num w:numId="4">
-    <w:abstractNumId w:val="11"/>
+    <w:abstractNumId w:val="12"/>
   </w:num>
   <w:num w:numId="5">
     <w:abstractNumId w:val="0"/>
@@ -3649,7 +4457,13 @@
     <w:abstractNumId w:val="5"/>
   </w:num>
   <w:num w:numId="13">
+    <w:abstractNumId w:val="10"/>
+  </w:num>
+  <w:num w:numId="14">
     <w:abstractNumId w:val="9"/>
+  </w:num>
+  <w:num w:numId="15">
+    <w:abstractNumId w:val="14"/>
   </w:num>
 </w:numbering>
 </file>

</xml_diff>

<commit_message>
added uploading of score to AWS DynamoDB table
</commit_message>
<xml_diff>
--- a/doc/Ra for Android.docx
+++ b/doc/Ra for Android.docx
@@ -2703,7 +2703,22 @@
         </w:numPr>
       </w:pPr>
       <w:r>
-        <w:t>Score Activity, on game over, have Share menu item to send text with final score.</w:t>
+        <w:t>Score Activity, on game over, have Share menu ite</w:t>
+      </w:r>
+      <w:r>
+        <w:t>m to send text with final score.</w:t>
+      </w:r>
+    </w:p>
+    <w:p>
+      <w:pPr>
+        <w:pStyle w:val="ListParagraph"/>
+        <w:numPr>
+          <w:ilvl w:val="0"/>
+          <w:numId w:val="15"/>
+        </w:numPr>
+      </w:pPr>
+      <w:r>
+        <w:t>On game over, upload score to AWS DynamoDB table.</w:t>
       </w:r>
       <w:bookmarkStart w:id="0" w:name="_GoBack"/>
       <w:bookmarkEnd w:id="0"/>

</xml_diff>

<commit_message>
updated version to 10/0.4
</commit_message>
<xml_diff>
--- a/doc/Ra for Android.docx
+++ b/doc/Ra for Android.docx
@@ -1,6 +1,6 @@
 
 <file path=word/document.xml><?xml version="1.0" encoding="utf-8"?>
-<w:document xmlns:wpc="http://schemas.microsoft.com/office/word/2010/wordprocessingCanvas" xmlns:cx="http://schemas.microsoft.com/office/drawing/2014/chartex" xmlns:cx1="http://schemas.microsoft.com/office/drawing/2015/9/8/chartex" xmlns:cx2="http://schemas.microsoft.com/office/drawing/2015/10/21/chartex" xmlns:cx3="http://schemas.microsoft.com/office/drawing/2016/5/9/chartex" xmlns:cx4="http://schemas.microsoft.com/office/drawing/2016/5/10/chartex" xmlns:cx5="http://schemas.microsoft.com/office/drawing/2016/5/11/chartex" xmlns:cx6="http://schemas.microsoft.com/office/drawing/2016/5/12/chartex" xmlns:cx7="http://schemas.microsoft.com/office/drawing/2016/5/13/chartex" xmlns:cx8="http://schemas.microsoft.com/office/drawing/2016/5/14/chartex" xmlns:mc="http://schemas.openxmlformats.org/markup-compatibility/2006" xmlns:aink="http://schemas.microsoft.com/office/drawing/2016/ink" xmlns:o="urn:schemas-microsoft-com:office:office" xmlns:r="http://schemas.openxmlformats.org/officeDocument/2006/relationships" xmlns:m="http://schemas.openxmlformats.org/officeDocument/2006/math" xmlns:v="urn:schemas-microsoft-com:vml" xmlns:wp14="http://schemas.microsoft.com/office/word/2010/wordprocessingDrawing" xmlns:wp="http://schemas.openxmlformats.org/drawingml/2006/wordprocessingDrawing" xmlns:w10="urn:schemas-microsoft-com:office:word" xmlns:w="http://schemas.openxmlformats.org/wordprocessingml/2006/main" xmlns:w14="http://schemas.microsoft.com/office/word/2010/wordml" xmlns:w15="http://schemas.microsoft.com/office/word/2012/wordml" xmlns:w16se="http://schemas.microsoft.com/office/word/2015/wordml/symex" xmlns:wpg="http://schemas.microsoft.com/office/word/2010/wordprocessingGroup" xmlns:wpi="http://schemas.microsoft.com/office/word/2010/wordprocessingInk" xmlns:wne="http://schemas.microsoft.com/office/word/2006/wordml" xmlns:wps="http://schemas.microsoft.com/office/word/2010/wordprocessingShape" mc:Ignorable="w14 w15 w16se wp14">
+<w:document xmlns:wpc="http://schemas.microsoft.com/office/word/2010/wordprocessingCanvas" xmlns:cx="http://schemas.microsoft.com/office/drawing/2014/chartex" xmlns:cx1="http://schemas.microsoft.com/office/drawing/2015/9/8/chartex" xmlns:cx2="http://schemas.microsoft.com/office/drawing/2015/10/21/chartex" xmlns:cx3="http://schemas.microsoft.com/office/drawing/2016/5/9/chartex" xmlns:cx4="http://schemas.microsoft.com/office/drawing/2016/5/10/chartex" xmlns:cx5="http://schemas.microsoft.com/office/drawing/2016/5/11/chartex" xmlns:cx6="http://schemas.microsoft.com/office/drawing/2016/5/12/chartex" xmlns:cx7="http://schemas.microsoft.com/office/drawing/2016/5/13/chartex" xmlns:cx8="http://schemas.microsoft.com/office/drawing/2016/5/14/chartex" xmlns:mc="http://schemas.openxmlformats.org/markup-compatibility/2006" xmlns:aink="http://schemas.microsoft.com/office/drawing/2016/ink" xmlns:am3d="http://schemas.microsoft.com/office/drawing/2017/model3d" xmlns:o="urn:schemas-microsoft-com:office:office" xmlns:r="http://schemas.openxmlformats.org/officeDocument/2006/relationships" xmlns:m="http://schemas.openxmlformats.org/officeDocument/2006/math" xmlns:v="urn:schemas-microsoft-com:vml" xmlns:wp14="http://schemas.microsoft.com/office/word/2010/wordprocessingDrawing" xmlns:wp="http://schemas.openxmlformats.org/drawingml/2006/wordprocessingDrawing" xmlns:w10="urn:schemas-microsoft-com:office:word" xmlns:w="http://schemas.openxmlformats.org/wordprocessingml/2006/main" xmlns:w14="http://schemas.microsoft.com/office/word/2010/wordml" xmlns:w15="http://schemas.microsoft.com/office/word/2012/wordml" xmlns:w16se="http://schemas.microsoft.com/office/word/2015/wordml/symex" xmlns:wpg="http://schemas.microsoft.com/office/word/2010/wordprocessingGroup" xmlns:wpi="http://schemas.microsoft.com/office/word/2010/wordprocessingInk" xmlns:wne="http://schemas.microsoft.com/office/word/2006/wordml" xmlns:wps="http://schemas.microsoft.com/office/word/2010/wordprocessingShape" mc:Ignorable="w14 w15 w16se wp14">
   <w:body>
     <w:p>
       <w:pPr>
@@ -35,7 +35,7 @@
         <w:rPr>
           <w:noProof/>
         </w:rPr>
-        <w:t>2017-05-30</w:t>
+        <w:t>2017-06-26</w:t>
       </w:r>
       <w:r>
         <w:fldChar w:fldCharType="end"/>
@@ -2187,6 +2187,59 @@
       <w:r>
         <w:t>Consider using Snackbar instead of static textview in Ra application for game status. Particularly when don’t wait for AI.</w:t>
       </w:r>
+    </w:p>
+    <w:p>
+      <w:pPr>
+        <w:pStyle w:val="Heading3"/>
+      </w:pPr>
+      <w:r>
+        <w:t>Implemented after final presentation</w:t>
+      </w:r>
+    </w:p>
+    <w:p>
+      <w:pPr>
+        <w:pStyle w:val="ListParagraph"/>
+        <w:numPr>
+          <w:ilvl w:val="0"/>
+          <w:numId w:val="16"/>
+        </w:numPr>
+      </w:pPr>
+      <w:r>
+        <w:t>Removed upload to AWS</w:t>
+      </w:r>
+    </w:p>
+    <w:p>
+      <w:pPr>
+        <w:pStyle w:val="ListParagraph"/>
+        <w:numPr>
+          <w:ilvl w:val="0"/>
+          <w:numId w:val="16"/>
+        </w:numPr>
+      </w:pPr>
+      <w:r>
+        <w:t>Added display of PDF rules file</w:t>
+      </w:r>
+    </w:p>
+    <w:p>
+      <w:pPr>
+        <w:pStyle w:val="Heading2"/>
+      </w:pPr>
+      <w:r>
+        <w:t>Version 0.4</w:t>
+      </w:r>
+    </w:p>
+    <w:p>
+      <w:pPr>
+        <w:pStyle w:val="Heading3"/>
+      </w:pPr>
+      <w:r>
+        <w:t>Overview</w:t>
+      </w:r>
+    </w:p>
+    <w:p>
+      <w:r>
+        <w:t>Work on various features: improve animation, cleanup display of PDF file (rules)</w:t>
+      </w:r>
       <w:bookmarkStart w:id="0" w:name="_GoBack"/>
       <w:bookmarkEnd w:id="0"/>
     </w:p>
@@ -2209,7 +2262,7 @@
 </file>
 
 <file path=word/numbering.xml><?xml version="1.0" encoding="utf-8"?>
-<w:numbering xmlns:wpc="http://schemas.microsoft.com/office/word/2010/wordprocessingCanvas" xmlns:cx="http://schemas.microsoft.com/office/drawing/2014/chartex" xmlns:cx1="http://schemas.microsoft.com/office/drawing/2015/9/8/chartex" xmlns:cx2="http://schemas.microsoft.com/office/drawing/2015/10/21/chartex" xmlns:cx3="http://schemas.microsoft.com/office/drawing/2016/5/9/chartex" xmlns:cx4="http://schemas.microsoft.com/office/drawing/2016/5/10/chartex" xmlns:cx5="http://schemas.microsoft.com/office/drawing/2016/5/11/chartex" xmlns:cx6="http://schemas.microsoft.com/office/drawing/2016/5/12/chartex" xmlns:cx7="http://schemas.microsoft.com/office/drawing/2016/5/13/chartex" xmlns:cx8="http://schemas.microsoft.com/office/drawing/2016/5/14/chartex" xmlns:mc="http://schemas.openxmlformats.org/markup-compatibility/2006" xmlns:aink="http://schemas.microsoft.com/office/drawing/2016/ink" xmlns:o="urn:schemas-microsoft-com:office:office" xmlns:r="http://schemas.openxmlformats.org/officeDocument/2006/relationships" xmlns:m="http://schemas.openxmlformats.org/officeDocument/2006/math" xmlns:v="urn:schemas-microsoft-com:vml" xmlns:wp14="http://schemas.microsoft.com/office/word/2010/wordprocessingDrawing" xmlns:wp="http://schemas.openxmlformats.org/drawingml/2006/wordprocessingDrawing" xmlns:w10="urn:schemas-microsoft-com:office:word" xmlns:w="http://schemas.openxmlformats.org/wordprocessingml/2006/main" xmlns:w14="http://schemas.microsoft.com/office/word/2010/wordml" xmlns:w15="http://schemas.microsoft.com/office/word/2012/wordml" xmlns:w16se="http://schemas.microsoft.com/office/word/2015/wordml/symex" xmlns:wpg="http://schemas.microsoft.com/office/word/2010/wordprocessingGroup" xmlns:wpi="http://schemas.microsoft.com/office/word/2010/wordprocessingInk" xmlns:wne="http://schemas.microsoft.com/office/word/2006/wordml" xmlns:wps="http://schemas.microsoft.com/office/word/2010/wordprocessingShape" mc:Ignorable="w14 w15 w16se wp14">
+<w:numbering xmlns:wpc="http://schemas.microsoft.com/office/word/2010/wordprocessingCanvas" xmlns:cx="http://schemas.microsoft.com/office/drawing/2014/chartex" xmlns:cx1="http://schemas.microsoft.com/office/drawing/2015/9/8/chartex" xmlns:cx2="http://schemas.microsoft.com/office/drawing/2015/10/21/chartex" xmlns:cx3="http://schemas.microsoft.com/office/drawing/2016/5/9/chartex" xmlns:cx4="http://schemas.microsoft.com/office/drawing/2016/5/10/chartex" xmlns:cx5="http://schemas.microsoft.com/office/drawing/2016/5/11/chartex" xmlns:cx6="http://schemas.microsoft.com/office/drawing/2016/5/12/chartex" xmlns:cx7="http://schemas.microsoft.com/office/drawing/2016/5/13/chartex" xmlns:cx8="http://schemas.microsoft.com/office/drawing/2016/5/14/chartex" xmlns:mc="http://schemas.openxmlformats.org/markup-compatibility/2006" xmlns:aink="http://schemas.microsoft.com/office/drawing/2016/ink" xmlns:am3d="http://schemas.microsoft.com/office/drawing/2017/model3d" xmlns:o="urn:schemas-microsoft-com:office:office" xmlns:r="http://schemas.openxmlformats.org/officeDocument/2006/relationships" xmlns:m="http://schemas.openxmlformats.org/officeDocument/2006/math" xmlns:v="urn:schemas-microsoft-com:vml" xmlns:wp14="http://schemas.microsoft.com/office/word/2010/wordprocessingDrawing" xmlns:wp="http://schemas.openxmlformats.org/drawingml/2006/wordprocessingDrawing" xmlns:w10="urn:schemas-microsoft-com:office:word" xmlns:w="http://schemas.openxmlformats.org/wordprocessingml/2006/main" xmlns:w14="http://schemas.microsoft.com/office/word/2010/wordml" xmlns:w15="http://schemas.microsoft.com/office/word/2012/wordml" xmlns:w16se="http://schemas.microsoft.com/office/word/2015/wordml/symex" xmlns:wpg="http://schemas.microsoft.com/office/word/2010/wordprocessingGroup" xmlns:wpi="http://schemas.microsoft.com/office/word/2010/wordprocessingInk" xmlns:wne="http://schemas.microsoft.com/office/word/2006/wordml" xmlns:wps="http://schemas.microsoft.com/office/word/2010/wordprocessingShape" mc:Ignorable="w14 w15 w16se wp14">
   <w:abstractNum w:abstractNumId="0" w15:restartNumberingAfterBreak="0">
     <w:nsid w:val="01682DEC"/>
     <w:multiLevelType w:val="hybridMultilevel"/>
@@ -3456,7 +3509,7 @@
   <w:abstractNum w:abstractNumId="11" w15:restartNumberingAfterBreak="0">
     <w:nsid w:val="6025347F"/>
     <w:multiLevelType w:val="hybridMultilevel"/>
-    <w:tmpl w:val="3894CE66"/>
+    <w:tmpl w:val="1AD49EBE"/>
     <w:lvl w:ilvl="0" w:tplc="04090001">
       <w:start w:val="1"/>
       <w:numFmt w:val="bullet"/>
@@ -4086,7 +4139,7 @@
       </w:pPr>
     </w:pPrDefault>
   </w:docDefaults>
-  <w:latentStyles w:defLockedState="0" w:defUIPriority="99" w:defSemiHidden="0" w:defUnhideWhenUsed="0" w:defQFormat="0" w:count="374">
+  <w:latentStyles w:defLockedState="0" w:defUIPriority="99" w:defSemiHidden="0" w:defUnhideWhenUsed="0" w:defQFormat="0" w:count="375">
     <w:lsdException w:name="Normal" w:uiPriority="0" w:qFormat="1"/>
     <w:lsdException w:name="heading 1" w:uiPriority="9" w:qFormat="1"/>
     <w:lsdException w:name="heading 2" w:semiHidden="1" w:uiPriority="9" w:unhideWhenUsed="1" w:qFormat="1"/>
@@ -4192,7 +4245,6 @@
     <w:lsdException w:name="HTML Sample" w:semiHidden="1" w:unhideWhenUsed="1"/>
     <w:lsdException w:name="HTML Typewriter" w:semiHidden="1" w:unhideWhenUsed="1"/>
     <w:lsdException w:name="HTML Variable" w:semiHidden="1" w:unhideWhenUsed="1"/>
-    <w:lsdException w:name="Normal Table" w:semiHidden="1" w:unhideWhenUsed="1"/>
     <w:lsdException w:name="annotation subject" w:semiHidden="1" w:unhideWhenUsed="1"/>
     <w:lsdException w:name="No List" w:semiHidden="1" w:unhideWhenUsed="1"/>
     <w:lsdException w:name="Outline List 1" w:semiHidden="1" w:unhideWhenUsed="1"/>
@@ -4239,10 +4291,8 @@
     <w:lsdException w:name="Table Subtle 2" w:semiHidden="1" w:unhideWhenUsed="1"/>
     <w:lsdException w:name="Table Web 1" w:semiHidden="1" w:unhideWhenUsed="1"/>
     <w:lsdException w:name="Table Web 2" w:semiHidden="1" w:unhideWhenUsed="1"/>
-    <w:lsdException w:name="Table Web 3" w:semiHidden="1" w:unhideWhenUsed="1"/>
     <w:lsdException w:name="Balloon Text" w:semiHidden="1" w:unhideWhenUsed="1"/>
     <w:lsdException w:name="Table Grid" w:uiPriority="39"/>
-    <w:lsdException w:name="Table Theme" w:semiHidden="1" w:unhideWhenUsed="1"/>
     <w:lsdException w:name="Placeholder Text" w:semiHidden="1"/>
     <w:lsdException w:name="No Spacing" w:uiPriority="1" w:qFormat="1"/>
     <w:lsdException w:name="Light Shading" w:uiPriority="60"/>
@@ -4461,6 +4511,7 @@
     <w:lsdException w:name="Mention" w:semiHidden="1" w:unhideWhenUsed="1"/>
     <w:lsdException w:name="Smart Hyperlink" w:semiHidden="1" w:unhideWhenUsed="1"/>
     <w:lsdException w:name="Hashtag" w:semiHidden="1" w:unhideWhenUsed="1"/>
+    <w:lsdException w:name="Unresolved Mention" w:semiHidden="1" w:unhideWhenUsed="1"/>
   </w:latentStyles>
   <w:style w:type="paragraph" w:default="1" w:styleId="Normal">
     <w:name w:val="Normal"/>

</xml_diff>

<commit_message>
in auction buy animation use pre-created ImageViews TODO: still need to have animation Listener work and imageViews be invisible after (even without alpha->0.0)
</commit_message>
<xml_diff>
--- a/doc/Ra for Android.docx
+++ b/doc/Ra for Android.docx
@@ -15,13 +15,8 @@
         <w:pStyle w:val="NoSpacing"/>
       </w:pPr>
       <w:r>
-        <w:t xml:space="preserve">By Benjamin </w:t>
-      </w:r>
-      <w:proofErr w:type="spellStart"/>
-      <w:r>
-        <w:t>Sklar</w:t>
-      </w:r>
-      <w:proofErr w:type="spellEnd"/>
+        <w:t>By Benjamin Sklar</w:t>
+      </w:r>
     </w:p>
     <w:p>
       <w:r>
@@ -40,7 +35,7 @@
         <w:rPr>
           <w:noProof/>
         </w:rPr>
-        <w:t>2017-06-26</w:t>
+        <w:t>2017-06-30</w:t>
       </w:r>
       <w:r>
         <w:fldChar w:fldCharType="end"/>
@@ -236,15 +231,7 @@
     </w:p>
     <w:p>
       <w:r>
-        <w:t xml:space="preserve">This minor update is to significantly improve the graphics of the application. This includes: modifying the layout to work on various tablet devices in landscape orientation, adding more </w:t>
-      </w:r>
-      <w:proofErr w:type="spellStart"/>
-      <w:r>
-        <w:t>drawables</w:t>
-      </w:r>
-      <w:proofErr w:type="spellEnd"/>
-      <w:r>
-        <w:t xml:space="preserve"> in various resolutions, and add animation</w:t>
+        <w:t>This minor update is to significantly improve the graphics of the application. This includes: modifying the layout to work on various tablet devices in landscape orientation, adding more drawables in various resolutions, and add animation</w:t>
       </w:r>
       <w:r>
         <w:t>.</w:t>
@@ -483,13 +470,8 @@
           <w:numId w:val="2"/>
         </w:numPr>
       </w:pPr>
-      <w:proofErr w:type="spellStart"/>
-      <w:r>
-        <w:t>MainActivity</w:t>
-      </w:r>
-      <w:proofErr w:type="spellEnd"/>
-      <w:r>
-        <w:t xml:space="preserve"> – Initial activity providing player option to start a new game, resume an old game, or quit</w:t>
+      <w:r>
+        <w:t>MainActivity – Initial activity providing player option to start a new game, resume an old game, or quit</w:t>
       </w:r>
     </w:p>
     <w:p>
@@ -500,13 +482,8 @@
           <w:numId w:val="2"/>
         </w:numPr>
       </w:pPr>
-      <w:proofErr w:type="spellStart"/>
-      <w:r>
-        <w:t>NewGameActivity</w:t>
-      </w:r>
-      <w:proofErr w:type="spellEnd"/>
-      <w:r>
-        <w:t xml:space="preserve"> – provides options to setup a new game including, number of players, name, and if player is AI or not. Currently there is no selection for AI player, and there is no mechanism for remote players.</w:t>
+      <w:r>
+        <w:t>NewGameActivity – provides options to setup a new game including, number of players, name, and if player is AI or not. Currently there is no selection for AI player, and there is no mechanism for remote players.</w:t>
       </w:r>
     </w:p>
     <w:p>
@@ -517,13 +494,8 @@
           <w:numId w:val="2"/>
         </w:numPr>
       </w:pPr>
-      <w:proofErr w:type="spellStart"/>
-      <w:r>
-        <w:t>GameActivity</w:t>
-      </w:r>
-      <w:proofErr w:type="spellEnd"/>
-      <w:r>
-        <w:t xml:space="preserve"> – main game screen with action buttons. Shows Epoch #, # of Ra tiles, player’s Sun tokens, and current tiles available for auction. It does not show tiles each player has.</w:t>
+      <w:r>
+        <w:t>GameActivity – main game screen with action buttons. Shows Epoch #, # of Ra tiles, player’s Sun tokens, and current tiles available for auction. It does not show tiles each player has.</w:t>
       </w:r>
     </w:p>
     <w:p>
@@ -534,13 +506,8 @@
           <w:numId w:val="2"/>
         </w:numPr>
       </w:pPr>
-      <w:proofErr w:type="spellStart"/>
-      <w:r>
-        <w:t>TilesActivity</w:t>
-      </w:r>
-      <w:proofErr w:type="spellEnd"/>
-      <w:r>
-        <w:t xml:space="preserve"> – shows number of tiles each player currently has.</w:t>
+      <w:r>
+        <w:t>TilesActivity – shows number of tiles each player currently has.</w:t>
       </w:r>
     </w:p>
     <w:p>
@@ -551,13 +518,8 @@
           <w:numId w:val="2"/>
         </w:numPr>
       </w:pPr>
-      <w:proofErr w:type="spellStart"/>
-      <w:r>
-        <w:t>ScoreActivity</w:t>
-      </w:r>
-      <w:proofErr w:type="spellEnd"/>
-      <w:r>
-        <w:t xml:space="preserve"> – shows score for each player if epoch ended at this point.</w:t>
+      <w:r>
+        <w:t>ScoreActivity – shows score for each player if epoch ended at this point.</w:t>
       </w:r>
     </w:p>
     <w:p>
@@ -569,13 +531,8 @@
       </w:r>
     </w:p>
     <w:p>
-      <w:proofErr w:type="spellStart"/>
-      <w:r>
-        <w:t>Additonal</w:t>
-      </w:r>
-      <w:proofErr w:type="spellEnd"/>
-      <w:r>
-        <w:t xml:space="preserve"> classes other than activities</w:t>
+      <w:r>
+        <w:t>Additonal classes other than activities</w:t>
       </w:r>
     </w:p>
     <w:p>
@@ -610,11 +567,9 @@
           <w:numId w:val="3"/>
         </w:numPr>
       </w:pPr>
-      <w:proofErr w:type="spellStart"/>
       <w:r>
         <w:t>PlayerHuman</w:t>
       </w:r>
-      <w:proofErr w:type="spellEnd"/>
     </w:p>
     <w:p>
       <w:pPr>
@@ -624,11 +579,9 @@
           <w:numId w:val="3"/>
         </w:numPr>
       </w:pPr>
-      <w:proofErr w:type="spellStart"/>
       <w:r>
         <w:t>PlayerAI</w:t>
       </w:r>
-      <w:proofErr w:type="spellEnd"/>
     </w:p>
     <w:p>
       <w:pPr>
@@ -638,13 +591,8 @@
           <w:numId w:val="3"/>
         </w:numPr>
       </w:pPr>
-      <w:proofErr w:type="spellStart"/>
-      <w:r>
-        <w:t>MyRandom</w:t>
-      </w:r>
-      <w:proofErr w:type="spellEnd"/>
-      <w:r>
-        <w:t xml:space="preserve"> – wrapper for pseudo-random number generator.</w:t>
+      <w:r>
+        <w:t>MyRandom – wrapper for pseudo-random number generator.</w:t>
       </w:r>
     </w:p>
     <w:p>
@@ -664,29 +612,8 @@
         </w:numPr>
       </w:pPr>
       <w:r>
-        <w:t xml:space="preserve">Add ‘Ok’ button to </w:t>
-      </w:r>
-      <w:proofErr w:type="spellStart"/>
-      <w:r>
-        <w:t>ScoreActivity</w:t>
-      </w:r>
-      <w:proofErr w:type="spellEnd"/>
-      <w:r>
-        <w:t xml:space="preserve"> and </w:t>
-      </w:r>
-      <w:proofErr w:type="spellStart"/>
-      <w:r>
-        <w:t>TilesActivity</w:t>
-      </w:r>
-      <w:proofErr w:type="spellEnd"/>
-      <w:r>
-        <w:t xml:space="preserve"> to return to </w:t>
-      </w:r>
-      <w:proofErr w:type="spellStart"/>
-      <w:r>
-        <w:t>GameActivity</w:t>
-      </w:r>
-      <w:proofErr w:type="spellEnd"/>
+        <w:t>Add ‘Ok’ button to ScoreActivity and TilesActivity to return to GameActivity</w:t>
+      </w:r>
     </w:p>
     <w:p>
       <w:pPr>
@@ -698,37 +625,8 @@
       </w:pPr>
       <w:r>
         <w:lastRenderedPageBreak/>
-        <w:t xml:space="preserve">Make </w:t>
-      </w:r>
-      <w:proofErr w:type="spellStart"/>
-      <w:r>
-        <w:t>TilesActivity</w:t>
-      </w:r>
-      <w:proofErr w:type="spellEnd"/>
-      <w:r>
-        <w:t xml:space="preserve"> and </w:t>
-      </w:r>
-      <w:proofErr w:type="spellStart"/>
-      <w:r>
-        <w:t>ScoreActivity</w:t>
-      </w:r>
-      <w:proofErr w:type="spellEnd"/>
-      <w:r>
-        <w:t xml:space="preserve"> have ‘</w:t>
-      </w:r>
-      <w:proofErr w:type="spellStart"/>
-      <w:r>
-        <w:t>ActionBar</w:t>
-      </w:r>
-      <w:proofErr w:type="spellEnd"/>
-      <w:r>
-        <w:t xml:space="preserve">, Up button’ as a different way to return to </w:t>
-      </w:r>
-      <w:proofErr w:type="spellStart"/>
-      <w:r>
-        <w:t>GameActivity</w:t>
-      </w:r>
-      <w:proofErr w:type="spellEnd"/>
+        <w:t>Make TilesActivity and ScoreActivity have ‘ActionBar, Up button’ as a different way to return to GameActivity</w:t>
+      </w:r>
     </w:p>
     <w:p>
       <w:pPr>
@@ -739,42 +637,13 @@
         </w:numPr>
       </w:pPr>
       <w:r>
-        <w:t xml:space="preserve">Add </w:t>
-      </w:r>
-      <w:proofErr w:type="spellStart"/>
-      <w:r>
-        <w:t>NavigationDrawer</w:t>
-      </w:r>
-      <w:proofErr w:type="spellEnd"/>
-      <w:r>
-        <w:t xml:space="preserve"> (see 1/24/2017 class notes) to </w:t>
-      </w:r>
-      <w:proofErr w:type="spellStart"/>
-      <w:r>
-        <w:t>GameActivity</w:t>
-      </w:r>
-      <w:proofErr w:type="spellEnd"/>
-      <w:r>
-        <w:t xml:space="preserve"> to move to </w:t>
-      </w:r>
-      <w:proofErr w:type="spellStart"/>
-      <w:r>
-        <w:t>ScoreActivity</w:t>
-      </w:r>
-      <w:proofErr w:type="spellEnd"/>
-      <w:r>
-        <w:t xml:space="preserve"> and </w:t>
-      </w:r>
-      <w:proofErr w:type="spellStart"/>
-      <w:r>
-        <w:t>Tiles</w:t>
-      </w:r>
-      <w:r>
-        <w:t>Activity</w:t>
-      </w:r>
-      <w:proofErr w:type="spellEnd"/>
-      <w:r>
-        <w:t xml:space="preserve"> instead of buttons.</w:t>
+        <w:t xml:space="preserve">Add NavigationDrawer (see 1/24/2017 class notes) to GameActivity to move to </w:t>
+      </w:r>
+      <w:r>
+        <w:t>ScoreActivity and Tiles</w:t>
+      </w:r>
+      <w:r>
+        <w:t>Activity instead of buttons.</w:t>
       </w:r>
     </w:p>
     <w:p>
@@ -845,15 +714,7 @@
         <w:t>Graphics: replace game elements that are currently tex</w:t>
       </w:r>
       <w:r>
-        <w:t xml:space="preserve">t with graphics. Various types of </w:t>
-      </w:r>
-      <w:proofErr w:type="spellStart"/>
-      <w:r>
-        <w:t>drawables</w:t>
-      </w:r>
-      <w:proofErr w:type="spellEnd"/>
-      <w:r>
-        <w:t xml:space="preserve"> will be used.</w:t>
+        <w:t>t with graphics. Various types of drawables will be used.</w:t>
       </w:r>
     </w:p>
     <w:p>
@@ -1027,13 +888,8 @@
         </w:numPr>
       </w:pPr>
       <w:r>
-        <w:t xml:space="preserve">Saving of game state by saving ‘Game’ singleton from </w:t>
-      </w:r>
-      <w:proofErr w:type="spellStart"/>
-      <w:r>
-        <w:t>GameActivity</w:t>
-      </w:r>
-      <w:proofErr w:type="spellEnd"/>
+        <w:t>Saving of game state by saving ‘Game’ singleton from GameActivity</w:t>
+      </w:r>
     </w:p>
     <w:p>
       <w:pPr>
@@ -1047,13 +903,8 @@
         <w:t>Splash image that animates (alpha 0.0-&gt;1.0) on launch</w:t>
       </w:r>
       <w:r>
-        <w:t xml:space="preserve"> in </w:t>
-      </w:r>
-      <w:proofErr w:type="spellStart"/>
-      <w:r>
-        <w:t>MainActivity</w:t>
-      </w:r>
-      <w:proofErr w:type="spellEnd"/>
+        <w:t xml:space="preserve"> in MainActivity</w:t>
+      </w:r>
     </w:p>
     <w:p>
       <w:pPr>
@@ -1092,23 +943,7 @@
         </w:numPr>
       </w:pPr>
       <w:r>
-        <w:t xml:space="preserve">Game activity, auction items: replaced text with </w:t>
-      </w:r>
-      <w:proofErr w:type="spellStart"/>
-      <w:r>
-        <w:t>LinearLayout</w:t>
-      </w:r>
-      <w:proofErr w:type="spellEnd"/>
-      <w:r>
-        <w:t xml:space="preserve"> of </w:t>
-      </w:r>
-      <w:proofErr w:type="spellStart"/>
-      <w:r>
-        <w:t>ImageViews</w:t>
-      </w:r>
-      <w:proofErr w:type="spellEnd"/>
-      <w:r>
-        <w:t xml:space="preserve"> that show PNGs of tiles. </w:t>
+        <w:t xml:space="preserve">Game activity, auction items: replaced text with LinearLayout of ImageViews that show PNGs of tiles. </w:t>
       </w:r>
     </w:p>
     <w:p>
@@ -1122,38 +957,17 @@
       <w:r>
         <w:t xml:space="preserve">Created custom </w:t>
       </w:r>
-      <w:proofErr w:type="spellStart"/>
       <w:r>
         <w:t>Sun</w:t>
       </w:r>
       <w:r>
-        <w:t>ImageView</w:t>
-      </w:r>
-      <w:proofErr w:type="spellEnd"/>
-      <w:r>
-        <w:t xml:space="preserve"> </w:t>
-      </w:r>
-      <w:r>
-        <w:t xml:space="preserve">(extends </w:t>
-      </w:r>
-      <w:proofErr w:type="spellStart"/>
-      <w:r>
-        <w:t>ImageView</w:t>
-      </w:r>
-      <w:proofErr w:type="spellEnd"/>
-      <w:r>
-        <w:t xml:space="preserve">) </w:t>
-      </w:r>
-      <w:r>
-        <w:t xml:space="preserve">class to </w:t>
-      </w:r>
-      <w:proofErr w:type="spellStart"/>
-      <w:r>
-        <w:t>drawText</w:t>
-      </w:r>
-      <w:proofErr w:type="spellEnd"/>
-      <w:r>
-        <w:t xml:space="preserve"> a number on top of a Sun Tile</w:t>
+        <w:t xml:space="preserve">ImageView </w:t>
+      </w:r>
+      <w:r>
+        <w:t xml:space="preserve">(extends ImageView) </w:t>
+      </w:r>
+      <w:r>
+        <w:t>class to drawText a number on top of a Sun Tile</w:t>
       </w:r>
       <w:r>
         <w:t xml:space="preserve"> and use in Auction display</w:t>
@@ -1168,15 +982,7 @@
         </w:numPr>
       </w:pPr>
       <w:r>
-        <w:t xml:space="preserve">Use </w:t>
-      </w:r>
-      <w:proofErr w:type="spellStart"/>
-      <w:r>
-        <w:t>SunImageView</w:t>
-      </w:r>
-      <w:proofErr w:type="spellEnd"/>
-      <w:r>
-        <w:t xml:space="preserve"> to display player’s suns and sun in auction.</w:t>
+        <w:t>Use SunImageView to display player’s suns and sun in auction.</w:t>
       </w:r>
     </w:p>
     <w:p>
@@ -1222,15 +1028,7 @@
         </w:numPr>
       </w:pPr>
       <w:r>
-        <w:t xml:space="preserve">Improved </w:t>
-      </w:r>
-      <w:proofErr w:type="spellStart"/>
-      <w:r>
-        <w:t>drawables</w:t>
-      </w:r>
-      <w:proofErr w:type="spellEnd"/>
-      <w:r>
-        <w:t xml:space="preserve"> for various DPI density values</w:t>
+        <w:t>Improved drawables for various DPI density values</w:t>
       </w:r>
     </w:p>
     <w:p>
@@ -1255,39 +1053,7 @@
     </w:p>
     <w:p>
       <w:r>
-        <w:t xml:space="preserve">An important feature of the app is to work on various devices. The layouts targeted will be important not just for the activity layouts but also </w:t>
-      </w:r>
-      <w:proofErr w:type="spellStart"/>
-      <w:r>
-        <w:t>drawables</w:t>
-      </w:r>
-      <w:proofErr w:type="spellEnd"/>
-      <w:r>
-        <w:t xml:space="preserve"> size and resolution. The devices to be targeted will be limited to </w:t>
-      </w:r>
-      <w:proofErr w:type="spellStart"/>
-      <w:r>
-        <w:t>SmartPhones</w:t>
-      </w:r>
-      <w:proofErr w:type="spellEnd"/>
-      <w:r>
-        <w:t xml:space="preserve"> and Tablets; Wearables are too small and TV not the primary use-case. The initial list of devices to be targeted will include a range of ‘Density’ and ‘Size’ values. The emulators to be tested on from Android Studio AVD will include (Try to find density </w:t>
-      </w:r>
-      <w:proofErr w:type="spellStart"/>
-      <w:r>
-        <w:t>xxhdpi</w:t>
-      </w:r>
-      <w:proofErr w:type="spellEnd"/>
-      <w:r>
-        <w:t xml:space="preserve"> and </w:t>
-      </w:r>
-      <w:proofErr w:type="spellStart"/>
-      <w:r>
-        <w:t>xxxhdpi</w:t>
-      </w:r>
-      <w:proofErr w:type="spellEnd"/>
-      <w:r>
-        <w:t>):</w:t>
+        <w:t>An important feature of the app is to work on various devices. The layouts targeted will be important not just for the activity layouts but also drawables size and resolution. The devices to be targeted will be limited to SmartPhones and Tablets; Wearables are too small and TV not the primary use-case. The initial list of devices to be targeted will include a range of ‘Density’ and ‘Size’ values. The emulators to be tested on from Android Studio AVD will include (Try to find density xxhdpi and xxxhdpi):</w:t>
       </w:r>
     </w:p>
     <w:tbl>
@@ -1434,11 +1200,9 @@
             <w:pPr>
               <w:cnfStyle w:val="000000100000" w:firstRow="0" w:lastRow="0" w:firstColumn="0" w:lastColumn="0" w:oddVBand="0" w:evenVBand="0" w:oddHBand="1" w:evenHBand="0" w:firstRowFirstColumn="0" w:firstRowLastColumn="0" w:lastRowFirstColumn="0" w:lastRowLastColumn="0"/>
             </w:pPr>
-            <w:proofErr w:type="spellStart"/>
             <w:r>
               <w:t>xhdpi</w:t>
             </w:r>
-            <w:proofErr w:type="spellEnd"/>
           </w:p>
         </w:tc>
         <w:tc>
@@ -1468,11 +1232,9 @@
             <w:pPr>
               <w:cnfStyle w:val="000000100000" w:firstRow="0" w:lastRow="0" w:firstColumn="0" w:lastColumn="0" w:oddVBand="0" w:evenVBand="0" w:oddHBand="1" w:evenHBand="0" w:firstRowFirstColumn="0" w:firstRowLastColumn="0" w:lastRowFirstColumn="0" w:lastRowLastColumn="0"/>
             </w:pPr>
-            <w:proofErr w:type="spellStart"/>
             <w:r>
               <w:t>xlarge</w:t>
             </w:r>
-            <w:proofErr w:type="spellEnd"/>
           </w:p>
         </w:tc>
       </w:tr>
@@ -1522,11 +1284,9 @@
             <w:pPr>
               <w:cnfStyle w:val="000000000000" w:firstRow="0" w:lastRow="0" w:firstColumn="0" w:lastColumn="0" w:oddVBand="0" w:evenVBand="0" w:oddHBand="0" w:evenHBand="0" w:firstRowFirstColumn="0" w:firstRowLastColumn="0" w:lastRowFirstColumn="0" w:lastRowLastColumn="0"/>
             </w:pPr>
-            <w:proofErr w:type="spellStart"/>
             <w:r>
               <w:t>Xhdpi</w:t>
             </w:r>
-            <w:proofErr w:type="spellEnd"/>
           </w:p>
         </w:tc>
         <w:tc>
@@ -1605,11 +1365,9 @@
             <w:pPr>
               <w:cnfStyle w:val="000000100000" w:firstRow="0" w:lastRow="0" w:firstColumn="0" w:lastColumn="0" w:oddVBand="0" w:evenVBand="0" w:oddHBand="1" w:evenHBand="0" w:firstRowFirstColumn="0" w:firstRowLastColumn="0" w:lastRowFirstColumn="0" w:lastRowLastColumn="0"/>
             </w:pPr>
-            <w:proofErr w:type="spellStart"/>
             <w:r>
               <w:t>Xhdpi</w:t>
             </w:r>
-            <w:proofErr w:type="spellEnd"/>
           </w:p>
         </w:tc>
         <w:tc>
@@ -1685,11 +1443,9 @@
             <w:pPr>
               <w:cnfStyle w:val="000000000000" w:firstRow="0" w:lastRow="0" w:firstColumn="0" w:lastColumn="0" w:oddVBand="0" w:evenVBand="0" w:oddHBand="0" w:evenHBand="0" w:firstRowFirstColumn="0" w:firstRowLastColumn="0" w:lastRowFirstColumn="0" w:lastRowLastColumn="0"/>
             </w:pPr>
-            <w:proofErr w:type="spellStart"/>
             <w:r>
               <w:t>Hdpi</w:t>
             </w:r>
-            <w:proofErr w:type="spellEnd"/>
           </w:p>
         </w:tc>
         <w:tc>
@@ -1768,11 +1524,9 @@
             <w:pPr>
               <w:cnfStyle w:val="000000100000" w:firstRow="0" w:lastRow="0" w:firstColumn="0" w:lastColumn="0" w:oddVBand="0" w:evenVBand="0" w:oddHBand="1" w:evenHBand="0" w:firstRowFirstColumn="0" w:firstRowLastColumn="0" w:lastRowFirstColumn="0" w:lastRowLastColumn="0"/>
             </w:pPr>
-            <w:proofErr w:type="spellStart"/>
             <w:r>
               <w:t>Ldpi</w:t>
             </w:r>
-            <w:proofErr w:type="spellEnd"/>
           </w:p>
         </w:tc>
         <w:tc>
@@ -1848,11 +1602,9 @@
             <w:pPr>
               <w:cnfStyle w:val="000000000000" w:firstRow="0" w:lastRow="0" w:firstColumn="0" w:lastColumn="0" w:oddVBand="0" w:evenVBand="0" w:oddHBand="0" w:evenHBand="0" w:firstRowFirstColumn="0" w:firstRowLastColumn="0" w:lastRowFirstColumn="0" w:lastRowLastColumn="0"/>
             </w:pPr>
-            <w:proofErr w:type="spellStart"/>
             <w:r>
               <w:t>Mdpi</w:t>
             </w:r>
-            <w:proofErr w:type="spellEnd"/>
           </w:p>
         </w:tc>
         <w:tc>
@@ -1901,25 +1653,14 @@
       <w:pPr>
         <w:pStyle w:val="Heading3"/>
       </w:pPr>
-      <w:proofErr w:type="spellStart"/>
       <w:r>
         <w:t>Drawables</w:t>
       </w:r>
-      <w:proofErr w:type="spellEnd"/>
-    </w:p>
-    <w:p>
-      <w:r>
-        <w:t xml:space="preserve">Need to determine what the size of </w:t>
-      </w:r>
-      <w:proofErr w:type="spellStart"/>
-      <w:r>
-        <w:t>drawables</w:t>
-      </w:r>
-      <w:proofErr w:type="spellEnd"/>
-      <w:r>
-        <w:t xml:space="preserve"> in </w:t>
-      </w:r>
-      <w:proofErr w:type="spellStart"/>
+    </w:p>
+    <w:p>
+      <w:r>
+        <w:t xml:space="preserve">Need to determine what the size of drawables in </w:t>
+      </w:r>
       <w:r>
         <w:rPr>
           <w:b/>
@@ -1927,101 +1668,12 @@
         </w:rPr>
         <w:t>dp</w:t>
       </w:r>
-      <w:proofErr w:type="spellEnd"/>
-      <w:r>
-        <w:t xml:space="preserve"> units will be in the various layouts so as to specify </w:t>
-      </w:r>
-      <w:proofErr w:type="spellStart"/>
-      <w:r>
-        <w:t>layout_width</w:t>
-      </w:r>
-      <w:proofErr w:type="spellEnd"/>
-      <w:r>
-        <w:t xml:space="preserve"> and </w:t>
-      </w:r>
-      <w:proofErr w:type="spellStart"/>
-      <w:r>
-        <w:t>layout_height</w:t>
-      </w:r>
-      <w:proofErr w:type="spellEnd"/>
-      <w:r>
-        <w:t xml:space="preserve"> correctly. Initially for the </w:t>
-      </w:r>
-      <w:proofErr w:type="spellStart"/>
-      <w:r>
-        <w:t>ImageViews</w:t>
-      </w:r>
-      <w:proofErr w:type="spellEnd"/>
-      <w:r>
-        <w:t xml:space="preserve"> using specific </w:t>
-      </w:r>
-      <w:proofErr w:type="spellStart"/>
-      <w:r>
-        <w:t>dp</w:t>
-      </w:r>
-      <w:proofErr w:type="spellEnd"/>
-      <w:r>
-        <w:t xml:space="preserve"> values, but need to change to “</w:t>
-      </w:r>
-      <w:proofErr w:type="spellStart"/>
-      <w:r>
-        <w:t>wrap_content</w:t>
-      </w:r>
-      <w:proofErr w:type="spellEnd"/>
-      <w:r>
-        <w:t xml:space="preserve">” and have </w:t>
-      </w:r>
-      <w:proofErr w:type="spellStart"/>
-      <w:r>
-        <w:t>drawables</w:t>
-      </w:r>
-      <w:proofErr w:type="spellEnd"/>
-      <w:r>
-        <w:t xml:space="preserve"> in various sizes and resolutions based in screen size, density, and possibly smallest-screen-width. Advantage of using “</w:t>
-      </w:r>
-      <w:proofErr w:type="spellStart"/>
-      <w:r>
-        <w:t>wrap_content</w:t>
-      </w:r>
-      <w:proofErr w:type="spellEnd"/>
-      <w:r>
-        <w:t xml:space="preserve">” is that the layout can remain the same while there are different </w:t>
-      </w:r>
-      <w:proofErr w:type="spellStart"/>
-      <w:r>
-        <w:t>drawables</w:t>
-      </w:r>
-      <w:proofErr w:type="spellEnd"/>
-      <w:r>
-        <w:t xml:space="preserve"> which there needs to be anyway.</w:t>
+      <w:r>
+        <w:t xml:space="preserve"> units will be in the various layouts so as to specify layout_width and layout_height correctly. Initially for the ImageViews using specific dp values, but need to change to “wrap_content” and have drawables in various sizes and resolutions based in screen size, density, and possibly smallest-screen-width. Advantage of using “wrap_content” is that the layout can remain the same while there are different drawables which there needs to be anyway.</w:t>
       </w:r>
       <w:r>
         <w:br/>
-        <w:t xml:space="preserve">Note: Sun-tiles and auction tiles have a background border so that the border is visible when empty; should the image be the full </w:t>
-      </w:r>
-      <w:proofErr w:type="spellStart"/>
-      <w:r>
-        <w:t>imageView</w:t>
-      </w:r>
-      <w:proofErr w:type="spellEnd"/>
-      <w:r>
-        <w:t xml:space="preserve"> so as to cover the border, or within the 1dp border? Also if “</w:t>
-      </w:r>
-      <w:proofErr w:type="spellStart"/>
-      <w:r>
-        <w:t>wrap_content</w:t>
-      </w:r>
-      <w:proofErr w:type="spellEnd"/>
-      <w:r>
-        <w:t xml:space="preserve">” is used and no image is set, the </w:t>
-      </w:r>
-      <w:proofErr w:type="spellStart"/>
-      <w:r>
-        <w:t>ImageView</w:t>
-      </w:r>
-      <w:proofErr w:type="spellEnd"/>
-      <w:r>
-        <w:t xml:space="preserve"> is shrunk to a 0x0 or 1x1 box, but resizes correctly when image resource is set. May need to have ‘border’ drawable that is a PNG rather than a shape XML file.</w:t>
+        <w:t>Note: Sun-tiles and auction tiles have a background border so that the border is visible when empty; should the image be the full imageView so as to cover the border, or within the 1dp border? Also if “wrap_content” is used and no image is set, the ImageView is shrunk to a 0x0 or 1x1 box, but resizes correctly when image resource is set. May need to have ‘border’ drawable that is a PNG rather than a shape XML file.</w:t>
       </w:r>
     </w:p>
     <w:p>
@@ -2091,15 +1743,7 @@
         </w:numPr>
       </w:pPr>
       <w:r>
-        <w:t>Using same layout file for different screen sizes, but use @</w:t>
-      </w:r>
-      <w:proofErr w:type="spellStart"/>
-      <w:r>
-        <w:t>dimen</w:t>
-      </w:r>
-      <w:proofErr w:type="spellEnd"/>
-      <w:r>
-        <w:t xml:space="preserve"> values in various places and have multiple dimen.xml files for various minimum smaller screen width values; currently have default (</w:t>
+        <w:t>Using same layout file for different screen sizes, but use @dimen values in various places and have multiple dimen.xml files for various minimum smaller screen width values; currently have default (</w:t>
       </w:r>
       <w:r>
         <w:t>sw</w:t>
@@ -2225,119 +1869,7 @@
         <w:rPr>
           <w:highlight w:val="yellow"/>
         </w:rPr>
-        <w:t xml:space="preserve">Animation issue: currently problem with animating multiple tiles, need to remove each </w:t>
-      </w:r>
-      <w:proofErr w:type="spellStart"/>
-      <w:r>
-        <w:rPr>
-          <w:highlight w:val="yellow"/>
-        </w:rPr>
-        <w:t>imageView</w:t>
-      </w:r>
-      <w:proofErr w:type="spellEnd"/>
-      <w:r>
-        <w:rPr>
-          <w:highlight w:val="yellow"/>
-        </w:rPr>
-        <w:t xml:space="preserve">, but problem doing so from parent </w:t>
-      </w:r>
-      <w:proofErr w:type="spellStart"/>
-      <w:r>
-        <w:rPr>
-          <w:highlight w:val="yellow"/>
-        </w:rPr>
-        <w:t>AnimationSet</w:t>
-      </w:r>
-      <w:proofErr w:type="spellEnd"/>
-      <w:r>
-        <w:rPr>
-          <w:highlight w:val="yellow"/>
-        </w:rPr>
-        <w:t xml:space="preserve"> or from individual tiles smaller </w:t>
-      </w:r>
-      <w:proofErr w:type="spellStart"/>
-      <w:r>
-        <w:rPr>
-          <w:highlight w:val="yellow"/>
-        </w:rPr>
-        <w:t>AnimationSet</w:t>
-      </w:r>
-      <w:proofErr w:type="spellEnd"/>
-      <w:r>
-        <w:rPr>
-          <w:highlight w:val="yellow"/>
-        </w:rPr>
-        <w:t xml:space="preserve">. Keep working on it. Currently when auction won, each tile has an </w:t>
-      </w:r>
-      <w:proofErr w:type="spellStart"/>
-      <w:r>
-        <w:rPr>
-          <w:highlight w:val="yellow"/>
-        </w:rPr>
-        <w:t>imageView</w:t>
-      </w:r>
-      <w:proofErr w:type="spellEnd"/>
-      <w:r>
-        <w:rPr>
-          <w:highlight w:val="yellow"/>
-        </w:rPr>
-        <w:t xml:space="preserve"> and an </w:t>
-      </w:r>
-      <w:proofErr w:type="spellStart"/>
-      <w:r>
-        <w:rPr>
-          <w:highlight w:val="yellow"/>
-        </w:rPr>
-        <w:t>AnimationSet</w:t>
-      </w:r>
-      <w:proofErr w:type="spellEnd"/>
-      <w:r>
-        <w:rPr>
-          <w:highlight w:val="yellow"/>
-        </w:rPr>
-        <w:t xml:space="preserve"> with a </w:t>
-      </w:r>
-      <w:proofErr w:type="spellStart"/>
-      <w:r>
-        <w:rPr>
-          <w:highlight w:val="yellow"/>
-        </w:rPr>
-        <w:t>Translate&amp;AlphaAnimation</w:t>
-      </w:r>
-      <w:proofErr w:type="spellEnd"/>
-      <w:r>
-        <w:rPr>
-          <w:highlight w:val="yellow"/>
-        </w:rPr>
-        <w:t xml:space="preserve">; these individual </w:t>
-      </w:r>
-      <w:proofErr w:type="spellStart"/>
-      <w:r>
-        <w:rPr>
-          <w:highlight w:val="yellow"/>
-        </w:rPr>
-        <w:t>AnimationSets</w:t>
-      </w:r>
-      <w:proofErr w:type="spellEnd"/>
-      <w:r>
-        <w:rPr>
-          <w:highlight w:val="yellow"/>
-        </w:rPr>
-        <w:t xml:space="preserve"> are combined (with later tiles having a delay) into a parent </w:t>
-      </w:r>
-      <w:proofErr w:type="spellStart"/>
-      <w:r>
-        <w:rPr>
-          <w:highlight w:val="yellow"/>
-        </w:rPr>
-        <w:t>AnimationSet</w:t>
-      </w:r>
-      <w:proofErr w:type="spellEnd"/>
-      <w:r>
-        <w:rPr>
-          <w:highlight w:val="yellow"/>
-        </w:rPr>
-        <w:t>.</w:t>
+        <w:t>Animation issue: currently problem with animating multiple tiles, need to remove each imageView, but problem doing so from parent AnimationSet or from individual tiles smaller AnimationSet. Keep working on it. Currently when auction won, each tile has an imageView and an AnimationSet with a Translate&amp;AlphaAnimation; these individual AnimationSets are combined (with later tiles having a delay) into a parent AnimationSet.</w:t>
       </w:r>
       <w:r>
         <w:rPr>
@@ -2355,21 +1887,8 @@
         </w:numPr>
       </w:pPr>
       <w:r>
-        <w:t xml:space="preserve">See if there is a better way to do ‘Sun tiles’ instead of a custom </w:t>
-      </w:r>
-      <w:proofErr w:type="spellStart"/>
-      <w:r>
-        <w:t>ImageView</w:t>
-      </w:r>
-      <w:proofErr w:type="spellEnd"/>
-      <w:r>
-        <w:t xml:space="preserve"> class, perhaps using </w:t>
-      </w:r>
-      <w:proofErr w:type="spellStart"/>
-      <w:r>
-        <w:t>LayerDrawable</w:t>
-      </w:r>
-      <w:proofErr w:type="spellEnd"/>
+        <w:t>See if there is a better way to do ‘Sun tiles’ instead of a custom ImageView class, perhaps using LayerDrawable</w:t>
+      </w:r>
     </w:p>
     <w:p>
       <w:pPr>
@@ -2396,15 +1915,7 @@
       </w:r>
       <w:r>
         <w:br/>
-        <w:t xml:space="preserve">Improved </w:t>
-      </w:r>
-      <w:proofErr w:type="spellStart"/>
-      <w:r>
-        <w:t>drawables</w:t>
-      </w:r>
-      <w:proofErr w:type="spellEnd"/>
-      <w:r>
-        <w:t xml:space="preserve"> in various DPI resolutions</w:t>
+        <w:t>Improved drawables in various DPI resolutions</w:t>
       </w:r>
     </w:p>
     <w:p>
@@ -2530,15 +2041,7 @@
         </w:numPr>
       </w:pPr>
       <w:r>
-        <w:t xml:space="preserve">Make first activity a splash screen only and have it launch </w:t>
-      </w:r>
-      <w:proofErr w:type="spellStart"/>
-      <w:r>
-        <w:t>MainActivity</w:t>
-      </w:r>
-      <w:proofErr w:type="spellEnd"/>
-      <w:r>
-        <w:t xml:space="preserve"> with ‘New’, ‘Resume’, ‘Quit’ button.</w:t>
+        <w:t>Make first activity a splash screen only and have it launch MainActivity with ‘New’, ‘Resume’, ‘Quit’ button.</w:t>
       </w:r>
     </w:p>
     <w:p>
@@ -2599,23 +2102,7 @@
       </w:pPr>
       <w:r>
         <w:lastRenderedPageBreak/>
-        <w:t xml:space="preserve">Connectivity and multi-device play, both ‘nearby’ via </w:t>
-      </w:r>
-      <w:proofErr w:type="spellStart"/>
-      <w:r>
-        <w:t>BlueTooth</w:t>
-      </w:r>
-      <w:proofErr w:type="spellEnd"/>
-      <w:r>
-        <w:t xml:space="preserve"> &amp; </w:t>
-      </w:r>
-      <w:proofErr w:type="spellStart"/>
-      <w:r>
-        <w:t>WiFi</w:t>
-      </w:r>
-      <w:proofErr w:type="spellEnd"/>
-      <w:r>
-        <w:t>, and far via Internet.</w:t>
+        <w:t>Connectivity and multi-device play, both ‘nearby’ via BlueTooth &amp; WiFi, and far via Internet.</w:t>
       </w:r>
       <w:r>
         <w:br/>
@@ -2643,15 +2130,7 @@
         </w:numPr>
       </w:pPr>
       <w:r>
-        <w:t xml:space="preserve">Continued improvement of UI: better animation, </w:t>
-      </w:r>
-      <w:proofErr w:type="spellStart"/>
-      <w:r>
-        <w:t>drawables</w:t>
-      </w:r>
-      <w:proofErr w:type="spellEnd"/>
-      <w:r>
-        <w:t>, improvement of layouts</w:t>
+        <w:t>Continued improvement of UI: better animation, drawables, improvement of layouts</w:t>
       </w:r>
     </w:p>
     <w:p>
@@ -2706,23 +2185,7 @@
         </w:numPr>
       </w:pPr>
       <w:r>
-        <w:t xml:space="preserve">Consider using </w:t>
-      </w:r>
-      <w:proofErr w:type="spellStart"/>
-      <w:r>
-        <w:t>Snackbar</w:t>
-      </w:r>
-      <w:proofErr w:type="spellEnd"/>
-      <w:r>
-        <w:t xml:space="preserve"> instead of static </w:t>
-      </w:r>
-      <w:proofErr w:type="spellStart"/>
-      <w:r>
-        <w:t>textview</w:t>
-      </w:r>
-      <w:proofErr w:type="spellEnd"/>
-      <w:r>
-        <w:t xml:space="preserve"> in Ra application for game status. Particularly when don’t wait for AI.</w:t>
+        <w:t>Consider using Snackbar instead of static textview in Ra application for game status. Particularly when don’t wait for AI.</w:t>
       </w:r>
     </w:p>
     <w:p>
@@ -2795,19 +2258,60 @@
         </w:numPr>
       </w:pPr>
       <w:r>
-        <w:t xml:space="preserve">Improved animation by making root </w:t>
-      </w:r>
-      <w:proofErr w:type="spellStart"/>
-      <w:r>
-        <w:t>ViewGroup</w:t>
-      </w:r>
-      <w:proofErr w:type="spellEnd"/>
-      <w:r>
-        <w:t xml:space="preserve"> of Game-activity a </w:t>
+        <w:t>See if can simplify activity_game.xml by making root viewGro</w:t>
+      </w:r>
+      <w:r>
+        <w:t>up</w:t>
+      </w:r>
+      <w:r>
+        <w:t xml:space="preserve"> a </w:t>
+      </w:r>
+      <w:r>
+        <w:rPr>
+          <w:i/>
+        </w:rPr>
+        <w:t>ConstraintLayout</w:t>
+      </w:r>
+      <w:r>
+        <w:t>.</w:t>
+      </w:r>
+    </w:p>
+    <w:p>
+      <w:pPr>
+        <w:pStyle w:val="ListParagraph"/>
+        <w:numPr>
+          <w:ilvl w:val="0"/>
+          <w:numId w:val="17"/>
+        </w:numPr>
+      </w:pPr>
+      <w:r>
+        <w:t>See if can make RelativeLayouts</w:t>
       </w:r>
       <w:bookmarkStart w:id="0" w:name="_GoBack"/>
       <w:bookmarkEnd w:id="0"/>
-      <w:proofErr w:type="spellStart"/>
+      <w:r>
+        <w:t xml:space="preserve"> for players a separate class and layout XML file.</w:t>
+      </w:r>
+    </w:p>
+    <w:p>
+      <w:pPr>
+        <w:pStyle w:val="Heading3"/>
+      </w:pPr>
+      <w:r>
+        <w:t>Implemented</w:t>
+      </w:r>
+    </w:p>
+    <w:p>
+      <w:pPr>
+        <w:pStyle w:val="ListParagraph"/>
+        <w:numPr>
+          <w:ilvl w:val="0"/>
+          <w:numId w:val="17"/>
+        </w:numPr>
+      </w:pPr>
+      <w:r>
+        <w:t xml:space="preserve">Improved animation by making root ViewGroup of Game-activity a </w:t>
+      </w:r>
       <w:r>
         <w:rPr>
           <w:i/>
@@ -2820,32 +2324,20 @@
         </w:rPr>
         <w:t>elativeLayout</w:t>
       </w:r>
-      <w:proofErr w:type="spellEnd"/>
       <w:r>
         <w:t>.</w:t>
       </w:r>
-      <w:r>
-        <w:br/>
-        <w:t xml:space="preserve">See if can simplify activity_game.xml by making root </w:t>
-      </w:r>
-      <w:proofErr w:type="spellStart"/>
-      <w:r>
-        <w:t>viewGropu</w:t>
-      </w:r>
-      <w:proofErr w:type="spellEnd"/>
-      <w:r>
-        <w:t xml:space="preserve"> a </w:t>
-      </w:r>
-      <w:proofErr w:type="spellStart"/>
-      <w:r>
-        <w:rPr>
-          <w:i/>
-        </w:rPr>
-        <w:t>ConstraintLayout</w:t>
-      </w:r>
-      <w:proofErr w:type="spellEnd"/>
-      <w:r>
-        <w:t>.</w:t>
+    </w:p>
+    <w:p>
+      <w:pPr>
+        <w:pStyle w:val="ListParagraph"/>
+        <w:numPr>
+          <w:ilvl w:val="0"/>
+          <w:numId w:val="17"/>
+        </w:numPr>
+      </w:pPr>
+      <w:r>
+        <w:t>Improved animation by creating animated imageViews in GameActivity.onCreate() instead of just before animation.</w:t>
       </w:r>
     </w:p>
     <w:p>

</xml_diff>

<commit_message>
made initialize a static. each GameActivityAnimation will have a single imageView and be the listener for that imageView TODO: Move AuctionBuy back to GameActivityAnimation and make static
</commit_message>
<xml_diff>
--- a/doc/Ra for Android.docx
+++ b/doc/Ra for Android.docx
@@ -15,8 +15,13 @@
         <w:pStyle w:val="NoSpacing"/>
       </w:pPr>
       <w:r>
-        <w:t>By Benjamin Sklar</w:t>
-      </w:r>
+        <w:t xml:space="preserve">By Benjamin </w:t>
+      </w:r>
+      <w:proofErr w:type="spellStart"/>
+      <w:r>
+        <w:t>Sklar</w:t>
+      </w:r>
+      <w:proofErr w:type="spellEnd"/>
     </w:p>
     <w:p>
       <w:r>
@@ -231,7 +236,15 @@
     </w:p>
     <w:p>
       <w:r>
-        <w:t>This minor update is to significantly improve the graphics of the application. This includes: modifying the layout to work on various tablet devices in landscape orientation, adding more drawables in various resolutions, and add animation</w:t>
+        <w:t xml:space="preserve">This minor update is to significantly improve the graphics of the application. This includes: modifying the layout to work on various tablet devices in landscape orientation, adding more </w:t>
+      </w:r>
+      <w:proofErr w:type="spellStart"/>
+      <w:r>
+        <w:t>drawables</w:t>
+      </w:r>
+      <w:proofErr w:type="spellEnd"/>
+      <w:r>
+        <w:t xml:space="preserve"> in various resolutions, and add animation</w:t>
       </w:r>
       <w:r>
         <w:t>.</w:t>
@@ -262,7 +275,15 @@
         <w:t xml:space="preserve"> from Spring quarter 2017.</w:t>
       </w:r>
       <w:r>
-        <w:t xml:space="preserve"> Additionally posting to leaderboard (probably an AWS DynamoDB) and sharing of the final score will be added.</w:t>
+        <w:t xml:space="preserve"> </w:t>
+      </w:r>
+      <w:proofErr w:type="gramStart"/>
+      <w:r>
+        <w:t>Additionally</w:t>
+      </w:r>
+      <w:proofErr w:type="gramEnd"/>
+      <w:r>
+        <w:t xml:space="preserve"> posting to leaderboard (probably an AWS DynamoDB) and sharing of the final score will be added.</w:t>
       </w:r>
     </w:p>
     <w:p>
@@ -470,8 +491,13 @@
           <w:numId w:val="2"/>
         </w:numPr>
       </w:pPr>
-      <w:r>
-        <w:t>MainActivity – Initial activity providing player option to start a new game, resume an old game, or quit</w:t>
+      <w:proofErr w:type="spellStart"/>
+      <w:r>
+        <w:t>MainActivity</w:t>
+      </w:r>
+      <w:proofErr w:type="spellEnd"/>
+      <w:r>
+        <w:t xml:space="preserve"> – Initial activity providing player option to start a new game, resume an old game, or quit</w:t>
       </w:r>
     </w:p>
     <w:p>
@@ -482,8 +508,13 @@
           <w:numId w:val="2"/>
         </w:numPr>
       </w:pPr>
-      <w:r>
-        <w:t>NewGameActivity – provides options to setup a new game including, number of players, name, and if player is AI or not. Currently there is no selection for AI player, and there is no mechanism for remote players.</w:t>
+      <w:proofErr w:type="spellStart"/>
+      <w:r>
+        <w:t>NewGameActivity</w:t>
+      </w:r>
+      <w:proofErr w:type="spellEnd"/>
+      <w:r>
+        <w:t xml:space="preserve"> – provides options to setup a new game including, number of players, name, and if player is AI or not. Currently there is no selection for AI player, and there is no mechanism for remote players.</w:t>
       </w:r>
     </w:p>
     <w:p>
@@ -494,8 +525,13 @@
           <w:numId w:val="2"/>
         </w:numPr>
       </w:pPr>
-      <w:r>
-        <w:t>GameActivity – main game screen with action buttons. Shows Epoch #, # of Ra tiles, player’s Sun tokens, and current tiles available for auction. It does not show tiles each player has.</w:t>
+      <w:proofErr w:type="spellStart"/>
+      <w:r>
+        <w:t>GameActivity</w:t>
+      </w:r>
+      <w:proofErr w:type="spellEnd"/>
+      <w:r>
+        <w:t xml:space="preserve"> – main game screen with action buttons. Shows Epoch #, # of Ra tiles, player’s Sun tokens, and current tiles available for auction. It does not show tiles each player has.</w:t>
       </w:r>
     </w:p>
     <w:p>
@@ -506,8 +542,13 @@
           <w:numId w:val="2"/>
         </w:numPr>
       </w:pPr>
-      <w:r>
-        <w:t>TilesActivity – shows number of tiles each player currently has.</w:t>
+      <w:proofErr w:type="spellStart"/>
+      <w:r>
+        <w:t>TilesActivity</w:t>
+      </w:r>
+      <w:proofErr w:type="spellEnd"/>
+      <w:r>
+        <w:t xml:space="preserve"> – shows number of tiles each player currently has.</w:t>
       </w:r>
     </w:p>
     <w:p>
@@ -518,8 +559,13 @@
           <w:numId w:val="2"/>
         </w:numPr>
       </w:pPr>
-      <w:r>
-        <w:t>ScoreActivity – shows score for each player if epoch ended at this point.</w:t>
+      <w:proofErr w:type="spellStart"/>
+      <w:r>
+        <w:t>ScoreActivity</w:t>
+      </w:r>
+      <w:proofErr w:type="spellEnd"/>
+      <w:r>
+        <w:t xml:space="preserve"> – shows score for each player if epoch ended at this point.</w:t>
       </w:r>
     </w:p>
     <w:p>
@@ -531,8 +577,13 @@
       </w:r>
     </w:p>
     <w:p>
-      <w:r>
-        <w:t>Additonal classes other than activities</w:t>
+      <w:proofErr w:type="spellStart"/>
+      <w:r>
+        <w:t>Additonal</w:t>
+      </w:r>
+      <w:proofErr w:type="spellEnd"/>
+      <w:r>
+        <w:t xml:space="preserve"> classes other than activities</w:t>
       </w:r>
     </w:p>
     <w:p>
@@ -567,9 +618,11 @@
           <w:numId w:val="3"/>
         </w:numPr>
       </w:pPr>
+      <w:proofErr w:type="spellStart"/>
       <w:r>
         <w:t>PlayerHuman</w:t>
       </w:r>
+      <w:proofErr w:type="spellEnd"/>
     </w:p>
     <w:p>
       <w:pPr>
@@ -579,9 +632,11 @@
           <w:numId w:val="3"/>
         </w:numPr>
       </w:pPr>
+      <w:proofErr w:type="spellStart"/>
       <w:r>
         <w:t>PlayerAI</w:t>
       </w:r>
+      <w:proofErr w:type="spellEnd"/>
     </w:p>
     <w:p>
       <w:pPr>
@@ -591,8 +646,13 @@
           <w:numId w:val="3"/>
         </w:numPr>
       </w:pPr>
-      <w:r>
-        <w:t>MyRandom – wrapper for pseudo-random number generator.</w:t>
+      <w:proofErr w:type="spellStart"/>
+      <w:r>
+        <w:t>MyRandom</w:t>
+      </w:r>
+      <w:proofErr w:type="spellEnd"/>
+      <w:r>
+        <w:t xml:space="preserve"> – wrapper for pseudo-random number generator.</w:t>
       </w:r>
     </w:p>
     <w:p>
@@ -612,8 +672,29 @@
         </w:numPr>
       </w:pPr>
       <w:r>
-        <w:t>Add ‘Ok’ button to ScoreActivity and TilesActivity to return to GameActivity</w:t>
-      </w:r>
+        <w:t xml:space="preserve">Add ‘Ok’ button to </w:t>
+      </w:r>
+      <w:proofErr w:type="spellStart"/>
+      <w:r>
+        <w:t>ScoreActivity</w:t>
+      </w:r>
+      <w:proofErr w:type="spellEnd"/>
+      <w:r>
+        <w:t xml:space="preserve"> and </w:t>
+      </w:r>
+      <w:proofErr w:type="spellStart"/>
+      <w:r>
+        <w:t>TilesActivity</w:t>
+      </w:r>
+      <w:proofErr w:type="spellEnd"/>
+      <w:r>
+        <w:t xml:space="preserve"> to return to </w:t>
+      </w:r>
+      <w:proofErr w:type="spellStart"/>
+      <w:r>
+        <w:t>GameActivity</w:t>
+      </w:r>
+      <w:proofErr w:type="spellEnd"/>
     </w:p>
     <w:p>
       <w:pPr>
@@ -625,8 +706,37 @@
       </w:pPr>
       <w:r>
         <w:lastRenderedPageBreak/>
-        <w:t>Make TilesActivity and ScoreActivity have ‘ActionBar, Up button’ as a different way to return to GameActivity</w:t>
-      </w:r>
+        <w:t xml:space="preserve">Make </w:t>
+      </w:r>
+      <w:proofErr w:type="spellStart"/>
+      <w:r>
+        <w:t>TilesActivity</w:t>
+      </w:r>
+      <w:proofErr w:type="spellEnd"/>
+      <w:r>
+        <w:t xml:space="preserve"> and </w:t>
+      </w:r>
+      <w:proofErr w:type="spellStart"/>
+      <w:r>
+        <w:t>ScoreActivity</w:t>
+      </w:r>
+      <w:proofErr w:type="spellEnd"/>
+      <w:r>
+        <w:t xml:space="preserve"> have ‘</w:t>
+      </w:r>
+      <w:proofErr w:type="spellStart"/>
+      <w:r>
+        <w:t>ActionBar</w:t>
+      </w:r>
+      <w:proofErr w:type="spellEnd"/>
+      <w:r>
+        <w:t xml:space="preserve">, Up button’ as a different way to return to </w:t>
+      </w:r>
+      <w:proofErr w:type="spellStart"/>
+      <w:r>
+        <w:t>GameActivity</w:t>
+      </w:r>
+      <w:proofErr w:type="spellEnd"/>
     </w:p>
     <w:p>
       <w:pPr>
@@ -637,13 +747,42 @@
         </w:numPr>
       </w:pPr>
       <w:r>
-        <w:t xml:space="preserve">Add NavigationDrawer (see 1/24/2017 class notes) to GameActivity to move to </w:t>
-      </w:r>
-      <w:r>
-        <w:t>ScoreActivity and Tiles</w:t>
-      </w:r>
-      <w:r>
-        <w:t>Activity instead of buttons.</w:t>
+        <w:t xml:space="preserve">Add </w:t>
+      </w:r>
+      <w:proofErr w:type="spellStart"/>
+      <w:r>
+        <w:t>NavigationDrawer</w:t>
+      </w:r>
+      <w:proofErr w:type="spellEnd"/>
+      <w:r>
+        <w:t xml:space="preserve"> (see 1/24/2017 class notes) to </w:t>
+      </w:r>
+      <w:proofErr w:type="spellStart"/>
+      <w:r>
+        <w:t>GameActivity</w:t>
+      </w:r>
+      <w:proofErr w:type="spellEnd"/>
+      <w:r>
+        <w:t xml:space="preserve"> to move to </w:t>
+      </w:r>
+      <w:proofErr w:type="spellStart"/>
+      <w:r>
+        <w:t>ScoreActivity</w:t>
+      </w:r>
+      <w:proofErr w:type="spellEnd"/>
+      <w:r>
+        <w:t xml:space="preserve"> and </w:t>
+      </w:r>
+      <w:proofErr w:type="spellStart"/>
+      <w:r>
+        <w:t>Tiles</w:t>
+      </w:r>
+      <w:r>
+        <w:t>Activity</w:t>
+      </w:r>
+      <w:proofErr w:type="spellEnd"/>
+      <w:r>
+        <w:t xml:space="preserve"> instead of buttons.</w:t>
       </w:r>
     </w:p>
     <w:p>
@@ -714,7 +853,15 @@
         <w:t>Graphics: replace game elements that are currently tex</w:t>
       </w:r>
       <w:r>
-        <w:t>t with graphics. Various types of drawables will be used.</w:t>
+        <w:t xml:space="preserve">t with graphics. Various types of </w:t>
+      </w:r>
+      <w:proofErr w:type="spellStart"/>
+      <w:r>
+        <w:t>drawables</w:t>
+      </w:r>
+      <w:proofErr w:type="spellEnd"/>
+      <w:r>
+        <w:t xml:space="preserve"> will be used.</w:t>
       </w:r>
     </w:p>
     <w:p>
@@ -888,8 +1035,13 @@
         </w:numPr>
       </w:pPr>
       <w:r>
-        <w:t>Saving of game state by saving ‘Game’ singleton from GameActivity</w:t>
-      </w:r>
+        <w:t xml:space="preserve">Saving of game state by saving ‘Game’ singleton from </w:t>
+      </w:r>
+      <w:proofErr w:type="spellStart"/>
+      <w:r>
+        <w:t>GameActivity</w:t>
+      </w:r>
+      <w:proofErr w:type="spellEnd"/>
     </w:p>
     <w:p>
       <w:pPr>
@@ -903,8 +1055,13 @@
         <w:t>Splash image that animates (alpha 0.0-&gt;1.0) on launch</w:t>
       </w:r>
       <w:r>
-        <w:t xml:space="preserve"> in MainActivity</w:t>
-      </w:r>
+        <w:t xml:space="preserve"> in </w:t>
+      </w:r>
+      <w:proofErr w:type="spellStart"/>
+      <w:r>
+        <w:t>MainActivity</w:t>
+      </w:r>
+      <w:proofErr w:type="spellEnd"/>
     </w:p>
     <w:p>
       <w:pPr>
@@ -943,7 +1100,23 @@
         </w:numPr>
       </w:pPr>
       <w:r>
-        <w:t xml:space="preserve">Game activity, auction items: replaced text with LinearLayout of ImageViews that show PNGs of tiles. </w:t>
+        <w:t xml:space="preserve">Game activity, auction items: replaced text with </w:t>
+      </w:r>
+      <w:proofErr w:type="spellStart"/>
+      <w:r>
+        <w:t>LinearLayout</w:t>
+      </w:r>
+      <w:proofErr w:type="spellEnd"/>
+      <w:r>
+        <w:t xml:space="preserve"> of </w:t>
+      </w:r>
+      <w:proofErr w:type="spellStart"/>
+      <w:r>
+        <w:t>ImageViews</w:t>
+      </w:r>
+      <w:proofErr w:type="spellEnd"/>
+      <w:r>
+        <w:t xml:space="preserve"> that show PNGs of tiles. </w:t>
       </w:r>
     </w:p>
     <w:p>
@@ -957,17 +1130,38 @@
       <w:r>
         <w:t xml:space="preserve">Created custom </w:t>
       </w:r>
+      <w:proofErr w:type="spellStart"/>
       <w:r>
         <w:t>Sun</w:t>
       </w:r>
       <w:r>
-        <w:t xml:space="preserve">ImageView </w:t>
-      </w:r>
-      <w:r>
-        <w:t xml:space="preserve">(extends ImageView) </w:t>
-      </w:r>
-      <w:r>
-        <w:t>class to drawText a number on top of a Sun Tile</w:t>
+        <w:t>ImageView</w:t>
+      </w:r>
+      <w:proofErr w:type="spellEnd"/>
+      <w:r>
+        <w:t xml:space="preserve"> </w:t>
+      </w:r>
+      <w:r>
+        <w:t xml:space="preserve">(extends </w:t>
+      </w:r>
+      <w:proofErr w:type="spellStart"/>
+      <w:r>
+        <w:t>ImageView</w:t>
+      </w:r>
+      <w:proofErr w:type="spellEnd"/>
+      <w:r>
+        <w:t xml:space="preserve">) </w:t>
+      </w:r>
+      <w:r>
+        <w:t xml:space="preserve">class to </w:t>
+      </w:r>
+      <w:proofErr w:type="spellStart"/>
+      <w:r>
+        <w:t>drawText</w:t>
+      </w:r>
+      <w:proofErr w:type="spellEnd"/>
+      <w:r>
+        <w:t xml:space="preserve"> a number on top of a Sun Tile</w:t>
       </w:r>
       <w:r>
         <w:t xml:space="preserve"> and use in Auction display</w:t>
@@ -982,7 +1176,15 @@
         </w:numPr>
       </w:pPr>
       <w:r>
-        <w:t>Use SunImageView to display player’s suns and sun in auction.</w:t>
+        <w:t xml:space="preserve">Use </w:t>
+      </w:r>
+      <w:proofErr w:type="spellStart"/>
+      <w:r>
+        <w:t>SunImageView</w:t>
+      </w:r>
+      <w:proofErr w:type="spellEnd"/>
+      <w:r>
+        <w:t xml:space="preserve"> to display player’s suns and sun in auction.</w:t>
       </w:r>
     </w:p>
     <w:p>
@@ -1028,7 +1230,15 @@
         </w:numPr>
       </w:pPr>
       <w:r>
-        <w:t>Improved drawables for various DPI density values</w:t>
+        <w:t xml:space="preserve">Improved </w:t>
+      </w:r>
+      <w:proofErr w:type="spellStart"/>
+      <w:r>
+        <w:t>drawables</w:t>
+      </w:r>
+      <w:proofErr w:type="spellEnd"/>
+      <w:r>
+        <w:t xml:space="preserve"> for various DPI density values</w:t>
       </w:r>
     </w:p>
     <w:p>
@@ -1053,7 +1263,39 @@
     </w:p>
     <w:p>
       <w:r>
-        <w:t>An important feature of the app is to work on various devices. The layouts targeted will be important not just for the activity layouts but also drawables size and resolution. The devices to be targeted will be limited to SmartPhones and Tablets; Wearables are too small and TV not the primary use-case. The initial list of devices to be targeted will include a range of ‘Density’ and ‘Size’ values. The emulators to be tested on from Android Studio AVD will include (Try to find density xxhdpi and xxxhdpi):</w:t>
+        <w:t xml:space="preserve">An important feature of the app is to work on various devices. The layouts targeted will be important not just for the activity layouts but also </w:t>
+      </w:r>
+      <w:proofErr w:type="spellStart"/>
+      <w:r>
+        <w:t>drawables</w:t>
+      </w:r>
+      <w:proofErr w:type="spellEnd"/>
+      <w:r>
+        <w:t xml:space="preserve"> size and resolution. The devices to be targeted will be limited to </w:t>
+      </w:r>
+      <w:proofErr w:type="spellStart"/>
+      <w:r>
+        <w:t>SmartPhones</w:t>
+      </w:r>
+      <w:proofErr w:type="spellEnd"/>
+      <w:r>
+        <w:t xml:space="preserve"> and Tablets; Wearables are too small and TV not the primary use-case. The initial list of devices to be targeted will include a range of ‘Density’ and ‘Size’ values. The emulators to be tested on from Android Studio AVD will include (Try to find density </w:t>
+      </w:r>
+      <w:proofErr w:type="spellStart"/>
+      <w:r>
+        <w:t>xxhdpi</w:t>
+      </w:r>
+      <w:proofErr w:type="spellEnd"/>
+      <w:r>
+        <w:t xml:space="preserve"> and </w:t>
+      </w:r>
+      <w:proofErr w:type="spellStart"/>
+      <w:r>
+        <w:t>xxxhdpi</w:t>
+      </w:r>
+      <w:proofErr w:type="spellEnd"/>
+      <w:r>
+        <w:t>):</w:t>
       </w:r>
     </w:p>
     <w:tbl>
@@ -1200,9 +1442,11 @@
             <w:pPr>
               <w:cnfStyle w:val="000000100000" w:firstRow="0" w:lastRow="0" w:firstColumn="0" w:lastColumn="0" w:oddVBand="0" w:evenVBand="0" w:oddHBand="1" w:evenHBand="0" w:firstRowFirstColumn="0" w:firstRowLastColumn="0" w:lastRowFirstColumn="0" w:lastRowLastColumn="0"/>
             </w:pPr>
+            <w:proofErr w:type="spellStart"/>
             <w:r>
               <w:t>xhdpi</w:t>
             </w:r>
+            <w:proofErr w:type="spellEnd"/>
           </w:p>
         </w:tc>
         <w:tc>
@@ -1232,9 +1476,11 @@
             <w:pPr>
               <w:cnfStyle w:val="000000100000" w:firstRow="0" w:lastRow="0" w:firstColumn="0" w:lastColumn="0" w:oddVBand="0" w:evenVBand="0" w:oddHBand="1" w:evenHBand="0" w:firstRowFirstColumn="0" w:firstRowLastColumn="0" w:lastRowFirstColumn="0" w:lastRowLastColumn="0"/>
             </w:pPr>
+            <w:proofErr w:type="spellStart"/>
             <w:r>
               <w:t>xlarge</w:t>
             </w:r>
+            <w:proofErr w:type="spellEnd"/>
           </w:p>
         </w:tc>
       </w:tr>
@@ -1284,9 +1530,11 @@
             <w:pPr>
               <w:cnfStyle w:val="000000000000" w:firstRow="0" w:lastRow="0" w:firstColumn="0" w:lastColumn="0" w:oddVBand="0" w:evenVBand="0" w:oddHBand="0" w:evenHBand="0" w:firstRowFirstColumn="0" w:firstRowLastColumn="0" w:lastRowFirstColumn="0" w:lastRowLastColumn="0"/>
             </w:pPr>
+            <w:proofErr w:type="spellStart"/>
             <w:r>
               <w:t>Xhdpi</w:t>
             </w:r>
+            <w:proofErr w:type="spellEnd"/>
           </w:p>
         </w:tc>
         <w:tc>
@@ -1365,9 +1613,11 @@
             <w:pPr>
               <w:cnfStyle w:val="000000100000" w:firstRow="0" w:lastRow="0" w:firstColumn="0" w:lastColumn="0" w:oddVBand="0" w:evenVBand="0" w:oddHBand="1" w:evenHBand="0" w:firstRowFirstColumn="0" w:firstRowLastColumn="0" w:lastRowFirstColumn="0" w:lastRowLastColumn="0"/>
             </w:pPr>
+            <w:proofErr w:type="spellStart"/>
             <w:r>
               <w:t>Xhdpi</w:t>
             </w:r>
+            <w:proofErr w:type="spellEnd"/>
           </w:p>
         </w:tc>
         <w:tc>
@@ -1443,9 +1693,11 @@
             <w:pPr>
               <w:cnfStyle w:val="000000000000" w:firstRow="0" w:lastRow="0" w:firstColumn="0" w:lastColumn="0" w:oddVBand="0" w:evenVBand="0" w:oddHBand="0" w:evenHBand="0" w:firstRowFirstColumn="0" w:firstRowLastColumn="0" w:lastRowFirstColumn="0" w:lastRowLastColumn="0"/>
             </w:pPr>
+            <w:proofErr w:type="spellStart"/>
             <w:r>
               <w:t>Hdpi</w:t>
             </w:r>
+            <w:proofErr w:type="spellEnd"/>
           </w:p>
         </w:tc>
         <w:tc>
@@ -1524,9 +1776,11 @@
             <w:pPr>
               <w:cnfStyle w:val="000000100000" w:firstRow="0" w:lastRow="0" w:firstColumn="0" w:lastColumn="0" w:oddVBand="0" w:evenVBand="0" w:oddHBand="1" w:evenHBand="0" w:firstRowFirstColumn="0" w:firstRowLastColumn="0" w:lastRowFirstColumn="0" w:lastRowLastColumn="0"/>
             </w:pPr>
+            <w:proofErr w:type="spellStart"/>
             <w:r>
               <w:t>Ldpi</w:t>
             </w:r>
+            <w:proofErr w:type="spellEnd"/>
           </w:p>
         </w:tc>
         <w:tc>
@@ -1602,9 +1856,11 @@
             <w:pPr>
               <w:cnfStyle w:val="000000000000" w:firstRow="0" w:lastRow="0" w:firstColumn="0" w:lastColumn="0" w:oddVBand="0" w:evenVBand="0" w:oddHBand="0" w:evenHBand="0" w:firstRowFirstColumn="0" w:firstRowLastColumn="0" w:lastRowFirstColumn="0" w:lastRowLastColumn="0"/>
             </w:pPr>
+            <w:proofErr w:type="spellStart"/>
             <w:r>
               <w:t>Mdpi</w:t>
             </w:r>
+            <w:proofErr w:type="spellEnd"/>
           </w:p>
         </w:tc>
         <w:tc>
@@ -1653,14 +1909,25 @@
       <w:pPr>
         <w:pStyle w:val="Heading3"/>
       </w:pPr>
+      <w:proofErr w:type="spellStart"/>
       <w:r>
         <w:t>Drawables</w:t>
       </w:r>
-    </w:p>
-    <w:p>
-      <w:r>
-        <w:t xml:space="preserve">Need to determine what the size of drawables in </w:t>
-      </w:r>
+      <w:proofErr w:type="spellEnd"/>
+    </w:p>
+    <w:p>
+      <w:r>
+        <w:t xml:space="preserve">Need to determine what the size of </w:t>
+      </w:r>
+      <w:proofErr w:type="spellStart"/>
+      <w:r>
+        <w:t>drawables</w:t>
+      </w:r>
+      <w:proofErr w:type="spellEnd"/>
+      <w:r>
+        <w:t xml:space="preserve"> in </w:t>
+      </w:r>
+      <w:proofErr w:type="spellStart"/>
       <w:r>
         <w:rPr>
           <w:b/>
@@ -1668,17 +1935,122 @@
         </w:rPr>
         <w:t>dp</w:t>
       </w:r>
-      <w:r>
-        <w:t xml:space="preserve"> units will be in the various layouts so as to specify layout_width and layout_height correctly. Initially for the ImageViews using specific dp values, but need to change to “wrap_content” and have drawables in various sizes and resolutions based in screen size, density, and possibly smallest-screen-width. Advantage of using “wrap_content” is that the layout can remain the same while there are different drawables which there needs to be anyway.</w:t>
+      <w:proofErr w:type="spellEnd"/>
+      <w:r>
+        <w:t xml:space="preserve"> units will be in the various layouts so as to specify </w:t>
+      </w:r>
+      <w:proofErr w:type="spellStart"/>
+      <w:r>
+        <w:t>layout_width</w:t>
+      </w:r>
+      <w:proofErr w:type="spellEnd"/>
+      <w:r>
+        <w:t xml:space="preserve"> and </w:t>
+      </w:r>
+      <w:proofErr w:type="spellStart"/>
+      <w:r>
+        <w:t>layout_height</w:t>
+      </w:r>
+      <w:proofErr w:type="spellEnd"/>
+      <w:r>
+        <w:t xml:space="preserve"> correctly. Initially for the </w:t>
+      </w:r>
+      <w:proofErr w:type="spellStart"/>
+      <w:r>
+        <w:t>ImageViews</w:t>
+      </w:r>
+      <w:proofErr w:type="spellEnd"/>
+      <w:r>
+        <w:t xml:space="preserve"> using specific </w:t>
+      </w:r>
+      <w:proofErr w:type="spellStart"/>
+      <w:r>
+        <w:t>dp</w:t>
+      </w:r>
+      <w:proofErr w:type="spellEnd"/>
+      <w:r>
+        <w:t xml:space="preserve"> values, but need to change to “</w:t>
+      </w:r>
+      <w:proofErr w:type="spellStart"/>
+      <w:r>
+        <w:t>wrap_content</w:t>
+      </w:r>
+      <w:proofErr w:type="spellEnd"/>
+      <w:r>
+        <w:t xml:space="preserve">” and have </w:t>
+      </w:r>
+      <w:proofErr w:type="spellStart"/>
+      <w:r>
+        <w:t>drawables</w:t>
+      </w:r>
+      <w:proofErr w:type="spellEnd"/>
+      <w:r>
+        <w:t xml:space="preserve"> in various sizes and resolutions based in screen size, density, and possibly smallest-screen-width. Advantage of using “</w:t>
+      </w:r>
+      <w:proofErr w:type="spellStart"/>
+      <w:r>
+        <w:t>wrap_content</w:t>
+      </w:r>
+      <w:proofErr w:type="spellEnd"/>
+      <w:r>
+        <w:t xml:space="preserve">” is that the layout can remain the same while there are different </w:t>
+      </w:r>
+      <w:proofErr w:type="spellStart"/>
+      <w:r>
+        <w:t>drawables</w:t>
+      </w:r>
+      <w:proofErr w:type="spellEnd"/>
+      <w:r>
+        <w:t xml:space="preserve"> which there needs to be anyway.</w:t>
       </w:r>
       <w:r>
         <w:br/>
-        <w:t>Note: Sun-tiles and auction tiles have a background border so that the border is visible when empty; should the image be the full imageView so as to cover the border, or within the 1dp border? Also if “wrap_content” is used and no image is set, the ImageView is shrunk to a 0x0 or 1x1 box, but resizes correctly when image resource is set. May need to have ‘border’ drawable that is a PNG rather than a shape XML file.</w:t>
-      </w:r>
-    </w:p>
-    <w:p>
-      <w:r>
-        <w:t>Additional images are needed for the various tiles not available in v0.2. This includes Ra-tile, and differentiation of god-tiles (maybe), civilization-tiles, and monument-tiles. Also the ‘Draw’ button should be replaced with an image of a bag.</w:t>
+        <w:t xml:space="preserve">Note: Sun-tiles and auction tiles have a background border so that the border is visible when empty; should the image be the full </w:t>
+      </w:r>
+      <w:proofErr w:type="spellStart"/>
+      <w:r>
+        <w:t>imageView</w:t>
+      </w:r>
+      <w:proofErr w:type="spellEnd"/>
+      <w:r>
+        <w:t xml:space="preserve"> so as to cover the border, or within the 1dp border? </w:t>
+      </w:r>
+      <w:proofErr w:type="gramStart"/>
+      <w:r>
+        <w:t>Also</w:t>
+      </w:r>
+      <w:proofErr w:type="gramEnd"/>
+      <w:r>
+        <w:t xml:space="preserve"> if “</w:t>
+      </w:r>
+      <w:proofErr w:type="spellStart"/>
+      <w:r>
+        <w:t>wrap_content</w:t>
+      </w:r>
+      <w:proofErr w:type="spellEnd"/>
+      <w:r>
+        <w:t xml:space="preserve">” is used and no image is set, the </w:t>
+      </w:r>
+      <w:proofErr w:type="spellStart"/>
+      <w:r>
+        <w:t>ImageView</w:t>
+      </w:r>
+      <w:proofErr w:type="spellEnd"/>
+      <w:r>
+        <w:t xml:space="preserve"> is shrunk to a 0x0 or 1x1 box, but resizes correctly when image resource is set. May need to have ‘border’ drawable that is a PNG rather than a shape XML file.</w:t>
+      </w:r>
+    </w:p>
+    <w:p>
+      <w:r>
+        <w:t xml:space="preserve">Additional images are needed for the various tiles not available in v0.2. This includes Ra-tile, and differentiation of god-tiles (maybe), civilization-tiles, and monument-tiles. </w:t>
+      </w:r>
+      <w:proofErr w:type="gramStart"/>
+      <w:r>
+        <w:t>Also</w:t>
+      </w:r>
+      <w:proofErr w:type="gramEnd"/>
+      <w:r>
+        <w:t xml:space="preserve"> the ‘Draw’ button should be replaced with an image of a bag.</w:t>
       </w:r>
     </w:p>
     <w:p>
@@ -1743,7 +2115,15 @@
         </w:numPr>
       </w:pPr>
       <w:r>
-        <w:t>Using same layout file for different screen sizes, but use @dimen values in various places and have multiple dimen.xml files for various minimum smaller screen width values; currently have default (</w:t>
+        <w:t>Using same layout file for different screen sizes, but use @</w:t>
+      </w:r>
+      <w:proofErr w:type="spellStart"/>
+      <w:r>
+        <w:t>dimen</w:t>
+      </w:r>
+      <w:proofErr w:type="spellEnd"/>
+      <w:r>
+        <w:t xml:space="preserve"> values in various places and have multiple dimen.xml files for various minimum smaller screen width values; currently have default (</w:t>
       </w:r>
       <w:r>
         <w:t>sw</w:t>
@@ -1869,7 +2249,119 @@
         <w:rPr>
           <w:highlight w:val="yellow"/>
         </w:rPr>
-        <w:t>Animation issue: currently problem with animating multiple tiles, need to remove each imageView, but problem doing so from parent AnimationSet or from individual tiles smaller AnimationSet. Keep working on it. Currently when auction won, each tile has an imageView and an AnimationSet with a Translate&amp;AlphaAnimation; these individual AnimationSets are combined (with later tiles having a delay) into a parent AnimationSet.</w:t>
+        <w:t xml:space="preserve">Animation issue: currently problem with animating multiple tiles, need to remove each </w:t>
+      </w:r>
+      <w:proofErr w:type="spellStart"/>
+      <w:r>
+        <w:rPr>
+          <w:highlight w:val="yellow"/>
+        </w:rPr>
+        <w:t>imageView</w:t>
+      </w:r>
+      <w:proofErr w:type="spellEnd"/>
+      <w:r>
+        <w:rPr>
+          <w:highlight w:val="yellow"/>
+        </w:rPr>
+        <w:t xml:space="preserve">, but problem doing so from parent </w:t>
+      </w:r>
+      <w:proofErr w:type="spellStart"/>
+      <w:r>
+        <w:rPr>
+          <w:highlight w:val="yellow"/>
+        </w:rPr>
+        <w:t>AnimationSet</w:t>
+      </w:r>
+      <w:proofErr w:type="spellEnd"/>
+      <w:r>
+        <w:rPr>
+          <w:highlight w:val="yellow"/>
+        </w:rPr>
+        <w:t xml:space="preserve"> or from individual tiles smaller </w:t>
+      </w:r>
+      <w:proofErr w:type="spellStart"/>
+      <w:r>
+        <w:rPr>
+          <w:highlight w:val="yellow"/>
+        </w:rPr>
+        <w:t>AnimationSet</w:t>
+      </w:r>
+      <w:proofErr w:type="spellEnd"/>
+      <w:r>
+        <w:rPr>
+          <w:highlight w:val="yellow"/>
+        </w:rPr>
+        <w:t xml:space="preserve">. Keep working on it. Currently when auction won, each tile has an </w:t>
+      </w:r>
+      <w:proofErr w:type="spellStart"/>
+      <w:r>
+        <w:rPr>
+          <w:highlight w:val="yellow"/>
+        </w:rPr>
+        <w:t>imageView</w:t>
+      </w:r>
+      <w:proofErr w:type="spellEnd"/>
+      <w:r>
+        <w:rPr>
+          <w:highlight w:val="yellow"/>
+        </w:rPr>
+        <w:t xml:space="preserve"> and an </w:t>
+      </w:r>
+      <w:proofErr w:type="spellStart"/>
+      <w:r>
+        <w:rPr>
+          <w:highlight w:val="yellow"/>
+        </w:rPr>
+        <w:t>AnimationSet</w:t>
+      </w:r>
+      <w:proofErr w:type="spellEnd"/>
+      <w:r>
+        <w:rPr>
+          <w:highlight w:val="yellow"/>
+        </w:rPr>
+        <w:t xml:space="preserve"> with a </w:t>
+      </w:r>
+      <w:proofErr w:type="spellStart"/>
+      <w:r>
+        <w:rPr>
+          <w:highlight w:val="yellow"/>
+        </w:rPr>
+        <w:t>Translate&amp;AlphaAnimation</w:t>
+      </w:r>
+      <w:proofErr w:type="spellEnd"/>
+      <w:r>
+        <w:rPr>
+          <w:highlight w:val="yellow"/>
+        </w:rPr>
+        <w:t xml:space="preserve">; these individual </w:t>
+      </w:r>
+      <w:proofErr w:type="spellStart"/>
+      <w:r>
+        <w:rPr>
+          <w:highlight w:val="yellow"/>
+        </w:rPr>
+        <w:t>AnimationSets</w:t>
+      </w:r>
+      <w:proofErr w:type="spellEnd"/>
+      <w:r>
+        <w:rPr>
+          <w:highlight w:val="yellow"/>
+        </w:rPr>
+        <w:t xml:space="preserve"> are combined (with later tiles having a delay) into a parent </w:t>
+      </w:r>
+      <w:proofErr w:type="spellStart"/>
+      <w:r>
+        <w:rPr>
+          <w:highlight w:val="yellow"/>
+        </w:rPr>
+        <w:t>AnimationSet</w:t>
+      </w:r>
+      <w:proofErr w:type="spellEnd"/>
+      <w:r>
+        <w:rPr>
+          <w:highlight w:val="yellow"/>
+        </w:rPr>
+        <w:t>.</w:t>
       </w:r>
       <w:r>
         <w:rPr>
@@ -1887,8 +2379,21 @@
         </w:numPr>
       </w:pPr>
       <w:r>
-        <w:t>See if there is a better way to do ‘Sun tiles’ instead of a custom ImageView class, perhaps using LayerDrawable</w:t>
-      </w:r>
+        <w:t xml:space="preserve">See if there is a better way to do ‘Sun tiles’ instead of a custom </w:t>
+      </w:r>
+      <w:proofErr w:type="spellStart"/>
+      <w:r>
+        <w:t>ImageView</w:t>
+      </w:r>
+      <w:proofErr w:type="spellEnd"/>
+      <w:r>
+        <w:t xml:space="preserve"> class, perhaps using </w:t>
+      </w:r>
+      <w:proofErr w:type="spellStart"/>
+      <w:r>
+        <w:t>LayerDrawable</w:t>
+      </w:r>
+      <w:proofErr w:type="spellEnd"/>
     </w:p>
     <w:p>
       <w:pPr>
@@ -1915,7 +2420,15 @@
       </w:r>
       <w:r>
         <w:br/>
-        <w:t>Improved drawables in various DPI resolutions</w:t>
+        <w:t xml:space="preserve">Improved </w:t>
+      </w:r>
+      <w:proofErr w:type="spellStart"/>
+      <w:r>
+        <w:t>drawables</w:t>
+      </w:r>
+      <w:proofErr w:type="spellEnd"/>
+      <w:r>
+        <w:t xml:space="preserve"> in various DPI resolutions</w:t>
       </w:r>
     </w:p>
     <w:p>
@@ -1963,7 +2476,15 @@
         </w:numPr>
       </w:pPr>
       <w:r>
-        <w:t>Write a game log file (different from Android Log() method for debugging)</w:t>
+        <w:t xml:space="preserve">Write a game log file (different from Android </w:t>
+      </w:r>
+      <w:proofErr w:type="gramStart"/>
+      <w:r>
+        <w:t>Log(</w:t>
+      </w:r>
+      <w:proofErr w:type="gramEnd"/>
+      <w:r>
+        <w:t>) method for debugging)</w:t>
       </w:r>
     </w:p>
     <w:p>
@@ -2041,7 +2562,15 @@
         </w:numPr>
       </w:pPr>
       <w:r>
-        <w:t>Make first activity a splash screen only and have it launch MainActivity with ‘New’, ‘Resume’, ‘Quit’ button.</w:t>
+        <w:t xml:space="preserve">Make first activity a splash screen only and have it launch </w:t>
+      </w:r>
+      <w:proofErr w:type="spellStart"/>
+      <w:r>
+        <w:t>MainActivity</w:t>
+      </w:r>
+      <w:proofErr w:type="spellEnd"/>
+      <w:r>
+        <w:t xml:space="preserve"> with ‘New’, ‘Resume’, ‘Quit’ button.</w:t>
       </w:r>
     </w:p>
     <w:p>
@@ -2102,7 +2631,23 @@
       </w:pPr>
       <w:r>
         <w:lastRenderedPageBreak/>
-        <w:t>Connectivity and multi-device play, both ‘nearby’ via BlueTooth &amp; WiFi, and far via Internet.</w:t>
+        <w:t xml:space="preserve">Connectivity and multi-device play, both ‘nearby’ via </w:t>
+      </w:r>
+      <w:proofErr w:type="spellStart"/>
+      <w:r>
+        <w:t>BlueTooth</w:t>
+      </w:r>
+      <w:proofErr w:type="spellEnd"/>
+      <w:r>
+        <w:t xml:space="preserve"> &amp; </w:t>
+      </w:r>
+      <w:proofErr w:type="spellStart"/>
+      <w:r>
+        <w:t>WiFi</w:t>
+      </w:r>
+      <w:proofErr w:type="spellEnd"/>
+      <w:r>
+        <w:t>, and far via Internet.</w:t>
       </w:r>
       <w:r>
         <w:br/>
@@ -2130,7 +2675,15 @@
         </w:numPr>
       </w:pPr>
       <w:r>
-        <w:t>Continued improvement of UI: better animation, drawables, improvement of layouts</w:t>
+        <w:t xml:space="preserve">Continued improvement of UI: better animation, </w:t>
+      </w:r>
+      <w:proofErr w:type="spellStart"/>
+      <w:r>
+        <w:t>drawables</w:t>
+      </w:r>
+      <w:proofErr w:type="spellEnd"/>
+      <w:r>
+        <w:t>, improvement of layouts</w:t>
       </w:r>
     </w:p>
     <w:p>
@@ -2185,7 +2738,23 @@
         </w:numPr>
       </w:pPr>
       <w:r>
-        <w:t>Consider using Snackbar instead of static textview in Ra application for game status. Particularly when don’t wait for AI.</w:t>
+        <w:t xml:space="preserve">Consider using </w:t>
+      </w:r>
+      <w:proofErr w:type="spellStart"/>
+      <w:r>
+        <w:t>Snackbar</w:t>
+      </w:r>
+      <w:proofErr w:type="spellEnd"/>
+      <w:r>
+        <w:t xml:space="preserve"> instead of static </w:t>
+      </w:r>
+      <w:proofErr w:type="spellStart"/>
+      <w:r>
+        <w:t>textview</w:t>
+      </w:r>
+      <w:proofErr w:type="spellEnd"/>
+      <w:r>
+        <w:t xml:space="preserve"> in Ra application for game status. Particularly when don’t wait for AI.</w:t>
       </w:r>
     </w:p>
     <w:p>
@@ -2258,20 +2827,27 @@
         </w:numPr>
       </w:pPr>
       <w:r>
-        <w:t>See if can simplify activity_game.xml by making root viewGro</w:t>
+        <w:t xml:space="preserve">See if can simplify activity_game.xml by making root </w:t>
+      </w:r>
+      <w:proofErr w:type="spellStart"/>
+      <w:r>
+        <w:t>viewGro</w:t>
       </w:r>
       <w:r>
         <w:t>up</w:t>
       </w:r>
+      <w:proofErr w:type="spellEnd"/>
       <w:r>
         <w:t xml:space="preserve"> a </w:t>
       </w:r>
+      <w:proofErr w:type="spellStart"/>
       <w:r>
         <w:rPr>
           <w:i/>
         </w:rPr>
         <w:t>ConstraintLayout</w:t>
       </w:r>
+      <w:proofErr w:type="spellEnd"/>
       <w:r>
         <w:t>.</w:t>
       </w:r>
@@ -2285,10 +2861,13 @@
         </w:numPr>
       </w:pPr>
       <w:r>
-        <w:t>See if can make RelativeLayouts</w:t>
-      </w:r>
-      <w:bookmarkStart w:id="0" w:name="_GoBack"/>
-      <w:bookmarkEnd w:id="0"/>
+        <w:t xml:space="preserve">See if can make </w:t>
+      </w:r>
+      <w:proofErr w:type="spellStart"/>
+      <w:r>
+        <w:t>RelativeLayouts</w:t>
+      </w:r>
+      <w:proofErr w:type="spellEnd"/>
       <w:r>
         <w:t xml:space="preserve"> for players a separate class and layout XML file.</w:t>
       </w:r>
@@ -2310,8 +2889,17 @@
         </w:numPr>
       </w:pPr>
       <w:r>
-        <w:t xml:space="preserve">Improved animation by making root ViewGroup of Game-activity a </w:t>
-      </w:r>
+        <w:t xml:space="preserve">Improved animation by making root </w:t>
+      </w:r>
+      <w:proofErr w:type="spellStart"/>
+      <w:r>
+        <w:t>ViewGroup</w:t>
+      </w:r>
+      <w:proofErr w:type="spellEnd"/>
+      <w:r>
+        <w:t xml:space="preserve"> of Game-activity a </w:t>
+      </w:r>
+      <w:proofErr w:type="spellStart"/>
       <w:r>
         <w:rPr>
           <w:i/>
@@ -2324,6 +2912,7 @@
         </w:rPr>
         <w:t>elativeLayout</w:t>
       </w:r>
+      <w:proofErr w:type="spellEnd"/>
       <w:r>
         <w:t>.</w:t>
       </w:r>
@@ -2337,8 +2926,70 @@
         </w:numPr>
       </w:pPr>
       <w:r>
-        <w:t>Improved animation by creating animated imageViews in GameActivity.onCreate() instead of just before animation.</w:t>
-      </w:r>
+        <w:t xml:space="preserve">Improved animation by creating animated </w:t>
+      </w:r>
+      <w:proofErr w:type="spellStart"/>
+      <w:r>
+        <w:t>imageViews</w:t>
+      </w:r>
+      <w:proofErr w:type="spellEnd"/>
+      <w:r>
+        <w:t xml:space="preserve"> in </w:t>
+      </w:r>
+      <w:proofErr w:type="spellStart"/>
+      <w:r>
+        <w:t>GameActivity.onCreate</w:t>
+      </w:r>
+      <w:proofErr w:type="spellEnd"/>
+      <w:r>
+        <w:t>() instead of just before animation.</w:t>
+      </w:r>
+    </w:p>
+    <w:p>
+      <w:pPr>
+        <w:pStyle w:val="ListParagraph"/>
+        <w:numPr>
+          <w:ilvl w:val="0"/>
+          <w:numId w:val="17"/>
+        </w:numPr>
+      </w:pPr>
+      <w:r>
+        <w:t xml:space="preserve">Made </w:t>
+      </w:r>
+      <w:proofErr w:type="spellStart"/>
+      <w:r>
+        <w:t>GameActivityAnimation</w:t>
+      </w:r>
+      <w:proofErr w:type="spellEnd"/>
+      <w:r>
+        <w:t xml:space="preserve"> hold a single </w:t>
+      </w:r>
+      <w:proofErr w:type="spellStart"/>
+      <w:r>
+        <w:t>imageView</w:t>
+      </w:r>
+      <w:proofErr w:type="spellEnd"/>
+      <w:r>
+        <w:t xml:space="preserve"> and be listener for that </w:t>
+      </w:r>
+      <w:proofErr w:type="spellStart"/>
+      <w:r>
+        <w:t>imageView</w:t>
+      </w:r>
+      <w:proofErr w:type="spellEnd"/>
+      <w:r>
+        <w:t xml:space="preserve">. Have static methods to create 1 or more </w:t>
+      </w:r>
+      <w:proofErr w:type="spellStart"/>
+      <w:r>
+        <w:t>GameActivityAnimation</w:t>
+      </w:r>
+      <w:proofErr w:type="spellEnd"/>
+      <w:r>
+        <w:t xml:space="preserve"> instances.</w:t>
+      </w:r>
+      <w:bookmarkStart w:id="0" w:name="_GoBack"/>
+      <w:bookmarkEnd w:id="0"/>
     </w:p>
     <w:p>
       <w:pPr>

</xml_diff>

<commit_message>
new note for improving animation
</commit_message>
<xml_diff>
--- a/doc/Ra for Android.docx
+++ b/doc/Ra for Android.docx
@@ -15,13 +15,8 @@
         <w:pStyle w:val="NoSpacing"/>
       </w:pPr>
       <w:r>
-        <w:t xml:space="preserve">By Benjamin </w:t>
-      </w:r>
-      <w:proofErr w:type="spellStart"/>
-      <w:r>
-        <w:t>Sklar</w:t>
-      </w:r>
-      <w:proofErr w:type="spellEnd"/>
+        <w:t>By Benjamin Sklar</w:t>
+      </w:r>
     </w:p>
     <w:p>
       <w:r>
@@ -236,15 +231,7 @@
     </w:p>
     <w:p>
       <w:r>
-        <w:t xml:space="preserve">This minor update is to significantly improve the graphics of the application. This includes: modifying the layout to work on various tablet devices in landscape orientation, adding more </w:t>
-      </w:r>
-      <w:proofErr w:type="spellStart"/>
-      <w:r>
-        <w:t>drawables</w:t>
-      </w:r>
-      <w:proofErr w:type="spellEnd"/>
-      <w:r>
-        <w:t xml:space="preserve"> in various resolutions, and add animation</w:t>
+        <w:t>This minor update is to significantly improve the graphics of the application. This includes: modifying the layout to work on various tablet devices in landscape orientation, adding more drawables in various resolutions, and add animation</w:t>
       </w:r>
       <w:r>
         <w:t>.</w:t>
@@ -275,15 +262,7 @@
         <w:t xml:space="preserve"> from Spring quarter 2017.</w:t>
       </w:r>
       <w:r>
-        <w:t xml:space="preserve"> </w:t>
-      </w:r>
-      <w:proofErr w:type="gramStart"/>
-      <w:r>
-        <w:t>Additionally</w:t>
-      </w:r>
-      <w:proofErr w:type="gramEnd"/>
-      <w:r>
-        <w:t xml:space="preserve"> posting to leaderboard (probably an AWS DynamoDB) and sharing of the final score will be added.</w:t>
+        <w:t xml:space="preserve"> Additionally posting to leaderboard (probably an AWS DynamoDB) and sharing of the final score will be added.</w:t>
       </w:r>
     </w:p>
     <w:p>
@@ -491,13 +470,8 @@
           <w:numId w:val="2"/>
         </w:numPr>
       </w:pPr>
-      <w:proofErr w:type="spellStart"/>
-      <w:r>
-        <w:t>MainActivity</w:t>
-      </w:r>
-      <w:proofErr w:type="spellEnd"/>
-      <w:r>
-        <w:t xml:space="preserve"> – Initial activity providing player option to start a new game, resume an old game, or quit</w:t>
+      <w:r>
+        <w:t>MainActivity – Initial activity providing player option to start a new game, resume an old game, or quit</w:t>
       </w:r>
     </w:p>
     <w:p>
@@ -508,13 +482,8 @@
           <w:numId w:val="2"/>
         </w:numPr>
       </w:pPr>
-      <w:proofErr w:type="spellStart"/>
-      <w:r>
-        <w:t>NewGameActivity</w:t>
-      </w:r>
-      <w:proofErr w:type="spellEnd"/>
-      <w:r>
-        <w:t xml:space="preserve"> – provides options to setup a new game including, number of players, name, and if player is AI or not. Currently there is no selection for AI player, and there is no mechanism for remote players.</w:t>
+      <w:r>
+        <w:t>NewGameActivity – provides options to setup a new game including, number of players, name, and if player is AI or not. Currently there is no selection for AI player, and there is no mechanism for remote players.</w:t>
       </w:r>
     </w:p>
     <w:p>
@@ -525,13 +494,8 @@
           <w:numId w:val="2"/>
         </w:numPr>
       </w:pPr>
-      <w:proofErr w:type="spellStart"/>
-      <w:r>
-        <w:t>GameActivity</w:t>
-      </w:r>
-      <w:proofErr w:type="spellEnd"/>
-      <w:r>
-        <w:t xml:space="preserve"> – main game screen with action buttons. Shows Epoch #, # of Ra tiles, player’s Sun tokens, and current tiles available for auction. It does not show tiles each player has.</w:t>
+      <w:r>
+        <w:t>GameActivity – main game screen with action buttons. Shows Epoch #, # of Ra tiles, player’s Sun tokens, and current tiles available for auction. It does not show tiles each player has.</w:t>
       </w:r>
     </w:p>
     <w:p>
@@ -542,13 +506,8 @@
           <w:numId w:val="2"/>
         </w:numPr>
       </w:pPr>
-      <w:proofErr w:type="spellStart"/>
-      <w:r>
-        <w:t>TilesActivity</w:t>
-      </w:r>
-      <w:proofErr w:type="spellEnd"/>
-      <w:r>
-        <w:t xml:space="preserve"> – shows number of tiles each player currently has.</w:t>
+      <w:r>
+        <w:t>TilesActivity – shows number of tiles each player currently has.</w:t>
       </w:r>
     </w:p>
     <w:p>
@@ -559,13 +518,8 @@
           <w:numId w:val="2"/>
         </w:numPr>
       </w:pPr>
-      <w:proofErr w:type="spellStart"/>
-      <w:r>
-        <w:t>ScoreActivity</w:t>
-      </w:r>
-      <w:proofErr w:type="spellEnd"/>
-      <w:r>
-        <w:t xml:space="preserve"> – shows score for each player if epoch ended at this point.</w:t>
+      <w:r>
+        <w:t>ScoreActivity – shows score for each player if epoch ended at this point.</w:t>
       </w:r>
     </w:p>
     <w:p>
@@ -577,13 +531,8 @@
       </w:r>
     </w:p>
     <w:p>
-      <w:proofErr w:type="spellStart"/>
-      <w:r>
-        <w:t>Additonal</w:t>
-      </w:r>
-      <w:proofErr w:type="spellEnd"/>
-      <w:r>
-        <w:t xml:space="preserve"> classes other than activities</w:t>
+      <w:r>
+        <w:t>Additonal classes other than activities</w:t>
       </w:r>
     </w:p>
     <w:p>
@@ -618,11 +567,9 @@
           <w:numId w:val="3"/>
         </w:numPr>
       </w:pPr>
-      <w:proofErr w:type="spellStart"/>
       <w:r>
         <w:t>PlayerHuman</w:t>
       </w:r>
-      <w:proofErr w:type="spellEnd"/>
     </w:p>
     <w:p>
       <w:pPr>
@@ -632,11 +579,9 @@
           <w:numId w:val="3"/>
         </w:numPr>
       </w:pPr>
-      <w:proofErr w:type="spellStart"/>
       <w:r>
         <w:t>PlayerAI</w:t>
       </w:r>
-      <w:proofErr w:type="spellEnd"/>
     </w:p>
     <w:p>
       <w:pPr>
@@ -646,13 +591,8 @@
           <w:numId w:val="3"/>
         </w:numPr>
       </w:pPr>
-      <w:proofErr w:type="spellStart"/>
-      <w:r>
-        <w:t>MyRandom</w:t>
-      </w:r>
-      <w:proofErr w:type="spellEnd"/>
-      <w:r>
-        <w:t xml:space="preserve"> – wrapper for pseudo-random number generator.</w:t>
+      <w:r>
+        <w:t>MyRandom – wrapper for pseudo-random number generator.</w:t>
       </w:r>
     </w:p>
     <w:p>
@@ -672,29 +612,8 @@
         </w:numPr>
       </w:pPr>
       <w:r>
-        <w:t xml:space="preserve">Add ‘Ok’ button to </w:t>
-      </w:r>
-      <w:proofErr w:type="spellStart"/>
-      <w:r>
-        <w:t>ScoreActivity</w:t>
-      </w:r>
-      <w:proofErr w:type="spellEnd"/>
-      <w:r>
-        <w:t xml:space="preserve"> and </w:t>
-      </w:r>
-      <w:proofErr w:type="spellStart"/>
-      <w:r>
-        <w:t>TilesActivity</w:t>
-      </w:r>
-      <w:proofErr w:type="spellEnd"/>
-      <w:r>
-        <w:t xml:space="preserve"> to return to </w:t>
-      </w:r>
-      <w:proofErr w:type="spellStart"/>
-      <w:r>
-        <w:t>GameActivity</w:t>
-      </w:r>
-      <w:proofErr w:type="spellEnd"/>
+        <w:t>Add ‘Ok’ button to ScoreActivity and TilesActivity to return to GameActivity</w:t>
+      </w:r>
     </w:p>
     <w:p>
       <w:pPr>
@@ -706,37 +625,8 @@
       </w:pPr>
       <w:r>
         <w:lastRenderedPageBreak/>
-        <w:t xml:space="preserve">Make </w:t>
-      </w:r>
-      <w:proofErr w:type="spellStart"/>
-      <w:r>
-        <w:t>TilesActivity</w:t>
-      </w:r>
-      <w:proofErr w:type="spellEnd"/>
-      <w:r>
-        <w:t xml:space="preserve"> and </w:t>
-      </w:r>
-      <w:proofErr w:type="spellStart"/>
-      <w:r>
-        <w:t>ScoreActivity</w:t>
-      </w:r>
-      <w:proofErr w:type="spellEnd"/>
-      <w:r>
-        <w:t xml:space="preserve"> have ‘</w:t>
-      </w:r>
-      <w:proofErr w:type="spellStart"/>
-      <w:r>
-        <w:t>ActionBar</w:t>
-      </w:r>
-      <w:proofErr w:type="spellEnd"/>
-      <w:r>
-        <w:t xml:space="preserve">, Up button’ as a different way to return to </w:t>
-      </w:r>
-      <w:proofErr w:type="spellStart"/>
-      <w:r>
-        <w:t>GameActivity</w:t>
-      </w:r>
-      <w:proofErr w:type="spellEnd"/>
+        <w:t>Make TilesActivity and ScoreActivity have ‘ActionBar, Up button’ as a different way to return to GameActivity</w:t>
+      </w:r>
     </w:p>
     <w:p>
       <w:pPr>
@@ -747,42 +637,13 @@
         </w:numPr>
       </w:pPr>
       <w:r>
-        <w:t xml:space="preserve">Add </w:t>
-      </w:r>
-      <w:proofErr w:type="spellStart"/>
-      <w:r>
-        <w:t>NavigationDrawer</w:t>
-      </w:r>
-      <w:proofErr w:type="spellEnd"/>
-      <w:r>
-        <w:t xml:space="preserve"> (see 1/24/2017 class notes) to </w:t>
-      </w:r>
-      <w:proofErr w:type="spellStart"/>
-      <w:r>
-        <w:t>GameActivity</w:t>
-      </w:r>
-      <w:proofErr w:type="spellEnd"/>
-      <w:r>
-        <w:t xml:space="preserve"> to move to </w:t>
-      </w:r>
-      <w:proofErr w:type="spellStart"/>
-      <w:r>
-        <w:t>ScoreActivity</w:t>
-      </w:r>
-      <w:proofErr w:type="spellEnd"/>
-      <w:r>
-        <w:t xml:space="preserve"> and </w:t>
-      </w:r>
-      <w:proofErr w:type="spellStart"/>
-      <w:r>
-        <w:t>Tiles</w:t>
-      </w:r>
-      <w:r>
-        <w:t>Activity</w:t>
-      </w:r>
-      <w:proofErr w:type="spellEnd"/>
-      <w:r>
-        <w:t xml:space="preserve"> instead of buttons.</w:t>
+        <w:t xml:space="preserve">Add NavigationDrawer (see 1/24/2017 class notes) to GameActivity to move to </w:t>
+      </w:r>
+      <w:r>
+        <w:t>ScoreActivity and Tiles</w:t>
+      </w:r>
+      <w:r>
+        <w:t>Activity instead of buttons.</w:t>
       </w:r>
     </w:p>
     <w:p>
@@ -853,15 +714,7 @@
         <w:t>Graphics: replace game elements that are currently tex</w:t>
       </w:r>
       <w:r>
-        <w:t xml:space="preserve">t with graphics. Various types of </w:t>
-      </w:r>
-      <w:proofErr w:type="spellStart"/>
-      <w:r>
-        <w:t>drawables</w:t>
-      </w:r>
-      <w:proofErr w:type="spellEnd"/>
-      <w:r>
-        <w:t xml:space="preserve"> will be used.</w:t>
+        <w:t>t with graphics. Various types of drawables will be used.</w:t>
       </w:r>
     </w:p>
     <w:p>
@@ -1035,13 +888,8 @@
         </w:numPr>
       </w:pPr>
       <w:r>
-        <w:t xml:space="preserve">Saving of game state by saving ‘Game’ singleton from </w:t>
-      </w:r>
-      <w:proofErr w:type="spellStart"/>
-      <w:r>
-        <w:t>GameActivity</w:t>
-      </w:r>
-      <w:proofErr w:type="spellEnd"/>
+        <w:t>Saving of game state by saving ‘Game’ singleton from GameActivity</w:t>
+      </w:r>
     </w:p>
     <w:p>
       <w:pPr>
@@ -1055,13 +903,8 @@
         <w:t>Splash image that animates (alpha 0.0-&gt;1.0) on launch</w:t>
       </w:r>
       <w:r>
-        <w:t xml:space="preserve"> in </w:t>
-      </w:r>
-      <w:proofErr w:type="spellStart"/>
-      <w:r>
-        <w:t>MainActivity</w:t>
-      </w:r>
-      <w:proofErr w:type="spellEnd"/>
+        <w:t xml:space="preserve"> in MainActivity</w:t>
+      </w:r>
     </w:p>
     <w:p>
       <w:pPr>
@@ -1100,23 +943,7 @@
         </w:numPr>
       </w:pPr>
       <w:r>
-        <w:t xml:space="preserve">Game activity, auction items: replaced text with </w:t>
-      </w:r>
-      <w:proofErr w:type="spellStart"/>
-      <w:r>
-        <w:t>LinearLayout</w:t>
-      </w:r>
-      <w:proofErr w:type="spellEnd"/>
-      <w:r>
-        <w:t xml:space="preserve"> of </w:t>
-      </w:r>
-      <w:proofErr w:type="spellStart"/>
-      <w:r>
-        <w:t>ImageViews</w:t>
-      </w:r>
-      <w:proofErr w:type="spellEnd"/>
-      <w:r>
-        <w:t xml:space="preserve"> that show PNGs of tiles. </w:t>
+        <w:t xml:space="preserve">Game activity, auction items: replaced text with LinearLayout of ImageViews that show PNGs of tiles. </w:t>
       </w:r>
     </w:p>
     <w:p>
@@ -1130,38 +957,17 @@
       <w:r>
         <w:t xml:space="preserve">Created custom </w:t>
       </w:r>
-      <w:proofErr w:type="spellStart"/>
       <w:r>
         <w:t>Sun</w:t>
       </w:r>
       <w:r>
-        <w:t>ImageView</w:t>
-      </w:r>
-      <w:proofErr w:type="spellEnd"/>
-      <w:r>
-        <w:t xml:space="preserve"> </w:t>
-      </w:r>
-      <w:r>
-        <w:t xml:space="preserve">(extends </w:t>
-      </w:r>
-      <w:proofErr w:type="spellStart"/>
-      <w:r>
-        <w:t>ImageView</w:t>
-      </w:r>
-      <w:proofErr w:type="spellEnd"/>
-      <w:r>
-        <w:t xml:space="preserve">) </w:t>
-      </w:r>
-      <w:r>
-        <w:t xml:space="preserve">class to </w:t>
-      </w:r>
-      <w:proofErr w:type="spellStart"/>
-      <w:r>
-        <w:t>drawText</w:t>
-      </w:r>
-      <w:proofErr w:type="spellEnd"/>
-      <w:r>
-        <w:t xml:space="preserve"> a number on top of a Sun Tile</w:t>
+        <w:t xml:space="preserve">ImageView </w:t>
+      </w:r>
+      <w:r>
+        <w:t xml:space="preserve">(extends ImageView) </w:t>
+      </w:r>
+      <w:r>
+        <w:t>class to drawText a number on top of a Sun Tile</w:t>
       </w:r>
       <w:r>
         <w:t xml:space="preserve"> and use in Auction display</w:t>
@@ -1176,15 +982,7 @@
         </w:numPr>
       </w:pPr>
       <w:r>
-        <w:t xml:space="preserve">Use </w:t>
-      </w:r>
-      <w:proofErr w:type="spellStart"/>
-      <w:r>
-        <w:t>SunImageView</w:t>
-      </w:r>
-      <w:proofErr w:type="spellEnd"/>
-      <w:r>
-        <w:t xml:space="preserve"> to display player’s suns and sun in auction.</w:t>
+        <w:t>Use SunImageView to display player’s suns and sun in auction.</w:t>
       </w:r>
     </w:p>
     <w:p>
@@ -1230,15 +1028,7 @@
         </w:numPr>
       </w:pPr>
       <w:r>
-        <w:t xml:space="preserve">Improved </w:t>
-      </w:r>
-      <w:proofErr w:type="spellStart"/>
-      <w:r>
-        <w:t>drawables</w:t>
-      </w:r>
-      <w:proofErr w:type="spellEnd"/>
-      <w:r>
-        <w:t xml:space="preserve"> for various DPI density values</w:t>
+        <w:t>Improved drawables for various DPI density values</w:t>
       </w:r>
     </w:p>
     <w:p>
@@ -1263,39 +1053,7 @@
     </w:p>
     <w:p>
       <w:r>
-        <w:t xml:space="preserve">An important feature of the app is to work on various devices. The layouts targeted will be important not just for the activity layouts but also </w:t>
-      </w:r>
-      <w:proofErr w:type="spellStart"/>
-      <w:r>
-        <w:t>drawables</w:t>
-      </w:r>
-      <w:proofErr w:type="spellEnd"/>
-      <w:r>
-        <w:t xml:space="preserve"> size and resolution. The devices to be targeted will be limited to </w:t>
-      </w:r>
-      <w:proofErr w:type="spellStart"/>
-      <w:r>
-        <w:t>SmartPhones</w:t>
-      </w:r>
-      <w:proofErr w:type="spellEnd"/>
-      <w:r>
-        <w:t xml:space="preserve"> and Tablets; Wearables are too small and TV not the primary use-case. The initial list of devices to be targeted will include a range of ‘Density’ and ‘Size’ values. The emulators to be tested on from Android Studio AVD will include (Try to find density </w:t>
-      </w:r>
-      <w:proofErr w:type="spellStart"/>
-      <w:r>
-        <w:t>xxhdpi</w:t>
-      </w:r>
-      <w:proofErr w:type="spellEnd"/>
-      <w:r>
-        <w:t xml:space="preserve"> and </w:t>
-      </w:r>
-      <w:proofErr w:type="spellStart"/>
-      <w:r>
-        <w:t>xxxhdpi</w:t>
-      </w:r>
-      <w:proofErr w:type="spellEnd"/>
-      <w:r>
-        <w:t>):</w:t>
+        <w:t>An important feature of the app is to work on various devices. The layouts targeted will be important not just for the activity layouts but also drawables size and resolution. The devices to be targeted will be limited to SmartPhones and Tablets; Wearables are too small and TV not the primary use-case. The initial list of devices to be targeted will include a range of ‘Density’ and ‘Size’ values. The emulators to be tested on from Android Studio AVD will include (Try to find density xxhdpi and xxxhdpi):</w:t>
       </w:r>
     </w:p>
     <w:tbl>
@@ -1442,11 +1200,9 @@
             <w:pPr>
               <w:cnfStyle w:val="000000100000" w:firstRow="0" w:lastRow="0" w:firstColumn="0" w:lastColumn="0" w:oddVBand="0" w:evenVBand="0" w:oddHBand="1" w:evenHBand="0" w:firstRowFirstColumn="0" w:firstRowLastColumn="0" w:lastRowFirstColumn="0" w:lastRowLastColumn="0"/>
             </w:pPr>
-            <w:proofErr w:type="spellStart"/>
             <w:r>
               <w:t>xhdpi</w:t>
             </w:r>
-            <w:proofErr w:type="spellEnd"/>
           </w:p>
         </w:tc>
         <w:tc>
@@ -1476,11 +1232,9 @@
             <w:pPr>
               <w:cnfStyle w:val="000000100000" w:firstRow="0" w:lastRow="0" w:firstColumn="0" w:lastColumn="0" w:oddVBand="0" w:evenVBand="0" w:oddHBand="1" w:evenHBand="0" w:firstRowFirstColumn="0" w:firstRowLastColumn="0" w:lastRowFirstColumn="0" w:lastRowLastColumn="0"/>
             </w:pPr>
-            <w:proofErr w:type="spellStart"/>
             <w:r>
               <w:t>xlarge</w:t>
             </w:r>
-            <w:proofErr w:type="spellEnd"/>
           </w:p>
         </w:tc>
       </w:tr>
@@ -1530,11 +1284,9 @@
             <w:pPr>
               <w:cnfStyle w:val="000000000000" w:firstRow="0" w:lastRow="0" w:firstColumn="0" w:lastColumn="0" w:oddVBand="0" w:evenVBand="0" w:oddHBand="0" w:evenHBand="0" w:firstRowFirstColumn="0" w:firstRowLastColumn="0" w:lastRowFirstColumn="0" w:lastRowLastColumn="0"/>
             </w:pPr>
-            <w:proofErr w:type="spellStart"/>
             <w:r>
               <w:t>Xhdpi</w:t>
             </w:r>
-            <w:proofErr w:type="spellEnd"/>
           </w:p>
         </w:tc>
         <w:tc>
@@ -1613,11 +1365,9 @@
             <w:pPr>
               <w:cnfStyle w:val="000000100000" w:firstRow="0" w:lastRow="0" w:firstColumn="0" w:lastColumn="0" w:oddVBand="0" w:evenVBand="0" w:oddHBand="1" w:evenHBand="0" w:firstRowFirstColumn="0" w:firstRowLastColumn="0" w:lastRowFirstColumn="0" w:lastRowLastColumn="0"/>
             </w:pPr>
-            <w:proofErr w:type="spellStart"/>
             <w:r>
               <w:t>Xhdpi</w:t>
             </w:r>
-            <w:proofErr w:type="spellEnd"/>
           </w:p>
         </w:tc>
         <w:tc>
@@ -1693,11 +1443,9 @@
             <w:pPr>
               <w:cnfStyle w:val="000000000000" w:firstRow="0" w:lastRow="0" w:firstColumn="0" w:lastColumn="0" w:oddVBand="0" w:evenVBand="0" w:oddHBand="0" w:evenHBand="0" w:firstRowFirstColumn="0" w:firstRowLastColumn="0" w:lastRowFirstColumn="0" w:lastRowLastColumn="0"/>
             </w:pPr>
-            <w:proofErr w:type="spellStart"/>
             <w:r>
               <w:t>Hdpi</w:t>
             </w:r>
-            <w:proofErr w:type="spellEnd"/>
           </w:p>
         </w:tc>
         <w:tc>
@@ -1776,11 +1524,9 @@
             <w:pPr>
               <w:cnfStyle w:val="000000100000" w:firstRow="0" w:lastRow="0" w:firstColumn="0" w:lastColumn="0" w:oddVBand="0" w:evenVBand="0" w:oddHBand="1" w:evenHBand="0" w:firstRowFirstColumn="0" w:firstRowLastColumn="0" w:lastRowFirstColumn="0" w:lastRowLastColumn="0"/>
             </w:pPr>
-            <w:proofErr w:type="spellStart"/>
             <w:r>
               <w:t>Ldpi</w:t>
             </w:r>
-            <w:proofErr w:type="spellEnd"/>
           </w:p>
         </w:tc>
         <w:tc>
@@ -1856,11 +1602,9 @@
             <w:pPr>
               <w:cnfStyle w:val="000000000000" w:firstRow="0" w:lastRow="0" w:firstColumn="0" w:lastColumn="0" w:oddVBand="0" w:evenVBand="0" w:oddHBand="0" w:evenHBand="0" w:firstRowFirstColumn="0" w:firstRowLastColumn="0" w:lastRowFirstColumn="0" w:lastRowLastColumn="0"/>
             </w:pPr>
-            <w:proofErr w:type="spellStart"/>
             <w:r>
               <w:t>Mdpi</w:t>
             </w:r>
-            <w:proofErr w:type="spellEnd"/>
           </w:p>
         </w:tc>
         <w:tc>
@@ -1909,25 +1653,14 @@
       <w:pPr>
         <w:pStyle w:val="Heading3"/>
       </w:pPr>
-      <w:proofErr w:type="spellStart"/>
       <w:r>
         <w:t>Drawables</w:t>
       </w:r>
-      <w:proofErr w:type="spellEnd"/>
-    </w:p>
-    <w:p>
-      <w:r>
-        <w:t xml:space="preserve">Need to determine what the size of </w:t>
-      </w:r>
-      <w:proofErr w:type="spellStart"/>
-      <w:r>
-        <w:t>drawables</w:t>
-      </w:r>
-      <w:proofErr w:type="spellEnd"/>
-      <w:r>
-        <w:t xml:space="preserve"> in </w:t>
-      </w:r>
-      <w:proofErr w:type="spellStart"/>
+    </w:p>
+    <w:p>
+      <w:r>
+        <w:t xml:space="preserve">Need to determine what the size of drawables in </w:t>
+      </w:r>
       <w:r>
         <w:rPr>
           <w:b/>
@@ -1935,122 +1668,17 @@
         </w:rPr>
         <w:t>dp</w:t>
       </w:r>
-      <w:proofErr w:type="spellEnd"/>
-      <w:r>
-        <w:t xml:space="preserve"> units will be in the various layouts so as to specify </w:t>
-      </w:r>
-      <w:proofErr w:type="spellStart"/>
-      <w:r>
-        <w:t>layout_width</w:t>
-      </w:r>
-      <w:proofErr w:type="spellEnd"/>
-      <w:r>
-        <w:t xml:space="preserve"> and </w:t>
-      </w:r>
-      <w:proofErr w:type="spellStart"/>
-      <w:r>
-        <w:t>layout_height</w:t>
-      </w:r>
-      <w:proofErr w:type="spellEnd"/>
-      <w:r>
-        <w:t xml:space="preserve"> correctly. Initially for the </w:t>
-      </w:r>
-      <w:proofErr w:type="spellStart"/>
-      <w:r>
-        <w:t>ImageViews</w:t>
-      </w:r>
-      <w:proofErr w:type="spellEnd"/>
-      <w:r>
-        <w:t xml:space="preserve"> using specific </w:t>
-      </w:r>
-      <w:proofErr w:type="spellStart"/>
-      <w:r>
-        <w:t>dp</w:t>
-      </w:r>
-      <w:proofErr w:type="spellEnd"/>
-      <w:r>
-        <w:t xml:space="preserve"> values, but need to change to “</w:t>
-      </w:r>
-      <w:proofErr w:type="spellStart"/>
-      <w:r>
-        <w:t>wrap_content</w:t>
-      </w:r>
-      <w:proofErr w:type="spellEnd"/>
-      <w:r>
-        <w:t xml:space="preserve">” and have </w:t>
-      </w:r>
-      <w:proofErr w:type="spellStart"/>
-      <w:r>
-        <w:t>drawables</w:t>
-      </w:r>
-      <w:proofErr w:type="spellEnd"/>
-      <w:r>
-        <w:t xml:space="preserve"> in various sizes and resolutions based in screen size, density, and possibly smallest-screen-width. Advantage of using “</w:t>
-      </w:r>
-      <w:proofErr w:type="spellStart"/>
-      <w:r>
-        <w:t>wrap_content</w:t>
-      </w:r>
-      <w:proofErr w:type="spellEnd"/>
-      <w:r>
-        <w:t xml:space="preserve">” is that the layout can remain the same while there are different </w:t>
-      </w:r>
-      <w:proofErr w:type="spellStart"/>
-      <w:r>
-        <w:t>drawables</w:t>
-      </w:r>
-      <w:proofErr w:type="spellEnd"/>
-      <w:r>
-        <w:t xml:space="preserve"> which there needs to be anyway.</w:t>
+      <w:r>
+        <w:t xml:space="preserve"> units will be in the various layouts so as to specify layout_width and layout_height correctly. Initially for the ImageViews using specific dp values, but need to change to “wrap_content” and have drawables in various sizes and resolutions based in screen size, density, and possibly smallest-screen-width. Advantage of using “wrap_content” is that the layout can remain the same while there are different drawables which there needs to be anyway.</w:t>
       </w:r>
       <w:r>
         <w:br/>
-        <w:t xml:space="preserve">Note: Sun-tiles and auction tiles have a background border so that the border is visible when empty; should the image be the full </w:t>
-      </w:r>
-      <w:proofErr w:type="spellStart"/>
-      <w:r>
-        <w:t>imageView</w:t>
-      </w:r>
-      <w:proofErr w:type="spellEnd"/>
-      <w:r>
-        <w:t xml:space="preserve"> so as to cover the border, or within the 1dp border? </w:t>
-      </w:r>
-      <w:proofErr w:type="gramStart"/>
-      <w:r>
-        <w:t>Also</w:t>
-      </w:r>
-      <w:proofErr w:type="gramEnd"/>
-      <w:r>
-        <w:t xml:space="preserve"> if “</w:t>
-      </w:r>
-      <w:proofErr w:type="spellStart"/>
-      <w:r>
-        <w:t>wrap_content</w:t>
-      </w:r>
-      <w:proofErr w:type="spellEnd"/>
-      <w:r>
-        <w:t xml:space="preserve">” is used and no image is set, the </w:t>
-      </w:r>
-      <w:proofErr w:type="spellStart"/>
-      <w:r>
-        <w:t>ImageView</w:t>
-      </w:r>
-      <w:proofErr w:type="spellEnd"/>
-      <w:r>
-        <w:t xml:space="preserve"> is shrunk to a 0x0 or 1x1 box, but resizes correctly when image resource is set. May need to have ‘border’ drawable that is a PNG rather than a shape XML file.</w:t>
-      </w:r>
-    </w:p>
-    <w:p>
-      <w:r>
-        <w:t xml:space="preserve">Additional images are needed for the various tiles not available in v0.2. This includes Ra-tile, and differentiation of god-tiles (maybe), civilization-tiles, and monument-tiles. </w:t>
-      </w:r>
-      <w:proofErr w:type="gramStart"/>
-      <w:r>
-        <w:t>Also</w:t>
-      </w:r>
-      <w:proofErr w:type="gramEnd"/>
-      <w:r>
-        <w:t xml:space="preserve"> the ‘Draw’ button should be replaced with an image of a bag.</w:t>
+        <w:t>Note: Sun-tiles and auction tiles have a background border so that the border is visible when empty; should the image be the full imageView so as to cover the border, or within the 1dp border? Also if “wrap_content” is used and no image is set, the ImageView is shrunk to a 0x0 or 1x1 box, but resizes correctly when image resource is set. May need to have ‘border’ drawable that is a PNG rather than a shape XML file.</w:t>
+      </w:r>
+    </w:p>
+    <w:p>
+      <w:r>
+        <w:t>Additional images are needed for the various tiles not available in v0.2. This includes Ra-tile, and differentiation of god-tiles (maybe), civilization-tiles, and monument-tiles. Also the ‘Draw’ button should be replaced with an image of a bag.</w:t>
       </w:r>
     </w:p>
     <w:p>
@@ -2115,15 +1743,7 @@
         </w:numPr>
       </w:pPr>
       <w:r>
-        <w:t>Using same layout file for different screen sizes, but use @</w:t>
-      </w:r>
-      <w:proofErr w:type="spellStart"/>
-      <w:r>
-        <w:t>dimen</w:t>
-      </w:r>
-      <w:proofErr w:type="spellEnd"/>
-      <w:r>
-        <w:t xml:space="preserve"> values in various places and have multiple dimen.xml files for various minimum smaller screen width values; currently have default (</w:t>
+        <w:t>Using same layout file for different screen sizes, but use @dimen values in various places and have multiple dimen.xml files for various minimum smaller screen width values; currently have default (</w:t>
       </w:r>
       <w:r>
         <w:t>sw</w:t>
@@ -2249,119 +1869,7 @@
         <w:rPr>
           <w:highlight w:val="yellow"/>
         </w:rPr>
-        <w:t xml:space="preserve">Animation issue: currently problem with animating multiple tiles, need to remove each </w:t>
-      </w:r>
-      <w:proofErr w:type="spellStart"/>
-      <w:r>
-        <w:rPr>
-          <w:highlight w:val="yellow"/>
-        </w:rPr>
-        <w:t>imageView</w:t>
-      </w:r>
-      <w:proofErr w:type="spellEnd"/>
-      <w:r>
-        <w:rPr>
-          <w:highlight w:val="yellow"/>
-        </w:rPr>
-        <w:t xml:space="preserve">, but problem doing so from parent </w:t>
-      </w:r>
-      <w:proofErr w:type="spellStart"/>
-      <w:r>
-        <w:rPr>
-          <w:highlight w:val="yellow"/>
-        </w:rPr>
-        <w:t>AnimationSet</w:t>
-      </w:r>
-      <w:proofErr w:type="spellEnd"/>
-      <w:r>
-        <w:rPr>
-          <w:highlight w:val="yellow"/>
-        </w:rPr>
-        <w:t xml:space="preserve"> or from individual tiles smaller </w:t>
-      </w:r>
-      <w:proofErr w:type="spellStart"/>
-      <w:r>
-        <w:rPr>
-          <w:highlight w:val="yellow"/>
-        </w:rPr>
-        <w:t>AnimationSet</w:t>
-      </w:r>
-      <w:proofErr w:type="spellEnd"/>
-      <w:r>
-        <w:rPr>
-          <w:highlight w:val="yellow"/>
-        </w:rPr>
-        <w:t xml:space="preserve">. Keep working on it. Currently when auction won, each tile has an </w:t>
-      </w:r>
-      <w:proofErr w:type="spellStart"/>
-      <w:r>
-        <w:rPr>
-          <w:highlight w:val="yellow"/>
-        </w:rPr>
-        <w:t>imageView</w:t>
-      </w:r>
-      <w:proofErr w:type="spellEnd"/>
-      <w:r>
-        <w:rPr>
-          <w:highlight w:val="yellow"/>
-        </w:rPr>
-        <w:t xml:space="preserve"> and an </w:t>
-      </w:r>
-      <w:proofErr w:type="spellStart"/>
-      <w:r>
-        <w:rPr>
-          <w:highlight w:val="yellow"/>
-        </w:rPr>
-        <w:t>AnimationSet</w:t>
-      </w:r>
-      <w:proofErr w:type="spellEnd"/>
-      <w:r>
-        <w:rPr>
-          <w:highlight w:val="yellow"/>
-        </w:rPr>
-        <w:t xml:space="preserve"> with a </w:t>
-      </w:r>
-      <w:proofErr w:type="spellStart"/>
-      <w:r>
-        <w:rPr>
-          <w:highlight w:val="yellow"/>
-        </w:rPr>
-        <w:t>Translate&amp;AlphaAnimation</w:t>
-      </w:r>
-      <w:proofErr w:type="spellEnd"/>
-      <w:r>
-        <w:rPr>
-          <w:highlight w:val="yellow"/>
-        </w:rPr>
-        <w:t xml:space="preserve">; these individual </w:t>
-      </w:r>
-      <w:proofErr w:type="spellStart"/>
-      <w:r>
-        <w:rPr>
-          <w:highlight w:val="yellow"/>
-        </w:rPr>
-        <w:t>AnimationSets</w:t>
-      </w:r>
-      <w:proofErr w:type="spellEnd"/>
-      <w:r>
-        <w:rPr>
-          <w:highlight w:val="yellow"/>
-        </w:rPr>
-        <w:t xml:space="preserve"> are combined (with later tiles having a delay) into a parent </w:t>
-      </w:r>
-      <w:proofErr w:type="spellStart"/>
-      <w:r>
-        <w:rPr>
-          <w:highlight w:val="yellow"/>
-        </w:rPr>
-        <w:t>AnimationSet</w:t>
-      </w:r>
-      <w:proofErr w:type="spellEnd"/>
-      <w:r>
-        <w:rPr>
-          <w:highlight w:val="yellow"/>
-        </w:rPr>
-        <w:t>.</w:t>
+        <w:t>Animation issue: currently problem with animating multiple tiles, need to remove each imageView, but problem doing so from parent AnimationSet or from individual tiles smaller AnimationSet. Keep working on it. Currently when auction won, each tile has an imageView and an AnimationSet with a Translate&amp;AlphaAnimation; these individual AnimationSets are combined (with later tiles having a delay) into a parent AnimationSet.</w:t>
       </w:r>
       <w:r>
         <w:rPr>
@@ -2379,21 +1887,8 @@
         </w:numPr>
       </w:pPr>
       <w:r>
-        <w:t xml:space="preserve">See if there is a better way to do ‘Sun tiles’ instead of a custom </w:t>
-      </w:r>
-      <w:proofErr w:type="spellStart"/>
-      <w:r>
-        <w:t>ImageView</w:t>
-      </w:r>
-      <w:proofErr w:type="spellEnd"/>
-      <w:r>
-        <w:t xml:space="preserve"> class, perhaps using </w:t>
-      </w:r>
-      <w:proofErr w:type="spellStart"/>
-      <w:r>
-        <w:t>LayerDrawable</w:t>
-      </w:r>
-      <w:proofErr w:type="spellEnd"/>
+        <w:t>See if there is a better way to do ‘Sun tiles’ instead of a custom ImageView class, perhaps using LayerDrawable</w:t>
+      </w:r>
     </w:p>
     <w:p>
       <w:pPr>
@@ -2420,15 +1915,7 @@
       </w:r>
       <w:r>
         <w:br/>
-        <w:t xml:space="preserve">Improved </w:t>
-      </w:r>
-      <w:proofErr w:type="spellStart"/>
-      <w:r>
-        <w:t>drawables</w:t>
-      </w:r>
-      <w:proofErr w:type="spellEnd"/>
-      <w:r>
-        <w:t xml:space="preserve"> in various DPI resolutions</w:t>
+        <w:t>Improved drawables in various DPI resolutions</w:t>
       </w:r>
     </w:p>
     <w:p>
@@ -2476,15 +1963,7 @@
         </w:numPr>
       </w:pPr>
       <w:r>
-        <w:t xml:space="preserve">Write a game log file (different from Android </w:t>
-      </w:r>
-      <w:proofErr w:type="gramStart"/>
-      <w:r>
-        <w:t>Log(</w:t>
-      </w:r>
-      <w:proofErr w:type="gramEnd"/>
-      <w:r>
-        <w:t>) method for debugging)</w:t>
+        <w:t>Write a game log file (different from Android Log() method for debugging)</w:t>
       </w:r>
     </w:p>
     <w:p>
@@ -2562,15 +2041,7 @@
         </w:numPr>
       </w:pPr>
       <w:r>
-        <w:t xml:space="preserve">Make first activity a splash screen only and have it launch </w:t>
-      </w:r>
-      <w:proofErr w:type="spellStart"/>
-      <w:r>
-        <w:t>MainActivity</w:t>
-      </w:r>
-      <w:proofErr w:type="spellEnd"/>
-      <w:r>
-        <w:t xml:space="preserve"> with ‘New’, ‘Resume’, ‘Quit’ button.</w:t>
+        <w:t>Make first activity a splash screen only and have it launch MainActivity with ‘New’, ‘Resume’, ‘Quit’ button.</w:t>
       </w:r>
     </w:p>
     <w:p>
@@ -2631,23 +2102,7 @@
       </w:pPr>
       <w:r>
         <w:lastRenderedPageBreak/>
-        <w:t xml:space="preserve">Connectivity and multi-device play, both ‘nearby’ via </w:t>
-      </w:r>
-      <w:proofErr w:type="spellStart"/>
-      <w:r>
-        <w:t>BlueTooth</w:t>
-      </w:r>
-      <w:proofErr w:type="spellEnd"/>
-      <w:r>
-        <w:t xml:space="preserve"> &amp; </w:t>
-      </w:r>
-      <w:proofErr w:type="spellStart"/>
-      <w:r>
-        <w:t>WiFi</w:t>
-      </w:r>
-      <w:proofErr w:type="spellEnd"/>
-      <w:r>
-        <w:t>, and far via Internet.</w:t>
+        <w:t>Connectivity and multi-device play, both ‘nearby’ via BlueTooth &amp; WiFi, and far via Internet.</w:t>
       </w:r>
       <w:r>
         <w:br/>
@@ -2675,15 +2130,7 @@
         </w:numPr>
       </w:pPr>
       <w:r>
-        <w:t xml:space="preserve">Continued improvement of UI: better animation, </w:t>
-      </w:r>
-      <w:proofErr w:type="spellStart"/>
-      <w:r>
-        <w:t>drawables</w:t>
-      </w:r>
-      <w:proofErr w:type="spellEnd"/>
-      <w:r>
-        <w:t>, improvement of layouts</w:t>
+        <w:t>Continued improvement of UI: better animation, drawables, improvement of layouts</w:t>
       </w:r>
     </w:p>
     <w:p>
@@ -2738,23 +2185,7 @@
         </w:numPr>
       </w:pPr>
       <w:r>
-        <w:t xml:space="preserve">Consider using </w:t>
-      </w:r>
-      <w:proofErr w:type="spellStart"/>
-      <w:r>
-        <w:t>Snackbar</w:t>
-      </w:r>
-      <w:proofErr w:type="spellEnd"/>
-      <w:r>
-        <w:t xml:space="preserve"> instead of static </w:t>
-      </w:r>
-      <w:proofErr w:type="spellStart"/>
-      <w:r>
-        <w:t>textview</w:t>
-      </w:r>
-      <w:proofErr w:type="spellEnd"/>
-      <w:r>
-        <w:t xml:space="preserve"> in Ra application for game status. Particularly when don’t wait for AI.</w:t>
+        <w:t>Consider using Snackbar instead of static textview in Ra application for game status. Particularly when don’t wait for AI.</w:t>
       </w:r>
     </w:p>
     <w:p>
@@ -2827,27 +2258,20 @@
         </w:numPr>
       </w:pPr>
       <w:r>
-        <w:t xml:space="preserve">See if can simplify activity_game.xml by making root </w:t>
-      </w:r>
-      <w:proofErr w:type="spellStart"/>
-      <w:r>
-        <w:t>viewGro</w:t>
+        <w:t>See if can simplify activity_game.xml by making root viewGro</w:t>
       </w:r>
       <w:r>
         <w:t>up</w:t>
       </w:r>
-      <w:proofErr w:type="spellEnd"/>
       <w:r>
         <w:t xml:space="preserve"> a </w:t>
       </w:r>
-      <w:proofErr w:type="spellStart"/>
       <w:r>
         <w:rPr>
           <w:i/>
         </w:rPr>
         <w:t>ConstraintLayout</w:t>
       </w:r>
-      <w:proofErr w:type="spellEnd"/>
       <w:r>
         <w:t>.</w:t>
       </w:r>
@@ -2861,16 +2285,41 @@
         </w:numPr>
       </w:pPr>
       <w:r>
-        <w:t xml:space="preserve">See if can make </w:t>
-      </w:r>
-      <w:proofErr w:type="spellStart"/>
-      <w:r>
-        <w:t>RelativeLayouts</w:t>
-      </w:r>
-      <w:proofErr w:type="spellEnd"/>
-      <w:r>
-        <w:t xml:space="preserve"> for players a separate class and layout XML file.</w:t>
-      </w:r>
+        <w:t>See if can make RelativeLayouts for players a separate class and layout XML file.</w:t>
+      </w:r>
+    </w:p>
+    <w:p>
+      <w:pPr>
+        <w:pStyle w:val="ListParagraph"/>
+        <w:numPr>
+          <w:ilvl w:val="0"/>
+          <w:numId w:val="17"/>
+        </w:numPr>
+      </w:pPr>
+      <w:r>
+        <w:t>Still using older Animation classes.</w:t>
+      </w:r>
+      <w:r>
+        <w:br/>
+        <w:t xml:space="preserve">Consider using newer Animator classes, </w:t>
+      </w:r>
+      <w:r>
+        <w:rPr>
+          <w:i/>
+        </w:rPr>
+        <w:t>V</w:t>
+      </w:r>
+      <w:r>
+        <w:rPr>
+          <w:i/>
+        </w:rPr>
+        <w:t>iew</w:t>
+      </w:r>
+      <w:r>
+        <w:t xml:space="preserve"> exposes properties that can be accessed with ValueAnimator instances.</w:t>
+      </w:r>
+      <w:bookmarkStart w:id="0" w:name="_GoBack"/>
+      <w:bookmarkEnd w:id="0"/>
     </w:p>
     <w:p>
       <w:pPr>
@@ -2889,17 +2338,8 @@
         </w:numPr>
       </w:pPr>
       <w:r>
-        <w:t xml:space="preserve">Improved animation by making root </w:t>
-      </w:r>
-      <w:proofErr w:type="spellStart"/>
-      <w:r>
-        <w:t>ViewGroup</w:t>
-      </w:r>
-      <w:proofErr w:type="spellEnd"/>
-      <w:r>
-        <w:t xml:space="preserve"> of Game-activity a </w:t>
-      </w:r>
-      <w:proofErr w:type="spellStart"/>
+        <w:t xml:space="preserve">Improved animation by making root ViewGroup of Game-activity a </w:t>
+      </w:r>
       <w:r>
         <w:rPr>
           <w:i/>
@@ -2912,7 +2352,6 @@
         </w:rPr>
         <w:t>elativeLayout</w:t>
       </w:r>
-      <w:proofErr w:type="spellEnd"/>
       <w:r>
         <w:t>.</w:t>
       </w:r>
@@ -2926,23 +2365,7 @@
         </w:numPr>
       </w:pPr>
       <w:r>
-        <w:t xml:space="preserve">Improved animation by creating animated </w:t>
-      </w:r>
-      <w:proofErr w:type="spellStart"/>
-      <w:r>
-        <w:t>imageViews</w:t>
-      </w:r>
-      <w:proofErr w:type="spellEnd"/>
-      <w:r>
-        <w:t xml:space="preserve"> in </w:t>
-      </w:r>
-      <w:proofErr w:type="spellStart"/>
-      <w:r>
-        <w:t>GameActivity.onCreate</w:t>
-      </w:r>
-      <w:proofErr w:type="spellEnd"/>
-      <w:r>
-        <w:t>() instead of just before animation.</w:t>
+        <w:t>Improved animation by creating animated imageViews in GameActivity.onCreate() instead of just before animation.</w:t>
       </w:r>
     </w:p>
     <w:p>
@@ -2954,42 +2377,11 @@
         </w:numPr>
       </w:pPr>
       <w:r>
-        <w:t xml:space="preserve">Made </w:t>
-      </w:r>
-      <w:proofErr w:type="spellStart"/>
-      <w:r>
-        <w:t>GameActivityAnimation</w:t>
-      </w:r>
-      <w:proofErr w:type="spellEnd"/>
-      <w:r>
-        <w:t xml:space="preserve"> hold a single </w:t>
-      </w:r>
-      <w:proofErr w:type="spellStart"/>
-      <w:r>
-        <w:t>imageView</w:t>
-      </w:r>
-      <w:proofErr w:type="spellEnd"/>
-      <w:r>
-        <w:t xml:space="preserve"> and be listener for that </w:t>
-      </w:r>
-      <w:proofErr w:type="spellStart"/>
-      <w:r>
-        <w:t>imageView</w:t>
-      </w:r>
-      <w:proofErr w:type="spellEnd"/>
-      <w:r>
-        <w:t xml:space="preserve">. Have static methods to create 1 or more </w:t>
-      </w:r>
-      <w:proofErr w:type="spellStart"/>
-      <w:r>
-        <w:t>GameActivityAnimation</w:t>
-      </w:r>
-      <w:proofErr w:type="spellEnd"/>
-      <w:r>
-        <w:t xml:space="preserve"> instances.</w:t>
-      </w:r>
-      <w:bookmarkStart w:id="0" w:name="_GoBack"/>
-      <w:bookmarkEnd w:id="0"/>
+        <w:t>Made GameActivityAnimation</w:t>
+      </w:r>
+      <w:r>
+        <w:t xml:space="preserve"> hold a single imageView and be listener for that imageView. Have static methods to create 1 or more GameActivityAnimation instances.</w:t>
+      </w:r>
     </w:p>
     <w:p>
       <w:pPr>

</xml_diff>

<commit_message>
Used ViewPropertyAnimator for single tile. Not able to use fully. Probably will need to use ObjectAnimator and AnimatorSet
</commit_message>
<xml_diff>
--- a/doc/Ra for Android.docx
+++ b/doc/Ra for Android.docx
@@ -15,8 +15,13 @@
         <w:pStyle w:val="NoSpacing"/>
       </w:pPr>
       <w:r>
-        <w:t>By Benjamin Sklar</w:t>
-      </w:r>
+        <w:t xml:space="preserve">By Benjamin </w:t>
+      </w:r>
+      <w:proofErr w:type="spellStart"/>
+      <w:r>
+        <w:t>Sklar</w:t>
+      </w:r>
+      <w:proofErr w:type="spellEnd"/>
     </w:p>
     <w:p>
       <w:r>
@@ -35,7 +40,7 @@
         <w:rPr>
           <w:noProof/>
         </w:rPr>
-        <w:t>2017-06-30</w:t>
+        <w:t>2017-07-01</w:t>
       </w:r>
       <w:r>
         <w:fldChar w:fldCharType="end"/>
@@ -231,7 +236,15 @@
     </w:p>
     <w:p>
       <w:r>
-        <w:t>This minor update is to significantly improve the graphics of the application. This includes: modifying the layout to work on various tablet devices in landscape orientation, adding more drawables in various resolutions, and add animation</w:t>
+        <w:t xml:space="preserve">This minor update is to significantly improve the graphics of the application. This includes: modifying the layout to work on various tablet devices in landscape orientation, adding more </w:t>
+      </w:r>
+      <w:proofErr w:type="spellStart"/>
+      <w:r>
+        <w:t>drawables</w:t>
+      </w:r>
+      <w:proofErr w:type="spellEnd"/>
+      <w:r>
+        <w:t xml:space="preserve"> in various resolutions, and add animation</w:t>
       </w:r>
       <w:r>
         <w:t>.</w:t>
@@ -262,7 +275,15 @@
         <w:t xml:space="preserve"> from Spring quarter 2017.</w:t>
       </w:r>
       <w:r>
-        <w:t xml:space="preserve"> Additionally posting to leaderboard (probably an AWS DynamoDB) and sharing of the final score will be added.</w:t>
+        <w:t xml:space="preserve"> </w:t>
+      </w:r>
+      <w:proofErr w:type="gramStart"/>
+      <w:r>
+        <w:t>Additionally</w:t>
+      </w:r>
+      <w:proofErr w:type="gramEnd"/>
+      <w:r>
+        <w:t xml:space="preserve"> posting to leaderboard (probably an AWS DynamoDB) and sharing of the final score will be added.</w:t>
       </w:r>
     </w:p>
     <w:p>
@@ -470,8 +491,13 @@
           <w:numId w:val="2"/>
         </w:numPr>
       </w:pPr>
-      <w:r>
-        <w:t>MainActivity – Initial activity providing player option to start a new game, resume an old game, or quit</w:t>
+      <w:proofErr w:type="spellStart"/>
+      <w:r>
+        <w:t>MainActivity</w:t>
+      </w:r>
+      <w:proofErr w:type="spellEnd"/>
+      <w:r>
+        <w:t xml:space="preserve"> – Initial activity providing player option to start a new game, resume an old game, or quit</w:t>
       </w:r>
     </w:p>
     <w:p>
@@ -482,8 +508,13 @@
           <w:numId w:val="2"/>
         </w:numPr>
       </w:pPr>
-      <w:r>
-        <w:t>NewGameActivity – provides options to setup a new game including, number of players, name, and if player is AI or not. Currently there is no selection for AI player, and there is no mechanism for remote players.</w:t>
+      <w:proofErr w:type="spellStart"/>
+      <w:r>
+        <w:t>NewGameActivity</w:t>
+      </w:r>
+      <w:proofErr w:type="spellEnd"/>
+      <w:r>
+        <w:t xml:space="preserve"> – provides options to setup a new game including, number of players, name, and if player is AI or not. Currently there is no selection for AI player, and there is no mechanism for remote players.</w:t>
       </w:r>
     </w:p>
     <w:p>
@@ -494,8 +525,13 @@
           <w:numId w:val="2"/>
         </w:numPr>
       </w:pPr>
-      <w:r>
-        <w:t>GameActivity – main game screen with action buttons. Shows Epoch #, # of Ra tiles, player’s Sun tokens, and current tiles available for auction. It does not show tiles each player has.</w:t>
+      <w:proofErr w:type="spellStart"/>
+      <w:r>
+        <w:t>GameActivity</w:t>
+      </w:r>
+      <w:proofErr w:type="spellEnd"/>
+      <w:r>
+        <w:t xml:space="preserve"> – main game screen with action buttons. Shows Epoch #, # of Ra tiles, player’s Sun tokens, and current tiles available for auction. It does not show tiles each player has.</w:t>
       </w:r>
     </w:p>
     <w:p>
@@ -506,8 +542,13 @@
           <w:numId w:val="2"/>
         </w:numPr>
       </w:pPr>
-      <w:r>
-        <w:t>TilesActivity – shows number of tiles each player currently has.</w:t>
+      <w:proofErr w:type="spellStart"/>
+      <w:r>
+        <w:t>TilesActivity</w:t>
+      </w:r>
+      <w:proofErr w:type="spellEnd"/>
+      <w:r>
+        <w:t xml:space="preserve"> – shows number of tiles each player currently has.</w:t>
       </w:r>
     </w:p>
     <w:p>
@@ -518,8 +559,13 @@
           <w:numId w:val="2"/>
         </w:numPr>
       </w:pPr>
-      <w:r>
-        <w:t>ScoreActivity – shows score for each player if epoch ended at this point.</w:t>
+      <w:proofErr w:type="spellStart"/>
+      <w:r>
+        <w:t>ScoreActivity</w:t>
+      </w:r>
+      <w:proofErr w:type="spellEnd"/>
+      <w:r>
+        <w:t xml:space="preserve"> – shows score for each player if epoch ended at this point.</w:t>
       </w:r>
     </w:p>
     <w:p>
@@ -531,8 +577,13 @@
       </w:r>
     </w:p>
     <w:p>
-      <w:r>
-        <w:t>Additonal classes other than activities</w:t>
+      <w:proofErr w:type="spellStart"/>
+      <w:r>
+        <w:t>Additonal</w:t>
+      </w:r>
+      <w:proofErr w:type="spellEnd"/>
+      <w:r>
+        <w:t xml:space="preserve"> classes other than activities</w:t>
       </w:r>
     </w:p>
     <w:p>
@@ -567,9 +618,11 @@
           <w:numId w:val="3"/>
         </w:numPr>
       </w:pPr>
+      <w:proofErr w:type="spellStart"/>
       <w:r>
         <w:t>PlayerHuman</w:t>
       </w:r>
+      <w:proofErr w:type="spellEnd"/>
     </w:p>
     <w:p>
       <w:pPr>
@@ -579,9 +632,11 @@
           <w:numId w:val="3"/>
         </w:numPr>
       </w:pPr>
+      <w:proofErr w:type="spellStart"/>
       <w:r>
         <w:t>PlayerAI</w:t>
       </w:r>
+      <w:proofErr w:type="spellEnd"/>
     </w:p>
     <w:p>
       <w:pPr>
@@ -591,8 +646,13 @@
           <w:numId w:val="3"/>
         </w:numPr>
       </w:pPr>
-      <w:r>
-        <w:t>MyRandom – wrapper for pseudo-random number generator.</w:t>
+      <w:proofErr w:type="spellStart"/>
+      <w:r>
+        <w:t>MyRandom</w:t>
+      </w:r>
+      <w:proofErr w:type="spellEnd"/>
+      <w:r>
+        <w:t xml:space="preserve"> – wrapper for pseudo-random number generator.</w:t>
       </w:r>
     </w:p>
     <w:p>
@@ -612,8 +672,29 @@
         </w:numPr>
       </w:pPr>
       <w:r>
-        <w:t>Add ‘Ok’ button to ScoreActivity and TilesActivity to return to GameActivity</w:t>
-      </w:r>
+        <w:t xml:space="preserve">Add ‘Ok’ button to </w:t>
+      </w:r>
+      <w:proofErr w:type="spellStart"/>
+      <w:r>
+        <w:t>ScoreActivity</w:t>
+      </w:r>
+      <w:proofErr w:type="spellEnd"/>
+      <w:r>
+        <w:t xml:space="preserve"> and </w:t>
+      </w:r>
+      <w:proofErr w:type="spellStart"/>
+      <w:r>
+        <w:t>TilesActivity</w:t>
+      </w:r>
+      <w:proofErr w:type="spellEnd"/>
+      <w:r>
+        <w:t xml:space="preserve"> to return to </w:t>
+      </w:r>
+      <w:proofErr w:type="spellStart"/>
+      <w:r>
+        <w:t>GameActivity</w:t>
+      </w:r>
+      <w:proofErr w:type="spellEnd"/>
     </w:p>
     <w:p>
       <w:pPr>
@@ -625,8 +706,37 @@
       </w:pPr>
       <w:r>
         <w:lastRenderedPageBreak/>
-        <w:t>Make TilesActivity and ScoreActivity have ‘ActionBar, Up button’ as a different way to return to GameActivity</w:t>
-      </w:r>
+        <w:t xml:space="preserve">Make </w:t>
+      </w:r>
+      <w:proofErr w:type="spellStart"/>
+      <w:r>
+        <w:t>TilesActivity</w:t>
+      </w:r>
+      <w:proofErr w:type="spellEnd"/>
+      <w:r>
+        <w:t xml:space="preserve"> and </w:t>
+      </w:r>
+      <w:proofErr w:type="spellStart"/>
+      <w:r>
+        <w:t>ScoreActivity</w:t>
+      </w:r>
+      <w:proofErr w:type="spellEnd"/>
+      <w:r>
+        <w:t xml:space="preserve"> have ‘</w:t>
+      </w:r>
+      <w:proofErr w:type="spellStart"/>
+      <w:r>
+        <w:t>ActionBar</w:t>
+      </w:r>
+      <w:proofErr w:type="spellEnd"/>
+      <w:r>
+        <w:t xml:space="preserve">, Up button’ as a different way to return to </w:t>
+      </w:r>
+      <w:proofErr w:type="spellStart"/>
+      <w:r>
+        <w:t>GameActivity</w:t>
+      </w:r>
+      <w:proofErr w:type="spellEnd"/>
     </w:p>
     <w:p>
       <w:pPr>
@@ -637,13 +747,42 @@
         </w:numPr>
       </w:pPr>
       <w:r>
-        <w:t xml:space="preserve">Add NavigationDrawer (see 1/24/2017 class notes) to GameActivity to move to </w:t>
-      </w:r>
-      <w:r>
-        <w:t>ScoreActivity and Tiles</w:t>
-      </w:r>
-      <w:r>
-        <w:t>Activity instead of buttons.</w:t>
+        <w:t xml:space="preserve">Add </w:t>
+      </w:r>
+      <w:proofErr w:type="spellStart"/>
+      <w:r>
+        <w:t>NavigationDrawer</w:t>
+      </w:r>
+      <w:proofErr w:type="spellEnd"/>
+      <w:r>
+        <w:t xml:space="preserve"> (see 1/24/2017 class notes) to </w:t>
+      </w:r>
+      <w:proofErr w:type="spellStart"/>
+      <w:r>
+        <w:t>GameActivity</w:t>
+      </w:r>
+      <w:proofErr w:type="spellEnd"/>
+      <w:r>
+        <w:t xml:space="preserve"> to move to </w:t>
+      </w:r>
+      <w:proofErr w:type="spellStart"/>
+      <w:r>
+        <w:t>ScoreActivity</w:t>
+      </w:r>
+      <w:proofErr w:type="spellEnd"/>
+      <w:r>
+        <w:t xml:space="preserve"> and </w:t>
+      </w:r>
+      <w:proofErr w:type="spellStart"/>
+      <w:r>
+        <w:t>Tiles</w:t>
+      </w:r>
+      <w:r>
+        <w:t>Activity</w:t>
+      </w:r>
+      <w:proofErr w:type="spellEnd"/>
+      <w:r>
+        <w:t xml:space="preserve"> instead of buttons.</w:t>
       </w:r>
     </w:p>
     <w:p>
@@ -714,7 +853,15 @@
         <w:t>Graphics: replace game elements that are currently tex</w:t>
       </w:r>
       <w:r>
-        <w:t>t with graphics. Various types of drawables will be used.</w:t>
+        <w:t xml:space="preserve">t with graphics. Various types of </w:t>
+      </w:r>
+      <w:proofErr w:type="spellStart"/>
+      <w:r>
+        <w:t>drawables</w:t>
+      </w:r>
+      <w:proofErr w:type="spellEnd"/>
+      <w:r>
+        <w:t xml:space="preserve"> will be used.</w:t>
       </w:r>
     </w:p>
     <w:p>
@@ -888,8 +1035,13 @@
         </w:numPr>
       </w:pPr>
       <w:r>
-        <w:t>Saving of game state by saving ‘Game’ singleton from GameActivity</w:t>
-      </w:r>
+        <w:t xml:space="preserve">Saving of game state by saving ‘Game’ singleton from </w:t>
+      </w:r>
+      <w:proofErr w:type="spellStart"/>
+      <w:r>
+        <w:t>GameActivity</w:t>
+      </w:r>
+      <w:proofErr w:type="spellEnd"/>
     </w:p>
     <w:p>
       <w:pPr>
@@ -903,8 +1055,13 @@
         <w:t>Splash image that animates (alpha 0.0-&gt;1.0) on launch</w:t>
       </w:r>
       <w:r>
-        <w:t xml:space="preserve"> in MainActivity</w:t>
-      </w:r>
+        <w:t xml:space="preserve"> in </w:t>
+      </w:r>
+      <w:proofErr w:type="spellStart"/>
+      <w:r>
+        <w:t>MainActivity</w:t>
+      </w:r>
+      <w:proofErr w:type="spellEnd"/>
     </w:p>
     <w:p>
       <w:pPr>
@@ -943,7 +1100,23 @@
         </w:numPr>
       </w:pPr>
       <w:r>
-        <w:t xml:space="preserve">Game activity, auction items: replaced text with LinearLayout of ImageViews that show PNGs of tiles. </w:t>
+        <w:t xml:space="preserve">Game activity, auction items: replaced text with </w:t>
+      </w:r>
+      <w:proofErr w:type="spellStart"/>
+      <w:r>
+        <w:t>LinearLayout</w:t>
+      </w:r>
+      <w:proofErr w:type="spellEnd"/>
+      <w:r>
+        <w:t xml:space="preserve"> of </w:t>
+      </w:r>
+      <w:proofErr w:type="spellStart"/>
+      <w:r>
+        <w:t>ImageViews</w:t>
+      </w:r>
+      <w:proofErr w:type="spellEnd"/>
+      <w:r>
+        <w:t xml:space="preserve"> that show PNGs of tiles. </w:t>
       </w:r>
     </w:p>
     <w:p>
@@ -957,17 +1130,38 @@
       <w:r>
         <w:t xml:space="preserve">Created custom </w:t>
       </w:r>
+      <w:proofErr w:type="spellStart"/>
       <w:r>
         <w:t>Sun</w:t>
       </w:r>
       <w:r>
-        <w:t xml:space="preserve">ImageView </w:t>
-      </w:r>
-      <w:r>
-        <w:t xml:space="preserve">(extends ImageView) </w:t>
-      </w:r>
-      <w:r>
-        <w:t>class to drawText a number on top of a Sun Tile</w:t>
+        <w:t>ImageView</w:t>
+      </w:r>
+      <w:proofErr w:type="spellEnd"/>
+      <w:r>
+        <w:t xml:space="preserve"> </w:t>
+      </w:r>
+      <w:r>
+        <w:t xml:space="preserve">(extends </w:t>
+      </w:r>
+      <w:proofErr w:type="spellStart"/>
+      <w:r>
+        <w:t>ImageView</w:t>
+      </w:r>
+      <w:proofErr w:type="spellEnd"/>
+      <w:r>
+        <w:t xml:space="preserve">) </w:t>
+      </w:r>
+      <w:r>
+        <w:t xml:space="preserve">class to </w:t>
+      </w:r>
+      <w:proofErr w:type="spellStart"/>
+      <w:r>
+        <w:t>drawText</w:t>
+      </w:r>
+      <w:proofErr w:type="spellEnd"/>
+      <w:r>
+        <w:t xml:space="preserve"> a number on top of a Sun Tile</w:t>
       </w:r>
       <w:r>
         <w:t xml:space="preserve"> and use in Auction display</w:t>
@@ -982,7 +1176,15 @@
         </w:numPr>
       </w:pPr>
       <w:r>
-        <w:t>Use SunImageView to display player’s suns and sun in auction.</w:t>
+        <w:t xml:space="preserve">Use </w:t>
+      </w:r>
+      <w:proofErr w:type="spellStart"/>
+      <w:r>
+        <w:t>SunImageView</w:t>
+      </w:r>
+      <w:proofErr w:type="spellEnd"/>
+      <w:r>
+        <w:t xml:space="preserve"> to display player’s suns and sun in auction.</w:t>
       </w:r>
     </w:p>
     <w:p>
@@ -1028,7 +1230,15 @@
         </w:numPr>
       </w:pPr>
       <w:r>
-        <w:t>Improved drawables for various DPI density values</w:t>
+        <w:t xml:space="preserve">Improved </w:t>
+      </w:r>
+      <w:proofErr w:type="spellStart"/>
+      <w:r>
+        <w:t>drawables</w:t>
+      </w:r>
+      <w:proofErr w:type="spellEnd"/>
+      <w:r>
+        <w:t xml:space="preserve"> for various DPI density values</w:t>
       </w:r>
     </w:p>
     <w:p>
@@ -1053,7 +1263,39 @@
     </w:p>
     <w:p>
       <w:r>
-        <w:t>An important feature of the app is to work on various devices. The layouts targeted will be important not just for the activity layouts but also drawables size and resolution. The devices to be targeted will be limited to SmartPhones and Tablets; Wearables are too small and TV not the primary use-case. The initial list of devices to be targeted will include a range of ‘Density’ and ‘Size’ values. The emulators to be tested on from Android Studio AVD will include (Try to find density xxhdpi and xxxhdpi):</w:t>
+        <w:t xml:space="preserve">An important feature of the app is to work on various devices. The layouts targeted will be important not just for the activity layouts but also </w:t>
+      </w:r>
+      <w:proofErr w:type="spellStart"/>
+      <w:r>
+        <w:t>drawables</w:t>
+      </w:r>
+      <w:proofErr w:type="spellEnd"/>
+      <w:r>
+        <w:t xml:space="preserve"> size and resolution. The devices to be targeted will be limited to </w:t>
+      </w:r>
+      <w:proofErr w:type="spellStart"/>
+      <w:r>
+        <w:t>SmartPhones</w:t>
+      </w:r>
+      <w:proofErr w:type="spellEnd"/>
+      <w:r>
+        <w:t xml:space="preserve"> and Tablets; Wearables are too small and TV not the primary use-case. The initial list of devices to be targeted will include a range of ‘Density’ and ‘Size’ values. The emulators to be tested on from Android Studio AVD will include (Try to find density </w:t>
+      </w:r>
+      <w:proofErr w:type="spellStart"/>
+      <w:r>
+        <w:t>xxhdpi</w:t>
+      </w:r>
+      <w:proofErr w:type="spellEnd"/>
+      <w:r>
+        <w:t xml:space="preserve"> and </w:t>
+      </w:r>
+      <w:proofErr w:type="spellStart"/>
+      <w:r>
+        <w:t>xxxhdpi</w:t>
+      </w:r>
+      <w:proofErr w:type="spellEnd"/>
+      <w:r>
+        <w:t>):</w:t>
       </w:r>
     </w:p>
     <w:tbl>
@@ -1200,9 +1442,11 @@
             <w:pPr>
               <w:cnfStyle w:val="000000100000" w:firstRow="0" w:lastRow="0" w:firstColumn="0" w:lastColumn="0" w:oddVBand="0" w:evenVBand="0" w:oddHBand="1" w:evenHBand="0" w:firstRowFirstColumn="0" w:firstRowLastColumn="0" w:lastRowFirstColumn="0" w:lastRowLastColumn="0"/>
             </w:pPr>
+            <w:proofErr w:type="spellStart"/>
             <w:r>
               <w:t>xhdpi</w:t>
             </w:r>
+            <w:proofErr w:type="spellEnd"/>
           </w:p>
         </w:tc>
         <w:tc>
@@ -1232,9 +1476,11 @@
             <w:pPr>
               <w:cnfStyle w:val="000000100000" w:firstRow="0" w:lastRow="0" w:firstColumn="0" w:lastColumn="0" w:oddVBand="0" w:evenVBand="0" w:oddHBand="1" w:evenHBand="0" w:firstRowFirstColumn="0" w:firstRowLastColumn="0" w:lastRowFirstColumn="0" w:lastRowLastColumn="0"/>
             </w:pPr>
+            <w:proofErr w:type="spellStart"/>
             <w:r>
               <w:t>xlarge</w:t>
             </w:r>
+            <w:proofErr w:type="spellEnd"/>
           </w:p>
         </w:tc>
       </w:tr>
@@ -1284,9 +1530,11 @@
             <w:pPr>
               <w:cnfStyle w:val="000000000000" w:firstRow="0" w:lastRow="0" w:firstColumn="0" w:lastColumn="0" w:oddVBand="0" w:evenVBand="0" w:oddHBand="0" w:evenHBand="0" w:firstRowFirstColumn="0" w:firstRowLastColumn="0" w:lastRowFirstColumn="0" w:lastRowLastColumn="0"/>
             </w:pPr>
+            <w:proofErr w:type="spellStart"/>
             <w:r>
               <w:t>Xhdpi</w:t>
             </w:r>
+            <w:proofErr w:type="spellEnd"/>
           </w:p>
         </w:tc>
         <w:tc>
@@ -1365,9 +1613,11 @@
             <w:pPr>
               <w:cnfStyle w:val="000000100000" w:firstRow="0" w:lastRow="0" w:firstColumn="0" w:lastColumn="0" w:oddVBand="0" w:evenVBand="0" w:oddHBand="1" w:evenHBand="0" w:firstRowFirstColumn="0" w:firstRowLastColumn="0" w:lastRowFirstColumn="0" w:lastRowLastColumn="0"/>
             </w:pPr>
+            <w:proofErr w:type="spellStart"/>
             <w:r>
               <w:t>Xhdpi</w:t>
             </w:r>
+            <w:proofErr w:type="spellEnd"/>
           </w:p>
         </w:tc>
         <w:tc>
@@ -1443,9 +1693,11 @@
             <w:pPr>
               <w:cnfStyle w:val="000000000000" w:firstRow="0" w:lastRow="0" w:firstColumn="0" w:lastColumn="0" w:oddVBand="0" w:evenVBand="0" w:oddHBand="0" w:evenHBand="0" w:firstRowFirstColumn="0" w:firstRowLastColumn="0" w:lastRowFirstColumn="0" w:lastRowLastColumn="0"/>
             </w:pPr>
+            <w:proofErr w:type="spellStart"/>
             <w:r>
               <w:t>Hdpi</w:t>
             </w:r>
+            <w:proofErr w:type="spellEnd"/>
           </w:p>
         </w:tc>
         <w:tc>
@@ -1524,9 +1776,11 @@
             <w:pPr>
               <w:cnfStyle w:val="000000100000" w:firstRow="0" w:lastRow="0" w:firstColumn="0" w:lastColumn="0" w:oddVBand="0" w:evenVBand="0" w:oddHBand="1" w:evenHBand="0" w:firstRowFirstColumn="0" w:firstRowLastColumn="0" w:lastRowFirstColumn="0" w:lastRowLastColumn="0"/>
             </w:pPr>
+            <w:proofErr w:type="spellStart"/>
             <w:r>
               <w:t>Ldpi</w:t>
             </w:r>
+            <w:proofErr w:type="spellEnd"/>
           </w:p>
         </w:tc>
         <w:tc>
@@ -1602,9 +1856,11 @@
             <w:pPr>
               <w:cnfStyle w:val="000000000000" w:firstRow="0" w:lastRow="0" w:firstColumn="0" w:lastColumn="0" w:oddVBand="0" w:evenVBand="0" w:oddHBand="0" w:evenHBand="0" w:firstRowFirstColumn="0" w:firstRowLastColumn="0" w:lastRowFirstColumn="0" w:lastRowLastColumn="0"/>
             </w:pPr>
+            <w:proofErr w:type="spellStart"/>
             <w:r>
               <w:t>Mdpi</w:t>
             </w:r>
+            <w:proofErr w:type="spellEnd"/>
           </w:p>
         </w:tc>
         <w:tc>
@@ -1653,14 +1909,25 @@
       <w:pPr>
         <w:pStyle w:val="Heading3"/>
       </w:pPr>
+      <w:proofErr w:type="spellStart"/>
       <w:r>
         <w:t>Drawables</w:t>
       </w:r>
-    </w:p>
-    <w:p>
-      <w:r>
-        <w:t xml:space="preserve">Need to determine what the size of drawables in </w:t>
-      </w:r>
+      <w:proofErr w:type="spellEnd"/>
+    </w:p>
+    <w:p>
+      <w:r>
+        <w:t xml:space="preserve">Need to determine what the size of </w:t>
+      </w:r>
+      <w:proofErr w:type="spellStart"/>
+      <w:r>
+        <w:t>drawables</w:t>
+      </w:r>
+      <w:proofErr w:type="spellEnd"/>
+      <w:r>
+        <w:t xml:space="preserve"> in </w:t>
+      </w:r>
+      <w:proofErr w:type="spellStart"/>
       <w:r>
         <w:rPr>
           <w:b/>
@@ -1668,17 +1935,122 @@
         </w:rPr>
         <w:t>dp</w:t>
       </w:r>
-      <w:r>
-        <w:t xml:space="preserve"> units will be in the various layouts so as to specify layout_width and layout_height correctly. Initially for the ImageViews using specific dp values, but need to change to “wrap_content” and have drawables in various sizes and resolutions based in screen size, density, and possibly smallest-screen-width. Advantage of using “wrap_content” is that the layout can remain the same while there are different drawables which there needs to be anyway.</w:t>
+      <w:proofErr w:type="spellEnd"/>
+      <w:r>
+        <w:t xml:space="preserve"> units will be in the various layouts so as to specify </w:t>
+      </w:r>
+      <w:proofErr w:type="spellStart"/>
+      <w:r>
+        <w:t>layout_width</w:t>
+      </w:r>
+      <w:proofErr w:type="spellEnd"/>
+      <w:r>
+        <w:t xml:space="preserve"> and </w:t>
+      </w:r>
+      <w:proofErr w:type="spellStart"/>
+      <w:r>
+        <w:t>layout_height</w:t>
+      </w:r>
+      <w:proofErr w:type="spellEnd"/>
+      <w:r>
+        <w:t xml:space="preserve"> correctly. Initially for the </w:t>
+      </w:r>
+      <w:proofErr w:type="spellStart"/>
+      <w:r>
+        <w:t>ImageViews</w:t>
+      </w:r>
+      <w:proofErr w:type="spellEnd"/>
+      <w:r>
+        <w:t xml:space="preserve"> using specific </w:t>
+      </w:r>
+      <w:proofErr w:type="spellStart"/>
+      <w:r>
+        <w:t>dp</w:t>
+      </w:r>
+      <w:proofErr w:type="spellEnd"/>
+      <w:r>
+        <w:t xml:space="preserve"> values, but need to change to “</w:t>
+      </w:r>
+      <w:proofErr w:type="spellStart"/>
+      <w:r>
+        <w:t>wrap_content</w:t>
+      </w:r>
+      <w:proofErr w:type="spellEnd"/>
+      <w:r>
+        <w:t xml:space="preserve">” and have </w:t>
+      </w:r>
+      <w:proofErr w:type="spellStart"/>
+      <w:r>
+        <w:t>drawables</w:t>
+      </w:r>
+      <w:proofErr w:type="spellEnd"/>
+      <w:r>
+        <w:t xml:space="preserve"> in various sizes and resolutions based in screen size, density, and possibly smallest-screen-width. Advantage of using “</w:t>
+      </w:r>
+      <w:proofErr w:type="spellStart"/>
+      <w:r>
+        <w:t>wrap_content</w:t>
+      </w:r>
+      <w:proofErr w:type="spellEnd"/>
+      <w:r>
+        <w:t xml:space="preserve">” is that the layout can remain the same while there are different </w:t>
+      </w:r>
+      <w:proofErr w:type="spellStart"/>
+      <w:r>
+        <w:t>drawables</w:t>
+      </w:r>
+      <w:proofErr w:type="spellEnd"/>
+      <w:r>
+        <w:t xml:space="preserve"> which there needs to be anyway.</w:t>
       </w:r>
       <w:r>
         <w:br/>
-        <w:t>Note: Sun-tiles and auction tiles have a background border so that the border is visible when empty; should the image be the full imageView so as to cover the border, or within the 1dp border? Also if “wrap_content” is used and no image is set, the ImageView is shrunk to a 0x0 or 1x1 box, but resizes correctly when image resource is set. May need to have ‘border’ drawable that is a PNG rather than a shape XML file.</w:t>
-      </w:r>
-    </w:p>
-    <w:p>
-      <w:r>
-        <w:t>Additional images are needed for the various tiles not available in v0.2. This includes Ra-tile, and differentiation of god-tiles (maybe), civilization-tiles, and monument-tiles. Also the ‘Draw’ button should be replaced with an image of a bag.</w:t>
+        <w:t xml:space="preserve">Note: Sun-tiles and auction tiles have a background border so that the border is visible when empty; should the image be the full </w:t>
+      </w:r>
+      <w:proofErr w:type="spellStart"/>
+      <w:r>
+        <w:t>imageView</w:t>
+      </w:r>
+      <w:proofErr w:type="spellEnd"/>
+      <w:r>
+        <w:t xml:space="preserve"> so as to cover the border, or within the 1dp border? </w:t>
+      </w:r>
+      <w:proofErr w:type="gramStart"/>
+      <w:r>
+        <w:t>Also</w:t>
+      </w:r>
+      <w:proofErr w:type="gramEnd"/>
+      <w:r>
+        <w:t xml:space="preserve"> if “</w:t>
+      </w:r>
+      <w:proofErr w:type="spellStart"/>
+      <w:r>
+        <w:t>wrap_content</w:t>
+      </w:r>
+      <w:proofErr w:type="spellEnd"/>
+      <w:r>
+        <w:t xml:space="preserve">” is used and no image is set, the </w:t>
+      </w:r>
+      <w:proofErr w:type="spellStart"/>
+      <w:r>
+        <w:t>ImageView</w:t>
+      </w:r>
+      <w:proofErr w:type="spellEnd"/>
+      <w:r>
+        <w:t xml:space="preserve"> is shrunk to a 0x0 or 1x1 box, but resizes correctly when image resource is set. May need to have ‘border’ drawable that is a PNG rather than a shape XML file.</w:t>
+      </w:r>
+    </w:p>
+    <w:p>
+      <w:r>
+        <w:t xml:space="preserve">Additional images are needed for the various tiles not available in v0.2. This includes Ra-tile, and differentiation of god-tiles (maybe), civilization-tiles, and monument-tiles. </w:t>
+      </w:r>
+      <w:proofErr w:type="gramStart"/>
+      <w:r>
+        <w:t>Also</w:t>
+      </w:r>
+      <w:proofErr w:type="gramEnd"/>
+      <w:r>
+        <w:t xml:space="preserve"> the ‘Draw’ button should be replaced with an image of a bag.</w:t>
       </w:r>
     </w:p>
     <w:p>
@@ -1743,7 +2115,15 @@
         </w:numPr>
       </w:pPr>
       <w:r>
-        <w:t>Using same layout file for different screen sizes, but use @dimen values in various places and have multiple dimen.xml files for various minimum smaller screen width values; currently have default (</w:t>
+        <w:t>Using same layout file for different screen sizes, but use @</w:t>
+      </w:r>
+      <w:proofErr w:type="spellStart"/>
+      <w:r>
+        <w:t>dimen</w:t>
+      </w:r>
+      <w:proofErr w:type="spellEnd"/>
+      <w:r>
+        <w:t xml:space="preserve"> values in various places and have multiple dimen.xml files for various minimum smaller screen width values; currently have default (</w:t>
       </w:r>
       <w:r>
         <w:t>sw</w:t>
@@ -1869,7 +2249,119 @@
         <w:rPr>
           <w:highlight w:val="yellow"/>
         </w:rPr>
-        <w:t>Animation issue: currently problem with animating multiple tiles, need to remove each imageView, but problem doing so from parent AnimationSet or from individual tiles smaller AnimationSet. Keep working on it. Currently when auction won, each tile has an imageView and an AnimationSet with a Translate&amp;AlphaAnimation; these individual AnimationSets are combined (with later tiles having a delay) into a parent AnimationSet.</w:t>
+        <w:t xml:space="preserve">Animation issue: currently problem with animating multiple tiles, need to remove each </w:t>
+      </w:r>
+      <w:proofErr w:type="spellStart"/>
+      <w:r>
+        <w:rPr>
+          <w:highlight w:val="yellow"/>
+        </w:rPr>
+        <w:t>imageView</w:t>
+      </w:r>
+      <w:proofErr w:type="spellEnd"/>
+      <w:r>
+        <w:rPr>
+          <w:highlight w:val="yellow"/>
+        </w:rPr>
+        <w:t xml:space="preserve">, but problem doing so from parent </w:t>
+      </w:r>
+      <w:proofErr w:type="spellStart"/>
+      <w:r>
+        <w:rPr>
+          <w:highlight w:val="yellow"/>
+        </w:rPr>
+        <w:t>AnimationSet</w:t>
+      </w:r>
+      <w:proofErr w:type="spellEnd"/>
+      <w:r>
+        <w:rPr>
+          <w:highlight w:val="yellow"/>
+        </w:rPr>
+        <w:t xml:space="preserve"> or from individual tiles smaller </w:t>
+      </w:r>
+      <w:proofErr w:type="spellStart"/>
+      <w:r>
+        <w:rPr>
+          <w:highlight w:val="yellow"/>
+        </w:rPr>
+        <w:t>AnimationSet</w:t>
+      </w:r>
+      <w:proofErr w:type="spellEnd"/>
+      <w:r>
+        <w:rPr>
+          <w:highlight w:val="yellow"/>
+        </w:rPr>
+        <w:t xml:space="preserve">. Keep working on it. Currently when auction won, each tile has an </w:t>
+      </w:r>
+      <w:proofErr w:type="spellStart"/>
+      <w:r>
+        <w:rPr>
+          <w:highlight w:val="yellow"/>
+        </w:rPr>
+        <w:t>imageView</w:t>
+      </w:r>
+      <w:proofErr w:type="spellEnd"/>
+      <w:r>
+        <w:rPr>
+          <w:highlight w:val="yellow"/>
+        </w:rPr>
+        <w:t xml:space="preserve"> and an </w:t>
+      </w:r>
+      <w:proofErr w:type="spellStart"/>
+      <w:r>
+        <w:rPr>
+          <w:highlight w:val="yellow"/>
+        </w:rPr>
+        <w:t>AnimationSet</w:t>
+      </w:r>
+      <w:proofErr w:type="spellEnd"/>
+      <w:r>
+        <w:rPr>
+          <w:highlight w:val="yellow"/>
+        </w:rPr>
+        <w:t xml:space="preserve"> with a </w:t>
+      </w:r>
+      <w:proofErr w:type="spellStart"/>
+      <w:r>
+        <w:rPr>
+          <w:highlight w:val="yellow"/>
+        </w:rPr>
+        <w:t>Translate&amp;AlphaAnimation</w:t>
+      </w:r>
+      <w:proofErr w:type="spellEnd"/>
+      <w:r>
+        <w:rPr>
+          <w:highlight w:val="yellow"/>
+        </w:rPr>
+        <w:t xml:space="preserve">; these individual </w:t>
+      </w:r>
+      <w:proofErr w:type="spellStart"/>
+      <w:r>
+        <w:rPr>
+          <w:highlight w:val="yellow"/>
+        </w:rPr>
+        <w:t>AnimationSets</w:t>
+      </w:r>
+      <w:proofErr w:type="spellEnd"/>
+      <w:r>
+        <w:rPr>
+          <w:highlight w:val="yellow"/>
+        </w:rPr>
+        <w:t xml:space="preserve"> are combined (with later tiles having a delay) into a parent </w:t>
+      </w:r>
+      <w:proofErr w:type="spellStart"/>
+      <w:r>
+        <w:rPr>
+          <w:highlight w:val="yellow"/>
+        </w:rPr>
+        <w:t>AnimationSet</w:t>
+      </w:r>
+      <w:proofErr w:type="spellEnd"/>
+      <w:r>
+        <w:rPr>
+          <w:highlight w:val="yellow"/>
+        </w:rPr>
+        <w:t>.</w:t>
       </w:r>
       <w:r>
         <w:rPr>
@@ -1887,8 +2379,21 @@
         </w:numPr>
       </w:pPr>
       <w:r>
-        <w:t>See if there is a better way to do ‘Sun tiles’ instead of a custom ImageView class, perhaps using LayerDrawable</w:t>
-      </w:r>
+        <w:t xml:space="preserve">See if there is a better way to do ‘Sun tiles’ instead of a custom </w:t>
+      </w:r>
+      <w:proofErr w:type="spellStart"/>
+      <w:r>
+        <w:t>ImageView</w:t>
+      </w:r>
+      <w:proofErr w:type="spellEnd"/>
+      <w:r>
+        <w:t xml:space="preserve"> class, perhaps using </w:t>
+      </w:r>
+      <w:proofErr w:type="spellStart"/>
+      <w:r>
+        <w:t>LayerDrawable</w:t>
+      </w:r>
+      <w:proofErr w:type="spellEnd"/>
     </w:p>
     <w:p>
       <w:pPr>
@@ -1915,7 +2420,15 @@
       </w:r>
       <w:r>
         <w:br/>
-        <w:t>Improved drawables in various DPI resolutions</w:t>
+        <w:t xml:space="preserve">Improved </w:t>
+      </w:r>
+      <w:proofErr w:type="spellStart"/>
+      <w:r>
+        <w:t>drawables</w:t>
+      </w:r>
+      <w:proofErr w:type="spellEnd"/>
+      <w:r>
+        <w:t xml:space="preserve"> in various DPI resolutions</w:t>
       </w:r>
     </w:p>
     <w:p>
@@ -1963,7 +2476,15 @@
         </w:numPr>
       </w:pPr>
       <w:r>
-        <w:t>Write a game log file (different from Android Log() method for debugging)</w:t>
+        <w:t xml:space="preserve">Write a game log file (different from Android </w:t>
+      </w:r>
+      <w:proofErr w:type="gramStart"/>
+      <w:r>
+        <w:t>Log(</w:t>
+      </w:r>
+      <w:proofErr w:type="gramEnd"/>
+      <w:r>
+        <w:t>) method for debugging)</w:t>
       </w:r>
     </w:p>
     <w:p>
@@ -2041,7 +2562,15 @@
         </w:numPr>
       </w:pPr>
       <w:r>
-        <w:t>Make first activity a splash screen only and have it launch MainActivity with ‘New’, ‘Resume’, ‘Quit’ button.</w:t>
+        <w:t xml:space="preserve">Make first activity a splash screen only and have it launch </w:t>
+      </w:r>
+      <w:proofErr w:type="spellStart"/>
+      <w:r>
+        <w:t>MainActivity</w:t>
+      </w:r>
+      <w:proofErr w:type="spellEnd"/>
+      <w:r>
+        <w:t xml:space="preserve"> with ‘New’, ‘Resume’, ‘Quit’ button.</w:t>
       </w:r>
     </w:p>
     <w:p>
@@ -2102,7 +2631,23 @@
       </w:pPr>
       <w:r>
         <w:lastRenderedPageBreak/>
-        <w:t>Connectivity and multi-device play, both ‘nearby’ via BlueTooth &amp; WiFi, and far via Internet.</w:t>
+        <w:t xml:space="preserve">Connectivity and multi-device play, both ‘nearby’ via </w:t>
+      </w:r>
+      <w:proofErr w:type="spellStart"/>
+      <w:r>
+        <w:t>BlueTooth</w:t>
+      </w:r>
+      <w:proofErr w:type="spellEnd"/>
+      <w:r>
+        <w:t xml:space="preserve"> &amp; </w:t>
+      </w:r>
+      <w:proofErr w:type="spellStart"/>
+      <w:r>
+        <w:t>WiFi</w:t>
+      </w:r>
+      <w:proofErr w:type="spellEnd"/>
+      <w:r>
+        <w:t>, and far via Internet.</w:t>
       </w:r>
       <w:r>
         <w:br/>
@@ -2130,7 +2675,15 @@
         </w:numPr>
       </w:pPr>
       <w:r>
-        <w:t>Continued improvement of UI: better animation, drawables, improvement of layouts</w:t>
+        <w:t xml:space="preserve">Continued improvement of UI: better animation, </w:t>
+      </w:r>
+      <w:proofErr w:type="spellStart"/>
+      <w:r>
+        <w:t>drawables</w:t>
+      </w:r>
+      <w:proofErr w:type="spellEnd"/>
+      <w:r>
+        <w:t>, improvement of layouts</w:t>
       </w:r>
     </w:p>
     <w:p>
@@ -2185,7 +2738,23 @@
         </w:numPr>
       </w:pPr>
       <w:r>
-        <w:t>Consider using Snackbar instead of static textview in Ra application for game status. Particularly when don’t wait for AI.</w:t>
+        <w:t xml:space="preserve">Consider using </w:t>
+      </w:r>
+      <w:proofErr w:type="spellStart"/>
+      <w:r>
+        <w:t>Snackbar</w:t>
+      </w:r>
+      <w:proofErr w:type="spellEnd"/>
+      <w:r>
+        <w:t xml:space="preserve"> instead of static </w:t>
+      </w:r>
+      <w:proofErr w:type="spellStart"/>
+      <w:r>
+        <w:t>textview</w:t>
+      </w:r>
+      <w:proofErr w:type="spellEnd"/>
+      <w:r>
+        <w:t xml:space="preserve"> in Ra application for game status. Particularly when don’t wait for AI.</w:t>
       </w:r>
     </w:p>
     <w:p>
@@ -2258,20 +2827,27 @@
         </w:numPr>
       </w:pPr>
       <w:r>
-        <w:t>See if can simplify activity_game.xml by making root viewGro</w:t>
+        <w:t xml:space="preserve">See if can simplify activity_game.xml by making root </w:t>
+      </w:r>
+      <w:proofErr w:type="spellStart"/>
+      <w:r>
+        <w:t>viewGro</w:t>
       </w:r>
       <w:r>
         <w:t>up</w:t>
       </w:r>
+      <w:proofErr w:type="spellEnd"/>
       <w:r>
         <w:t xml:space="preserve"> a </w:t>
       </w:r>
+      <w:proofErr w:type="spellStart"/>
       <w:r>
         <w:rPr>
           <w:i/>
         </w:rPr>
         <w:t>ConstraintLayout</w:t>
       </w:r>
+      <w:proofErr w:type="spellEnd"/>
       <w:r>
         <w:t>.</w:t>
       </w:r>
@@ -2285,7 +2861,15 @@
         </w:numPr>
       </w:pPr>
       <w:r>
-        <w:t>See if can make RelativeLayouts for players a separate class and layout XML file.</w:t>
+        <w:t xml:space="preserve">See if can make </w:t>
+      </w:r>
+      <w:proofErr w:type="spellStart"/>
+      <w:r>
+        <w:t>RelativeLayouts</w:t>
+      </w:r>
+      <w:proofErr w:type="spellEnd"/>
+      <w:r>
+        <w:t xml:space="preserve"> for players a separate class and layout XML file.</w:t>
       </w:r>
     </w:p>
     <w:p>
@@ -2316,10 +2900,69 @@
         <w:t>iew</w:t>
       </w:r>
       <w:r>
-        <w:t xml:space="preserve"> exposes properties that can be accessed with ValueAnimator instances.</w:t>
+        <w:t xml:space="preserve"> exposes properties that can be accessed with </w:t>
+      </w:r>
+      <w:proofErr w:type="spellStart"/>
+      <w:r>
+        <w:t>ValueAnimator</w:t>
+      </w:r>
+      <w:proofErr w:type="spellEnd"/>
+      <w:r>
+        <w:t xml:space="preserve"> instances.</w:t>
+      </w:r>
+      <w:r>
+        <w:br/>
+        <w:t xml:space="preserve">In particular look at </w:t>
+      </w:r>
+      <w:proofErr w:type="spellStart"/>
+      <w:r>
+        <w:rPr>
+          <w:i/>
+        </w:rPr>
+        <w:t>ViewPropertyAnimator</w:t>
+      </w:r>
+      <w:proofErr w:type="spellEnd"/>
+      <w:r>
+        <w:t xml:space="preserve">. </w:t>
+      </w:r>
+      <w:r>
+        <w:br/>
+        <w:t xml:space="preserve">Maybe use </w:t>
+      </w:r>
+      <w:proofErr w:type="spellStart"/>
+      <w:r>
+        <w:t>ViewPropertyAnimator</w:t>
+      </w:r>
+      <w:proofErr w:type="spellEnd"/>
+      <w:r>
+        <w:t xml:space="preserve"> to combine animations happening at the same time for better performance</w:t>
+      </w:r>
+      <w:r>
+        <w:t xml:space="preserve"> (but then can’t combine with other animators</w:t>
+      </w:r>
+      <w:r>
+        <w:t>, I think)</w:t>
+      </w:r>
+      <w:r>
+        <w:t>.</w:t>
+      </w:r>
+      <w:r>
+        <w:br/>
+        <w:t>Do need to combine</w:t>
+      </w:r>
+      <w:r>
+        <w:t xml:space="preserve"> </w:t>
       </w:r>
       <w:bookmarkStart w:id="0" w:name="_GoBack"/>
       <w:bookmarkEnd w:id="0"/>
+      <w:r>
+        <w:t xml:space="preserve">sequences with </w:t>
+      </w:r>
+      <w:proofErr w:type="spellStart"/>
+      <w:r>
+        <w:t>AnimatorSet</w:t>
+      </w:r>
+      <w:proofErr w:type="spellEnd"/>
     </w:p>
     <w:p>
       <w:pPr>
@@ -2338,8 +2981,17 @@
         </w:numPr>
       </w:pPr>
       <w:r>
-        <w:t xml:space="preserve">Improved animation by making root ViewGroup of Game-activity a </w:t>
-      </w:r>
+        <w:t xml:space="preserve">Improved animation by making root </w:t>
+      </w:r>
+      <w:proofErr w:type="spellStart"/>
+      <w:r>
+        <w:t>ViewGroup</w:t>
+      </w:r>
+      <w:proofErr w:type="spellEnd"/>
+      <w:r>
+        <w:t xml:space="preserve"> of Game-activity a </w:t>
+      </w:r>
+      <w:proofErr w:type="spellStart"/>
       <w:r>
         <w:rPr>
           <w:i/>
@@ -2352,6 +3004,7 @@
         </w:rPr>
         <w:t>elativeLayout</w:t>
       </w:r>
+      <w:proofErr w:type="spellEnd"/>
       <w:r>
         <w:t>.</w:t>
       </w:r>
@@ -2365,7 +3018,23 @@
         </w:numPr>
       </w:pPr>
       <w:r>
-        <w:t>Improved animation by creating animated imageViews in GameActivity.onCreate() instead of just before animation.</w:t>
+        <w:t xml:space="preserve">Improved animation by creating animated </w:t>
+      </w:r>
+      <w:proofErr w:type="spellStart"/>
+      <w:r>
+        <w:t>imageViews</w:t>
+      </w:r>
+      <w:proofErr w:type="spellEnd"/>
+      <w:r>
+        <w:t xml:space="preserve"> in </w:t>
+      </w:r>
+      <w:proofErr w:type="spellStart"/>
+      <w:r>
+        <w:t>GameActivity.onCreate</w:t>
+      </w:r>
+      <w:proofErr w:type="spellEnd"/>
+      <w:r>
+        <w:t>() instead of just before animation.</w:t>
       </w:r>
     </w:p>
     <w:p>
@@ -2377,10 +3046,39 @@
         </w:numPr>
       </w:pPr>
       <w:r>
-        <w:t>Made GameActivityAnimation</w:t>
-      </w:r>
-      <w:r>
-        <w:t xml:space="preserve"> hold a single imageView and be listener for that imageView. Have static methods to create 1 or more GameActivityAnimation instances.</w:t>
+        <w:t xml:space="preserve">Made </w:t>
+      </w:r>
+      <w:proofErr w:type="spellStart"/>
+      <w:r>
+        <w:t>GameActivityAnimation</w:t>
+      </w:r>
+      <w:proofErr w:type="spellEnd"/>
+      <w:r>
+        <w:t xml:space="preserve"> hold a single </w:t>
+      </w:r>
+      <w:proofErr w:type="spellStart"/>
+      <w:r>
+        <w:t>imageView</w:t>
+      </w:r>
+      <w:proofErr w:type="spellEnd"/>
+      <w:r>
+        <w:t xml:space="preserve"> and be listener for that </w:t>
+      </w:r>
+      <w:proofErr w:type="spellStart"/>
+      <w:r>
+        <w:t>imageView</w:t>
+      </w:r>
+      <w:proofErr w:type="spellEnd"/>
+      <w:r>
+        <w:t xml:space="preserve">. Have static methods to create 1 or more </w:t>
+      </w:r>
+      <w:proofErr w:type="spellStart"/>
+      <w:r>
+        <w:t>GameActivityAnimation</w:t>
+      </w:r>
+      <w:proofErr w:type="spellEnd"/>
+      <w:r>
+        <w:t xml:space="preserve"> instances.</w:t>
       </w:r>
     </w:p>
     <w:p>

</xml_diff>

<commit_message>
added 2nd scale, included alpha
</commit_message>
<xml_diff>
--- a/doc/Ra for Android.docx
+++ b/doc/Ra for Android.docx
@@ -15,13 +15,8 @@
         <w:pStyle w:val="NoSpacing"/>
       </w:pPr>
       <w:r>
-        <w:t xml:space="preserve">By Benjamin </w:t>
-      </w:r>
-      <w:proofErr w:type="spellStart"/>
-      <w:r>
-        <w:t>Sklar</w:t>
-      </w:r>
-      <w:proofErr w:type="spellEnd"/>
+        <w:t>By Benjamin Sklar</w:t>
+      </w:r>
     </w:p>
     <w:p>
       <w:r>
@@ -236,15 +231,7 @@
     </w:p>
     <w:p>
       <w:r>
-        <w:t xml:space="preserve">This minor update is to significantly improve the graphics of the application. This includes: modifying the layout to work on various tablet devices in landscape orientation, adding more </w:t>
-      </w:r>
-      <w:proofErr w:type="spellStart"/>
-      <w:r>
-        <w:t>drawables</w:t>
-      </w:r>
-      <w:proofErr w:type="spellEnd"/>
-      <w:r>
-        <w:t xml:space="preserve"> in various resolutions, and add animation</w:t>
+        <w:t>This minor update is to significantly improve the graphics of the application. This includes: modifying the layout to work on various tablet devices in landscape orientation, adding more drawables in various resolutions, and add animation</w:t>
       </w:r>
       <w:r>
         <w:t>.</w:t>
@@ -275,15 +262,7 @@
         <w:t xml:space="preserve"> from Spring quarter 2017.</w:t>
       </w:r>
       <w:r>
-        <w:t xml:space="preserve"> </w:t>
-      </w:r>
-      <w:proofErr w:type="gramStart"/>
-      <w:r>
-        <w:t>Additionally</w:t>
-      </w:r>
-      <w:proofErr w:type="gramEnd"/>
-      <w:r>
-        <w:t xml:space="preserve"> posting to leaderboard (probably an AWS DynamoDB) and sharing of the final score will be added.</w:t>
+        <w:t xml:space="preserve"> Additionally posting to leaderboard (probably an AWS DynamoDB) and sharing of the final score will be added.</w:t>
       </w:r>
     </w:p>
     <w:p>
@@ -491,13 +470,8 @@
           <w:numId w:val="2"/>
         </w:numPr>
       </w:pPr>
-      <w:proofErr w:type="spellStart"/>
-      <w:r>
-        <w:t>MainActivity</w:t>
-      </w:r>
-      <w:proofErr w:type="spellEnd"/>
-      <w:r>
-        <w:t xml:space="preserve"> – Initial activity providing player option to start a new game, resume an old game, or quit</w:t>
+      <w:r>
+        <w:t>MainActivity – Initial activity providing player option to start a new game, resume an old game, or quit</w:t>
       </w:r>
     </w:p>
     <w:p>
@@ -508,13 +482,8 @@
           <w:numId w:val="2"/>
         </w:numPr>
       </w:pPr>
-      <w:proofErr w:type="spellStart"/>
-      <w:r>
-        <w:t>NewGameActivity</w:t>
-      </w:r>
-      <w:proofErr w:type="spellEnd"/>
-      <w:r>
-        <w:t xml:space="preserve"> – provides options to setup a new game including, number of players, name, and if player is AI or not. Currently there is no selection for AI player, and there is no mechanism for remote players.</w:t>
+      <w:r>
+        <w:t>NewGameActivity – provides options to setup a new game including, number of players, name, and if player is AI or not. Currently there is no selection for AI player, and there is no mechanism for remote players.</w:t>
       </w:r>
     </w:p>
     <w:p>
@@ -525,13 +494,8 @@
           <w:numId w:val="2"/>
         </w:numPr>
       </w:pPr>
-      <w:proofErr w:type="spellStart"/>
-      <w:r>
-        <w:t>GameActivity</w:t>
-      </w:r>
-      <w:proofErr w:type="spellEnd"/>
-      <w:r>
-        <w:t xml:space="preserve"> – main game screen with action buttons. Shows Epoch #, # of Ra tiles, player’s Sun tokens, and current tiles available for auction. It does not show tiles each player has.</w:t>
+      <w:r>
+        <w:t>GameActivity – main game screen with action buttons. Shows Epoch #, # of Ra tiles, player’s Sun tokens, and current tiles available for auction. It does not show tiles each player has.</w:t>
       </w:r>
     </w:p>
     <w:p>
@@ -542,13 +506,8 @@
           <w:numId w:val="2"/>
         </w:numPr>
       </w:pPr>
-      <w:proofErr w:type="spellStart"/>
-      <w:r>
-        <w:t>TilesActivity</w:t>
-      </w:r>
-      <w:proofErr w:type="spellEnd"/>
-      <w:r>
-        <w:t xml:space="preserve"> – shows number of tiles each player currently has.</w:t>
+      <w:r>
+        <w:t>TilesActivity – shows number of tiles each player currently has.</w:t>
       </w:r>
     </w:p>
     <w:p>
@@ -559,13 +518,8 @@
           <w:numId w:val="2"/>
         </w:numPr>
       </w:pPr>
-      <w:proofErr w:type="spellStart"/>
-      <w:r>
-        <w:t>ScoreActivity</w:t>
-      </w:r>
-      <w:proofErr w:type="spellEnd"/>
-      <w:r>
-        <w:t xml:space="preserve"> – shows score for each player if epoch ended at this point.</w:t>
+      <w:r>
+        <w:t>ScoreActivity – shows score for each player if epoch ended at this point.</w:t>
       </w:r>
     </w:p>
     <w:p>
@@ -577,13 +531,8 @@
       </w:r>
     </w:p>
     <w:p>
-      <w:proofErr w:type="spellStart"/>
-      <w:r>
-        <w:t>Additonal</w:t>
-      </w:r>
-      <w:proofErr w:type="spellEnd"/>
-      <w:r>
-        <w:t xml:space="preserve"> classes other than activities</w:t>
+      <w:r>
+        <w:t>Additonal classes other than activities</w:t>
       </w:r>
     </w:p>
     <w:p>
@@ -618,11 +567,9 @@
           <w:numId w:val="3"/>
         </w:numPr>
       </w:pPr>
-      <w:proofErr w:type="spellStart"/>
       <w:r>
         <w:t>PlayerHuman</w:t>
       </w:r>
-      <w:proofErr w:type="spellEnd"/>
     </w:p>
     <w:p>
       <w:pPr>
@@ -632,11 +579,9 @@
           <w:numId w:val="3"/>
         </w:numPr>
       </w:pPr>
-      <w:proofErr w:type="spellStart"/>
       <w:r>
         <w:t>PlayerAI</w:t>
       </w:r>
-      <w:proofErr w:type="spellEnd"/>
     </w:p>
     <w:p>
       <w:pPr>
@@ -646,13 +591,8 @@
           <w:numId w:val="3"/>
         </w:numPr>
       </w:pPr>
-      <w:proofErr w:type="spellStart"/>
-      <w:r>
-        <w:t>MyRandom</w:t>
-      </w:r>
-      <w:proofErr w:type="spellEnd"/>
-      <w:r>
-        <w:t xml:space="preserve"> – wrapper for pseudo-random number generator.</w:t>
+      <w:r>
+        <w:t>MyRandom – wrapper for pseudo-random number generator.</w:t>
       </w:r>
     </w:p>
     <w:p>
@@ -672,29 +612,8 @@
         </w:numPr>
       </w:pPr>
       <w:r>
-        <w:t xml:space="preserve">Add ‘Ok’ button to </w:t>
-      </w:r>
-      <w:proofErr w:type="spellStart"/>
-      <w:r>
-        <w:t>ScoreActivity</w:t>
-      </w:r>
-      <w:proofErr w:type="spellEnd"/>
-      <w:r>
-        <w:t xml:space="preserve"> and </w:t>
-      </w:r>
-      <w:proofErr w:type="spellStart"/>
-      <w:r>
-        <w:t>TilesActivity</w:t>
-      </w:r>
-      <w:proofErr w:type="spellEnd"/>
-      <w:r>
-        <w:t xml:space="preserve"> to return to </w:t>
-      </w:r>
-      <w:proofErr w:type="spellStart"/>
-      <w:r>
-        <w:t>GameActivity</w:t>
-      </w:r>
-      <w:proofErr w:type="spellEnd"/>
+        <w:t>Add ‘Ok’ button to ScoreActivity and TilesActivity to return to GameActivity</w:t>
+      </w:r>
     </w:p>
     <w:p>
       <w:pPr>
@@ -706,37 +625,8 @@
       </w:pPr>
       <w:r>
         <w:lastRenderedPageBreak/>
-        <w:t xml:space="preserve">Make </w:t>
-      </w:r>
-      <w:proofErr w:type="spellStart"/>
-      <w:r>
-        <w:t>TilesActivity</w:t>
-      </w:r>
-      <w:proofErr w:type="spellEnd"/>
-      <w:r>
-        <w:t xml:space="preserve"> and </w:t>
-      </w:r>
-      <w:proofErr w:type="spellStart"/>
-      <w:r>
-        <w:t>ScoreActivity</w:t>
-      </w:r>
-      <w:proofErr w:type="spellEnd"/>
-      <w:r>
-        <w:t xml:space="preserve"> have ‘</w:t>
-      </w:r>
-      <w:proofErr w:type="spellStart"/>
-      <w:r>
-        <w:t>ActionBar</w:t>
-      </w:r>
-      <w:proofErr w:type="spellEnd"/>
-      <w:r>
-        <w:t xml:space="preserve">, Up button’ as a different way to return to </w:t>
-      </w:r>
-      <w:proofErr w:type="spellStart"/>
-      <w:r>
-        <w:t>GameActivity</w:t>
-      </w:r>
-      <w:proofErr w:type="spellEnd"/>
+        <w:t>Make TilesActivity and ScoreActivity have ‘ActionBar, Up button’ as a different way to return to GameActivity</w:t>
+      </w:r>
     </w:p>
     <w:p>
       <w:pPr>
@@ -747,42 +637,13 @@
         </w:numPr>
       </w:pPr>
       <w:r>
-        <w:t xml:space="preserve">Add </w:t>
-      </w:r>
-      <w:proofErr w:type="spellStart"/>
-      <w:r>
-        <w:t>NavigationDrawer</w:t>
-      </w:r>
-      <w:proofErr w:type="spellEnd"/>
-      <w:r>
-        <w:t xml:space="preserve"> (see 1/24/2017 class notes) to </w:t>
-      </w:r>
-      <w:proofErr w:type="spellStart"/>
-      <w:r>
-        <w:t>GameActivity</w:t>
-      </w:r>
-      <w:proofErr w:type="spellEnd"/>
-      <w:r>
-        <w:t xml:space="preserve"> to move to </w:t>
-      </w:r>
-      <w:proofErr w:type="spellStart"/>
-      <w:r>
-        <w:t>ScoreActivity</w:t>
-      </w:r>
-      <w:proofErr w:type="spellEnd"/>
-      <w:r>
-        <w:t xml:space="preserve"> and </w:t>
-      </w:r>
-      <w:proofErr w:type="spellStart"/>
-      <w:r>
-        <w:t>Tiles</w:t>
-      </w:r>
-      <w:r>
-        <w:t>Activity</w:t>
-      </w:r>
-      <w:proofErr w:type="spellEnd"/>
-      <w:r>
-        <w:t xml:space="preserve"> instead of buttons.</w:t>
+        <w:t xml:space="preserve">Add NavigationDrawer (see 1/24/2017 class notes) to GameActivity to move to </w:t>
+      </w:r>
+      <w:r>
+        <w:t>ScoreActivity and Tiles</w:t>
+      </w:r>
+      <w:r>
+        <w:t>Activity instead of buttons.</w:t>
       </w:r>
     </w:p>
     <w:p>
@@ -853,15 +714,7 @@
         <w:t>Graphics: replace game elements that are currently tex</w:t>
       </w:r>
       <w:r>
-        <w:t xml:space="preserve">t with graphics. Various types of </w:t>
-      </w:r>
-      <w:proofErr w:type="spellStart"/>
-      <w:r>
-        <w:t>drawables</w:t>
-      </w:r>
-      <w:proofErr w:type="spellEnd"/>
-      <w:r>
-        <w:t xml:space="preserve"> will be used.</w:t>
+        <w:t>t with graphics. Various types of drawables will be used.</w:t>
       </w:r>
     </w:p>
     <w:p>
@@ -1035,13 +888,8 @@
         </w:numPr>
       </w:pPr>
       <w:r>
-        <w:t xml:space="preserve">Saving of game state by saving ‘Game’ singleton from </w:t>
-      </w:r>
-      <w:proofErr w:type="spellStart"/>
-      <w:r>
-        <w:t>GameActivity</w:t>
-      </w:r>
-      <w:proofErr w:type="spellEnd"/>
+        <w:t>Saving of game state by saving ‘Game’ singleton from GameActivity</w:t>
+      </w:r>
     </w:p>
     <w:p>
       <w:pPr>
@@ -1055,13 +903,8 @@
         <w:t>Splash image that animates (alpha 0.0-&gt;1.0) on launch</w:t>
       </w:r>
       <w:r>
-        <w:t xml:space="preserve"> in </w:t>
-      </w:r>
-      <w:proofErr w:type="spellStart"/>
-      <w:r>
-        <w:t>MainActivity</w:t>
-      </w:r>
-      <w:proofErr w:type="spellEnd"/>
+        <w:t xml:space="preserve"> in MainActivity</w:t>
+      </w:r>
     </w:p>
     <w:p>
       <w:pPr>
@@ -1100,23 +943,7 @@
         </w:numPr>
       </w:pPr>
       <w:r>
-        <w:t xml:space="preserve">Game activity, auction items: replaced text with </w:t>
-      </w:r>
-      <w:proofErr w:type="spellStart"/>
-      <w:r>
-        <w:t>LinearLayout</w:t>
-      </w:r>
-      <w:proofErr w:type="spellEnd"/>
-      <w:r>
-        <w:t xml:space="preserve"> of </w:t>
-      </w:r>
-      <w:proofErr w:type="spellStart"/>
-      <w:r>
-        <w:t>ImageViews</w:t>
-      </w:r>
-      <w:proofErr w:type="spellEnd"/>
-      <w:r>
-        <w:t xml:space="preserve"> that show PNGs of tiles. </w:t>
+        <w:t xml:space="preserve">Game activity, auction items: replaced text with LinearLayout of ImageViews that show PNGs of tiles. </w:t>
       </w:r>
     </w:p>
     <w:p>
@@ -1130,38 +957,17 @@
       <w:r>
         <w:t xml:space="preserve">Created custom </w:t>
       </w:r>
-      <w:proofErr w:type="spellStart"/>
       <w:r>
         <w:t>Sun</w:t>
       </w:r>
       <w:r>
-        <w:t>ImageView</w:t>
-      </w:r>
-      <w:proofErr w:type="spellEnd"/>
-      <w:r>
-        <w:t xml:space="preserve"> </w:t>
-      </w:r>
-      <w:r>
-        <w:t xml:space="preserve">(extends </w:t>
-      </w:r>
-      <w:proofErr w:type="spellStart"/>
-      <w:r>
-        <w:t>ImageView</w:t>
-      </w:r>
-      <w:proofErr w:type="spellEnd"/>
-      <w:r>
-        <w:t xml:space="preserve">) </w:t>
-      </w:r>
-      <w:r>
-        <w:t xml:space="preserve">class to </w:t>
-      </w:r>
-      <w:proofErr w:type="spellStart"/>
-      <w:r>
-        <w:t>drawText</w:t>
-      </w:r>
-      <w:proofErr w:type="spellEnd"/>
-      <w:r>
-        <w:t xml:space="preserve"> a number on top of a Sun Tile</w:t>
+        <w:t xml:space="preserve">ImageView </w:t>
+      </w:r>
+      <w:r>
+        <w:t xml:space="preserve">(extends ImageView) </w:t>
+      </w:r>
+      <w:r>
+        <w:t>class to drawText a number on top of a Sun Tile</w:t>
       </w:r>
       <w:r>
         <w:t xml:space="preserve"> and use in Auction display</w:t>
@@ -1176,15 +982,7 @@
         </w:numPr>
       </w:pPr>
       <w:r>
-        <w:t xml:space="preserve">Use </w:t>
-      </w:r>
-      <w:proofErr w:type="spellStart"/>
-      <w:r>
-        <w:t>SunImageView</w:t>
-      </w:r>
-      <w:proofErr w:type="spellEnd"/>
-      <w:r>
-        <w:t xml:space="preserve"> to display player’s suns and sun in auction.</w:t>
+        <w:t>Use SunImageView to display player’s suns and sun in auction.</w:t>
       </w:r>
     </w:p>
     <w:p>
@@ -1230,15 +1028,7 @@
         </w:numPr>
       </w:pPr>
       <w:r>
-        <w:t xml:space="preserve">Improved </w:t>
-      </w:r>
-      <w:proofErr w:type="spellStart"/>
-      <w:r>
-        <w:t>drawables</w:t>
-      </w:r>
-      <w:proofErr w:type="spellEnd"/>
-      <w:r>
-        <w:t xml:space="preserve"> for various DPI density values</w:t>
+        <w:t>Improved drawables for various DPI density values</w:t>
       </w:r>
     </w:p>
     <w:p>
@@ -1263,39 +1053,7 @@
     </w:p>
     <w:p>
       <w:r>
-        <w:t xml:space="preserve">An important feature of the app is to work on various devices. The layouts targeted will be important not just for the activity layouts but also </w:t>
-      </w:r>
-      <w:proofErr w:type="spellStart"/>
-      <w:r>
-        <w:t>drawables</w:t>
-      </w:r>
-      <w:proofErr w:type="spellEnd"/>
-      <w:r>
-        <w:t xml:space="preserve"> size and resolution. The devices to be targeted will be limited to </w:t>
-      </w:r>
-      <w:proofErr w:type="spellStart"/>
-      <w:r>
-        <w:t>SmartPhones</w:t>
-      </w:r>
-      <w:proofErr w:type="spellEnd"/>
-      <w:r>
-        <w:t xml:space="preserve"> and Tablets; Wearables are too small and TV not the primary use-case. The initial list of devices to be targeted will include a range of ‘Density’ and ‘Size’ values. The emulators to be tested on from Android Studio AVD will include (Try to find density </w:t>
-      </w:r>
-      <w:proofErr w:type="spellStart"/>
-      <w:r>
-        <w:t>xxhdpi</w:t>
-      </w:r>
-      <w:proofErr w:type="spellEnd"/>
-      <w:r>
-        <w:t xml:space="preserve"> and </w:t>
-      </w:r>
-      <w:proofErr w:type="spellStart"/>
-      <w:r>
-        <w:t>xxxhdpi</w:t>
-      </w:r>
-      <w:proofErr w:type="spellEnd"/>
-      <w:r>
-        <w:t>):</w:t>
+        <w:t>An important feature of the app is to work on various devices. The layouts targeted will be important not just for the activity layouts but also drawables size and resolution. The devices to be targeted will be limited to SmartPhones and Tablets; Wearables are too small and TV not the primary use-case. The initial list of devices to be targeted will include a range of ‘Density’ and ‘Size’ values. The emulators to be tested on from Android Studio AVD will include (Try to find density xxhdpi and xxxhdpi):</w:t>
       </w:r>
     </w:p>
     <w:tbl>
@@ -1442,11 +1200,9 @@
             <w:pPr>
               <w:cnfStyle w:val="000000100000" w:firstRow="0" w:lastRow="0" w:firstColumn="0" w:lastColumn="0" w:oddVBand="0" w:evenVBand="0" w:oddHBand="1" w:evenHBand="0" w:firstRowFirstColumn="0" w:firstRowLastColumn="0" w:lastRowFirstColumn="0" w:lastRowLastColumn="0"/>
             </w:pPr>
-            <w:proofErr w:type="spellStart"/>
             <w:r>
               <w:t>xhdpi</w:t>
             </w:r>
-            <w:proofErr w:type="spellEnd"/>
           </w:p>
         </w:tc>
         <w:tc>
@@ -1476,11 +1232,9 @@
             <w:pPr>
               <w:cnfStyle w:val="000000100000" w:firstRow="0" w:lastRow="0" w:firstColumn="0" w:lastColumn="0" w:oddVBand="0" w:evenVBand="0" w:oddHBand="1" w:evenHBand="0" w:firstRowFirstColumn="0" w:firstRowLastColumn="0" w:lastRowFirstColumn="0" w:lastRowLastColumn="0"/>
             </w:pPr>
-            <w:proofErr w:type="spellStart"/>
             <w:r>
               <w:t>xlarge</w:t>
             </w:r>
-            <w:proofErr w:type="spellEnd"/>
           </w:p>
         </w:tc>
       </w:tr>
@@ -1530,11 +1284,9 @@
             <w:pPr>
               <w:cnfStyle w:val="000000000000" w:firstRow="0" w:lastRow="0" w:firstColumn="0" w:lastColumn="0" w:oddVBand="0" w:evenVBand="0" w:oddHBand="0" w:evenHBand="0" w:firstRowFirstColumn="0" w:firstRowLastColumn="0" w:lastRowFirstColumn="0" w:lastRowLastColumn="0"/>
             </w:pPr>
-            <w:proofErr w:type="spellStart"/>
             <w:r>
               <w:t>Xhdpi</w:t>
             </w:r>
-            <w:proofErr w:type="spellEnd"/>
           </w:p>
         </w:tc>
         <w:tc>
@@ -1613,11 +1365,9 @@
             <w:pPr>
               <w:cnfStyle w:val="000000100000" w:firstRow="0" w:lastRow="0" w:firstColumn="0" w:lastColumn="0" w:oddVBand="0" w:evenVBand="0" w:oddHBand="1" w:evenHBand="0" w:firstRowFirstColumn="0" w:firstRowLastColumn="0" w:lastRowFirstColumn="0" w:lastRowLastColumn="0"/>
             </w:pPr>
-            <w:proofErr w:type="spellStart"/>
             <w:r>
               <w:t>Xhdpi</w:t>
             </w:r>
-            <w:proofErr w:type="spellEnd"/>
           </w:p>
         </w:tc>
         <w:tc>
@@ -1693,11 +1443,9 @@
             <w:pPr>
               <w:cnfStyle w:val="000000000000" w:firstRow="0" w:lastRow="0" w:firstColumn="0" w:lastColumn="0" w:oddVBand="0" w:evenVBand="0" w:oddHBand="0" w:evenHBand="0" w:firstRowFirstColumn="0" w:firstRowLastColumn="0" w:lastRowFirstColumn="0" w:lastRowLastColumn="0"/>
             </w:pPr>
-            <w:proofErr w:type="spellStart"/>
             <w:r>
               <w:t>Hdpi</w:t>
             </w:r>
-            <w:proofErr w:type="spellEnd"/>
           </w:p>
         </w:tc>
         <w:tc>
@@ -1776,11 +1524,9 @@
             <w:pPr>
               <w:cnfStyle w:val="000000100000" w:firstRow="0" w:lastRow="0" w:firstColumn="0" w:lastColumn="0" w:oddVBand="0" w:evenVBand="0" w:oddHBand="1" w:evenHBand="0" w:firstRowFirstColumn="0" w:firstRowLastColumn="0" w:lastRowFirstColumn="0" w:lastRowLastColumn="0"/>
             </w:pPr>
-            <w:proofErr w:type="spellStart"/>
             <w:r>
               <w:t>Ldpi</w:t>
             </w:r>
-            <w:proofErr w:type="spellEnd"/>
           </w:p>
         </w:tc>
         <w:tc>
@@ -1856,11 +1602,9 @@
             <w:pPr>
               <w:cnfStyle w:val="000000000000" w:firstRow="0" w:lastRow="0" w:firstColumn="0" w:lastColumn="0" w:oddVBand="0" w:evenVBand="0" w:oddHBand="0" w:evenHBand="0" w:firstRowFirstColumn="0" w:firstRowLastColumn="0" w:lastRowFirstColumn="0" w:lastRowLastColumn="0"/>
             </w:pPr>
-            <w:proofErr w:type="spellStart"/>
             <w:r>
               <w:t>Mdpi</w:t>
             </w:r>
-            <w:proofErr w:type="spellEnd"/>
           </w:p>
         </w:tc>
         <w:tc>
@@ -1909,25 +1653,14 @@
       <w:pPr>
         <w:pStyle w:val="Heading3"/>
       </w:pPr>
-      <w:proofErr w:type="spellStart"/>
       <w:r>
         <w:t>Drawables</w:t>
       </w:r>
-      <w:proofErr w:type="spellEnd"/>
-    </w:p>
-    <w:p>
-      <w:r>
-        <w:t xml:space="preserve">Need to determine what the size of </w:t>
-      </w:r>
-      <w:proofErr w:type="spellStart"/>
-      <w:r>
-        <w:t>drawables</w:t>
-      </w:r>
-      <w:proofErr w:type="spellEnd"/>
-      <w:r>
-        <w:t xml:space="preserve"> in </w:t>
-      </w:r>
-      <w:proofErr w:type="spellStart"/>
+    </w:p>
+    <w:p>
+      <w:r>
+        <w:t xml:space="preserve">Need to determine what the size of drawables in </w:t>
+      </w:r>
       <w:r>
         <w:rPr>
           <w:b/>
@@ -1935,122 +1668,17 @@
         </w:rPr>
         <w:t>dp</w:t>
       </w:r>
-      <w:proofErr w:type="spellEnd"/>
-      <w:r>
-        <w:t xml:space="preserve"> units will be in the various layouts so as to specify </w:t>
-      </w:r>
-      <w:proofErr w:type="spellStart"/>
-      <w:r>
-        <w:t>layout_width</w:t>
-      </w:r>
-      <w:proofErr w:type="spellEnd"/>
-      <w:r>
-        <w:t xml:space="preserve"> and </w:t>
-      </w:r>
-      <w:proofErr w:type="spellStart"/>
-      <w:r>
-        <w:t>layout_height</w:t>
-      </w:r>
-      <w:proofErr w:type="spellEnd"/>
-      <w:r>
-        <w:t xml:space="preserve"> correctly. Initially for the </w:t>
-      </w:r>
-      <w:proofErr w:type="spellStart"/>
-      <w:r>
-        <w:t>ImageViews</w:t>
-      </w:r>
-      <w:proofErr w:type="spellEnd"/>
-      <w:r>
-        <w:t xml:space="preserve"> using specific </w:t>
-      </w:r>
-      <w:proofErr w:type="spellStart"/>
-      <w:r>
-        <w:t>dp</w:t>
-      </w:r>
-      <w:proofErr w:type="spellEnd"/>
-      <w:r>
-        <w:t xml:space="preserve"> values, but need to change to “</w:t>
-      </w:r>
-      <w:proofErr w:type="spellStart"/>
-      <w:r>
-        <w:t>wrap_content</w:t>
-      </w:r>
-      <w:proofErr w:type="spellEnd"/>
-      <w:r>
-        <w:t xml:space="preserve">” and have </w:t>
-      </w:r>
-      <w:proofErr w:type="spellStart"/>
-      <w:r>
-        <w:t>drawables</w:t>
-      </w:r>
-      <w:proofErr w:type="spellEnd"/>
-      <w:r>
-        <w:t xml:space="preserve"> in various sizes and resolutions based in screen size, density, and possibly smallest-screen-width. Advantage of using “</w:t>
-      </w:r>
-      <w:proofErr w:type="spellStart"/>
-      <w:r>
-        <w:t>wrap_content</w:t>
-      </w:r>
-      <w:proofErr w:type="spellEnd"/>
-      <w:r>
-        <w:t xml:space="preserve">” is that the layout can remain the same while there are different </w:t>
-      </w:r>
-      <w:proofErr w:type="spellStart"/>
-      <w:r>
-        <w:t>drawables</w:t>
-      </w:r>
-      <w:proofErr w:type="spellEnd"/>
-      <w:r>
-        <w:t xml:space="preserve"> which there needs to be anyway.</w:t>
+      <w:r>
+        <w:t xml:space="preserve"> units will be in the various layouts so as to specify layout_width and layout_height correctly. Initially for the ImageViews using specific dp values, but need to change to “wrap_content” and have drawables in various sizes and resolutions based in screen size, density, and possibly smallest-screen-width. Advantage of using “wrap_content” is that the layout can remain the same while there are different drawables which there needs to be anyway.</w:t>
       </w:r>
       <w:r>
         <w:br/>
-        <w:t xml:space="preserve">Note: Sun-tiles and auction tiles have a background border so that the border is visible when empty; should the image be the full </w:t>
-      </w:r>
-      <w:proofErr w:type="spellStart"/>
-      <w:r>
-        <w:t>imageView</w:t>
-      </w:r>
-      <w:proofErr w:type="spellEnd"/>
-      <w:r>
-        <w:t xml:space="preserve"> so as to cover the border, or within the 1dp border? </w:t>
-      </w:r>
-      <w:proofErr w:type="gramStart"/>
-      <w:r>
-        <w:t>Also</w:t>
-      </w:r>
-      <w:proofErr w:type="gramEnd"/>
-      <w:r>
-        <w:t xml:space="preserve"> if “</w:t>
-      </w:r>
-      <w:proofErr w:type="spellStart"/>
-      <w:r>
-        <w:t>wrap_content</w:t>
-      </w:r>
-      <w:proofErr w:type="spellEnd"/>
-      <w:r>
-        <w:t xml:space="preserve">” is used and no image is set, the </w:t>
-      </w:r>
-      <w:proofErr w:type="spellStart"/>
-      <w:r>
-        <w:t>ImageView</w:t>
-      </w:r>
-      <w:proofErr w:type="spellEnd"/>
-      <w:r>
-        <w:t xml:space="preserve"> is shrunk to a 0x0 or 1x1 box, but resizes correctly when image resource is set. May need to have ‘border’ drawable that is a PNG rather than a shape XML file.</w:t>
-      </w:r>
-    </w:p>
-    <w:p>
-      <w:r>
-        <w:t xml:space="preserve">Additional images are needed for the various tiles not available in v0.2. This includes Ra-tile, and differentiation of god-tiles (maybe), civilization-tiles, and monument-tiles. </w:t>
-      </w:r>
-      <w:proofErr w:type="gramStart"/>
-      <w:r>
-        <w:t>Also</w:t>
-      </w:r>
-      <w:proofErr w:type="gramEnd"/>
-      <w:r>
-        <w:t xml:space="preserve"> the ‘Draw’ button should be replaced with an image of a bag.</w:t>
+        <w:t>Note: Sun-tiles and auction tiles have a background border so that the border is visible when empty; should the image be the full imageView so as to cover the border, or within the 1dp border? Also if “wrap_content” is used and no image is set, the ImageView is shrunk to a 0x0 or 1x1 box, but resizes correctly when image resource is set. May need to have ‘border’ drawable that is a PNG rather than a shape XML file.</w:t>
+      </w:r>
+    </w:p>
+    <w:p>
+      <w:r>
+        <w:t>Additional images are needed for the various tiles not available in v0.2. This includes Ra-tile, and differentiation of god-tiles (maybe), civilization-tiles, and monument-tiles. Also the ‘Draw’ button should be replaced with an image of a bag.</w:t>
       </w:r>
     </w:p>
     <w:p>
@@ -2115,15 +1743,7 @@
         </w:numPr>
       </w:pPr>
       <w:r>
-        <w:t>Using same layout file for different screen sizes, but use @</w:t>
-      </w:r>
-      <w:proofErr w:type="spellStart"/>
-      <w:r>
-        <w:t>dimen</w:t>
-      </w:r>
-      <w:proofErr w:type="spellEnd"/>
-      <w:r>
-        <w:t xml:space="preserve"> values in various places and have multiple dimen.xml files for various minimum smaller screen width values; currently have default (</w:t>
+        <w:t>Using same layout file for different screen sizes, but use @dimen values in various places and have multiple dimen.xml files for various minimum smaller screen width values; currently have default (</w:t>
       </w:r>
       <w:r>
         <w:t>sw</w:t>
@@ -2249,119 +1869,7 @@
         <w:rPr>
           <w:highlight w:val="yellow"/>
         </w:rPr>
-        <w:t xml:space="preserve">Animation issue: currently problem with animating multiple tiles, need to remove each </w:t>
-      </w:r>
-      <w:proofErr w:type="spellStart"/>
-      <w:r>
-        <w:rPr>
-          <w:highlight w:val="yellow"/>
-        </w:rPr>
-        <w:t>imageView</w:t>
-      </w:r>
-      <w:proofErr w:type="spellEnd"/>
-      <w:r>
-        <w:rPr>
-          <w:highlight w:val="yellow"/>
-        </w:rPr>
-        <w:t xml:space="preserve">, but problem doing so from parent </w:t>
-      </w:r>
-      <w:proofErr w:type="spellStart"/>
-      <w:r>
-        <w:rPr>
-          <w:highlight w:val="yellow"/>
-        </w:rPr>
-        <w:t>AnimationSet</w:t>
-      </w:r>
-      <w:proofErr w:type="spellEnd"/>
-      <w:r>
-        <w:rPr>
-          <w:highlight w:val="yellow"/>
-        </w:rPr>
-        <w:t xml:space="preserve"> or from individual tiles smaller </w:t>
-      </w:r>
-      <w:proofErr w:type="spellStart"/>
-      <w:r>
-        <w:rPr>
-          <w:highlight w:val="yellow"/>
-        </w:rPr>
-        <w:t>AnimationSet</w:t>
-      </w:r>
-      <w:proofErr w:type="spellEnd"/>
-      <w:r>
-        <w:rPr>
-          <w:highlight w:val="yellow"/>
-        </w:rPr>
-        <w:t xml:space="preserve">. Keep working on it. Currently when auction won, each tile has an </w:t>
-      </w:r>
-      <w:proofErr w:type="spellStart"/>
-      <w:r>
-        <w:rPr>
-          <w:highlight w:val="yellow"/>
-        </w:rPr>
-        <w:t>imageView</w:t>
-      </w:r>
-      <w:proofErr w:type="spellEnd"/>
-      <w:r>
-        <w:rPr>
-          <w:highlight w:val="yellow"/>
-        </w:rPr>
-        <w:t xml:space="preserve"> and an </w:t>
-      </w:r>
-      <w:proofErr w:type="spellStart"/>
-      <w:r>
-        <w:rPr>
-          <w:highlight w:val="yellow"/>
-        </w:rPr>
-        <w:t>AnimationSet</w:t>
-      </w:r>
-      <w:proofErr w:type="spellEnd"/>
-      <w:r>
-        <w:rPr>
-          <w:highlight w:val="yellow"/>
-        </w:rPr>
-        <w:t xml:space="preserve"> with a </w:t>
-      </w:r>
-      <w:proofErr w:type="spellStart"/>
-      <w:r>
-        <w:rPr>
-          <w:highlight w:val="yellow"/>
-        </w:rPr>
-        <w:t>Translate&amp;AlphaAnimation</w:t>
-      </w:r>
-      <w:proofErr w:type="spellEnd"/>
-      <w:r>
-        <w:rPr>
-          <w:highlight w:val="yellow"/>
-        </w:rPr>
-        <w:t xml:space="preserve">; these individual </w:t>
-      </w:r>
-      <w:proofErr w:type="spellStart"/>
-      <w:r>
-        <w:rPr>
-          <w:highlight w:val="yellow"/>
-        </w:rPr>
-        <w:t>AnimationSets</w:t>
-      </w:r>
-      <w:proofErr w:type="spellEnd"/>
-      <w:r>
-        <w:rPr>
-          <w:highlight w:val="yellow"/>
-        </w:rPr>
-        <w:t xml:space="preserve"> are combined (with later tiles having a delay) into a parent </w:t>
-      </w:r>
-      <w:proofErr w:type="spellStart"/>
-      <w:r>
-        <w:rPr>
-          <w:highlight w:val="yellow"/>
-        </w:rPr>
-        <w:t>AnimationSet</w:t>
-      </w:r>
-      <w:proofErr w:type="spellEnd"/>
-      <w:r>
-        <w:rPr>
-          <w:highlight w:val="yellow"/>
-        </w:rPr>
-        <w:t>.</w:t>
+        <w:t>Animation issue: currently problem with animating multiple tiles, need to remove each imageView, but problem doing so from parent AnimationSet or from individual tiles smaller AnimationSet. Keep working on it. Currently when auction won, each tile has an imageView and an AnimationSet with a Translate&amp;AlphaAnimation; these individual AnimationSets are combined (with later tiles having a delay) into a parent AnimationSet.</w:t>
       </w:r>
       <w:r>
         <w:rPr>
@@ -2379,21 +1887,8 @@
         </w:numPr>
       </w:pPr>
       <w:r>
-        <w:t xml:space="preserve">See if there is a better way to do ‘Sun tiles’ instead of a custom </w:t>
-      </w:r>
-      <w:proofErr w:type="spellStart"/>
-      <w:r>
-        <w:t>ImageView</w:t>
-      </w:r>
-      <w:proofErr w:type="spellEnd"/>
-      <w:r>
-        <w:t xml:space="preserve"> class, perhaps using </w:t>
-      </w:r>
-      <w:proofErr w:type="spellStart"/>
-      <w:r>
-        <w:t>LayerDrawable</w:t>
-      </w:r>
-      <w:proofErr w:type="spellEnd"/>
+        <w:t>See if there is a better way to do ‘Sun tiles’ instead of a custom ImageView class, perhaps using LayerDrawable</w:t>
+      </w:r>
     </w:p>
     <w:p>
       <w:pPr>
@@ -2420,15 +1915,7 @@
       </w:r>
       <w:r>
         <w:br/>
-        <w:t xml:space="preserve">Improved </w:t>
-      </w:r>
-      <w:proofErr w:type="spellStart"/>
-      <w:r>
-        <w:t>drawables</w:t>
-      </w:r>
-      <w:proofErr w:type="spellEnd"/>
-      <w:r>
-        <w:t xml:space="preserve"> in various DPI resolutions</w:t>
+        <w:t>Improved drawables in various DPI resolutions</w:t>
       </w:r>
     </w:p>
     <w:p>
@@ -2476,15 +1963,7 @@
         </w:numPr>
       </w:pPr>
       <w:r>
-        <w:t xml:space="preserve">Write a game log file (different from Android </w:t>
-      </w:r>
-      <w:proofErr w:type="gramStart"/>
-      <w:r>
-        <w:t>Log(</w:t>
-      </w:r>
-      <w:proofErr w:type="gramEnd"/>
-      <w:r>
-        <w:t>) method for debugging)</w:t>
+        <w:t>Write a game log file (different from Android Log() method for debugging)</w:t>
       </w:r>
     </w:p>
     <w:p>
@@ -2562,15 +2041,7 @@
         </w:numPr>
       </w:pPr>
       <w:r>
-        <w:t xml:space="preserve">Make first activity a splash screen only and have it launch </w:t>
-      </w:r>
-      <w:proofErr w:type="spellStart"/>
-      <w:r>
-        <w:t>MainActivity</w:t>
-      </w:r>
-      <w:proofErr w:type="spellEnd"/>
-      <w:r>
-        <w:t xml:space="preserve"> with ‘New’, ‘Resume’, ‘Quit’ button.</w:t>
+        <w:t>Make first activity a splash screen only and have it launch MainActivity with ‘New’, ‘Resume’, ‘Quit’ button.</w:t>
       </w:r>
     </w:p>
     <w:p>
@@ -2631,23 +2102,7 @@
       </w:pPr>
       <w:r>
         <w:lastRenderedPageBreak/>
-        <w:t xml:space="preserve">Connectivity and multi-device play, both ‘nearby’ via </w:t>
-      </w:r>
-      <w:proofErr w:type="spellStart"/>
-      <w:r>
-        <w:t>BlueTooth</w:t>
-      </w:r>
-      <w:proofErr w:type="spellEnd"/>
-      <w:r>
-        <w:t xml:space="preserve"> &amp; </w:t>
-      </w:r>
-      <w:proofErr w:type="spellStart"/>
-      <w:r>
-        <w:t>WiFi</w:t>
-      </w:r>
-      <w:proofErr w:type="spellEnd"/>
-      <w:r>
-        <w:t>, and far via Internet.</w:t>
+        <w:t>Connectivity and multi-device play, both ‘nearby’ via BlueTooth &amp; WiFi, and far via Internet.</w:t>
       </w:r>
       <w:r>
         <w:br/>
@@ -2675,15 +2130,7 @@
         </w:numPr>
       </w:pPr>
       <w:r>
-        <w:t xml:space="preserve">Continued improvement of UI: better animation, </w:t>
-      </w:r>
-      <w:proofErr w:type="spellStart"/>
-      <w:r>
-        <w:t>drawables</w:t>
-      </w:r>
-      <w:proofErr w:type="spellEnd"/>
-      <w:r>
-        <w:t>, improvement of layouts</w:t>
+        <w:t>Continued improvement of UI: better animation, drawables, improvement of layouts</w:t>
       </w:r>
     </w:p>
     <w:p>
@@ -2738,23 +2185,7 @@
         </w:numPr>
       </w:pPr>
       <w:r>
-        <w:t xml:space="preserve">Consider using </w:t>
-      </w:r>
-      <w:proofErr w:type="spellStart"/>
-      <w:r>
-        <w:t>Snackbar</w:t>
-      </w:r>
-      <w:proofErr w:type="spellEnd"/>
-      <w:r>
-        <w:t xml:space="preserve"> instead of static </w:t>
-      </w:r>
-      <w:proofErr w:type="spellStart"/>
-      <w:r>
-        <w:t>textview</w:t>
-      </w:r>
-      <w:proofErr w:type="spellEnd"/>
-      <w:r>
-        <w:t xml:space="preserve"> in Ra application for game status. Particularly when don’t wait for AI.</w:t>
+        <w:t>Consider using Snackbar instead of static textview in Ra application for game status. Particularly when don’t wait for AI.</w:t>
       </w:r>
     </w:p>
     <w:p>
@@ -2827,27 +2258,20 @@
         </w:numPr>
       </w:pPr>
       <w:r>
-        <w:t xml:space="preserve">See if can simplify activity_game.xml by making root </w:t>
-      </w:r>
-      <w:proofErr w:type="spellStart"/>
-      <w:r>
-        <w:t>viewGro</w:t>
+        <w:t>See if can simplify activity_game.xml by making root viewGro</w:t>
       </w:r>
       <w:r>
         <w:t>up</w:t>
       </w:r>
-      <w:proofErr w:type="spellEnd"/>
       <w:r>
         <w:t xml:space="preserve"> a </w:t>
       </w:r>
-      <w:proofErr w:type="spellStart"/>
       <w:r>
         <w:rPr>
           <w:i/>
         </w:rPr>
         <w:t>ConstraintLayout</w:t>
       </w:r>
-      <w:proofErr w:type="spellEnd"/>
       <w:r>
         <w:t>.</w:t>
       </w:r>
@@ -2861,15 +2285,7 @@
         </w:numPr>
       </w:pPr>
       <w:r>
-        <w:t xml:space="preserve">See if can make </w:t>
-      </w:r>
-      <w:proofErr w:type="spellStart"/>
-      <w:r>
-        <w:t>RelativeLayouts</w:t>
-      </w:r>
-      <w:proofErr w:type="spellEnd"/>
-      <w:r>
-        <w:t xml:space="preserve"> for players a separate class and layout XML file.</w:t>
+        <w:t>See if can make RelativeLayouts for players a separate class and layout XML file.</w:t>
       </w:r>
     </w:p>
     <w:p>
@@ -2900,42 +2316,24 @@
         <w:t>iew</w:t>
       </w:r>
       <w:r>
-        <w:t xml:space="preserve"> exposes properties that can be accessed with </w:t>
-      </w:r>
-      <w:proofErr w:type="spellStart"/>
-      <w:r>
-        <w:t>ValueAnimator</w:t>
-      </w:r>
-      <w:proofErr w:type="spellEnd"/>
-      <w:r>
-        <w:t xml:space="preserve"> instances.</w:t>
+        <w:t xml:space="preserve"> exposes properties that can be accessed with ValueAnimator instances.</w:t>
       </w:r>
       <w:r>
         <w:br/>
         <w:t xml:space="preserve">In particular look at </w:t>
       </w:r>
-      <w:proofErr w:type="spellStart"/>
       <w:r>
         <w:rPr>
           <w:i/>
         </w:rPr>
         <w:t>ViewPropertyAnimator</w:t>
       </w:r>
-      <w:proofErr w:type="spellEnd"/>
       <w:r>
         <w:t xml:space="preserve">. </w:t>
       </w:r>
       <w:r>
         <w:br/>
-        <w:t xml:space="preserve">Maybe use </w:t>
-      </w:r>
-      <w:proofErr w:type="spellStart"/>
-      <w:r>
-        <w:t>ViewPropertyAnimator</w:t>
-      </w:r>
-      <w:proofErr w:type="spellEnd"/>
-      <w:r>
-        <w:t xml:space="preserve"> to combine animations happening at the same time for better performance</w:t>
+        <w:t>Maybe use ViewPropertyAnimator to combine animations happening at the same time for better performance</w:t>
       </w:r>
       <w:r>
         <w:t xml:space="preserve"> (but then can’t combine with other animators</w:t>
@@ -2951,18 +2349,8 @@
         <w:t>Do need to combine</w:t>
       </w:r>
       <w:r>
-        <w:t xml:space="preserve"> </w:t>
-      </w:r>
-      <w:bookmarkStart w:id="0" w:name="_GoBack"/>
-      <w:bookmarkEnd w:id="0"/>
-      <w:r>
-        <w:t xml:space="preserve">sequences with </w:t>
-      </w:r>
-      <w:proofErr w:type="spellStart"/>
-      <w:r>
-        <w:t>AnimatorSet</w:t>
-      </w:r>
-      <w:proofErr w:type="spellEnd"/>
+        <w:t xml:space="preserve"> sequences with AnimatorSet</w:t>
+      </w:r>
     </w:p>
     <w:p>
       <w:pPr>
@@ -2981,17 +2369,8 @@
         </w:numPr>
       </w:pPr>
       <w:r>
-        <w:t xml:space="preserve">Improved animation by making root </w:t>
-      </w:r>
-      <w:proofErr w:type="spellStart"/>
-      <w:r>
-        <w:t>ViewGroup</w:t>
-      </w:r>
-      <w:proofErr w:type="spellEnd"/>
-      <w:r>
-        <w:t xml:space="preserve"> of Game-activity a </w:t>
-      </w:r>
-      <w:proofErr w:type="spellStart"/>
+        <w:t xml:space="preserve">Improved animation by making root ViewGroup of Game-activity a </w:t>
+      </w:r>
       <w:r>
         <w:rPr>
           <w:i/>
@@ -3004,7 +2383,6 @@
         </w:rPr>
         <w:t>elativeLayout</w:t>
       </w:r>
-      <w:proofErr w:type="spellEnd"/>
       <w:r>
         <w:t>.</w:t>
       </w:r>
@@ -3018,23 +2396,7 @@
         </w:numPr>
       </w:pPr>
       <w:r>
-        <w:t xml:space="preserve">Improved animation by creating animated </w:t>
-      </w:r>
-      <w:proofErr w:type="spellStart"/>
-      <w:r>
-        <w:t>imageViews</w:t>
-      </w:r>
-      <w:proofErr w:type="spellEnd"/>
-      <w:r>
-        <w:t xml:space="preserve"> in </w:t>
-      </w:r>
-      <w:proofErr w:type="spellStart"/>
-      <w:r>
-        <w:t>GameActivity.onCreate</w:t>
-      </w:r>
-      <w:proofErr w:type="spellEnd"/>
-      <w:r>
-        <w:t>() instead of just before animation.</w:t>
+        <w:t>Improved animation by creating animated imageViews in GameActivity.onCreate() instead of just before animation.</w:t>
       </w:r>
     </w:p>
     <w:p>
@@ -3046,40 +2408,25 @@
         </w:numPr>
       </w:pPr>
       <w:r>
-        <w:t xml:space="preserve">Made </w:t>
-      </w:r>
-      <w:proofErr w:type="spellStart"/>
-      <w:r>
-        <w:t>GameActivityAnimation</w:t>
-      </w:r>
-      <w:proofErr w:type="spellEnd"/>
-      <w:r>
-        <w:t xml:space="preserve"> hold a single </w:t>
-      </w:r>
-      <w:proofErr w:type="spellStart"/>
-      <w:r>
-        <w:t>imageView</w:t>
-      </w:r>
-      <w:proofErr w:type="spellEnd"/>
-      <w:r>
-        <w:t xml:space="preserve"> and be listener for that </w:t>
-      </w:r>
-      <w:proofErr w:type="spellStart"/>
-      <w:r>
-        <w:t>imageView</w:t>
-      </w:r>
-      <w:proofErr w:type="spellEnd"/>
-      <w:r>
-        <w:t xml:space="preserve">. Have static methods to create 1 or more </w:t>
-      </w:r>
-      <w:proofErr w:type="spellStart"/>
-      <w:r>
-        <w:t>GameActivityAnimation</w:t>
-      </w:r>
-      <w:proofErr w:type="spellEnd"/>
-      <w:r>
-        <w:t xml:space="preserve"> instances.</w:t>
-      </w:r>
+        <w:t>Made GameActivityAnimation</w:t>
+      </w:r>
+      <w:r>
+        <w:t xml:space="preserve"> hold a single imageView and be listener for that imageView. Have static methods to create 1 or more GameActivityAnimation instances.</w:t>
+      </w:r>
+    </w:p>
+    <w:p>
+      <w:pPr>
+        <w:pStyle w:val="ListParagraph"/>
+        <w:numPr>
+          <w:ilvl w:val="0"/>
+          <w:numId w:val="17"/>
+        </w:numPr>
+      </w:pPr>
+      <w:r>
+        <w:t>Now using Animator’s ObjectAnimator instead of Animation’s TranslateAnimation</w:t>
+      </w:r>
+      <w:bookmarkStart w:id="0" w:name="_GoBack"/>
+      <w:bookmarkEnd w:id="0"/>
     </w:p>
     <w:p>
       <w:pPr>

</xml_diff>